<commit_message>
Uploading final version of the midterm study guide for the night.
</commit_message>
<xml_diff>
--- a/Exam_Study_Guides/Midterm/CS252_-_Midterm_Study_Guide.docx
+++ b/Exam_Study_Guides/Midterm/CS252_-_Midterm_Study_Guide.docx
@@ -1977,52 +1977,7 @@
           <w:sz w:val="30"/>
           <w:szCs w:val="30"/>
         </w:rPr>
-        <w:t>Lecture #0</w:t>
-      </w:r>
-      <w:r>
-        <w:rPr>
-          <w:b/>
-          <w:color w:val="008000"/>
-          <w:sz w:val="30"/>
-          <w:szCs w:val="30"/>
-        </w:rPr>
-        <w:t>2</w:t>
-      </w:r>
-      <w:r>
-        <w:rPr>
-          <w:b/>
-          <w:color w:val="008000"/>
-          <w:sz w:val="30"/>
-          <w:szCs w:val="30"/>
-        </w:rPr>
-        <w:t xml:space="preserve"> –</w:t>
-      </w:r>
-      <w:r>
-        <w:rPr>
-          <w:b/>
-          <w:color w:val="008000"/>
-          <w:sz w:val="30"/>
-          <w:szCs w:val="30"/>
-        </w:rPr>
-        <w:t xml:space="preserve"> </w:t>
-      </w:r>
-      <w:r>
-        <w:rPr>
-          <w:b/>
-          <w:color w:val="008000"/>
-          <w:sz w:val="30"/>
-          <w:szCs w:val="30"/>
-        </w:rPr>
-        <w:t xml:space="preserve">Introduction </w:t>
-      </w:r>
-      <w:r>
-        <w:rPr>
-          <w:b/>
-          <w:color w:val="008000"/>
-          <w:sz w:val="30"/>
-          <w:szCs w:val="30"/>
-        </w:rPr>
-        <w:t>to Haskell</w:t>
+        <w:t>Lecture #02 – Introduction to Haskell</w:t>
       </w:r>
     </w:p>
     <w:p>
@@ -2643,21 +2598,13 @@
                 <w:b/>
                 <w:color w:val="E36C0A" w:themeColor="accent6" w:themeShade="BF"/>
               </w:rPr>
-              <w:t>Int</w:t>
-            </w:r>
-            <w:r>
-              <w:rPr>
-                <w:rFonts w:ascii="Courier New" w:hAnsi="Courier New" w:cs="Courier New"/>
+              <w:t>Integer</w:t>
+            </w:r>
+            <w:r>
+              <w:rPr>
                 <w:b/>
                 <w:color w:val="E36C0A" w:themeColor="accent6" w:themeShade="BF"/>
               </w:rPr>
-              <w:t>eger</w:t>
-            </w:r>
-            <w:r>
-              <w:rPr>
-                <w:b/>
-                <w:color w:val="E36C0A" w:themeColor="accent6" w:themeShade="BF"/>
-              </w:rPr>
               <w:t xml:space="preserve"> </w:t>
             </w:r>
             <w:r>
@@ -2668,14 +2615,7 @@
                 <w:b/>
                 <w:color w:val="00B050"/>
               </w:rPr>
-              <w:t>Unb</w:t>
-            </w:r>
-            <w:r>
-              <w:rPr>
-                <w:b/>
-                <w:color w:val="00B050"/>
-              </w:rPr>
-              <w:t>ounded</w:t>
+              <w:t>Unbounded</w:t>
             </w:r>
             <w:r>
               <w:t xml:space="preserve"> </w:t>
@@ -4463,7 +4403,7 @@
               <w:rPr>
                 <w:rFonts w:ascii="Courier New" w:hAnsi="Courier New" w:cs="Courier New"/>
                 <w:b/>
-                <w:color w:val="00B050"/>
+                <w:color w:val="E36C0A" w:themeColor="accent6" w:themeShade="BF"/>
               </w:rPr>
               <w:t>-- Negative</w:t>
             </w:r>
@@ -4861,14 +4801,7 @@
                 <w:rFonts w:ascii="Courier New" w:hAnsi="Courier New" w:cs="Courier New"/>
                 <w:b/>
               </w:rPr>
-              <w:t xml:space="preserve"> </w:t>
-            </w:r>
-            <w:r>
-              <w:rPr>
-                <w:rFonts w:ascii="Courier New" w:hAnsi="Courier New" w:cs="Courier New"/>
-                <w:b/>
-              </w:rPr>
-              <w:t>a^2 + b ^2 == c^2]</w:t>
+              <w:t xml:space="preserve"> a^2 + b ^2 == c^2]</w:t>
             </w:r>
           </w:p>
           <w:p>
@@ -5046,6 +4979,8 @@
               </w:rPr>
               <w:t>Int</w:t>
             </w:r>
+            <w:bookmarkStart w:id="0" w:name="_GoBack"/>
+            <w:bookmarkEnd w:id="0"/>
             <w:proofErr w:type="spellEnd"/>
           </w:p>
           <w:p>
@@ -5081,6 +5016,22 @@
         </w:tc>
       </w:tr>
     </w:tbl>
+    <w:p>
+      <w:pPr>
+        <w:rPr>
+          <w:sz w:val="6"/>
+          <w:szCs w:val="6"/>
+        </w:rPr>
+      </w:pPr>
+    </w:p>
+    <w:p>
+      <w:pPr>
+        <w:rPr>
+          <w:sz w:val="6"/>
+          <w:szCs w:val="6"/>
+        </w:rPr>
+      </w:pPr>
+    </w:p>
     <w:p>
       <w:pPr>
         <w:rPr>
@@ -5180,10 +5131,7 @@
               <w:t xml:space="preserve">smaller version </w:t>
             </w:r>
             <w:r>
-              <w:t>of the problem</w:t>
-            </w:r>
-            <w:r>
-              <w:t xml:space="preserve"> </w:t>
+              <w:t xml:space="preserve">of the problem </w:t>
             </w:r>
           </w:p>
           <w:p/>
@@ -5411,15 +5359,24 @@
             <w:vAlign w:val="center"/>
           </w:tcPr>
           <w:p>
-            <w:r>
-              <w:rPr>
-                <w:b/>
-                <w:color w:val="E36C0A" w:themeColor="accent6" w:themeShade="BF"/>
-              </w:rPr>
-              <w:t xml:space="preserve">Example Lab #01: </w:t>
-            </w:r>
-            <w:r>
-              <w:t>Max Number</w:t>
+            <w:pPr>
+              <w:jc w:val="center"/>
+              <w:rPr>
+                <w:sz w:val="24"/>
+              </w:rPr>
+            </w:pPr>
+            <w:r>
+              <w:rPr>
+                <w:b/>
+                <w:sz w:val="24"/>
+              </w:rPr>
+              <w:t>Lab #01 – Max</w:t>
+            </w:r>
+            <w:r>
+              <w:rPr>
+                <w:sz w:val="24"/>
+              </w:rPr>
+              <w:t xml:space="preserve"> Number</w:t>
             </w:r>
           </w:p>
           <w:p/>
@@ -5451,7 +5408,22 @@
                 <w:rFonts w:ascii="Courier New" w:hAnsi="Courier New" w:cs="Courier New"/>
                 <w:b/>
               </w:rPr>
-              <w:t xml:space="preserve"> :: [</w:t>
+              <w:t xml:space="preserve"> </w:t>
+            </w:r>
+            <w:r>
+              <w:rPr>
+                <w:rFonts w:ascii="Courier New" w:hAnsi="Courier New" w:cs="Courier New"/>
+                <w:b/>
+                <w:color w:val="FF0000"/>
+              </w:rPr>
+              <w:t>::</w:t>
+            </w:r>
+            <w:r>
+              <w:rPr>
+                <w:rFonts w:ascii="Courier New" w:hAnsi="Courier New" w:cs="Courier New"/>
+                <w:b/>
+              </w:rPr>
+              <w:t xml:space="preserve"> [</w:t>
             </w:r>
             <w:proofErr w:type="spellStart"/>
             <w:r>
@@ -5467,7 +5439,22 @@
                 <w:rFonts w:ascii="Courier New" w:hAnsi="Courier New" w:cs="Courier New"/>
                 <w:b/>
               </w:rPr>
-              <w:t xml:space="preserve">] -&gt; </w:t>
+              <w:t xml:space="preserve">] </w:t>
+            </w:r>
+            <w:r>
+              <w:rPr>
+                <w:rFonts w:ascii="Courier New" w:hAnsi="Courier New" w:cs="Courier New"/>
+                <w:b/>
+                <w:color w:val="FF0000"/>
+              </w:rPr>
+              <w:t>-&gt;</w:t>
+            </w:r>
+            <w:r>
+              <w:rPr>
+                <w:rFonts w:ascii="Courier New" w:hAnsi="Courier New" w:cs="Courier New"/>
+                <w:b/>
+              </w:rPr>
+              <w:t xml:space="preserve"> </w:t>
             </w:r>
             <w:proofErr w:type="spellStart"/>
             <w:r>
@@ -5507,7 +5494,37 @@
                 <w:rFonts w:ascii="Courier New" w:hAnsi="Courier New" w:cs="Courier New"/>
                 <w:b/>
               </w:rPr>
-              <w:t xml:space="preserve"> [] = error "Invalid Input"</w:t>
+              <w:t xml:space="preserve"> </w:t>
+            </w:r>
+            <w:r>
+              <w:rPr>
+                <w:rFonts w:ascii="Courier New" w:hAnsi="Courier New" w:cs="Courier New"/>
+                <w:b/>
+                <w:color w:val="FF0000"/>
+              </w:rPr>
+              <w:t>[]</w:t>
+            </w:r>
+            <w:r>
+              <w:rPr>
+                <w:rFonts w:ascii="Courier New" w:hAnsi="Courier New" w:cs="Courier New"/>
+                <w:b/>
+              </w:rPr>
+              <w:t xml:space="preserve"> = </w:t>
+            </w:r>
+            <w:r>
+              <w:rPr>
+                <w:rFonts w:ascii="Courier New" w:hAnsi="Courier New" w:cs="Courier New"/>
+                <w:b/>
+                <w:color w:val="0000FF"/>
+              </w:rPr>
+              <w:t>error</w:t>
+            </w:r>
+            <w:r>
+              <w:rPr>
+                <w:rFonts w:ascii="Courier New" w:hAnsi="Courier New" w:cs="Courier New"/>
+                <w:b/>
+              </w:rPr>
+              <w:t xml:space="preserve"> "Invalid Input"</w:t>
             </w:r>
           </w:p>
           <w:p>
@@ -5538,7 +5555,37 @@
                 <w:rFonts w:ascii="Courier New" w:hAnsi="Courier New" w:cs="Courier New"/>
                 <w:b/>
               </w:rPr>
-              <w:t xml:space="preserve"> [x] = x</w:t>
+              <w:t xml:space="preserve"> </w:t>
+            </w:r>
+            <w:r>
+              <w:rPr>
+                <w:rFonts w:ascii="Courier New" w:hAnsi="Courier New" w:cs="Courier New"/>
+                <w:b/>
+                <w:color w:val="FF0000"/>
+              </w:rPr>
+              <w:t>[</w:t>
+            </w:r>
+            <w:r>
+              <w:rPr>
+                <w:rFonts w:ascii="Courier New" w:hAnsi="Courier New" w:cs="Courier New"/>
+                <w:b/>
+              </w:rPr>
+              <w:t>x</w:t>
+            </w:r>
+            <w:r>
+              <w:rPr>
+                <w:rFonts w:ascii="Courier New" w:hAnsi="Courier New" w:cs="Courier New"/>
+                <w:b/>
+                <w:color w:val="FF0000"/>
+              </w:rPr>
+              <w:t>]</w:t>
+            </w:r>
+            <w:r>
+              <w:rPr>
+                <w:rFonts w:ascii="Courier New" w:hAnsi="Courier New" w:cs="Courier New"/>
+                <w:b/>
+              </w:rPr>
+              <w:t xml:space="preserve"> = x</w:t>
             </w:r>
           </w:p>
           <w:p>
@@ -5569,7 +5616,15 @@
                 <w:rFonts w:ascii="Courier New" w:hAnsi="Courier New" w:cs="Courier New"/>
                 <w:b/>
               </w:rPr>
-              <w:t xml:space="preserve"> (</w:t>
+              <w:t xml:space="preserve"> </w:t>
+            </w:r>
+            <w:r>
+              <w:rPr>
+                <w:rFonts w:ascii="Courier New" w:hAnsi="Courier New" w:cs="Courier New"/>
+                <w:b/>
+                <w:color w:val="FF0000"/>
+              </w:rPr>
+              <w:t>(</w:t>
             </w:r>
             <w:proofErr w:type="spellStart"/>
             <w:r>
@@ -5577,15 +5632,53 @@
                 <w:rFonts w:ascii="Courier New" w:hAnsi="Courier New" w:cs="Courier New"/>
                 <w:b/>
               </w:rPr>
-              <w:t>x:xs</w:t>
+              <w:t>x</w:t>
+            </w:r>
+            <w:r>
+              <w:rPr>
+                <w:rFonts w:ascii="Courier New" w:hAnsi="Courier New" w:cs="Courier New"/>
+                <w:b/>
+                <w:color w:val="FF0000"/>
+              </w:rPr>
+              <w:t>:</w:t>
+            </w:r>
+            <w:r>
+              <w:rPr>
+                <w:rFonts w:ascii="Courier New" w:hAnsi="Courier New" w:cs="Courier New"/>
+                <w:b/>
+              </w:rPr>
+              <w:t>xs</w:t>
             </w:r>
             <w:proofErr w:type="spellEnd"/>
             <w:r>
               <w:rPr>
                 <w:rFonts w:ascii="Courier New" w:hAnsi="Courier New" w:cs="Courier New"/>
                 <w:b/>
-              </w:rPr>
-              <w:t xml:space="preserve">) = if x &gt; </w:t>
+                <w:color w:val="FF0000"/>
+              </w:rPr>
+              <w:t>)</w:t>
+            </w:r>
+            <w:r>
+              <w:rPr>
+                <w:rFonts w:ascii="Courier New" w:hAnsi="Courier New" w:cs="Courier New"/>
+                <w:b/>
+              </w:rPr>
+              <w:t xml:space="preserve"> = </w:t>
+            </w:r>
+            <w:r>
+              <w:rPr>
+                <w:rFonts w:ascii="Courier New" w:hAnsi="Courier New" w:cs="Courier New"/>
+                <w:b/>
+                <w:color w:val="0000FF"/>
+              </w:rPr>
+              <w:t>if</w:t>
+            </w:r>
+            <w:r>
+              <w:rPr>
+                <w:rFonts w:ascii="Courier New" w:hAnsi="Courier New" w:cs="Courier New"/>
+                <w:b/>
+              </w:rPr>
+              <w:t xml:space="preserve"> x &gt; </w:t>
             </w:r>
             <w:proofErr w:type="spellStart"/>
             <w:r>
@@ -5601,7 +5694,37 @@
                 <w:rFonts w:ascii="Courier New" w:hAnsi="Courier New" w:cs="Courier New"/>
                 <w:b/>
               </w:rPr>
-              <w:t xml:space="preserve"> then x else </w:t>
+              <w:t xml:space="preserve"> </w:t>
+            </w:r>
+            <w:r>
+              <w:rPr>
+                <w:rFonts w:ascii="Courier New" w:hAnsi="Courier New" w:cs="Courier New"/>
+                <w:b/>
+                <w:color w:val="0000FF"/>
+              </w:rPr>
+              <w:t>then</w:t>
+            </w:r>
+            <w:r>
+              <w:rPr>
+                <w:rFonts w:ascii="Courier New" w:hAnsi="Courier New" w:cs="Courier New"/>
+                <w:b/>
+              </w:rPr>
+              <w:t xml:space="preserve"> x </w:t>
+            </w:r>
+            <w:r>
+              <w:rPr>
+                <w:rFonts w:ascii="Courier New" w:hAnsi="Courier New" w:cs="Courier New"/>
+                <w:b/>
+                <w:color w:val="0000FF"/>
+              </w:rPr>
+              <w:t>else</w:t>
+            </w:r>
+            <w:r>
+              <w:rPr>
+                <w:rFonts w:ascii="Courier New" w:hAnsi="Courier New" w:cs="Courier New"/>
+                <w:b/>
+              </w:rPr>
+              <w:t xml:space="preserve"> </w:t>
             </w:r>
             <w:proofErr w:type="spellStart"/>
             <w:r>
@@ -5626,7 +5749,15 @@
                 <w:rFonts w:ascii="Courier New" w:hAnsi="Courier New" w:cs="Courier New"/>
                 <w:b/>
               </w:rPr>
-              <w:t xml:space="preserve">&gt;   where </w:t>
+              <w:t xml:space="preserve">&gt;   </w:t>
+            </w:r>
+            <w:r>
+              <w:rPr>
+                <w:rFonts w:ascii="Courier New" w:hAnsi="Courier New" w:cs="Courier New"/>
+                <w:b/>
+                <w:color w:val="0000FF"/>
+              </w:rPr>
+              <w:t xml:space="preserve">where </w:t>
             </w:r>
             <w:proofErr w:type="spellStart"/>
             <w:r>
@@ -5725,34 +5856,7 @@
           <w:sz w:val="30"/>
           <w:szCs w:val="30"/>
         </w:rPr>
-        <w:t>Lecture #0</w:t>
-      </w:r>
-      <w:r>
-        <w:rPr>
-          <w:b/>
-          <w:color w:val="008000"/>
-          <w:sz w:val="30"/>
-          <w:szCs w:val="30"/>
-        </w:rPr>
-        <w:t>3</w:t>
-      </w:r>
-      <w:r>
-        <w:rPr>
-          <w:b/>
-          <w:color w:val="008000"/>
-          <w:sz w:val="30"/>
-          <w:szCs w:val="30"/>
-        </w:rPr>
-        <w:t xml:space="preserve"> – </w:t>
-      </w:r>
-      <w:r>
-        <w:rPr>
-          <w:b/>
-          <w:color w:val="008000"/>
-          <w:sz w:val="30"/>
-          <w:szCs w:val="30"/>
-        </w:rPr>
-        <w:t>Operational Semantics</w:t>
+        <w:t>Lecture #03 – Operational Semantics</w:t>
       </w:r>
     </w:p>
     <w:p>
@@ -6160,6 +6264,80 @@
             <w:pPr>
               <w:pStyle w:val="ListParagraph"/>
               <w:ind w:left="144" w:firstLine="0"/>
+            </w:pPr>
+          </w:p>
+          <w:p>
+            <w:pPr>
+              <w:pStyle w:val="ListParagraph"/>
+              <w:numPr>
+                <w:ilvl w:val="0"/>
+                <w:numId w:val="2"/>
+              </w:numPr>
+            </w:pPr>
+            <m:oMath>
+              <m:r>
+                <m:rPr>
+                  <m:sty m:val="bi"/>
+                </m:rPr>
+                <w:rPr>
+                  <w:rFonts w:ascii="Cambria Math" w:hAnsi="Cambria Math"/>
+                  <w:color w:val="7030A0"/>
+                  <w:sz w:val="18"/>
+                </w:rPr>
+                <m:t>⇓</m:t>
+              </m:r>
+            </m:oMath>
+            <w:r>
+              <w:rPr>
+                <w:b/>
+                <w:color w:val="7030A0"/>
+                <w:sz w:val="22"/>
+              </w:rPr>
+              <w:t xml:space="preserve"> </w:t>
+            </w:r>
+            <w:r>
+              <w:t xml:space="preserve">: </w:t>
+            </w:r>
+            <w:r>
+              <w:t>“</w:t>
+            </w:r>
+            <w:r>
+              <w:rPr>
+                <w:b/>
+                <w:i/>
+              </w:rPr>
+              <w:t>Evaluates to</w:t>
+            </w:r>
+            <w:r>
+              <w:t>” symbol in Big-Step operational semantics.</w:t>
+            </w:r>
+          </w:p>
+          <w:p>
+            <w:pPr>
+              <w:pStyle w:val="ListParagraph"/>
+              <w:ind w:left="144" w:firstLine="0"/>
+            </w:pPr>
+          </w:p>
+          <w:p>
+            <w:pPr>
+              <w:pStyle w:val="ListParagraph"/>
+              <w:numPr>
+                <w:ilvl w:val="0"/>
+                <w:numId w:val="2"/>
+              </w:numPr>
+            </w:pPr>
+            <w:r>
+              <w:rPr>
+                <w:b/>
+                <w:color w:val="E36C0A" w:themeColor="accent6" w:themeShade="BF"/>
+              </w:rPr>
+              <w:t>Example Formatting:</w:t>
+            </w:r>
+          </w:p>
+          <w:p>
+            <w:pPr>
+              <w:pStyle w:val="ListParagraph"/>
+              <w:ind w:left="144" w:firstLine="0"/>
               <w:rPr>
                 <w:sz w:val="8"/>
               </w:rPr>
@@ -6197,8 +6375,6 @@
                 <w:sz w:val="8"/>
               </w:rPr>
             </w:pPr>
-            <w:bookmarkStart w:id="0" w:name="_GoBack"/>
-            <w:bookmarkEnd w:id="0"/>
           </w:p>
           <w:p>
             <w:pPr>
@@ -6242,48 +6418,6 @@
             </w:r>
             <w:r>
               <w:t>to  the value v”</w:t>
-            </w:r>
-          </w:p>
-          <w:p>
-            <w:pPr>
-              <w:pStyle w:val="ListParagraph"/>
-              <w:ind w:left="144" w:firstLine="0"/>
-            </w:pPr>
-          </w:p>
-          <w:p>
-            <w:pPr>
-              <w:pStyle w:val="ListParagraph"/>
-              <w:numPr>
-                <w:ilvl w:val="0"/>
-                <w:numId w:val="2"/>
-              </w:numPr>
-            </w:pPr>
-            <m:oMath>
-              <m:r>
-                <m:rPr>
-                  <m:sty m:val="bi"/>
-                </m:rPr>
-                <w:rPr>
-                  <w:rFonts w:ascii="Cambria Math" w:hAnsi="Cambria Math"/>
-                  <w:color w:val="7030A0"/>
-                  <w:sz w:val="18"/>
-                </w:rPr>
-                <m:t>⇓</m:t>
-              </m:r>
-            </m:oMath>
-            <w:r>
-              <w:rPr>
-                <w:b/>
-                <w:color w:val="7030A0"/>
-                <w:sz w:val="22"/>
-              </w:rPr>
-              <w:t xml:space="preserve"> </w:t>
-            </w:r>
-            <w:r>
-              <w:t>- Evaluat</w:t>
-            </w:r>
-            <w:r>
-              <w:t>es to symbol in Big-Step operational semantics.</w:t>
             </w:r>
           </w:p>
         </w:tc>
@@ -6398,12 +6532,14 @@
               <w:rPr>
                 <w:rFonts w:ascii="Courier New" w:hAnsi="Courier New" w:cs="Courier New"/>
                 <w:b/>
-              </w:rPr>
-            </w:pPr>
-            <w:r>
-              <w:rPr>
-                <w:rFonts w:ascii="Courier New" w:hAnsi="Courier New" w:cs="Courier New"/>
-                <w:b/>
+                <w:color w:val="7030A0"/>
+              </w:rPr>
+            </w:pPr>
+            <w:r>
+              <w:rPr>
+                <w:rFonts w:ascii="Courier New" w:hAnsi="Courier New" w:cs="Courier New"/>
+                <w:b/>
+                <w:color w:val="7030A0"/>
               </w:rPr>
               <w:t xml:space="preserve">e ::= </w:t>
             </w:r>
@@ -6413,12 +6549,14 @@
               <w:rPr>
                 <w:rFonts w:ascii="Courier New" w:hAnsi="Courier New" w:cs="Courier New"/>
                 <w:b/>
-              </w:rPr>
-            </w:pPr>
-            <w:r>
-              <w:rPr>
-                <w:rFonts w:ascii="Courier New" w:hAnsi="Courier New" w:cs="Courier New"/>
-                <w:b/>
+                <w:color w:val="7030A0"/>
+              </w:rPr>
+            </w:pPr>
+            <w:r>
+              <w:rPr>
+                <w:rFonts w:ascii="Courier New" w:hAnsi="Courier New" w:cs="Courier New"/>
+                <w:b/>
+                <w:color w:val="7030A0"/>
               </w:rPr>
               <w:t xml:space="preserve">    true</w:t>
             </w:r>
@@ -6428,12 +6566,14 @@
               <w:rPr>
                 <w:rFonts w:ascii="Courier New" w:hAnsi="Courier New" w:cs="Courier New"/>
                 <w:b/>
-              </w:rPr>
-            </w:pPr>
-            <w:r>
-              <w:rPr>
-                <w:rFonts w:ascii="Courier New" w:hAnsi="Courier New" w:cs="Courier New"/>
-                <w:b/>
+                <w:color w:val="7030A0"/>
+              </w:rPr>
+            </w:pPr>
+            <w:r>
+              <w:rPr>
+                <w:rFonts w:ascii="Courier New" w:hAnsi="Courier New" w:cs="Courier New"/>
+                <w:b/>
+                <w:color w:val="7030A0"/>
               </w:rPr>
               <w:t xml:space="preserve">  | false</w:t>
             </w:r>
@@ -6443,34 +6583,31 @@
               <w:rPr>
                 <w:rFonts w:ascii="Courier New" w:hAnsi="Courier New" w:cs="Courier New"/>
                 <w:b/>
-              </w:rPr>
-            </w:pPr>
-            <w:r>
-              <w:rPr>
-                <w:rFonts w:ascii="Courier New" w:hAnsi="Courier New" w:cs="Courier New"/>
-                <w:b/>
-              </w:rPr>
-              <w:t xml:space="preserve">  </w:t>
-            </w:r>
-            <w:r>
-              <w:rPr>
-                <w:rFonts w:ascii="Courier New" w:hAnsi="Courier New" w:cs="Courier New"/>
-                <w:b/>
-              </w:rPr>
-              <w:t>| if e</w:t>
-            </w:r>
-          </w:p>
-          <w:p>
-            <w:pPr>
-              <w:rPr>
-                <w:rFonts w:ascii="Courier New" w:hAnsi="Courier New" w:cs="Courier New"/>
-                <w:b/>
-              </w:rPr>
-            </w:pPr>
-            <w:r>
-              <w:rPr>
-                <w:rFonts w:ascii="Courier New" w:hAnsi="Courier New" w:cs="Courier New"/>
-                <w:b/>
+                <w:color w:val="7030A0"/>
+              </w:rPr>
+            </w:pPr>
+            <w:r>
+              <w:rPr>
+                <w:rFonts w:ascii="Courier New" w:hAnsi="Courier New" w:cs="Courier New"/>
+                <w:b/>
+                <w:color w:val="7030A0"/>
+              </w:rPr>
+              <w:t xml:space="preserve">  | if e</w:t>
+            </w:r>
+          </w:p>
+          <w:p>
+            <w:pPr>
+              <w:rPr>
+                <w:rFonts w:ascii="Courier New" w:hAnsi="Courier New" w:cs="Courier New"/>
+                <w:b/>
+                <w:color w:val="7030A0"/>
+              </w:rPr>
+            </w:pPr>
+            <w:r>
+              <w:rPr>
+                <w:rFonts w:ascii="Courier New" w:hAnsi="Courier New" w:cs="Courier New"/>
+                <w:b/>
+                <w:color w:val="7030A0"/>
               </w:rPr>
               <w:t xml:space="preserve">     then e</w:t>
             </w:r>
@@ -6480,21 +6617,16 @@
               <w:rPr>
                 <w:rFonts w:ascii="Courier New" w:hAnsi="Courier New" w:cs="Courier New"/>
                 <w:b/>
-              </w:rPr>
-            </w:pPr>
-            <w:r>
-              <w:rPr>
-                <w:rFonts w:ascii="Courier New" w:hAnsi="Courier New" w:cs="Courier New"/>
-                <w:b/>
-              </w:rPr>
-              <w:t xml:space="preserve">     </w:t>
-            </w:r>
-            <w:r>
-              <w:rPr>
-                <w:rFonts w:ascii="Courier New" w:hAnsi="Courier New" w:cs="Courier New"/>
-                <w:b/>
-              </w:rPr>
-              <w:t>else e</w:t>
+                <w:color w:val="7030A0"/>
+              </w:rPr>
+            </w:pPr>
+            <w:r>
+              <w:rPr>
+                <w:rFonts w:ascii="Courier New" w:hAnsi="Courier New" w:cs="Courier New"/>
+                <w:b/>
+                <w:color w:val="7030A0"/>
+              </w:rPr>
+              <w:t xml:space="preserve">     else e</w:t>
             </w:r>
           </w:p>
         </w:tc>
@@ -6651,12 +6783,14 @@
               <w:rPr>
                 <w:rFonts w:ascii="Courier New" w:hAnsi="Courier New" w:cs="Courier New"/>
                 <w:b/>
-              </w:rPr>
-            </w:pPr>
-            <w:r>
-              <w:rPr>
-                <w:rFonts w:ascii="Courier New" w:hAnsi="Courier New" w:cs="Courier New"/>
-                <w:b/>
+                <w:color w:val="7030A0"/>
+              </w:rPr>
+            </w:pPr>
+            <w:r>
+              <w:rPr>
+                <w:rFonts w:ascii="Courier New" w:hAnsi="Courier New" w:cs="Courier New"/>
+                <w:b/>
+                <w:color w:val="7030A0"/>
               </w:rPr>
               <w:t xml:space="preserve">v ::= </w:t>
             </w:r>
@@ -6666,12 +6800,14 @@
               <w:rPr>
                 <w:rFonts w:ascii="Courier New" w:hAnsi="Courier New" w:cs="Courier New"/>
                 <w:b/>
-              </w:rPr>
-            </w:pPr>
-            <w:r>
-              <w:rPr>
-                <w:rFonts w:ascii="Courier New" w:hAnsi="Courier New" w:cs="Courier New"/>
-                <w:b/>
+                <w:color w:val="7030A0"/>
+              </w:rPr>
+            </w:pPr>
+            <w:r>
+              <w:rPr>
+                <w:rFonts w:ascii="Courier New" w:hAnsi="Courier New" w:cs="Courier New"/>
+                <w:b/>
+                <w:color w:val="7030A0"/>
               </w:rPr>
               <w:t xml:space="preserve">    true</w:t>
             </w:r>
@@ -6681,12 +6817,14 @@
               <w:rPr>
                 <w:rFonts w:ascii="Courier New" w:hAnsi="Courier New" w:cs="Courier New"/>
                 <w:b/>
-              </w:rPr>
-            </w:pPr>
-            <w:r>
-              <w:rPr>
-                <w:rFonts w:ascii="Courier New" w:hAnsi="Courier New" w:cs="Courier New"/>
-                <w:b/>
+                <w:color w:val="7030A0"/>
+              </w:rPr>
+            </w:pPr>
+            <w:r>
+              <w:rPr>
+                <w:rFonts w:ascii="Courier New" w:hAnsi="Courier New" w:cs="Courier New"/>
+                <w:b/>
+                <w:color w:val="7030A0"/>
               </w:rPr>
               <w:t xml:space="preserve">  | false</w:t>
             </w:r>
@@ -6790,6 +6928,3781 @@
                 <w:color w:val="E36C0A" w:themeColor="accent6" w:themeShade="BF"/>
               </w:rPr>
             </w:pPr>
+          </w:p>
+        </w:tc>
+      </w:tr>
+    </w:tbl>
+    <w:p>
+      <w:pPr>
+        <w:rPr>
+          <w:sz w:val="6"/>
+          <w:szCs w:val="6"/>
+        </w:rPr>
+      </w:pPr>
+    </w:p>
+    <w:p>
+      <w:pPr>
+        <w:rPr>
+          <w:sz w:val="6"/>
+          <w:szCs w:val="6"/>
+        </w:rPr>
+      </w:pPr>
+    </w:p>
+    <w:tbl>
+      <w:tblPr>
+        <w:tblW w:w="0" w:type="auto"/>
+        <w:jc w:val="center"/>
+        <w:tblBorders>
+          <w:top w:val="single" w:sz="4" w:space="0" w:color="auto"/>
+          <w:left w:val="single" w:sz="4" w:space="0" w:color="auto"/>
+          <w:bottom w:val="single" w:sz="4" w:space="0" w:color="auto"/>
+          <w:right w:val="single" w:sz="4" w:space="0" w:color="auto"/>
+          <w:insideH w:val="single" w:sz="4" w:space="0" w:color="auto"/>
+          <w:insideV w:val="single" w:sz="4" w:space="0" w:color="auto"/>
+        </w:tblBorders>
+        <w:tblLook w:val="00A0" w:firstRow="1" w:lastRow="0" w:firstColumn="1" w:lastColumn="0" w:noHBand="0" w:noVBand="0"/>
+      </w:tblPr>
+      <w:tblGrid>
+        <w:gridCol w:w="3618"/>
+        <w:gridCol w:w="3420"/>
+        <w:gridCol w:w="3978"/>
+      </w:tblGrid>
+      <w:tr>
+        <w:trPr>
+          <w:trHeight w:val="89"/>
+          <w:jc w:val="center"/>
+        </w:trPr>
+        <w:tc>
+          <w:tcPr>
+            <w:tcW w:w="3618" w:type="dxa"/>
+            <w:vMerge w:val="restart"/>
+            <w:vAlign w:val="center"/>
+          </w:tcPr>
+          <w:p>
+            <w:pPr>
+              <w:jc w:val="center"/>
+              <w:rPr>
+                <w:b/>
+                <w:color w:val="0000FF"/>
+              </w:rPr>
+            </w:pPr>
+            <w:r>
+              <w:rPr>
+                <w:b/>
+                <w:color w:val="0000FF"/>
+              </w:rPr>
+              <w:t>Small-Step Operational Semantics</w:t>
+            </w:r>
+          </w:p>
+          <w:p>
+            <w:pPr>
+              <w:pStyle w:val="ListParagraph"/>
+              <w:numPr>
+                <w:ilvl w:val="0"/>
+                <w:numId w:val="2"/>
+              </w:numPr>
+            </w:pPr>
+            <w:r>
+              <w:t xml:space="preserve">Evaluate an expression until it is in </w:t>
+            </w:r>
+            <w:r>
+              <w:rPr>
+                <w:b/>
+                <w:i/>
+              </w:rPr>
+              <w:t>normal form</w:t>
+            </w:r>
+          </w:p>
+          <w:p>
+            <w:pPr>
+              <w:pStyle w:val="ListParagraph"/>
+              <w:ind w:left="144" w:firstLine="0"/>
+            </w:pPr>
+          </w:p>
+          <w:p>
+            <w:pPr>
+              <w:pStyle w:val="ListParagraph"/>
+              <w:numPr>
+                <w:ilvl w:val="0"/>
+                <w:numId w:val="2"/>
+              </w:numPr>
+            </w:pPr>
+            <w:r>
+              <w:rPr>
+                <w:b/>
+                <w:color w:val="0000FF"/>
+              </w:rPr>
+              <w:t>Normal Form</w:t>
+            </w:r>
+            <w:r>
+              <w:rPr>
+                <w:b/>
+                <w:color w:val="00B050"/>
+              </w:rPr>
+              <w:t xml:space="preserve"> </w:t>
+            </w:r>
+            <w:r>
+              <w:t>– Any form that cannot be evaluated further.</w:t>
+            </w:r>
+          </w:p>
+          <w:p/>
+          <w:p>
+            <w:pPr>
+              <w:pStyle w:val="ListParagraph"/>
+              <w:numPr>
+                <w:ilvl w:val="0"/>
+                <w:numId w:val="2"/>
+              </w:numPr>
+            </w:pPr>
+            <m:oMath>
+              <m:r>
+                <m:rPr>
+                  <m:sty m:val="bi"/>
+                </m:rPr>
+                <w:rPr>
+                  <w:rFonts w:ascii="Cambria Math" w:hAnsi="Cambria Math"/>
+                  <w:color w:val="7030A0"/>
+                  <w:sz w:val="20"/>
+                </w:rPr>
+                <m:t>→</m:t>
+              </m:r>
+            </m:oMath>
+            <w:r>
+              <w:rPr>
+                <w:b/>
+                <w:color w:val="7030A0"/>
+                <w:sz w:val="20"/>
+              </w:rPr>
+              <w:t xml:space="preserve"> </w:t>
+            </w:r>
+            <w:r>
+              <w:t xml:space="preserve"> : “</w:t>
+            </w:r>
+            <w:r>
+              <w:rPr>
+                <w:b/>
+                <w:i/>
+              </w:rPr>
+              <w:t>Evaluates to</w:t>
+            </w:r>
+            <w:r>
+              <w:t xml:space="preserve">” symbol in small step operational semantics.  </w:t>
+            </w:r>
+            <w:r>
+              <w:rPr>
+                <w:b/>
+                <w:color w:val="E36C0A" w:themeColor="accent6" w:themeShade="BF"/>
+              </w:rPr>
+              <w:t>Example:</w:t>
+            </w:r>
+          </w:p>
+          <w:p>
+            <w:pPr>
+              <w:rPr>
+                <w:b/>
+                <w:color w:val="7030A0"/>
+                <w:sz w:val="18"/>
+              </w:rPr>
+            </w:pPr>
+            <m:oMathPara>
+              <m:oMath>
+                <m:r>
+                  <m:rPr>
+                    <m:sty m:val="bi"/>
+                  </m:rPr>
+                  <w:rPr>
+                    <w:rFonts w:ascii="Cambria Math" w:hAnsi="Cambria Math"/>
+                    <w:color w:val="7030A0"/>
+                    <w:sz w:val="18"/>
+                  </w:rPr>
+                  <m:t>e→</m:t>
+                </m:r>
+                <m:sSup>
+                  <m:sSupPr>
+                    <m:ctrlPr>
+                      <w:rPr>
+                        <w:rFonts w:ascii="Cambria Math" w:hAnsi="Cambria Math"/>
+                        <w:b/>
+                        <w:i/>
+                        <w:color w:val="7030A0"/>
+                        <w:sz w:val="18"/>
+                      </w:rPr>
+                    </m:ctrlPr>
+                  </m:sSupPr>
+                  <m:e>
+                    <m:r>
+                      <m:rPr>
+                        <m:sty m:val="bi"/>
+                      </m:rPr>
+                      <w:rPr>
+                        <w:rFonts w:ascii="Cambria Math" w:hAnsi="Cambria Math"/>
+                        <w:color w:val="7030A0"/>
+                        <w:sz w:val="18"/>
+                      </w:rPr>
+                      <m:t>e</m:t>
+                    </m:r>
+                  </m:e>
+                  <m:sup>
+                    <m:r>
+                      <m:rPr>
+                        <m:sty m:val="bi"/>
+                      </m:rPr>
+                      <w:rPr>
+                        <w:rFonts w:ascii="Cambria Math" w:hAnsi="Cambria Math"/>
+                        <w:color w:val="7030A0"/>
+                        <w:sz w:val="18"/>
+                      </w:rPr>
+                      <m:t>'</m:t>
+                    </m:r>
+                  </m:sup>
+                </m:sSup>
+                <m:r>
+                  <m:rPr>
+                    <m:sty m:val="bi"/>
+                  </m:rPr>
+                  <w:rPr>
+                    <w:rFonts w:ascii="Cambria Math" w:hAnsi="Cambria Math"/>
+                    <w:color w:val="7030A0"/>
+                    <w:sz w:val="18"/>
+                  </w:rPr>
+                  <m:t>→</m:t>
+                </m:r>
+                <m:sSup>
+                  <m:sSupPr>
+                    <m:ctrlPr>
+                      <w:rPr>
+                        <w:rFonts w:ascii="Cambria Math" w:hAnsi="Cambria Math"/>
+                        <w:b/>
+                        <w:i/>
+                        <w:color w:val="7030A0"/>
+                        <w:sz w:val="18"/>
+                      </w:rPr>
+                    </m:ctrlPr>
+                  </m:sSupPr>
+                  <m:e>
+                    <m:r>
+                      <m:rPr>
+                        <m:sty m:val="bi"/>
+                      </m:rPr>
+                      <w:rPr>
+                        <w:rFonts w:ascii="Cambria Math" w:hAnsi="Cambria Math"/>
+                        <w:color w:val="7030A0"/>
+                        <w:sz w:val="18"/>
+                      </w:rPr>
+                      <m:t>e</m:t>
+                    </m:r>
+                  </m:e>
+                  <m:sup>
+                    <m:r>
+                      <m:rPr>
+                        <m:sty m:val="bi"/>
+                      </m:rPr>
+                      <w:rPr>
+                        <w:rFonts w:ascii="Cambria Math" w:hAnsi="Cambria Math"/>
+                        <w:color w:val="7030A0"/>
+                        <w:sz w:val="18"/>
+                      </w:rPr>
+                      <m:t>''</m:t>
+                    </m:r>
+                  </m:sup>
+                </m:sSup>
+                <m:r>
+                  <m:rPr>
+                    <m:sty m:val="bi"/>
+                  </m:rPr>
+                  <w:rPr>
+                    <w:rFonts w:ascii="Cambria Math" w:hAnsi="Cambria Math"/>
+                    <w:color w:val="7030A0"/>
+                    <w:sz w:val="18"/>
+                  </w:rPr>
+                  <m:t>→v</m:t>
+                </m:r>
+              </m:oMath>
+            </m:oMathPara>
+          </w:p>
+          <w:p>
+            <w:pPr>
+              <w:rPr>
+                <w:sz w:val="8"/>
+                <w:szCs w:val="8"/>
+              </w:rPr>
+            </w:pPr>
+          </w:p>
+          <w:p>
+            <w:pPr>
+              <w:pStyle w:val="ListParagraph"/>
+              <w:numPr>
+                <w:ilvl w:val="0"/>
+                <w:numId w:val="2"/>
+              </w:numPr>
+            </w:pPr>
+            <m:oMath>
+              <m:sSup>
+                <m:sSupPr>
+                  <m:ctrlPr>
+                    <w:rPr>
+                      <w:rFonts w:ascii="Cambria Math" w:hAnsi="Cambria Math"/>
+                      <w:b/>
+                      <w:i/>
+                      <w:color w:val="7030A0"/>
+                      <w:sz w:val="20"/>
+                    </w:rPr>
+                  </m:ctrlPr>
+                </m:sSupPr>
+                <m:e>
+                  <m:r>
+                    <m:rPr>
+                      <m:sty m:val="bi"/>
+                    </m:rPr>
+                    <w:rPr>
+                      <w:rFonts w:ascii="Cambria Math" w:hAnsi="Cambria Math"/>
+                      <w:color w:val="7030A0"/>
+                      <w:sz w:val="20"/>
+                    </w:rPr>
+                    <m:t>→</m:t>
+                  </m:r>
+                </m:e>
+                <m:sup>
+                  <m:r>
+                    <m:rPr>
+                      <m:sty m:val="bi"/>
+                    </m:rPr>
+                    <w:rPr>
+                      <w:rFonts w:ascii="Cambria Math" w:hAnsi="Cambria Math"/>
+                      <w:color w:val="7030A0"/>
+                      <w:sz w:val="20"/>
+                    </w:rPr>
+                    <m:t>*</m:t>
+                  </m:r>
+                </m:sup>
+              </m:sSup>
+            </m:oMath>
+            <w:r>
+              <w:t xml:space="preserve"> : Many evaluation steps required.  </w:t>
+            </w:r>
+            <w:r>
+              <w:rPr>
+                <w:b/>
+                <w:color w:val="E36C0A" w:themeColor="accent6" w:themeShade="BF"/>
+              </w:rPr>
+              <w:t>Example:</w:t>
+            </w:r>
+            <w:r>
+              <w:t xml:space="preserve"> </w:t>
+            </w:r>
+          </w:p>
+          <w:p>
+            <w:pPr>
+              <w:rPr>
+                <w:b/>
+              </w:rPr>
+            </w:pPr>
+            <m:oMathPara>
+              <m:oMath>
+                <m:r>
+                  <m:rPr>
+                    <m:sty m:val="bi"/>
+                  </m:rPr>
+                  <w:rPr>
+                    <w:rFonts w:ascii="Cambria Math" w:hAnsi="Cambria Math"/>
+                    <w:color w:val="7030A0"/>
+                    <w:sz w:val="20"/>
+                  </w:rPr>
+                  <m:t>e</m:t>
+                </m:r>
+                <m:sSup>
+                  <m:sSupPr>
+                    <m:ctrlPr>
+                      <w:rPr>
+                        <w:rFonts w:ascii="Cambria Math" w:hAnsi="Cambria Math"/>
+                        <w:b/>
+                        <w:i/>
+                        <w:color w:val="7030A0"/>
+                        <w:sz w:val="20"/>
+                      </w:rPr>
+                    </m:ctrlPr>
+                  </m:sSupPr>
+                  <m:e>
+                    <m:r>
+                      <m:rPr>
+                        <m:sty m:val="bi"/>
+                      </m:rPr>
+                      <w:rPr>
+                        <w:rFonts w:ascii="Cambria Math" w:hAnsi="Cambria Math"/>
+                        <w:color w:val="7030A0"/>
+                        <w:sz w:val="20"/>
+                      </w:rPr>
+                      <m:t>→</m:t>
+                    </m:r>
+                  </m:e>
+                  <m:sup>
+                    <m:r>
+                      <m:rPr>
+                        <m:sty m:val="bi"/>
+                      </m:rPr>
+                      <w:rPr>
+                        <w:rFonts w:ascii="Cambria Math" w:hAnsi="Cambria Math"/>
+                        <w:color w:val="7030A0"/>
+                        <w:sz w:val="20"/>
+                      </w:rPr>
+                      <m:t>*</m:t>
+                    </m:r>
+                  </m:sup>
+                </m:sSup>
+                <m:r>
+                  <m:rPr>
+                    <m:sty m:val="bi"/>
+                  </m:rPr>
+                  <w:rPr>
+                    <w:rFonts w:ascii="Cambria Math" w:hAnsi="Cambria Math"/>
+                    <w:color w:val="7030A0"/>
+                    <w:sz w:val="20"/>
+                  </w:rPr>
+                  <m:t>v</m:t>
+                </m:r>
+              </m:oMath>
+            </m:oMathPara>
+          </w:p>
+        </w:tc>
+        <w:tc>
+          <w:tcPr>
+            <w:tcW w:w="3420" w:type="dxa"/>
+            <w:tcBorders>
+              <w:right w:val="single" w:sz="4" w:space="0" w:color="auto"/>
+            </w:tcBorders>
+            <w:vAlign w:val="center"/>
+          </w:tcPr>
+          <w:p>
+            <w:pPr>
+              <w:jc w:val="center"/>
+              <w:rPr>
+                <w:b/>
+                <w:color w:val="0000FF"/>
+              </w:rPr>
+            </w:pPr>
+            <w:r>
+              <w:rPr>
+                <w:b/>
+                <w:color w:val="0000FF"/>
+              </w:rPr>
+              <w:t>Bool* Small-Step Operational Semantics Rules</w:t>
+            </w:r>
+          </w:p>
+        </w:tc>
+        <w:tc>
+          <w:tcPr>
+            <w:tcW w:w="3978" w:type="dxa"/>
+            <w:vMerge w:val="restart"/>
+            <w:tcBorders>
+              <w:top w:val="single" w:sz="4" w:space="0" w:color="auto"/>
+              <w:left w:val="single" w:sz="4" w:space="0" w:color="auto"/>
+              <w:right w:val="single" w:sz="4" w:space="0" w:color="auto"/>
+            </w:tcBorders>
+            <w:vAlign w:val="center"/>
+          </w:tcPr>
+          <w:p>
+            <w:r>
+              <w:rPr>
+                <w:b/>
+                <w:color w:val="E36C0A" w:themeColor="accent6" w:themeShade="BF"/>
+              </w:rPr>
+              <w:t>Example:</w:t>
+            </w:r>
+            <w:r>
+              <w:rPr>
+                <w:color w:val="E36C0A" w:themeColor="accent6" w:themeShade="BF"/>
+              </w:rPr>
+              <w:t xml:space="preserve"> </w:t>
+            </w:r>
+            <w:r>
+              <w:t>Reduce the expression</w:t>
+            </w:r>
+          </w:p>
+          <w:p>
+            <m:oMathPara>
+              <m:oMath>
+                <m:r>
+                  <m:rPr>
+                    <m:nor/>
+                  </m:rPr>
+                  <w:rPr>
+                    <w:rFonts w:ascii="Cambria Math" w:hAnsi="Cambria Math"/>
+                    <w:b/>
+                  </w:rPr>
+                  <m:t>if</m:t>
+                </m:r>
+                <m:r>
+                  <w:rPr>
+                    <w:rFonts w:ascii="Cambria Math" w:hAnsi="Cambria Math" w:cs="Courier New"/>
+                  </w:rPr>
+                  <m:t xml:space="preserve"> </m:t>
+                </m:r>
+                <m:r>
+                  <w:rPr>
+                    <w:rFonts w:ascii="Cambria Math" w:hAnsi="Cambria Math" w:cs="Courier New"/>
+                  </w:rPr>
+                  <m:t xml:space="preserve"> (</m:t>
+                </m:r>
+                <m:r>
+                  <m:rPr>
+                    <m:nor/>
+                  </m:rPr>
+                  <w:rPr>
+                    <w:rFonts w:ascii="Cambria Math" w:hAnsi="Cambria Math"/>
+                    <w:b/>
+                  </w:rPr>
+                  <m:t>if</m:t>
+                </m:r>
+                <m:r>
+                  <w:rPr>
+                    <w:rFonts w:ascii="Cambria Math" w:hAnsi="Cambria Math" w:cs="Courier New"/>
+                  </w:rPr>
+                  <m:t xml:space="preserve"> </m:t>
+                </m:r>
+                <m:r>
+                  <w:rPr>
+                    <w:rFonts w:ascii="Cambria Math" w:hAnsi="Cambria Math" w:cs="Courier New"/>
+                  </w:rPr>
+                  <m:t xml:space="preserve"> </m:t>
+                </m:r>
+                <m:r>
+                  <m:rPr>
+                    <m:nor/>
+                  </m:rPr>
+                  <w:rPr>
+                    <w:rFonts w:ascii="Cambria Math" w:hAnsi="Cambria Math" w:cs="Courier New"/>
+                  </w:rPr>
+                  <m:t>true</m:t>
+                </m:r>
+                <m:r>
+                  <w:rPr>
+                    <w:rFonts w:ascii="Cambria Math" w:hAnsi="Cambria Math" w:cs="Courier New"/>
+                  </w:rPr>
+                  <m:t xml:space="preserve"> </m:t>
+                </m:r>
+                <m:r>
+                  <w:rPr>
+                    <w:rFonts w:ascii="Cambria Math" w:hAnsi="Cambria Math" w:cs="Courier New"/>
+                  </w:rPr>
+                  <m:t xml:space="preserve"> </m:t>
+                </m:r>
+                <m:r>
+                  <m:rPr>
+                    <m:nor/>
+                  </m:rPr>
+                  <w:rPr>
+                    <w:rFonts w:ascii="Cambria Math" w:hAnsi="Cambria Math" w:cs="Courier New"/>
+                    <w:b/>
+                  </w:rPr>
+                  <m:t>then</m:t>
+                </m:r>
+                <m:r>
+                  <w:rPr>
+                    <w:rFonts w:ascii="Cambria Math" w:hAnsi="Cambria Math" w:cs="Courier New"/>
+                  </w:rPr>
+                  <m:t xml:space="preserve"> </m:t>
+                </m:r>
+                <m:r>
+                  <m:rPr>
+                    <m:nor/>
+                  </m:rPr>
+                  <w:rPr>
+                    <w:rFonts w:ascii="Cambria Math" w:hAnsi="Cambria Math" w:cs="Courier New"/>
+                  </w:rPr>
+                  <m:t>false</m:t>
+                </m:r>
+                <m:r>
+                  <w:rPr>
+                    <w:rFonts w:ascii="Cambria Math" w:hAnsi="Cambria Math" w:cs="Courier New"/>
+                  </w:rPr>
+                  <m:t xml:space="preserve"> </m:t>
+                </m:r>
+                <m:r>
+                  <m:rPr>
+                    <m:nor/>
+                  </m:rPr>
+                  <w:rPr>
+                    <w:rFonts w:ascii="Cambria Math" w:hAnsi="Cambria Math" w:cs="Courier New"/>
+                    <w:b/>
+                  </w:rPr>
+                  <m:t>el</m:t>
+                </m:r>
+                <m:r>
+                  <m:rPr>
+                    <m:nor/>
+                  </m:rPr>
+                  <w:rPr>
+                    <w:rFonts w:ascii="Cambria Math" w:hAnsi="Cambria Math" w:cs="Courier New"/>
+                    <w:b/>
+                  </w:rPr>
+                  <m:t>se</m:t>
+                </m:r>
+                <m:r>
+                  <w:rPr>
+                    <w:rFonts w:ascii="Cambria Math" w:hAnsi="Cambria Math" w:cs="Courier New"/>
+                  </w:rPr>
+                  <m:t xml:space="preserve"> </m:t>
+                </m:r>
+                <m:r>
+                  <m:rPr>
+                    <m:nor/>
+                  </m:rPr>
+                  <w:rPr>
+                    <w:rFonts w:ascii="Cambria Math" w:hAnsi="Cambria Math" w:cs="Courier New"/>
+                  </w:rPr>
+                  <m:t>true</m:t>
+                </m:r>
+                <m:r>
+                  <w:rPr>
+                    <w:rFonts w:ascii="Cambria Math" w:hAnsi="Cambria Math" w:cs="Courier New"/>
+                  </w:rPr>
+                  <m:t>)</m:t>
+                </m:r>
+                <m:r>
+                  <w:rPr>
+                    <w:rFonts w:ascii="Cambria Math" w:hAnsi="Cambria Math" w:cs="Courier New"/>
+                  </w:rPr>
+                  <m:t xml:space="preserve"> </m:t>
+                </m:r>
+                <m:r>
+                  <w:rPr>
+                    <w:rFonts w:ascii="Cambria Math" w:hAnsi="Cambria Math" w:cs="Courier New"/>
+                  </w:rPr>
+                  <m:t xml:space="preserve"> </m:t>
+                </m:r>
+                <m:r>
+                  <m:rPr>
+                    <m:nor/>
+                  </m:rPr>
+                  <w:rPr>
+                    <w:rFonts w:ascii="Cambria Math" w:hAnsi="Cambria Math" w:cs="Courier New"/>
+                    <w:b/>
+                  </w:rPr>
+                  <m:t>then</m:t>
+                </m:r>
+                <m:r>
+                  <w:rPr>
+                    <w:rFonts w:ascii="Cambria Math" w:hAnsi="Cambria Math" w:cs="Courier New"/>
+                  </w:rPr>
+                  <m:t xml:space="preserve"> </m:t>
+                </m:r>
+                <m:r>
+                  <w:rPr>
+                    <w:rFonts w:ascii="Cambria Math" w:hAnsi="Cambria Math" w:cs="Courier New"/>
+                  </w:rPr>
+                  <m:t xml:space="preserve"> </m:t>
+                </m:r>
+                <m:r>
+                  <m:rPr>
+                    <m:nor/>
+                  </m:rPr>
+                  <w:rPr>
+                    <w:rFonts w:ascii="Cambria Math" w:hAnsi="Cambria Math" w:cs="Courier New"/>
+                  </w:rPr>
+                  <m:t>true</m:t>
+                </m:r>
+                <m:r>
+                  <w:rPr>
+                    <w:rFonts w:ascii="Cambria Math" w:hAnsi="Cambria Math" w:cs="Courier New"/>
+                  </w:rPr>
+                  <m:t xml:space="preserve"> </m:t>
+                </m:r>
+                <m:r>
+                  <m:rPr>
+                    <m:nor/>
+                  </m:rPr>
+                  <w:rPr>
+                    <w:rFonts w:ascii="Cambria Math" w:hAnsi="Cambria Math" w:cs="Courier New"/>
+                    <w:b/>
+                  </w:rPr>
+                  <m:t>else</m:t>
+                </m:r>
+                <m:r>
+                  <w:rPr>
+                    <w:rFonts w:ascii="Cambria Math" w:hAnsi="Cambria Math" w:cs="Courier New"/>
+                  </w:rPr>
+                  <m:t xml:space="preserve"> </m:t>
+                </m:r>
+                <m:r>
+                  <m:rPr>
+                    <m:nor/>
+                  </m:rPr>
+                  <w:rPr>
+                    <w:rFonts w:ascii="Cambria Math" w:hAnsi="Cambria Math" w:cs="Courier New"/>
+                  </w:rPr>
+                  <m:t>false</m:t>
+                </m:r>
+              </m:oMath>
+            </m:oMathPara>
+          </w:p>
+          <w:p/>
+          <w:p>
+            <w:r>
+              <w:rPr>
+                <w:b/>
+              </w:rPr>
+              <w:t>Step #1:</w:t>
+            </w:r>
+            <w:r>
+              <w:t xml:space="preserve"> Use rule E-</w:t>
+            </w:r>
+            <w:proofErr w:type="spellStart"/>
+            <w:r>
+              <w:t>IfTrue</w:t>
+            </w:r>
+            <w:proofErr w:type="spellEnd"/>
+          </w:p>
+          <w:p>
+            <m:oMathPara>
+              <m:oMath>
+                <m:r>
+                  <m:rPr>
+                    <m:nor/>
+                  </m:rPr>
+                  <w:rPr>
+                    <w:rFonts w:ascii="Cambria Math" w:hAnsi="Cambria Math"/>
+                    <w:b/>
+                  </w:rPr>
+                  <m:t>if</m:t>
+                </m:r>
+                <m:r>
+                  <w:rPr>
+                    <w:rFonts w:ascii="Cambria Math" w:hAnsi="Cambria Math" w:cs="Courier New"/>
+                  </w:rPr>
+                  <m:t xml:space="preserve"> </m:t>
+                </m:r>
+                <m:r>
+                  <w:rPr>
+                    <w:rFonts w:ascii="Cambria Math" w:hAnsi="Cambria Math" w:cs="Courier New"/>
+                  </w:rPr>
+                  <m:t xml:space="preserve"> </m:t>
+                </m:r>
+                <m:r>
+                  <m:rPr>
+                    <m:nor/>
+                  </m:rPr>
+                  <w:rPr>
+                    <w:rFonts w:ascii="Cambria Math" w:hAnsi="Cambria Math" w:cs="Courier New"/>
+                  </w:rPr>
+                  <m:t>false</m:t>
+                </m:r>
+                <m:r>
+                  <w:rPr>
+                    <w:rFonts w:ascii="Cambria Math" w:hAnsi="Cambria Math" w:cs="Courier New"/>
+                  </w:rPr>
+                  <m:t xml:space="preserve"> </m:t>
+                </m:r>
+                <m:r>
+                  <m:rPr>
+                    <m:nor/>
+                  </m:rPr>
+                  <w:rPr>
+                    <w:rFonts w:ascii="Cambria Math" w:hAnsi="Cambria Math" w:cs="Courier New"/>
+                    <w:b/>
+                  </w:rPr>
+                  <m:t>then</m:t>
+                </m:r>
+                <m:r>
+                  <w:rPr>
+                    <w:rFonts w:ascii="Cambria Math" w:hAnsi="Cambria Math" w:cs="Courier New"/>
+                  </w:rPr>
+                  <m:t xml:space="preserve"> </m:t>
+                </m:r>
+                <m:r>
+                  <w:rPr>
+                    <w:rFonts w:ascii="Cambria Math" w:hAnsi="Cambria Math" w:cs="Courier New"/>
+                  </w:rPr>
+                  <m:t xml:space="preserve"> </m:t>
+                </m:r>
+                <m:r>
+                  <m:rPr>
+                    <m:nor/>
+                  </m:rPr>
+                  <w:rPr>
+                    <w:rFonts w:ascii="Cambria Math" w:hAnsi="Cambria Math" w:cs="Courier New"/>
+                  </w:rPr>
+                  <m:t>true</m:t>
+                </m:r>
+                <m:r>
+                  <w:rPr>
+                    <w:rFonts w:ascii="Cambria Math" w:hAnsi="Cambria Math" w:cs="Courier New"/>
+                  </w:rPr>
+                  <m:t xml:space="preserve"> </m:t>
+                </m:r>
+                <m:r>
+                  <m:rPr>
+                    <m:nor/>
+                  </m:rPr>
+                  <w:rPr>
+                    <w:rFonts w:ascii="Cambria Math" w:hAnsi="Cambria Math" w:cs="Courier New"/>
+                    <w:b/>
+                  </w:rPr>
+                  <m:t>else</m:t>
+                </m:r>
+                <m:r>
+                  <w:rPr>
+                    <w:rFonts w:ascii="Cambria Math" w:hAnsi="Cambria Math" w:cs="Courier New"/>
+                  </w:rPr>
+                  <m:t xml:space="preserve"> </m:t>
+                </m:r>
+                <m:r>
+                  <m:rPr>
+                    <m:nor/>
+                  </m:rPr>
+                  <w:rPr>
+                    <w:rFonts w:ascii="Cambria Math" w:hAnsi="Cambria Math" w:cs="Courier New"/>
+                  </w:rPr>
+                  <m:t>false</m:t>
+                </m:r>
+              </m:oMath>
+            </m:oMathPara>
+          </w:p>
+          <w:p/>
+          <w:p>
+            <w:r>
+              <w:rPr>
+                <w:b/>
+              </w:rPr>
+              <w:t>Step #2</w:t>
+            </w:r>
+            <w:r>
+              <w:rPr>
+                <w:b/>
+              </w:rPr>
+              <w:t>:</w:t>
+            </w:r>
+            <w:r>
+              <w:t xml:space="preserve"> Use rule E-</w:t>
+            </w:r>
+            <w:proofErr w:type="spellStart"/>
+            <w:r>
+              <w:t>IfFalse</w:t>
+            </w:r>
+            <w:proofErr w:type="spellEnd"/>
+            <w:r>
+              <w:t xml:space="preserve"> (Now in normal form)</w:t>
+            </w:r>
+          </w:p>
+          <w:p>
+            <m:oMathPara>
+              <m:oMath>
+                <m:r>
+                  <m:rPr>
+                    <m:nor/>
+                  </m:rPr>
+                  <w:rPr>
+                    <w:rFonts w:ascii="Cambria Math" w:hAnsi="Cambria Math" w:cs="Courier New"/>
+                  </w:rPr>
+                  <m:t>false</m:t>
+                </m:r>
+              </m:oMath>
+            </m:oMathPara>
+          </w:p>
+          <w:p/>
+        </w:tc>
+      </w:tr>
+      <w:tr>
+        <w:trPr>
+          <w:trHeight w:val="388"/>
+          <w:jc w:val="center"/>
+        </w:trPr>
+        <w:tc>
+          <w:tcPr>
+            <w:tcW w:w="3618" w:type="dxa"/>
+            <w:vMerge/>
+            <w:vAlign w:val="center"/>
+          </w:tcPr>
+          <w:p>
+            <w:pPr>
+              <w:jc w:val="center"/>
+              <w:rPr>
+                <w:b/>
+                <w:color w:val="0000FF"/>
+              </w:rPr>
+            </w:pPr>
+          </w:p>
+        </w:tc>
+        <w:tc>
+          <w:tcPr>
+            <w:tcW w:w="3420" w:type="dxa"/>
+            <w:tcBorders>
+              <w:right w:val="single" w:sz="4" w:space="0" w:color="auto"/>
+            </w:tcBorders>
+            <w:vAlign w:val="center"/>
+          </w:tcPr>
+          <w:p>
+            <w:pPr>
+              <w:rPr>
+                <w:rFonts w:ascii="Courier New" w:hAnsi="Courier New" w:cs="Courier New"/>
+                <w:b/>
+              </w:rPr>
+            </w:pPr>
+            <w:r>
+              <w:rPr>
+                <w:rFonts w:ascii="Courier New" w:hAnsi="Courier New" w:cs="Courier New"/>
+                <w:b/>
+                <w:color w:val="00B050"/>
+              </w:rPr>
+              <w:t>E-</w:t>
+            </w:r>
+            <w:proofErr w:type="spellStart"/>
+            <w:r>
+              <w:rPr>
+                <w:rFonts w:ascii="Courier New" w:hAnsi="Courier New" w:cs="Courier New"/>
+                <w:b/>
+                <w:color w:val="00B050"/>
+              </w:rPr>
+              <w:t>IfTrue</w:t>
+            </w:r>
+            <w:proofErr w:type="spellEnd"/>
+            <w:r>
+              <w:rPr>
+                <w:rFonts w:ascii="Courier New" w:hAnsi="Courier New" w:cs="Courier New"/>
+                <w:b/>
+                <w:color w:val="00B050"/>
+              </w:rPr>
+              <w:t>:</w:t>
+            </w:r>
+          </w:p>
+          <w:p>
+            <w:pPr>
+              <w:jc w:val="center"/>
+            </w:pPr>
+            <m:oMathPara>
+              <m:oMath>
+                <m:f>
+                  <m:fPr>
+                    <m:ctrlPr>
+                      <w:rPr>
+                        <w:rFonts w:ascii="Cambria Math" w:hAnsi="Cambria Math" w:cs="Courier New"/>
+                        <w:i/>
+                      </w:rPr>
+                    </m:ctrlPr>
+                  </m:fPr>
+                  <m:num/>
+                  <m:den>
+                    <m:r>
+                      <m:rPr>
+                        <m:nor/>
+                      </m:rPr>
+                      <w:rPr>
+                        <w:rFonts w:ascii="Cambria Math" w:hAnsi="Cambria Math"/>
+                        <w:b/>
+                      </w:rPr>
+                      <m:t>if</m:t>
+                    </m:r>
+                    <m:r>
+                      <w:rPr>
+                        <w:rFonts w:ascii="Cambria Math" w:hAnsi="Cambria Math" w:cs="Courier New"/>
+                      </w:rPr>
+                      <m:t xml:space="preserve"> </m:t>
+                    </m:r>
+                    <m:r>
+                      <w:rPr>
+                        <w:rFonts w:ascii="Cambria Math" w:hAnsi="Cambria Math" w:cs="Courier New"/>
+                      </w:rPr>
+                      <m:t xml:space="preserve"> </m:t>
+                    </m:r>
+                    <m:r>
+                      <m:rPr>
+                        <m:nor/>
+                      </m:rPr>
+                      <w:rPr>
+                        <w:rFonts w:ascii="Cambria Math" w:hAnsi="Cambria Math" w:cs="Courier New"/>
+                      </w:rPr>
+                      <m:t>true</m:t>
+                    </m:r>
+                    <m:r>
+                      <w:rPr>
+                        <w:rFonts w:ascii="Cambria Math" w:hAnsi="Cambria Math" w:cs="Courier New"/>
+                      </w:rPr>
+                      <m:t xml:space="preserve"> </m:t>
+                    </m:r>
+                    <m:r>
+                      <w:rPr>
+                        <w:rFonts w:ascii="Cambria Math" w:hAnsi="Cambria Math" w:cs="Courier New"/>
+                      </w:rPr>
+                      <m:t xml:space="preserve"> </m:t>
+                    </m:r>
+                    <m:r>
+                      <m:rPr>
+                        <m:nor/>
+                      </m:rPr>
+                      <w:rPr>
+                        <w:rFonts w:ascii="Cambria Math" w:hAnsi="Cambria Math" w:cs="Courier New"/>
+                        <w:b/>
+                      </w:rPr>
+                      <m:t>then</m:t>
+                    </m:r>
+                    <m:r>
+                      <w:rPr>
+                        <w:rFonts w:ascii="Cambria Math" w:hAnsi="Cambria Math" w:cs="Courier New"/>
+                      </w:rPr>
+                      <m:t xml:space="preserve"> </m:t>
+                    </m:r>
+                    <m:sSub>
+                      <m:sSubPr>
+                        <m:ctrlPr>
+                          <w:rPr>
+                            <w:rFonts w:ascii="Cambria Math" w:hAnsi="Cambria Math" w:cs="Courier New"/>
+                            <w:i/>
+                          </w:rPr>
+                        </m:ctrlPr>
+                      </m:sSubPr>
+                      <m:e>
+                        <m:r>
+                          <w:rPr>
+                            <w:rFonts w:ascii="Cambria Math" w:hAnsi="Cambria Math" w:cs="Courier New"/>
+                          </w:rPr>
+                          <m:t xml:space="preserve"> </m:t>
+                        </m:r>
+                        <m:r>
+                          <w:rPr>
+                            <w:rFonts w:ascii="Cambria Math" w:hAnsi="Cambria Math" w:cs="Courier New"/>
+                          </w:rPr>
+                          <m:t>e</m:t>
+                        </m:r>
+                      </m:e>
+                      <m:sub>
+                        <m:r>
+                          <w:rPr>
+                            <w:rFonts w:ascii="Cambria Math" w:hAnsi="Cambria Math" w:cs="Courier New"/>
+                          </w:rPr>
+                          <m:t>2</m:t>
+                        </m:r>
+                      </m:sub>
+                    </m:sSub>
+                    <m:r>
+                      <w:rPr>
+                        <w:rFonts w:ascii="Cambria Math" w:hAnsi="Cambria Math" w:cs="Courier New"/>
+                      </w:rPr>
+                      <m:t xml:space="preserve"> </m:t>
+                    </m:r>
+                    <m:r>
+                      <w:rPr>
+                        <w:rFonts w:ascii="Cambria Math" w:hAnsi="Cambria Math" w:cs="Courier New"/>
+                      </w:rPr>
+                      <m:t xml:space="preserve"> </m:t>
+                    </m:r>
+                    <m:r>
+                      <m:rPr>
+                        <m:nor/>
+                      </m:rPr>
+                      <w:rPr>
+                        <w:rFonts w:ascii="Cambria Math" w:hAnsi="Cambria Math" w:cs="Courier New"/>
+                        <w:b/>
+                      </w:rPr>
+                      <m:t>else</m:t>
+                    </m:r>
+                    <m:r>
+                      <w:rPr>
+                        <w:rFonts w:ascii="Cambria Math" w:hAnsi="Cambria Math" w:cs="Courier New"/>
+                      </w:rPr>
+                      <m:t xml:space="preserve"> </m:t>
+                    </m:r>
+                    <m:sSub>
+                      <m:sSubPr>
+                        <m:ctrlPr>
+                          <w:rPr>
+                            <w:rFonts w:ascii="Cambria Math" w:hAnsi="Cambria Math" w:cs="Courier New"/>
+                            <w:i/>
+                          </w:rPr>
+                        </m:ctrlPr>
+                      </m:sSubPr>
+                      <m:e>
+                        <m:r>
+                          <w:rPr>
+                            <w:rFonts w:ascii="Cambria Math" w:hAnsi="Cambria Math" w:cs="Courier New"/>
+                          </w:rPr>
+                          <m:t>e</m:t>
+                        </m:r>
+                      </m:e>
+                      <m:sub>
+                        <m:r>
+                          <w:rPr>
+                            <w:rFonts w:ascii="Cambria Math" w:hAnsi="Cambria Math" w:cs="Courier New"/>
+                          </w:rPr>
+                          <m:t>3</m:t>
+                        </m:r>
+                      </m:sub>
+                    </m:sSub>
+                    <m:r>
+                      <w:rPr>
+                        <w:rFonts w:ascii="Cambria Math" w:hAnsi="Cambria Math" w:cs="Courier New"/>
+                      </w:rPr>
+                      <m:t>→</m:t>
+                    </m:r>
+                    <m:sSub>
+                      <m:sSubPr>
+                        <m:ctrlPr>
+                          <w:rPr>
+                            <w:rFonts w:ascii="Cambria Math" w:hAnsi="Cambria Math" w:cs="Courier New"/>
+                            <w:i/>
+                          </w:rPr>
+                        </m:ctrlPr>
+                      </m:sSubPr>
+                      <m:e>
+                        <m:r>
+                          <w:rPr>
+                            <w:rFonts w:ascii="Cambria Math" w:hAnsi="Cambria Math" w:cs="Courier New"/>
+                          </w:rPr>
+                          <m:t>e</m:t>
+                        </m:r>
+                      </m:e>
+                      <m:sub>
+                        <m:r>
+                          <w:rPr>
+                            <w:rFonts w:ascii="Cambria Math" w:hAnsi="Cambria Math" w:cs="Courier New"/>
+                          </w:rPr>
+                          <m:t>2</m:t>
+                        </m:r>
+                      </m:sub>
+                    </m:sSub>
+                  </m:den>
+                </m:f>
+              </m:oMath>
+            </m:oMathPara>
+          </w:p>
+        </w:tc>
+        <w:tc>
+          <w:tcPr>
+            <w:tcW w:w="3978" w:type="dxa"/>
+            <w:vMerge/>
+            <w:tcBorders>
+              <w:left w:val="single" w:sz="4" w:space="0" w:color="auto"/>
+              <w:right w:val="single" w:sz="4" w:space="0" w:color="auto"/>
+            </w:tcBorders>
+            <w:vAlign w:val="center"/>
+          </w:tcPr>
+          <w:p/>
+        </w:tc>
+      </w:tr>
+      <w:tr>
+        <w:trPr>
+          <w:trHeight w:val="737"/>
+          <w:jc w:val="center"/>
+        </w:trPr>
+        <w:tc>
+          <w:tcPr>
+            <w:tcW w:w="3618" w:type="dxa"/>
+            <w:vMerge/>
+            <w:vAlign w:val="center"/>
+          </w:tcPr>
+          <w:p>
+            <w:pPr>
+              <w:jc w:val="center"/>
+              <w:rPr>
+                <w:b/>
+                <w:color w:val="0000FF"/>
+              </w:rPr>
+            </w:pPr>
+          </w:p>
+        </w:tc>
+        <w:tc>
+          <w:tcPr>
+            <w:tcW w:w="3420" w:type="dxa"/>
+            <w:tcBorders>
+              <w:right w:val="single" w:sz="4" w:space="0" w:color="auto"/>
+            </w:tcBorders>
+            <w:vAlign w:val="center"/>
+          </w:tcPr>
+          <w:p>
+            <w:pPr>
+              <w:rPr>
+                <w:rFonts w:ascii="Courier New" w:hAnsi="Courier New" w:cs="Courier New"/>
+                <w:b/>
+                <w:color w:val="00B050"/>
+              </w:rPr>
+            </w:pPr>
+            <w:r>
+              <w:rPr>
+                <w:rFonts w:ascii="Courier New" w:hAnsi="Courier New" w:cs="Courier New"/>
+                <w:b/>
+                <w:color w:val="00B050"/>
+              </w:rPr>
+              <w:t>E-</w:t>
+            </w:r>
+            <w:proofErr w:type="spellStart"/>
+            <w:r>
+              <w:rPr>
+                <w:rFonts w:ascii="Courier New" w:hAnsi="Courier New" w:cs="Courier New"/>
+                <w:b/>
+                <w:color w:val="00B050"/>
+              </w:rPr>
+              <w:t>IfFalse</w:t>
+            </w:r>
+            <w:proofErr w:type="spellEnd"/>
+            <w:r>
+              <w:rPr>
+                <w:rFonts w:ascii="Courier New" w:hAnsi="Courier New" w:cs="Courier New"/>
+                <w:b/>
+                <w:color w:val="00B050"/>
+              </w:rPr>
+              <w:t>:</w:t>
+            </w:r>
+          </w:p>
+          <w:p>
+            <m:oMathPara>
+              <m:oMath>
+                <m:f>
+                  <m:fPr>
+                    <m:ctrlPr>
+                      <w:rPr>
+                        <w:rFonts w:ascii="Cambria Math" w:hAnsi="Cambria Math" w:cs="Courier New"/>
+                        <w:i/>
+                      </w:rPr>
+                    </m:ctrlPr>
+                  </m:fPr>
+                  <m:num/>
+                  <m:den>
+                    <m:r>
+                      <m:rPr>
+                        <m:nor/>
+                      </m:rPr>
+                      <w:rPr>
+                        <w:rFonts w:ascii="Cambria Math" w:hAnsi="Cambria Math"/>
+                        <w:b/>
+                      </w:rPr>
+                      <m:t>if</m:t>
+                    </m:r>
+                    <m:r>
+                      <w:rPr>
+                        <w:rFonts w:ascii="Cambria Math" w:hAnsi="Cambria Math" w:cs="Courier New"/>
+                      </w:rPr>
+                      <m:t xml:space="preserve"> </m:t>
+                    </m:r>
+                    <m:r>
+                      <w:rPr>
+                        <w:rFonts w:ascii="Cambria Math" w:hAnsi="Cambria Math" w:cs="Courier New"/>
+                      </w:rPr>
+                      <m:t xml:space="preserve"> </m:t>
+                    </m:r>
+                    <m:r>
+                      <m:rPr>
+                        <m:nor/>
+                      </m:rPr>
+                      <w:rPr>
+                        <w:rFonts w:ascii="Cambria Math" w:hAnsi="Cambria Math" w:cs="Courier New"/>
+                      </w:rPr>
+                      <m:t>false</m:t>
+                    </m:r>
+                    <m:r>
+                      <w:rPr>
+                        <w:rFonts w:ascii="Cambria Math" w:hAnsi="Cambria Math" w:cs="Courier New"/>
+                      </w:rPr>
+                      <m:t xml:space="preserve"> </m:t>
+                    </m:r>
+                    <m:r>
+                      <w:rPr>
+                        <w:rFonts w:ascii="Cambria Math" w:hAnsi="Cambria Math" w:cs="Courier New"/>
+                      </w:rPr>
+                      <m:t xml:space="preserve"> </m:t>
+                    </m:r>
+                    <m:r>
+                      <m:rPr>
+                        <m:nor/>
+                      </m:rPr>
+                      <w:rPr>
+                        <w:rFonts w:ascii="Cambria Math" w:hAnsi="Cambria Math" w:cs="Courier New"/>
+                        <w:b/>
+                      </w:rPr>
+                      <m:t>then</m:t>
+                    </m:r>
+                    <m:r>
+                      <w:rPr>
+                        <w:rFonts w:ascii="Cambria Math" w:hAnsi="Cambria Math" w:cs="Courier New"/>
+                      </w:rPr>
+                      <m:t xml:space="preserve"> </m:t>
+                    </m:r>
+                    <m:sSub>
+                      <m:sSubPr>
+                        <m:ctrlPr>
+                          <w:rPr>
+                            <w:rFonts w:ascii="Cambria Math" w:hAnsi="Cambria Math" w:cs="Courier New"/>
+                            <w:i/>
+                          </w:rPr>
+                        </m:ctrlPr>
+                      </m:sSubPr>
+                      <m:e>
+                        <m:r>
+                          <w:rPr>
+                            <w:rFonts w:ascii="Cambria Math" w:hAnsi="Cambria Math" w:cs="Courier New"/>
+                          </w:rPr>
+                          <m:t xml:space="preserve"> </m:t>
+                        </m:r>
+                        <m:r>
+                          <w:rPr>
+                            <w:rFonts w:ascii="Cambria Math" w:hAnsi="Cambria Math" w:cs="Courier New"/>
+                          </w:rPr>
+                          <m:t>e</m:t>
+                        </m:r>
+                      </m:e>
+                      <m:sub>
+                        <m:r>
+                          <w:rPr>
+                            <w:rFonts w:ascii="Cambria Math" w:hAnsi="Cambria Math" w:cs="Courier New"/>
+                          </w:rPr>
+                          <m:t>2</m:t>
+                        </m:r>
+                      </m:sub>
+                    </m:sSub>
+                    <m:r>
+                      <w:rPr>
+                        <w:rFonts w:ascii="Cambria Math" w:hAnsi="Cambria Math" w:cs="Courier New"/>
+                      </w:rPr>
+                      <m:t xml:space="preserve"> </m:t>
+                    </m:r>
+                    <m:r>
+                      <w:rPr>
+                        <w:rFonts w:ascii="Cambria Math" w:hAnsi="Cambria Math" w:cs="Courier New"/>
+                      </w:rPr>
+                      <m:t xml:space="preserve"> </m:t>
+                    </m:r>
+                    <m:r>
+                      <m:rPr>
+                        <m:nor/>
+                      </m:rPr>
+                      <w:rPr>
+                        <w:rFonts w:ascii="Cambria Math" w:hAnsi="Cambria Math" w:cs="Courier New"/>
+                        <w:b/>
+                      </w:rPr>
+                      <m:t>else</m:t>
+                    </m:r>
+                    <m:r>
+                      <w:rPr>
+                        <w:rFonts w:ascii="Cambria Math" w:hAnsi="Cambria Math" w:cs="Courier New"/>
+                      </w:rPr>
+                      <m:t xml:space="preserve"> </m:t>
+                    </m:r>
+                    <m:sSub>
+                      <m:sSubPr>
+                        <m:ctrlPr>
+                          <w:rPr>
+                            <w:rFonts w:ascii="Cambria Math" w:hAnsi="Cambria Math" w:cs="Courier New"/>
+                            <w:i/>
+                          </w:rPr>
+                        </m:ctrlPr>
+                      </m:sSubPr>
+                      <m:e>
+                        <m:r>
+                          <w:rPr>
+                            <w:rFonts w:ascii="Cambria Math" w:hAnsi="Cambria Math" w:cs="Courier New"/>
+                          </w:rPr>
+                          <m:t>e</m:t>
+                        </m:r>
+                      </m:e>
+                      <m:sub>
+                        <m:r>
+                          <w:rPr>
+                            <w:rFonts w:ascii="Cambria Math" w:hAnsi="Cambria Math" w:cs="Courier New"/>
+                          </w:rPr>
+                          <m:t>3</m:t>
+                        </m:r>
+                      </m:sub>
+                    </m:sSub>
+                    <m:r>
+                      <w:rPr>
+                        <w:rFonts w:ascii="Cambria Math" w:hAnsi="Cambria Math" w:cs="Courier New"/>
+                      </w:rPr>
+                      <m:t>→</m:t>
+                    </m:r>
+                    <m:sSub>
+                      <m:sSubPr>
+                        <m:ctrlPr>
+                          <w:rPr>
+                            <w:rFonts w:ascii="Cambria Math" w:hAnsi="Cambria Math" w:cs="Courier New"/>
+                            <w:i/>
+                          </w:rPr>
+                        </m:ctrlPr>
+                      </m:sSubPr>
+                      <m:e>
+                        <m:r>
+                          <w:rPr>
+                            <w:rFonts w:ascii="Cambria Math" w:hAnsi="Cambria Math" w:cs="Courier New"/>
+                          </w:rPr>
+                          <m:t>e</m:t>
+                        </m:r>
+                      </m:e>
+                      <m:sub>
+                        <m:r>
+                          <w:rPr>
+                            <w:rFonts w:ascii="Cambria Math" w:hAnsi="Cambria Math" w:cs="Courier New"/>
+                          </w:rPr>
+                          <m:t>3</m:t>
+                        </m:r>
+                      </m:sub>
+                    </m:sSub>
+                  </m:den>
+                </m:f>
+              </m:oMath>
+            </m:oMathPara>
+          </w:p>
+        </w:tc>
+        <w:tc>
+          <w:tcPr>
+            <w:tcW w:w="3978" w:type="dxa"/>
+            <w:vMerge/>
+            <w:tcBorders>
+              <w:left w:val="single" w:sz="4" w:space="0" w:color="auto"/>
+              <w:right w:val="single" w:sz="4" w:space="0" w:color="auto"/>
+            </w:tcBorders>
+            <w:vAlign w:val="center"/>
+          </w:tcPr>
+          <w:p/>
+        </w:tc>
+      </w:tr>
+      <w:tr>
+        <w:trPr>
+          <w:trHeight w:val="332"/>
+          <w:jc w:val="center"/>
+        </w:trPr>
+        <w:tc>
+          <w:tcPr>
+            <w:tcW w:w="3618" w:type="dxa"/>
+            <w:vMerge/>
+            <w:vAlign w:val="center"/>
+          </w:tcPr>
+          <w:p>
+            <w:pPr>
+              <w:jc w:val="center"/>
+              <w:rPr>
+                <w:b/>
+                <w:color w:val="0000FF"/>
+              </w:rPr>
+            </w:pPr>
+          </w:p>
+        </w:tc>
+        <w:tc>
+          <w:tcPr>
+            <w:tcW w:w="3420" w:type="dxa"/>
+            <w:tcBorders>
+              <w:right w:val="single" w:sz="4" w:space="0" w:color="auto"/>
+            </w:tcBorders>
+            <w:vAlign w:val="center"/>
+          </w:tcPr>
+          <w:p>
+            <w:pPr>
+              <w:rPr>
+                <w:rFonts w:ascii="Courier New" w:hAnsi="Courier New" w:cs="Courier New"/>
+                <w:b/>
+                <w:color w:val="00B050"/>
+              </w:rPr>
+            </w:pPr>
+            <w:r>
+              <w:rPr>
+                <w:rFonts w:ascii="Courier New" w:hAnsi="Courier New" w:cs="Courier New"/>
+                <w:b/>
+                <w:color w:val="00B050"/>
+              </w:rPr>
+              <w:t>E-If:</w:t>
+            </w:r>
+          </w:p>
+          <w:p>
+            <w:pPr>
+              <w:rPr>
+                <w:b/>
+              </w:rPr>
+            </w:pPr>
+            <m:oMathPara>
+              <m:oMath>
+                <m:f>
+                  <m:fPr>
+                    <m:ctrlPr>
+                      <w:rPr>
+                        <w:rFonts w:ascii="Cambria Math" w:hAnsi="Cambria Math" w:cs="Courier New"/>
+                        <w:i/>
+                      </w:rPr>
+                    </m:ctrlPr>
+                  </m:fPr>
+                  <m:num>
+                    <m:sSub>
+                      <m:sSubPr>
+                        <m:ctrlPr>
+                          <w:rPr>
+                            <w:rFonts w:ascii="Cambria Math" w:hAnsi="Cambria Math" w:cs="Courier New"/>
+                            <w:i/>
+                          </w:rPr>
+                        </m:ctrlPr>
+                      </m:sSubPr>
+                      <m:e>
+                        <m:r>
+                          <w:rPr>
+                            <w:rFonts w:ascii="Cambria Math" w:hAnsi="Cambria Math" w:cs="Courier New"/>
+                          </w:rPr>
+                          <m:t>e</m:t>
+                        </m:r>
+                      </m:e>
+                      <m:sub>
+                        <m:r>
+                          <w:rPr>
+                            <w:rFonts w:ascii="Cambria Math" w:hAnsi="Cambria Math" w:cs="Courier New"/>
+                          </w:rPr>
+                          <m:t>1</m:t>
+                        </m:r>
+                      </m:sub>
+                    </m:sSub>
+                    <m:r>
+                      <w:rPr>
+                        <w:rFonts w:ascii="Cambria Math" w:hAnsi="Cambria Math" w:cs="Courier New"/>
+                      </w:rPr>
+                      <m:t>→</m:t>
+                    </m:r>
+                    <m:sSubSup>
+                      <m:sSubSupPr>
+                        <m:ctrlPr>
+                          <w:rPr>
+                            <w:rFonts w:ascii="Cambria Math" w:hAnsi="Cambria Math" w:cs="Courier New"/>
+                            <w:i/>
+                          </w:rPr>
+                        </m:ctrlPr>
+                      </m:sSubSupPr>
+                      <m:e>
+                        <m:r>
+                          <w:rPr>
+                            <w:rFonts w:ascii="Cambria Math" w:hAnsi="Cambria Math" w:cs="Courier New"/>
+                          </w:rPr>
+                          <m:t>e</m:t>
+                        </m:r>
+                      </m:e>
+                      <m:sub>
+                        <m:r>
+                          <w:rPr>
+                            <w:rFonts w:ascii="Cambria Math" w:hAnsi="Cambria Math" w:cs="Courier New"/>
+                          </w:rPr>
+                          <m:t>1</m:t>
+                        </m:r>
+                      </m:sub>
+                      <m:sup>
+                        <m:r>
+                          <w:rPr>
+                            <w:rFonts w:ascii="Cambria Math" w:hAnsi="Cambria Math" w:cs="Courier New"/>
+                          </w:rPr>
+                          <m:t>'</m:t>
+                        </m:r>
+                      </m:sup>
+                    </m:sSubSup>
+                  </m:num>
+                  <m:den>
+                    <m:r>
+                      <m:rPr>
+                        <m:nor/>
+                      </m:rPr>
+                      <w:rPr>
+                        <w:rFonts w:ascii="Cambria Math" w:hAnsi="Cambria Math"/>
+                        <w:b/>
+                      </w:rPr>
+                      <m:t>if</m:t>
+                    </m:r>
+                    <m:r>
+                      <w:rPr>
+                        <w:rFonts w:ascii="Cambria Math" w:hAnsi="Cambria Math" w:cs="Courier New"/>
+                      </w:rPr>
+                      <m:t xml:space="preserve"> </m:t>
+                    </m:r>
+                    <m:r>
+                      <w:rPr>
+                        <w:rFonts w:ascii="Cambria Math" w:hAnsi="Cambria Math" w:cs="Courier New"/>
+                      </w:rPr>
+                      <m:t xml:space="preserve"> </m:t>
+                    </m:r>
+                    <m:sSub>
+                      <m:sSubPr>
+                        <m:ctrlPr>
+                          <w:rPr>
+                            <w:rFonts w:ascii="Cambria Math" w:hAnsi="Cambria Math" w:cs="Courier New"/>
+                            <w:i/>
+                          </w:rPr>
+                        </m:ctrlPr>
+                      </m:sSubPr>
+                      <m:e>
+                        <m:r>
+                          <w:rPr>
+                            <w:rFonts w:ascii="Cambria Math" w:hAnsi="Cambria Math" w:cs="Courier New"/>
+                          </w:rPr>
+                          <m:t>e</m:t>
+                        </m:r>
+                      </m:e>
+                      <m:sub>
+                        <m:r>
+                          <w:rPr>
+                            <w:rFonts w:ascii="Cambria Math" w:hAnsi="Cambria Math" w:cs="Courier New"/>
+                          </w:rPr>
+                          <m:t>1</m:t>
+                        </m:r>
+                      </m:sub>
+                    </m:sSub>
+                    <m:r>
+                      <w:rPr>
+                        <w:rFonts w:ascii="Cambria Math" w:hAnsi="Cambria Math" w:cs="Courier New"/>
+                      </w:rPr>
+                      <m:t xml:space="preserve"> </m:t>
+                    </m:r>
+                    <m:r>
+                      <w:rPr>
+                        <w:rFonts w:ascii="Cambria Math" w:hAnsi="Cambria Math" w:cs="Courier New"/>
+                      </w:rPr>
+                      <m:t xml:space="preserve"> </m:t>
+                    </m:r>
+                    <m:r>
+                      <m:rPr>
+                        <m:nor/>
+                      </m:rPr>
+                      <w:rPr>
+                        <w:rFonts w:ascii="Cambria Math" w:hAnsi="Cambria Math" w:cs="Courier New"/>
+                        <w:b/>
+                      </w:rPr>
+                      <m:t>then</m:t>
+                    </m:r>
+                    <m:r>
+                      <w:rPr>
+                        <w:rFonts w:ascii="Cambria Math" w:hAnsi="Cambria Math" w:cs="Courier New"/>
+                      </w:rPr>
+                      <m:t xml:space="preserve"> </m:t>
+                    </m:r>
+                    <m:sSub>
+                      <m:sSubPr>
+                        <m:ctrlPr>
+                          <w:rPr>
+                            <w:rFonts w:ascii="Cambria Math" w:hAnsi="Cambria Math" w:cs="Courier New"/>
+                            <w:i/>
+                          </w:rPr>
+                        </m:ctrlPr>
+                      </m:sSubPr>
+                      <m:e>
+                        <m:r>
+                          <w:rPr>
+                            <w:rFonts w:ascii="Cambria Math" w:hAnsi="Cambria Math" w:cs="Courier New"/>
+                          </w:rPr>
+                          <m:t xml:space="preserve"> </m:t>
+                        </m:r>
+                        <m:r>
+                          <w:rPr>
+                            <w:rFonts w:ascii="Cambria Math" w:hAnsi="Cambria Math" w:cs="Courier New"/>
+                          </w:rPr>
+                          <m:t>e</m:t>
+                        </m:r>
+                      </m:e>
+                      <m:sub>
+                        <m:r>
+                          <w:rPr>
+                            <w:rFonts w:ascii="Cambria Math" w:hAnsi="Cambria Math" w:cs="Courier New"/>
+                          </w:rPr>
+                          <m:t>2</m:t>
+                        </m:r>
+                      </m:sub>
+                    </m:sSub>
+                    <m:r>
+                      <w:rPr>
+                        <w:rFonts w:ascii="Cambria Math" w:hAnsi="Cambria Math" w:cs="Courier New"/>
+                      </w:rPr>
+                      <m:t xml:space="preserve"> </m:t>
+                    </m:r>
+                    <m:r>
+                      <w:rPr>
+                        <w:rFonts w:ascii="Cambria Math" w:hAnsi="Cambria Math" w:cs="Courier New"/>
+                      </w:rPr>
+                      <m:t xml:space="preserve"> </m:t>
+                    </m:r>
+                    <m:r>
+                      <m:rPr>
+                        <m:nor/>
+                      </m:rPr>
+                      <w:rPr>
+                        <w:rFonts w:ascii="Cambria Math" w:hAnsi="Cambria Math" w:cs="Courier New"/>
+                        <w:b/>
+                      </w:rPr>
+                      <m:t>else</m:t>
+                    </m:r>
+                    <m:r>
+                      <w:rPr>
+                        <w:rFonts w:ascii="Cambria Math" w:hAnsi="Cambria Math" w:cs="Courier New"/>
+                      </w:rPr>
+                      <m:t xml:space="preserve"> </m:t>
+                    </m:r>
+                    <m:sSub>
+                      <m:sSubPr>
+                        <m:ctrlPr>
+                          <w:rPr>
+                            <w:rFonts w:ascii="Cambria Math" w:hAnsi="Cambria Math" w:cs="Courier New"/>
+                            <w:i/>
+                          </w:rPr>
+                        </m:ctrlPr>
+                      </m:sSubPr>
+                      <m:e>
+                        <m:r>
+                          <w:rPr>
+                            <w:rFonts w:ascii="Cambria Math" w:hAnsi="Cambria Math" w:cs="Courier New"/>
+                          </w:rPr>
+                          <m:t>e</m:t>
+                        </m:r>
+                      </m:e>
+                      <m:sub>
+                        <m:r>
+                          <w:rPr>
+                            <w:rFonts w:ascii="Cambria Math" w:hAnsi="Cambria Math" w:cs="Courier New"/>
+                          </w:rPr>
+                          <m:t>3</m:t>
+                        </m:r>
+                      </m:sub>
+                    </m:sSub>
+                    <m:r>
+                      <w:rPr>
+                        <w:rFonts w:ascii="Cambria Math" w:hAnsi="Cambria Math" w:cs="Courier New"/>
+                      </w:rPr>
+                      <m:t>→</m:t>
+                    </m:r>
+                    <m:r>
+                      <m:rPr>
+                        <m:nor/>
+                      </m:rPr>
+                      <w:rPr>
+                        <w:rFonts w:ascii="Cambria Math" w:hAnsi="Cambria Math"/>
+                        <w:b/>
+                      </w:rPr>
+                      <m:t>if</m:t>
+                    </m:r>
+                    <m:r>
+                      <w:rPr>
+                        <w:rFonts w:ascii="Cambria Math" w:hAnsi="Cambria Math" w:cs="Courier New"/>
+                      </w:rPr>
+                      <m:t xml:space="preserve"> </m:t>
+                    </m:r>
+                    <m:r>
+                      <w:rPr>
+                        <w:rFonts w:ascii="Cambria Math" w:hAnsi="Cambria Math" w:cs="Courier New"/>
+                      </w:rPr>
+                      <m:t xml:space="preserve"> </m:t>
+                    </m:r>
+                    <m:sSubSup>
+                      <m:sSubSupPr>
+                        <m:ctrlPr>
+                          <w:rPr>
+                            <w:rFonts w:ascii="Cambria Math" w:hAnsi="Cambria Math" w:cs="Courier New"/>
+                            <w:i/>
+                          </w:rPr>
+                        </m:ctrlPr>
+                      </m:sSubSupPr>
+                      <m:e>
+                        <m:r>
+                          <w:rPr>
+                            <w:rFonts w:ascii="Cambria Math" w:hAnsi="Cambria Math" w:cs="Courier New"/>
+                          </w:rPr>
+                          <m:t>e</m:t>
+                        </m:r>
+                      </m:e>
+                      <m:sub>
+                        <m:r>
+                          <w:rPr>
+                            <w:rFonts w:ascii="Cambria Math" w:hAnsi="Cambria Math" w:cs="Courier New"/>
+                          </w:rPr>
+                          <m:t>1</m:t>
+                        </m:r>
+                      </m:sub>
+                      <m:sup>
+                        <m:r>
+                          <w:rPr>
+                            <w:rFonts w:ascii="Cambria Math" w:hAnsi="Cambria Math" w:cs="Courier New"/>
+                          </w:rPr>
+                          <m:t>'</m:t>
+                        </m:r>
+                      </m:sup>
+                    </m:sSubSup>
+                    <m:r>
+                      <w:rPr>
+                        <w:rFonts w:ascii="Cambria Math" w:hAnsi="Cambria Math" w:cs="Courier New"/>
+                      </w:rPr>
+                      <m:t xml:space="preserve"> </m:t>
+                    </m:r>
+                    <m:r>
+                      <w:rPr>
+                        <w:rFonts w:ascii="Cambria Math" w:hAnsi="Cambria Math" w:cs="Courier New"/>
+                      </w:rPr>
+                      <m:t xml:space="preserve"> </m:t>
+                    </m:r>
+                    <m:r>
+                      <m:rPr>
+                        <m:nor/>
+                      </m:rPr>
+                      <w:rPr>
+                        <w:rFonts w:ascii="Cambria Math" w:hAnsi="Cambria Math" w:cs="Courier New"/>
+                        <w:b/>
+                      </w:rPr>
+                      <m:t>then</m:t>
+                    </m:r>
+                    <m:r>
+                      <w:rPr>
+                        <w:rFonts w:ascii="Cambria Math" w:hAnsi="Cambria Math" w:cs="Courier New"/>
+                      </w:rPr>
+                      <m:t xml:space="preserve"> </m:t>
+                    </m:r>
+                    <m:sSub>
+                      <m:sSubPr>
+                        <m:ctrlPr>
+                          <w:rPr>
+                            <w:rFonts w:ascii="Cambria Math" w:hAnsi="Cambria Math" w:cs="Courier New"/>
+                            <w:i/>
+                          </w:rPr>
+                        </m:ctrlPr>
+                      </m:sSubPr>
+                      <m:e>
+                        <m:r>
+                          <w:rPr>
+                            <w:rFonts w:ascii="Cambria Math" w:hAnsi="Cambria Math" w:cs="Courier New"/>
+                          </w:rPr>
+                          <m:t xml:space="preserve"> </m:t>
+                        </m:r>
+                        <m:r>
+                          <w:rPr>
+                            <w:rFonts w:ascii="Cambria Math" w:hAnsi="Cambria Math" w:cs="Courier New"/>
+                          </w:rPr>
+                          <m:t>e</m:t>
+                        </m:r>
+                      </m:e>
+                      <m:sub>
+                        <m:r>
+                          <w:rPr>
+                            <w:rFonts w:ascii="Cambria Math" w:hAnsi="Cambria Math" w:cs="Courier New"/>
+                          </w:rPr>
+                          <m:t>2</m:t>
+                        </m:r>
+                      </m:sub>
+                    </m:sSub>
+                    <m:r>
+                      <w:rPr>
+                        <w:rFonts w:ascii="Cambria Math" w:hAnsi="Cambria Math" w:cs="Courier New"/>
+                      </w:rPr>
+                      <m:t xml:space="preserve"> </m:t>
+                    </m:r>
+                    <m:r>
+                      <w:rPr>
+                        <w:rFonts w:ascii="Cambria Math" w:hAnsi="Cambria Math" w:cs="Courier New"/>
+                      </w:rPr>
+                      <m:t xml:space="preserve"> </m:t>
+                    </m:r>
+                    <m:r>
+                      <m:rPr>
+                        <m:nor/>
+                      </m:rPr>
+                      <w:rPr>
+                        <w:rFonts w:ascii="Cambria Math" w:hAnsi="Cambria Math" w:cs="Courier New"/>
+                        <w:b/>
+                      </w:rPr>
+                      <m:t>else</m:t>
+                    </m:r>
+                    <m:r>
+                      <w:rPr>
+                        <w:rFonts w:ascii="Cambria Math" w:hAnsi="Cambria Math" w:cs="Courier New"/>
+                      </w:rPr>
+                      <m:t xml:space="preserve"> </m:t>
+                    </m:r>
+                    <m:sSub>
+                      <m:sSubPr>
+                        <m:ctrlPr>
+                          <w:rPr>
+                            <w:rFonts w:ascii="Cambria Math" w:hAnsi="Cambria Math" w:cs="Courier New"/>
+                            <w:i/>
+                          </w:rPr>
+                        </m:ctrlPr>
+                      </m:sSubPr>
+                      <m:e>
+                        <m:r>
+                          <w:rPr>
+                            <w:rFonts w:ascii="Cambria Math" w:hAnsi="Cambria Math" w:cs="Courier New"/>
+                          </w:rPr>
+                          <m:t>e</m:t>
+                        </m:r>
+                      </m:e>
+                      <m:sub>
+                        <m:r>
+                          <w:rPr>
+                            <w:rFonts w:ascii="Cambria Math" w:hAnsi="Cambria Math" w:cs="Courier New"/>
+                          </w:rPr>
+                          <m:t>3</m:t>
+                        </m:r>
+                      </m:sub>
+                    </m:sSub>
+                  </m:den>
+                </m:f>
+              </m:oMath>
+            </m:oMathPara>
+          </w:p>
+        </w:tc>
+        <w:tc>
+          <w:tcPr>
+            <w:tcW w:w="3978" w:type="dxa"/>
+            <w:vMerge/>
+            <w:tcBorders>
+              <w:left w:val="single" w:sz="4" w:space="0" w:color="auto"/>
+              <w:right w:val="single" w:sz="4" w:space="0" w:color="auto"/>
+            </w:tcBorders>
+            <w:vAlign w:val="center"/>
+          </w:tcPr>
+          <w:p/>
+        </w:tc>
+      </w:tr>
+    </w:tbl>
+    <w:p>
+      <w:pPr>
+        <w:rPr>
+          <w:sz w:val="6"/>
+          <w:szCs w:val="6"/>
+        </w:rPr>
+      </w:pPr>
+    </w:p>
+    <w:p>
+      <w:pPr>
+        <w:rPr>
+          <w:sz w:val="6"/>
+          <w:szCs w:val="6"/>
+        </w:rPr>
+      </w:pPr>
+    </w:p>
+    <w:tbl>
+      <w:tblPr>
+        <w:tblW w:w="0" w:type="auto"/>
+        <w:jc w:val="center"/>
+        <w:tblInd w:w="-333" w:type="dxa"/>
+        <w:tblBorders>
+          <w:top w:val="single" w:sz="4" w:space="0" w:color="auto"/>
+          <w:left w:val="single" w:sz="4" w:space="0" w:color="auto"/>
+          <w:bottom w:val="single" w:sz="4" w:space="0" w:color="auto"/>
+          <w:right w:val="single" w:sz="4" w:space="0" w:color="auto"/>
+          <w:insideH w:val="single" w:sz="4" w:space="0" w:color="auto"/>
+          <w:insideV w:val="single" w:sz="4" w:space="0" w:color="auto"/>
+        </w:tblBorders>
+        <w:tblLook w:val="00A0" w:firstRow="1" w:lastRow="0" w:firstColumn="1" w:lastColumn="0" w:noHBand="0" w:noVBand="0"/>
+      </w:tblPr>
+      <w:tblGrid>
+        <w:gridCol w:w="2601"/>
+        <w:gridCol w:w="2444"/>
+        <w:gridCol w:w="2354"/>
+        <w:gridCol w:w="3950"/>
+      </w:tblGrid>
+      <w:tr>
+        <w:trPr>
+          <w:trHeight w:val="45"/>
+          <w:jc w:val="center"/>
+        </w:trPr>
+        <w:tc>
+          <w:tcPr>
+            <w:tcW w:w="2601" w:type="dxa"/>
+            <w:vMerge w:val="restart"/>
+            <w:tcBorders>
+              <w:right w:val="single" w:sz="12" w:space="0" w:color="auto"/>
+            </w:tcBorders>
+            <w:vAlign w:val="center"/>
+          </w:tcPr>
+          <w:p>
+            <w:pPr>
+              <w:jc w:val="center"/>
+              <w:rPr>
+                <w:b/>
+                <w:color w:val="0000FF"/>
+              </w:rPr>
+            </w:pPr>
+            <w:r>
+              <w:rPr>
+                <w:b/>
+                <w:color w:val="0000FF"/>
+              </w:rPr>
+              <w:t>Bool* Extension: Numbers</w:t>
+            </w:r>
+          </w:p>
+          <w:p>
+            <w:pPr>
+              <w:pStyle w:val="ListParagraph"/>
+              <w:ind w:left="144" w:firstLine="0"/>
+              <w:rPr>
+                <w:rFonts w:ascii="Courier New" w:hAnsi="Courier New" w:cs="Courier New"/>
+                <w:b/>
+                <w:color w:val="7030A0"/>
+              </w:rPr>
+            </w:pPr>
+          </w:p>
+          <w:p>
+            <w:pPr>
+              <w:pStyle w:val="ListParagraph"/>
+              <w:numPr>
+                <w:ilvl w:val="0"/>
+                <w:numId w:val="2"/>
+              </w:numPr>
+            </w:pPr>
+            <w:r>
+              <w:rPr>
+                <w:rFonts w:ascii="Courier New" w:hAnsi="Courier New" w:cs="Courier New"/>
+                <w:b/>
+                <w:color w:val="7030A0"/>
+              </w:rPr>
+              <w:t>0</w:t>
+            </w:r>
+            <w:r>
+              <w:t xml:space="preserve"> : The Number “0”</w:t>
+            </w:r>
+          </w:p>
+          <w:p>
+            <w:pPr>
+              <w:pStyle w:val="ListParagraph"/>
+              <w:numPr>
+                <w:ilvl w:val="0"/>
+                <w:numId w:val="2"/>
+              </w:numPr>
+            </w:pPr>
+            <w:proofErr w:type="spellStart"/>
+            <w:r>
+              <w:rPr>
+                <w:rFonts w:ascii="Courier New" w:hAnsi="Courier New" w:cs="Courier New"/>
+                <w:b/>
+                <w:color w:val="7030A0"/>
+              </w:rPr>
+              <w:t>succ</w:t>
+            </w:r>
+            <w:proofErr w:type="spellEnd"/>
+            <w:r>
+              <w:rPr>
+                <w:rFonts w:ascii="Courier New" w:hAnsi="Courier New" w:cs="Courier New"/>
+                <w:b/>
+                <w:color w:val="7030A0"/>
+              </w:rPr>
+              <w:t xml:space="preserve"> </w:t>
+            </w:r>
+            <w:r>
+              <w:rPr>
+                <w:rFonts w:ascii="Courier New" w:hAnsi="Courier New" w:cs="Courier New"/>
+                <w:b/>
+                <w:color w:val="7030A0"/>
+              </w:rPr>
+              <w:t>0</w:t>
+            </w:r>
+            <w:r>
+              <w:t xml:space="preserve"> </w:t>
+            </w:r>
+            <w:r>
+              <w:t>: Represents “1”</w:t>
+            </w:r>
+          </w:p>
+          <w:p>
+            <w:pPr>
+              <w:pStyle w:val="ListParagraph"/>
+              <w:numPr>
+                <w:ilvl w:val="0"/>
+                <w:numId w:val="2"/>
+              </w:numPr>
+            </w:pPr>
+            <w:proofErr w:type="spellStart"/>
+            <w:r>
+              <w:rPr>
+                <w:rFonts w:ascii="Courier New" w:hAnsi="Courier New" w:cs="Courier New"/>
+                <w:b/>
+                <w:color w:val="7030A0"/>
+              </w:rPr>
+              <w:t>succ</w:t>
+            </w:r>
+            <w:proofErr w:type="spellEnd"/>
+            <w:r>
+              <w:rPr>
+                <w:rFonts w:ascii="Courier New" w:hAnsi="Courier New" w:cs="Courier New"/>
+                <w:b/>
+                <w:color w:val="7030A0"/>
+              </w:rPr>
+              <w:t xml:space="preserve"> </w:t>
+            </w:r>
+            <w:proofErr w:type="spellStart"/>
+            <w:r>
+              <w:rPr>
+                <w:rFonts w:ascii="Courier New" w:hAnsi="Courier New" w:cs="Courier New"/>
+                <w:b/>
+                <w:color w:val="7030A0"/>
+              </w:rPr>
+              <w:t>succ</w:t>
+            </w:r>
+            <w:proofErr w:type="spellEnd"/>
+            <w:r>
+              <w:rPr>
+                <w:rFonts w:ascii="Courier New" w:hAnsi="Courier New" w:cs="Courier New"/>
+                <w:b/>
+                <w:color w:val="7030A0"/>
+              </w:rPr>
+              <w:t xml:space="preserve"> 0</w:t>
+            </w:r>
+            <w:r>
+              <w:t xml:space="preserve"> </w:t>
+            </w:r>
+            <w:r>
+              <w:t>: Represents “2”</w:t>
+            </w:r>
+          </w:p>
+          <w:p>
+            <w:pPr>
+              <w:pStyle w:val="ListParagraph"/>
+              <w:numPr>
+                <w:ilvl w:val="0"/>
+                <w:numId w:val="2"/>
+              </w:numPr>
+            </w:pPr>
+            <w:proofErr w:type="spellStart"/>
+            <w:r>
+              <w:rPr>
+                <w:rFonts w:ascii="Courier New" w:hAnsi="Courier New" w:cs="Courier New"/>
+                <w:b/>
+                <w:color w:val="7030A0"/>
+              </w:rPr>
+              <w:t>pred</w:t>
+            </w:r>
+            <w:proofErr w:type="spellEnd"/>
+            <w:r>
+              <w:rPr>
+                <w:rFonts w:ascii="Courier New" w:hAnsi="Courier New" w:cs="Courier New"/>
+                <w:b/>
+                <w:color w:val="7030A0"/>
+              </w:rPr>
+              <w:t xml:space="preserve"> n</w:t>
+            </w:r>
+            <w:r>
+              <w:t xml:space="preserve"> </w:t>
+            </w:r>
+            <w:r>
+              <w:t>: Gets the predecessor of “</w:t>
+            </w:r>
+            <w:r>
+              <w:rPr>
+                <w:i/>
+              </w:rPr>
+              <w:t>n</w:t>
+            </w:r>
+            <w:r>
+              <w:t>”</w:t>
+            </w:r>
+          </w:p>
+          <w:p>
+            <w:pPr>
+              <w:pStyle w:val="ListParagraph"/>
+              <w:ind w:left="360" w:firstLine="0"/>
+            </w:pPr>
+          </w:p>
+        </w:tc>
+        <w:tc>
+          <w:tcPr>
+            <w:tcW w:w="2444" w:type="dxa"/>
+            <w:tcBorders>
+              <w:top w:val="single" w:sz="12" w:space="0" w:color="auto"/>
+              <w:left w:val="single" w:sz="12" w:space="0" w:color="auto"/>
+              <w:bottom w:val="single" w:sz="6" w:space="0" w:color="auto"/>
+              <w:right w:val="single" w:sz="12" w:space="0" w:color="auto"/>
+            </w:tcBorders>
+            <w:vAlign w:val="center"/>
+          </w:tcPr>
+          <w:p>
+            <w:pPr>
+              <w:jc w:val="center"/>
+              <w:rPr>
+                <w:b/>
+                <w:color w:val="0000FF"/>
+              </w:rPr>
+            </w:pPr>
+            <w:r>
+              <w:rPr>
+                <w:b/>
+                <w:color w:val="0000FF"/>
+              </w:rPr>
+              <w:t>Extended Bool * Language</w:t>
+            </w:r>
+          </w:p>
+        </w:tc>
+        <w:tc>
+          <w:tcPr>
+            <w:tcW w:w="2354" w:type="dxa"/>
+            <w:vMerge w:val="restart"/>
+            <w:tcBorders>
+              <w:top w:val="single" w:sz="4" w:space="0" w:color="auto"/>
+              <w:left w:val="single" w:sz="12" w:space="0" w:color="auto"/>
+              <w:right w:val="single" w:sz="4" w:space="0" w:color="auto"/>
+            </w:tcBorders>
+            <w:vAlign w:val="center"/>
+          </w:tcPr>
+          <w:p>
+            <w:pPr>
+              <w:jc w:val="center"/>
+              <w:rPr>
+                <w:b/>
+                <w:color w:val="0000FF"/>
+              </w:rPr>
+            </w:pPr>
+            <w:r>
+              <w:rPr>
+                <w:b/>
+                <w:color w:val="0000FF"/>
+              </w:rPr>
+              <w:t>Literate Haskell</w:t>
+            </w:r>
+          </w:p>
+          <w:p/>
+          <w:p>
+            <w:pPr>
+              <w:pStyle w:val="ListParagraph"/>
+              <w:numPr>
+                <w:ilvl w:val="0"/>
+                <w:numId w:val="2"/>
+              </w:numPr>
+            </w:pPr>
+            <w:r>
+              <w:rPr>
+                <w:b/>
+              </w:rPr>
+              <w:t>File Extension:</w:t>
+            </w:r>
+            <w:r>
+              <w:t xml:space="preserve"> “.lhs”</w:t>
+            </w:r>
+          </w:p>
+          <w:p>
+            <w:pPr>
+              <w:pStyle w:val="ListParagraph"/>
+              <w:ind w:left="144" w:firstLine="0"/>
+            </w:pPr>
+          </w:p>
+          <w:p>
+            <w:pPr>
+              <w:pStyle w:val="ListParagraph"/>
+              <w:numPr>
+                <w:ilvl w:val="0"/>
+                <w:numId w:val="2"/>
+              </w:numPr>
+            </w:pPr>
+            <w:r>
+              <w:rPr>
+                <w:b/>
+                <w:color w:val="FF0000"/>
+              </w:rPr>
+              <w:t>Code lines begin with “</w:t>
+            </w:r>
+            <w:r>
+              <w:rPr>
+                <w:rFonts w:ascii="Courier New" w:hAnsi="Courier New" w:cs="Courier New"/>
+                <w:b/>
+                <w:sz w:val="20"/>
+              </w:rPr>
+              <w:t>&gt;</w:t>
+            </w:r>
+            <w:r>
+              <w:rPr>
+                <w:b/>
+                <w:color w:val="FF0000"/>
+              </w:rPr>
+              <w:t>”</w:t>
+            </w:r>
+          </w:p>
+          <w:p/>
+          <w:p>
+            <w:pPr>
+              <w:pStyle w:val="ListParagraph"/>
+              <w:numPr>
+                <w:ilvl w:val="0"/>
+                <w:numId w:val="2"/>
+              </w:numPr>
+            </w:pPr>
+            <w:r>
+              <w:rPr>
+                <w:b/>
+                <w:color w:val="00B050"/>
+              </w:rPr>
+              <w:t>All other lines are comments</w:t>
+            </w:r>
+            <w:r>
+              <w:t>.</w:t>
+            </w:r>
+          </w:p>
+        </w:tc>
+        <w:tc>
+          <w:tcPr>
+            <w:tcW w:w="3950" w:type="dxa"/>
+            <w:vMerge w:val="restart"/>
+            <w:tcBorders>
+              <w:top w:val="single" w:sz="4" w:space="0" w:color="auto"/>
+              <w:left w:val="single" w:sz="4" w:space="0" w:color="auto"/>
+              <w:right w:val="single" w:sz="4" w:space="0" w:color="auto"/>
+            </w:tcBorders>
+            <w:vAlign w:val="center"/>
+          </w:tcPr>
+          <w:p/>
+        </w:tc>
+      </w:tr>
+      <w:tr>
+        <w:trPr>
+          <w:trHeight w:val="380"/>
+          <w:jc w:val="center"/>
+        </w:trPr>
+        <w:tc>
+          <w:tcPr>
+            <w:tcW w:w="2601" w:type="dxa"/>
+            <w:vMerge/>
+            <w:tcBorders>
+              <w:right w:val="single" w:sz="12" w:space="0" w:color="auto"/>
+            </w:tcBorders>
+            <w:vAlign w:val="center"/>
+          </w:tcPr>
+          <w:p>
+            <w:pPr>
+              <w:jc w:val="center"/>
+              <w:rPr>
+                <w:b/>
+                <w:color w:val="0000FF"/>
+              </w:rPr>
+            </w:pPr>
+          </w:p>
+        </w:tc>
+        <w:tc>
+          <w:tcPr>
+            <w:tcW w:w="2444" w:type="dxa"/>
+            <w:tcBorders>
+              <w:top w:val="single" w:sz="6" w:space="0" w:color="auto"/>
+              <w:left w:val="single" w:sz="12" w:space="0" w:color="auto"/>
+              <w:bottom w:val="single" w:sz="6" w:space="0" w:color="auto"/>
+              <w:right w:val="single" w:sz="12" w:space="0" w:color="auto"/>
+            </w:tcBorders>
+            <w:vAlign w:val="center"/>
+          </w:tcPr>
+          <w:p>
+            <w:pPr>
+              <w:rPr>
+                <w:rFonts w:ascii="Courier New" w:hAnsi="Courier New" w:cs="Courier New"/>
+                <w:b/>
+                <w:color w:val="7030A0"/>
+              </w:rPr>
+            </w:pPr>
+            <w:r>
+              <w:rPr>
+                <w:rFonts w:ascii="Courier New" w:hAnsi="Courier New" w:cs="Courier New"/>
+                <w:b/>
+                <w:color w:val="7030A0"/>
+              </w:rPr>
+              <w:t xml:space="preserve">e ::= </w:t>
+            </w:r>
+          </w:p>
+          <w:p>
+            <w:pPr>
+              <w:rPr>
+                <w:rFonts w:ascii="Courier New" w:hAnsi="Courier New" w:cs="Courier New"/>
+                <w:b/>
+                <w:color w:val="7030A0"/>
+              </w:rPr>
+            </w:pPr>
+            <w:r>
+              <w:rPr>
+                <w:rFonts w:ascii="Courier New" w:hAnsi="Courier New" w:cs="Courier New"/>
+                <w:b/>
+                <w:color w:val="7030A0"/>
+              </w:rPr>
+              <w:t xml:space="preserve">    true</w:t>
+            </w:r>
+          </w:p>
+          <w:p>
+            <w:pPr>
+              <w:rPr>
+                <w:rFonts w:ascii="Courier New" w:hAnsi="Courier New" w:cs="Courier New"/>
+                <w:b/>
+                <w:color w:val="7030A0"/>
+              </w:rPr>
+            </w:pPr>
+            <w:r>
+              <w:rPr>
+                <w:rFonts w:ascii="Courier New" w:hAnsi="Courier New" w:cs="Courier New"/>
+                <w:b/>
+                <w:color w:val="7030A0"/>
+              </w:rPr>
+              <w:t xml:space="preserve">  | false</w:t>
+            </w:r>
+          </w:p>
+          <w:p>
+            <w:pPr>
+              <w:rPr>
+                <w:rFonts w:ascii="Courier New" w:hAnsi="Courier New" w:cs="Courier New"/>
+                <w:b/>
+                <w:color w:val="7030A0"/>
+              </w:rPr>
+            </w:pPr>
+            <w:r>
+              <w:rPr>
+                <w:rFonts w:ascii="Courier New" w:hAnsi="Courier New" w:cs="Courier New"/>
+                <w:b/>
+                <w:color w:val="7030A0"/>
+              </w:rPr>
+              <w:t xml:space="preserve">  </w:t>
+            </w:r>
+            <w:r>
+              <w:rPr>
+                <w:rFonts w:ascii="Courier New" w:hAnsi="Courier New" w:cs="Courier New"/>
+                <w:b/>
+                <w:color w:val="7030A0"/>
+              </w:rPr>
+              <w:t xml:space="preserve">| if </w:t>
+            </w:r>
+            <w:r>
+              <w:rPr>
+                <w:rFonts w:ascii="Courier New" w:hAnsi="Courier New" w:cs="Courier New"/>
+                <w:b/>
+                <w:color w:val="00B050"/>
+              </w:rPr>
+              <w:t>e</w:t>
+            </w:r>
+            <w:r>
+              <w:rPr>
+                <w:rFonts w:ascii="Courier New" w:hAnsi="Courier New" w:cs="Courier New"/>
+                <w:b/>
+                <w:color w:val="7030A0"/>
+              </w:rPr>
+              <w:t xml:space="preserve"> </w:t>
+            </w:r>
+            <w:r>
+              <w:rPr>
+                <w:rFonts w:ascii="Courier New" w:hAnsi="Courier New" w:cs="Courier New"/>
+                <w:b/>
+                <w:color w:val="7030A0"/>
+              </w:rPr>
+              <w:t xml:space="preserve">then </w:t>
+            </w:r>
+            <w:r>
+              <w:rPr>
+                <w:rFonts w:ascii="Courier New" w:hAnsi="Courier New" w:cs="Courier New"/>
+                <w:b/>
+                <w:color w:val="00B050"/>
+              </w:rPr>
+              <w:t>e</w:t>
+            </w:r>
+            <w:r>
+              <w:rPr>
+                <w:rFonts w:ascii="Courier New" w:hAnsi="Courier New" w:cs="Courier New"/>
+                <w:b/>
+                <w:color w:val="7030A0"/>
+              </w:rPr>
+              <w:t xml:space="preserve"> </w:t>
+            </w:r>
+            <w:r>
+              <w:rPr>
+                <w:rFonts w:ascii="Courier New" w:hAnsi="Courier New" w:cs="Courier New"/>
+                <w:b/>
+                <w:color w:val="7030A0"/>
+              </w:rPr>
+              <w:t xml:space="preserve">else </w:t>
+            </w:r>
+            <w:r>
+              <w:rPr>
+                <w:rFonts w:ascii="Courier New" w:hAnsi="Courier New" w:cs="Courier New"/>
+                <w:b/>
+                <w:color w:val="00B050"/>
+              </w:rPr>
+              <w:t>e</w:t>
+            </w:r>
+          </w:p>
+          <w:p>
+            <w:pPr>
+              <w:rPr>
+                <w:rFonts w:ascii="Courier New" w:hAnsi="Courier New" w:cs="Courier New"/>
+                <w:b/>
+                <w:color w:val="7030A0"/>
+              </w:rPr>
+            </w:pPr>
+            <w:r>
+              <w:rPr>
+                <w:rFonts w:ascii="Courier New" w:hAnsi="Courier New" w:cs="Courier New"/>
+                <w:b/>
+                <w:color w:val="7030A0"/>
+              </w:rPr>
+              <w:t xml:space="preserve">  | 0</w:t>
+            </w:r>
+          </w:p>
+          <w:p>
+            <w:pPr>
+              <w:rPr>
+                <w:rFonts w:ascii="Courier New" w:hAnsi="Courier New" w:cs="Courier New"/>
+                <w:b/>
+                <w:color w:val="00B050"/>
+              </w:rPr>
+            </w:pPr>
+            <w:r>
+              <w:rPr>
+                <w:rFonts w:ascii="Courier New" w:hAnsi="Courier New" w:cs="Courier New"/>
+                <w:b/>
+                <w:color w:val="7030A0"/>
+              </w:rPr>
+              <w:t xml:space="preserve">  | </w:t>
+            </w:r>
+            <w:proofErr w:type="spellStart"/>
+            <w:r>
+              <w:rPr>
+                <w:rFonts w:ascii="Courier New" w:hAnsi="Courier New" w:cs="Courier New"/>
+                <w:b/>
+                <w:color w:val="7030A0"/>
+              </w:rPr>
+              <w:t>succ</w:t>
+            </w:r>
+            <w:proofErr w:type="spellEnd"/>
+            <w:r>
+              <w:rPr>
+                <w:rFonts w:ascii="Courier New" w:hAnsi="Courier New" w:cs="Courier New"/>
+                <w:b/>
+                <w:color w:val="7030A0"/>
+              </w:rPr>
+              <w:t xml:space="preserve"> </w:t>
+            </w:r>
+            <w:r>
+              <w:rPr>
+                <w:rFonts w:ascii="Courier New" w:hAnsi="Courier New" w:cs="Courier New"/>
+                <w:b/>
+                <w:color w:val="00B050"/>
+              </w:rPr>
+              <w:t>e</w:t>
+            </w:r>
+          </w:p>
+          <w:p>
+            <w:pPr>
+              <w:rPr>
+                <w:rFonts w:ascii="Courier New" w:hAnsi="Courier New" w:cs="Courier New"/>
+                <w:b/>
+                <w:color w:val="00B050"/>
+              </w:rPr>
+            </w:pPr>
+            <w:r>
+              <w:rPr>
+                <w:rFonts w:ascii="Courier New" w:hAnsi="Courier New" w:cs="Courier New"/>
+                <w:b/>
+                <w:color w:val="00B050"/>
+              </w:rPr>
+              <w:t xml:space="preserve">  </w:t>
+            </w:r>
+            <w:r>
+              <w:rPr>
+                <w:rFonts w:ascii="Courier New" w:hAnsi="Courier New" w:cs="Courier New"/>
+                <w:b/>
+                <w:color w:val="7030A0"/>
+              </w:rPr>
+              <w:t xml:space="preserve">| </w:t>
+            </w:r>
+            <w:proofErr w:type="spellStart"/>
+            <w:r>
+              <w:rPr>
+                <w:rFonts w:ascii="Courier New" w:hAnsi="Courier New" w:cs="Courier New"/>
+                <w:b/>
+                <w:color w:val="7030A0"/>
+              </w:rPr>
+              <w:t>pred</w:t>
+            </w:r>
+            <w:proofErr w:type="spellEnd"/>
+            <w:r>
+              <w:rPr>
+                <w:rFonts w:ascii="Courier New" w:hAnsi="Courier New" w:cs="Courier New"/>
+                <w:b/>
+                <w:color w:val="00B050"/>
+              </w:rPr>
+              <w:t xml:space="preserve"> e</w:t>
+            </w:r>
+          </w:p>
+        </w:tc>
+        <w:tc>
+          <w:tcPr>
+            <w:tcW w:w="2354" w:type="dxa"/>
+            <w:vMerge/>
+            <w:tcBorders>
+              <w:left w:val="single" w:sz="12" w:space="0" w:color="auto"/>
+              <w:right w:val="single" w:sz="4" w:space="0" w:color="auto"/>
+            </w:tcBorders>
+            <w:vAlign w:val="center"/>
+          </w:tcPr>
+          <w:p>
+            <w:pPr>
+              <w:jc w:val="center"/>
+              <w:rPr>
+                <w:b/>
+                <w:color w:val="0000FF"/>
+              </w:rPr>
+            </w:pPr>
+          </w:p>
+        </w:tc>
+        <w:tc>
+          <w:tcPr>
+            <w:tcW w:w="3950" w:type="dxa"/>
+            <w:vMerge/>
+            <w:tcBorders>
+              <w:left w:val="single" w:sz="4" w:space="0" w:color="auto"/>
+              <w:right w:val="single" w:sz="4" w:space="0" w:color="auto"/>
+            </w:tcBorders>
+            <w:vAlign w:val="center"/>
+          </w:tcPr>
+          <w:p>
+            <w:pPr>
+              <w:jc w:val="center"/>
+              <w:rPr>
+                <w:b/>
+                <w:color w:val="0000FF"/>
+              </w:rPr>
+            </w:pPr>
+          </w:p>
+        </w:tc>
+      </w:tr>
+      <w:tr>
+        <w:trPr>
+          <w:trHeight w:val="380"/>
+          <w:jc w:val="center"/>
+        </w:trPr>
+        <w:tc>
+          <w:tcPr>
+            <w:tcW w:w="2601" w:type="dxa"/>
+            <w:vMerge/>
+            <w:tcBorders>
+              <w:right w:val="single" w:sz="12" w:space="0" w:color="auto"/>
+            </w:tcBorders>
+            <w:vAlign w:val="center"/>
+          </w:tcPr>
+          <w:p>
+            <w:pPr>
+              <w:jc w:val="center"/>
+              <w:rPr>
+                <w:b/>
+                <w:color w:val="0000FF"/>
+              </w:rPr>
+            </w:pPr>
+          </w:p>
+        </w:tc>
+        <w:tc>
+          <w:tcPr>
+            <w:tcW w:w="2444" w:type="dxa"/>
+            <w:tcBorders>
+              <w:top w:val="single" w:sz="6" w:space="0" w:color="auto"/>
+              <w:left w:val="single" w:sz="12" w:space="0" w:color="auto"/>
+              <w:bottom w:val="single" w:sz="12" w:space="0" w:color="auto"/>
+              <w:right w:val="single" w:sz="12" w:space="0" w:color="auto"/>
+            </w:tcBorders>
+            <w:vAlign w:val="center"/>
+          </w:tcPr>
+          <w:p>
+            <w:pPr>
+              <w:rPr>
+                <w:rFonts w:ascii="Courier New" w:hAnsi="Courier New" w:cs="Courier New"/>
+                <w:b/>
+                <w:color w:val="7030A0"/>
+              </w:rPr>
+            </w:pPr>
+            <w:r>
+              <w:rPr>
+                <w:rFonts w:ascii="Courier New" w:hAnsi="Courier New" w:cs="Courier New"/>
+                <w:b/>
+                <w:color w:val="7030A0"/>
+              </w:rPr>
+              <w:t xml:space="preserve">v </w:t>
+            </w:r>
+            <w:r>
+              <w:rPr>
+                <w:rFonts w:ascii="Courier New" w:hAnsi="Courier New" w:cs="Courier New"/>
+                <w:b/>
+                <w:color w:val="7030A0"/>
+              </w:rPr>
+              <w:t xml:space="preserve">::= true </w:t>
+            </w:r>
+            <w:r>
+              <w:rPr>
+                <w:rFonts w:ascii="Courier New" w:hAnsi="Courier New" w:cs="Courier New"/>
+                <w:b/>
+                <w:color w:val="7030A0"/>
+              </w:rPr>
+              <w:t>| false</w:t>
+            </w:r>
+          </w:p>
+          <w:p>
+            <w:pPr>
+              <w:rPr>
+                <w:rFonts w:ascii="Courier New" w:hAnsi="Courier New" w:cs="Courier New"/>
+                <w:b/>
+                <w:color w:val="7030A0"/>
+              </w:rPr>
+            </w:pPr>
+            <w:r>
+              <w:rPr>
+                <w:rFonts w:ascii="Courier New" w:hAnsi="Courier New" w:cs="Courier New"/>
+                <w:b/>
+                <w:color w:val="7030A0"/>
+              </w:rPr>
+              <w:t xml:space="preserve">    | </w:t>
+            </w:r>
+            <w:proofErr w:type="spellStart"/>
+            <w:r>
+              <w:rPr>
+                <w:rFonts w:ascii="Courier New" w:hAnsi="Courier New" w:cs="Courier New"/>
+                <w:b/>
+                <w:color w:val="7030A0"/>
+              </w:rPr>
+              <w:t>IntV</w:t>
+            </w:r>
+            <w:proofErr w:type="spellEnd"/>
+          </w:p>
+          <w:p>
+            <w:pPr>
+              <w:rPr>
+                <w:rFonts w:ascii="Courier New" w:hAnsi="Courier New" w:cs="Courier New"/>
+                <w:b/>
+                <w:color w:val="7030A0"/>
+              </w:rPr>
+            </w:pPr>
+          </w:p>
+          <w:p>
+            <w:pPr>
+              <w:rPr>
+                <w:b/>
+                <w:color w:val="0000FF"/>
+              </w:rPr>
+            </w:pPr>
+            <w:proofErr w:type="spellStart"/>
+            <w:r>
+              <w:rPr>
+                <w:rFonts w:ascii="Courier New" w:hAnsi="Courier New" w:cs="Courier New"/>
+                <w:b/>
+                <w:color w:val="7030A0"/>
+              </w:rPr>
+              <w:t>IntV</w:t>
+            </w:r>
+            <w:proofErr w:type="spellEnd"/>
+            <w:r>
+              <w:rPr>
+                <w:rFonts w:ascii="Courier New" w:hAnsi="Courier New" w:cs="Courier New"/>
+                <w:b/>
+                <w:color w:val="7030A0"/>
+              </w:rPr>
+              <w:t xml:space="preserve"> ::= 0 | </w:t>
+            </w:r>
+            <w:proofErr w:type="spellStart"/>
+            <w:r>
+              <w:rPr>
+                <w:rFonts w:ascii="Courier New" w:hAnsi="Courier New" w:cs="Courier New"/>
+                <w:b/>
+                <w:color w:val="7030A0"/>
+              </w:rPr>
+              <w:t>succ</w:t>
+            </w:r>
+            <w:proofErr w:type="spellEnd"/>
+            <w:r>
+              <w:rPr>
+                <w:rFonts w:ascii="Courier New" w:hAnsi="Courier New" w:cs="Courier New"/>
+                <w:b/>
+                <w:color w:val="7030A0"/>
+              </w:rPr>
+              <w:t xml:space="preserve"> </w:t>
+            </w:r>
+            <w:proofErr w:type="spellStart"/>
+            <w:r>
+              <w:rPr>
+                <w:rFonts w:ascii="Courier New" w:hAnsi="Courier New" w:cs="Courier New"/>
+                <w:b/>
+                <w:color w:val="00B050"/>
+              </w:rPr>
+              <w:t>IntV</w:t>
+            </w:r>
+            <w:proofErr w:type="spellEnd"/>
+            <w:r>
+              <w:rPr>
+                <w:rFonts w:ascii="Courier New" w:hAnsi="Courier New" w:cs="Courier New"/>
+                <w:b/>
+                <w:color w:val="7030A0"/>
+              </w:rPr>
+              <w:t xml:space="preserve"> </w:t>
+            </w:r>
+          </w:p>
+        </w:tc>
+        <w:tc>
+          <w:tcPr>
+            <w:tcW w:w="2354" w:type="dxa"/>
+            <w:vMerge/>
+            <w:tcBorders>
+              <w:left w:val="single" w:sz="12" w:space="0" w:color="auto"/>
+              <w:right w:val="single" w:sz="4" w:space="0" w:color="auto"/>
+            </w:tcBorders>
+            <w:vAlign w:val="center"/>
+          </w:tcPr>
+          <w:p>
+            <w:pPr>
+              <w:jc w:val="center"/>
+              <w:rPr>
+                <w:b/>
+                <w:color w:val="0000FF"/>
+              </w:rPr>
+            </w:pPr>
+          </w:p>
+        </w:tc>
+        <w:tc>
+          <w:tcPr>
+            <w:tcW w:w="3950" w:type="dxa"/>
+            <w:vMerge/>
+            <w:tcBorders>
+              <w:left w:val="single" w:sz="4" w:space="0" w:color="auto"/>
+              <w:right w:val="single" w:sz="4" w:space="0" w:color="auto"/>
+            </w:tcBorders>
+            <w:vAlign w:val="center"/>
+          </w:tcPr>
+          <w:p>
+            <w:pPr>
+              <w:jc w:val="center"/>
+              <w:rPr>
+                <w:b/>
+                <w:color w:val="0000FF"/>
+              </w:rPr>
+            </w:pPr>
+          </w:p>
+        </w:tc>
+      </w:tr>
+    </w:tbl>
+    <w:p>
+      <w:pPr>
+        <w:rPr>
+          <w:sz w:val="6"/>
+          <w:szCs w:val="6"/>
+        </w:rPr>
+      </w:pPr>
+    </w:p>
+    <w:p>
+      <w:pPr>
+        <w:rPr>
+          <w:sz w:val="6"/>
+          <w:szCs w:val="6"/>
+        </w:rPr>
+      </w:pPr>
+      <w:r>
+        <w:rPr>
+          <w:sz w:val="6"/>
+          <w:szCs w:val="6"/>
+        </w:rPr>
+        <w:br w:type="page"/>
+      </w:r>
+    </w:p>
+    <w:p>
+      <w:pPr>
+        <w:jc w:val="center"/>
+        <w:rPr>
+          <w:b/>
+          <w:sz w:val="22"/>
+          <w:szCs w:val="6"/>
+        </w:rPr>
+      </w:pPr>
+      <w:r>
+        <w:rPr>
+          <w:b/>
+          <w:sz w:val="22"/>
+          <w:szCs w:val="6"/>
+        </w:rPr>
+        <w:lastRenderedPageBreak/>
+        <w:t>Lab #02 Review</w:t>
+      </w:r>
+    </w:p>
+    <w:p>
+      <w:pPr>
+        <w:rPr>
+          <w:sz w:val="6"/>
+          <w:szCs w:val="6"/>
+        </w:rPr>
+      </w:pPr>
+    </w:p>
+    <w:tbl>
+      <w:tblPr>
+        <w:tblW w:w="0" w:type="auto"/>
+        <w:jc w:val="center"/>
+        <w:tblInd w:w="-333" w:type="dxa"/>
+        <w:tblBorders>
+          <w:top w:val="single" w:sz="4" w:space="0" w:color="auto"/>
+          <w:left w:val="single" w:sz="4" w:space="0" w:color="auto"/>
+          <w:bottom w:val="single" w:sz="4" w:space="0" w:color="auto"/>
+          <w:right w:val="single" w:sz="4" w:space="0" w:color="auto"/>
+          <w:insideH w:val="single" w:sz="4" w:space="0" w:color="auto"/>
+          <w:insideV w:val="single" w:sz="4" w:space="0" w:color="auto"/>
+        </w:tblBorders>
+        <w:tblLook w:val="00A0" w:firstRow="1" w:lastRow="0" w:firstColumn="1" w:lastColumn="0" w:noHBand="0" w:noVBand="0"/>
+      </w:tblPr>
+      <w:tblGrid>
+        <w:gridCol w:w="3785"/>
+        <w:gridCol w:w="3614"/>
+        <w:gridCol w:w="3950"/>
+      </w:tblGrid>
+      <w:tr>
+        <w:trPr>
+          <w:trHeight w:val="1759"/>
+          <w:jc w:val="center"/>
+        </w:trPr>
+        <w:tc>
+          <w:tcPr>
+            <w:tcW w:w="3785" w:type="dxa"/>
+            <w:vAlign w:val="center"/>
+          </w:tcPr>
+          <w:p>
+            <w:pPr>
+              <w:jc w:val="center"/>
+              <w:rPr>
+                <w:b/>
+                <w:color w:val="0000FF"/>
+              </w:rPr>
+            </w:pPr>
+            <w:r>
+              <w:rPr>
+                <w:b/>
+                <w:color w:val="0000FF"/>
+              </w:rPr>
+              <w:t>Bool Expression Type</w:t>
+            </w:r>
+          </w:p>
+          <w:p>
+            <w:pPr>
+              <w:pStyle w:val="ListParagraph"/>
+              <w:ind w:left="144" w:firstLine="0"/>
+              <w:rPr>
+                <w:rFonts w:ascii="Courier New" w:hAnsi="Courier New" w:cs="Courier New"/>
+                <w:b/>
+                <w:color w:val="7030A0"/>
+              </w:rPr>
+            </w:pPr>
+          </w:p>
+          <w:p>
+            <w:pPr>
+              <w:rPr>
+                <w:rFonts w:ascii="Courier New" w:hAnsi="Courier New" w:cs="Courier New"/>
+                <w:b/>
+              </w:rPr>
+            </w:pPr>
+            <w:r>
+              <w:rPr>
+                <w:rFonts w:ascii="Courier New" w:hAnsi="Courier New" w:cs="Courier New"/>
+                <w:b/>
+              </w:rPr>
+              <w:t xml:space="preserve">&gt; </w:t>
+            </w:r>
+            <w:r>
+              <w:rPr>
+                <w:rFonts w:ascii="Courier New" w:hAnsi="Courier New" w:cs="Courier New"/>
+                <w:b/>
+                <w:color w:val="0000FF"/>
+              </w:rPr>
+              <w:t xml:space="preserve">data </w:t>
+            </w:r>
+            <w:proofErr w:type="spellStart"/>
+            <w:r>
+              <w:rPr>
+                <w:rFonts w:ascii="Courier New" w:hAnsi="Courier New" w:cs="Courier New"/>
+                <w:b/>
+              </w:rPr>
+              <w:t>BoolExp</w:t>
+            </w:r>
+            <w:proofErr w:type="spellEnd"/>
+            <w:r>
+              <w:rPr>
+                <w:rFonts w:ascii="Courier New" w:hAnsi="Courier New" w:cs="Courier New"/>
+                <w:b/>
+              </w:rPr>
+              <w:t xml:space="preserve"> = </w:t>
+            </w:r>
+            <w:proofErr w:type="spellStart"/>
+            <w:r>
+              <w:rPr>
+                <w:rFonts w:ascii="Courier New" w:hAnsi="Courier New" w:cs="Courier New"/>
+                <w:b/>
+              </w:rPr>
+              <w:t>BTrue</w:t>
+            </w:r>
+            <w:proofErr w:type="spellEnd"/>
+          </w:p>
+          <w:p>
+            <w:pPr>
+              <w:rPr>
+                <w:rFonts w:ascii="Courier New" w:hAnsi="Courier New" w:cs="Courier New"/>
+                <w:b/>
+              </w:rPr>
+            </w:pPr>
+            <w:r>
+              <w:rPr>
+                <w:rFonts w:ascii="Courier New" w:hAnsi="Courier New" w:cs="Courier New"/>
+                <w:b/>
+              </w:rPr>
+              <w:t xml:space="preserve">&gt;       </w:t>
+            </w:r>
+            <w:r>
+              <w:rPr>
+                <w:rFonts w:ascii="Courier New" w:hAnsi="Courier New" w:cs="Courier New"/>
+                <w:b/>
+                <w:color w:val="FF0000"/>
+              </w:rPr>
+              <w:t>|</w:t>
+            </w:r>
+            <w:r>
+              <w:rPr>
+                <w:rFonts w:ascii="Courier New" w:hAnsi="Courier New" w:cs="Courier New"/>
+                <w:b/>
+              </w:rPr>
+              <w:t xml:space="preserve"> </w:t>
+            </w:r>
+            <w:proofErr w:type="spellStart"/>
+            <w:r>
+              <w:rPr>
+                <w:rFonts w:ascii="Courier New" w:hAnsi="Courier New" w:cs="Courier New"/>
+                <w:b/>
+              </w:rPr>
+              <w:t>BFalse</w:t>
+            </w:r>
+            <w:proofErr w:type="spellEnd"/>
+          </w:p>
+          <w:p>
+            <w:pPr>
+              <w:rPr>
+                <w:rFonts w:ascii="Courier New" w:hAnsi="Courier New" w:cs="Courier New"/>
+                <w:b/>
+              </w:rPr>
+            </w:pPr>
+            <w:r>
+              <w:rPr>
+                <w:rFonts w:ascii="Courier New" w:hAnsi="Courier New" w:cs="Courier New"/>
+                <w:b/>
+              </w:rPr>
+              <w:t xml:space="preserve">&gt;       </w:t>
+            </w:r>
+            <w:r>
+              <w:rPr>
+                <w:rFonts w:ascii="Courier New" w:hAnsi="Courier New" w:cs="Courier New"/>
+                <w:b/>
+                <w:color w:val="FF0000"/>
+              </w:rPr>
+              <w:t>|</w:t>
+            </w:r>
+            <w:r>
+              <w:rPr>
+                <w:rFonts w:ascii="Courier New" w:hAnsi="Courier New" w:cs="Courier New"/>
+                <w:b/>
+              </w:rPr>
+              <w:t xml:space="preserve"> </w:t>
+            </w:r>
+            <w:proofErr w:type="spellStart"/>
+            <w:r>
+              <w:rPr>
+                <w:rFonts w:ascii="Courier New" w:hAnsi="Courier New" w:cs="Courier New"/>
+                <w:b/>
+                <w:color w:val="00B0F0"/>
+              </w:rPr>
+              <w:t>Bif</w:t>
+            </w:r>
+            <w:proofErr w:type="spellEnd"/>
+            <w:r>
+              <w:rPr>
+                <w:rFonts w:ascii="Courier New" w:hAnsi="Courier New" w:cs="Courier New"/>
+                <w:b/>
+              </w:rPr>
+              <w:t xml:space="preserve"> </w:t>
+            </w:r>
+            <w:proofErr w:type="spellStart"/>
+            <w:r>
+              <w:rPr>
+                <w:rFonts w:ascii="Courier New" w:hAnsi="Courier New" w:cs="Courier New"/>
+                <w:b/>
+                <w:color w:val="00B050"/>
+              </w:rPr>
+              <w:t>BoolExp</w:t>
+            </w:r>
+            <w:proofErr w:type="spellEnd"/>
+            <w:r>
+              <w:rPr>
+                <w:rFonts w:ascii="Courier New" w:hAnsi="Courier New" w:cs="Courier New"/>
+                <w:b/>
+              </w:rPr>
+              <w:t xml:space="preserve"> </w:t>
+            </w:r>
+            <w:proofErr w:type="spellStart"/>
+            <w:r>
+              <w:rPr>
+                <w:rFonts w:ascii="Courier New" w:hAnsi="Courier New" w:cs="Courier New"/>
+                <w:b/>
+                <w:color w:val="00B050"/>
+              </w:rPr>
+              <w:t>BoolExp</w:t>
+            </w:r>
+            <w:proofErr w:type="spellEnd"/>
+            <w:r>
+              <w:rPr>
+                <w:rFonts w:ascii="Courier New" w:hAnsi="Courier New" w:cs="Courier New"/>
+                <w:b/>
+              </w:rPr>
+              <w:t xml:space="preserve"> </w:t>
+            </w:r>
+            <w:proofErr w:type="spellStart"/>
+            <w:r>
+              <w:rPr>
+                <w:rFonts w:ascii="Courier New" w:hAnsi="Courier New" w:cs="Courier New"/>
+                <w:b/>
+                <w:color w:val="00B050"/>
+              </w:rPr>
+              <w:t>BoolExp</w:t>
+            </w:r>
+            <w:proofErr w:type="spellEnd"/>
+          </w:p>
+          <w:p>
+            <w:pPr>
+              <w:rPr>
+                <w:rFonts w:ascii="Courier New" w:hAnsi="Courier New" w:cs="Courier New"/>
+                <w:b/>
+              </w:rPr>
+            </w:pPr>
+            <w:r>
+              <w:rPr>
+                <w:rFonts w:ascii="Courier New" w:hAnsi="Courier New" w:cs="Courier New"/>
+                <w:b/>
+              </w:rPr>
+              <w:t xml:space="preserve">&gt;       </w:t>
+            </w:r>
+            <w:r>
+              <w:rPr>
+                <w:rFonts w:ascii="Courier New" w:hAnsi="Courier New" w:cs="Courier New"/>
+                <w:b/>
+                <w:color w:val="FF0000"/>
+              </w:rPr>
+              <w:t>|</w:t>
+            </w:r>
+            <w:r>
+              <w:rPr>
+                <w:rFonts w:ascii="Courier New" w:hAnsi="Courier New" w:cs="Courier New"/>
+                <w:b/>
+              </w:rPr>
+              <w:t xml:space="preserve"> B0</w:t>
+            </w:r>
+          </w:p>
+          <w:p>
+            <w:pPr>
+              <w:rPr>
+                <w:rFonts w:ascii="Courier New" w:hAnsi="Courier New" w:cs="Courier New"/>
+                <w:b/>
+              </w:rPr>
+            </w:pPr>
+            <w:r>
+              <w:rPr>
+                <w:rFonts w:ascii="Courier New" w:hAnsi="Courier New" w:cs="Courier New"/>
+                <w:b/>
+              </w:rPr>
+              <w:t xml:space="preserve">&gt;       </w:t>
+            </w:r>
+            <w:r>
+              <w:rPr>
+                <w:rFonts w:ascii="Courier New" w:hAnsi="Courier New" w:cs="Courier New"/>
+                <w:b/>
+                <w:color w:val="FF0000"/>
+              </w:rPr>
+              <w:t>|</w:t>
+            </w:r>
+            <w:r>
+              <w:rPr>
+                <w:rFonts w:ascii="Courier New" w:hAnsi="Courier New" w:cs="Courier New"/>
+                <w:b/>
+              </w:rPr>
+              <w:t xml:space="preserve"> </w:t>
+            </w:r>
+            <w:proofErr w:type="spellStart"/>
+            <w:r>
+              <w:rPr>
+                <w:rFonts w:ascii="Courier New" w:hAnsi="Courier New" w:cs="Courier New"/>
+                <w:b/>
+                <w:color w:val="00B0F0"/>
+              </w:rPr>
+              <w:t>Bsucc</w:t>
+            </w:r>
+            <w:proofErr w:type="spellEnd"/>
+            <w:r>
+              <w:rPr>
+                <w:rFonts w:ascii="Courier New" w:hAnsi="Courier New" w:cs="Courier New"/>
+                <w:b/>
+              </w:rPr>
+              <w:t xml:space="preserve"> </w:t>
+            </w:r>
+            <w:proofErr w:type="spellStart"/>
+            <w:r>
+              <w:rPr>
+                <w:rFonts w:ascii="Courier New" w:hAnsi="Courier New" w:cs="Courier New"/>
+                <w:b/>
+                <w:color w:val="00B050"/>
+              </w:rPr>
+              <w:t>BoolExp</w:t>
+            </w:r>
+            <w:proofErr w:type="spellEnd"/>
+          </w:p>
+          <w:p>
+            <w:pPr>
+              <w:rPr>
+                <w:rFonts w:ascii="Courier New" w:hAnsi="Courier New" w:cs="Courier New"/>
+                <w:b/>
+              </w:rPr>
+            </w:pPr>
+            <w:r>
+              <w:rPr>
+                <w:rFonts w:ascii="Courier New" w:hAnsi="Courier New" w:cs="Courier New"/>
+                <w:b/>
+              </w:rPr>
+              <w:t xml:space="preserve">&gt;       </w:t>
+            </w:r>
+            <w:r>
+              <w:rPr>
+                <w:rFonts w:ascii="Courier New" w:hAnsi="Courier New" w:cs="Courier New"/>
+                <w:b/>
+                <w:color w:val="FF0000"/>
+              </w:rPr>
+              <w:t>|</w:t>
+            </w:r>
+            <w:r>
+              <w:rPr>
+                <w:rFonts w:ascii="Courier New" w:hAnsi="Courier New" w:cs="Courier New"/>
+                <w:b/>
+              </w:rPr>
+              <w:t xml:space="preserve"> </w:t>
+            </w:r>
+            <w:proofErr w:type="spellStart"/>
+            <w:r>
+              <w:rPr>
+                <w:rFonts w:ascii="Courier New" w:hAnsi="Courier New" w:cs="Courier New"/>
+                <w:b/>
+                <w:color w:val="00B0F0"/>
+              </w:rPr>
+              <w:t>Bpred</w:t>
+            </w:r>
+            <w:proofErr w:type="spellEnd"/>
+            <w:r>
+              <w:rPr>
+                <w:rFonts w:ascii="Courier New" w:hAnsi="Courier New" w:cs="Courier New"/>
+                <w:b/>
+              </w:rPr>
+              <w:t xml:space="preserve"> </w:t>
+            </w:r>
+            <w:proofErr w:type="spellStart"/>
+            <w:r>
+              <w:rPr>
+                <w:rFonts w:ascii="Courier New" w:hAnsi="Courier New" w:cs="Courier New"/>
+                <w:b/>
+                <w:color w:val="00B050"/>
+              </w:rPr>
+              <w:t>BoolExp</w:t>
+            </w:r>
+            <w:proofErr w:type="spellEnd"/>
+          </w:p>
+          <w:p>
+            <w:pPr>
+              <w:rPr>
+                <w:b/>
+                <w:color w:val="0000FF"/>
+              </w:rPr>
+            </w:pPr>
+            <w:r>
+              <w:rPr>
+                <w:rFonts w:ascii="Courier New" w:hAnsi="Courier New" w:cs="Courier New"/>
+                <w:b/>
+              </w:rPr>
+              <w:t xml:space="preserve">&gt;   </w:t>
+            </w:r>
+            <w:r>
+              <w:rPr>
+                <w:rFonts w:ascii="Courier New" w:hAnsi="Courier New" w:cs="Courier New"/>
+                <w:b/>
+                <w:color w:val="0000FF"/>
+              </w:rPr>
+              <w:t xml:space="preserve">deriving </w:t>
+            </w:r>
+            <w:r>
+              <w:rPr>
+                <w:rFonts w:ascii="Courier New" w:hAnsi="Courier New" w:cs="Courier New"/>
+                <w:b/>
+                <w:color w:val="FF0000"/>
+              </w:rPr>
+              <w:t>Show</w:t>
+            </w:r>
+          </w:p>
+        </w:tc>
+        <w:tc>
+          <w:tcPr>
+            <w:tcW w:w="3614" w:type="dxa"/>
+            <w:vAlign w:val="center"/>
+          </w:tcPr>
+          <w:p>
+            <w:pPr>
+              <w:jc w:val="center"/>
+              <w:rPr>
+                <w:b/>
+                <w:color w:val="0000FF"/>
+              </w:rPr>
+            </w:pPr>
+            <w:proofErr w:type="spellStart"/>
+            <w:r>
+              <w:rPr>
+                <w:b/>
+                <w:color w:val="0000FF"/>
+              </w:rPr>
+              <w:t>BoolVal</w:t>
+            </w:r>
+            <w:proofErr w:type="spellEnd"/>
+            <w:r>
+              <w:rPr>
+                <w:b/>
+                <w:color w:val="0000FF"/>
+              </w:rPr>
+              <w:t xml:space="preserve"> Type</w:t>
+            </w:r>
+          </w:p>
+          <w:p>
+            <w:pPr>
+              <w:jc w:val="center"/>
+              <w:rPr>
+                <w:b/>
+                <w:color w:val="0000FF"/>
+              </w:rPr>
+            </w:pPr>
+          </w:p>
+          <w:p>
+            <w:pPr>
+              <w:rPr>
+                <w:rFonts w:ascii="Courier New" w:hAnsi="Courier New" w:cs="Courier New"/>
+                <w:b/>
+              </w:rPr>
+            </w:pPr>
+            <w:r>
+              <w:rPr>
+                <w:rFonts w:ascii="Courier New" w:hAnsi="Courier New" w:cs="Courier New"/>
+                <w:b/>
+              </w:rPr>
+              <w:t xml:space="preserve">&gt; </w:t>
+            </w:r>
+            <w:r>
+              <w:rPr>
+                <w:rFonts w:ascii="Courier New" w:hAnsi="Courier New" w:cs="Courier New"/>
+                <w:b/>
+                <w:color w:val="0000FF"/>
+              </w:rPr>
+              <w:t>data</w:t>
+            </w:r>
+            <w:r>
+              <w:rPr>
+                <w:rFonts w:ascii="Courier New" w:hAnsi="Courier New" w:cs="Courier New"/>
+                <w:b/>
+              </w:rPr>
+              <w:t xml:space="preserve"> </w:t>
+            </w:r>
+            <w:proofErr w:type="spellStart"/>
+            <w:r>
+              <w:rPr>
+                <w:rFonts w:ascii="Courier New" w:hAnsi="Courier New" w:cs="Courier New"/>
+                <w:b/>
+              </w:rPr>
+              <w:t>BoolVal</w:t>
+            </w:r>
+            <w:proofErr w:type="spellEnd"/>
+            <w:r>
+              <w:rPr>
+                <w:rFonts w:ascii="Courier New" w:hAnsi="Courier New" w:cs="Courier New"/>
+                <w:b/>
+              </w:rPr>
+              <w:t xml:space="preserve"> = </w:t>
+            </w:r>
+            <w:proofErr w:type="spellStart"/>
+            <w:r>
+              <w:rPr>
+                <w:rFonts w:ascii="Courier New" w:hAnsi="Courier New" w:cs="Courier New"/>
+                <w:b/>
+              </w:rPr>
+              <w:t>BVTrue</w:t>
+            </w:r>
+            <w:proofErr w:type="spellEnd"/>
+          </w:p>
+          <w:p>
+            <w:pPr>
+              <w:rPr>
+                <w:rFonts w:ascii="Courier New" w:hAnsi="Courier New" w:cs="Courier New"/>
+                <w:b/>
+              </w:rPr>
+            </w:pPr>
+            <w:r>
+              <w:rPr>
+                <w:rFonts w:ascii="Courier New" w:hAnsi="Courier New" w:cs="Courier New"/>
+                <w:b/>
+              </w:rPr>
+              <w:t xml:space="preserve">&gt;              | </w:t>
+            </w:r>
+            <w:proofErr w:type="spellStart"/>
+            <w:r>
+              <w:rPr>
+                <w:rFonts w:ascii="Courier New" w:hAnsi="Courier New" w:cs="Courier New"/>
+                <w:b/>
+              </w:rPr>
+              <w:t>BVFalse</w:t>
+            </w:r>
+            <w:proofErr w:type="spellEnd"/>
+          </w:p>
+          <w:p>
+            <w:pPr>
+              <w:rPr>
+                <w:rFonts w:ascii="Courier New" w:hAnsi="Courier New" w:cs="Courier New"/>
+                <w:b/>
+              </w:rPr>
+            </w:pPr>
+            <w:r>
+              <w:rPr>
+                <w:rFonts w:ascii="Courier New" w:hAnsi="Courier New" w:cs="Courier New"/>
+                <w:b/>
+              </w:rPr>
+              <w:t xml:space="preserve">&gt;              | </w:t>
+            </w:r>
+            <w:proofErr w:type="spellStart"/>
+            <w:r>
+              <w:rPr>
+                <w:rFonts w:ascii="Courier New" w:hAnsi="Courier New" w:cs="Courier New"/>
+                <w:b/>
+                <w:color w:val="00B0F0"/>
+              </w:rPr>
+              <w:t>BVNum</w:t>
+            </w:r>
+            <w:proofErr w:type="spellEnd"/>
+            <w:r>
+              <w:rPr>
+                <w:rFonts w:ascii="Courier New" w:hAnsi="Courier New" w:cs="Courier New"/>
+                <w:b/>
+              </w:rPr>
+              <w:t xml:space="preserve"> </w:t>
+            </w:r>
+            <w:proofErr w:type="spellStart"/>
+            <w:r>
+              <w:rPr>
+                <w:rFonts w:ascii="Courier New" w:hAnsi="Courier New" w:cs="Courier New"/>
+                <w:b/>
+                <w:color w:val="FF0000"/>
+              </w:rPr>
+              <w:t>BVInt</w:t>
+            </w:r>
+            <w:proofErr w:type="spellEnd"/>
+          </w:p>
+          <w:p>
+            <w:pPr>
+              <w:rPr>
+                <w:rFonts w:ascii="Courier New" w:hAnsi="Courier New" w:cs="Courier New"/>
+                <w:b/>
+                <w:color w:val="FF0000"/>
+              </w:rPr>
+            </w:pPr>
+            <w:r>
+              <w:rPr>
+                <w:rFonts w:ascii="Courier New" w:hAnsi="Courier New" w:cs="Courier New"/>
+                <w:b/>
+              </w:rPr>
+              <w:t xml:space="preserve">&gt;   </w:t>
+            </w:r>
+            <w:r>
+              <w:rPr>
+                <w:rFonts w:ascii="Courier New" w:hAnsi="Courier New" w:cs="Courier New"/>
+                <w:b/>
+                <w:color w:val="0000FF"/>
+              </w:rPr>
+              <w:t>deriving</w:t>
+            </w:r>
+            <w:r>
+              <w:rPr>
+                <w:rFonts w:ascii="Courier New" w:hAnsi="Courier New" w:cs="Courier New"/>
+                <w:b/>
+              </w:rPr>
+              <w:t xml:space="preserve"> </w:t>
+            </w:r>
+            <w:r>
+              <w:rPr>
+                <w:rFonts w:ascii="Courier New" w:hAnsi="Courier New" w:cs="Courier New"/>
+                <w:b/>
+                <w:color w:val="FF0000"/>
+              </w:rPr>
+              <w:t>Show</w:t>
+            </w:r>
+          </w:p>
+          <w:p>
+            <w:pPr>
+              <w:rPr>
+                <w:rFonts w:ascii="Courier New" w:hAnsi="Courier New" w:cs="Courier New"/>
+                <w:b/>
+                <w:color w:val="FF0000"/>
+              </w:rPr>
+            </w:pPr>
+          </w:p>
+          <w:p>
+            <w:pPr>
+              <w:rPr>
+                <w:rFonts w:ascii="Courier New" w:hAnsi="Courier New" w:cs="Courier New"/>
+                <w:b/>
+              </w:rPr>
+            </w:pPr>
+            <w:r>
+              <w:rPr>
+                <w:rFonts w:ascii="Courier New" w:hAnsi="Courier New" w:cs="Courier New"/>
+                <w:b/>
+              </w:rPr>
+              <w:t xml:space="preserve">&gt; </w:t>
+            </w:r>
+            <w:r>
+              <w:rPr>
+                <w:rFonts w:ascii="Courier New" w:hAnsi="Courier New" w:cs="Courier New"/>
+                <w:b/>
+                <w:color w:val="0000FF"/>
+              </w:rPr>
+              <w:t>data</w:t>
+            </w:r>
+            <w:r>
+              <w:rPr>
+                <w:rFonts w:ascii="Courier New" w:hAnsi="Courier New" w:cs="Courier New"/>
+                <w:b/>
+              </w:rPr>
+              <w:t xml:space="preserve"> </w:t>
+            </w:r>
+            <w:proofErr w:type="spellStart"/>
+            <w:r>
+              <w:rPr>
+                <w:rFonts w:ascii="Courier New" w:hAnsi="Courier New" w:cs="Courier New"/>
+                <w:b/>
+              </w:rPr>
+              <w:t>BVInt</w:t>
+            </w:r>
+            <w:proofErr w:type="spellEnd"/>
+            <w:r>
+              <w:rPr>
+                <w:rFonts w:ascii="Courier New" w:hAnsi="Courier New" w:cs="Courier New"/>
+                <w:b/>
+              </w:rPr>
+              <w:t xml:space="preserve"> = BV0</w:t>
+            </w:r>
+          </w:p>
+          <w:p>
+            <w:pPr>
+              <w:rPr>
+                <w:rFonts w:ascii="Courier New" w:hAnsi="Courier New" w:cs="Courier New"/>
+                <w:b/>
+              </w:rPr>
+            </w:pPr>
+            <w:r>
+              <w:rPr>
+                <w:rFonts w:ascii="Courier New" w:hAnsi="Courier New" w:cs="Courier New"/>
+                <w:b/>
+              </w:rPr>
+              <w:t xml:space="preserve">&gt;             | </w:t>
+            </w:r>
+            <w:proofErr w:type="spellStart"/>
+            <w:r>
+              <w:rPr>
+                <w:rFonts w:ascii="Courier New" w:hAnsi="Courier New" w:cs="Courier New"/>
+                <w:b/>
+                <w:color w:val="00B0F0"/>
+              </w:rPr>
+              <w:t>BVSucc</w:t>
+            </w:r>
+            <w:proofErr w:type="spellEnd"/>
+            <w:r>
+              <w:rPr>
+                <w:rFonts w:ascii="Courier New" w:hAnsi="Courier New" w:cs="Courier New"/>
+                <w:b/>
+                <w:color w:val="00B0F0"/>
+              </w:rPr>
+              <w:t xml:space="preserve"> </w:t>
+            </w:r>
+            <w:proofErr w:type="spellStart"/>
+            <w:r>
+              <w:rPr>
+                <w:rFonts w:ascii="Courier New" w:hAnsi="Courier New" w:cs="Courier New"/>
+                <w:b/>
+                <w:color w:val="FF0000"/>
+              </w:rPr>
+              <w:t>BVInt</w:t>
+            </w:r>
+            <w:proofErr w:type="spellEnd"/>
+          </w:p>
+          <w:p>
+            <w:r>
+              <w:rPr>
+                <w:rFonts w:ascii="Courier New" w:hAnsi="Courier New" w:cs="Courier New"/>
+                <w:b/>
+              </w:rPr>
+              <w:t xml:space="preserve">&gt;   </w:t>
+            </w:r>
+            <w:r>
+              <w:rPr>
+                <w:rFonts w:ascii="Courier New" w:hAnsi="Courier New" w:cs="Courier New"/>
+                <w:b/>
+                <w:color w:val="0000FF"/>
+              </w:rPr>
+              <w:t>deriving</w:t>
+            </w:r>
+            <w:r>
+              <w:rPr>
+                <w:rFonts w:ascii="Courier New" w:hAnsi="Courier New" w:cs="Courier New"/>
+                <w:b/>
+              </w:rPr>
+              <w:t xml:space="preserve"> </w:t>
+            </w:r>
+            <w:r>
+              <w:rPr>
+                <w:rFonts w:ascii="Courier New" w:hAnsi="Courier New" w:cs="Courier New"/>
+                <w:b/>
+                <w:color w:val="FF0000"/>
+              </w:rPr>
+              <w:t>Show</w:t>
+            </w:r>
+          </w:p>
+        </w:tc>
+        <w:tc>
+          <w:tcPr>
+            <w:tcW w:w="3950" w:type="dxa"/>
+            <w:vAlign w:val="center"/>
+          </w:tcPr>
+          <w:p>
+            <w:r>
+              <w:rPr>
+                <w:b/>
+                <w:color w:val="0000FF"/>
+              </w:rPr>
+              <w:t>Type Constructors:</w:t>
+            </w:r>
+            <w:r>
+              <w:rPr>
+                <w:color w:val="0000FF"/>
+              </w:rPr>
+              <w:t xml:space="preserve"> </w:t>
+            </w:r>
+            <w:proofErr w:type="spellStart"/>
+            <w:r>
+              <w:t>BoolExp</w:t>
+            </w:r>
+            <w:proofErr w:type="spellEnd"/>
+            <w:r>
+              <w:t xml:space="preserve">, </w:t>
+            </w:r>
+            <w:proofErr w:type="spellStart"/>
+            <w:r>
+              <w:t>BoolVal</w:t>
+            </w:r>
+            <w:proofErr w:type="spellEnd"/>
+            <w:r>
+              <w:t xml:space="preserve">, </w:t>
+            </w:r>
+            <w:proofErr w:type="spellStart"/>
+            <w:r>
+              <w:t>BVInt</w:t>
+            </w:r>
+            <w:proofErr w:type="spellEnd"/>
+          </w:p>
+          <w:p/>
+          <w:p>
+            <w:r>
+              <w:rPr>
+                <w:b/>
+                <w:i/>
+                <w:color w:val="0000FF"/>
+              </w:rPr>
+              <w:t>Non-</w:t>
+            </w:r>
+            <w:proofErr w:type="spellStart"/>
+            <w:r>
+              <w:rPr>
+                <w:b/>
+                <w:i/>
+                <w:color w:val="0000FF"/>
+              </w:rPr>
+              <w:t>nullary</w:t>
+            </w:r>
+            <w:proofErr w:type="spellEnd"/>
+            <w:r>
+              <w:rPr>
+                <w:b/>
+                <w:color w:val="0000FF"/>
+              </w:rPr>
+              <w:t xml:space="preserve"> </w:t>
+            </w:r>
+            <w:r>
+              <w:rPr>
+                <w:b/>
+                <w:color w:val="0000FF"/>
+              </w:rPr>
+              <w:t xml:space="preserve">Value Constructors: </w:t>
+            </w:r>
+            <w:proofErr w:type="spellStart"/>
+            <w:r>
+              <w:t>BIf</w:t>
+            </w:r>
+            <w:proofErr w:type="spellEnd"/>
+            <w:r>
+              <w:t xml:space="preserve">, </w:t>
+            </w:r>
+            <w:proofErr w:type="spellStart"/>
+            <w:r>
+              <w:t>Bsucc</w:t>
+            </w:r>
+            <w:proofErr w:type="spellEnd"/>
+            <w:r>
+              <w:t xml:space="preserve">, </w:t>
+            </w:r>
+            <w:proofErr w:type="spellStart"/>
+            <w:r>
+              <w:t>Bpred</w:t>
+            </w:r>
+            <w:proofErr w:type="spellEnd"/>
+            <w:r>
+              <w:t xml:space="preserve">, </w:t>
+            </w:r>
+            <w:proofErr w:type="spellStart"/>
+            <w:r>
+              <w:t>BVSucc</w:t>
+            </w:r>
+            <w:proofErr w:type="spellEnd"/>
+            <w:r>
+              <w:t xml:space="preserve">, </w:t>
+            </w:r>
+            <w:proofErr w:type="spellStart"/>
+            <w:r>
+              <w:t>BVNum</w:t>
+            </w:r>
+            <w:proofErr w:type="spellEnd"/>
+          </w:p>
+          <w:p/>
+          <w:p>
+            <w:r>
+              <w:rPr>
+                <w:b/>
+                <w:color w:val="FF0000"/>
+              </w:rPr>
+              <w:t xml:space="preserve">Note: </w:t>
+            </w:r>
+            <w:r>
+              <w:t xml:space="preserve">Even constants like B0, </w:t>
+            </w:r>
+            <w:proofErr w:type="spellStart"/>
+            <w:r>
+              <w:t>BTrue</w:t>
+            </w:r>
+            <w:proofErr w:type="spellEnd"/>
+            <w:r>
+              <w:t xml:space="preserve">, </w:t>
+            </w:r>
+            <w:proofErr w:type="spellStart"/>
+            <w:r>
+              <w:t>BFalse</w:t>
+            </w:r>
+            <w:proofErr w:type="spellEnd"/>
+            <w:r>
+              <w:t xml:space="preserve">, </w:t>
+            </w:r>
+            <w:proofErr w:type="spellStart"/>
+            <w:r>
+              <w:t>BVTrue</w:t>
+            </w:r>
+            <w:proofErr w:type="spellEnd"/>
+            <w:r>
+              <w:t xml:space="preserve">, and </w:t>
+            </w:r>
+            <w:proofErr w:type="spellStart"/>
+            <w:r>
+              <w:t>BVFalse</w:t>
+            </w:r>
+            <w:proofErr w:type="spellEnd"/>
+            <w:r>
+              <w:t xml:space="preserve"> are </w:t>
+            </w:r>
+            <w:proofErr w:type="spellStart"/>
+            <w:r>
+              <w:t>nullary</w:t>
+            </w:r>
+            <w:proofErr w:type="spellEnd"/>
+            <w:r>
+              <w:t xml:space="preserve"> value constructors (since they take no arguments)</w:t>
+            </w:r>
           </w:p>
         </w:tc>
       </w:tr>
@@ -6860,7 +10773,7 @@
       <w:rPr>
         <w:noProof/>
       </w:rPr>
-      <w:t>1</w:t>
+      <w:t>2</w:t>
     </w:r>
     <w:r>
       <w:rPr>
@@ -8617,7 +12530,7 @@
 </file>
 
 <file path=customXml/itemProps1.xml><?xml version="1.0" encoding="utf-8"?>
-<ds:datastoreItem xmlns:ds="http://schemas.openxmlformats.org/officeDocument/2006/customXml" ds:itemID="{6E2AD30A-135D-4505-A04C-B1BDAEC474D7}">
+<ds:datastoreItem xmlns:ds="http://schemas.openxmlformats.org/officeDocument/2006/customXml" ds:itemID="{D05BA1F8-D520-46DF-90BF-A735C768CF38}">
   <ds:schemaRefs>
     <ds:schemaRef ds:uri="http://schemas.openxmlformats.org/officeDocument/2006/bibliography"/>
   </ds:schemaRefs>

</xml_diff>

<commit_message>
Uploading progress so far tonight on the study guide.
</commit_message>
<xml_diff>
--- a/Exam_Study_Guides/Midterm/CS252_-_Midterm_Study_Guide.docx
+++ b/Exam_Study_Guides/Midterm/CS252_-_Midterm_Study_Guide.docx
@@ -4979,8 +4979,6 @@
               </w:rPr>
               <w:t>Int</w:t>
             </w:r>
-            <w:bookmarkStart w:id="0" w:name="_GoBack"/>
-            <w:bookmarkEnd w:id="0"/>
             <w:proofErr w:type="spellEnd"/>
           </w:p>
           <w:p>
@@ -5376,7 +5374,14 @@
               <w:rPr>
                 <w:sz w:val="24"/>
               </w:rPr>
-              <w:t xml:space="preserve"> Number</w:t>
+              <w:t xml:space="preserve"> </w:t>
+            </w:r>
+            <w:r>
+              <w:rPr>
+                <w:b/>
+                <w:sz w:val="24"/>
+              </w:rPr>
+              <w:t>Number</w:t>
             </w:r>
           </w:p>
           <w:p/>
@@ -7435,13 +7440,7 @@
                   <w:rPr>
                     <w:rFonts w:ascii="Cambria Math" w:hAnsi="Cambria Math" w:cs="Courier New"/>
                   </w:rPr>
-                  <m:t xml:space="preserve"> </m:t>
-                </m:r>
-                <m:r>
-                  <w:rPr>
-                    <w:rFonts w:ascii="Cambria Math" w:hAnsi="Cambria Math" w:cs="Courier New"/>
-                  </w:rPr>
-                  <m:t xml:space="preserve"> (</m:t>
+                  <m:t xml:space="preserve">  (</m:t>
                 </m:r>
                 <m:r>
                   <m:rPr>
@@ -7457,13 +7456,7 @@
                   <w:rPr>
                     <w:rFonts w:ascii="Cambria Math" w:hAnsi="Cambria Math" w:cs="Courier New"/>
                   </w:rPr>
-                  <m:t xml:space="preserve"> </m:t>
-                </m:r>
-                <m:r>
-                  <w:rPr>
-                    <w:rFonts w:ascii="Cambria Math" w:hAnsi="Cambria Math" w:cs="Courier New"/>
-                  </w:rPr>
-                  <m:t xml:space="preserve"> </m:t>
+                  <m:t xml:space="preserve">  </m:t>
                 </m:r>
                 <m:r>
                   <m:rPr>
@@ -7478,13 +7471,7 @@
                   <w:rPr>
                     <w:rFonts w:ascii="Cambria Math" w:hAnsi="Cambria Math" w:cs="Courier New"/>
                   </w:rPr>
-                  <m:t xml:space="preserve"> </m:t>
-                </m:r>
-                <m:r>
-                  <w:rPr>
-                    <w:rFonts w:ascii="Cambria Math" w:hAnsi="Cambria Math" w:cs="Courier New"/>
-                  </w:rPr>
-                  <m:t xml:space="preserve"> </m:t>
+                  <m:t xml:space="preserve">  </m:t>
                 </m:r>
                 <m:r>
                   <m:rPr>
@@ -7525,17 +7512,7 @@
                     <w:rFonts w:ascii="Cambria Math" w:hAnsi="Cambria Math" w:cs="Courier New"/>
                     <w:b/>
                   </w:rPr>
-                  <m:t>el</m:t>
-                </m:r>
-                <m:r>
-                  <m:rPr>
-                    <m:nor/>
-                  </m:rPr>
-                  <w:rPr>
-                    <w:rFonts w:ascii="Cambria Math" w:hAnsi="Cambria Math" w:cs="Courier New"/>
-                    <w:b/>
-                  </w:rPr>
-                  <m:t>se</m:t>
+                  <m:t>else</m:t>
                 </m:r>
                 <m:r>
                   <w:rPr>
@@ -7556,19 +7533,7 @@
                   <w:rPr>
                     <w:rFonts w:ascii="Cambria Math" w:hAnsi="Cambria Math" w:cs="Courier New"/>
                   </w:rPr>
-                  <m:t>)</m:t>
-                </m:r>
-                <m:r>
-                  <w:rPr>
-                    <w:rFonts w:ascii="Cambria Math" w:hAnsi="Cambria Math" w:cs="Courier New"/>
-                  </w:rPr>
-                  <m:t xml:space="preserve"> </m:t>
-                </m:r>
-                <m:r>
-                  <w:rPr>
-                    <w:rFonts w:ascii="Cambria Math" w:hAnsi="Cambria Math" w:cs="Courier New"/>
-                  </w:rPr>
-                  <m:t xml:space="preserve"> </m:t>
+                  <m:t xml:space="preserve">)  </m:t>
                 </m:r>
                 <m:r>
                   <m:rPr>
@@ -7584,13 +7549,7 @@
                   <w:rPr>
                     <w:rFonts w:ascii="Cambria Math" w:hAnsi="Cambria Math" w:cs="Courier New"/>
                   </w:rPr>
-                  <m:t xml:space="preserve"> </m:t>
-                </m:r>
-                <m:r>
-                  <w:rPr>
-                    <w:rFonts w:ascii="Cambria Math" w:hAnsi="Cambria Math" w:cs="Courier New"/>
-                  </w:rPr>
-                  <m:t xml:space="preserve"> </m:t>
+                  <m:t xml:space="preserve">  </m:t>
                 </m:r>
                 <m:r>
                   <m:rPr>
@@ -7669,13 +7628,7 @@
                   <w:rPr>
                     <w:rFonts w:ascii="Cambria Math" w:hAnsi="Cambria Math" w:cs="Courier New"/>
                   </w:rPr>
-                  <m:t xml:space="preserve"> </m:t>
-                </m:r>
-                <m:r>
-                  <w:rPr>
-                    <w:rFonts w:ascii="Cambria Math" w:hAnsi="Cambria Math" w:cs="Courier New"/>
-                  </w:rPr>
-                  <m:t xml:space="preserve"> </m:t>
+                  <m:t xml:space="preserve">  </m:t>
                 </m:r>
                 <m:r>
                   <m:rPr>
@@ -7706,13 +7659,7 @@
                   <w:rPr>
                     <w:rFonts w:ascii="Cambria Math" w:hAnsi="Cambria Math" w:cs="Courier New"/>
                   </w:rPr>
-                  <m:t xml:space="preserve"> </m:t>
-                </m:r>
-                <m:r>
-                  <w:rPr>
-                    <w:rFonts w:ascii="Cambria Math" w:hAnsi="Cambria Math" w:cs="Courier New"/>
-                  </w:rPr>
-                  <m:t xml:space="preserve"> </m:t>
+                  <m:t xml:space="preserve">  </m:t>
                 </m:r>
                 <m:r>
                   <m:rPr>
@@ -7895,13 +7842,7 @@
                       <w:rPr>
                         <w:rFonts w:ascii="Cambria Math" w:hAnsi="Cambria Math" w:cs="Courier New"/>
                       </w:rPr>
-                      <m:t xml:space="preserve"> </m:t>
-                    </m:r>
-                    <m:r>
-                      <w:rPr>
-                        <w:rFonts w:ascii="Cambria Math" w:hAnsi="Cambria Math" w:cs="Courier New"/>
-                      </w:rPr>
-                      <m:t xml:space="preserve"> </m:t>
+                      <m:t xml:space="preserve">  </m:t>
                     </m:r>
                     <m:r>
                       <m:rPr>
@@ -7916,13 +7857,7 @@
                       <w:rPr>
                         <w:rFonts w:ascii="Cambria Math" w:hAnsi="Cambria Math" w:cs="Courier New"/>
                       </w:rPr>
-                      <m:t xml:space="preserve"> </m:t>
-                    </m:r>
-                    <m:r>
-                      <w:rPr>
-                        <w:rFonts w:ascii="Cambria Math" w:hAnsi="Cambria Math" w:cs="Courier New"/>
-                      </w:rPr>
-                      <m:t xml:space="preserve"> </m:t>
+                      <m:t xml:space="preserve">  </m:t>
                     </m:r>
                     <m:r>
                       <m:rPr>
@@ -7954,13 +7889,7 @@
                           <w:rPr>
                             <w:rFonts w:ascii="Cambria Math" w:hAnsi="Cambria Math" w:cs="Courier New"/>
                           </w:rPr>
-                          <m:t xml:space="preserve"> </m:t>
-                        </m:r>
-                        <m:r>
-                          <w:rPr>
-                            <w:rFonts w:ascii="Cambria Math" w:hAnsi="Cambria Math" w:cs="Courier New"/>
-                          </w:rPr>
-                          <m:t>e</m:t>
+                          <m:t xml:space="preserve"> e</m:t>
                         </m:r>
                       </m:e>
                       <m:sub>
@@ -7976,13 +7905,7 @@
                       <w:rPr>
                         <w:rFonts w:ascii="Cambria Math" w:hAnsi="Cambria Math" w:cs="Courier New"/>
                       </w:rPr>
-                      <m:t xml:space="preserve"> </m:t>
-                    </m:r>
-                    <m:r>
-                      <w:rPr>
-                        <w:rFonts w:ascii="Cambria Math" w:hAnsi="Cambria Math" w:cs="Courier New"/>
-                      </w:rPr>
-                      <m:t xml:space="preserve"> </m:t>
+                      <m:t xml:space="preserve">  </m:t>
                     </m:r>
                     <m:r>
                       <m:rPr>
@@ -8169,13 +8092,7 @@
                       <w:rPr>
                         <w:rFonts w:ascii="Cambria Math" w:hAnsi="Cambria Math" w:cs="Courier New"/>
                       </w:rPr>
-                      <m:t xml:space="preserve"> </m:t>
-                    </m:r>
-                    <m:r>
-                      <w:rPr>
-                        <w:rFonts w:ascii="Cambria Math" w:hAnsi="Cambria Math" w:cs="Courier New"/>
-                      </w:rPr>
-                      <m:t xml:space="preserve"> </m:t>
+                      <m:t xml:space="preserve">  </m:t>
                     </m:r>
                     <m:r>
                       <m:rPr>
@@ -8190,13 +8107,7 @@
                       <w:rPr>
                         <w:rFonts w:ascii="Cambria Math" w:hAnsi="Cambria Math" w:cs="Courier New"/>
                       </w:rPr>
-                      <m:t xml:space="preserve"> </m:t>
-                    </m:r>
-                    <m:r>
-                      <w:rPr>
-                        <w:rFonts w:ascii="Cambria Math" w:hAnsi="Cambria Math" w:cs="Courier New"/>
-                      </w:rPr>
-                      <m:t xml:space="preserve"> </m:t>
+                      <m:t xml:space="preserve">  </m:t>
                     </m:r>
                     <m:r>
                       <m:rPr>
@@ -8228,13 +8139,7 @@
                           <w:rPr>
                             <w:rFonts w:ascii="Cambria Math" w:hAnsi="Cambria Math" w:cs="Courier New"/>
                           </w:rPr>
-                          <m:t xml:space="preserve"> </m:t>
-                        </m:r>
-                        <m:r>
-                          <w:rPr>
-                            <w:rFonts w:ascii="Cambria Math" w:hAnsi="Cambria Math" w:cs="Courier New"/>
-                          </w:rPr>
-                          <m:t>e</m:t>
+                          <m:t xml:space="preserve"> e</m:t>
                         </m:r>
                       </m:e>
                       <m:sub>
@@ -8250,13 +8155,7 @@
                       <w:rPr>
                         <w:rFonts w:ascii="Cambria Math" w:hAnsi="Cambria Math" w:cs="Courier New"/>
                       </w:rPr>
-                      <m:t xml:space="preserve"> </m:t>
-                    </m:r>
-                    <m:r>
-                      <w:rPr>
-                        <w:rFonts w:ascii="Cambria Math" w:hAnsi="Cambria Math" w:cs="Courier New"/>
-                      </w:rPr>
-                      <m:t xml:space="preserve"> </m:t>
+                      <m:t xml:space="preserve">  </m:t>
                     </m:r>
                     <m:r>
                       <m:rPr>
@@ -8497,13 +8396,7 @@
                       <w:rPr>
                         <w:rFonts w:ascii="Cambria Math" w:hAnsi="Cambria Math" w:cs="Courier New"/>
                       </w:rPr>
-                      <m:t xml:space="preserve"> </m:t>
-                    </m:r>
-                    <m:r>
-                      <w:rPr>
-                        <w:rFonts w:ascii="Cambria Math" w:hAnsi="Cambria Math" w:cs="Courier New"/>
-                      </w:rPr>
-                      <m:t xml:space="preserve"> </m:t>
+                      <m:t xml:space="preserve">  </m:t>
                     </m:r>
                     <m:sSub>
                       <m:sSubPr>
@@ -8535,13 +8428,7 @@
                       <w:rPr>
                         <w:rFonts w:ascii="Cambria Math" w:hAnsi="Cambria Math" w:cs="Courier New"/>
                       </w:rPr>
-                      <m:t xml:space="preserve"> </m:t>
-                    </m:r>
-                    <m:r>
-                      <w:rPr>
-                        <w:rFonts w:ascii="Cambria Math" w:hAnsi="Cambria Math" w:cs="Courier New"/>
-                      </w:rPr>
-                      <m:t xml:space="preserve"> </m:t>
+                      <m:t xml:space="preserve">  </m:t>
                     </m:r>
                     <m:r>
                       <m:rPr>
@@ -8573,13 +8460,7 @@
                           <w:rPr>
                             <w:rFonts w:ascii="Cambria Math" w:hAnsi="Cambria Math" w:cs="Courier New"/>
                           </w:rPr>
-                          <m:t xml:space="preserve"> </m:t>
-                        </m:r>
-                        <m:r>
-                          <w:rPr>
-                            <w:rFonts w:ascii="Cambria Math" w:hAnsi="Cambria Math" w:cs="Courier New"/>
-                          </w:rPr>
-                          <m:t>e</m:t>
+                          <m:t xml:space="preserve"> e</m:t>
                         </m:r>
                       </m:e>
                       <m:sub>
@@ -8595,13 +8476,7 @@
                       <w:rPr>
                         <w:rFonts w:ascii="Cambria Math" w:hAnsi="Cambria Math" w:cs="Courier New"/>
                       </w:rPr>
-                      <m:t xml:space="preserve"> </m:t>
-                    </m:r>
-                    <m:r>
-                      <w:rPr>
-                        <w:rFonts w:ascii="Cambria Math" w:hAnsi="Cambria Math" w:cs="Courier New"/>
-                      </w:rPr>
-                      <m:t xml:space="preserve"> </m:t>
+                      <m:t xml:space="preserve">  </m:t>
                     </m:r>
                     <m:r>
                       <m:rPr>
@@ -8665,13 +8540,7 @@
                       <w:rPr>
                         <w:rFonts w:ascii="Cambria Math" w:hAnsi="Cambria Math" w:cs="Courier New"/>
                       </w:rPr>
-                      <m:t xml:space="preserve"> </m:t>
-                    </m:r>
-                    <m:r>
-                      <w:rPr>
-                        <w:rFonts w:ascii="Cambria Math" w:hAnsi="Cambria Math" w:cs="Courier New"/>
-                      </w:rPr>
-                      <m:t xml:space="preserve"> </m:t>
+                      <m:t xml:space="preserve">  </m:t>
                     </m:r>
                     <m:sSubSup>
                       <m:sSubSupPr>
@@ -8711,13 +8580,7 @@
                       <w:rPr>
                         <w:rFonts w:ascii="Cambria Math" w:hAnsi="Cambria Math" w:cs="Courier New"/>
                       </w:rPr>
-                      <m:t xml:space="preserve"> </m:t>
-                    </m:r>
-                    <m:r>
-                      <w:rPr>
-                        <w:rFonts w:ascii="Cambria Math" w:hAnsi="Cambria Math" w:cs="Courier New"/>
-                      </w:rPr>
-                      <m:t xml:space="preserve"> </m:t>
+                      <m:t xml:space="preserve">  </m:t>
                     </m:r>
                     <m:r>
                       <m:rPr>
@@ -8749,13 +8612,7 @@
                           <w:rPr>
                             <w:rFonts w:ascii="Cambria Math" w:hAnsi="Cambria Math" w:cs="Courier New"/>
                           </w:rPr>
-                          <m:t xml:space="preserve"> </m:t>
-                        </m:r>
-                        <m:r>
-                          <w:rPr>
-                            <w:rFonts w:ascii="Cambria Math" w:hAnsi="Cambria Math" w:cs="Courier New"/>
-                          </w:rPr>
-                          <m:t>e</m:t>
+                          <m:t xml:space="preserve"> e</m:t>
                         </m:r>
                       </m:e>
                       <m:sub>
@@ -8771,13 +8628,7 @@
                       <w:rPr>
                         <w:rFonts w:ascii="Cambria Math" w:hAnsi="Cambria Math" w:cs="Courier New"/>
                       </w:rPr>
-                      <m:t xml:space="preserve"> </m:t>
-                    </m:r>
-                    <m:r>
-                      <w:rPr>
-                        <w:rFonts w:ascii="Cambria Math" w:hAnsi="Cambria Math" w:cs="Courier New"/>
-                      </w:rPr>
-                      <m:t xml:space="preserve"> </m:t>
+                      <m:t xml:space="preserve">  </m:t>
                     </m:r>
                     <m:r>
                       <m:rPr>
@@ -9211,6 +9062,23 @@
               <w:t>.</w:t>
             </w:r>
           </w:p>
+          <w:p>
+            <w:pPr>
+              <w:pStyle w:val="ListParagraph"/>
+            </w:pPr>
+          </w:p>
+          <w:p>
+            <w:pPr>
+              <w:pStyle w:val="ListParagraph"/>
+              <w:numPr>
+                <w:ilvl w:val="0"/>
+                <w:numId w:val="2"/>
+              </w:numPr>
+            </w:pPr>
+            <w:r>
+              <w:t>“Essentially swaps code with comments.”</w:t>
+            </w:r>
+          </w:p>
         </w:tc>
         <w:tc>
           <w:tcPr>
@@ -9223,7 +9091,219 @@
             </w:tcBorders>
             <w:vAlign w:val="center"/>
           </w:tcPr>
+          <w:p>
+            <w:pPr>
+              <w:jc w:val="center"/>
+              <w:rPr>
+                <w:b/>
+                <w:color w:val="0000FF"/>
+              </w:rPr>
+            </w:pPr>
+            <w:r>
+              <w:rPr>
+                <w:b/>
+                <w:color w:val="0000FF"/>
+              </w:rPr>
+              <w:t>Case Statement in Haskell</w:t>
+            </w:r>
+          </w:p>
           <w:p/>
+          <w:p>
+            <w:pPr>
+              <w:pStyle w:val="ListParagraph"/>
+              <w:numPr>
+                <w:ilvl w:val="0"/>
+                <w:numId w:val="2"/>
+              </w:numPr>
+            </w:pPr>
+            <w:r>
+              <w:rPr>
+                <w:b/>
+              </w:rPr>
+              <w:t>Keywords:</w:t>
+            </w:r>
+            <w:r>
+              <w:t xml:space="preserve"> case, of, otherwise</w:t>
+            </w:r>
+          </w:p>
+          <w:p>
+            <w:pPr>
+              <w:pStyle w:val="ListParagraph"/>
+              <w:numPr>
+                <w:ilvl w:val="0"/>
+                <w:numId w:val="2"/>
+              </w:numPr>
+            </w:pPr>
+            <w:r>
+              <w:rPr>
+                <w:b/>
+              </w:rPr>
+              <w:t>Operator:</w:t>
+            </w:r>
+            <w:r>
+              <w:t xml:space="preserve"> -&gt;</w:t>
+            </w:r>
+          </w:p>
+          <w:p/>
+          <w:p>
+            <w:r>
+              <w:rPr>
+                <w:b/>
+                <w:color w:val="E36C0A" w:themeColor="accent6" w:themeShade="BF"/>
+              </w:rPr>
+              <w:t>Example</w:t>
+            </w:r>
+            <w:r>
+              <w:t>:</w:t>
+            </w:r>
+          </w:p>
+          <w:p/>
+          <w:p>
+            <w:pPr>
+              <w:rPr>
+                <w:rFonts w:ascii="Courier New" w:hAnsi="Courier New" w:cs="Courier New"/>
+                <w:b/>
+              </w:rPr>
+            </w:pPr>
+            <w:r>
+              <w:rPr>
+                <w:rFonts w:ascii="Courier New" w:hAnsi="Courier New" w:cs="Courier New"/>
+                <w:b/>
+                <w:color w:val="0000FF"/>
+              </w:rPr>
+              <w:t>case</w:t>
+            </w:r>
+            <w:r>
+              <w:rPr>
+                <w:rFonts w:ascii="Courier New" w:hAnsi="Courier New" w:cs="Courier New"/>
+                <w:b/>
+              </w:rPr>
+              <w:t xml:space="preserve"> x </w:t>
+            </w:r>
+            <w:r>
+              <w:rPr>
+                <w:rFonts w:ascii="Courier New" w:hAnsi="Courier New" w:cs="Courier New"/>
+                <w:b/>
+                <w:color w:val="0000FF"/>
+              </w:rPr>
+              <w:t>of</w:t>
+            </w:r>
+          </w:p>
+          <w:p>
+            <w:pPr>
+              <w:tabs>
+                <w:tab w:val="left" w:pos="318"/>
+              </w:tabs>
+              <w:rPr>
+                <w:rFonts w:ascii="Courier New" w:hAnsi="Courier New" w:cs="Courier New"/>
+                <w:b/>
+              </w:rPr>
+            </w:pPr>
+            <w:r>
+              <w:rPr>
+                <w:rFonts w:ascii="Courier New" w:hAnsi="Courier New" w:cs="Courier New"/>
+                <w:b/>
+              </w:rPr>
+              <w:tab/>
+              <w:t xml:space="preserve">val1 </w:t>
+            </w:r>
+            <w:r>
+              <w:rPr>
+                <w:rFonts w:ascii="Courier New" w:hAnsi="Courier New" w:cs="Courier New"/>
+                <w:b/>
+                <w:color w:val="FF0000"/>
+              </w:rPr>
+              <w:t>-&gt;</w:t>
+            </w:r>
+            <w:r>
+              <w:rPr>
+                <w:rFonts w:ascii="Courier New" w:hAnsi="Courier New" w:cs="Courier New"/>
+                <w:b/>
+              </w:rPr>
+              <w:t xml:space="preserve">  “Value 1”</w:t>
+            </w:r>
+          </w:p>
+          <w:p>
+            <w:pPr>
+              <w:tabs>
+                <w:tab w:val="left" w:pos="318"/>
+              </w:tabs>
+              <w:rPr>
+                <w:rFonts w:ascii="Courier New" w:hAnsi="Courier New" w:cs="Courier New"/>
+                <w:b/>
+              </w:rPr>
+            </w:pPr>
+            <w:r>
+              <w:rPr>
+                <w:rFonts w:ascii="Courier New" w:hAnsi="Courier New" w:cs="Courier New"/>
+                <w:b/>
+              </w:rPr>
+              <w:tab/>
+              <w:t xml:space="preserve">val2 </w:t>
+            </w:r>
+            <w:r>
+              <w:rPr>
+                <w:rFonts w:ascii="Courier New" w:hAnsi="Courier New" w:cs="Courier New"/>
+                <w:b/>
+                <w:color w:val="FF0000"/>
+              </w:rPr>
+              <w:t>-&gt;</w:t>
+            </w:r>
+            <w:r>
+              <w:rPr>
+                <w:rFonts w:ascii="Courier New" w:hAnsi="Courier New" w:cs="Courier New"/>
+                <w:b/>
+              </w:rPr>
+              <w:t xml:space="preserve"> “Value 2”</w:t>
+            </w:r>
+          </w:p>
+          <w:p>
+            <w:pPr>
+              <w:tabs>
+                <w:tab w:val="left" w:pos="318"/>
+              </w:tabs>
+            </w:pPr>
+            <w:r>
+              <w:rPr>
+                <w:rFonts w:ascii="Courier New" w:hAnsi="Courier New" w:cs="Courier New"/>
+                <w:b/>
+              </w:rPr>
+              <w:tab/>
+            </w:r>
+            <w:proofErr w:type="gramStart"/>
+            <w:r>
+              <w:rPr>
+                <w:rFonts w:ascii="Courier New" w:hAnsi="Courier New" w:cs="Courier New"/>
+                <w:b/>
+                <w:color w:val="0000FF"/>
+              </w:rPr>
+              <w:t>otherwise</w:t>
+            </w:r>
+            <w:proofErr w:type="gramEnd"/>
+            <w:r>
+              <w:rPr>
+                <w:rFonts w:ascii="Courier New" w:hAnsi="Courier New" w:cs="Courier New"/>
+                <w:b/>
+                <w:color w:val="0000FF"/>
+              </w:rPr>
+              <w:t xml:space="preserve"> </w:t>
+            </w:r>
+            <w:r>
+              <w:rPr>
+                <w:rFonts w:ascii="Courier New" w:hAnsi="Courier New" w:cs="Courier New"/>
+                <w:b/>
+                <w:color w:val="FF0000"/>
+              </w:rPr>
+              <w:t>-&gt;</w:t>
+            </w:r>
+            <w:r>
+              <w:rPr>
+                <w:rFonts w:ascii="Courier New" w:hAnsi="Courier New" w:cs="Courier New"/>
+                <w:b/>
+              </w:rPr>
+              <w:t xml:space="preserve"> “Everything else.”</w:t>
+            </w:r>
+          </w:p>
         </w:tc>
       </w:tr>
       <w:tr>
@@ -10717,6 +10797,3022 @@
     </w:p>
     <w:p>
       <w:pPr>
+        <w:jc w:val="center"/>
+        <w:rPr>
+          <w:b/>
+          <w:color w:val="008000"/>
+          <w:sz w:val="30"/>
+          <w:szCs w:val="30"/>
+        </w:rPr>
+      </w:pPr>
+      <w:r>
+        <w:rPr>
+          <w:b/>
+          <w:color w:val="008000"/>
+          <w:sz w:val="30"/>
+          <w:szCs w:val="30"/>
+        </w:rPr>
+        <w:t>Lecture #0</w:t>
+      </w:r>
+      <w:r>
+        <w:rPr>
+          <w:b/>
+          <w:color w:val="008000"/>
+          <w:sz w:val="30"/>
+          <w:szCs w:val="30"/>
+        </w:rPr>
+        <w:t>4</w:t>
+      </w:r>
+      <w:r>
+        <w:rPr>
+          <w:b/>
+          <w:color w:val="008000"/>
+          <w:sz w:val="30"/>
+          <w:szCs w:val="30"/>
+        </w:rPr>
+        <w:t xml:space="preserve"> – </w:t>
+      </w:r>
+      <w:r>
+        <w:rPr>
+          <w:b/>
+          <w:color w:val="008000"/>
+          <w:sz w:val="30"/>
+          <w:szCs w:val="30"/>
+        </w:rPr>
+        <w:t>Higher Order Functions</w:t>
+      </w:r>
+    </w:p>
+    <w:p>
+      <w:pPr>
+        <w:rPr>
+          <w:sz w:val="6"/>
+          <w:szCs w:val="6"/>
+        </w:rPr>
+      </w:pPr>
+    </w:p>
+    <w:tbl>
+      <w:tblPr>
+        <w:tblW w:w="11394" w:type="dxa"/>
+        <w:jc w:val="center"/>
+        <w:tblBorders>
+          <w:top w:val="single" w:sz="4" w:space="0" w:color="auto"/>
+          <w:left w:val="single" w:sz="4" w:space="0" w:color="auto"/>
+          <w:bottom w:val="single" w:sz="4" w:space="0" w:color="auto"/>
+          <w:right w:val="single" w:sz="4" w:space="0" w:color="auto"/>
+          <w:insideH w:val="single" w:sz="4" w:space="0" w:color="auto"/>
+          <w:insideV w:val="single" w:sz="4" w:space="0" w:color="auto"/>
+        </w:tblBorders>
+        <w:tblLook w:val="00A0" w:firstRow="1" w:lastRow="0" w:firstColumn="1" w:lastColumn="0" w:noHBand="0" w:noVBand="0"/>
+      </w:tblPr>
+      <w:tblGrid>
+        <w:gridCol w:w="2178"/>
+        <w:gridCol w:w="3150"/>
+        <w:gridCol w:w="3060"/>
+        <w:gridCol w:w="3006"/>
+      </w:tblGrid>
+      <w:tr>
+        <w:trPr>
+          <w:trHeight w:val="1325"/>
+          <w:jc w:val="center"/>
+        </w:trPr>
+        <w:tc>
+          <w:tcPr>
+            <w:tcW w:w="2178" w:type="dxa"/>
+            <w:vAlign w:val="center"/>
+          </w:tcPr>
+          <w:p>
+            <w:pPr>
+              <w:jc w:val="center"/>
+              <w:rPr>
+                <w:b/>
+                <w:color w:val="0000FF"/>
+              </w:rPr>
+            </w:pPr>
+            <w:r>
+              <w:rPr>
+                <w:b/>
+                <w:color w:val="0000FF"/>
+              </w:rPr>
+              <w:t>Lambda</w:t>
+            </w:r>
+          </w:p>
+          <w:p>
+            <w:pPr>
+              <w:pStyle w:val="ListParagraph"/>
+              <w:numPr>
+                <w:ilvl w:val="0"/>
+                <w:numId w:val="2"/>
+              </w:numPr>
+            </w:pPr>
+            <w:r>
+              <w:t>Analogous to anonymous classes in Java.</w:t>
+            </w:r>
+          </w:p>
+          <w:p>
+            <w:pPr>
+              <w:pStyle w:val="ListParagraph"/>
+              <w:numPr>
+                <w:ilvl w:val="0"/>
+                <w:numId w:val="2"/>
+              </w:numPr>
+            </w:pPr>
+            <w:r>
+              <w:t>Based off Lambda calculus</w:t>
+            </w:r>
+          </w:p>
+          <w:p>
+            <w:pPr>
+              <w:pStyle w:val="ListParagraph"/>
+              <w:numPr>
+                <w:ilvl w:val="0"/>
+                <w:numId w:val="2"/>
+              </w:numPr>
+            </w:pPr>
+            <w:r>
+              <w:rPr>
+                <w:b/>
+                <w:color w:val="E36C0A" w:themeColor="accent6" w:themeShade="BF"/>
+              </w:rPr>
+              <w:t>Example</w:t>
+            </w:r>
+            <w:r>
+              <w:t>:</w:t>
+            </w:r>
+          </w:p>
+          <w:p/>
+          <w:p>
+            <w:pPr>
+              <w:rPr>
+                <w:rFonts w:ascii="Courier New" w:hAnsi="Courier New" w:cs="Courier New"/>
+                <w:b/>
+              </w:rPr>
+            </w:pPr>
+            <w:r>
+              <w:rPr>
+                <w:rFonts w:ascii="Courier New" w:hAnsi="Courier New" w:cs="Courier New"/>
+                <w:b/>
+              </w:rPr>
+              <w:t>&gt; (</w:t>
+            </w:r>
+            <w:r>
+              <w:rPr>
+                <w:rFonts w:ascii="Courier New" w:hAnsi="Courier New" w:cs="Courier New"/>
+                <w:color w:val="FF0000"/>
+              </w:rPr>
+              <w:t>\</w:t>
+            </w:r>
+            <w:r>
+              <w:rPr>
+                <w:rFonts w:ascii="Courier New" w:hAnsi="Courier New" w:cs="Courier New"/>
+                <w:b/>
+              </w:rPr>
+              <w:t xml:space="preserve">x </w:t>
+            </w:r>
+            <w:r>
+              <w:rPr>
+                <w:rFonts w:ascii="Courier New" w:hAnsi="Courier New" w:cs="Courier New"/>
+                <w:color w:val="FF0000"/>
+              </w:rPr>
+              <w:t>-&gt;</w:t>
+            </w:r>
+            <w:r>
+              <w:rPr>
+                <w:rFonts w:ascii="Courier New" w:hAnsi="Courier New" w:cs="Courier New"/>
+                <w:b/>
+              </w:rPr>
+              <w:t xml:space="preserve"> x + 1) </w:t>
+            </w:r>
+            <w:r>
+              <w:rPr>
+                <w:rFonts w:ascii="Courier New" w:hAnsi="Courier New" w:cs="Courier New"/>
+                <w:b/>
+              </w:rPr>
+              <w:t>1</w:t>
+            </w:r>
+          </w:p>
+          <w:p>
+            <w:pPr>
+              <w:rPr>
+                <w:rFonts w:ascii="Courier New" w:hAnsi="Courier New" w:cs="Courier New"/>
+                <w:b/>
+              </w:rPr>
+            </w:pPr>
+            <w:r>
+              <w:rPr>
+                <w:rFonts w:ascii="Courier New" w:hAnsi="Courier New" w:cs="Courier New"/>
+                <w:b/>
+              </w:rPr>
+              <w:t>2</w:t>
+            </w:r>
+          </w:p>
+          <w:p>
+            <w:pPr>
+              <w:rPr>
+                <w:rFonts w:ascii="Courier New" w:hAnsi="Courier New" w:cs="Courier New"/>
+                <w:b/>
+              </w:rPr>
+            </w:pPr>
+            <w:r>
+              <w:rPr>
+                <w:rFonts w:ascii="Courier New" w:hAnsi="Courier New" w:cs="Courier New"/>
+                <w:b/>
+              </w:rPr>
+              <w:t>&gt;(</w:t>
+            </w:r>
+            <w:r>
+              <w:rPr>
+                <w:rFonts w:ascii="Courier New" w:hAnsi="Courier New" w:cs="Courier New"/>
+                <w:color w:val="FF0000"/>
+              </w:rPr>
+              <w:t>\</w:t>
+            </w:r>
+            <w:r>
+              <w:rPr>
+                <w:rFonts w:ascii="Courier New" w:hAnsi="Courier New" w:cs="Courier New"/>
+                <w:b/>
+              </w:rPr>
+              <w:t xml:space="preserve">x y </w:t>
+            </w:r>
+            <w:r>
+              <w:rPr>
+                <w:rFonts w:ascii="Courier New" w:hAnsi="Courier New" w:cs="Courier New"/>
+                <w:color w:val="FF0000"/>
+              </w:rPr>
+              <w:t>-&gt;</w:t>
+            </w:r>
+            <w:r>
+              <w:rPr>
+                <w:rFonts w:ascii="Courier New" w:hAnsi="Courier New" w:cs="Courier New"/>
+                <w:b/>
+              </w:rPr>
+              <w:t xml:space="preserve"> x + y) 2 3</w:t>
+            </w:r>
+          </w:p>
+          <w:p>
+            <w:r>
+              <w:rPr>
+                <w:rFonts w:ascii="Courier New" w:hAnsi="Courier New" w:cs="Courier New"/>
+                <w:b/>
+              </w:rPr>
+              <w:t>5</w:t>
+            </w:r>
+          </w:p>
+        </w:tc>
+        <w:tc>
+          <w:tcPr>
+            <w:tcW w:w="3150" w:type="dxa"/>
+            <w:tcBorders>
+              <w:right w:val="single" w:sz="4" w:space="0" w:color="auto"/>
+            </w:tcBorders>
+            <w:vAlign w:val="center"/>
+          </w:tcPr>
+          <w:p>
+            <w:pPr>
+              <w:jc w:val="center"/>
+              <w:rPr>
+                <w:b/>
+                <w:color w:val="0000FF"/>
+              </w:rPr>
+            </w:pPr>
+            <w:r>
+              <w:rPr>
+                <w:b/>
+                <w:color w:val="0000FF"/>
+              </w:rPr>
+              <w:t>Function Composition</w:t>
+            </w:r>
+          </w:p>
+          <w:p/>
+          <w:p>
+            <w:pPr>
+              <w:pStyle w:val="ListParagraph"/>
+              <w:numPr>
+                <w:ilvl w:val="0"/>
+                <w:numId w:val="2"/>
+              </w:numPr>
+            </w:pPr>
+            <w:r>
+              <w:t xml:space="preserve">Uses the </w:t>
+            </w:r>
+            <w:r>
+              <w:rPr>
+                <w:b/>
+                <w:color w:val="00B050"/>
+              </w:rPr>
+              <w:t>period</w:t>
+            </w:r>
+            <w:r>
+              <w:t xml:space="preserve"> (</w:t>
+            </w:r>
+            <w:r>
+              <w:rPr>
+                <w:b/>
+                <w:color w:val="00B050"/>
+              </w:rPr>
+              <w:t>.</w:t>
+            </w:r>
+            <w:r>
+              <w:t>)</w:t>
+            </w:r>
+          </w:p>
+          <w:p>
+            <w:pPr>
+              <w:pStyle w:val="ListParagraph"/>
+              <w:numPr>
+                <w:ilvl w:val="0"/>
+                <w:numId w:val="2"/>
+              </w:numPr>
+            </w:pPr>
+            <w:r>
+              <w:rPr>
+                <w:rFonts w:ascii="Courier New" w:hAnsi="Courier New" w:cs="Courier New"/>
+                <w:b/>
+              </w:rPr>
+              <w:t>f(g(x))</w:t>
+            </w:r>
+            <w:r>
+              <w:t xml:space="preserve"> can be rewritten </w:t>
+            </w:r>
+            <w:r>
+              <w:rPr>
+                <w:rFonts w:ascii="Courier New" w:hAnsi="Courier New" w:cs="Courier New"/>
+                <w:b/>
+              </w:rPr>
+              <w:t xml:space="preserve">(f </w:t>
+            </w:r>
+            <w:r>
+              <w:rPr>
+                <w:rFonts w:ascii="Courier New" w:hAnsi="Courier New" w:cs="Courier New"/>
+                <w:color w:val="FF0000"/>
+                <w:sz w:val="28"/>
+              </w:rPr>
+              <w:t>.</w:t>
+            </w:r>
+            <w:r>
+              <w:rPr>
+                <w:rFonts w:ascii="Courier New" w:hAnsi="Courier New" w:cs="Courier New"/>
+                <w:b/>
+              </w:rPr>
+              <w:t xml:space="preserve"> g) x</w:t>
+            </w:r>
+          </w:p>
+        </w:tc>
+        <w:tc>
+          <w:tcPr>
+            <w:tcW w:w="3060" w:type="dxa"/>
+            <w:tcBorders>
+              <w:top w:val="single" w:sz="4" w:space="0" w:color="auto"/>
+              <w:left w:val="single" w:sz="4" w:space="0" w:color="auto"/>
+              <w:right w:val="single" w:sz="4" w:space="0" w:color="auto"/>
+            </w:tcBorders>
+            <w:vAlign w:val="center"/>
+          </w:tcPr>
+          <w:p>
+            <w:pPr>
+              <w:jc w:val="center"/>
+              <w:rPr>
+                <w:b/>
+                <w:color w:val="0000FF"/>
+              </w:rPr>
+            </w:pPr>
+            <w:r>
+              <w:rPr>
+                <w:b/>
+                <w:color w:val="0000FF"/>
+              </w:rPr>
+              <w:t>Point-Free Style</w:t>
+            </w:r>
+          </w:p>
+          <w:p>
+            <w:pPr>
+              <w:pStyle w:val="ListParagraph"/>
+              <w:numPr>
+                <w:ilvl w:val="0"/>
+                <w:numId w:val="2"/>
+              </w:numPr>
+            </w:pPr>
+            <w:r>
+              <w:t>Pass function arguments no arguments.  Example:</w:t>
+            </w:r>
+          </w:p>
+          <w:p/>
+          <w:p>
+            <w:pPr>
+              <w:rPr>
+                <w:rFonts w:ascii="Courier New" w:hAnsi="Courier New" w:cs="Courier New"/>
+                <w:b/>
+                <w:color w:val="000000" w:themeColor="text1"/>
+              </w:rPr>
+            </w:pPr>
+            <w:r>
+              <w:rPr>
+                <w:rFonts w:ascii="Courier New" w:hAnsi="Courier New" w:cs="Courier New"/>
+                <w:b/>
+                <w:color w:val="000000" w:themeColor="text1"/>
+              </w:rPr>
+              <w:t>&gt;</w:t>
+            </w:r>
+            <w:r>
+              <w:rPr>
+                <w:rFonts w:ascii="Courier New" w:hAnsi="Courier New" w:cs="Courier New"/>
+                <w:b/>
+                <w:color w:val="000000" w:themeColor="text1"/>
+              </w:rPr>
+              <w:t xml:space="preserve"> let</w:t>
+            </w:r>
+            <w:r>
+              <w:rPr>
+                <w:rFonts w:ascii="Courier New" w:hAnsi="Courier New" w:cs="Courier New"/>
+                <w:b/>
+                <w:color w:val="000000" w:themeColor="text1"/>
+              </w:rPr>
+              <w:t xml:space="preserve"> </w:t>
+            </w:r>
+            <w:proofErr w:type="spellStart"/>
+            <w:r>
+              <w:rPr>
+                <w:rFonts w:ascii="Courier New" w:hAnsi="Courier New" w:cs="Courier New"/>
+                <w:b/>
+                <w:color w:val="000000" w:themeColor="text1"/>
+              </w:rPr>
+              <w:t>inc</w:t>
+            </w:r>
+            <w:proofErr w:type="spellEnd"/>
+            <w:r>
+              <w:rPr>
+                <w:rFonts w:ascii="Courier New" w:hAnsi="Courier New" w:cs="Courier New"/>
+                <w:b/>
+                <w:color w:val="000000" w:themeColor="text1"/>
+              </w:rPr>
+              <w:t xml:space="preserve"> = (+1) </w:t>
+            </w:r>
+            <w:r>
+              <w:rPr>
+                <w:rFonts w:ascii="Courier New" w:hAnsi="Courier New" w:cs="Courier New"/>
+                <w:b/>
+                <w:color w:val="00B050"/>
+              </w:rPr>
+              <w:t xml:space="preserve">– No </w:t>
+            </w:r>
+            <w:proofErr w:type="spellStart"/>
+            <w:r>
+              <w:rPr>
+                <w:rFonts w:ascii="Courier New" w:hAnsi="Courier New" w:cs="Courier New"/>
+                <w:b/>
+                <w:color w:val="00B050"/>
+              </w:rPr>
+              <w:t>args</w:t>
+            </w:r>
+            <w:proofErr w:type="spellEnd"/>
+          </w:p>
+          <w:p>
+            <w:pPr>
+              <w:rPr>
+                <w:rFonts w:ascii="Courier New" w:hAnsi="Courier New" w:cs="Courier New"/>
+                <w:b/>
+                <w:color w:val="000000" w:themeColor="text1"/>
+              </w:rPr>
+            </w:pPr>
+            <w:r>
+              <w:rPr>
+                <w:rFonts w:ascii="Courier New" w:hAnsi="Courier New" w:cs="Courier New"/>
+                <w:b/>
+                <w:color w:val="000000" w:themeColor="text1"/>
+              </w:rPr>
+              <w:t xml:space="preserve">&gt; </w:t>
+            </w:r>
+            <w:proofErr w:type="spellStart"/>
+            <w:r>
+              <w:rPr>
+                <w:rFonts w:ascii="Courier New" w:hAnsi="Courier New" w:cs="Courier New"/>
+                <w:b/>
+                <w:color w:val="000000" w:themeColor="text1"/>
+              </w:rPr>
+              <w:t>inc</w:t>
+            </w:r>
+            <w:proofErr w:type="spellEnd"/>
+            <w:r>
+              <w:rPr>
+                <w:rFonts w:ascii="Courier New" w:hAnsi="Courier New" w:cs="Courier New"/>
+                <w:b/>
+                <w:color w:val="000000" w:themeColor="text1"/>
+              </w:rPr>
+              <w:t xml:space="preserve"> 3</w:t>
+            </w:r>
+          </w:p>
+          <w:p>
+            <w:r>
+              <w:rPr>
+                <w:rFonts w:ascii="Courier New" w:hAnsi="Courier New" w:cs="Courier New"/>
+                <w:b/>
+                <w:color w:val="000000" w:themeColor="text1"/>
+              </w:rPr>
+              <w:t>4</w:t>
+            </w:r>
+          </w:p>
+        </w:tc>
+        <w:tc>
+          <w:tcPr>
+            <w:tcW w:w="3006" w:type="dxa"/>
+            <w:tcBorders>
+              <w:top w:val="single" w:sz="4" w:space="0" w:color="auto"/>
+              <w:left w:val="single" w:sz="4" w:space="0" w:color="auto"/>
+              <w:right w:val="single" w:sz="4" w:space="0" w:color="auto"/>
+            </w:tcBorders>
+            <w:vAlign w:val="center"/>
+          </w:tcPr>
+          <w:p>
+            <w:pPr>
+              <w:rPr>
+                <w:b/>
+                <w:color w:val="E36C0A" w:themeColor="accent6" w:themeShade="BF"/>
+              </w:rPr>
+            </w:pPr>
+            <w:r>
+              <w:rPr>
+                <w:b/>
+                <w:color w:val="E36C0A" w:themeColor="accent6" w:themeShade="BF"/>
+              </w:rPr>
+              <w:t xml:space="preserve">Example: </w:t>
+            </w:r>
+            <w:r>
+              <w:rPr>
+                <w:b/>
+                <w:color w:val="0000FF"/>
+              </w:rPr>
+              <w:t>Lambda with Function Composition</w:t>
+            </w:r>
+          </w:p>
+          <w:p>
+            <w:pPr>
+              <w:rPr>
+                <w:rFonts w:ascii="Courier New" w:hAnsi="Courier New" w:cs="Courier New"/>
+                <w:b/>
+              </w:rPr>
+            </w:pPr>
+            <w:r>
+              <w:rPr>
+                <w:rFonts w:ascii="Courier New" w:hAnsi="Courier New" w:cs="Courier New"/>
+                <w:b/>
+              </w:rPr>
+              <w:t xml:space="preserve">&gt; </w:t>
+            </w:r>
+            <w:r>
+              <w:rPr>
+                <w:rFonts w:ascii="Courier New" w:hAnsi="Courier New" w:cs="Courier New"/>
+                <w:b/>
+                <w:color w:val="0000FF"/>
+              </w:rPr>
+              <w:t>let</w:t>
+            </w:r>
+            <w:r>
+              <w:rPr>
+                <w:rFonts w:ascii="Courier New" w:hAnsi="Courier New" w:cs="Courier New"/>
+                <w:b/>
+              </w:rPr>
+              <w:t xml:space="preserve"> f = (</w:t>
+            </w:r>
+            <w:r>
+              <w:rPr>
+                <w:rFonts w:ascii="Courier New" w:hAnsi="Courier New" w:cs="Courier New"/>
+                <w:b/>
+                <w:color w:val="FF0000"/>
+              </w:rPr>
+              <w:t>\</w:t>
+            </w:r>
+            <w:r>
+              <w:rPr>
+                <w:rFonts w:ascii="Courier New" w:hAnsi="Courier New" w:cs="Courier New"/>
+                <w:b/>
+              </w:rPr>
+              <w:t xml:space="preserve">x </w:t>
+            </w:r>
+            <w:r>
+              <w:rPr>
+                <w:rFonts w:ascii="Courier New" w:hAnsi="Courier New" w:cs="Courier New"/>
+                <w:b/>
+                <w:color w:val="FF0000"/>
+              </w:rPr>
+              <w:t>-&gt;</w:t>
+            </w:r>
+            <w:r>
+              <w:rPr>
+                <w:rFonts w:ascii="Courier New" w:hAnsi="Courier New" w:cs="Courier New"/>
+                <w:b/>
+              </w:rPr>
+              <w:t xml:space="preserve"> x – 5)</w:t>
+            </w:r>
+          </w:p>
+          <w:p>
+            <w:pPr>
+              <w:rPr>
+                <w:rFonts w:ascii="Courier New" w:hAnsi="Courier New" w:cs="Courier New"/>
+                <w:b/>
+              </w:rPr>
+            </w:pPr>
+            <w:r>
+              <w:rPr>
+                <w:rFonts w:ascii="Courier New" w:hAnsi="Courier New" w:cs="Courier New"/>
+                <w:b/>
+              </w:rPr>
+              <w:t xml:space="preserve">          </w:t>
+            </w:r>
+            <w:r>
+              <w:rPr>
+                <w:rFonts w:ascii="Courier New" w:hAnsi="Courier New" w:cs="Courier New"/>
+                <w:b/>
+              </w:rPr>
+              <w:t>. (</w:t>
+            </w:r>
+            <w:r>
+              <w:rPr>
+                <w:rFonts w:ascii="Courier New" w:hAnsi="Courier New" w:cs="Courier New"/>
+                <w:b/>
+                <w:color w:val="FF0000"/>
+              </w:rPr>
+              <w:t>\</w:t>
+            </w:r>
+            <w:r>
+              <w:rPr>
+                <w:rFonts w:ascii="Courier New" w:hAnsi="Courier New" w:cs="Courier New"/>
+                <w:b/>
+              </w:rPr>
+              <w:t xml:space="preserve">y </w:t>
+            </w:r>
+            <w:r>
+              <w:rPr>
+                <w:rFonts w:ascii="Courier New" w:hAnsi="Courier New" w:cs="Courier New"/>
+                <w:b/>
+                <w:color w:val="FF0000"/>
+              </w:rPr>
+              <w:t>-&gt;</w:t>
+            </w:r>
+            <w:r>
+              <w:rPr>
+                <w:rFonts w:ascii="Courier New" w:hAnsi="Courier New" w:cs="Courier New"/>
+                <w:b/>
+              </w:rPr>
+              <w:t xml:space="preserve"> y * 2)</w:t>
+            </w:r>
+          </w:p>
+          <w:p>
+            <w:pPr>
+              <w:rPr>
+                <w:rFonts w:ascii="Courier New" w:hAnsi="Courier New" w:cs="Courier New"/>
+                <w:b/>
+              </w:rPr>
+            </w:pPr>
+            <w:r>
+              <w:rPr>
+                <w:rFonts w:ascii="Courier New" w:hAnsi="Courier New" w:cs="Courier New"/>
+                <w:b/>
+              </w:rPr>
+              <w:t>&gt; f 7</w:t>
+            </w:r>
+          </w:p>
+          <w:p>
+            <w:pPr>
+              <w:rPr>
+                <w:rFonts w:ascii="Courier New" w:hAnsi="Courier New" w:cs="Courier New"/>
+                <w:b/>
+              </w:rPr>
+            </w:pPr>
+            <w:r>
+              <w:rPr>
+                <w:rFonts w:ascii="Courier New" w:hAnsi="Courier New" w:cs="Courier New"/>
+                <w:b/>
+              </w:rPr>
+              <w:t>9</w:t>
+            </w:r>
+          </w:p>
+          <w:p>
+            <w:pPr>
+              <w:rPr>
+                <w:rFonts w:ascii="Courier New" w:hAnsi="Courier New" w:cs="Courier New"/>
+                <w:b/>
+              </w:rPr>
+            </w:pPr>
+          </w:p>
+          <w:p>
+            <w:pPr>
+              <w:rPr>
+                <w:rFonts w:ascii="Courier New" w:hAnsi="Courier New" w:cs="Courier New"/>
+                <w:b/>
+              </w:rPr>
+            </w:pPr>
+            <w:r>
+              <w:rPr>
+                <w:rFonts w:ascii="Courier New" w:hAnsi="Courier New" w:cs="Courier New"/>
+                <w:b/>
+              </w:rPr>
+              <w:t xml:space="preserve">&gt; </w:t>
+            </w:r>
+            <w:r>
+              <w:rPr>
+                <w:rFonts w:ascii="Courier New" w:hAnsi="Courier New" w:cs="Courier New"/>
+                <w:b/>
+                <w:color w:val="0000FF"/>
+              </w:rPr>
+              <w:t xml:space="preserve">let </w:t>
+            </w:r>
+            <w:r>
+              <w:rPr>
+                <w:rFonts w:ascii="Courier New" w:hAnsi="Courier New" w:cs="Courier New"/>
+                <w:b/>
+              </w:rPr>
+              <w:t>f = (</w:t>
+            </w:r>
+            <w:r>
+              <w:rPr>
+                <w:rFonts w:ascii="Courier New" w:hAnsi="Courier New" w:cs="Courier New"/>
+                <w:b/>
+                <w:color w:val="FF0000"/>
+              </w:rPr>
+              <w:t>\</w:t>
+            </w:r>
+            <w:r>
+              <w:rPr>
+                <w:rFonts w:ascii="Courier New" w:hAnsi="Courier New" w:cs="Courier New"/>
+                <w:b/>
+              </w:rPr>
+              <w:t xml:space="preserve">x y </w:t>
+            </w:r>
+            <w:r>
+              <w:rPr>
+                <w:rFonts w:ascii="Courier New" w:hAnsi="Courier New" w:cs="Courier New"/>
+                <w:b/>
+                <w:color w:val="FF0000"/>
+              </w:rPr>
+              <w:t>-&gt;</w:t>
+            </w:r>
+            <w:r>
+              <w:rPr>
+                <w:rFonts w:ascii="Courier New" w:hAnsi="Courier New" w:cs="Courier New"/>
+                <w:b/>
+              </w:rPr>
+              <w:t xml:space="preserve"> x –</w:t>
+            </w:r>
+            <w:r>
+              <w:rPr>
+                <w:rFonts w:ascii="Courier New" w:hAnsi="Courier New" w:cs="Courier New"/>
+                <w:b/>
+              </w:rPr>
+              <w:t xml:space="preserve"> y)</w:t>
+            </w:r>
+          </w:p>
+          <w:p>
+            <w:pPr>
+              <w:rPr>
+                <w:rFonts w:ascii="Courier New" w:hAnsi="Courier New" w:cs="Courier New"/>
+                <w:b/>
+              </w:rPr>
+            </w:pPr>
+            <w:r>
+              <w:rPr>
+                <w:rFonts w:ascii="Courier New" w:hAnsi="Courier New" w:cs="Courier New"/>
+                <w:b/>
+              </w:rPr>
+              <w:t xml:space="preserve">        . </w:t>
+            </w:r>
+            <w:r>
+              <w:rPr>
+                <w:rFonts w:ascii="Courier New" w:hAnsi="Courier New" w:cs="Courier New"/>
+                <w:b/>
+              </w:rPr>
+              <w:t>(</w:t>
+            </w:r>
+            <w:r>
+              <w:rPr>
+                <w:rFonts w:ascii="Courier New" w:hAnsi="Courier New" w:cs="Courier New"/>
+                <w:b/>
+                <w:color w:val="FF0000"/>
+              </w:rPr>
+              <w:t>\</w:t>
+            </w:r>
+            <w:r>
+              <w:rPr>
+                <w:rFonts w:ascii="Courier New" w:hAnsi="Courier New" w:cs="Courier New"/>
+                <w:b/>
+              </w:rPr>
+              <w:t xml:space="preserve">z </w:t>
+            </w:r>
+            <w:r>
+              <w:rPr>
+                <w:rFonts w:ascii="Courier New" w:hAnsi="Courier New" w:cs="Courier New"/>
+                <w:b/>
+                <w:color w:val="FF0000"/>
+              </w:rPr>
+              <w:t>-&gt;</w:t>
+            </w:r>
+            <w:r>
+              <w:rPr>
+                <w:rFonts w:ascii="Courier New" w:hAnsi="Courier New" w:cs="Courier New"/>
+                <w:b/>
+              </w:rPr>
+              <w:t xml:space="preserve"> z * (-1))</w:t>
+            </w:r>
+          </w:p>
+          <w:p>
+            <w:pPr>
+              <w:rPr>
+                <w:rFonts w:ascii="Courier New" w:hAnsi="Courier New" w:cs="Courier New"/>
+                <w:b/>
+              </w:rPr>
+            </w:pPr>
+            <w:r>
+              <w:rPr>
+                <w:rFonts w:ascii="Courier New" w:hAnsi="Courier New" w:cs="Courier New"/>
+                <w:b/>
+              </w:rPr>
+              <w:t>&gt; f 3 4</w:t>
+            </w:r>
+          </w:p>
+          <w:p>
+            <w:pPr>
+              <w:rPr>
+                <w:b/>
+                <w:color w:val="E36C0A" w:themeColor="accent6" w:themeShade="BF"/>
+              </w:rPr>
+            </w:pPr>
+            <w:r>
+              <w:rPr>
+                <w:rFonts w:ascii="Courier New" w:hAnsi="Courier New" w:cs="Courier New"/>
+                <w:b/>
+              </w:rPr>
+              <w:t>-7</w:t>
+            </w:r>
+          </w:p>
+        </w:tc>
+      </w:tr>
+    </w:tbl>
+    <w:p>
+      <w:pPr>
+        <w:rPr>
+          <w:sz w:val="6"/>
+          <w:szCs w:val="6"/>
+        </w:rPr>
+      </w:pPr>
+    </w:p>
+    <w:tbl>
+      <w:tblPr>
+        <w:tblW w:w="11394" w:type="dxa"/>
+        <w:jc w:val="center"/>
+        <w:tblBorders>
+          <w:top w:val="single" w:sz="4" w:space="0" w:color="auto"/>
+          <w:left w:val="single" w:sz="4" w:space="0" w:color="auto"/>
+          <w:bottom w:val="single" w:sz="4" w:space="0" w:color="auto"/>
+          <w:right w:val="single" w:sz="4" w:space="0" w:color="auto"/>
+          <w:insideH w:val="single" w:sz="4" w:space="0" w:color="auto"/>
+          <w:insideV w:val="single" w:sz="4" w:space="0" w:color="auto"/>
+        </w:tblBorders>
+        <w:tblLook w:val="00A0" w:firstRow="1" w:lastRow="0" w:firstColumn="1" w:lastColumn="0" w:noHBand="0" w:noVBand="0"/>
+      </w:tblPr>
+      <w:tblGrid>
+        <w:gridCol w:w="2637"/>
+        <w:gridCol w:w="3600"/>
+        <w:gridCol w:w="5157"/>
+      </w:tblGrid>
+      <w:tr>
+        <w:trPr>
+          <w:trHeight w:val="461"/>
+          <w:jc w:val="center"/>
+        </w:trPr>
+        <w:tc>
+          <w:tcPr>
+            <w:tcW w:w="2637" w:type="dxa"/>
+            <w:vAlign w:val="center"/>
+          </w:tcPr>
+          <w:p>
+            <w:pPr>
+              <w:jc w:val="center"/>
+              <w:rPr>
+                <w:b/>
+                <w:color w:val="0000FF"/>
+              </w:rPr>
+            </w:pPr>
+            <w:r>
+              <w:rPr>
+                <w:b/>
+                <w:color w:val="0000FF"/>
+              </w:rPr>
+              <w:t>Iterative vs. Recursive</w:t>
+            </w:r>
+          </w:p>
+          <w:p>
+            <w:pPr>
+              <w:pStyle w:val="ListParagraph"/>
+              <w:numPr>
+                <w:ilvl w:val="0"/>
+                <w:numId w:val="2"/>
+              </w:numPr>
+            </w:pPr>
+            <w:r>
+              <w:rPr>
+                <w:b/>
+                <w:color w:val="FF0000"/>
+              </w:rPr>
+              <w:t>Iterative tends to be more efficient than recursive.</w:t>
+            </w:r>
+          </w:p>
+          <w:p>
+            <w:pPr>
+              <w:pStyle w:val="ListParagraph"/>
+              <w:ind w:left="144" w:firstLine="0"/>
+            </w:pPr>
+          </w:p>
+          <w:p>
+            <w:pPr>
+              <w:pStyle w:val="ListParagraph"/>
+              <w:numPr>
+                <w:ilvl w:val="0"/>
+                <w:numId w:val="2"/>
+              </w:numPr>
+            </w:pPr>
+            <w:r>
+              <w:rPr>
+                <w:b/>
+                <w:color w:val="00B050"/>
+              </w:rPr>
+              <w:t xml:space="preserve">Compiler can optimize </w:t>
+            </w:r>
+            <w:r>
+              <w:rPr>
+                <w:b/>
+                <w:color w:val="0000FF"/>
+              </w:rPr>
+              <w:t xml:space="preserve">tail recursive </w:t>
+            </w:r>
+            <w:r>
+              <w:rPr>
+                <w:b/>
+                <w:color w:val="00B050"/>
+              </w:rPr>
+              <w:t>function.</w:t>
+            </w:r>
+          </w:p>
+        </w:tc>
+        <w:tc>
+          <w:tcPr>
+            <w:tcW w:w="3600" w:type="dxa"/>
+            <w:vMerge w:val="restart"/>
+            <w:tcBorders>
+              <w:right w:val="single" w:sz="4" w:space="0" w:color="auto"/>
+            </w:tcBorders>
+            <w:vAlign w:val="center"/>
+          </w:tcPr>
+          <w:p>
+            <w:pPr>
+              <w:jc w:val="center"/>
+              <w:rPr>
+                <w:b/>
+                <w:color w:val="0000FF"/>
+              </w:rPr>
+            </w:pPr>
+            <w:r>
+              <w:rPr>
+                <w:b/>
+                <w:color w:val="0000FF"/>
+              </w:rPr>
+              <w:t>Not Tail Recursive</w:t>
+            </w:r>
+          </w:p>
+          <w:p/>
+          <w:p>
+            <w:pPr>
+              <w:autoSpaceDE w:val="0"/>
+              <w:autoSpaceDN w:val="0"/>
+              <w:adjustRightInd w:val="0"/>
+              <w:rPr>
+                <w:rFonts w:ascii="CourierNewPSMT" w:hAnsi="CourierNewPSMT" w:cs="CourierNewPSMT"/>
+                <w:b/>
+                <w:szCs w:val="16"/>
+              </w:rPr>
+            </w:pPr>
+            <w:r>
+              <w:rPr>
+                <w:rFonts w:ascii="CourierNewPSMT" w:hAnsi="CourierNewPSMT" w:cs="CourierNewPSMT"/>
+                <w:b/>
+                <w:color w:val="0070C0"/>
+                <w:szCs w:val="16"/>
+              </w:rPr>
+              <w:t>public</w:t>
+            </w:r>
+            <w:r>
+              <w:rPr>
+                <w:rFonts w:ascii="CourierNewPSMT" w:hAnsi="CourierNewPSMT" w:cs="CourierNewPSMT"/>
+                <w:b/>
+                <w:szCs w:val="16"/>
+              </w:rPr>
+              <w:t xml:space="preserve"> </w:t>
+            </w:r>
+            <w:proofErr w:type="spellStart"/>
+            <w:r>
+              <w:rPr>
+                <w:rFonts w:ascii="CourierNewPSMT" w:hAnsi="CourierNewPSMT" w:cs="CourierNewPSMT"/>
+                <w:b/>
+                <w:color w:val="0070C0"/>
+                <w:szCs w:val="16"/>
+              </w:rPr>
+              <w:t>int</w:t>
+            </w:r>
+            <w:proofErr w:type="spellEnd"/>
+            <w:r>
+              <w:rPr>
+                <w:rFonts w:ascii="CourierNewPSMT" w:hAnsi="CourierNewPSMT" w:cs="CourierNewPSMT"/>
+                <w:b/>
+                <w:szCs w:val="16"/>
+              </w:rPr>
+              <w:t xml:space="preserve"> </w:t>
+            </w:r>
+            <w:r>
+              <w:rPr>
+                <w:rFonts w:ascii="CourierNewPSMT" w:hAnsi="CourierNewPSMT" w:cs="CourierNewPSMT"/>
+                <w:b/>
+                <w:color w:val="E36C0A" w:themeColor="accent6" w:themeShade="BF"/>
+                <w:szCs w:val="16"/>
+              </w:rPr>
+              <w:t>factorial</w:t>
+            </w:r>
+            <w:r>
+              <w:rPr>
+                <w:rFonts w:ascii="CourierNewPSMT" w:hAnsi="CourierNewPSMT" w:cs="CourierNewPSMT"/>
+                <w:b/>
+                <w:szCs w:val="16"/>
+              </w:rPr>
+              <w:t>(</w:t>
+            </w:r>
+            <w:proofErr w:type="spellStart"/>
+            <w:r>
+              <w:rPr>
+                <w:rFonts w:ascii="CourierNewPSMT" w:hAnsi="CourierNewPSMT" w:cs="CourierNewPSMT"/>
+                <w:b/>
+                <w:color w:val="0070C0"/>
+                <w:szCs w:val="16"/>
+              </w:rPr>
+              <w:t>int</w:t>
+            </w:r>
+            <w:proofErr w:type="spellEnd"/>
+            <w:r>
+              <w:rPr>
+                <w:rFonts w:ascii="CourierNewPSMT" w:hAnsi="CourierNewPSMT" w:cs="CourierNewPSMT"/>
+                <w:b/>
+                <w:szCs w:val="16"/>
+              </w:rPr>
+              <w:t xml:space="preserve"> n) {</w:t>
+            </w:r>
+          </w:p>
+          <w:p>
+            <w:pPr>
+              <w:autoSpaceDE w:val="0"/>
+              <w:autoSpaceDN w:val="0"/>
+              <w:adjustRightInd w:val="0"/>
+              <w:rPr>
+                <w:rFonts w:ascii="CourierNewPSMT" w:hAnsi="CourierNewPSMT" w:cs="CourierNewPSMT"/>
+                <w:b/>
+                <w:szCs w:val="16"/>
+              </w:rPr>
+            </w:pPr>
+            <w:r>
+              <w:rPr>
+                <w:rFonts w:ascii="CourierNewPSMT" w:hAnsi="CourierNewPSMT" w:cs="CourierNewPSMT"/>
+                <w:b/>
+                <w:szCs w:val="16"/>
+              </w:rPr>
+              <w:t xml:space="preserve">  </w:t>
+            </w:r>
+            <w:r>
+              <w:rPr>
+                <w:rFonts w:ascii="CourierNewPSMT" w:hAnsi="CourierNewPSMT" w:cs="CourierNewPSMT"/>
+                <w:b/>
+                <w:color w:val="0070C0"/>
+                <w:szCs w:val="16"/>
+              </w:rPr>
+              <w:t>if</w:t>
+            </w:r>
+            <w:r>
+              <w:rPr>
+                <w:rFonts w:ascii="CourierNewPSMT" w:hAnsi="CourierNewPSMT" w:cs="CourierNewPSMT"/>
+                <w:b/>
+                <w:szCs w:val="16"/>
+              </w:rPr>
+              <w:t xml:space="preserve"> (n==1) </w:t>
+            </w:r>
+            <w:r>
+              <w:rPr>
+                <w:rFonts w:ascii="CourierNewPSMT" w:hAnsi="CourierNewPSMT" w:cs="CourierNewPSMT"/>
+                <w:b/>
+                <w:color w:val="0070C0"/>
+                <w:szCs w:val="16"/>
+              </w:rPr>
+              <w:t>return</w:t>
+            </w:r>
+            <w:r>
+              <w:rPr>
+                <w:rFonts w:ascii="CourierNewPSMT" w:hAnsi="CourierNewPSMT" w:cs="CourierNewPSMT"/>
+                <w:b/>
+                <w:szCs w:val="16"/>
+              </w:rPr>
+              <w:t xml:space="preserve"> 1;</w:t>
+            </w:r>
+          </w:p>
+          <w:p>
+            <w:pPr>
+              <w:autoSpaceDE w:val="0"/>
+              <w:autoSpaceDN w:val="0"/>
+              <w:adjustRightInd w:val="0"/>
+              <w:rPr>
+                <w:rFonts w:ascii="CourierNewPSMT" w:hAnsi="CourierNewPSMT" w:cs="CourierNewPSMT"/>
+                <w:b/>
+                <w:szCs w:val="16"/>
+              </w:rPr>
+            </w:pPr>
+            <w:r>
+              <w:rPr>
+                <w:rFonts w:ascii="CourierNewPSMT" w:hAnsi="CourierNewPSMT" w:cs="CourierNewPSMT"/>
+                <w:b/>
+                <w:szCs w:val="16"/>
+              </w:rPr>
+              <w:t xml:space="preserve">  </w:t>
+            </w:r>
+            <w:r>
+              <w:rPr>
+                <w:rFonts w:ascii="CourierNewPSMT" w:hAnsi="CourierNewPSMT" w:cs="CourierNewPSMT"/>
+                <w:b/>
+                <w:color w:val="0070C0"/>
+                <w:szCs w:val="16"/>
+              </w:rPr>
+              <w:t>else</w:t>
+            </w:r>
+            <w:r>
+              <w:rPr>
+                <w:rFonts w:ascii="CourierNewPSMT" w:hAnsi="CourierNewPSMT" w:cs="CourierNewPSMT"/>
+                <w:b/>
+                <w:szCs w:val="16"/>
+              </w:rPr>
+              <w:t xml:space="preserve"> {</w:t>
+            </w:r>
+          </w:p>
+          <w:p>
+            <w:pPr>
+              <w:autoSpaceDE w:val="0"/>
+              <w:autoSpaceDN w:val="0"/>
+              <w:adjustRightInd w:val="0"/>
+              <w:rPr>
+                <w:rFonts w:ascii="CourierNewPSMT" w:hAnsi="CourierNewPSMT" w:cs="CourierNewPSMT"/>
+                <w:b/>
+                <w:szCs w:val="16"/>
+              </w:rPr>
+            </w:pPr>
+            <w:r>
+              <w:rPr>
+                <w:rFonts w:ascii="CourierNewPSMT" w:hAnsi="CourierNewPSMT" w:cs="CourierNewPSMT"/>
+                <w:b/>
+                <w:szCs w:val="16"/>
+              </w:rPr>
+              <w:t xml:space="preserve">    </w:t>
+            </w:r>
+            <w:r>
+              <w:rPr>
+                <w:rFonts w:ascii="CourierNewPSMT" w:hAnsi="CourierNewPSMT" w:cs="CourierNewPSMT"/>
+                <w:b/>
+                <w:color w:val="0070C0"/>
+                <w:szCs w:val="16"/>
+              </w:rPr>
+              <w:t xml:space="preserve">return </w:t>
+            </w:r>
+            <w:r>
+              <w:rPr>
+                <w:rFonts w:ascii="CourierNewPSMT" w:hAnsi="CourierNewPSMT" w:cs="CourierNewPSMT"/>
+                <w:b/>
+                <w:szCs w:val="16"/>
+              </w:rPr>
+              <w:t xml:space="preserve">n * </w:t>
+            </w:r>
+            <w:r>
+              <w:rPr>
+                <w:rFonts w:ascii="CourierNewPSMT" w:hAnsi="CourierNewPSMT" w:cs="CourierNewPSMT"/>
+                <w:b/>
+                <w:color w:val="E36C0A" w:themeColor="accent6" w:themeShade="BF"/>
+                <w:szCs w:val="16"/>
+              </w:rPr>
+              <w:t>factorial</w:t>
+            </w:r>
+            <w:r>
+              <w:rPr>
+                <w:rFonts w:ascii="CourierNewPSMT" w:hAnsi="CourierNewPSMT" w:cs="CourierNewPSMT"/>
+                <w:b/>
+                <w:szCs w:val="16"/>
+              </w:rPr>
+              <w:t>(n-1);</w:t>
+            </w:r>
+          </w:p>
+          <w:p>
+            <w:pPr>
+              <w:autoSpaceDE w:val="0"/>
+              <w:autoSpaceDN w:val="0"/>
+              <w:adjustRightInd w:val="0"/>
+              <w:rPr>
+                <w:rFonts w:ascii="CourierNewPSMT" w:hAnsi="CourierNewPSMT" w:cs="CourierNewPSMT"/>
+                <w:b/>
+                <w:szCs w:val="16"/>
+              </w:rPr>
+            </w:pPr>
+            <w:r>
+              <w:rPr>
+                <w:rFonts w:ascii="CourierNewPSMT" w:hAnsi="CourierNewPSMT" w:cs="CourierNewPSMT"/>
+                <w:b/>
+                <w:szCs w:val="16"/>
+              </w:rPr>
+              <w:t xml:space="preserve">  </w:t>
+            </w:r>
+            <w:r>
+              <w:rPr>
+                <w:rFonts w:ascii="CourierNewPSMT" w:hAnsi="CourierNewPSMT" w:cs="CourierNewPSMT"/>
+                <w:b/>
+                <w:szCs w:val="16"/>
+              </w:rPr>
+              <w:t>}</w:t>
+            </w:r>
+          </w:p>
+          <w:p>
+            <w:pPr>
+              <w:rPr>
+                <w:rFonts w:ascii="CourierNewPSMT" w:hAnsi="CourierNewPSMT" w:cs="CourierNewPSMT"/>
+                <w:b/>
+                <w:szCs w:val="16"/>
+              </w:rPr>
+            </w:pPr>
+            <w:r>
+              <w:rPr>
+                <w:rFonts w:ascii="CourierNewPSMT" w:hAnsi="CourierNewPSMT" w:cs="CourierNewPSMT"/>
+                <w:b/>
+                <w:szCs w:val="16"/>
+              </w:rPr>
+              <w:t>}</w:t>
+            </w:r>
+          </w:p>
+          <w:p/>
+          <w:p>
+            <w:r>
+              <w:t xml:space="preserve">Last </w:t>
+            </w:r>
+            <w:r>
+              <w:t>step is the multiplication so not tail recursive.</w:t>
+            </w:r>
+          </w:p>
+        </w:tc>
+        <w:tc>
+          <w:tcPr>
+            <w:tcW w:w="5157" w:type="dxa"/>
+            <w:vMerge w:val="restart"/>
+            <w:tcBorders>
+              <w:top w:val="single" w:sz="4" w:space="0" w:color="auto"/>
+              <w:left w:val="single" w:sz="4" w:space="0" w:color="auto"/>
+              <w:right w:val="single" w:sz="4" w:space="0" w:color="auto"/>
+            </w:tcBorders>
+            <w:vAlign w:val="center"/>
+          </w:tcPr>
+          <w:p>
+            <w:pPr>
+              <w:autoSpaceDE w:val="0"/>
+              <w:autoSpaceDN w:val="0"/>
+              <w:adjustRightInd w:val="0"/>
+              <w:jc w:val="center"/>
+              <w:rPr>
+                <w:b/>
+                <w:color w:val="0000FF"/>
+              </w:rPr>
+            </w:pPr>
+            <w:r>
+              <w:rPr>
+                <w:b/>
+                <w:color w:val="0000FF"/>
+              </w:rPr>
+              <w:t>Tail Recursive Factorial</w:t>
+            </w:r>
+          </w:p>
+          <w:p>
+            <w:pPr>
+              <w:autoSpaceDE w:val="0"/>
+              <w:autoSpaceDN w:val="0"/>
+              <w:adjustRightInd w:val="0"/>
+              <w:jc w:val="center"/>
+              <w:rPr>
+                <w:b/>
+                <w:color w:val="0000FF"/>
+              </w:rPr>
+            </w:pPr>
+          </w:p>
+          <w:p>
+            <w:pPr>
+              <w:autoSpaceDE w:val="0"/>
+              <w:autoSpaceDN w:val="0"/>
+              <w:adjustRightInd w:val="0"/>
+              <w:rPr>
+                <w:rFonts w:ascii="Courier New" w:hAnsi="Courier New" w:cs="Courier New"/>
+                <w:b/>
+                <w:szCs w:val="16"/>
+              </w:rPr>
+            </w:pPr>
+            <w:r>
+              <w:rPr>
+                <w:rFonts w:ascii="CourierNewPSMT" w:hAnsi="CourierNewPSMT" w:cs="CourierNewPSMT"/>
+                <w:b/>
+                <w:color w:val="0070C0"/>
+                <w:szCs w:val="16"/>
+              </w:rPr>
+              <w:t>public</w:t>
+            </w:r>
+            <w:r>
+              <w:rPr>
+                <w:rFonts w:ascii="Courier New" w:hAnsi="Courier New" w:cs="Courier New"/>
+                <w:b/>
+                <w:szCs w:val="16"/>
+              </w:rPr>
+              <w:t xml:space="preserve"> </w:t>
+            </w:r>
+            <w:proofErr w:type="spellStart"/>
+            <w:r>
+              <w:rPr>
+                <w:rFonts w:ascii="CourierNewPSMT" w:hAnsi="CourierNewPSMT" w:cs="CourierNewPSMT"/>
+                <w:b/>
+                <w:color w:val="0070C0"/>
+                <w:szCs w:val="16"/>
+              </w:rPr>
+              <w:t>int</w:t>
+            </w:r>
+            <w:proofErr w:type="spellEnd"/>
+            <w:r>
+              <w:rPr>
+                <w:rFonts w:ascii="CourierNewPSMT" w:hAnsi="CourierNewPSMT" w:cs="CourierNewPSMT"/>
+                <w:b/>
+                <w:color w:val="0070C0"/>
+                <w:szCs w:val="16"/>
+              </w:rPr>
+              <w:t xml:space="preserve"> </w:t>
+            </w:r>
+            <w:proofErr w:type="spellStart"/>
+            <w:r>
+              <w:rPr>
+                <w:rFonts w:ascii="CourierNewPSMT" w:hAnsi="CourierNewPSMT" w:cs="CourierNewPSMT"/>
+                <w:b/>
+                <w:szCs w:val="16"/>
+              </w:rPr>
+              <w:t>factorialAcc</w:t>
+            </w:r>
+            <w:proofErr w:type="spellEnd"/>
+            <w:r>
+              <w:rPr>
+                <w:rFonts w:ascii="Courier New" w:hAnsi="Courier New" w:cs="Courier New"/>
+                <w:b/>
+                <w:szCs w:val="16"/>
+              </w:rPr>
+              <w:t>(</w:t>
+            </w:r>
+            <w:proofErr w:type="spellStart"/>
+            <w:r>
+              <w:rPr>
+                <w:rFonts w:ascii="CourierNewPSMT" w:hAnsi="CourierNewPSMT" w:cs="CourierNewPSMT"/>
+                <w:b/>
+                <w:color w:val="0070C0"/>
+                <w:szCs w:val="16"/>
+              </w:rPr>
+              <w:t>int</w:t>
+            </w:r>
+            <w:proofErr w:type="spellEnd"/>
+            <w:r>
+              <w:rPr>
+                <w:rFonts w:ascii="Courier New" w:hAnsi="Courier New" w:cs="Courier New"/>
+                <w:b/>
+                <w:szCs w:val="16"/>
+              </w:rPr>
+              <w:t xml:space="preserve"> n, </w:t>
+            </w:r>
+            <w:proofErr w:type="spellStart"/>
+            <w:r>
+              <w:rPr>
+                <w:rFonts w:ascii="CourierNewPSMT" w:hAnsi="CourierNewPSMT" w:cs="CourierNewPSMT"/>
+                <w:b/>
+                <w:color w:val="0070C0"/>
+                <w:szCs w:val="16"/>
+              </w:rPr>
+              <w:t>int</w:t>
+            </w:r>
+            <w:proofErr w:type="spellEnd"/>
+            <w:r>
+              <w:rPr>
+                <w:rFonts w:ascii="Courier New" w:hAnsi="Courier New" w:cs="Courier New"/>
+                <w:b/>
+                <w:szCs w:val="16"/>
+              </w:rPr>
+              <w:t xml:space="preserve"> </w:t>
+            </w:r>
+            <w:proofErr w:type="spellStart"/>
+            <w:r>
+              <w:rPr>
+                <w:rFonts w:ascii="Courier New" w:hAnsi="Courier New" w:cs="Courier New"/>
+                <w:b/>
+                <w:szCs w:val="16"/>
+              </w:rPr>
+              <w:t>acc</w:t>
+            </w:r>
+            <w:proofErr w:type="spellEnd"/>
+            <w:r>
+              <w:rPr>
+                <w:rFonts w:ascii="Courier New" w:hAnsi="Courier New" w:cs="Courier New"/>
+                <w:b/>
+                <w:szCs w:val="16"/>
+              </w:rPr>
+              <w:t>)</w:t>
+            </w:r>
+          </w:p>
+          <w:p>
+            <w:pPr>
+              <w:autoSpaceDE w:val="0"/>
+              <w:autoSpaceDN w:val="0"/>
+              <w:adjustRightInd w:val="0"/>
+              <w:rPr>
+                <w:rFonts w:ascii="Courier New" w:hAnsi="Courier New" w:cs="Courier New"/>
+                <w:b/>
+                <w:szCs w:val="16"/>
+              </w:rPr>
+            </w:pPr>
+            <w:r>
+              <w:rPr>
+                <w:rFonts w:ascii="Courier New" w:hAnsi="Courier New" w:cs="Courier New"/>
+                <w:b/>
+                <w:szCs w:val="16"/>
+              </w:rPr>
+              <w:t>{</w:t>
+            </w:r>
+          </w:p>
+          <w:p>
+            <w:pPr>
+              <w:autoSpaceDE w:val="0"/>
+              <w:autoSpaceDN w:val="0"/>
+              <w:adjustRightInd w:val="0"/>
+              <w:rPr>
+                <w:rFonts w:ascii="Courier New" w:hAnsi="Courier New" w:cs="Courier New"/>
+                <w:b/>
+                <w:szCs w:val="16"/>
+              </w:rPr>
+            </w:pPr>
+            <w:r>
+              <w:rPr>
+                <w:rFonts w:ascii="CourierNewPSMT" w:hAnsi="CourierNewPSMT" w:cs="CourierNewPSMT"/>
+                <w:b/>
+                <w:color w:val="0070C0"/>
+                <w:szCs w:val="16"/>
+              </w:rPr>
+              <w:t xml:space="preserve">  </w:t>
+            </w:r>
+            <w:r>
+              <w:rPr>
+                <w:rFonts w:ascii="CourierNewPSMT" w:hAnsi="CourierNewPSMT" w:cs="CourierNewPSMT"/>
+                <w:b/>
+                <w:color w:val="0070C0"/>
+                <w:szCs w:val="16"/>
+              </w:rPr>
+              <w:t>if</w:t>
+            </w:r>
+            <w:r>
+              <w:rPr>
+                <w:rFonts w:ascii="Courier New" w:hAnsi="Courier New" w:cs="Courier New"/>
+                <w:b/>
+                <w:szCs w:val="16"/>
+              </w:rPr>
+              <w:t xml:space="preserve"> (n==1) </w:t>
+            </w:r>
+            <w:r>
+              <w:rPr>
+                <w:rFonts w:ascii="CourierNewPSMT" w:hAnsi="CourierNewPSMT" w:cs="CourierNewPSMT"/>
+                <w:b/>
+                <w:color w:val="0070C0"/>
+                <w:szCs w:val="16"/>
+              </w:rPr>
+              <w:t xml:space="preserve">return </w:t>
+            </w:r>
+            <w:proofErr w:type="spellStart"/>
+            <w:r>
+              <w:rPr>
+                <w:rFonts w:ascii="Courier New" w:hAnsi="Courier New" w:cs="Courier New"/>
+                <w:b/>
+                <w:szCs w:val="16"/>
+              </w:rPr>
+              <w:t>acc</w:t>
+            </w:r>
+            <w:proofErr w:type="spellEnd"/>
+            <w:r>
+              <w:rPr>
+                <w:rFonts w:ascii="Courier New" w:hAnsi="Courier New" w:cs="Courier New"/>
+                <w:b/>
+                <w:szCs w:val="16"/>
+              </w:rPr>
+              <w:t>;</w:t>
+            </w:r>
+          </w:p>
+          <w:p>
+            <w:pPr>
+              <w:autoSpaceDE w:val="0"/>
+              <w:autoSpaceDN w:val="0"/>
+              <w:adjustRightInd w:val="0"/>
+              <w:rPr>
+                <w:rFonts w:ascii="Courier New" w:hAnsi="Courier New" w:cs="Courier New"/>
+                <w:b/>
+                <w:szCs w:val="16"/>
+              </w:rPr>
+            </w:pPr>
+            <w:r>
+              <w:rPr>
+                <w:rFonts w:ascii="CourierNewPSMT" w:hAnsi="CourierNewPSMT" w:cs="CourierNewPSMT"/>
+                <w:b/>
+                <w:color w:val="0070C0"/>
+                <w:szCs w:val="16"/>
+              </w:rPr>
+              <w:t xml:space="preserve">  </w:t>
+            </w:r>
+            <w:r>
+              <w:rPr>
+                <w:rFonts w:ascii="CourierNewPSMT" w:hAnsi="CourierNewPSMT" w:cs="CourierNewPSMT"/>
+                <w:b/>
+                <w:color w:val="0070C0"/>
+                <w:szCs w:val="16"/>
+              </w:rPr>
+              <w:t>else</w:t>
+            </w:r>
+            <w:r>
+              <w:rPr>
+                <w:rFonts w:ascii="Courier New" w:hAnsi="Courier New" w:cs="Courier New"/>
+                <w:b/>
+                <w:szCs w:val="16"/>
+              </w:rPr>
+              <w:t xml:space="preserve"> {</w:t>
+            </w:r>
+          </w:p>
+          <w:p>
+            <w:pPr>
+              <w:autoSpaceDE w:val="0"/>
+              <w:autoSpaceDN w:val="0"/>
+              <w:adjustRightInd w:val="0"/>
+              <w:rPr>
+                <w:rFonts w:ascii="Courier New" w:hAnsi="Courier New" w:cs="Courier New"/>
+                <w:b/>
+                <w:szCs w:val="16"/>
+              </w:rPr>
+            </w:pPr>
+            <w:r>
+              <w:rPr>
+                <w:rFonts w:ascii="CourierNewPSMT" w:hAnsi="CourierNewPSMT" w:cs="CourierNewPSMT"/>
+                <w:b/>
+                <w:color w:val="0070C0"/>
+                <w:szCs w:val="16"/>
+              </w:rPr>
+              <w:t xml:space="preserve">    </w:t>
+            </w:r>
+            <w:r>
+              <w:rPr>
+                <w:rFonts w:ascii="CourierNewPSMT" w:hAnsi="CourierNewPSMT" w:cs="CourierNewPSMT"/>
+                <w:b/>
+                <w:color w:val="0070C0"/>
+                <w:szCs w:val="16"/>
+              </w:rPr>
+              <w:t>return</w:t>
+            </w:r>
+            <w:r>
+              <w:rPr>
+                <w:rFonts w:ascii="Courier New" w:hAnsi="Courier New" w:cs="Courier New"/>
+                <w:b/>
+                <w:szCs w:val="16"/>
+              </w:rPr>
+              <w:t xml:space="preserve"> </w:t>
+            </w:r>
+            <w:proofErr w:type="spellStart"/>
+            <w:r>
+              <w:rPr>
+                <w:rFonts w:ascii="CourierNewPSMT" w:hAnsi="CourierNewPSMT" w:cs="CourierNewPSMT"/>
+                <w:b/>
+                <w:szCs w:val="16"/>
+              </w:rPr>
+              <w:t>factorialAcc</w:t>
+            </w:r>
+            <w:proofErr w:type="spellEnd"/>
+            <w:r>
+              <w:rPr>
+                <w:rFonts w:ascii="Courier New" w:hAnsi="Courier New" w:cs="Courier New"/>
+                <w:b/>
+                <w:szCs w:val="16"/>
+              </w:rPr>
+              <w:t>(n-1, n*</w:t>
+            </w:r>
+            <w:proofErr w:type="spellStart"/>
+            <w:r>
+              <w:rPr>
+                <w:rFonts w:ascii="Courier New" w:hAnsi="Courier New" w:cs="Courier New"/>
+                <w:b/>
+                <w:szCs w:val="16"/>
+              </w:rPr>
+              <w:t>acc</w:t>
+            </w:r>
+            <w:proofErr w:type="spellEnd"/>
+            <w:r>
+              <w:rPr>
+                <w:rFonts w:ascii="Courier New" w:hAnsi="Courier New" w:cs="Courier New"/>
+                <w:b/>
+                <w:szCs w:val="16"/>
+              </w:rPr>
+              <w:t>);</w:t>
+            </w:r>
+          </w:p>
+          <w:p>
+            <w:pPr>
+              <w:autoSpaceDE w:val="0"/>
+              <w:autoSpaceDN w:val="0"/>
+              <w:adjustRightInd w:val="0"/>
+              <w:rPr>
+                <w:rFonts w:ascii="Courier New" w:hAnsi="Courier New" w:cs="Courier New"/>
+                <w:b/>
+                <w:szCs w:val="16"/>
+              </w:rPr>
+            </w:pPr>
+            <w:r>
+              <w:rPr>
+                <w:rFonts w:ascii="Courier New" w:hAnsi="Courier New" w:cs="Courier New"/>
+                <w:b/>
+                <w:szCs w:val="16"/>
+              </w:rPr>
+              <w:t xml:space="preserve">  </w:t>
+            </w:r>
+            <w:r>
+              <w:rPr>
+                <w:rFonts w:ascii="Courier New" w:hAnsi="Courier New" w:cs="Courier New"/>
+                <w:b/>
+                <w:szCs w:val="16"/>
+              </w:rPr>
+              <w:t>}</w:t>
+            </w:r>
+          </w:p>
+          <w:p>
+            <w:pPr>
+              <w:rPr>
+                <w:rFonts w:ascii="Courier New" w:hAnsi="Courier New" w:cs="Courier New"/>
+                <w:b/>
+                <w:szCs w:val="16"/>
+              </w:rPr>
+            </w:pPr>
+            <w:r>
+              <w:rPr>
+                <w:rFonts w:ascii="Courier New" w:hAnsi="Courier New" w:cs="Courier New"/>
+                <w:b/>
+                <w:szCs w:val="16"/>
+              </w:rPr>
+              <w:t>}</w:t>
+            </w:r>
+          </w:p>
+          <w:p/>
+          <w:p>
+            <w:pPr>
+              <w:rPr>
+                <w:b/>
+                <w:color w:val="E36C0A" w:themeColor="accent6" w:themeShade="BF"/>
+              </w:rPr>
+            </w:pPr>
+            <w:r>
+              <w:rPr>
+                <w:b/>
+                <w:color w:val="FF0000"/>
+              </w:rPr>
+              <w:t xml:space="preserve">Tail recursive code often uses the </w:t>
+            </w:r>
+            <w:r>
+              <w:rPr>
+                <w:b/>
+                <w:color w:val="0000FF"/>
+              </w:rPr>
+              <w:t>accumulator pattern</w:t>
+            </w:r>
+            <w:r>
+              <w:rPr>
+                <w:b/>
+                <w:color w:val="FF0000"/>
+              </w:rPr>
+              <w:t xml:space="preserve"> like above.</w:t>
+            </w:r>
+          </w:p>
+        </w:tc>
+      </w:tr>
+      <w:tr>
+        <w:trPr>
+          <w:trHeight w:val="460"/>
+          <w:jc w:val="center"/>
+        </w:trPr>
+        <w:tc>
+          <w:tcPr>
+            <w:tcW w:w="2637" w:type="dxa"/>
+            <w:vAlign w:val="center"/>
+          </w:tcPr>
+          <w:p>
+            <w:r>
+              <w:rPr>
+                <w:b/>
+                <w:color w:val="0000FF"/>
+              </w:rPr>
+              <w:t xml:space="preserve">Tail Recursive Function </w:t>
+            </w:r>
+            <w:r>
+              <w:t>– The recursive call is the last step performed before returning a value.</w:t>
+            </w:r>
+          </w:p>
+        </w:tc>
+        <w:tc>
+          <w:tcPr>
+            <w:tcW w:w="3600" w:type="dxa"/>
+            <w:vMerge/>
+            <w:tcBorders>
+              <w:right w:val="single" w:sz="4" w:space="0" w:color="auto"/>
+            </w:tcBorders>
+            <w:vAlign w:val="center"/>
+          </w:tcPr>
+          <w:p>
+            <w:pPr>
+              <w:jc w:val="center"/>
+              <w:rPr>
+                <w:b/>
+                <w:color w:val="0000FF"/>
+              </w:rPr>
+            </w:pPr>
+          </w:p>
+        </w:tc>
+        <w:tc>
+          <w:tcPr>
+            <w:tcW w:w="5157" w:type="dxa"/>
+            <w:vMerge/>
+            <w:tcBorders>
+              <w:left w:val="single" w:sz="4" w:space="0" w:color="auto"/>
+              <w:right w:val="single" w:sz="4" w:space="0" w:color="auto"/>
+            </w:tcBorders>
+            <w:vAlign w:val="center"/>
+          </w:tcPr>
+          <w:p>
+            <w:pPr>
+              <w:rPr>
+                <w:b/>
+                <w:color w:val="E36C0A" w:themeColor="accent6" w:themeShade="BF"/>
+              </w:rPr>
+            </w:pPr>
+          </w:p>
+        </w:tc>
+      </w:tr>
+    </w:tbl>
+    <w:p>
+      <w:pPr>
+        <w:rPr>
+          <w:sz w:val="6"/>
+          <w:szCs w:val="6"/>
+        </w:rPr>
+      </w:pPr>
+    </w:p>
+    <w:p>
+      <w:pPr>
+        <w:rPr>
+          <w:sz w:val="6"/>
+          <w:szCs w:val="6"/>
+        </w:rPr>
+      </w:pPr>
+    </w:p>
+    <w:tbl>
+      <w:tblPr>
+        <w:tblW w:w="11394" w:type="dxa"/>
+        <w:jc w:val="center"/>
+        <w:tblBorders>
+          <w:top w:val="single" w:sz="4" w:space="0" w:color="auto"/>
+          <w:left w:val="single" w:sz="4" w:space="0" w:color="auto"/>
+          <w:bottom w:val="single" w:sz="4" w:space="0" w:color="auto"/>
+          <w:right w:val="single" w:sz="4" w:space="0" w:color="auto"/>
+          <w:insideH w:val="single" w:sz="4" w:space="0" w:color="auto"/>
+          <w:insideV w:val="single" w:sz="4" w:space="0" w:color="auto"/>
+        </w:tblBorders>
+        <w:tblLook w:val="00A0" w:firstRow="1" w:lastRow="0" w:firstColumn="1" w:lastColumn="0" w:noHBand="0" w:noVBand="0"/>
+      </w:tblPr>
+      <w:tblGrid>
+        <w:gridCol w:w="3807"/>
+        <w:gridCol w:w="3510"/>
+        <w:gridCol w:w="4077"/>
+      </w:tblGrid>
+      <w:tr>
+        <w:trPr>
+          <w:trHeight w:val="890"/>
+          <w:jc w:val="center"/>
+        </w:trPr>
+        <w:tc>
+          <w:tcPr>
+            <w:tcW w:w="3807" w:type="dxa"/>
+            <w:vAlign w:val="center"/>
+          </w:tcPr>
+          <w:p>
+            <w:pPr>
+              <w:jc w:val="center"/>
+              <w:rPr>
+                <w:b/>
+                <w:color w:val="0000FF"/>
+              </w:rPr>
+            </w:pPr>
+            <w:r>
+              <w:rPr>
+                <w:b/>
+                <w:color w:val="0000FF"/>
+              </w:rPr>
+              <w:t>Tail Recursion in Haskell</w:t>
+            </w:r>
+          </w:p>
+          <w:p>
+            <w:pPr>
+              <w:rPr>
+                <w:rFonts w:ascii="Courier New" w:hAnsi="Courier New" w:cs="Courier New"/>
+                <w:b/>
+                <w:szCs w:val="16"/>
+              </w:rPr>
+            </w:pPr>
+          </w:p>
+          <w:p>
+            <w:pPr>
+              <w:autoSpaceDE w:val="0"/>
+              <w:autoSpaceDN w:val="0"/>
+              <w:adjustRightInd w:val="0"/>
+              <w:rPr>
+                <w:rFonts w:ascii="Courier New" w:hAnsi="Courier New" w:cs="Courier New"/>
+                <w:b/>
+                <w:szCs w:val="16"/>
+              </w:rPr>
+            </w:pPr>
+            <w:r>
+              <w:rPr>
+                <w:rFonts w:ascii="Courier New" w:hAnsi="Courier New" w:cs="Courier New"/>
+                <w:b/>
+                <w:color w:val="E36C0A" w:themeColor="accent6" w:themeShade="BF"/>
+                <w:szCs w:val="16"/>
+              </w:rPr>
+              <w:t>fact'</w:t>
+            </w:r>
+            <w:r>
+              <w:rPr>
+                <w:rFonts w:ascii="Courier New" w:hAnsi="Courier New" w:cs="Courier New"/>
+                <w:b/>
+                <w:szCs w:val="16"/>
+              </w:rPr>
+              <w:t xml:space="preserve"> :: </w:t>
+            </w:r>
+            <w:proofErr w:type="spellStart"/>
+            <w:r>
+              <w:rPr>
+                <w:rFonts w:ascii="CourierNewPSMT" w:hAnsi="CourierNewPSMT" w:cs="CourierNewPSMT"/>
+                <w:b/>
+                <w:color w:val="0070C0"/>
+                <w:szCs w:val="16"/>
+              </w:rPr>
+              <w:t>Int</w:t>
+            </w:r>
+            <w:proofErr w:type="spellEnd"/>
+            <w:r>
+              <w:rPr>
+                <w:rFonts w:ascii="Courier New" w:hAnsi="Courier New" w:cs="Courier New"/>
+                <w:b/>
+                <w:szCs w:val="16"/>
+              </w:rPr>
+              <w:t xml:space="preserve"> -&gt; </w:t>
+            </w:r>
+            <w:proofErr w:type="spellStart"/>
+            <w:r>
+              <w:rPr>
+                <w:rFonts w:ascii="CourierNewPSMT" w:hAnsi="CourierNewPSMT" w:cs="CourierNewPSMT"/>
+                <w:b/>
+                <w:color w:val="0070C0"/>
+                <w:szCs w:val="16"/>
+              </w:rPr>
+              <w:t>Int</w:t>
+            </w:r>
+            <w:proofErr w:type="spellEnd"/>
+            <w:r>
+              <w:rPr>
+                <w:rFonts w:ascii="Courier New" w:hAnsi="Courier New" w:cs="Courier New"/>
+                <w:b/>
+                <w:szCs w:val="16"/>
+              </w:rPr>
+              <w:t xml:space="preserve"> -&gt; </w:t>
+            </w:r>
+            <w:proofErr w:type="spellStart"/>
+            <w:r>
+              <w:rPr>
+                <w:rFonts w:ascii="CourierNewPSMT" w:hAnsi="CourierNewPSMT" w:cs="CourierNewPSMT"/>
+                <w:b/>
+                <w:color w:val="0070C0"/>
+                <w:szCs w:val="16"/>
+              </w:rPr>
+              <w:t>Int</w:t>
+            </w:r>
+            <w:proofErr w:type="spellEnd"/>
+          </w:p>
+          <w:p>
+            <w:pPr>
+              <w:autoSpaceDE w:val="0"/>
+              <w:autoSpaceDN w:val="0"/>
+              <w:adjustRightInd w:val="0"/>
+              <w:rPr>
+                <w:rFonts w:ascii="Courier New" w:hAnsi="Courier New" w:cs="Courier New"/>
+                <w:b/>
+                <w:szCs w:val="16"/>
+              </w:rPr>
+            </w:pPr>
+            <w:r>
+              <w:rPr>
+                <w:rFonts w:ascii="Courier New" w:hAnsi="Courier New" w:cs="Courier New"/>
+                <w:b/>
+                <w:color w:val="E36C0A" w:themeColor="accent6" w:themeShade="BF"/>
+                <w:szCs w:val="16"/>
+              </w:rPr>
+              <w:t>fact'</w:t>
+            </w:r>
+            <w:r>
+              <w:rPr>
+                <w:rFonts w:ascii="Courier New" w:hAnsi="Courier New" w:cs="Courier New"/>
+                <w:b/>
+                <w:szCs w:val="16"/>
+              </w:rPr>
+              <w:t xml:space="preserve"> 0 </w:t>
+            </w:r>
+            <w:proofErr w:type="spellStart"/>
+            <w:r>
+              <w:rPr>
+                <w:rFonts w:ascii="Courier New" w:hAnsi="Courier New" w:cs="Courier New"/>
+                <w:b/>
+                <w:szCs w:val="16"/>
+              </w:rPr>
+              <w:t>acc</w:t>
+            </w:r>
+            <w:proofErr w:type="spellEnd"/>
+            <w:r>
+              <w:rPr>
+                <w:rFonts w:ascii="Courier New" w:hAnsi="Courier New" w:cs="Courier New"/>
+                <w:b/>
+                <w:szCs w:val="16"/>
+              </w:rPr>
+              <w:t xml:space="preserve"> = </w:t>
+            </w:r>
+            <w:proofErr w:type="spellStart"/>
+            <w:r>
+              <w:rPr>
+                <w:rFonts w:ascii="Courier New" w:hAnsi="Courier New" w:cs="Courier New"/>
+                <w:b/>
+                <w:szCs w:val="16"/>
+              </w:rPr>
+              <w:t>acc</w:t>
+            </w:r>
+            <w:proofErr w:type="spellEnd"/>
+          </w:p>
+          <w:p>
+            <w:r>
+              <w:rPr>
+                <w:rFonts w:ascii="Courier New" w:hAnsi="Courier New" w:cs="Courier New"/>
+                <w:b/>
+                <w:color w:val="E36C0A" w:themeColor="accent6" w:themeShade="BF"/>
+                <w:szCs w:val="16"/>
+              </w:rPr>
+              <w:t>fact'</w:t>
+            </w:r>
+            <w:r>
+              <w:rPr>
+                <w:rFonts w:ascii="Courier New" w:hAnsi="Courier New" w:cs="Courier New"/>
+                <w:b/>
+                <w:szCs w:val="16"/>
+              </w:rPr>
+              <w:t xml:space="preserve"> n </w:t>
+            </w:r>
+            <w:proofErr w:type="spellStart"/>
+            <w:r>
+              <w:rPr>
+                <w:rFonts w:ascii="Courier New" w:hAnsi="Courier New" w:cs="Courier New"/>
+                <w:b/>
+                <w:szCs w:val="16"/>
+              </w:rPr>
+              <w:t>acc</w:t>
+            </w:r>
+            <w:proofErr w:type="spellEnd"/>
+            <w:r>
+              <w:rPr>
+                <w:rFonts w:ascii="Courier New" w:hAnsi="Courier New" w:cs="Courier New"/>
+                <w:b/>
+                <w:szCs w:val="16"/>
+              </w:rPr>
+              <w:t xml:space="preserve"> = </w:t>
+            </w:r>
+            <w:r>
+              <w:rPr>
+                <w:rFonts w:ascii="Courier New" w:hAnsi="Courier New" w:cs="Courier New"/>
+                <w:b/>
+                <w:color w:val="E36C0A" w:themeColor="accent6" w:themeShade="BF"/>
+                <w:szCs w:val="16"/>
+              </w:rPr>
+              <w:t>fact'</w:t>
+            </w:r>
+            <w:r>
+              <w:rPr>
+                <w:rFonts w:ascii="Courier New" w:hAnsi="Courier New" w:cs="Courier New"/>
+                <w:b/>
+                <w:szCs w:val="16"/>
+              </w:rPr>
+              <w:t xml:space="preserve"> (n - 1) (n * </w:t>
+            </w:r>
+            <w:proofErr w:type="spellStart"/>
+            <w:r>
+              <w:rPr>
+                <w:rFonts w:ascii="Courier New" w:hAnsi="Courier New" w:cs="Courier New"/>
+                <w:b/>
+                <w:szCs w:val="16"/>
+              </w:rPr>
+              <w:t>acc</w:t>
+            </w:r>
+            <w:proofErr w:type="spellEnd"/>
+            <w:r>
+              <w:rPr>
+                <w:rFonts w:ascii="Courier New" w:hAnsi="Courier New" w:cs="Courier New"/>
+                <w:b/>
+                <w:szCs w:val="16"/>
+              </w:rPr>
+              <w:t>)</w:t>
+            </w:r>
+          </w:p>
+        </w:tc>
+        <w:tc>
+          <w:tcPr>
+            <w:tcW w:w="3510" w:type="dxa"/>
+            <w:tcBorders>
+              <w:right w:val="single" w:sz="4" w:space="0" w:color="auto"/>
+            </w:tcBorders>
+            <w:vAlign w:val="center"/>
+          </w:tcPr>
+          <w:p/>
+        </w:tc>
+        <w:tc>
+          <w:tcPr>
+            <w:tcW w:w="4077" w:type="dxa"/>
+            <w:tcBorders>
+              <w:top w:val="single" w:sz="4" w:space="0" w:color="auto"/>
+              <w:left w:val="single" w:sz="4" w:space="0" w:color="auto"/>
+              <w:right w:val="single" w:sz="4" w:space="0" w:color="auto"/>
+            </w:tcBorders>
+            <w:vAlign w:val="center"/>
+          </w:tcPr>
+          <w:p>
+            <w:pPr>
+              <w:rPr>
+                <w:b/>
+                <w:color w:val="E36C0A" w:themeColor="accent6" w:themeShade="BF"/>
+              </w:rPr>
+            </w:pPr>
+          </w:p>
+        </w:tc>
+      </w:tr>
+    </w:tbl>
+    <w:p>
+      <w:pPr>
+        <w:rPr>
+          <w:sz w:val="6"/>
+          <w:szCs w:val="6"/>
+        </w:rPr>
+      </w:pPr>
+    </w:p>
+    <w:p>
+      <w:pPr>
+        <w:jc w:val="center"/>
+        <w:rPr>
+          <w:b/>
+          <w:sz w:val="22"/>
+          <w:szCs w:val="6"/>
+        </w:rPr>
+      </w:pPr>
+      <w:r>
+        <w:rPr>
+          <w:b/>
+          <w:sz w:val="22"/>
+          <w:szCs w:val="6"/>
+        </w:rPr>
+        <w:t>Higher Order Functions</w:t>
+      </w:r>
+    </w:p>
+    <w:p>
+      <w:pPr>
+        <w:rPr>
+          <w:sz w:val="6"/>
+          <w:szCs w:val="6"/>
+        </w:rPr>
+      </w:pPr>
+    </w:p>
+    <w:tbl>
+      <w:tblPr>
+        <w:tblW w:w="11394" w:type="dxa"/>
+        <w:jc w:val="center"/>
+        <w:tblBorders>
+          <w:top w:val="single" w:sz="4" w:space="0" w:color="auto"/>
+          <w:left w:val="single" w:sz="4" w:space="0" w:color="auto"/>
+          <w:bottom w:val="single" w:sz="4" w:space="0" w:color="auto"/>
+          <w:right w:val="single" w:sz="4" w:space="0" w:color="auto"/>
+          <w:insideH w:val="single" w:sz="4" w:space="0" w:color="auto"/>
+          <w:insideV w:val="single" w:sz="4" w:space="0" w:color="auto"/>
+        </w:tblBorders>
+        <w:tblLook w:val="00A0" w:firstRow="1" w:lastRow="0" w:firstColumn="1" w:lastColumn="0" w:noHBand="0" w:noVBand="0"/>
+      </w:tblPr>
+      <w:tblGrid>
+        <w:gridCol w:w="3006"/>
+        <w:gridCol w:w="3051"/>
+        <w:gridCol w:w="3240"/>
+        <w:gridCol w:w="2097"/>
+      </w:tblGrid>
+      <w:tr>
+        <w:trPr>
+          <w:trHeight w:val="884"/>
+          <w:jc w:val="center"/>
+        </w:trPr>
+        <w:tc>
+          <w:tcPr>
+            <w:tcW w:w="3006" w:type="dxa"/>
+            <w:vMerge w:val="restart"/>
+            <w:vAlign w:val="center"/>
+          </w:tcPr>
+          <w:p>
+            <w:pPr>
+              <w:jc w:val="center"/>
+              <w:rPr>
+                <w:b/>
+                <w:color w:val="0000FF"/>
+              </w:rPr>
+            </w:pPr>
+            <w:r>
+              <w:rPr>
+                <w:b/>
+                <w:color w:val="0000FF"/>
+              </w:rPr>
+              <w:t>Functions</w:t>
+            </w:r>
+            <w:r>
+              <w:rPr>
+                <w:b/>
+                <w:color w:val="0000FF"/>
+              </w:rPr>
+              <w:t xml:space="preserve"> in Functional Programming</w:t>
+            </w:r>
+          </w:p>
+          <w:p>
+            <w:pPr>
+              <w:pStyle w:val="ListParagraph"/>
+              <w:ind w:left="144" w:firstLine="0"/>
+            </w:pPr>
+          </w:p>
+          <w:p>
+            <w:pPr>
+              <w:pStyle w:val="ListParagraph"/>
+              <w:numPr>
+                <w:ilvl w:val="0"/>
+                <w:numId w:val="2"/>
+              </w:numPr>
+            </w:pPr>
+            <w:r>
+              <w:rPr>
+                <w:b/>
+                <w:color w:val="FF0000"/>
+              </w:rPr>
+              <w:t>Functional languages treat programs as mathematical functions</w:t>
+            </w:r>
+            <w:r>
+              <w:t>.</w:t>
+            </w:r>
+          </w:p>
+          <w:p>
+            <w:pPr>
+              <w:pStyle w:val="ListParagraph"/>
+              <w:ind w:left="144" w:firstLine="0"/>
+            </w:pPr>
+          </w:p>
+          <w:p>
+            <w:pPr>
+              <w:pStyle w:val="ListParagraph"/>
+              <w:numPr>
+                <w:ilvl w:val="0"/>
+                <w:numId w:val="2"/>
+              </w:numPr>
+            </w:pPr>
+            <w:r>
+              <w:rPr>
+                <w:b/>
+                <w:color w:val="0000FF"/>
+              </w:rPr>
+              <w:t>Mathematical Definition of a Function</w:t>
+            </w:r>
+            <w:r>
+              <w:t xml:space="preserve">: A function </w:t>
+            </w:r>
+            <m:oMath>
+              <m:r>
+                <w:rPr>
+                  <w:rFonts w:ascii="Cambria Math" w:hAnsi="Cambria Math"/>
+                </w:rPr>
+                <m:t>f</m:t>
+              </m:r>
+            </m:oMath>
+            <w:r>
+              <w:t xml:space="preserve"> is a rule that associates to each </w:t>
+            </w:r>
+            <m:oMath>
+              <m:r>
+                <w:rPr>
+                  <w:rFonts w:ascii="Cambria Math" w:hAnsi="Cambria Math"/>
+                </w:rPr>
+                <m:t>x</m:t>
+              </m:r>
+            </m:oMath>
+            <w:r>
+              <w:t xml:space="preserve"> from some set </w:t>
+            </w:r>
+            <m:oMath>
+              <m:r>
+                <w:rPr>
+                  <w:rFonts w:ascii="Cambria Math" w:hAnsi="Cambria Math"/>
+                </w:rPr>
+                <m:t>X</m:t>
+              </m:r>
+            </m:oMath>
+            <w:r>
+              <w:t xml:space="preserve"> of values a unique </w:t>
+            </w:r>
+            <m:oMath>
+              <m:r>
+                <w:rPr>
+                  <w:rFonts w:ascii="Cambria Math" w:hAnsi="Cambria Math"/>
+                </w:rPr>
+                <m:t>y</m:t>
+              </m:r>
+            </m:oMath>
+            <w:r>
+              <w:t xml:space="preserve"> from a set of </w:t>
+            </w:r>
+            <m:oMath>
+              <m:r>
+                <w:rPr>
+                  <w:rFonts w:ascii="Cambria Math" w:hAnsi="Cambria Math"/>
+                </w:rPr>
+                <m:t>Y</m:t>
+              </m:r>
+            </m:oMath>
+            <w:r>
+              <w:t xml:space="preserve"> values.</w:t>
+            </w:r>
+          </w:p>
+          <w:p>
+            <w:pPr>
+              <w:pStyle w:val="ListParagraph"/>
+            </w:pPr>
+          </w:p>
+          <w:p>
+            <w:pPr>
+              <w:rPr>
+                <w:b/>
+                <w:color w:val="7030A0"/>
+                <w:sz w:val="22"/>
+              </w:rPr>
+            </w:pPr>
+            <m:oMathPara>
+              <m:oMath>
+                <m:r>
+                  <m:rPr>
+                    <m:sty m:val="bi"/>
+                  </m:rPr>
+                  <w:rPr>
+                    <w:rFonts w:ascii="Cambria Math" w:hAnsi="Cambria Math"/>
+                    <w:color w:val="7030A0"/>
+                    <w:sz w:val="22"/>
+                  </w:rPr>
+                  <m:t>(x∈X∧y∈Y)→y=f(x)</m:t>
+                </m:r>
+              </m:oMath>
+            </m:oMathPara>
+          </w:p>
+          <w:p/>
+          <w:p>
+            <w:pPr>
+              <w:pStyle w:val="ListParagraph"/>
+              <w:numPr>
+                <w:ilvl w:val="0"/>
+                <w:numId w:val="2"/>
+              </w:numPr>
+            </w:pPr>
+            <m:oMath>
+              <m:r>
+                <m:rPr>
+                  <m:sty m:val="bi"/>
+                </m:rPr>
+                <w:rPr>
+                  <w:rFonts w:ascii="Cambria Math" w:hAnsi="Cambria Math"/>
+                  <w:color w:val="7030A0"/>
+                  <w:sz w:val="22"/>
+                </w:rPr>
+                <m:t>f</m:t>
+              </m:r>
+            </m:oMath>
+            <w:r>
+              <w:t xml:space="preserve"> – Name of the function</w:t>
+            </w:r>
+          </w:p>
+          <w:p>
+            <w:pPr>
+              <w:pStyle w:val="ListParagraph"/>
+              <w:numPr>
+                <w:ilvl w:val="0"/>
+                <w:numId w:val="2"/>
+              </w:numPr>
+            </w:pPr>
+            <m:oMath>
+              <m:r>
+                <m:rPr>
+                  <m:sty m:val="bi"/>
+                </m:rPr>
+                <w:rPr>
+                  <w:rFonts w:ascii="Cambria Math" w:hAnsi="Cambria Math"/>
+                  <w:color w:val="7030A0"/>
+                  <w:sz w:val="22"/>
+                </w:rPr>
+                <m:t>x</m:t>
+              </m:r>
+            </m:oMath>
+            <w:r>
+              <w:t xml:space="preserve"> – Independent variable</w:t>
+            </w:r>
+          </w:p>
+          <w:p>
+            <w:pPr>
+              <w:pStyle w:val="ListParagraph"/>
+              <w:numPr>
+                <w:ilvl w:val="0"/>
+                <w:numId w:val="2"/>
+              </w:numPr>
+            </w:pPr>
+            <m:oMath>
+              <m:r>
+                <m:rPr>
+                  <m:sty m:val="bi"/>
+                </m:rPr>
+                <w:rPr>
+                  <w:rFonts w:ascii="Cambria Math" w:hAnsi="Cambria Math"/>
+                  <w:color w:val="7030A0"/>
+                  <w:sz w:val="22"/>
+                </w:rPr>
+                <m:t>y</m:t>
+              </m:r>
+            </m:oMath>
+            <w:r>
+              <w:t xml:space="preserve"> – Dependent variable</w:t>
+            </w:r>
+          </w:p>
+          <w:p>
+            <w:pPr>
+              <w:pStyle w:val="ListParagraph"/>
+              <w:numPr>
+                <w:ilvl w:val="0"/>
+                <w:numId w:val="2"/>
+              </w:numPr>
+            </w:pPr>
+            <m:oMath>
+              <m:r>
+                <m:rPr>
+                  <m:sty m:val="bi"/>
+                </m:rPr>
+                <w:rPr>
+                  <w:rFonts w:ascii="Cambria Math" w:hAnsi="Cambria Math"/>
+                  <w:color w:val="7030A0"/>
+                  <w:sz w:val="22"/>
+                </w:rPr>
+                <m:t>X</m:t>
+              </m:r>
+            </m:oMath>
+            <w:r>
+              <w:t xml:space="preserve"> – Domain</w:t>
+            </w:r>
+          </w:p>
+          <w:p>
+            <w:pPr>
+              <w:pStyle w:val="ListParagraph"/>
+              <w:numPr>
+                <w:ilvl w:val="0"/>
+                <w:numId w:val="2"/>
+              </w:numPr>
+            </w:pPr>
+            <m:oMath>
+              <m:r>
+                <m:rPr>
+                  <m:sty m:val="bi"/>
+                </m:rPr>
+                <w:rPr>
+                  <w:rFonts w:ascii="Cambria Math" w:hAnsi="Cambria Math"/>
+                  <w:color w:val="7030A0"/>
+                  <w:sz w:val="22"/>
+                </w:rPr>
+                <m:t>Y</m:t>
+              </m:r>
+            </m:oMath>
+            <w:r>
+              <w:t xml:space="preserve"> – Range </w:t>
+            </w:r>
+          </w:p>
+        </w:tc>
+        <w:tc>
+          <w:tcPr>
+            <w:tcW w:w="3051" w:type="dxa"/>
+            <w:vMerge w:val="restart"/>
+            <w:tcBorders>
+              <w:right w:val="single" w:sz="4" w:space="0" w:color="auto"/>
+            </w:tcBorders>
+            <w:vAlign w:val="center"/>
+          </w:tcPr>
+          <w:p>
+            <w:pPr>
+              <w:rPr>
+                <w:b/>
+                <w:color w:val="0000FF"/>
+              </w:rPr>
+            </w:pPr>
+            <w:r>
+              <w:rPr>
+                <w:b/>
+                <w:color w:val="0000FF"/>
+              </w:rPr>
+              <w:t>Qualities of Functional Programming</w:t>
+            </w:r>
+          </w:p>
+          <w:p>
+            <w:pPr>
+              <w:pStyle w:val="ListParagraph"/>
+              <w:ind w:left="144" w:firstLine="0"/>
+            </w:pPr>
+          </w:p>
+          <w:p>
+            <w:pPr>
+              <w:pStyle w:val="ListParagraph"/>
+              <w:numPr>
+                <w:ilvl w:val="0"/>
+                <w:numId w:val="2"/>
+              </w:numPr>
+            </w:pPr>
+            <w:r>
+              <w:rPr>
+                <w:b/>
+                <w:color w:val="E36C0A" w:themeColor="accent6" w:themeShade="BF"/>
+              </w:rPr>
+              <w:t>Functions clearly distinguish</w:t>
+            </w:r>
+            <w:r>
+              <w:t>:</w:t>
+            </w:r>
+          </w:p>
+          <w:p>
+            <w:pPr>
+              <w:pStyle w:val="ListParagraph"/>
+              <w:numPr>
+                <w:ilvl w:val="1"/>
+                <w:numId w:val="2"/>
+              </w:numPr>
+            </w:pPr>
+            <w:r>
+              <w:t>Incoming values (</w:t>
+            </w:r>
+            <w:r>
+              <w:rPr>
+                <w:b/>
+                <w:color w:val="00B050"/>
+              </w:rPr>
+              <w:t>parameters</w:t>
+            </w:r>
+            <w:r>
+              <w:t>)</w:t>
+            </w:r>
+          </w:p>
+          <w:p>
+            <w:pPr>
+              <w:pStyle w:val="ListParagraph"/>
+              <w:numPr>
+                <w:ilvl w:val="1"/>
+                <w:numId w:val="2"/>
+              </w:numPr>
+            </w:pPr>
+            <w:r>
+              <w:t>Outgoing Values (</w:t>
+            </w:r>
+            <w:r>
+              <w:rPr>
+                <w:b/>
+                <w:color w:val="FF0000"/>
+              </w:rPr>
+              <w:t>results</w:t>
+            </w:r>
+            <w:r>
+              <w:t>)</w:t>
+            </w:r>
+          </w:p>
+          <w:p>
+            <w:pPr>
+              <w:pStyle w:val="ListParagraph"/>
+              <w:ind w:left="144" w:firstLine="0"/>
+            </w:pPr>
+          </w:p>
+          <w:p>
+            <w:pPr>
+              <w:pStyle w:val="ListParagraph"/>
+              <w:numPr>
+                <w:ilvl w:val="0"/>
+                <w:numId w:val="2"/>
+              </w:numPr>
+            </w:pPr>
+            <w:r>
+              <w:rPr>
+                <w:b/>
+                <w:color w:val="E36C0A" w:themeColor="accent6" w:themeShade="BF"/>
+              </w:rPr>
+              <w:t>No (re)assignment</w:t>
+            </w:r>
+          </w:p>
+          <w:p>
+            <w:pPr>
+              <w:pStyle w:val="ListParagraph"/>
+              <w:ind w:left="144" w:firstLine="0"/>
+            </w:pPr>
+          </w:p>
+          <w:p>
+            <w:pPr>
+              <w:pStyle w:val="ListParagraph"/>
+              <w:numPr>
+                <w:ilvl w:val="0"/>
+                <w:numId w:val="2"/>
+              </w:numPr>
+            </w:pPr>
+            <w:r>
+              <w:rPr>
+                <w:b/>
+                <w:color w:val="E36C0A" w:themeColor="accent6" w:themeShade="BF"/>
+              </w:rPr>
+              <w:t>No loops</w:t>
+            </w:r>
+          </w:p>
+          <w:p>
+            <w:pPr>
+              <w:pStyle w:val="ListParagraph"/>
+              <w:ind w:left="144" w:firstLine="0"/>
+            </w:pPr>
+          </w:p>
+          <w:p>
+            <w:pPr>
+              <w:pStyle w:val="ListParagraph"/>
+              <w:numPr>
+                <w:ilvl w:val="0"/>
+                <w:numId w:val="2"/>
+              </w:numPr>
+            </w:pPr>
+            <w:r>
+              <w:rPr>
+                <w:b/>
+                <w:color w:val="E36C0A" w:themeColor="accent6" w:themeShade="BF"/>
+              </w:rPr>
+              <w:t>Return values depend only on input parameters</w:t>
+            </w:r>
+          </w:p>
+          <w:p>
+            <w:pPr>
+              <w:pStyle w:val="ListParagraph"/>
+              <w:ind w:left="144" w:firstLine="0"/>
+            </w:pPr>
+          </w:p>
+          <w:p>
+            <w:pPr>
+              <w:pStyle w:val="ListParagraph"/>
+              <w:numPr>
+                <w:ilvl w:val="0"/>
+                <w:numId w:val="2"/>
+              </w:numPr>
+              <w:rPr>
+                <w:i/>
+                <w:u w:val="single"/>
+              </w:rPr>
+            </w:pPr>
+            <w:r>
+              <w:rPr>
+                <w:b/>
+                <w:i/>
+                <w:color w:val="E36C0A" w:themeColor="accent6" w:themeShade="BF"/>
+                <w:u w:val="single"/>
+              </w:rPr>
+              <w:t>Functions are first class values</w:t>
+            </w:r>
+            <w:r>
+              <w:t xml:space="preserve">; </w:t>
+            </w:r>
+            <w:r>
+              <w:t>t</w:t>
+            </w:r>
+            <w:r>
+              <w:t xml:space="preserve">his </w:t>
+            </w:r>
+            <w:r>
+              <w:t>means they can:</w:t>
+            </w:r>
+          </w:p>
+          <w:p>
+            <w:pPr>
+              <w:pStyle w:val="ListParagraph"/>
+              <w:numPr>
+                <w:ilvl w:val="1"/>
+                <w:numId w:val="2"/>
+              </w:numPr>
+            </w:pPr>
+            <w:r>
+              <w:rPr>
+                <w:b/>
+                <w:color w:val="00B050"/>
+              </w:rPr>
+              <w:t>Passed as arguments to a function</w:t>
+            </w:r>
+          </w:p>
+          <w:p>
+            <w:pPr>
+              <w:pStyle w:val="ListParagraph"/>
+              <w:numPr>
+                <w:ilvl w:val="1"/>
+                <w:numId w:val="2"/>
+              </w:numPr>
+            </w:pPr>
+            <w:r>
+              <w:rPr>
+                <w:b/>
+                <w:color w:val="FF0000"/>
+              </w:rPr>
+              <w:t>Be returned from a function</w:t>
+            </w:r>
+          </w:p>
+          <w:p>
+            <w:pPr>
+              <w:pStyle w:val="ListParagraph"/>
+              <w:numPr>
+                <w:ilvl w:val="1"/>
+                <w:numId w:val="2"/>
+              </w:numPr>
+              <w:rPr>
+                <w:i/>
+                <w:u w:val="single"/>
+              </w:rPr>
+            </w:pPr>
+            <w:r>
+              <w:rPr>
+                <w:b/>
+                <w:color w:val="00B050"/>
+              </w:rPr>
+              <w:t>Construct new functions dynamically</w:t>
+            </w:r>
+          </w:p>
+        </w:tc>
+        <w:tc>
+          <w:tcPr>
+            <w:tcW w:w="3240" w:type="dxa"/>
+            <w:tcBorders>
+              <w:top w:val="single" w:sz="4" w:space="0" w:color="auto"/>
+              <w:left w:val="single" w:sz="4" w:space="0" w:color="auto"/>
+              <w:bottom w:val="single" w:sz="4" w:space="0" w:color="auto"/>
+              <w:right w:val="single" w:sz="4" w:space="0" w:color="auto"/>
+            </w:tcBorders>
+            <w:vAlign w:val="center"/>
+          </w:tcPr>
+          <w:p>
+            <w:pPr>
+              <w:jc w:val="center"/>
+            </w:pPr>
+            <w:r>
+              <w:rPr>
+                <w:b/>
+                <w:color w:val="0000FF"/>
+              </w:rPr>
+              <w:t>Higher Order Function</w:t>
+            </w:r>
+          </w:p>
+          <w:p/>
+          <w:p>
+            <w:r>
+              <w:t>Any function that</w:t>
+            </w:r>
+            <w:r>
+              <w:rPr>
+                <w:b/>
+                <w:color w:val="FF0000"/>
+              </w:rPr>
+              <w:t xml:space="preserve"> takes a function as a parameter </w:t>
+            </w:r>
+            <w:r>
+              <w:rPr>
+                <w:b/>
+                <w:i/>
+                <w:color w:val="FF0000"/>
+              </w:rPr>
+              <w:t>or</w:t>
+            </w:r>
+            <w:r>
+              <w:rPr>
+                <w:b/>
+                <w:color w:val="FF0000"/>
+              </w:rPr>
+              <w:t xml:space="preserve"> returns a function as a result</w:t>
+            </w:r>
+            <w:r>
+              <w:t>.</w:t>
+            </w:r>
+          </w:p>
+          <w:p/>
+        </w:tc>
+        <w:tc>
+          <w:tcPr>
+            <w:tcW w:w="2097" w:type="dxa"/>
+            <w:vMerge w:val="restart"/>
+            <w:tcBorders>
+              <w:top w:val="single" w:sz="4" w:space="0" w:color="auto"/>
+              <w:left w:val="single" w:sz="4" w:space="0" w:color="auto"/>
+              <w:right w:val="single" w:sz="4" w:space="0" w:color="auto"/>
+            </w:tcBorders>
+            <w:vAlign w:val="center"/>
+          </w:tcPr>
+          <w:p>
+            <w:pPr>
+              <w:rPr>
+                <w:b/>
+                <w:color w:val="E36C0A" w:themeColor="accent6" w:themeShade="BF"/>
+              </w:rPr>
+            </w:pPr>
+          </w:p>
+        </w:tc>
+      </w:tr>
+      <w:tr>
+        <w:trPr>
+          <w:trHeight w:val="1979"/>
+          <w:jc w:val="center"/>
+        </w:trPr>
+        <w:tc>
+          <w:tcPr>
+            <w:tcW w:w="3006" w:type="dxa"/>
+            <w:vMerge/>
+            <w:vAlign w:val="center"/>
+          </w:tcPr>
+          <w:p>
+            <w:pPr>
+              <w:jc w:val="center"/>
+              <w:rPr>
+                <w:b/>
+                <w:color w:val="0000FF"/>
+              </w:rPr>
+            </w:pPr>
+          </w:p>
+        </w:tc>
+        <w:tc>
+          <w:tcPr>
+            <w:tcW w:w="3051" w:type="dxa"/>
+            <w:vMerge/>
+            <w:tcBorders>
+              <w:right w:val="single" w:sz="4" w:space="0" w:color="auto"/>
+            </w:tcBorders>
+            <w:vAlign w:val="center"/>
+          </w:tcPr>
+          <w:p>
+            <w:pPr>
+              <w:rPr>
+                <w:b/>
+                <w:color w:val="0000FF"/>
+              </w:rPr>
+            </w:pPr>
+          </w:p>
+        </w:tc>
+        <w:tc>
+          <w:tcPr>
+            <w:tcW w:w="3240" w:type="dxa"/>
+            <w:tcBorders>
+              <w:top w:val="single" w:sz="4" w:space="0" w:color="auto"/>
+              <w:left w:val="single" w:sz="4" w:space="0" w:color="auto"/>
+              <w:right w:val="single" w:sz="4" w:space="0" w:color="auto"/>
+            </w:tcBorders>
+            <w:vAlign w:val="center"/>
+          </w:tcPr>
+          <w:p>
+            <w:pPr>
+              <w:jc w:val="center"/>
+              <w:rPr>
+                <w:b/>
+                <w:color w:val="0000FF"/>
+              </w:rPr>
+            </w:pPr>
+            <w:r>
+              <w:rPr>
+                <w:b/>
+                <w:color w:val="0000FF"/>
+              </w:rPr>
+              <w:t>Function Currying</w:t>
+            </w:r>
+          </w:p>
+          <w:p>
+            <w:r>
+              <w:rPr>
+                <w:b/>
+                <w:color w:val="FF0000"/>
+              </w:rPr>
+              <w:t xml:space="preserve">Transform a function with multiple arguments into multiple functions that each </w:t>
+            </w:r>
+            <w:proofErr w:type="gramStart"/>
+            <w:r>
+              <w:rPr>
+                <w:b/>
+                <w:color w:val="FF0000"/>
+              </w:rPr>
+              <w:t>take</w:t>
+            </w:r>
+            <w:proofErr w:type="gramEnd"/>
+            <w:r>
+              <w:rPr>
+                <w:b/>
+                <w:color w:val="FF0000"/>
+              </w:rPr>
+              <w:t xml:space="preserve"> exactly one argument</w:t>
+            </w:r>
+            <w:r>
+              <w:t>.</w:t>
+            </w:r>
+          </w:p>
+          <w:p/>
+          <w:p>
+            <w:r>
+              <w:t>Named after Haskell Brooks Curry.</w:t>
+            </w:r>
+          </w:p>
+          <w:p/>
+          <w:p>
+            <w:pPr>
+              <w:jc w:val="center"/>
+              <w:rPr>
+                <w:b/>
+                <w:color w:val="0000FF"/>
+              </w:rPr>
+            </w:pPr>
+            <w:r>
+              <w:rPr>
+                <w:b/>
+                <w:color w:val="0000FF"/>
+              </w:rPr>
+              <w:t>Currying Example</w:t>
+            </w:r>
+          </w:p>
+          <w:p>
+            <w:pPr>
+              <w:rPr>
+                <w:rFonts w:ascii="CourierNewPSMT" w:hAnsi="CourierNewPSMT" w:cs="CourierNewPSMT"/>
+                <w:b/>
+                <w:szCs w:val="16"/>
+              </w:rPr>
+            </w:pPr>
+            <w:proofErr w:type="spellStart"/>
+            <w:r>
+              <w:rPr>
+                <w:rFonts w:ascii="CourierNewPSMT" w:hAnsi="CourierNewPSMT" w:cs="CourierNewPSMT"/>
+                <w:b/>
+                <w:color w:val="E36C0A" w:themeColor="accent6" w:themeShade="BF"/>
+                <w:szCs w:val="16"/>
+              </w:rPr>
+              <w:t>addNums</w:t>
+            </w:r>
+            <w:proofErr w:type="spellEnd"/>
+            <w:r>
+              <w:rPr>
+                <w:rFonts w:ascii="CourierNewPSMT" w:hAnsi="CourierNewPSMT" w:cs="CourierNewPSMT"/>
+                <w:b/>
+                <w:szCs w:val="16"/>
+              </w:rPr>
+              <w:t xml:space="preserve"> :: </w:t>
+            </w:r>
+            <w:proofErr w:type="spellStart"/>
+            <w:r>
+              <w:rPr>
+                <w:rFonts w:ascii="CourierNewPSMT" w:hAnsi="CourierNewPSMT" w:cs="CourierNewPSMT"/>
+                <w:b/>
+                <w:szCs w:val="16"/>
+              </w:rPr>
+              <w:t>Num</w:t>
+            </w:r>
+            <w:proofErr w:type="spellEnd"/>
+            <w:r>
+              <w:rPr>
+                <w:rFonts w:ascii="CourierNewPSMT" w:hAnsi="CourierNewPSMT" w:cs="CourierNewPSMT"/>
+                <w:b/>
+                <w:szCs w:val="16"/>
+              </w:rPr>
+              <w:t xml:space="preserve"> a =&gt; a -&gt; a -&gt; a</w:t>
+            </w:r>
+          </w:p>
+          <w:p>
+            <w:pPr>
+              <w:rPr>
+                <w:rFonts w:ascii="CourierNewPSMT" w:hAnsi="CourierNewPSMT" w:cs="CourierNewPSMT"/>
+                <w:b/>
+                <w:szCs w:val="16"/>
+              </w:rPr>
+            </w:pPr>
+          </w:p>
+          <w:p>
+            <w:proofErr w:type="spellStart"/>
+            <w:proofErr w:type="gramStart"/>
+            <w:r>
+              <w:rPr>
+                <w:rFonts w:ascii="CourierNewPSMT" w:hAnsi="CourierNewPSMT" w:cs="CourierNewPSMT"/>
+                <w:b/>
+                <w:color w:val="E36C0A" w:themeColor="accent6" w:themeShade="BF"/>
+                <w:szCs w:val="16"/>
+              </w:rPr>
+              <w:t>addNums</w:t>
+            </w:r>
+            <w:proofErr w:type="spellEnd"/>
+            <w:proofErr w:type="gramEnd"/>
+            <w:r>
+              <w:rPr>
+                <w:color w:val="E36C0A" w:themeColor="accent6" w:themeShade="BF"/>
+              </w:rPr>
+              <w:t xml:space="preserve"> </w:t>
+            </w:r>
+            <w:r>
+              <w:t xml:space="preserve">is a </w:t>
+            </w:r>
+            <w:r>
+              <w:rPr>
+                <w:b/>
+                <w:color w:val="00B050"/>
+              </w:rPr>
+              <w:t>function that takes in a number and returns a function that takes in another number</w:t>
+            </w:r>
+            <w:r>
+              <w:t>.</w:t>
+            </w:r>
+            <w:r>
+              <w:rPr>
+                <w:rFonts w:ascii="CourierNewPSMT" w:hAnsi="CourierNewPSMT" w:cs="CourierNewPSMT"/>
+                <w:b/>
+                <w:szCs w:val="16"/>
+              </w:rPr>
+              <w:t xml:space="preserve"> </w:t>
+            </w:r>
+          </w:p>
+        </w:tc>
+        <w:tc>
+          <w:tcPr>
+            <w:tcW w:w="2097" w:type="dxa"/>
+            <w:vMerge/>
+            <w:tcBorders>
+              <w:left w:val="single" w:sz="4" w:space="0" w:color="auto"/>
+              <w:right w:val="single" w:sz="4" w:space="0" w:color="auto"/>
+            </w:tcBorders>
+            <w:vAlign w:val="center"/>
+          </w:tcPr>
+          <w:p>
+            <w:pPr>
+              <w:rPr>
+                <w:b/>
+                <w:color w:val="E36C0A" w:themeColor="accent6" w:themeShade="BF"/>
+              </w:rPr>
+            </w:pPr>
+          </w:p>
+        </w:tc>
+      </w:tr>
+    </w:tbl>
+    <w:p>
+      <w:pPr>
+        <w:rPr>
+          <w:sz w:val="6"/>
+          <w:szCs w:val="6"/>
+        </w:rPr>
+      </w:pPr>
+      <w:bookmarkStart w:id="0" w:name="_GoBack"/>
+      <w:bookmarkEnd w:id="0"/>
+    </w:p>
+    <w:p>
+      <w:pPr>
+        <w:rPr>
+          <w:sz w:val="6"/>
+          <w:szCs w:val="6"/>
+        </w:rPr>
+      </w:pPr>
+    </w:p>
+    <w:p>
+      <w:pPr>
+        <w:rPr>
+          <w:sz w:val="6"/>
+          <w:szCs w:val="6"/>
+        </w:rPr>
+      </w:pPr>
+    </w:p>
+    <w:p>
+      <w:pPr>
         <w:rPr>
           <w:sz w:val="6"/>
           <w:szCs w:val="6"/>
@@ -10773,7 +13869,7 @@
       <w:rPr>
         <w:noProof/>
       </w:rPr>
-      <w:t>2</w:t>
+      <w:t>3</w:t>
     </w:r>
     <w:r>
       <w:rPr>
@@ -12530,7 +15626,7 @@
 </file>
 
 <file path=customXml/itemProps1.xml><?xml version="1.0" encoding="utf-8"?>
-<ds:datastoreItem xmlns:ds="http://schemas.openxmlformats.org/officeDocument/2006/customXml" ds:itemID="{D05BA1F8-D520-46DF-90BF-A735C768CF38}">
+<ds:datastoreItem xmlns:ds="http://schemas.openxmlformats.org/officeDocument/2006/customXml" ds:itemID="{B6794797-5CAD-4ACF-81CE-DA587C1B5840}">
   <ds:schemaRefs>
     <ds:schemaRef ds:uri="http://schemas.openxmlformats.org/officeDocument/2006/bibliography"/>
   </ds:schemaRefs>

</xml_diff>

<commit_message>
Uploading study guide up to completion of lecture #4.
</commit_message>
<xml_diff>
--- a/Exam_Study_Guides/Midterm/CS252_-_Midterm_Study_Guide.docx
+++ b/Exam_Study_Guides/Midterm/CS252_-_Midterm_Study_Guide.docx
@@ -2124,8 +2124,6 @@
             <w:vAlign w:val="center"/>
           </w:tcPr>
           <w:p>
-            <w:proofErr w:type="spellStart"/>
-            <w:proofErr w:type="gramStart"/>
             <w:r>
               <w:rPr>
                 <w:b/>
@@ -2133,15 +2131,12 @@
               </w:rPr>
               <w:t>ghci</w:t>
             </w:r>
-            <w:proofErr w:type="spellEnd"/>
-            <w:proofErr w:type="gramEnd"/>
             <w:r>
               <w:t xml:space="preserve"> – Interactive Haskell.</w:t>
             </w:r>
           </w:p>
           <w:p/>
           <w:p>
-            <w:proofErr w:type="gramStart"/>
             <w:r>
               <w:rPr>
                 <w:b/>
@@ -2149,17 +2144,8 @@
               </w:rPr>
               <w:t>let</w:t>
             </w:r>
-            <w:proofErr w:type="gramEnd"/>
-            <w:r>
-              <w:t xml:space="preserve"> – Keyword required in </w:t>
-            </w:r>
-            <w:proofErr w:type="spellStart"/>
-            <w:r>
-              <w:t>ghci</w:t>
-            </w:r>
-            <w:proofErr w:type="spellEnd"/>
-            <w:r>
-              <w:t xml:space="preserve"> to set a variable value. </w:t>
+            <w:r>
+              <w:t xml:space="preserve"> – Keyword required in ghci to set a variable value. </w:t>
             </w:r>
             <w:r>
               <w:rPr>
@@ -2257,7 +2243,6 @@
             <w:r>
               <w:t xml:space="preserve">Use </w:t>
             </w:r>
-            <w:proofErr w:type="spellStart"/>
             <w:r>
               <w:rPr>
                 <w:b/>
@@ -2265,7 +2250,6 @@
               </w:rPr>
               <w:t>runhaskell</w:t>
             </w:r>
-            <w:proofErr w:type="spellEnd"/>
             <w:r>
               <w:t xml:space="preserve"> keyword</w:t>
             </w:r>
@@ -2282,7 +2266,6 @@
               </w:rPr>
               <w:t xml:space="preserve">&gt; </w:t>
             </w:r>
-            <w:proofErr w:type="spellStart"/>
             <w:r>
               <w:rPr>
                 <w:rFonts w:ascii="Courier New" w:hAnsi="Courier New" w:cs="Courier New"/>
@@ -2291,7 +2274,6 @@
               </w:rPr>
               <w:t>runhaskell</w:t>
             </w:r>
-            <w:proofErr w:type="spellEnd"/>
             <w:r>
               <w:rPr>
                 <w:rFonts w:ascii="Courier New" w:hAnsi="Courier New" w:cs="Courier New"/>
@@ -2299,7 +2281,6 @@
               </w:rPr>
               <w:t xml:space="preserve"> &lt;</w:t>
             </w:r>
-            <w:proofErr w:type="spellStart"/>
             <w:r>
               <w:rPr>
                 <w:rFonts w:ascii="Courier New" w:hAnsi="Courier New" w:cs="Courier New"/>
@@ -2308,23 +2289,13 @@
               </w:rPr>
               <w:t>FileName</w:t>
             </w:r>
-            <w:proofErr w:type="spellEnd"/>
-            <w:r>
-              <w:rPr>
-                <w:rFonts w:ascii="Courier New" w:hAnsi="Courier New" w:cs="Courier New"/>
-                <w:b/>
-              </w:rPr>
-              <w:t>&gt;.</w:t>
-            </w:r>
-            <w:proofErr w:type="spellStart"/>
-            <w:r>
-              <w:rPr>
-                <w:rFonts w:ascii="Courier New" w:hAnsi="Courier New" w:cs="Courier New"/>
-                <w:b/>
-              </w:rPr>
-              <w:t>hs</w:t>
-            </w:r>
-            <w:proofErr w:type="spellEnd"/>
+            <w:r>
+              <w:rPr>
+                <w:rFonts w:ascii="Courier New" w:hAnsi="Courier New" w:cs="Courier New"/>
+                <w:b/>
+              </w:rPr>
+              <w:t>&gt;.hs</w:t>
+            </w:r>
           </w:p>
         </w:tc>
         <w:tc>
@@ -2452,7 +2423,6 @@
               </w:rPr>
               <w:t xml:space="preserve">   </w:t>
             </w:r>
-            <w:proofErr w:type="spellStart"/>
             <w:r>
               <w:rPr>
                 <w:rFonts w:ascii="Courier New" w:hAnsi="Courier New" w:cs="Courier New"/>
@@ -2461,7 +2431,6 @@
               </w:rPr>
               <w:t>putStrLn</w:t>
             </w:r>
-            <w:proofErr w:type="spellEnd"/>
             <w:r>
               <w:rPr>
                 <w:rFonts w:ascii="Courier New" w:hAnsi="Courier New" w:cs="Courier New"/>
@@ -2544,7 +2513,6 @@
                 <w:numId w:val="6"/>
               </w:numPr>
             </w:pPr>
-            <w:proofErr w:type="spellStart"/>
             <w:r>
               <w:rPr>
                 <w:rFonts w:ascii="Courier New" w:hAnsi="Courier New" w:cs="Courier New"/>
@@ -2553,7 +2521,6 @@
               </w:rPr>
               <w:t>Int</w:t>
             </w:r>
-            <w:proofErr w:type="spellEnd"/>
             <w:r>
               <w:rPr>
                 <w:b/>
@@ -2968,15 +2935,7 @@
               <w:t>last</w:t>
             </w:r>
             <w:r>
-              <w:t xml:space="preserve">   </w:t>
-            </w:r>
-            <w:proofErr w:type="spellStart"/>
-            <w:r>
-              <w:t>Last</w:t>
-            </w:r>
-            <w:proofErr w:type="spellEnd"/>
-            <w:r>
-              <w:t xml:space="preserve"> element in the list</w:t>
+              <w:t xml:space="preserve">   Last element in the list</w:t>
             </w:r>
           </w:p>
           <w:p>
@@ -2988,7 +2947,6 @@
               </w:numPr>
               <w:ind w:left="162"/>
             </w:pPr>
-            <w:proofErr w:type="spellStart"/>
             <w:r>
               <w:rPr>
                 <w:rFonts w:ascii="Courier New" w:hAnsi="Courier New" w:cs="Courier New"/>
@@ -2997,7 +2955,6 @@
               </w:rPr>
               <w:t>init</w:t>
             </w:r>
-            <w:proofErr w:type="spellEnd"/>
             <w:r>
               <w:t xml:space="preserve"> </w:t>
             </w:r>
@@ -3100,7 +3057,6 @@
             <w:r>
               <w:t>Use the “</w:t>
             </w:r>
-            <w:proofErr w:type="gramStart"/>
             <w:r>
               <w:rPr>
                 <w:rFonts w:ascii="Courier New" w:hAnsi="Courier New" w:cs="Courier New"/>
@@ -3110,11 +3066,7 @@
               <w:t>..</w:t>
             </w:r>
             <w:r>
-              <w:t>”</w:t>
-            </w:r>
-            <w:proofErr w:type="gramEnd"/>
-            <w:r>
-              <w:t xml:space="preserve"> notation. </w:t>
+              <w:t xml:space="preserve">” notation. </w:t>
             </w:r>
             <w:r>
               <w:rPr>
@@ -3448,7 +3400,6 @@
                 <w:color w:val="0000FF"/>
               </w:rPr>
             </w:pPr>
-            <w:proofErr w:type="spellStart"/>
             <w:r>
               <w:rPr>
                 <w:rFonts w:ascii="Courier New" w:hAnsi="Courier New" w:cs="Courier New"/>
@@ -3457,7 +3408,6 @@
               </w:rPr>
               <w:t>putStrLn</w:t>
             </w:r>
-            <w:proofErr w:type="spellEnd"/>
             <w:r>
               <w:rPr>
                 <w:rFonts w:ascii="Courier New" w:hAnsi="Courier New" w:cs="Courier New"/>
@@ -3506,7 +3456,6 @@
               </w:rPr>
               <w:t xml:space="preserve">&gt; </w:t>
             </w:r>
-            <w:proofErr w:type="spellStart"/>
             <w:r>
               <w:rPr>
                 <w:rFonts w:ascii="Courier New" w:hAnsi="Courier New" w:cs="Courier New"/>
@@ -3515,7 +3464,6 @@
               </w:rPr>
               <w:t>putStrLn</w:t>
             </w:r>
-            <w:proofErr w:type="spellEnd"/>
             <w:r>
               <w:rPr>
                 <w:rFonts w:ascii="Courier New" w:hAnsi="Courier New" w:cs="Courier New"/>
@@ -3604,15 +3552,7 @@
                 <w:rFonts w:ascii="Courier New" w:hAnsi="Courier New" w:cs="Courier New"/>
                 <w:b/>
               </w:rPr>
-              <w:t xml:space="preserve"> s = </w:t>
-            </w:r>
-            <w:proofErr w:type="spellStart"/>
-            <w:r>
-              <w:rPr>
-                <w:rFonts w:ascii="Courier New" w:hAnsi="Courier New" w:cs="Courier New"/>
-                <w:b/>
-              </w:rPr>
-              <w:t xml:space="preserve">bra </w:t>
+              <w:t xml:space="preserve"> s = bra </w:t>
             </w:r>
             <w:r>
               <w:rPr>
@@ -3622,21 +3562,12 @@
               </w:rPr>
               <w:t>in</w:t>
             </w:r>
-            <w:proofErr w:type="spellEnd"/>
-            <w:r>
-              <w:rPr>
-                <w:rFonts w:ascii="Courier New" w:hAnsi="Courier New" w:cs="Courier New"/>
-                <w:b/>
-              </w:rPr>
-              <w:t xml:space="preserve"> </w:t>
-            </w:r>
-            <w:proofErr w:type="gramStart"/>
-            <w:r>
-              <w:rPr>
-                <w:rFonts w:ascii="Courier New" w:hAnsi="Courier New" w:cs="Courier New"/>
-                <w:b/>
-              </w:rPr>
-              <w:t xml:space="preserve">s </w:t>
+            <w:r>
+              <w:rPr>
+                <w:rFonts w:ascii="Courier New" w:hAnsi="Courier New" w:cs="Courier New"/>
+                <w:b/>
+              </w:rPr>
+              <w:t xml:space="preserve"> s </w:t>
             </w:r>
             <w:r>
               <w:rPr>
@@ -3646,7 +3577,6 @@
               </w:rPr>
               <w:t>!!</w:t>
             </w:r>
-            <w:proofErr w:type="gramEnd"/>
             <w:r>
               <w:rPr>
                 <w:rFonts w:ascii="Courier New" w:hAnsi="Courier New" w:cs="Courier New"/>
@@ -3823,23 +3753,7 @@
                 <w:rFonts w:ascii="Courier New" w:hAnsi="Courier New" w:cs="Courier New"/>
                 <w:b/>
               </w:rPr>
-              <w:t xml:space="preserve"> even = [2</w:t>
-            </w:r>
-            <w:proofErr w:type="gramStart"/>
-            <w:r>
-              <w:rPr>
-                <w:rFonts w:ascii="Courier New" w:hAnsi="Courier New" w:cs="Courier New"/>
-                <w:b/>
-              </w:rPr>
-              <w:t>,4</w:t>
-            </w:r>
-            <w:proofErr w:type="gramEnd"/>
-            <w:r>
-              <w:rPr>
-                <w:rFonts w:ascii="Courier New" w:hAnsi="Courier New" w:cs="Courier New"/>
-                <w:b/>
-              </w:rPr>
-              <w:t>..]</w:t>
+              <w:t xml:space="preserve"> even = [2,4..]</w:t>
             </w:r>
           </w:p>
           <w:p>
@@ -4244,52 +4158,27 @@
               </w:rPr>
               <w:t xml:space="preserve"> </w:t>
             </w:r>
-            <w:proofErr w:type="spellStart"/>
-            <w:r>
-              <w:rPr>
-                <w:rFonts w:ascii="Courier New" w:hAnsi="Courier New" w:cs="Courier New"/>
-                <w:b/>
-              </w:rPr>
-              <w:t>inc</w:t>
-            </w:r>
-            <w:proofErr w:type="spellEnd"/>
-            <w:r>
-              <w:rPr>
-                <w:rFonts w:ascii="Courier New" w:hAnsi="Courier New" w:cs="Courier New"/>
-                <w:b/>
-              </w:rPr>
-              <w:t xml:space="preserve"> x = x + 1</w:t>
-            </w:r>
-          </w:p>
-          <w:p>
-            <w:pPr>
-              <w:rPr>
-                <w:rFonts w:ascii="Courier New" w:hAnsi="Courier New" w:cs="Courier New"/>
-                <w:b/>
-              </w:rPr>
-            </w:pPr>
-            <w:r>
-              <w:rPr>
-                <w:rFonts w:ascii="Courier New" w:hAnsi="Courier New" w:cs="Courier New"/>
-                <w:b/>
-              </w:rPr>
-              <w:t xml:space="preserve">&gt; </w:t>
-            </w:r>
-            <w:proofErr w:type="spellStart"/>
-            <w:r>
-              <w:rPr>
-                <w:rFonts w:ascii="Courier New" w:hAnsi="Courier New" w:cs="Courier New"/>
-                <w:b/>
-              </w:rPr>
-              <w:t>inc</w:t>
-            </w:r>
-            <w:proofErr w:type="spellEnd"/>
-            <w:r>
-              <w:rPr>
-                <w:rFonts w:ascii="Courier New" w:hAnsi="Courier New" w:cs="Courier New"/>
-                <w:b/>
-              </w:rPr>
-              <w:t xml:space="preserve"> 3</w:t>
+            <w:r>
+              <w:rPr>
+                <w:rFonts w:ascii="Courier New" w:hAnsi="Courier New" w:cs="Courier New"/>
+                <w:b/>
+              </w:rPr>
+              <w:t>inc x = x + 1</w:t>
+            </w:r>
+          </w:p>
+          <w:p>
+            <w:pPr>
+              <w:rPr>
+                <w:rFonts w:ascii="Courier New" w:hAnsi="Courier New" w:cs="Courier New"/>
+                <w:b/>
+              </w:rPr>
+            </w:pPr>
+            <w:r>
+              <w:rPr>
+                <w:rFonts w:ascii="Courier New" w:hAnsi="Courier New" w:cs="Courier New"/>
+                <w:b/>
+              </w:rPr>
+              <w:t>&gt; inc 3</w:t>
             </w:r>
           </w:p>
           <w:p>
@@ -4327,23 +4216,7 @@
                 <w:rFonts w:ascii="Courier New" w:hAnsi="Courier New" w:cs="Courier New"/>
                 <w:b/>
               </w:rPr>
-              <w:t xml:space="preserve">&gt; </w:t>
-            </w:r>
-            <w:proofErr w:type="spellStart"/>
-            <w:r>
-              <w:rPr>
-                <w:rFonts w:ascii="Courier New" w:hAnsi="Courier New" w:cs="Courier New"/>
-                <w:b/>
-              </w:rPr>
-              <w:t>inc</w:t>
-            </w:r>
-            <w:proofErr w:type="spellEnd"/>
-            <w:r>
-              <w:rPr>
-                <w:rFonts w:ascii="Courier New" w:hAnsi="Courier New" w:cs="Courier New"/>
-                <w:b/>
-              </w:rPr>
-              <w:t xml:space="preserve"> 4.5</w:t>
+              <w:t>&gt; inc 4.5</w:t>
             </w:r>
           </w:p>
           <w:p>
@@ -4381,23 +4254,7 @@
                 <w:rFonts w:ascii="Courier New" w:hAnsi="Courier New" w:cs="Courier New"/>
                 <w:b/>
               </w:rPr>
-              <w:t xml:space="preserve">&gt; </w:t>
-            </w:r>
-            <w:proofErr w:type="spellStart"/>
-            <w:r>
-              <w:rPr>
-                <w:rFonts w:ascii="Courier New" w:hAnsi="Courier New" w:cs="Courier New"/>
-                <w:b/>
-              </w:rPr>
-              <w:t>inc</w:t>
-            </w:r>
-            <w:proofErr w:type="spellEnd"/>
-            <w:r>
-              <w:rPr>
-                <w:rFonts w:ascii="Courier New" w:hAnsi="Courier New" w:cs="Courier New"/>
-                <w:b/>
-              </w:rPr>
-              <w:t xml:space="preserve"> (-5) </w:t>
+              <w:t xml:space="preserve">&gt; inc (-5) </w:t>
             </w:r>
             <w:r>
               <w:rPr>
@@ -4496,21 +4353,12 @@
                 <w:b/>
               </w:rPr>
             </w:pPr>
-            <w:proofErr w:type="spellStart"/>
-            <w:r>
-              <w:rPr>
-                <w:rFonts w:ascii="Courier New" w:hAnsi="Courier New" w:cs="Courier New"/>
-                <w:b/>
-              </w:rPr>
-              <w:t>inc</w:t>
-            </w:r>
-            <w:proofErr w:type="spellEnd"/>
-            <w:r>
-              <w:rPr>
-                <w:rFonts w:ascii="Courier New" w:hAnsi="Courier New" w:cs="Courier New"/>
-                <w:b/>
-              </w:rPr>
-              <w:t xml:space="preserve"> </w:t>
+            <w:r>
+              <w:rPr>
+                <w:rFonts w:ascii="Courier New" w:hAnsi="Courier New" w:cs="Courier New"/>
+                <w:b/>
+              </w:rPr>
+              <w:t xml:space="preserve">inc </w:t>
             </w:r>
             <w:r>
               <w:rPr>
@@ -4525,23 +4373,7 @@
                 <w:rFonts w:ascii="Courier New" w:hAnsi="Courier New" w:cs="Courier New"/>
                 <w:b/>
               </w:rPr>
-              <w:t xml:space="preserve"> </w:t>
-            </w:r>
-            <w:proofErr w:type="spellStart"/>
-            <w:r>
-              <w:rPr>
-                <w:rFonts w:ascii="Courier New" w:hAnsi="Courier New" w:cs="Courier New"/>
-                <w:b/>
-              </w:rPr>
-              <w:t>Int</w:t>
-            </w:r>
-            <w:proofErr w:type="spellEnd"/>
-            <w:r>
-              <w:rPr>
-                <w:rFonts w:ascii="Courier New" w:hAnsi="Courier New" w:cs="Courier New"/>
-                <w:b/>
-              </w:rPr>
-              <w:t xml:space="preserve"> </w:t>
+              <w:t xml:space="preserve"> Int </w:t>
             </w:r>
             <w:r>
               <w:rPr>
@@ -4556,40 +4388,22 @@
                 <w:rFonts w:ascii="Courier New" w:hAnsi="Courier New" w:cs="Courier New"/>
                 <w:b/>
               </w:rPr>
-              <w:t xml:space="preserve"> </w:t>
-            </w:r>
-            <w:proofErr w:type="spellStart"/>
-            <w:r>
-              <w:rPr>
-                <w:rFonts w:ascii="Courier New" w:hAnsi="Courier New" w:cs="Courier New"/>
-                <w:b/>
-              </w:rPr>
-              <w:t>Int</w:t>
-            </w:r>
-            <w:proofErr w:type="spellEnd"/>
-          </w:p>
-          <w:p>
-            <w:pPr>
-              <w:rPr>
-                <w:rFonts w:ascii="Courier New" w:hAnsi="Courier New" w:cs="Courier New"/>
-                <w:b/>
-              </w:rPr>
-            </w:pPr>
-            <w:proofErr w:type="spellStart"/>
-            <w:r>
-              <w:rPr>
-                <w:rFonts w:ascii="Courier New" w:hAnsi="Courier New" w:cs="Courier New"/>
-                <w:b/>
-              </w:rPr>
-              <w:t>inc</w:t>
-            </w:r>
-            <w:proofErr w:type="spellEnd"/>
-            <w:r>
-              <w:rPr>
-                <w:rFonts w:ascii="Courier New" w:hAnsi="Courier New" w:cs="Courier New"/>
-                <w:b/>
-              </w:rPr>
-              <w:t xml:space="preserve"> x </w:t>
+              <w:t xml:space="preserve"> Int</w:t>
+            </w:r>
+          </w:p>
+          <w:p>
+            <w:pPr>
+              <w:rPr>
+                <w:rFonts w:ascii="Courier New" w:hAnsi="Courier New" w:cs="Courier New"/>
+                <w:b/>
+              </w:rPr>
+            </w:pPr>
+            <w:r>
+              <w:rPr>
+                <w:rFonts w:ascii="Courier New" w:hAnsi="Courier New" w:cs="Courier New"/>
+                <w:b/>
+              </w:rPr>
+              <w:t xml:space="preserve">inc x </w:t>
             </w:r>
           </w:p>
           <w:p>
@@ -4638,21 +4452,12 @@
             </w:r>
           </w:p>
           <w:p>
-            <w:proofErr w:type="spellStart"/>
-            <w:r>
-              <w:rPr>
-                <w:rFonts w:ascii="Courier New" w:hAnsi="Courier New" w:cs="Courier New"/>
-                <w:b/>
-              </w:rPr>
-              <w:t>inc</w:t>
-            </w:r>
-            <w:proofErr w:type="spellEnd"/>
-            <w:r>
-              <w:rPr>
-                <w:rFonts w:ascii="Courier New" w:hAnsi="Courier New" w:cs="Courier New"/>
-                <w:b/>
-              </w:rPr>
-              <w:t xml:space="preserve"> x = x + 1</w:t>
+            <w:r>
+              <w:rPr>
+                <w:rFonts w:ascii="Courier New" w:hAnsi="Courier New" w:cs="Courier New"/>
+                <w:b/>
+              </w:rPr>
+              <w:t>inc x = x + 1</w:t>
             </w:r>
           </w:p>
         </w:tc>
@@ -4916,21 +4721,12 @@
                 <w:b/>
               </w:rPr>
             </w:pPr>
-            <w:proofErr w:type="spellStart"/>
-            <w:r>
-              <w:rPr>
-                <w:rFonts w:ascii="Courier New" w:hAnsi="Courier New" w:cs="Courier New"/>
-                <w:b/>
-              </w:rPr>
-              <w:t>inc</w:t>
-            </w:r>
-            <w:proofErr w:type="spellEnd"/>
-            <w:r>
-              <w:rPr>
-                <w:rFonts w:ascii="Courier New" w:hAnsi="Courier New" w:cs="Courier New"/>
-                <w:b/>
-              </w:rPr>
-              <w:t xml:space="preserve"> </w:t>
+            <w:r>
+              <w:rPr>
+                <w:rFonts w:ascii="Courier New" w:hAnsi="Courier New" w:cs="Courier New"/>
+                <w:b/>
+              </w:rPr>
+              <w:t xml:space="preserve">inc </w:t>
             </w:r>
             <w:r>
               <w:rPr>
@@ -4940,21 +4736,12 @@
               </w:rPr>
               <w:t xml:space="preserve">:: </w:t>
             </w:r>
-            <w:proofErr w:type="spellStart"/>
-            <w:r>
-              <w:rPr>
-                <w:rFonts w:ascii="Courier New" w:hAnsi="Courier New" w:cs="Courier New"/>
-                <w:b/>
-              </w:rPr>
-              <w:t>Int</w:t>
-            </w:r>
-            <w:proofErr w:type="spellEnd"/>
-            <w:r>
-              <w:rPr>
-                <w:rFonts w:ascii="Courier New" w:hAnsi="Courier New" w:cs="Courier New"/>
-                <w:b/>
-              </w:rPr>
-              <w:t xml:space="preserve"> </w:t>
+            <w:r>
+              <w:rPr>
+                <w:rFonts w:ascii="Courier New" w:hAnsi="Courier New" w:cs="Courier New"/>
+                <w:b/>
+              </w:rPr>
+              <w:t xml:space="preserve">Int </w:t>
             </w:r>
             <w:r>
               <w:rPr>
@@ -4969,34 +4756,16 @@
                 <w:rFonts w:ascii="Courier New" w:hAnsi="Courier New" w:cs="Courier New"/>
                 <w:b/>
               </w:rPr>
-              <w:t xml:space="preserve"> </w:t>
-            </w:r>
-            <w:proofErr w:type="spellStart"/>
-            <w:r>
-              <w:rPr>
-                <w:rFonts w:ascii="Courier New" w:hAnsi="Courier New" w:cs="Courier New"/>
-                <w:b/>
-              </w:rPr>
-              <w:t>Int</w:t>
-            </w:r>
-            <w:proofErr w:type="spellEnd"/>
-          </w:p>
-          <w:p>
-            <w:proofErr w:type="spellStart"/>
-            <w:r>
-              <w:rPr>
-                <w:rFonts w:ascii="Courier New" w:hAnsi="Courier New" w:cs="Courier New"/>
-                <w:b/>
-              </w:rPr>
-              <w:t>inc</w:t>
-            </w:r>
-            <w:proofErr w:type="spellEnd"/>
-            <w:r>
-              <w:rPr>
-                <w:rFonts w:ascii="Courier New" w:hAnsi="Courier New" w:cs="Courier New"/>
-                <w:b/>
-              </w:rPr>
-              <w:t xml:space="preserve"> x = x + 1</w:t>
+              <w:t xml:space="preserve"> Int</w:t>
+            </w:r>
+          </w:p>
+          <w:p>
+            <w:r>
+              <w:rPr>
+                <w:rFonts w:ascii="Courier New" w:hAnsi="Courier New" w:cs="Courier New"/>
+                <w:b/>
+              </w:rPr>
+              <w:t>inc x = x + 1</w:t>
             </w:r>
           </w:p>
         </w:tc>
@@ -5155,21 +4924,12 @@
                 <w:b/>
               </w:rPr>
             </w:pPr>
-            <w:proofErr w:type="spellStart"/>
-            <w:r>
-              <w:rPr>
-                <w:rFonts w:ascii="Courier New" w:hAnsi="Courier New" w:cs="Courier New"/>
-                <w:b/>
-              </w:rPr>
-              <w:t>addNum</w:t>
-            </w:r>
-            <w:proofErr w:type="spellEnd"/>
-            <w:r>
-              <w:rPr>
-                <w:rFonts w:ascii="Courier New" w:hAnsi="Courier New" w:cs="Courier New"/>
-                <w:b/>
-              </w:rPr>
-              <w:t xml:space="preserve"> </w:t>
+            <w:r>
+              <w:rPr>
+                <w:rFonts w:ascii="Courier New" w:hAnsi="Courier New" w:cs="Courier New"/>
+                <w:b/>
+              </w:rPr>
+              <w:t xml:space="preserve">addNum </w:t>
             </w:r>
             <w:r>
               <w:rPr>
@@ -5184,23 +4944,7 @@
                 <w:rFonts w:ascii="Courier New" w:hAnsi="Courier New" w:cs="Courier New"/>
                 <w:b/>
               </w:rPr>
-              <w:t xml:space="preserve"> [</w:t>
-            </w:r>
-            <w:proofErr w:type="spellStart"/>
-            <w:r>
-              <w:rPr>
-                <w:rFonts w:ascii="Courier New" w:hAnsi="Courier New" w:cs="Courier New"/>
-                <w:b/>
-              </w:rPr>
-              <w:t>Int</w:t>
-            </w:r>
-            <w:proofErr w:type="spellEnd"/>
-            <w:r>
-              <w:rPr>
-                <w:rFonts w:ascii="Courier New" w:hAnsi="Courier New" w:cs="Courier New"/>
-                <w:b/>
-              </w:rPr>
-              <w:t xml:space="preserve">] </w:t>
+              <w:t xml:space="preserve"> [Int] </w:t>
             </w:r>
             <w:r>
               <w:rPr>
@@ -5215,40 +4959,22 @@
                 <w:rFonts w:ascii="Courier New" w:hAnsi="Courier New" w:cs="Courier New"/>
                 <w:b/>
               </w:rPr>
-              <w:t xml:space="preserve"> </w:t>
-            </w:r>
-            <w:proofErr w:type="spellStart"/>
-            <w:r>
-              <w:rPr>
-                <w:rFonts w:ascii="Courier New" w:hAnsi="Courier New" w:cs="Courier New"/>
-                <w:b/>
-              </w:rPr>
-              <w:t>Int</w:t>
-            </w:r>
-            <w:proofErr w:type="spellEnd"/>
-          </w:p>
-          <w:p>
-            <w:pPr>
-              <w:rPr>
-                <w:rFonts w:ascii="Courier New" w:hAnsi="Courier New" w:cs="Courier New"/>
-                <w:b/>
-              </w:rPr>
-            </w:pPr>
-            <w:proofErr w:type="spellStart"/>
-            <w:r>
-              <w:rPr>
-                <w:rFonts w:ascii="Courier New" w:hAnsi="Courier New" w:cs="Courier New"/>
-                <w:b/>
-              </w:rPr>
-              <w:t>addNum</w:t>
-            </w:r>
-            <w:proofErr w:type="spellEnd"/>
-            <w:r>
-              <w:rPr>
-                <w:rFonts w:ascii="Courier New" w:hAnsi="Courier New" w:cs="Courier New"/>
-                <w:b/>
-              </w:rPr>
-              <w:t xml:space="preserve"> </w:t>
+              <w:t xml:space="preserve"> Int</w:t>
+            </w:r>
+          </w:p>
+          <w:p>
+            <w:pPr>
+              <w:rPr>
+                <w:rFonts w:ascii="Courier New" w:hAnsi="Courier New" w:cs="Courier New"/>
+                <w:b/>
+              </w:rPr>
+            </w:pPr>
+            <w:r>
+              <w:rPr>
+                <w:rFonts w:ascii="Courier New" w:hAnsi="Courier New" w:cs="Courier New"/>
+                <w:b/>
+              </w:rPr>
+              <w:t xml:space="preserve">addNum </w:t>
             </w:r>
             <w:r>
               <w:rPr>
@@ -5274,29 +5000,12 @@
                 <w:color w:val="7030A0"/>
               </w:rPr>
             </w:pPr>
-            <w:proofErr w:type="spellStart"/>
-            <w:r>
-              <w:rPr>
-                <w:rFonts w:ascii="Courier New" w:hAnsi="Courier New" w:cs="Courier New"/>
-                <w:b/>
-              </w:rPr>
-              <w:t>addNum</w:t>
-            </w:r>
-            <w:proofErr w:type="spellEnd"/>
-            <w:r>
-              <w:rPr>
-                <w:rFonts w:ascii="Courier New" w:hAnsi="Courier New" w:cs="Courier New"/>
-                <w:b/>
-              </w:rPr>
-              <w:t xml:space="preserve"> (</w:t>
-            </w:r>
-            <w:proofErr w:type="spellStart"/>
-            <w:r>
-              <w:rPr>
-                <w:rFonts w:ascii="Courier New" w:hAnsi="Courier New" w:cs="Courier New"/>
-                <w:b/>
-              </w:rPr>
-              <w:t>x</w:t>
+            <w:r>
+              <w:rPr>
+                <w:rFonts w:ascii="Courier New" w:hAnsi="Courier New" w:cs="Courier New"/>
+                <w:b/>
+              </w:rPr>
+              <w:t>addNum (x</w:t>
             </w:r>
             <w:r>
               <w:rPr>
@@ -5311,41 +5020,8 @@
                 <w:rFonts w:ascii="Courier New" w:hAnsi="Courier New" w:cs="Courier New"/>
                 <w:b/>
               </w:rPr>
-              <w:t>xs</w:t>
-            </w:r>
-            <w:proofErr w:type="spellEnd"/>
-            <w:r>
-              <w:rPr>
-                <w:rFonts w:ascii="Courier New" w:hAnsi="Courier New" w:cs="Courier New"/>
-                <w:b/>
-              </w:rPr>
-              <w:t xml:space="preserve">) = x + </w:t>
-            </w:r>
-            <w:proofErr w:type="spellStart"/>
-            <w:r>
-              <w:rPr>
-                <w:rFonts w:ascii="Courier New" w:hAnsi="Courier New" w:cs="Courier New"/>
-                <w:b/>
-              </w:rPr>
-              <w:t>addNum</w:t>
-            </w:r>
-            <w:proofErr w:type="spellEnd"/>
-            <w:r>
-              <w:rPr>
-                <w:rFonts w:ascii="Courier New" w:hAnsi="Courier New" w:cs="Courier New"/>
-                <w:b/>
-              </w:rPr>
-              <w:t xml:space="preserve"> </w:t>
-            </w:r>
-            <w:proofErr w:type="spellStart"/>
-            <w:r>
-              <w:rPr>
-                <w:rFonts w:ascii="Courier New" w:hAnsi="Courier New" w:cs="Courier New"/>
-                <w:b/>
-              </w:rPr>
-              <w:t>xs</w:t>
-            </w:r>
-            <w:proofErr w:type="spellEnd"/>
+              <w:t>xs) = x + addNum xs</w:t>
+            </w:r>
           </w:p>
         </w:tc>
         <w:tc>
@@ -5397,23 +5073,7 @@
                 <w:rFonts w:ascii="Courier New" w:hAnsi="Courier New" w:cs="Courier New"/>
                 <w:b/>
               </w:rPr>
-              <w:t xml:space="preserve">&gt; </w:t>
-            </w:r>
-            <w:proofErr w:type="spellStart"/>
-            <w:r>
-              <w:rPr>
-                <w:rFonts w:ascii="Courier New" w:hAnsi="Courier New" w:cs="Courier New"/>
-                <w:b/>
-              </w:rPr>
-              <w:t>maxNum</w:t>
-            </w:r>
-            <w:proofErr w:type="spellEnd"/>
-            <w:r>
-              <w:rPr>
-                <w:rFonts w:ascii="Courier New" w:hAnsi="Courier New" w:cs="Courier New"/>
-                <w:b/>
-              </w:rPr>
-              <w:t xml:space="preserve"> </w:t>
+              <w:t xml:space="preserve">&gt; maxNum </w:t>
             </w:r>
             <w:r>
               <w:rPr>
@@ -5428,23 +5088,7 @@
                 <w:rFonts w:ascii="Courier New" w:hAnsi="Courier New" w:cs="Courier New"/>
                 <w:b/>
               </w:rPr>
-              <w:t xml:space="preserve"> [</w:t>
-            </w:r>
-            <w:proofErr w:type="spellStart"/>
-            <w:r>
-              <w:rPr>
-                <w:rFonts w:ascii="Courier New" w:hAnsi="Courier New" w:cs="Courier New"/>
-                <w:b/>
-              </w:rPr>
-              <w:t>Int</w:t>
-            </w:r>
-            <w:proofErr w:type="spellEnd"/>
-            <w:r>
-              <w:rPr>
-                <w:rFonts w:ascii="Courier New" w:hAnsi="Courier New" w:cs="Courier New"/>
-                <w:b/>
-              </w:rPr>
-              <w:t xml:space="preserve">] </w:t>
+              <w:t xml:space="preserve"> [Int] </w:t>
             </w:r>
             <w:r>
               <w:rPr>
@@ -5459,47 +5103,22 @@
                 <w:rFonts w:ascii="Courier New" w:hAnsi="Courier New" w:cs="Courier New"/>
                 <w:b/>
               </w:rPr>
-              <w:t xml:space="preserve"> </w:t>
-            </w:r>
-            <w:proofErr w:type="spellStart"/>
-            <w:r>
-              <w:rPr>
-                <w:rFonts w:ascii="Courier New" w:hAnsi="Courier New" w:cs="Courier New"/>
-                <w:b/>
-              </w:rPr>
-              <w:t>Int</w:t>
-            </w:r>
-            <w:proofErr w:type="spellEnd"/>
-          </w:p>
-          <w:p>
-            <w:pPr>
-              <w:rPr>
-                <w:rFonts w:ascii="Courier New" w:hAnsi="Courier New" w:cs="Courier New"/>
-                <w:b/>
-              </w:rPr>
-            </w:pPr>
-            <w:r>
-              <w:rPr>
-                <w:rFonts w:ascii="Courier New" w:hAnsi="Courier New" w:cs="Courier New"/>
-                <w:b/>
-              </w:rPr>
-              <w:t xml:space="preserve">&gt; </w:t>
-            </w:r>
-            <w:proofErr w:type="spellStart"/>
-            <w:r>
-              <w:rPr>
-                <w:rFonts w:ascii="Courier New" w:hAnsi="Courier New" w:cs="Courier New"/>
-                <w:b/>
-              </w:rPr>
-              <w:t>maxNum</w:t>
-            </w:r>
-            <w:proofErr w:type="spellEnd"/>
-            <w:r>
-              <w:rPr>
-                <w:rFonts w:ascii="Courier New" w:hAnsi="Courier New" w:cs="Courier New"/>
-                <w:b/>
-              </w:rPr>
-              <w:t xml:space="preserve"> </w:t>
+              <w:t xml:space="preserve"> Int</w:t>
+            </w:r>
+          </w:p>
+          <w:p>
+            <w:pPr>
+              <w:rPr>
+                <w:rFonts w:ascii="Courier New" w:hAnsi="Courier New" w:cs="Courier New"/>
+                <w:b/>
+              </w:rPr>
+            </w:pPr>
+            <w:r>
+              <w:rPr>
+                <w:rFonts w:ascii="Courier New" w:hAnsi="Courier New" w:cs="Courier New"/>
+                <w:b/>
+              </w:rPr>
+              <w:t xml:space="preserve">&gt; maxNum </w:t>
             </w:r>
             <w:r>
               <w:rPr>
@@ -5544,23 +5163,7 @@
                 <w:rFonts w:ascii="Courier New" w:hAnsi="Courier New" w:cs="Courier New"/>
                 <w:b/>
               </w:rPr>
-              <w:t xml:space="preserve">&gt; </w:t>
-            </w:r>
-            <w:proofErr w:type="spellStart"/>
-            <w:r>
-              <w:rPr>
-                <w:rFonts w:ascii="Courier New" w:hAnsi="Courier New" w:cs="Courier New"/>
-                <w:b/>
-              </w:rPr>
-              <w:t>maxNum</w:t>
-            </w:r>
-            <w:proofErr w:type="spellEnd"/>
-            <w:r>
-              <w:rPr>
-                <w:rFonts w:ascii="Courier New" w:hAnsi="Courier New" w:cs="Courier New"/>
-                <w:b/>
-              </w:rPr>
-              <w:t xml:space="preserve"> </w:t>
+              <w:t xml:space="preserve">&gt; maxNum </w:t>
             </w:r>
             <w:r>
               <w:rPr>
@@ -5605,23 +5208,7 @@
                 <w:rFonts w:ascii="Courier New" w:hAnsi="Courier New" w:cs="Courier New"/>
                 <w:b/>
               </w:rPr>
-              <w:t xml:space="preserve">&gt; </w:t>
-            </w:r>
-            <w:proofErr w:type="spellStart"/>
-            <w:r>
-              <w:rPr>
-                <w:rFonts w:ascii="Courier New" w:hAnsi="Courier New" w:cs="Courier New"/>
-                <w:b/>
-              </w:rPr>
-              <w:t>maxNum</w:t>
-            </w:r>
-            <w:proofErr w:type="spellEnd"/>
-            <w:r>
-              <w:rPr>
-                <w:rFonts w:ascii="Courier New" w:hAnsi="Courier New" w:cs="Courier New"/>
-                <w:b/>
-              </w:rPr>
-              <w:t xml:space="preserve"> </w:t>
+              <w:t xml:space="preserve">&gt; maxNum </w:t>
             </w:r>
             <w:r>
               <w:rPr>
@@ -5631,7 +5218,6 @@
               </w:rPr>
               <w:t>(</w:t>
             </w:r>
-            <w:proofErr w:type="spellStart"/>
             <w:r>
               <w:rPr>
                 <w:rFonts w:ascii="Courier New" w:hAnsi="Courier New" w:cs="Courier New"/>
@@ -5654,7 +5240,6 @@
               </w:rPr>
               <w:t>xs</w:t>
             </w:r>
-            <w:proofErr w:type="spellEnd"/>
             <w:r>
               <w:rPr>
                 <w:rFonts w:ascii="Courier New" w:hAnsi="Courier New" w:cs="Courier New"/>
@@ -5683,23 +5268,7 @@
                 <w:rFonts w:ascii="Courier New" w:hAnsi="Courier New" w:cs="Courier New"/>
                 <w:b/>
               </w:rPr>
-              <w:t xml:space="preserve"> x &gt; </w:t>
-            </w:r>
-            <w:proofErr w:type="spellStart"/>
-            <w:r>
-              <w:rPr>
-                <w:rFonts w:ascii="Courier New" w:hAnsi="Courier New" w:cs="Courier New"/>
-                <w:b/>
-              </w:rPr>
-              <w:t>maxXs</w:t>
-            </w:r>
-            <w:proofErr w:type="spellEnd"/>
-            <w:r>
-              <w:rPr>
-                <w:rFonts w:ascii="Courier New" w:hAnsi="Courier New" w:cs="Courier New"/>
-                <w:b/>
-              </w:rPr>
-              <w:t xml:space="preserve"> </w:t>
+              <w:t xml:space="preserve"> x &gt; maxXs </w:t>
             </w:r>
             <w:r>
               <w:rPr>
@@ -5729,17 +5298,8 @@
                 <w:rFonts w:ascii="Courier New" w:hAnsi="Courier New" w:cs="Courier New"/>
                 <w:b/>
               </w:rPr>
-              <w:t xml:space="preserve"> </w:t>
-            </w:r>
-            <w:proofErr w:type="spellStart"/>
-            <w:r>
-              <w:rPr>
-                <w:rFonts w:ascii="Courier New" w:hAnsi="Courier New" w:cs="Courier New"/>
-                <w:b/>
-              </w:rPr>
-              <w:t>maxXs</w:t>
-            </w:r>
-            <w:proofErr w:type="spellEnd"/>
+              <w:t xml:space="preserve"> maxXs</w:t>
+            </w:r>
           </w:p>
           <w:p>
             <w:pPr>
@@ -5764,47 +5324,13 @@
               </w:rPr>
               <w:t xml:space="preserve">where </w:t>
             </w:r>
-            <w:proofErr w:type="spellStart"/>
-            <w:r>
-              <w:rPr>
-                <w:rFonts w:ascii="Courier New" w:hAnsi="Courier New" w:cs="Courier New"/>
-                <w:b/>
-              </w:rPr>
-              <w:t>maxXs</w:t>
-            </w:r>
-            <w:proofErr w:type="spellEnd"/>
-            <w:r>
-              <w:rPr>
-                <w:rFonts w:ascii="Courier New" w:hAnsi="Courier New" w:cs="Courier New"/>
-                <w:b/>
-              </w:rPr>
-              <w:t xml:space="preserve"> = </w:t>
-            </w:r>
-            <w:proofErr w:type="spellStart"/>
-            <w:r>
-              <w:rPr>
-                <w:rFonts w:ascii="Courier New" w:hAnsi="Courier New" w:cs="Courier New"/>
-                <w:b/>
-              </w:rPr>
-              <w:t>maxNum</w:t>
-            </w:r>
-            <w:proofErr w:type="spellEnd"/>
-            <w:r>
-              <w:rPr>
-                <w:rFonts w:ascii="Courier New" w:hAnsi="Courier New" w:cs="Courier New"/>
-                <w:b/>
-              </w:rPr>
-              <w:t xml:space="preserve"> </w:t>
-            </w:r>
-            <w:proofErr w:type="spellStart"/>
-            <w:r>
-              <w:rPr>
-                <w:rFonts w:ascii="Courier New" w:hAnsi="Courier New" w:cs="Courier New"/>
-                <w:b/>
-              </w:rPr>
-              <w:t>xs</w:t>
-            </w:r>
-            <w:proofErr w:type="spellEnd"/>
+            <w:r>
+              <w:rPr>
+                <w:rFonts w:ascii="Courier New" w:hAnsi="Courier New" w:cs="Courier New"/>
+                <w:b/>
+              </w:rPr>
+              <w:t>maxXs = maxNum xs</w:t>
+            </w:r>
           </w:p>
         </w:tc>
         <w:tc>
@@ -7603,13 +7129,8 @@
               <w:t>Step #1:</w:t>
             </w:r>
             <w:r>
-              <w:t xml:space="preserve"> Use rule E-</w:t>
-            </w:r>
-            <w:proofErr w:type="spellStart"/>
-            <w:r>
-              <w:t>IfTrue</w:t>
-            </w:r>
-            <w:proofErr w:type="spellEnd"/>
+              <w:t xml:space="preserve"> Use rule E-IfTrue</w:t>
+            </w:r>
           </w:p>
           <w:p>
             <m:oMathPara>
@@ -7719,15 +7240,7 @@
               <w:t>:</w:t>
             </w:r>
             <w:r>
-              <w:t xml:space="preserve"> Use rule E-</w:t>
-            </w:r>
-            <w:proofErr w:type="spellStart"/>
-            <w:r>
-              <w:t>IfFalse</w:t>
-            </w:r>
-            <w:proofErr w:type="spellEnd"/>
-            <w:r>
-              <w:t xml:space="preserve"> (Now in normal form)</w:t>
+              <w:t xml:space="preserve"> Use rule E-IfFalse (Now in normal form)</w:t>
             </w:r>
           </w:p>
           <w:p>
@@ -7790,25 +7303,7 @@
                 <w:b/>
                 <w:color w:val="00B050"/>
               </w:rPr>
-              <w:t>E-</w:t>
-            </w:r>
-            <w:proofErr w:type="spellStart"/>
-            <w:r>
-              <w:rPr>
-                <w:rFonts w:ascii="Courier New" w:hAnsi="Courier New" w:cs="Courier New"/>
-                <w:b/>
-                <w:color w:val="00B050"/>
-              </w:rPr>
-              <w:t>IfTrue</w:t>
-            </w:r>
-            <w:proofErr w:type="spellEnd"/>
-            <w:r>
-              <w:rPr>
-                <w:rFonts w:ascii="Courier New" w:hAnsi="Courier New" w:cs="Courier New"/>
-                <w:b/>
-                <w:color w:val="00B050"/>
-              </w:rPr>
-              <w:t>:</w:t>
+              <w:t>E-IfTrue:</w:t>
             </w:r>
           </w:p>
           <w:p>
@@ -8043,25 +7538,7 @@
                 <w:b/>
                 <w:color w:val="00B050"/>
               </w:rPr>
-              <w:t>E-</w:t>
-            </w:r>
-            <w:proofErr w:type="spellStart"/>
-            <w:r>
-              <w:rPr>
-                <w:rFonts w:ascii="Courier New" w:hAnsi="Courier New" w:cs="Courier New"/>
-                <w:b/>
-                <w:color w:val="00B050"/>
-              </w:rPr>
-              <w:t>IfFalse</w:t>
-            </w:r>
-            <w:proofErr w:type="spellEnd"/>
-            <w:r>
-              <w:rPr>
-                <w:rFonts w:ascii="Courier New" w:hAnsi="Courier New" w:cs="Courier New"/>
-                <w:b/>
-                <w:color w:val="00B050"/>
-              </w:rPr>
-              <w:t>:</w:t>
+              <w:t>E-IfFalse:</w:t>
             </w:r>
           </w:p>
           <w:p>
@@ -8798,23 +8275,13 @@
                 <w:numId w:val="2"/>
               </w:numPr>
             </w:pPr>
-            <w:proofErr w:type="spellStart"/>
             <w:r>
               <w:rPr>
                 <w:rFonts w:ascii="Courier New" w:hAnsi="Courier New" w:cs="Courier New"/>
                 <w:b/>
                 <w:color w:val="7030A0"/>
               </w:rPr>
-              <w:t>succ</w:t>
-            </w:r>
-            <w:proofErr w:type="spellEnd"/>
-            <w:r>
-              <w:rPr>
-                <w:rFonts w:ascii="Courier New" w:hAnsi="Courier New" w:cs="Courier New"/>
-                <w:b/>
-                <w:color w:val="7030A0"/>
-              </w:rPr>
-              <w:t xml:space="preserve"> </w:t>
+              <w:t xml:space="preserve">succ </w:t>
             </w:r>
             <w:r>
               <w:rPr>
@@ -8839,41 +8306,13 @@
                 <w:numId w:val="2"/>
               </w:numPr>
             </w:pPr>
-            <w:proofErr w:type="spellStart"/>
             <w:r>
               <w:rPr>
                 <w:rFonts w:ascii="Courier New" w:hAnsi="Courier New" w:cs="Courier New"/>
                 <w:b/>
                 <w:color w:val="7030A0"/>
               </w:rPr>
-              <w:t>succ</w:t>
-            </w:r>
-            <w:proofErr w:type="spellEnd"/>
-            <w:r>
-              <w:rPr>
-                <w:rFonts w:ascii="Courier New" w:hAnsi="Courier New" w:cs="Courier New"/>
-                <w:b/>
-                <w:color w:val="7030A0"/>
-              </w:rPr>
-              <w:t xml:space="preserve"> </w:t>
-            </w:r>
-            <w:proofErr w:type="spellStart"/>
-            <w:r>
-              <w:rPr>
-                <w:rFonts w:ascii="Courier New" w:hAnsi="Courier New" w:cs="Courier New"/>
-                <w:b/>
-                <w:color w:val="7030A0"/>
-              </w:rPr>
-              <w:t>succ</w:t>
-            </w:r>
-            <w:proofErr w:type="spellEnd"/>
-            <w:r>
-              <w:rPr>
-                <w:rFonts w:ascii="Courier New" w:hAnsi="Courier New" w:cs="Courier New"/>
-                <w:b/>
-                <w:color w:val="7030A0"/>
-              </w:rPr>
-              <w:t xml:space="preserve"> 0</w:t>
+              <w:t>succ succ 0</w:t>
             </w:r>
             <w:r>
               <w:t xml:space="preserve"> </w:t>
@@ -8890,23 +8329,13 @@
                 <w:numId w:val="2"/>
               </w:numPr>
             </w:pPr>
-            <w:proofErr w:type="spellStart"/>
             <w:r>
               <w:rPr>
                 <w:rFonts w:ascii="Courier New" w:hAnsi="Courier New" w:cs="Courier New"/>
                 <w:b/>
                 <w:color w:val="7030A0"/>
               </w:rPr>
-              <w:t>pred</w:t>
-            </w:r>
-            <w:proofErr w:type="spellEnd"/>
-            <w:r>
-              <w:rPr>
-                <w:rFonts w:ascii="Courier New" w:hAnsi="Courier New" w:cs="Courier New"/>
-                <w:b/>
-                <w:color w:val="7030A0"/>
-              </w:rPr>
-              <w:t xml:space="preserve"> n</w:t>
+              <w:t>pred n</w:t>
             </w:r>
             <w:r>
               <w:t xml:space="preserve"> </w:t>
@@ -9270,23 +8699,13 @@
               </w:rPr>
               <w:tab/>
             </w:r>
-            <w:proofErr w:type="gramStart"/>
-            <w:r>
-              <w:rPr>
-                <w:rFonts w:ascii="Courier New" w:hAnsi="Courier New" w:cs="Courier New"/>
-                <w:b/>
-                <w:color w:val="0000FF"/>
-              </w:rPr>
-              <w:t>otherwise</w:t>
-            </w:r>
-            <w:proofErr w:type="gramEnd"/>
-            <w:r>
-              <w:rPr>
-                <w:rFonts w:ascii="Courier New" w:hAnsi="Courier New" w:cs="Courier New"/>
-                <w:b/>
-                <w:color w:val="0000FF"/>
-              </w:rPr>
-              <w:t xml:space="preserve"> </w:t>
+            <w:r>
+              <w:rPr>
+                <w:rFonts w:ascii="Courier New" w:hAnsi="Courier New" w:cs="Courier New"/>
+                <w:b/>
+                <w:color w:val="0000FF"/>
+              </w:rPr>
+              <w:t xml:space="preserve">otherwise </w:t>
             </w:r>
             <w:r>
               <w:rPr>
@@ -9504,69 +8923,41 @@
                 <w:b/>
                 <w:color w:val="7030A0"/>
               </w:rPr>
-              <w:t xml:space="preserve">  | </w:t>
-            </w:r>
-            <w:proofErr w:type="spellStart"/>
+              <w:t xml:space="preserve">  | succ </w:t>
+            </w:r>
+            <w:r>
+              <w:rPr>
+                <w:rFonts w:ascii="Courier New" w:hAnsi="Courier New" w:cs="Courier New"/>
+                <w:b/>
+                <w:color w:val="00B050"/>
+              </w:rPr>
+              <w:t>e</w:t>
+            </w:r>
+          </w:p>
+          <w:p>
+            <w:pPr>
+              <w:rPr>
+                <w:rFonts w:ascii="Courier New" w:hAnsi="Courier New" w:cs="Courier New"/>
+                <w:b/>
+                <w:color w:val="00B050"/>
+              </w:rPr>
+            </w:pPr>
+            <w:r>
+              <w:rPr>
+                <w:rFonts w:ascii="Courier New" w:hAnsi="Courier New" w:cs="Courier New"/>
+                <w:b/>
+                <w:color w:val="00B050"/>
+              </w:rPr>
+              <w:t xml:space="preserve">  </w:t>
+            </w:r>
             <w:r>
               <w:rPr>
                 <w:rFonts w:ascii="Courier New" w:hAnsi="Courier New" w:cs="Courier New"/>
                 <w:b/>
                 <w:color w:val="7030A0"/>
               </w:rPr>
-              <w:t>succ</w:t>
-            </w:r>
-            <w:proofErr w:type="spellEnd"/>
-            <w:r>
-              <w:rPr>
-                <w:rFonts w:ascii="Courier New" w:hAnsi="Courier New" w:cs="Courier New"/>
-                <w:b/>
-                <w:color w:val="7030A0"/>
-              </w:rPr>
-              <w:t xml:space="preserve"> </w:t>
-            </w:r>
-            <w:r>
-              <w:rPr>
-                <w:rFonts w:ascii="Courier New" w:hAnsi="Courier New" w:cs="Courier New"/>
-                <w:b/>
-                <w:color w:val="00B050"/>
-              </w:rPr>
-              <w:t>e</w:t>
-            </w:r>
-          </w:p>
-          <w:p>
-            <w:pPr>
-              <w:rPr>
-                <w:rFonts w:ascii="Courier New" w:hAnsi="Courier New" w:cs="Courier New"/>
-                <w:b/>
-                <w:color w:val="00B050"/>
-              </w:rPr>
-            </w:pPr>
-            <w:r>
-              <w:rPr>
-                <w:rFonts w:ascii="Courier New" w:hAnsi="Courier New" w:cs="Courier New"/>
-                <w:b/>
-                <w:color w:val="00B050"/>
-              </w:rPr>
-              <w:t xml:space="preserve">  </w:t>
-            </w:r>
-            <w:r>
-              <w:rPr>
-                <w:rFonts w:ascii="Courier New" w:hAnsi="Courier New" w:cs="Courier New"/>
-                <w:b/>
-                <w:color w:val="7030A0"/>
-              </w:rPr>
-              <w:t xml:space="preserve">| </w:t>
-            </w:r>
-            <w:proofErr w:type="spellStart"/>
-            <w:r>
-              <w:rPr>
-                <w:rFonts w:ascii="Courier New" w:hAnsi="Courier New" w:cs="Courier New"/>
-                <w:b/>
-                <w:color w:val="7030A0"/>
-              </w:rPr>
-              <w:t>pred</w:t>
-            </w:r>
-            <w:proofErr w:type="spellEnd"/>
+              <w:t>| pred</w:t>
+            </w:r>
             <w:r>
               <w:rPr>
                 <w:rFonts w:ascii="Courier New" w:hAnsi="Courier New" w:cs="Courier New"/>
@@ -9700,81 +9091,41 @@
                 <w:b/>
                 <w:color w:val="7030A0"/>
               </w:rPr>
-              <w:t xml:space="preserve">    | </w:t>
-            </w:r>
-            <w:proofErr w:type="spellStart"/>
-            <w:r>
+              <w:t xml:space="preserve">    | IntV</w:t>
+            </w:r>
+          </w:p>
+          <w:p>
+            <w:pPr>
               <w:rPr>
                 <w:rFonts w:ascii="Courier New" w:hAnsi="Courier New" w:cs="Courier New"/>
                 <w:b/>
                 <w:color w:val="7030A0"/>
               </w:rPr>
+            </w:pPr>
+          </w:p>
+          <w:p>
+            <w:pPr>
+              <w:rPr>
+                <w:b/>
+                <w:color w:val="0000FF"/>
+              </w:rPr>
+            </w:pPr>
+            <w:r>
+              <w:rPr>
+                <w:rFonts w:ascii="Courier New" w:hAnsi="Courier New" w:cs="Courier New"/>
+                <w:b/>
+                <w:color w:val="7030A0"/>
+              </w:rPr>
+              <w:t xml:space="preserve">IntV ::= 0 | succ </w:t>
+            </w:r>
+            <w:r>
+              <w:rPr>
+                <w:rFonts w:ascii="Courier New" w:hAnsi="Courier New" w:cs="Courier New"/>
+                <w:b/>
+                <w:color w:val="00B050"/>
+              </w:rPr>
               <w:t>IntV</w:t>
             </w:r>
-            <w:proofErr w:type="spellEnd"/>
-          </w:p>
-          <w:p>
-            <w:pPr>
-              <w:rPr>
-                <w:rFonts w:ascii="Courier New" w:hAnsi="Courier New" w:cs="Courier New"/>
-                <w:b/>
-                <w:color w:val="7030A0"/>
-              </w:rPr>
-            </w:pPr>
-          </w:p>
-          <w:p>
-            <w:pPr>
-              <w:rPr>
-                <w:b/>
-                <w:color w:val="0000FF"/>
-              </w:rPr>
-            </w:pPr>
-            <w:proofErr w:type="spellStart"/>
-            <w:r>
-              <w:rPr>
-                <w:rFonts w:ascii="Courier New" w:hAnsi="Courier New" w:cs="Courier New"/>
-                <w:b/>
-                <w:color w:val="7030A0"/>
-              </w:rPr>
-              <w:t>IntV</w:t>
-            </w:r>
-            <w:proofErr w:type="spellEnd"/>
-            <w:r>
-              <w:rPr>
-                <w:rFonts w:ascii="Courier New" w:hAnsi="Courier New" w:cs="Courier New"/>
-                <w:b/>
-                <w:color w:val="7030A0"/>
-              </w:rPr>
-              <w:t xml:space="preserve"> ::= 0 | </w:t>
-            </w:r>
-            <w:proofErr w:type="spellStart"/>
-            <w:r>
-              <w:rPr>
-                <w:rFonts w:ascii="Courier New" w:hAnsi="Courier New" w:cs="Courier New"/>
-                <w:b/>
-                <w:color w:val="7030A0"/>
-              </w:rPr>
-              <w:t>succ</w:t>
-            </w:r>
-            <w:proofErr w:type="spellEnd"/>
-            <w:r>
-              <w:rPr>
-                <w:rFonts w:ascii="Courier New" w:hAnsi="Courier New" w:cs="Courier New"/>
-                <w:b/>
-                <w:color w:val="7030A0"/>
-              </w:rPr>
-              <w:t xml:space="preserve"> </w:t>
-            </w:r>
-            <w:proofErr w:type="spellStart"/>
-            <w:r>
-              <w:rPr>
-                <w:rFonts w:ascii="Courier New" w:hAnsi="Courier New" w:cs="Courier New"/>
-                <w:b/>
-                <w:color w:val="00B050"/>
-              </w:rPr>
-              <w:t>IntV</w:t>
-            </w:r>
-            <w:proofErr w:type="spellEnd"/>
             <w:r>
               <w:rPr>
                 <w:rFonts w:ascii="Courier New" w:hAnsi="Courier New" w:cs="Courier New"/>
@@ -9956,31 +9307,126 @@
               </w:rPr>
               <w:t xml:space="preserve">data </w:t>
             </w:r>
-            <w:proofErr w:type="spellStart"/>
-            <w:r>
-              <w:rPr>
-                <w:rFonts w:ascii="Courier New" w:hAnsi="Courier New" w:cs="Courier New"/>
-                <w:b/>
+            <w:r>
+              <w:rPr>
+                <w:rFonts w:ascii="Courier New" w:hAnsi="Courier New" w:cs="Courier New"/>
+                <w:b/>
+              </w:rPr>
+              <w:t>BoolExp = BTrue</w:t>
+            </w:r>
+          </w:p>
+          <w:p>
+            <w:pPr>
+              <w:rPr>
+                <w:rFonts w:ascii="Courier New" w:hAnsi="Courier New" w:cs="Courier New"/>
+                <w:b/>
+              </w:rPr>
+            </w:pPr>
+            <w:r>
+              <w:rPr>
+                <w:rFonts w:ascii="Courier New" w:hAnsi="Courier New" w:cs="Courier New"/>
+                <w:b/>
+              </w:rPr>
+              <w:t xml:space="preserve">&gt;       </w:t>
+            </w:r>
+            <w:r>
+              <w:rPr>
+                <w:rFonts w:ascii="Courier New" w:hAnsi="Courier New" w:cs="Courier New"/>
+                <w:b/>
+                <w:color w:val="FF0000"/>
+              </w:rPr>
+              <w:t>|</w:t>
+            </w:r>
+            <w:r>
+              <w:rPr>
+                <w:rFonts w:ascii="Courier New" w:hAnsi="Courier New" w:cs="Courier New"/>
+                <w:b/>
+              </w:rPr>
+              <w:t xml:space="preserve"> BFalse</w:t>
+            </w:r>
+          </w:p>
+          <w:p>
+            <w:pPr>
+              <w:rPr>
+                <w:rFonts w:ascii="Courier New" w:hAnsi="Courier New" w:cs="Courier New"/>
+                <w:b/>
+              </w:rPr>
+            </w:pPr>
+            <w:r>
+              <w:rPr>
+                <w:rFonts w:ascii="Courier New" w:hAnsi="Courier New" w:cs="Courier New"/>
+                <w:b/>
+              </w:rPr>
+              <w:t xml:space="preserve">&gt;       </w:t>
+            </w:r>
+            <w:r>
+              <w:rPr>
+                <w:rFonts w:ascii="Courier New" w:hAnsi="Courier New" w:cs="Courier New"/>
+                <w:b/>
+                <w:color w:val="FF0000"/>
+              </w:rPr>
+              <w:t>|</w:t>
+            </w:r>
+            <w:r>
+              <w:rPr>
+                <w:rFonts w:ascii="Courier New" w:hAnsi="Courier New" w:cs="Courier New"/>
+                <w:b/>
+              </w:rPr>
+              <w:t xml:space="preserve"> </w:t>
+            </w:r>
+            <w:r>
+              <w:rPr>
+                <w:rFonts w:ascii="Courier New" w:hAnsi="Courier New" w:cs="Courier New"/>
+                <w:b/>
+                <w:color w:val="00B0F0"/>
+              </w:rPr>
+              <w:t>Bif</w:t>
+            </w:r>
+            <w:r>
+              <w:rPr>
+                <w:rFonts w:ascii="Courier New" w:hAnsi="Courier New" w:cs="Courier New"/>
+                <w:b/>
+              </w:rPr>
+              <w:t xml:space="preserve"> </w:t>
+            </w:r>
+            <w:r>
+              <w:rPr>
+                <w:rFonts w:ascii="Courier New" w:hAnsi="Courier New" w:cs="Courier New"/>
+                <w:b/>
+                <w:color w:val="00B050"/>
               </w:rPr>
               <w:t>BoolExp</w:t>
             </w:r>
-            <w:proofErr w:type="spellEnd"/>
-            <w:r>
-              <w:rPr>
-                <w:rFonts w:ascii="Courier New" w:hAnsi="Courier New" w:cs="Courier New"/>
-                <w:b/>
-              </w:rPr>
-              <w:t xml:space="preserve"> = </w:t>
-            </w:r>
-            <w:proofErr w:type="spellStart"/>
-            <w:r>
-              <w:rPr>
-                <w:rFonts w:ascii="Courier New" w:hAnsi="Courier New" w:cs="Courier New"/>
-                <w:b/>
-              </w:rPr>
-              <w:t>BTrue</w:t>
-            </w:r>
-            <w:proofErr w:type="spellEnd"/>
+            <w:r>
+              <w:rPr>
+                <w:rFonts w:ascii="Courier New" w:hAnsi="Courier New" w:cs="Courier New"/>
+                <w:b/>
+              </w:rPr>
+              <w:t xml:space="preserve"> </w:t>
+            </w:r>
+            <w:r>
+              <w:rPr>
+                <w:rFonts w:ascii="Courier New" w:hAnsi="Courier New" w:cs="Courier New"/>
+                <w:b/>
+                <w:color w:val="00B050"/>
+              </w:rPr>
+              <w:t>BoolExp</w:t>
+            </w:r>
+            <w:r>
+              <w:rPr>
+                <w:rFonts w:ascii="Courier New" w:hAnsi="Courier New" w:cs="Courier New"/>
+                <w:b/>
+              </w:rPr>
+              <w:t xml:space="preserve"> </w:t>
+            </w:r>
+            <w:r>
+              <w:rPr>
+                <w:rFonts w:ascii="Courier New" w:hAnsi="Courier New" w:cs="Courier New"/>
+                <w:b/>
+                <w:color w:val="00B050"/>
+              </w:rPr>
+              <w:t>BoolExp</w:t>
+            </w:r>
           </w:p>
           <w:p>
             <w:pPr>
@@ -10009,17 +9455,61 @@
                 <w:rFonts w:ascii="Courier New" w:hAnsi="Courier New" w:cs="Courier New"/>
                 <w:b/>
               </w:rPr>
+              <w:t xml:space="preserve"> B0</w:t>
+            </w:r>
+          </w:p>
+          <w:p>
+            <w:pPr>
+              <w:rPr>
+                <w:rFonts w:ascii="Courier New" w:hAnsi="Courier New" w:cs="Courier New"/>
+                <w:b/>
+              </w:rPr>
+            </w:pPr>
+            <w:r>
+              <w:rPr>
+                <w:rFonts w:ascii="Courier New" w:hAnsi="Courier New" w:cs="Courier New"/>
+                <w:b/>
+              </w:rPr>
+              <w:t xml:space="preserve">&gt;       </w:t>
+            </w:r>
+            <w:r>
+              <w:rPr>
+                <w:rFonts w:ascii="Courier New" w:hAnsi="Courier New" w:cs="Courier New"/>
+                <w:b/>
+                <w:color w:val="FF0000"/>
+              </w:rPr>
+              <w:t>|</w:t>
+            </w:r>
+            <w:r>
+              <w:rPr>
+                <w:rFonts w:ascii="Courier New" w:hAnsi="Courier New" w:cs="Courier New"/>
+                <w:b/>
+              </w:rPr>
               <w:t xml:space="preserve"> </w:t>
             </w:r>
-            <w:proofErr w:type="spellStart"/>
-            <w:r>
-              <w:rPr>
-                <w:rFonts w:ascii="Courier New" w:hAnsi="Courier New" w:cs="Courier New"/>
-                <w:b/>
-              </w:rPr>
-              <w:t>BFalse</w:t>
-            </w:r>
-            <w:proofErr w:type="spellEnd"/>
+            <w:r>
+              <w:rPr>
+                <w:rFonts w:ascii="Courier New" w:hAnsi="Courier New" w:cs="Courier New"/>
+                <w:b/>
+                <w:color w:val="00B0F0"/>
+              </w:rPr>
+              <w:t>Bsucc</w:t>
+            </w:r>
+            <w:r>
+              <w:rPr>
+                <w:rFonts w:ascii="Courier New" w:hAnsi="Courier New" w:cs="Courier New"/>
+                <w:b/>
+              </w:rPr>
+              <w:t xml:space="preserve"> </w:t>
+            </w:r>
+            <w:r>
+              <w:rPr>
+                <w:rFonts w:ascii="Courier New" w:hAnsi="Courier New" w:cs="Courier New"/>
+                <w:b/>
+                <w:color w:val="00B050"/>
+              </w:rPr>
+              <w:t>BoolExp</w:t>
+            </w:r>
           </w:p>
           <w:p>
             <w:pPr>
@@ -10050,16 +9540,14 @@
               </w:rPr>
               <w:t xml:space="preserve"> </w:t>
             </w:r>
-            <w:proofErr w:type="spellStart"/>
             <w:r>
               <w:rPr>
                 <w:rFonts w:ascii="Courier New" w:hAnsi="Courier New" w:cs="Courier New"/>
                 <w:b/>
                 <w:color w:val="00B0F0"/>
               </w:rPr>
-              <w:t>Bif</w:t>
-            </w:r>
-            <w:proofErr w:type="spellEnd"/>
+              <w:t>Bpred</w:t>
+            </w:r>
             <w:r>
               <w:rPr>
                 <w:rFonts w:ascii="Courier New" w:hAnsi="Courier New" w:cs="Courier New"/>
@@ -10067,7 +9555,6 @@
               </w:rPr>
               <w:t xml:space="preserve"> </w:t>
             </w:r>
-            <w:proofErr w:type="spellStart"/>
             <w:r>
               <w:rPr>
                 <w:rFonts w:ascii="Courier New" w:hAnsi="Courier New" w:cs="Courier New"/>
@@ -10076,185 +9563,6 @@
               </w:rPr>
               <w:t>BoolExp</w:t>
             </w:r>
-            <w:proofErr w:type="spellEnd"/>
-            <w:r>
-              <w:rPr>
-                <w:rFonts w:ascii="Courier New" w:hAnsi="Courier New" w:cs="Courier New"/>
-                <w:b/>
-              </w:rPr>
-              <w:t xml:space="preserve"> </w:t>
-            </w:r>
-            <w:proofErr w:type="spellStart"/>
-            <w:r>
-              <w:rPr>
-                <w:rFonts w:ascii="Courier New" w:hAnsi="Courier New" w:cs="Courier New"/>
-                <w:b/>
-                <w:color w:val="00B050"/>
-              </w:rPr>
-              <w:t>BoolExp</w:t>
-            </w:r>
-            <w:proofErr w:type="spellEnd"/>
-            <w:r>
-              <w:rPr>
-                <w:rFonts w:ascii="Courier New" w:hAnsi="Courier New" w:cs="Courier New"/>
-                <w:b/>
-              </w:rPr>
-              <w:t xml:space="preserve"> </w:t>
-            </w:r>
-            <w:proofErr w:type="spellStart"/>
-            <w:r>
-              <w:rPr>
-                <w:rFonts w:ascii="Courier New" w:hAnsi="Courier New" w:cs="Courier New"/>
-                <w:b/>
-                <w:color w:val="00B050"/>
-              </w:rPr>
-              <w:t>BoolExp</w:t>
-            </w:r>
-            <w:proofErr w:type="spellEnd"/>
-          </w:p>
-          <w:p>
-            <w:pPr>
-              <w:rPr>
-                <w:rFonts w:ascii="Courier New" w:hAnsi="Courier New" w:cs="Courier New"/>
-                <w:b/>
-              </w:rPr>
-            </w:pPr>
-            <w:r>
-              <w:rPr>
-                <w:rFonts w:ascii="Courier New" w:hAnsi="Courier New" w:cs="Courier New"/>
-                <w:b/>
-              </w:rPr>
-              <w:t xml:space="preserve">&gt;       </w:t>
-            </w:r>
-            <w:r>
-              <w:rPr>
-                <w:rFonts w:ascii="Courier New" w:hAnsi="Courier New" w:cs="Courier New"/>
-                <w:b/>
-                <w:color w:val="FF0000"/>
-              </w:rPr>
-              <w:t>|</w:t>
-            </w:r>
-            <w:r>
-              <w:rPr>
-                <w:rFonts w:ascii="Courier New" w:hAnsi="Courier New" w:cs="Courier New"/>
-                <w:b/>
-              </w:rPr>
-              <w:t xml:space="preserve"> B0</w:t>
-            </w:r>
-          </w:p>
-          <w:p>
-            <w:pPr>
-              <w:rPr>
-                <w:rFonts w:ascii="Courier New" w:hAnsi="Courier New" w:cs="Courier New"/>
-                <w:b/>
-              </w:rPr>
-            </w:pPr>
-            <w:r>
-              <w:rPr>
-                <w:rFonts w:ascii="Courier New" w:hAnsi="Courier New" w:cs="Courier New"/>
-                <w:b/>
-              </w:rPr>
-              <w:t xml:space="preserve">&gt;       </w:t>
-            </w:r>
-            <w:r>
-              <w:rPr>
-                <w:rFonts w:ascii="Courier New" w:hAnsi="Courier New" w:cs="Courier New"/>
-                <w:b/>
-                <w:color w:val="FF0000"/>
-              </w:rPr>
-              <w:t>|</w:t>
-            </w:r>
-            <w:r>
-              <w:rPr>
-                <w:rFonts w:ascii="Courier New" w:hAnsi="Courier New" w:cs="Courier New"/>
-                <w:b/>
-              </w:rPr>
-              <w:t xml:space="preserve"> </w:t>
-            </w:r>
-            <w:proofErr w:type="spellStart"/>
-            <w:r>
-              <w:rPr>
-                <w:rFonts w:ascii="Courier New" w:hAnsi="Courier New" w:cs="Courier New"/>
-                <w:b/>
-                <w:color w:val="00B0F0"/>
-              </w:rPr>
-              <w:t>Bsucc</w:t>
-            </w:r>
-            <w:proofErr w:type="spellEnd"/>
-            <w:r>
-              <w:rPr>
-                <w:rFonts w:ascii="Courier New" w:hAnsi="Courier New" w:cs="Courier New"/>
-                <w:b/>
-              </w:rPr>
-              <w:t xml:space="preserve"> </w:t>
-            </w:r>
-            <w:proofErr w:type="spellStart"/>
-            <w:r>
-              <w:rPr>
-                <w:rFonts w:ascii="Courier New" w:hAnsi="Courier New" w:cs="Courier New"/>
-                <w:b/>
-                <w:color w:val="00B050"/>
-              </w:rPr>
-              <w:t>BoolExp</w:t>
-            </w:r>
-            <w:proofErr w:type="spellEnd"/>
-          </w:p>
-          <w:p>
-            <w:pPr>
-              <w:rPr>
-                <w:rFonts w:ascii="Courier New" w:hAnsi="Courier New" w:cs="Courier New"/>
-                <w:b/>
-              </w:rPr>
-            </w:pPr>
-            <w:r>
-              <w:rPr>
-                <w:rFonts w:ascii="Courier New" w:hAnsi="Courier New" w:cs="Courier New"/>
-                <w:b/>
-              </w:rPr>
-              <w:t xml:space="preserve">&gt;       </w:t>
-            </w:r>
-            <w:r>
-              <w:rPr>
-                <w:rFonts w:ascii="Courier New" w:hAnsi="Courier New" w:cs="Courier New"/>
-                <w:b/>
-                <w:color w:val="FF0000"/>
-              </w:rPr>
-              <w:t>|</w:t>
-            </w:r>
-            <w:r>
-              <w:rPr>
-                <w:rFonts w:ascii="Courier New" w:hAnsi="Courier New" w:cs="Courier New"/>
-                <w:b/>
-              </w:rPr>
-              <w:t xml:space="preserve"> </w:t>
-            </w:r>
-            <w:proofErr w:type="spellStart"/>
-            <w:r>
-              <w:rPr>
-                <w:rFonts w:ascii="Courier New" w:hAnsi="Courier New" w:cs="Courier New"/>
-                <w:b/>
-                <w:color w:val="00B0F0"/>
-              </w:rPr>
-              <w:t>Bpred</w:t>
-            </w:r>
-            <w:proofErr w:type="spellEnd"/>
-            <w:r>
-              <w:rPr>
-                <w:rFonts w:ascii="Courier New" w:hAnsi="Courier New" w:cs="Courier New"/>
-                <w:b/>
-              </w:rPr>
-              <w:t xml:space="preserve"> </w:t>
-            </w:r>
-            <w:proofErr w:type="spellStart"/>
-            <w:r>
-              <w:rPr>
-                <w:rFonts w:ascii="Courier New" w:hAnsi="Courier New" w:cs="Courier New"/>
-                <w:b/>
-                <w:color w:val="00B050"/>
-              </w:rPr>
-              <w:t>BoolExp</w:t>
-            </w:r>
-            <w:proofErr w:type="spellEnd"/>
           </w:p>
           <w:p>
             <w:pPr>
@@ -10301,21 +9609,12 @@
                 <w:color w:val="0000FF"/>
               </w:rPr>
             </w:pPr>
-            <w:proofErr w:type="spellStart"/>
-            <w:r>
-              <w:rPr>
-                <w:b/>
-                <w:color w:val="0000FF"/>
-              </w:rPr>
-              <w:t>BoolVal</w:t>
-            </w:r>
-            <w:proofErr w:type="spellEnd"/>
-            <w:r>
-              <w:rPr>
-                <w:b/>
-                <w:color w:val="0000FF"/>
-              </w:rPr>
-              <w:t xml:space="preserve"> Type</w:t>
+            <w:r>
+              <w:rPr>
+                <w:b/>
+                <w:color w:val="0000FF"/>
+              </w:rPr>
+              <w:t>BoolVal Type</w:t>
             </w:r>
           </w:p>
           <w:p>
@@ -10354,90 +9653,162 @@
                 <w:rFonts w:ascii="Courier New" w:hAnsi="Courier New" w:cs="Courier New"/>
                 <w:b/>
               </w:rPr>
+              <w:t xml:space="preserve"> BoolVal = BVTrue</w:t>
+            </w:r>
+          </w:p>
+          <w:p>
+            <w:pPr>
+              <w:rPr>
+                <w:rFonts w:ascii="Courier New" w:hAnsi="Courier New" w:cs="Courier New"/>
+                <w:b/>
+              </w:rPr>
+            </w:pPr>
+            <w:r>
+              <w:rPr>
+                <w:rFonts w:ascii="Courier New" w:hAnsi="Courier New" w:cs="Courier New"/>
+                <w:b/>
+              </w:rPr>
+              <w:t>&gt;              | BVFalse</w:t>
+            </w:r>
+          </w:p>
+          <w:p>
+            <w:pPr>
+              <w:rPr>
+                <w:rFonts w:ascii="Courier New" w:hAnsi="Courier New" w:cs="Courier New"/>
+                <w:b/>
+              </w:rPr>
+            </w:pPr>
+            <w:r>
+              <w:rPr>
+                <w:rFonts w:ascii="Courier New" w:hAnsi="Courier New" w:cs="Courier New"/>
+                <w:b/>
+              </w:rPr>
+              <w:t xml:space="preserve">&gt;              | </w:t>
+            </w:r>
+            <w:r>
+              <w:rPr>
+                <w:rFonts w:ascii="Courier New" w:hAnsi="Courier New" w:cs="Courier New"/>
+                <w:b/>
+                <w:color w:val="00B0F0"/>
+              </w:rPr>
+              <w:t>BVNum</w:t>
+            </w:r>
+            <w:r>
+              <w:rPr>
+                <w:rFonts w:ascii="Courier New" w:hAnsi="Courier New" w:cs="Courier New"/>
+                <w:b/>
+              </w:rPr>
               <w:t xml:space="preserve"> </w:t>
             </w:r>
-            <w:proofErr w:type="spellStart"/>
-            <w:r>
-              <w:rPr>
-                <w:rFonts w:ascii="Courier New" w:hAnsi="Courier New" w:cs="Courier New"/>
-                <w:b/>
-              </w:rPr>
-              <w:t>BoolVal</w:t>
-            </w:r>
-            <w:proofErr w:type="spellEnd"/>
-            <w:r>
-              <w:rPr>
-                <w:rFonts w:ascii="Courier New" w:hAnsi="Courier New" w:cs="Courier New"/>
-                <w:b/>
-              </w:rPr>
-              <w:t xml:space="preserve"> = </w:t>
-            </w:r>
-            <w:proofErr w:type="spellStart"/>
-            <w:r>
-              <w:rPr>
-                <w:rFonts w:ascii="Courier New" w:hAnsi="Courier New" w:cs="Courier New"/>
-                <w:b/>
-              </w:rPr>
-              <w:t>BVTrue</w:t>
-            </w:r>
-            <w:proofErr w:type="spellEnd"/>
-          </w:p>
-          <w:p>
-            <w:pPr>
-              <w:rPr>
-                <w:rFonts w:ascii="Courier New" w:hAnsi="Courier New" w:cs="Courier New"/>
-                <w:b/>
-              </w:rPr>
-            </w:pPr>
-            <w:r>
-              <w:rPr>
-                <w:rFonts w:ascii="Courier New" w:hAnsi="Courier New" w:cs="Courier New"/>
-                <w:b/>
-              </w:rPr>
-              <w:t xml:space="preserve">&gt;              | </w:t>
-            </w:r>
-            <w:proofErr w:type="spellStart"/>
-            <w:r>
-              <w:rPr>
-                <w:rFonts w:ascii="Courier New" w:hAnsi="Courier New" w:cs="Courier New"/>
-                <w:b/>
-              </w:rPr>
-              <w:t>BVFalse</w:t>
-            </w:r>
-            <w:proofErr w:type="spellEnd"/>
-          </w:p>
-          <w:p>
-            <w:pPr>
-              <w:rPr>
-                <w:rFonts w:ascii="Courier New" w:hAnsi="Courier New" w:cs="Courier New"/>
-                <w:b/>
-              </w:rPr>
-            </w:pPr>
-            <w:r>
-              <w:rPr>
-                <w:rFonts w:ascii="Courier New" w:hAnsi="Courier New" w:cs="Courier New"/>
-                <w:b/>
-              </w:rPr>
-              <w:t xml:space="preserve">&gt;              | </w:t>
-            </w:r>
-            <w:proofErr w:type="spellStart"/>
+            <w:r>
+              <w:rPr>
+                <w:rFonts w:ascii="Courier New" w:hAnsi="Courier New" w:cs="Courier New"/>
+                <w:b/>
+                <w:color w:val="FF0000"/>
+              </w:rPr>
+              <w:t>BVInt</w:t>
+            </w:r>
+          </w:p>
+          <w:p>
+            <w:pPr>
+              <w:rPr>
+                <w:rFonts w:ascii="Courier New" w:hAnsi="Courier New" w:cs="Courier New"/>
+                <w:b/>
+                <w:color w:val="FF0000"/>
+              </w:rPr>
+            </w:pPr>
+            <w:r>
+              <w:rPr>
+                <w:rFonts w:ascii="Courier New" w:hAnsi="Courier New" w:cs="Courier New"/>
+                <w:b/>
+              </w:rPr>
+              <w:t xml:space="preserve">&gt;   </w:t>
+            </w:r>
+            <w:r>
+              <w:rPr>
+                <w:rFonts w:ascii="Courier New" w:hAnsi="Courier New" w:cs="Courier New"/>
+                <w:b/>
+                <w:color w:val="0000FF"/>
+              </w:rPr>
+              <w:t>deriving</w:t>
+            </w:r>
+            <w:r>
+              <w:rPr>
+                <w:rFonts w:ascii="Courier New" w:hAnsi="Courier New" w:cs="Courier New"/>
+                <w:b/>
+              </w:rPr>
+              <w:t xml:space="preserve"> </w:t>
+            </w:r>
+            <w:r>
+              <w:rPr>
+                <w:rFonts w:ascii="Courier New" w:hAnsi="Courier New" w:cs="Courier New"/>
+                <w:b/>
+                <w:color w:val="FF0000"/>
+              </w:rPr>
+              <w:t>Show</w:t>
+            </w:r>
+          </w:p>
+          <w:p>
+            <w:pPr>
+              <w:rPr>
+                <w:rFonts w:ascii="Courier New" w:hAnsi="Courier New" w:cs="Courier New"/>
+                <w:b/>
+                <w:color w:val="FF0000"/>
+              </w:rPr>
+            </w:pPr>
+          </w:p>
+          <w:p>
+            <w:pPr>
+              <w:rPr>
+                <w:rFonts w:ascii="Courier New" w:hAnsi="Courier New" w:cs="Courier New"/>
+                <w:b/>
+              </w:rPr>
+            </w:pPr>
+            <w:r>
+              <w:rPr>
+                <w:rFonts w:ascii="Courier New" w:hAnsi="Courier New" w:cs="Courier New"/>
+                <w:b/>
+              </w:rPr>
+              <w:t xml:space="preserve">&gt; </w:t>
+            </w:r>
+            <w:r>
+              <w:rPr>
+                <w:rFonts w:ascii="Courier New" w:hAnsi="Courier New" w:cs="Courier New"/>
+                <w:b/>
+                <w:color w:val="0000FF"/>
+              </w:rPr>
+              <w:t>data</w:t>
+            </w:r>
+            <w:r>
+              <w:rPr>
+                <w:rFonts w:ascii="Courier New" w:hAnsi="Courier New" w:cs="Courier New"/>
+                <w:b/>
+              </w:rPr>
+              <w:t xml:space="preserve"> BVInt = BV0</w:t>
+            </w:r>
+          </w:p>
+          <w:p>
+            <w:pPr>
+              <w:rPr>
+                <w:rFonts w:ascii="Courier New" w:hAnsi="Courier New" w:cs="Courier New"/>
+                <w:b/>
+              </w:rPr>
+            </w:pPr>
+            <w:r>
+              <w:rPr>
+                <w:rFonts w:ascii="Courier New" w:hAnsi="Courier New" w:cs="Courier New"/>
+                <w:b/>
+              </w:rPr>
+              <w:t xml:space="preserve">&gt;             | </w:t>
+            </w:r>
             <w:r>
               <w:rPr>
                 <w:rFonts w:ascii="Courier New" w:hAnsi="Courier New" w:cs="Courier New"/>
                 <w:b/>
                 <w:color w:val="00B0F0"/>
               </w:rPr>
-              <w:t>BVNum</w:t>
-            </w:r>
-            <w:proofErr w:type="spellEnd"/>
-            <w:r>
-              <w:rPr>
-                <w:rFonts w:ascii="Courier New" w:hAnsi="Courier New" w:cs="Courier New"/>
-                <w:b/>
-              </w:rPr>
-              <w:t xml:space="preserve"> </w:t>
-            </w:r>
-            <w:proofErr w:type="spellStart"/>
+              <w:t xml:space="preserve">BVSucc </w:t>
+            </w:r>
             <w:r>
               <w:rPr>
                 <w:rFonts w:ascii="Courier New" w:hAnsi="Courier New" w:cs="Courier New"/>
@@ -10446,144 +9817,6 @@
               </w:rPr>
               <w:t>BVInt</w:t>
             </w:r>
-            <w:proofErr w:type="spellEnd"/>
-          </w:p>
-          <w:p>
-            <w:pPr>
-              <w:rPr>
-                <w:rFonts w:ascii="Courier New" w:hAnsi="Courier New" w:cs="Courier New"/>
-                <w:b/>
-                <w:color w:val="FF0000"/>
-              </w:rPr>
-            </w:pPr>
-            <w:r>
-              <w:rPr>
-                <w:rFonts w:ascii="Courier New" w:hAnsi="Courier New" w:cs="Courier New"/>
-                <w:b/>
-              </w:rPr>
-              <w:t xml:space="preserve">&gt;   </w:t>
-            </w:r>
-            <w:r>
-              <w:rPr>
-                <w:rFonts w:ascii="Courier New" w:hAnsi="Courier New" w:cs="Courier New"/>
-                <w:b/>
-                <w:color w:val="0000FF"/>
-              </w:rPr>
-              <w:t>deriving</w:t>
-            </w:r>
-            <w:r>
-              <w:rPr>
-                <w:rFonts w:ascii="Courier New" w:hAnsi="Courier New" w:cs="Courier New"/>
-                <w:b/>
-              </w:rPr>
-              <w:t xml:space="preserve"> </w:t>
-            </w:r>
-            <w:r>
-              <w:rPr>
-                <w:rFonts w:ascii="Courier New" w:hAnsi="Courier New" w:cs="Courier New"/>
-                <w:b/>
-                <w:color w:val="FF0000"/>
-              </w:rPr>
-              <w:t>Show</w:t>
-            </w:r>
-          </w:p>
-          <w:p>
-            <w:pPr>
-              <w:rPr>
-                <w:rFonts w:ascii="Courier New" w:hAnsi="Courier New" w:cs="Courier New"/>
-                <w:b/>
-                <w:color w:val="FF0000"/>
-              </w:rPr>
-            </w:pPr>
-          </w:p>
-          <w:p>
-            <w:pPr>
-              <w:rPr>
-                <w:rFonts w:ascii="Courier New" w:hAnsi="Courier New" w:cs="Courier New"/>
-                <w:b/>
-              </w:rPr>
-            </w:pPr>
-            <w:r>
-              <w:rPr>
-                <w:rFonts w:ascii="Courier New" w:hAnsi="Courier New" w:cs="Courier New"/>
-                <w:b/>
-              </w:rPr>
-              <w:t xml:space="preserve">&gt; </w:t>
-            </w:r>
-            <w:r>
-              <w:rPr>
-                <w:rFonts w:ascii="Courier New" w:hAnsi="Courier New" w:cs="Courier New"/>
-                <w:b/>
-                <w:color w:val="0000FF"/>
-              </w:rPr>
-              <w:t>data</w:t>
-            </w:r>
-            <w:r>
-              <w:rPr>
-                <w:rFonts w:ascii="Courier New" w:hAnsi="Courier New" w:cs="Courier New"/>
-                <w:b/>
-              </w:rPr>
-              <w:t xml:space="preserve"> </w:t>
-            </w:r>
-            <w:proofErr w:type="spellStart"/>
-            <w:r>
-              <w:rPr>
-                <w:rFonts w:ascii="Courier New" w:hAnsi="Courier New" w:cs="Courier New"/>
-                <w:b/>
-              </w:rPr>
-              <w:t>BVInt</w:t>
-            </w:r>
-            <w:proofErr w:type="spellEnd"/>
-            <w:r>
-              <w:rPr>
-                <w:rFonts w:ascii="Courier New" w:hAnsi="Courier New" w:cs="Courier New"/>
-                <w:b/>
-              </w:rPr>
-              <w:t xml:space="preserve"> = BV0</w:t>
-            </w:r>
-          </w:p>
-          <w:p>
-            <w:pPr>
-              <w:rPr>
-                <w:rFonts w:ascii="Courier New" w:hAnsi="Courier New" w:cs="Courier New"/>
-                <w:b/>
-              </w:rPr>
-            </w:pPr>
-            <w:r>
-              <w:rPr>
-                <w:rFonts w:ascii="Courier New" w:hAnsi="Courier New" w:cs="Courier New"/>
-                <w:b/>
-              </w:rPr>
-              <w:t xml:space="preserve">&gt;             | </w:t>
-            </w:r>
-            <w:proofErr w:type="spellStart"/>
-            <w:r>
-              <w:rPr>
-                <w:rFonts w:ascii="Courier New" w:hAnsi="Courier New" w:cs="Courier New"/>
-                <w:b/>
-                <w:color w:val="00B0F0"/>
-              </w:rPr>
-              <w:t>BVSucc</w:t>
-            </w:r>
-            <w:proofErr w:type="spellEnd"/>
-            <w:r>
-              <w:rPr>
-                <w:rFonts w:ascii="Courier New" w:hAnsi="Courier New" w:cs="Courier New"/>
-                <w:b/>
-                <w:color w:val="00B0F0"/>
-              </w:rPr>
-              <w:t xml:space="preserve"> </w:t>
-            </w:r>
-            <w:proofErr w:type="spellStart"/>
-            <w:r>
-              <w:rPr>
-                <w:rFonts w:ascii="Courier New" w:hAnsi="Courier New" w:cs="Courier New"/>
-                <w:b/>
-                <w:color w:val="FF0000"/>
-              </w:rPr>
-              <w:t>BVInt</w:t>
-            </w:r>
-            <w:proofErr w:type="spellEnd"/>
           </w:p>
           <w:p>
             <w:r>
@@ -10637,27 +9870,9 @@
               </w:rPr>
               <w:t xml:space="preserve"> </w:t>
             </w:r>
-            <w:proofErr w:type="spellStart"/>
-            <w:r>
-              <w:t>BoolExp</w:t>
-            </w:r>
-            <w:proofErr w:type="spellEnd"/>
-            <w:r>
-              <w:t xml:space="preserve">, </w:t>
-            </w:r>
-            <w:proofErr w:type="spellStart"/>
-            <w:r>
-              <w:t>BoolVal</w:t>
-            </w:r>
-            <w:proofErr w:type="spellEnd"/>
-            <w:r>
-              <w:t xml:space="preserve">, </w:t>
-            </w:r>
-            <w:proofErr w:type="spellStart"/>
-            <w:r>
-              <w:t>BVInt</w:t>
-            </w:r>
-            <w:proofErr w:type="spellEnd"/>
+            <w:r>
+              <w:t>BoolExp, BoolVal, BVInt</w:t>
+            </w:r>
           </w:p>
           <w:p/>
           <w:p>
@@ -10667,18 +9882,8 @@
                 <w:i/>
                 <w:color w:val="0000FF"/>
               </w:rPr>
-              <w:t>Non-</w:t>
-            </w:r>
-            <w:proofErr w:type="spellStart"/>
-            <w:r>
-              <w:rPr>
-                <w:b/>
-                <w:i/>
-                <w:color w:val="0000FF"/>
-              </w:rPr>
-              <w:t>nullary</w:t>
-            </w:r>
-            <w:proofErr w:type="spellEnd"/>
+              <w:t>Non-nullary</w:t>
+            </w:r>
             <w:r>
               <w:rPr>
                 <w:b/>
@@ -10693,43 +9898,9 @@
               </w:rPr>
               <w:t xml:space="preserve">Value Constructors: </w:t>
             </w:r>
-            <w:proofErr w:type="spellStart"/>
-            <w:r>
-              <w:t>BIf</w:t>
-            </w:r>
-            <w:proofErr w:type="spellEnd"/>
-            <w:r>
-              <w:t xml:space="preserve">, </w:t>
-            </w:r>
-            <w:proofErr w:type="spellStart"/>
-            <w:r>
-              <w:t>Bsucc</w:t>
-            </w:r>
-            <w:proofErr w:type="spellEnd"/>
-            <w:r>
-              <w:t xml:space="preserve">, </w:t>
-            </w:r>
-            <w:proofErr w:type="spellStart"/>
-            <w:r>
-              <w:t>Bpred</w:t>
-            </w:r>
-            <w:proofErr w:type="spellEnd"/>
-            <w:r>
-              <w:t xml:space="preserve">, </w:t>
-            </w:r>
-            <w:proofErr w:type="spellStart"/>
-            <w:r>
-              <w:t>BVSucc</w:t>
-            </w:r>
-            <w:proofErr w:type="spellEnd"/>
-            <w:r>
-              <w:t xml:space="preserve">, </w:t>
-            </w:r>
-            <w:proofErr w:type="spellStart"/>
-            <w:r>
-              <w:t>BVNum</w:t>
-            </w:r>
-            <w:proofErr w:type="spellEnd"/>
+            <w:r>
+              <w:t>BIf, Bsucc, Bpred, BVSucc, BVNum</w:t>
+            </w:r>
           </w:p>
           <w:p/>
           <w:p>
@@ -10741,47 +9912,7 @@
               <w:t xml:space="preserve">Note: </w:t>
             </w:r>
             <w:r>
-              <w:t xml:space="preserve">Even constants like B0, </w:t>
-            </w:r>
-            <w:proofErr w:type="spellStart"/>
-            <w:r>
-              <w:t>BTrue</w:t>
-            </w:r>
-            <w:proofErr w:type="spellEnd"/>
-            <w:r>
-              <w:t xml:space="preserve">, </w:t>
-            </w:r>
-            <w:proofErr w:type="spellStart"/>
-            <w:r>
-              <w:t>BFalse</w:t>
-            </w:r>
-            <w:proofErr w:type="spellEnd"/>
-            <w:r>
-              <w:t xml:space="preserve">, </w:t>
-            </w:r>
-            <w:proofErr w:type="spellStart"/>
-            <w:r>
-              <w:t>BVTrue</w:t>
-            </w:r>
-            <w:proofErr w:type="spellEnd"/>
-            <w:r>
-              <w:t xml:space="preserve">, and </w:t>
-            </w:r>
-            <w:proofErr w:type="spellStart"/>
-            <w:r>
-              <w:t>BVFalse</w:t>
-            </w:r>
-            <w:proofErr w:type="spellEnd"/>
-            <w:r>
-              <w:t xml:space="preserve"> are </w:t>
-            </w:r>
-            <w:proofErr w:type="spellStart"/>
-            <w:r>
-              <w:t>nullary</w:t>
-            </w:r>
-            <w:proofErr w:type="spellEnd"/>
-            <w:r>
-              <w:t xml:space="preserve"> value constructors (since they take no arguments)</w:t>
+              <w:t>Even constants like B0, BTrue, BFalse, BVTrue, and BVFalse are nullary value constructors (since they take no arguments)</w:t>
             </w:r>
           </w:p>
         </w:tc>
@@ -11226,78 +10357,40 @@
                 <w:b/>
                 <w:color w:val="000000" w:themeColor="text1"/>
               </w:rPr>
-              <w:t xml:space="preserve"> </w:t>
-            </w:r>
-            <w:proofErr w:type="spellStart"/>
-            <w:r>
+              <w:t xml:space="preserve"> inc = (+1) </w:t>
+            </w:r>
+            <w:r>
+              <w:rPr>
+                <w:rFonts w:ascii="Courier New" w:hAnsi="Courier New" w:cs="Courier New"/>
+                <w:b/>
+                <w:color w:val="00B050"/>
+              </w:rPr>
+              <w:t>– No args</w:t>
+            </w:r>
+          </w:p>
+          <w:p>
+            <w:pPr>
               <w:rPr>
                 <w:rFonts w:ascii="Courier New" w:hAnsi="Courier New" w:cs="Courier New"/>
                 <w:b/>
                 <w:color w:val="000000" w:themeColor="text1"/>
               </w:rPr>
-              <w:t>inc</w:t>
-            </w:r>
-            <w:proofErr w:type="spellEnd"/>
+            </w:pPr>
             <w:r>
               <w:rPr>
                 <w:rFonts w:ascii="Courier New" w:hAnsi="Courier New" w:cs="Courier New"/>
                 <w:b/>
                 <w:color w:val="000000" w:themeColor="text1"/>
               </w:rPr>
-              <w:t xml:space="preserve"> = (+1) </w:t>
-            </w:r>
-            <w:r>
-              <w:rPr>
-                <w:rFonts w:ascii="Courier New" w:hAnsi="Courier New" w:cs="Courier New"/>
-                <w:b/>
-                <w:color w:val="00B050"/>
-              </w:rPr>
-              <w:t xml:space="preserve">– No </w:t>
-            </w:r>
-            <w:proofErr w:type="spellStart"/>
-            <w:r>
-              <w:rPr>
-                <w:rFonts w:ascii="Courier New" w:hAnsi="Courier New" w:cs="Courier New"/>
-                <w:b/>
-                <w:color w:val="00B050"/>
-              </w:rPr>
-              <w:t>args</w:t>
-            </w:r>
-            <w:proofErr w:type="spellEnd"/>
-          </w:p>
-          <w:p>
-            <w:pPr>
+              <w:t xml:space="preserve">&gt; </w:t>
+            </w:r>
+            <w:r>
               <w:rPr>
                 <w:rFonts w:ascii="Courier New" w:hAnsi="Courier New" w:cs="Courier New"/>
                 <w:b/>
                 <w:color w:val="000000" w:themeColor="text1"/>
               </w:rPr>
-            </w:pPr>
-            <w:r>
-              <w:rPr>
-                <w:rFonts w:ascii="Courier New" w:hAnsi="Courier New" w:cs="Courier New"/>
-                <w:b/>
-                <w:color w:val="000000" w:themeColor="text1"/>
-              </w:rPr>
-              <w:t xml:space="preserve">&gt; </w:t>
-            </w:r>
-            <w:proofErr w:type="spellStart"/>
-            <w:r>
-              <w:rPr>
-                <w:rFonts w:ascii="Courier New" w:hAnsi="Courier New" w:cs="Courier New"/>
-                <w:b/>
-                <w:color w:val="000000" w:themeColor="text1"/>
-              </w:rPr>
-              <w:t>inc</w:t>
-            </w:r>
-            <w:proofErr w:type="spellEnd"/>
-            <w:r>
-              <w:rPr>
-                <w:rFonts w:ascii="Courier New" w:hAnsi="Courier New" w:cs="Courier New"/>
-                <w:b/>
-                <w:color w:val="000000" w:themeColor="text1"/>
-              </w:rPr>
-              <w:t xml:space="preserve"> 3</w:t>
+              <w:t>inc 3</w:t>
             </w:r>
           </w:p>
           <w:p>
@@ -11805,7 +10898,6 @@
               </w:rPr>
               <w:t xml:space="preserve"> </w:t>
             </w:r>
-            <w:proofErr w:type="spellStart"/>
             <w:r>
               <w:rPr>
                 <w:rFonts w:ascii="CourierNewPSMT" w:hAnsi="CourierNewPSMT" w:cs="CourierNewPSMT"/>
@@ -11815,7 +10907,6 @@
               </w:rPr>
               <w:t>int</w:t>
             </w:r>
-            <w:proofErr w:type="spellEnd"/>
             <w:r>
               <w:rPr>
                 <w:rFonts w:ascii="CourierNewPSMT" w:hAnsi="CourierNewPSMT" w:cs="CourierNewPSMT"/>
@@ -11841,7 +10932,6 @@
               </w:rPr>
               <w:t>(</w:t>
             </w:r>
-            <w:proofErr w:type="spellStart"/>
             <w:r>
               <w:rPr>
                 <w:rFonts w:ascii="CourierNewPSMT" w:hAnsi="CourierNewPSMT" w:cs="CourierNewPSMT"/>
@@ -11851,7 +10941,6 @@
               </w:rPr>
               <w:t>int</w:t>
             </w:r>
-            <w:proofErr w:type="spellEnd"/>
             <w:r>
               <w:rPr>
                 <w:rFonts w:ascii="CourierNewPSMT" w:hAnsi="CourierNewPSMT" w:cs="CourierNewPSMT"/>
@@ -12131,7 +11220,6 @@
               </w:rPr>
               <w:t xml:space="preserve"> </w:t>
             </w:r>
-            <w:proofErr w:type="spellStart"/>
             <w:r>
               <w:rPr>
                 <w:rFonts w:ascii="CourierNewPSMT" w:hAnsi="CourierNewPSMT" w:cs="CourierNewPSMT"/>
@@ -12139,9 +11227,24 @@
                 <w:color w:val="0070C0"/>
                 <w:szCs w:val="16"/>
               </w:rPr>
-              <w:t>int</w:t>
-            </w:r>
-            <w:proofErr w:type="spellEnd"/>
+              <w:t xml:space="preserve">int </w:t>
+            </w:r>
+            <w:r>
+              <w:rPr>
+                <w:rFonts w:ascii="CourierNewPSMT" w:hAnsi="CourierNewPSMT" w:cs="CourierNewPSMT"/>
+                <w:b/>
+                <w:szCs w:val="16"/>
+              </w:rPr>
+              <w:t>factorialAcc</w:t>
+            </w:r>
+            <w:r>
+              <w:rPr>
+                <w:rFonts w:ascii="Courier New" w:hAnsi="Courier New" w:cs="Courier New"/>
+                <w:b/>
+                <w:szCs w:val="16"/>
+              </w:rPr>
+              <w:t>(</w:t>
+            </w:r>
             <w:r>
               <w:rPr>
                 <w:rFonts w:ascii="CourierNewPSMT" w:hAnsi="CourierNewPSMT" w:cs="CourierNewPSMT"/>
@@ -12149,27 +11252,16 @@
                 <w:color w:val="0070C0"/>
                 <w:szCs w:val="16"/>
               </w:rPr>
-              <w:t xml:space="preserve"> </w:t>
-            </w:r>
-            <w:proofErr w:type="spellStart"/>
-            <w:r>
-              <w:rPr>
-                <w:rFonts w:ascii="CourierNewPSMT" w:hAnsi="CourierNewPSMT" w:cs="CourierNewPSMT"/>
+              <w:t>int</w:t>
+            </w:r>
+            <w:r>
+              <w:rPr>
+                <w:rFonts w:ascii="Courier New" w:hAnsi="Courier New" w:cs="Courier New"/>
                 <w:b/>
                 <w:szCs w:val="16"/>
               </w:rPr>
-              <w:t>factorialAcc</w:t>
-            </w:r>
-            <w:proofErr w:type="spellEnd"/>
-            <w:r>
-              <w:rPr>
-                <w:rFonts w:ascii="Courier New" w:hAnsi="Courier New" w:cs="Courier New"/>
-                <w:b/>
-                <w:szCs w:val="16"/>
-              </w:rPr>
-              <w:t>(</w:t>
-            </w:r>
-            <w:proofErr w:type="spellStart"/>
+              <w:t xml:space="preserve"> n, </w:t>
+            </w:r>
             <w:r>
               <w:rPr>
                 <w:rFonts w:ascii="CourierNewPSMT" w:hAnsi="CourierNewPSMT" w:cs="CourierNewPSMT"/>
@@ -12179,51 +11271,13 @@
               </w:rPr>
               <w:t>int</w:t>
             </w:r>
-            <w:proofErr w:type="spellEnd"/>
             <w:r>
               <w:rPr>
                 <w:rFonts w:ascii="Courier New" w:hAnsi="Courier New" w:cs="Courier New"/>
                 <w:b/>
                 <w:szCs w:val="16"/>
               </w:rPr>
-              <w:t xml:space="preserve"> n, </w:t>
-            </w:r>
-            <w:proofErr w:type="spellStart"/>
-            <w:r>
-              <w:rPr>
-                <w:rFonts w:ascii="CourierNewPSMT" w:hAnsi="CourierNewPSMT" w:cs="CourierNewPSMT"/>
-                <w:b/>
-                <w:color w:val="0070C0"/>
-                <w:szCs w:val="16"/>
-              </w:rPr>
-              <w:t>int</w:t>
-            </w:r>
-            <w:proofErr w:type="spellEnd"/>
-            <w:r>
-              <w:rPr>
-                <w:rFonts w:ascii="Courier New" w:hAnsi="Courier New" w:cs="Courier New"/>
-                <w:b/>
-                <w:szCs w:val="16"/>
-              </w:rPr>
-              <w:t xml:space="preserve"> </w:t>
-            </w:r>
-            <w:proofErr w:type="spellStart"/>
-            <w:r>
-              <w:rPr>
-                <w:rFonts w:ascii="Courier New" w:hAnsi="Courier New" w:cs="Courier New"/>
-                <w:b/>
-                <w:szCs w:val="16"/>
-              </w:rPr>
-              <w:t>acc</w:t>
-            </w:r>
-            <w:proofErr w:type="spellEnd"/>
-            <w:r>
-              <w:rPr>
-                <w:rFonts w:ascii="Courier New" w:hAnsi="Courier New" w:cs="Courier New"/>
-                <w:b/>
-                <w:szCs w:val="16"/>
-              </w:rPr>
-              <w:t>)</w:t>
+              <w:t xml:space="preserve"> acc)</w:t>
             </w:r>
           </w:p>
           <w:p>
@@ -12292,23 +11346,13 @@
               </w:rPr>
               <w:t xml:space="preserve">return </w:t>
             </w:r>
-            <w:proofErr w:type="spellStart"/>
             <w:r>
               <w:rPr>
                 <w:rFonts w:ascii="Courier New" w:hAnsi="Courier New" w:cs="Courier New"/>
                 <w:b/>
                 <w:szCs w:val="16"/>
               </w:rPr>
-              <w:t>acc</w:t>
-            </w:r>
-            <w:proofErr w:type="spellEnd"/>
-            <w:r>
-              <w:rPr>
-                <w:rFonts w:ascii="Courier New" w:hAnsi="Courier New" w:cs="Courier New"/>
-                <w:b/>
-                <w:szCs w:val="16"/>
-              </w:rPr>
-              <w:t>;</w:t>
+              <w:t>acc;</w:t>
             </w:r>
           </w:p>
           <w:p>
@@ -12386,7 +11430,6 @@
               </w:rPr>
               <w:t xml:space="preserve"> </w:t>
             </w:r>
-            <w:proofErr w:type="spellStart"/>
             <w:r>
               <w:rPr>
                 <w:rFonts w:ascii="CourierNewPSMT" w:hAnsi="CourierNewPSMT" w:cs="CourierNewPSMT"/>
@@ -12395,32 +11438,13 @@
               </w:rPr>
               <w:t>factorialAcc</w:t>
             </w:r>
-            <w:proofErr w:type="spellEnd"/>
             <w:r>
               <w:rPr>
                 <w:rFonts w:ascii="Courier New" w:hAnsi="Courier New" w:cs="Courier New"/>
                 <w:b/>
                 <w:szCs w:val="16"/>
               </w:rPr>
-              <w:t>(n-1, n*</w:t>
-            </w:r>
-            <w:proofErr w:type="spellStart"/>
-            <w:r>
-              <w:rPr>
-                <w:rFonts w:ascii="Courier New" w:hAnsi="Courier New" w:cs="Courier New"/>
-                <w:b/>
-                <w:szCs w:val="16"/>
-              </w:rPr>
-              <w:t>acc</w:t>
-            </w:r>
-            <w:proofErr w:type="spellEnd"/>
-            <w:r>
-              <w:rPr>
-                <w:rFonts w:ascii="Courier New" w:hAnsi="Courier New" w:cs="Courier New"/>
-                <w:b/>
-                <w:szCs w:val="16"/>
-              </w:rPr>
-              <w:t>);</w:t>
+              <w:t>(n-1, n*acc);</w:t>
             </w:r>
           </w:p>
           <w:p>
@@ -12661,7 +11685,6 @@
               </w:rPr>
               <w:t xml:space="preserve"> :: </w:t>
             </w:r>
-            <w:proofErr w:type="spellStart"/>
             <w:r>
               <w:rPr>
                 <w:rFonts w:ascii="CourierNewPSMT" w:hAnsi="CourierNewPSMT" w:cs="CourierNewPSMT"/>
@@ -12671,7 +11694,6 @@
               </w:rPr>
               <w:t>Int</w:t>
             </w:r>
-            <w:proofErr w:type="spellEnd"/>
             <w:r>
               <w:rPr>
                 <w:rFonts w:ascii="Courier New" w:hAnsi="Courier New" w:cs="Courier New"/>
@@ -12680,7 +11702,6 @@
               </w:rPr>
               <w:t xml:space="preserve"> -&gt; </w:t>
             </w:r>
-            <w:proofErr w:type="spellStart"/>
             <w:r>
               <w:rPr>
                 <w:rFonts w:ascii="CourierNewPSMT" w:hAnsi="CourierNewPSMT" w:cs="CourierNewPSMT"/>
@@ -12690,7 +11711,6 @@
               </w:rPr>
               <w:t>Int</w:t>
             </w:r>
-            <w:proofErr w:type="spellEnd"/>
             <w:r>
               <w:rPr>
                 <w:rFonts w:ascii="Courier New" w:hAnsi="Courier New" w:cs="Courier New"/>
@@ -12699,7 +11719,6 @@
               </w:rPr>
               <w:t xml:space="preserve"> -&gt; </w:t>
             </w:r>
-            <w:proofErr w:type="spellStart"/>
             <w:r>
               <w:rPr>
                 <w:rFonts w:ascii="CourierNewPSMT" w:hAnsi="CourierNewPSMT" w:cs="CourierNewPSMT"/>
@@ -12709,7 +11728,6 @@
               </w:rPr>
               <w:t>Int</w:t>
             </w:r>
-            <w:proofErr w:type="spellEnd"/>
           </w:p>
           <w:p>
             <w:pPr>
@@ -12737,36 +11755,8 @@
                 <w:b/>
                 <w:szCs w:val="16"/>
               </w:rPr>
-              <w:t xml:space="preserve"> 0 </w:t>
-            </w:r>
-            <w:proofErr w:type="spellStart"/>
-            <w:r>
-              <w:rPr>
-                <w:rFonts w:ascii="Courier New" w:hAnsi="Courier New" w:cs="Courier New"/>
-                <w:b/>
-                <w:szCs w:val="16"/>
-              </w:rPr>
-              <w:t>acc</w:t>
-            </w:r>
-            <w:proofErr w:type="spellEnd"/>
-            <w:r>
-              <w:rPr>
-                <w:rFonts w:ascii="Courier New" w:hAnsi="Courier New" w:cs="Courier New"/>
-                <w:b/>
-                <w:szCs w:val="16"/>
-              </w:rPr>
-              <w:t xml:space="preserve"> = </w:t>
-            </w:r>
-            <w:proofErr w:type="spellStart"/>
-            <w:r>
-              <w:rPr>
-                <w:rFonts w:ascii="Courier New" w:hAnsi="Courier New" w:cs="Courier New"/>
-                <w:b/>
-                <w:szCs w:val="16"/>
-              </w:rPr>
-              <w:t>acc</w:t>
-            </w:r>
-            <w:proofErr w:type="spellEnd"/>
+              <w:t xml:space="preserve"> 0 acc = acc</w:t>
+            </w:r>
           </w:p>
           <w:p>
             <w:r>
@@ -12784,25 +11774,7 @@
                 <w:b/>
                 <w:szCs w:val="16"/>
               </w:rPr>
-              <w:t xml:space="preserve"> n </w:t>
-            </w:r>
-            <w:proofErr w:type="spellStart"/>
-            <w:r>
-              <w:rPr>
-                <w:rFonts w:ascii="Courier New" w:hAnsi="Courier New" w:cs="Courier New"/>
-                <w:b/>
-                <w:szCs w:val="16"/>
-              </w:rPr>
-              <w:t>acc</w:t>
-            </w:r>
-            <w:proofErr w:type="spellEnd"/>
-            <w:r>
-              <w:rPr>
-                <w:rFonts w:ascii="Courier New" w:hAnsi="Courier New" w:cs="Courier New"/>
-                <w:b/>
-                <w:szCs w:val="16"/>
-              </w:rPr>
-              <w:t xml:space="preserve"> = </w:t>
+              <w:t xml:space="preserve"> n acc = </w:t>
             </w:r>
             <w:r>
               <w:rPr>
@@ -12819,25 +11791,7 @@
                 <w:b/>
                 <w:szCs w:val="16"/>
               </w:rPr>
-              <w:t xml:space="preserve"> (n - 1) (n * </w:t>
-            </w:r>
-            <w:proofErr w:type="spellStart"/>
-            <w:r>
-              <w:rPr>
-                <w:rFonts w:ascii="Courier New" w:hAnsi="Courier New" w:cs="Courier New"/>
-                <w:b/>
-                <w:szCs w:val="16"/>
-              </w:rPr>
-              <w:t>acc</w:t>
-            </w:r>
-            <w:proofErr w:type="spellEnd"/>
-            <w:r>
-              <w:rPr>
-                <w:rFonts w:ascii="Courier New" w:hAnsi="Courier New" w:cs="Courier New"/>
-                <w:b/>
-                <w:szCs w:val="16"/>
-              </w:rPr>
-              <w:t>)</w:t>
+              <w:t xml:space="preserve"> (n - 1) (n * acc)</w:t>
             </w:r>
           </w:p>
         </w:tc>
@@ -13621,23 +12575,7 @@
                 <w:b/>
                 <w:color w:val="FF0000"/>
               </w:rPr>
-              <w:t xml:space="preserve">Transform a function with multiple arguments into multiple functions that each </w:t>
-            </w:r>
-            <w:proofErr w:type="gramStart"/>
-            <w:r>
-              <w:rPr>
-                <w:b/>
-                <w:color w:val="FF0000"/>
-              </w:rPr>
-              <w:t>take</w:t>
-            </w:r>
-            <w:proofErr w:type="gramEnd"/>
-            <w:r>
-              <w:rPr>
-                <w:b/>
-                <w:color w:val="FF0000"/>
-              </w:rPr>
-              <w:t xml:space="preserve"> exactly one argument</w:t>
+              <w:t>Transform a function with multiple arguments into multiple functions that each take exactly one argument</w:t>
             </w:r>
             <w:r>
               <w:t>.</w:t>
@@ -13674,7 +12612,6 @@
                 <w:szCs w:val="16"/>
               </w:rPr>
             </w:pPr>
-            <w:proofErr w:type="spellStart"/>
             <w:r>
               <w:rPr>
                 <w:rFonts w:ascii="CourierNewPSMT" w:hAnsi="CourierNewPSMT" w:cs="CourierNewPSMT"/>
@@ -13684,46 +12621,25 @@
               </w:rPr>
               <w:t>addNums</w:t>
             </w:r>
-            <w:proofErr w:type="spellEnd"/>
             <w:r>
               <w:rPr>
                 <w:rFonts w:ascii="CourierNewPSMT" w:hAnsi="CourierNewPSMT" w:cs="CourierNewPSMT"/>
                 <w:b/>
                 <w:szCs w:val="16"/>
               </w:rPr>
-              <w:t xml:space="preserve"> :: </w:t>
-            </w:r>
-            <w:proofErr w:type="spellStart"/>
-            <w:r>
+              <w:t xml:space="preserve"> :: Num a =&gt; a -&gt; a -&gt; a</w:t>
+            </w:r>
+          </w:p>
+          <w:p>
+            <w:pPr>
               <w:rPr>
                 <w:rFonts w:ascii="CourierNewPSMT" w:hAnsi="CourierNewPSMT" w:cs="CourierNewPSMT"/>
                 <w:b/>
                 <w:szCs w:val="16"/>
               </w:rPr>
-              <w:t>Num</w:t>
-            </w:r>
-            <w:proofErr w:type="spellEnd"/>
-            <w:r>
-              <w:rPr>
-                <w:rFonts w:ascii="CourierNewPSMT" w:hAnsi="CourierNewPSMT" w:cs="CourierNewPSMT"/>
-                <w:b/>
-                <w:szCs w:val="16"/>
-              </w:rPr>
-              <w:t xml:space="preserve"> a =&gt; a -&gt; a -&gt; a</w:t>
-            </w:r>
-          </w:p>
-          <w:p>
-            <w:pPr>
-              <w:rPr>
-                <w:rFonts w:ascii="CourierNewPSMT" w:hAnsi="CourierNewPSMT" w:cs="CourierNewPSMT"/>
-                <w:b/>
-                <w:szCs w:val="16"/>
-              </w:rPr>
-            </w:pPr>
-          </w:p>
-          <w:p>
-            <w:proofErr w:type="spellStart"/>
-            <w:proofErr w:type="gramStart"/>
+            </w:pPr>
+          </w:p>
+          <w:p>
             <w:r>
               <w:rPr>
                 <w:rFonts w:ascii="CourierNewPSMT" w:hAnsi="CourierNewPSMT" w:cs="CourierNewPSMT"/>
@@ -13733,8 +12649,6 @@
               </w:rPr>
               <w:t>addNums</w:t>
             </w:r>
-            <w:proofErr w:type="spellEnd"/>
-            <w:proofErr w:type="gramEnd"/>
             <w:r>
               <w:rPr>
                 <w:color w:val="E36C0A" w:themeColor="accent6" w:themeShade="BF"/>
@@ -13792,9 +12706,1049 @@
           <w:szCs w:val="6"/>
         </w:rPr>
       </w:pPr>
-      <w:bookmarkStart w:id="0" w:name="_GoBack"/>
-      <w:bookmarkEnd w:id="0"/>
     </w:p>
+    <w:p>
+      <w:pPr>
+        <w:rPr>
+          <w:sz w:val="6"/>
+          <w:szCs w:val="6"/>
+        </w:rPr>
+      </w:pPr>
+      <w:r>
+        <w:rPr>
+          <w:sz w:val="6"/>
+          <w:szCs w:val="6"/>
+        </w:rPr>
+        <w:br w:type="page"/>
+      </w:r>
+    </w:p>
+    <w:p>
+      <w:pPr>
+        <w:rPr>
+          <w:sz w:val="6"/>
+          <w:szCs w:val="6"/>
+        </w:rPr>
+      </w:pPr>
+    </w:p>
+    <w:tbl>
+      <w:tblPr>
+        <w:tblW w:w="11637" w:type="dxa"/>
+        <w:jc w:val="center"/>
+        <w:tblInd w:w="-243" w:type="dxa"/>
+        <w:tblBorders>
+          <w:top w:val="single" w:sz="4" w:space="0" w:color="auto"/>
+          <w:left w:val="single" w:sz="4" w:space="0" w:color="auto"/>
+          <w:bottom w:val="single" w:sz="4" w:space="0" w:color="auto"/>
+          <w:right w:val="single" w:sz="4" w:space="0" w:color="auto"/>
+          <w:insideH w:val="single" w:sz="4" w:space="0" w:color="auto"/>
+          <w:insideV w:val="single" w:sz="4" w:space="0" w:color="auto"/>
+        </w:tblBorders>
+        <w:tblLook w:val="00A0" w:firstRow="1" w:lastRow="0" w:firstColumn="1" w:lastColumn="0" w:noHBand="0" w:noVBand="0"/>
+      </w:tblPr>
+      <w:tblGrid>
+        <w:gridCol w:w="3484"/>
+        <w:gridCol w:w="4067"/>
+        <w:gridCol w:w="4086"/>
+      </w:tblGrid>
+      <w:tr>
+        <w:trPr>
+          <w:trHeight w:val="1898"/>
+          <w:jc w:val="center"/>
+        </w:trPr>
+        <w:tc>
+          <w:tcPr>
+            <w:tcW w:w="3836" w:type="dxa"/>
+            <w:tcBorders>
+              <w:right w:val="single" w:sz="12" w:space="0" w:color="auto"/>
+            </w:tcBorders>
+            <w:vAlign w:val="center"/>
+          </w:tcPr>
+          <w:p>
+            <w:pPr>
+              <w:jc w:val="center"/>
+              <w:rPr>
+                <w:rFonts w:ascii="Courier New" w:hAnsi="Courier New" w:cs="Courier New"/>
+                <w:b/>
+                <w:color w:val="0000FF"/>
+              </w:rPr>
+            </w:pPr>
+            <w:r>
+              <w:rPr>
+                <w:rFonts w:ascii="Courier New" w:hAnsi="Courier New" w:cs="Courier New"/>
+                <w:b/>
+                <w:color w:val="0000FF"/>
+              </w:rPr>
+              <w:t>map</w:t>
+            </w:r>
+          </w:p>
+          <w:p>
+            <w:pPr>
+              <w:pStyle w:val="ListParagraph"/>
+              <w:numPr>
+                <w:ilvl w:val="0"/>
+                <w:numId w:val="2"/>
+              </w:numPr>
+            </w:pPr>
+            <w:r>
+              <w:t>Built in Haskell higher order function</w:t>
+            </w:r>
+          </w:p>
+          <w:p>
+            <w:pPr>
+              <w:pStyle w:val="ListParagraph"/>
+              <w:numPr>
+                <w:ilvl w:val="0"/>
+                <w:numId w:val="2"/>
+              </w:numPr>
+            </w:pPr>
+            <w:r>
+              <w:rPr>
+                <w:b/>
+                <w:color w:val="FF0000"/>
+              </w:rPr>
+              <w:t>Applies a function</w:t>
+            </w:r>
+            <w:r>
+              <w:rPr>
+                <w:b/>
+                <w:color w:val="FF0000"/>
+              </w:rPr>
+              <w:t xml:space="preserve"> to all elements of a list.</w:t>
+            </w:r>
+          </w:p>
+          <w:p/>
+          <w:p>
+            <w:pPr>
+              <w:rPr>
+                <w:rFonts w:ascii="Courier New" w:hAnsi="Courier New" w:cs="Courier New"/>
+                <w:b/>
+              </w:rPr>
+            </w:pPr>
+            <w:r>
+              <w:rPr>
+                <w:rFonts w:ascii="Courier New" w:hAnsi="Courier New" w:cs="Courier New"/>
+                <w:b/>
+              </w:rPr>
+              <w:t>map :: (a -&gt;  b) -&gt; [a] -&gt; [b]</w:t>
+            </w:r>
+          </w:p>
+          <w:p>
+            <w:pPr>
+              <w:rPr>
+                <w:rFonts w:ascii="Courier New" w:hAnsi="Courier New" w:cs="Courier New"/>
+                <w:b/>
+              </w:rPr>
+            </w:pPr>
+          </w:p>
+          <w:p>
+            <w:pPr>
+              <w:rPr>
+                <w:rFonts w:ascii="Courier New" w:hAnsi="Courier New" w:cs="Courier New"/>
+                <w:b/>
+              </w:rPr>
+            </w:pPr>
+            <w:r>
+              <w:rPr>
+                <w:rFonts w:ascii="Courier New" w:hAnsi="Courier New" w:cs="Courier New"/>
+                <w:b/>
+              </w:rPr>
+              <w:t>&gt; map (+1) [1, 2, 3]</w:t>
+            </w:r>
+          </w:p>
+          <w:p>
+            <w:pPr>
+              <w:rPr>
+                <w:rFonts w:ascii="Courier New" w:hAnsi="Courier New" w:cs="Courier New"/>
+                <w:b/>
+              </w:rPr>
+            </w:pPr>
+            <w:r>
+              <w:rPr>
+                <w:rFonts w:ascii="Courier New" w:hAnsi="Courier New" w:cs="Courier New"/>
+                <w:b/>
+              </w:rPr>
+              <w:t>[2, 3, 4]</w:t>
+            </w:r>
+          </w:p>
+        </w:tc>
+        <w:tc>
+          <w:tcPr>
+            <w:tcW w:w="4503" w:type="dxa"/>
+            <w:tcBorders>
+              <w:top w:val="single" w:sz="12" w:space="0" w:color="auto"/>
+              <w:left w:val="single" w:sz="12" w:space="0" w:color="auto"/>
+              <w:bottom w:val="single" w:sz="6" w:space="0" w:color="auto"/>
+              <w:right w:val="single" w:sz="6" w:space="0" w:color="auto"/>
+            </w:tcBorders>
+            <w:vAlign w:val="center"/>
+          </w:tcPr>
+          <w:p>
+            <w:pPr>
+              <w:jc w:val="center"/>
+              <w:rPr>
+                <w:b/>
+                <w:color w:val="0000FF"/>
+              </w:rPr>
+            </w:pPr>
+            <w:r>
+              <w:rPr>
+                <w:b/>
+                <w:color w:val="0000FF"/>
+              </w:rPr>
+              <w:t>f</w:t>
+            </w:r>
+            <w:r>
+              <w:rPr>
+                <w:b/>
+                <w:color w:val="0000FF"/>
+              </w:rPr>
+              <w:t>oldl</w:t>
+            </w:r>
+          </w:p>
+          <w:p>
+            <w:pPr>
+              <w:pStyle w:val="ListParagraph"/>
+              <w:numPr>
+                <w:ilvl w:val="0"/>
+                <w:numId w:val="2"/>
+              </w:numPr>
+            </w:pPr>
+            <w:r>
+              <w:t>Built in higher order function</w:t>
+            </w:r>
+          </w:p>
+          <w:p>
+            <w:pPr>
+              <w:pStyle w:val="ListParagraph"/>
+              <w:numPr>
+                <w:ilvl w:val="0"/>
+                <w:numId w:val="2"/>
+              </w:numPr>
+            </w:pPr>
+            <w:r>
+              <w:rPr>
+                <w:b/>
+                <w:color w:val="FF0000"/>
+              </w:rPr>
+              <w:t xml:space="preserve">Does not </w:t>
+            </w:r>
+            <w:r>
+              <w:rPr>
+                <w:b/>
+                <w:color w:val="FF0000"/>
+              </w:rPr>
+              <w:t xml:space="preserve">support </w:t>
+            </w:r>
+            <w:r>
+              <w:rPr>
+                <w:b/>
+                <w:color w:val="FF0000"/>
+              </w:rPr>
+              <w:t>infinite lists</w:t>
+            </w:r>
+            <w:r>
+              <w:t>.</w:t>
+            </w:r>
+          </w:p>
+          <w:p>
+            <w:pPr>
+              <w:pStyle w:val="ListParagraph"/>
+              <w:numPr>
+                <w:ilvl w:val="0"/>
+                <w:numId w:val="2"/>
+              </w:numPr>
+            </w:pPr>
+            <w:r>
+              <w:rPr>
+                <w:b/>
+                <w:color w:val="FF0000"/>
+              </w:rPr>
+              <w:t>Should only be used for special cases</w:t>
+            </w:r>
+            <w:r>
+              <w:t>.</w:t>
+            </w:r>
+          </w:p>
+          <w:p>
+            <w:pPr>
+              <w:pStyle w:val="ListParagraph"/>
+              <w:ind w:left="144" w:firstLine="0"/>
+            </w:pPr>
+          </w:p>
+          <w:p>
+            <w:pPr>
+              <w:jc w:val="center"/>
+              <w:rPr>
+                <w:rFonts w:ascii="Courier New" w:hAnsi="Courier New" w:cs="Courier New"/>
+                <w:b/>
+              </w:rPr>
+            </w:pPr>
+            <w:r>
+              <w:rPr>
+                <w:rFonts w:ascii="Courier New" w:hAnsi="Courier New" w:cs="Courier New"/>
+                <w:b/>
+              </w:rPr>
+              <w:t>foldl :: (b -&gt; a -&gt; b) -&gt; b -&gt; a -&gt; b</w:t>
+            </w:r>
+          </w:p>
+          <w:p/>
+          <w:p>
+            <w:r>
+              <w:rPr>
+                <w:b/>
+                <w:color w:val="E36C0A" w:themeColor="accent6" w:themeShade="BF"/>
+              </w:rPr>
+              <w:t>Example</w:t>
+            </w:r>
+            <w:r>
+              <w:rPr>
+                <w:b/>
+                <w:color w:val="E36C0A" w:themeColor="accent6" w:themeShade="BF"/>
+              </w:rPr>
+              <w:t>:</w:t>
+            </w:r>
+          </w:p>
+          <w:p>
+            <w:pPr>
+              <w:rPr>
+                <w:rFonts w:ascii="Courier New" w:hAnsi="Courier New" w:cs="Courier New"/>
+                <w:b/>
+              </w:rPr>
+            </w:pPr>
+            <w:r>
+              <w:rPr>
+                <w:rFonts w:ascii="Courier New" w:hAnsi="Courier New" w:cs="Courier New"/>
+                <w:b/>
+              </w:rPr>
+              <w:t xml:space="preserve">&gt; foldl (\x y -&gt; x </w:t>
+            </w:r>
+            <w:r>
+              <w:rPr>
+                <w:rFonts w:ascii="Courier New" w:hAnsi="Courier New" w:cs="Courier New"/>
+                <w:b/>
+              </w:rPr>
+              <w:t>-</w:t>
+            </w:r>
+            <w:r>
+              <w:rPr>
+                <w:rFonts w:ascii="Courier New" w:hAnsi="Courier New" w:cs="Courier New"/>
+                <w:b/>
+              </w:rPr>
+              <w:t xml:space="preserve"> y) 0 [1, 2, 3, 4]</w:t>
+            </w:r>
+          </w:p>
+          <w:p>
+            <w:r>
+              <w:rPr>
+                <w:rFonts w:ascii="Courier New" w:hAnsi="Courier New" w:cs="Courier New"/>
+                <w:b/>
+              </w:rPr>
+              <w:t xml:space="preserve">-10 </w:t>
+            </w:r>
+            <w:r>
+              <w:rPr>
+                <w:rFonts w:ascii="Courier New" w:hAnsi="Courier New" w:cs="Courier New"/>
+                <w:b/>
+                <w:color w:val="00B050"/>
+              </w:rPr>
+              <w:t>--</w:t>
+            </w:r>
+            <w:r>
+              <w:rPr>
+                <w:rFonts w:ascii="Courier New" w:hAnsi="Courier New" w:cs="Courier New"/>
+                <w:b/>
+                <w:color w:val="00B050"/>
+              </w:rPr>
+              <w:t xml:space="preserve"> (((0</w:t>
+            </w:r>
+            <w:r>
+              <w:rPr>
+                <w:rFonts w:ascii="Courier New" w:hAnsi="Courier New" w:cs="Courier New"/>
+                <w:b/>
+                <w:color w:val="00B050"/>
+              </w:rPr>
+              <w:t>-1) -</w:t>
+            </w:r>
+            <w:r>
+              <w:rPr>
+                <w:rFonts w:ascii="Courier New" w:hAnsi="Courier New" w:cs="Courier New"/>
+                <w:b/>
+                <w:color w:val="00B050"/>
+              </w:rPr>
+              <w:t xml:space="preserve"> 2)</w:t>
+            </w:r>
+            <w:r>
+              <w:rPr>
+                <w:rFonts w:ascii="Courier New" w:hAnsi="Courier New" w:cs="Courier New"/>
+                <w:b/>
+                <w:color w:val="00B050"/>
+              </w:rPr>
+              <w:t xml:space="preserve"> - 3) -</w:t>
+            </w:r>
+            <w:r>
+              <w:rPr>
+                <w:rFonts w:ascii="Courier New" w:hAnsi="Courier New" w:cs="Courier New"/>
+                <w:b/>
+                <w:color w:val="00B050"/>
+              </w:rPr>
+              <w:t xml:space="preserve"> 4</w:t>
+            </w:r>
+          </w:p>
+        </w:tc>
+        <w:tc>
+          <w:tcPr>
+            <w:tcW w:w="3298" w:type="dxa"/>
+            <w:vMerge w:val="restart"/>
+            <w:tcBorders>
+              <w:top w:val="single" w:sz="12" w:space="0" w:color="auto"/>
+              <w:left w:val="single" w:sz="6" w:space="0" w:color="auto"/>
+              <w:bottom w:val="single" w:sz="6" w:space="0" w:color="auto"/>
+              <w:right w:val="single" w:sz="12" w:space="0" w:color="auto"/>
+            </w:tcBorders>
+            <w:vAlign w:val="center"/>
+          </w:tcPr>
+          <w:p>
+            <w:r>
+              <w:rPr>
+                <w:noProof/>
+              </w:rPr>
+              <w:drawing>
+                <wp:inline distT="0" distB="0" distL="0" distR="0" wp14:anchorId="06D03E19" wp14:editId="7DEAFC87">
+                  <wp:extent cx="2454119" cy="1211721"/>
+                  <wp:effectExtent l="0" t="0" r="3810" b="7620"/>
+                  <wp:docPr id="5" name="Picture 5"/>
+                  <wp:cNvGraphicFramePr>
+                    <a:graphicFrameLocks xmlns:a="http://schemas.openxmlformats.org/drawingml/2006/main" noChangeAspect="1"/>
+                  </wp:cNvGraphicFramePr>
+                  <a:graphic xmlns:a="http://schemas.openxmlformats.org/drawingml/2006/main">
+                    <a:graphicData uri="http://schemas.openxmlformats.org/drawingml/2006/picture">
+                      <pic:pic xmlns:pic="http://schemas.openxmlformats.org/drawingml/2006/picture">
+                        <pic:nvPicPr>
+                          <pic:cNvPr id="0" name="Left-fold-transformation.png"/>
+                          <pic:cNvPicPr/>
+                        </pic:nvPicPr>
+                        <pic:blipFill>
+                          <a:blip r:embed="rId10">
+                            <a:extLst>
+                              <a:ext uri="{28A0092B-C50C-407E-A947-70E740481C1C}">
+                                <a14:useLocalDpi xmlns:a14="http://schemas.microsoft.com/office/drawing/2010/main" val="0"/>
+                              </a:ext>
+                            </a:extLst>
+                          </a:blip>
+                          <a:stretch>
+                            <a:fillRect/>
+                          </a:stretch>
+                        </pic:blipFill>
+                        <pic:spPr>
+                          <a:xfrm>
+                            <a:off x="0" y="0"/>
+                            <a:ext cx="2456599" cy="1212945"/>
+                          </a:xfrm>
+                          <a:prstGeom prst="rect">
+                            <a:avLst/>
+                          </a:prstGeom>
+                        </pic:spPr>
+                      </pic:pic>
+                    </a:graphicData>
+                  </a:graphic>
+                </wp:inline>
+              </w:drawing>
+            </w:r>
+          </w:p>
+          <w:p/>
+          <w:p>
+            <w:r>
+              <w:rPr>
+                <w:noProof/>
+              </w:rPr>
+              <w:drawing>
+                <wp:inline distT="0" distB="0" distL="0" distR="0" wp14:anchorId="3AE6B0C4" wp14:editId="3F18346E">
+                  <wp:extent cx="2388575" cy="1179359"/>
+                  <wp:effectExtent l="0" t="0" r="0" b="1905"/>
+                  <wp:docPr id="3" name="Picture 3"/>
+                  <wp:cNvGraphicFramePr>
+                    <a:graphicFrameLocks xmlns:a="http://schemas.openxmlformats.org/drawingml/2006/main" noChangeAspect="1"/>
+                  </wp:cNvGraphicFramePr>
+                  <a:graphic xmlns:a="http://schemas.openxmlformats.org/drawingml/2006/main">
+                    <a:graphicData uri="http://schemas.openxmlformats.org/drawingml/2006/picture">
+                      <pic:pic xmlns:pic="http://schemas.openxmlformats.org/drawingml/2006/picture">
+                        <pic:nvPicPr>
+                          <pic:cNvPr id="0" name="Right-fold-transformation.png"/>
+                          <pic:cNvPicPr/>
+                        </pic:nvPicPr>
+                        <pic:blipFill>
+                          <a:blip r:embed="rId11">
+                            <a:extLst>
+                              <a:ext uri="{28A0092B-C50C-407E-A947-70E740481C1C}">
+                                <a14:useLocalDpi xmlns:a14="http://schemas.microsoft.com/office/drawing/2010/main" val="0"/>
+                              </a:ext>
+                            </a:extLst>
+                          </a:blip>
+                          <a:stretch>
+                            <a:fillRect/>
+                          </a:stretch>
+                        </pic:blipFill>
+                        <pic:spPr>
+                          <a:xfrm>
+                            <a:off x="0" y="0"/>
+                            <a:ext cx="2390988" cy="1180551"/>
+                          </a:xfrm>
+                          <a:prstGeom prst="rect">
+                            <a:avLst/>
+                          </a:prstGeom>
+                        </pic:spPr>
+                      </pic:pic>
+                    </a:graphicData>
+                  </a:graphic>
+                </wp:inline>
+              </w:drawing>
+            </w:r>
+          </w:p>
+        </w:tc>
+      </w:tr>
+      <w:tr>
+        <w:trPr>
+          <w:trHeight w:val="576"/>
+          <w:jc w:val="center"/>
+        </w:trPr>
+        <w:tc>
+          <w:tcPr>
+            <w:tcW w:w="3836" w:type="dxa"/>
+            <w:tcBorders>
+              <w:right w:val="single" w:sz="12" w:space="0" w:color="auto"/>
+            </w:tcBorders>
+            <w:vAlign w:val="center"/>
+          </w:tcPr>
+          <w:p>
+            <w:pPr>
+              <w:jc w:val="center"/>
+              <w:rPr>
+                <w:rFonts w:ascii="Courier New" w:hAnsi="Courier New" w:cs="Courier New"/>
+                <w:b/>
+                <w:color w:val="0000FF"/>
+              </w:rPr>
+            </w:pPr>
+            <w:r>
+              <w:rPr>
+                <w:rFonts w:ascii="Courier New" w:hAnsi="Courier New" w:cs="Courier New"/>
+                <w:b/>
+                <w:color w:val="0000FF"/>
+              </w:rPr>
+              <w:t>filter</w:t>
+            </w:r>
+          </w:p>
+          <w:p>
+            <w:pPr>
+              <w:pStyle w:val="ListParagraph"/>
+              <w:numPr>
+                <w:ilvl w:val="0"/>
+                <w:numId w:val="2"/>
+              </w:numPr>
+            </w:pPr>
+            <w:r>
+              <w:t>Built in Haskell higher order function</w:t>
+            </w:r>
+          </w:p>
+          <w:p>
+            <w:pPr>
+              <w:pStyle w:val="ListParagraph"/>
+              <w:numPr>
+                <w:ilvl w:val="0"/>
+                <w:numId w:val="2"/>
+              </w:numPr>
+            </w:pPr>
+            <w:r>
+              <w:rPr>
+                <w:b/>
+                <w:color w:val="FF0000"/>
+              </w:rPr>
+              <w:t>Removes all elements from a list that do not satisfy (i.e. make true) some predicate</w:t>
+            </w:r>
+            <w:r>
+              <w:t>.</w:t>
+            </w:r>
+          </w:p>
+          <w:p/>
+          <w:p>
+            <w:pPr>
+              <w:rPr>
+                <w:rFonts w:ascii="Courier New" w:hAnsi="Courier New" w:cs="Courier New"/>
+                <w:b/>
+              </w:rPr>
+            </w:pPr>
+            <w:r>
+              <w:rPr>
+                <w:rFonts w:ascii="Courier New" w:hAnsi="Courier New" w:cs="Courier New"/>
+                <w:b/>
+              </w:rPr>
+              <w:t>filter</w:t>
+            </w:r>
+            <w:r>
+              <w:rPr>
+                <w:rFonts w:ascii="Courier New" w:hAnsi="Courier New" w:cs="Courier New"/>
+                <w:b/>
+              </w:rPr>
+              <w:t xml:space="preserve"> :: (a -&gt;  </w:t>
+            </w:r>
+            <w:r>
+              <w:rPr>
+                <w:rFonts w:ascii="Courier New" w:hAnsi="Courier New" w:cs="Courier New"/>
+                <w:b/>
+              </w:rPr>
+              <w:t>Bool) -&gt; [a] -&gt; [a</w:t>
+            </w:r>
+            <w:r>
+              <w:rPr>
+                <w:rFonts w:ascii="Courier New" w:hAnsi="Courier New" w:cs="Courier New"/>
+                <w:b/>
+              </w:rPr>
+              <w:t>]</w:t>
+            </w:r>
+          </w:p>
+          <w:p>
+            <w:pPr>
+              <w:rPr>
+                <w:rFonts w:ascii="Courier New" w:hAnsi="Courier New" w:cs="Courier New"/>
+                <w:b/>
+              </w:rPr>
+            </w:pPr>
+          </w:p>
+          <w:p>
+            <w:pPr>
+              <w:rPr>
+                <w:rFonts w:ascii="Courier New" w:hAnsi="Courier New" w:cs="Courier New"/>
+                <w:b/>
+              </w:rPr>
+            </w:pPr>
+            <w:r>
+              <w:rPr>
+                <w:rFonts w:ascii="Courier New" w:hAnsi="Courier New" w:cs="Courier New"/>
+                <w:b/>
+              </w:rPr>
+              <w:t xml:space="preserve">&gt; </w:t>
+            </w:r>
+            <w:r>
+              <w:rPr>
+                <w:rFonts w:ascii="Courier New" w:hAnsi="Courier New" w:cs="Courier New"/>
+                <w:b/>
+              </w:rPr>
+              <w:t>filter</w:t>
+            </w:r>
+            <w:r>
+              <w:rPr>
+                <w:rFonts w:ascii="Courier New" w:hAnsi="Courier New" w:cs="Courier New"/>
+                <w:b/>
+              </w:rPr>
+              <w:t xml:space="preserve"> (</w:t>
+            </w:r>
+            <w:r>
+              <w:rPr>
+                <w:rFonts w:ascii="Courier New" w:hAnsi="Courier New" w:cs="Courier New"/>
+                <w:b/>
+              </w:rPr>
+              <w:t>&gt;2</w:t>
+            </w:r>
+            <w:r>
+              <w:rPr>
+                <w:rFonts w:ascii="Courier New" w:hAnsi="Courier New" w:cs="Courier New"/>
+                <w:b/>
+              </w:rPr>
+              <w:t>) [1, 2, 3</w:t>
+            </w:r>
+            <w:r>
+              <w:rPr>
+                <w:rFonts w:ascii="Courier New" w:hAnsi="Courier New" w:cs="Courier New"/>
+                <w:b/>
+              </w:rPr>
+              <w:t>, 4</w:t>
+            </w:r>
+            <w:r>
+              <w:rPr>
+                <w:rFonts w:ascii="Courier New" w:hAnsi="Courier New" w:cs="Courier New"/>
+                <w:b/>
+              </w:rPr>
+              <w:t>]</w:t>
+            </w:r>
+          </w:p>
+          <w:p>
+            <w:pPr>
+              <w:rPr>
+                <w:rFonts w:ascii="Courier New" w:hAnsi="Courier New" w:cs="Courier New"/>
+                <w:b/>
+                <w:color w:val="0000FF"/>
+              </w:rPr>
+            </w:pPr>
+            <w:r>
+              <w:rPr>
+                <w:rFonts w:ascii="Courier New" w:hAnsi="Courier New" w:cs="Courier New"/>
+                <w:b/>
+              </w:rPr>
+              <w:t>[</w:t>
+            </w:r>
+            <w:r>
+              <w:rPr>
+                <w:rFonts w:ascii="Courier New" w:hAnsi="Courier New" w:cs="Courier New"/>
+                <w:b/>
+              </w:rPr>
+              <w:t>3, 4]</w:t>
+            </w:r>
+          </w:p>
+        </w:tc>
+        <w:tc>
+          <w:tcPr>
+            <w:tcW w:w="4503" w:type="dxa"/>
+            <w:tcBorders>
+              <w:top w:val="single" w:sz="6" w:space="0" w:color="auto"/>
+              <w:left w:val="single" w:sz="12" w:space="0" w:color="auto"/>
+              <w:bottom w:val="single" w:sz="12" w:space="0" w:color="auto"/>
+              <w:right w:val="single" w:sz="6" w:space="0" w:color="auto"/>
+            </w:tcBorders>
+            <w:vAlign w:val="center"/>
+          </w:tcPr>
+          <w:p>
+            <w:pPr>
+              <w:jc w:val="center"/>
+              <w:rPr>
+                <w:b/>
+                <w:color w:val="0000FF"/>
+              </w:rPr>
+            </w:pPr>
+            <w:r>
+              <w:rPr>
+                <w:b/>
+                <w:color w:val="0000FF"/>
+              </w:rPr>
+              <w:t>f</w:t>
+            </w:r>
+            <w:r>
+              <w:rPr>
+                <w:b/>
+                <w:color w:val="0000FF"/>
+              </w:rPr>
+              <w:t>old</w:t>
+            </w:r>
+            <w:r>
+              <w:rPr>
+                <w:b/>
+                <w:color w:val="0000FF"/>
+              </w:rPr>
+              <w:t>r</w:t>
+            </w:r>
+          </w:p>
+          <w:p>
+            <w:pPr>
+              <w:pStyle w:val="ListParagraph"/>
+              <w:numPr>
+                <w:ilvl w:val="0"/>
+                <w:numId w:val="2"/>
+              </w:numPr>
+            </w:pPr>
+            <w:r>
+              <w:t>Built in higher order function</w:t>
+            </w:r>
+          </w:p>
+          <w:p>
+            <w:pPr>
+              <w:pStyle w:val="ListParagraph"/>
+              <w:numPr>
+                <w:ilvl w:val="0"/>
+                <w:numId w:val="2"/>
+              </w:numPr>
+            </w:pPr>
+            <w:r>
+              <w:rPr>
+                <w:b/>
+                <w:color w:val="00B050"/>
+              </w:rPr>
+              <w:t>Supports infinite lists</w:t>
+            </w:r>
+            <w:r>
+              <w:t>.</w:t>
+            </w:r>
+          </w:p>
+          <w:p>
+            <w:pPr>
+              <w:pStyle w:val="ListParagraph"/>
+              <w:numPr>
+                <w:ilvl w:val="0"/>
+                <w:numId w:val="2"/>
+              </w:numPr>
+            </w:pPr>
+            <w:r>
+              <w:t>“</w:t>
+            </w:r>
+            <w:r>
+              <w:rPr>
+                <w:b/>
+                <w:i/>
+                <w:u w:val="single"/>
+              </w:rPr>
+              <w:t>Usually the right fold to use</w:t>
+            </w:r>
+            <w:r>
+              <w:t>”</w:t>
+            </w:r>
+          </w:p>
+          <w:p/>
+          <w:p>
+            <w:pPr>
+              <w:jc w:val="center"/>
+            </w:pPr>
+            <w:r>
+              <w:rPr>
+                <w:rFonts w:ascii="Courier New" w:hAnsi="Courier New" w:cs="Courier New"/>
+                <w:b/>
+              </w:rPr>
+              <w:t>foldr :: (b -&gt; a -&gt; a) -&gt; a -&gt; b -&gt; a</w:t>
+            </w:r>
+          </w:p>
+          <w:p/>
+          <w:p>
+            <w:pPr>
+              <w:rPr>
+                <w:b/>
+                <w:color w:val="E36C0A" w:themeColor="accent6" w:themeShade="BF"/>
+              </w:rPr>
+            </w:pPr>
+            <w:r>
+              <w:rPr>
+                <w:b/>
+                <w:color w:val="E36C0A" w:themeColor="accent6" w:themeShade="BF"/>
+              </w:rPr>
+              <w:t>Example:</w:t>
+            </w:r>
+          </w:p>
+          <w:p>
+            <w:pPr>
+              <w:rPr>
+                <w:rFonts w:ascii="Courier New" w:hAnsi="Courier New" w:cs="Courier New"/>
+                <w:b/>
+              </w:rPr>
+            </w:pPr>
+            <w:r>
+              <w:rPr>
+                <w:rFonts w:ascii="Courier New" w:hAnsi="Courier New" w:cs="Courier New"/>
+                <w:b/>
+              </w:rPr>
+              <w:t>&gt; foldl (\x y -&gt; x + y) 0 [1, 2, 3, 4]</w:t>
+            </w:r>
+          </w:p>
+          <w:p>
+            <w:r>
+              <w:rPr>
+                <w:rFonts w:ascii="Courier New" w:hAnsi="Courier New" w:cs="Courier New"/>
+                <w:b/>
+              </w:rPr>
+              <w:t xml:space="preserve">-2 </w:t>
+            </w:r>
+            <w:r>
+              <w:rPr>
+                <w:rFonts w:ascii="Courier New" w:hAnsi="Courier New" w:cs="Courier New"/>
+                <w:b/>
+                <w:color w:val="00B050"/>
+              </w:rPr>
+              <w:t>-- 1 – (2 – (3 – (4 – 0)))</w:t>
+            </w:r>
+          </w:p>
+        </w:tc>
+        <w:tc>
+          <w:tcPr>
+            <w:tcW w:w="3298" w:type="dxa"/>
+            <w:vMerge/>
+            <w:tcBorders>
+              <w:top w:val="single" w:sz="6" w:space="0" w:color="auto"/>
+              <w:left w:val="single" w:sz="6" w:space="0" w:color="auto"/>
+              <w:bottom w:val="single" w:sz="12" w:space="0" w:color="auto"/>
+              <w:right w:val="single" w:sz="12" w:space="0" w:color="auto"/>
+            </w:tcBorders>
+            <w:vAlign w:val="center"/>
+          </w:tcPr>
+          <w:p/>
+        </w:tc>
+      </w:tr>
+    </w:tbl>
+    <w:p>
+      <w:pPr>
+        <w:rPr>
+          <w:sz w:val="6"/>
+          <w:szCs w:val="6"/>
+        </w:rPr>
+      </w:pPr>
+    </w:p>
+    <w:p>
+      <w:pPr>
+        <w:rPr>
+          <w:sz w:val="6"/>
+          <w:szCs w:val="6"/>
+        </w:rPr>
+      </w:pPr>
+    </w:p>
+    <w:tbl>
+      <w:tblPr>
+        <w:tblW w:w="11394" w:type="dxa"/>
+        <w:jc w:val="center"/>
+        <w:tblBorders>
+          <w:top w:val="single" w:sz="4" w:space="0" w:color="auto"/>
+          <w:left w:val="single" w:sz="4" w:space="0" w:color="auto"/>
+          <w:bottom w:val="single" w:sz="4" w:space="0" w:color="auto"/>
+          <w:right w:val="single" w:sz="4" w:space="0" w:color="auto"/>
+          <w:insideH w:val="single" w:sz="4" w:space="0" w:color="auto"/>
+          <w:insideV w:val="single" w:sz="4" w:space="0" w:color="auto"/>
+        </w:tblBorders>
+        <w:tblLook w:val="00A0" w:firstRow="1" w:lastRow="0" w:firstColumn="1" w:lastColumn="0" w:noHBand="0" w:noVBand="0"/>
+      </w:tblPr>
+      <w:tblGrid>
+        <w:gridCol w:w="3807"/>
+        <w:gridCol w:w="3510"/>
+        <w:gridCol w:w="4077"/>
+      </w:tblGrid>
+      <w:tr>
+        <w:trPr>
+          <w:trHeight w:val="890"/>
+          <w:jc w:val="center"/>
+        </w:trPr>
+        <w:tc>
+          <w:tcPr>
+            <w:tcW w:w="3807" w:type="dxa"/>
+            <w:vAlign w:val="center"/>
+          </w:tcPr>
+          <w:p>
+            <w:r>
+              <w:rPr>
+                <w:b/>
+                <w:color w:val="0000FF"/>
+              </w:rPr>
+              <w:t>Thunk</w:t>
+            </w:r>
+            <w:r>
+              <w:t xml:space="preserve"> – A delayed computation</w:t>
+            </w:r>
+          </w:p>
+          <w:p>
+            <w:pPr>
+              <w:rPr>
+                <w:rFonts w:ascii="Courier New" w:hAnsi="Courier New" w:cs="Courier New"/>
+                <w:b/>
+                <w:szCs w:val="16"/>
+              </w:rPr>
+            </w:pPr>
+          </w:p>
+          <w:p>
+            <w:r>
+              <w:t xml:space="preserve">Due to lazy evaluation, </w:t>
+            </w:r>
+            <w:r>
+              <w:rPr>
+                <w:b/>
+                <w:color w:val="FF0000"/>
+              </w:rPr>
+              <w:t>foldl and foldr build thunks rather than calculate the results as they go</w:t>
+            </w:r>
+            <w:r>
+              <w:t>.</w:t>
+            </w:r>
+          </w:p>
+        </w:tc>
+        <w:tc>
+          <w:tcPr>
+            <w:tcW w:w="3510" w:type="dxa"/>
+            <w:tcBorders>
+              <w:right w:val="single" w:sz="4" w:space="0" w:color="auto"/>
+            </w:tcBorders>
+            <w:vAlign w:val="center"/>
+          </w:tcPr>
+          <w:p>
+            <w:pPr>
+              <w:jc w:val="center"/>
+              <w:rPr>
+                <w:b/>
+                <w:color w:val="0000FF"/>
+              </w:rPr>
+            </w:pPr>
+            <w:r>
+              <w:rPr>
+                <w:b/>
+                <w:color w:val="0000FF"/>
+              </w:rPr>
+              <w:t>foldl'</w:t>
+            </w:r>
+          </w:p>
+          <w:p>
+            <w:pPr>
+              <w:jc w:val="center"/>
+              <w:rPr>
+                <w:b/>
+                <w:color w:val="0000FF"/>
+              </w:rPr>
+            </w:pPr>
+          </w:p>
+          <w:p>
+            <w:pPr>
+              <w:pStyle w:val="ListParagraph"/>
+              <w:numPr>
+                <w:ilvl w:val="0"/>
+                <w:numId w:val="2"/>
+              </w:numPr>
+            </w:pPr>
+            <w:r>
+              <w:rPr>
+                <w:rFonts w:ascii="Courier New" w:hAnsi="Courier New" w:cs="Courier New"/>
+                <w:b/>
+                <w:color w:val="0000FF"/>
+              </w:rPr>
+              <w:t>Data.list.foldl’</w:t>
+            </w:r>
+            <w:r>
+              <w:rPr>
+                <w:color w:val="0000FF"/>
+              </w:rPr>
+              <w:t xml:space="preserve"> </w:t>
+            </w:r>
+            <w:r>
+              <w:t>evaluates its results eagerly (i.e. does not use thunks)</w:t>
+            </w:r>
+          </w:p>
+          <w:p>
+            <w:pPr>
+              <w:pStyle w:val="ListParagraph"/>
+              <w:numPr>
+                <w:ilvl w:val="0"/>
+                <w:numId w:val="2"/>
+              </w:numPr>
+              <w:rPr>
+                <w:b/>
+              </w:rPr>
+            </w:pPr>
+            <w:r>
+              <w:rPr>
+                <w:b/>
+                <w:color w:val="00B050"/>
+              </w:rPr>
+              <w:t>Good for large, but finite lists.</w:t>
+            </w:r>
+          </w:p>
+        </w:tc>
+        <w:tc>
+          <w:tcPr>
+            <w:tcW w:w="4077" w:type="dxa"/>
+            <w:tcBorders>
+              <w:top w:val="single" w:sz="4" w:space="0" w:color="auto"/>
+              <w:left w:val="single" w:sz="4" w:space="0" w:color="auto"/>
+              <w:right w:val="single" w:sz="4" w:space="0" w:color="auto"/>
+            </w:tcBorders>
+            <w:vAlign w:val="center"/>
+          </w:tcPr>
+          <w:p>
+            <w:pPr>
+              <w:rPr>
+                <w:b/>
+                <w:color w:val="E36C0A" w:themeColor="accent6" w:themeShade="BF"/>
+              </w:rPr>
+            </w:pPr>
+          </w:p>
+        </w:tc>
+      </w:tr>
+    </w:tbl>
     <w:p>
       <w:pPr>
         <w:rPr>
@@ -13819,8 +13773,65 @@
         </w:rPr>
       </w:pPr>
     </w:p>
+    <w:p>
+      <w:pPr>
+        <w:jc w:val="center"/>
+        <w:rPr>
+          <w:b/>
+          <w:color w:val="008000"/>
+          <w:sz w:val="30"/>
+          <w:szCs w:val="30"/>
+        </w:rPr>
+      </w:pPr>
+      <w:r>
+        <w:rPr>
+          <w:b/>
+          <w:color w:val="008000"/>
+          <w:sz w:val="30"/>
+          <w:szCs w:val="30"/>
+        </w:rPr>
+        <w:t>Lecture #0</w:t>
+      </w:r>
+      <w:r>
+        <w:rPr>
+          <w:b/>
+          <w:color w:val="008000"/>
+          <w:sz w:val="30"/>
+          <w:szCs w:val="30"/>
+        </w:rPr>
+        <w:t>5</w:t>
+      </w:r>
+      <w:r>
+        <w:rPr>
+          <w:b/>
+          <w:color w:val="008000"/>
+          <w:sz w:val="30"/>
+          <w:szCs w:val="30"/>
+        </w:rPr>
+        <w:t xml:space="preserve"> – </w:t>
+      </w:r>
+      <w:r>
+        <w:rPr>
+          <w:b/>
+          <w:color w:val="008000"/>
+          <w:sz w:val="30"/>
+          <w:szCs w:val="30"/>
+        </w:rPr>
+        <w:t>Small-Step Operational Semantics</w:t>
+      </w:r>
+      <w:bookmarkStart w:id="0" w:name="_GoBack"/>
+      <w:bookmarkEnd w:id="0"/>
+    </w:p>
+    <w:p>
+      <w:pPr>
+        <w:rPr>
+          <w:sz w:val="6"/>
+          <w:szCs w:val="6"/>
+        </w:rPr>
+      </w:pPr>
+    </w:p>
     <w:sectPr>
-      <w:footerReference w:type="default" r:id="rId10"/>
+      <w:footerReference w:type="default" r:id="rId12"/>
       <w:pgSz w:w="12240" w:h="15840"/>
       <w:pgMar w:top="288" w:right="720" w:bottom="288" w:left="720" w:header="720" w:footer="720" w:gutter="0"/>
       <w:cols w:space="720"/>
@@ -13869,7 +13880,7 @@
       <w:rPr>
         <w:noProof/>
       </w:rPr>
-      <w:t>3</w:t>
+      <w:t>4</w:t>
     </w:r>
     <w:r>
       <w:rPr>
@@ -15626,7 +15637,7 @@
 </file>
 
 <file path=customXml/itemProps1.xml><?xml version="1.0" encoding="utf-8"?>
-<ds:datastoreItem xmlns:ds="http://schemas.openxmlformats.org/officeDocument/2006/customXml" ds:itemID="{B6794797-5CAD-4ACF-81CE-DA587C1B5840}">
+<ds:datastoreItem xmlns:ds="http://schemas.openxmlformats.org/officeDocument/2006/customXml" ds:itemID="{86F0C943-3B32-4B48-9EAE-78A3C4719DFA}">
   <ds:schemaRefs>
     <ds:schemaRef ds:uri="http://schemas.openxmlformats.org/officeDocument/2006/bibliography"/>
   </ds:schemaRefs>

</xml_diff>

<commit_message>
Halfway through lecture #08 for the midterm study guide.
</commit_message>
<xml_diff>
--- a/Exam_Study_Guides/Midterm/CS252_-_Midterm_Study_Guide.docx
+++ b/Exam_Study_Guides/Midterm/CS252_-_Midterm_Study_Guide.docx
@@ -14672,6 +14672,14 @@
         </w:tc>
       </w:tr>
     </w:tbl>
+    <w:p>
+      <w:pPr>
+        <w:rPr>
+          <w:sz w:val="6"/>
+          <w:szCs w:val="6"/>
+        </w:rPr>
+      </w:pPr>
+    </w:p>
     <w:p>
       <w:pPr>
         <w:rPr>
@@ -19463,7 +19471,28 @@
                 <w:b/>
                 <w:color w:val="E36C0A" w:themeColor="accent6" w:themeShade="BF"/>
               </w:rPr>
-              <w:t>Specify Document Type</w:t>
+              <w:t xml:space="preserve">Specify </w:t>
+            </w:r>
+            <w:r>
+              <w:rPr>
+                <w:b/>
+                <w:color w:val="E36C0A" w:themeColor="accent6" w:themeShade="BF"/>
+              </w:rPr>
+              <w:t>Document</w:t>
+            </w:r>
+            <w:r>
+              <w:rPr>
+                <w:b/>
+                <w:color w:val="E36C0A" w:themeColor="accent6" w:themeShade="BF"/>
+              </w:rPr>
+              <w:t xml:space="preserve"> </w:t>
+            </w:r>
+            <w:r>
+              <w:rPr>
+                <w:b/>
+                <w:color w:val="E36C0A" w:themeColor="accent6" w:themeShade="BF"/>
+              </w:rPr>
+              <w:t>Type</w:t>
             </w:r>
           </w:p>
           <w:p>
@@ -19486,7 +19515,7 @@
               <w:rPr>
                 <w:rFonts w:ascii="Courier New" w:hAnsi="Courier New" w:cs="Courier New"/>
                 <w:b/>
-                <w:color w:val="31849B" w:themeColor="accent5" w:themeShade="BF"/>
+                <w:color w:val="0070C0"/>
               </w:rPr>
               <w:t>documentclass</w:t>
             </w:r>
@@ -19549,7 +19578,7 @@
               <w:rPr>
                 <w:rFonts w:ascii="Courier New" w:hAnsi="Courier New" w:cs="Courier New"/>
                 <w:b/>
-                <w:color w:val="31849B" w:themeColor="accent5" w:themeShade="BF"/>
+                <w:color w:val="0070C0"/>
               </w:rPr>
               <w:t>title</w:t>
             </w:r>
@@ -19564,25 +19593,95 @@
           <w:p>
             <w:pPr>
               <w:rPr>
+                <w:rFonts w:ascii="Courier New" w:hAnsi="Courier New" w:cs="Courier New"/>
+                <w:b/>
+                <w:color w:val="0070C0"/>
+              </w:rPr>
+            </w:pPr>
+          </w:p>
+          <w:p>
+            <w:pPr>
+              <w:jc w:val="center"/>
+              <w:rPr>
                 <w:b/>
                 <w:color w:val="E36C0A" w:themeColor="accent6" w:themeShade="BF"/>
               </w:rPr>
             </w:pPr>
+            <w:r>
+              <w:rPr>
+                <w:b/>
+                <w:color w:val="E36C0A" w:themeColor="accent6" w:themeShade="BF"/>
+              </w:rPr>
+              <w:t>Start Document</w:t>
+            </w:r>
           </w:p>
           <w:p>
             <w:pPr>
               <w:jc w:val="center"/>
               <w:rPr>
+                <w:rFonts w:ascii="Courier New" w:hAnsi="Courier New" w:cs="Courier New"/>
+                <w:b/>
+              </w:rPr>
+            </w:pPr>
+            <w:r>
+              <w:rPr>
+                <w:rFonts w:ascii="Courier New" w:hAnsi="Courier New" w:cs="Courier New"/>
+                <w:b/>
+              </w:rPr>
+              <w:t>\</w:t>
+            </w:r>
+            <w:r>
+              <w:rPr>
+                <w:rFonts w:ascii="Courier New" w:hAnsi="Courier New" w:cs="Courier New"/>
+                <w:b/>
+                <w:color w:val="0070C0"/>
+              </w:rPr>
+              <w:t>begin</w:t>
+            </w:r>
+            <w:r>
+              <w:rPr>
+                <w:rFonts w:ascii="Courier New" w:hAnsi="Courier New" w:cs="Courier New"/>
+                <w:b/>
+              </w:rPr>
+              <w:t>{document}</w:t>
+            </w:r>
+          </w:p>
+          <w:p>
+            <w:pPr>
+              <w:rPr>
                 <w:b/>
                 <w:color w:val="E36C0A" w:themeColor="accent6" w:themeShade="BF"/>
               </w:rPr>
             </w:pPr>
-            <w:r>
+          </w:p>
+          <w:p>
+            <w:pPr>
+              <w:jc w:val="center"/>
               <w:rPr>
                 <w:b/>
                 <w:color w:val="E36C0A" w:themeColor="accent6" w:themeShade="BF"/>
               </w:rPr>
-              <w:t>Start Document</w:t>
+            </w:pPr>
+            <w:r>
+              <w:rPr>
+                <w:b/>
+                <w:color w:val="E36C0A" w:themeColor="accent6" w:themeShade="BF"/>
+              </w:rPr>
+              <w:t>Generate</w:t>
+            </w:r>
+            <w:r>
+              <w:rPr>
+                <w:b/>
+                <w:color w:val="E36C0A" w:themeColor="accent6" w:themeShade="BF"/>
+              </w:rPr>
+              <w:t xml:space="preserve"> Title</w:t>
+            </w:r>
+            <w:r>
+              <w:rPr>
+                <w:b/>
+                <w:color w:val="E36C0A" w:themeColor="accent6" w:themeShade="BF"/>
+              </w:rPr>
+              <w:t xml:space="preserve"> from Title Information</w:t>
             </w:r>
           </w:p>
           <w:p>
@@ -19604,16 +19703,16 @@
               <w:rPr>
                 <w:rFonts w:ascii="Courier New" w:hAnsi="Courier New" w:cs="Courier New"/>
                 <w:b/>
-                <w:color w:val="31849B" w:themeColor="accent5" w:themeShade="BF"/>
-              </w:rPr>
-              <w:t>begin</w:t>
-            </w:r>
-            <w:r>
-              <w:rPr>
-                <w:rFonts w:ascii="Courier New" w:hAnsi="Courier New" w:cs="Courier New"/>
-                <w:b/>
-              </w:rPr>
-              <w:t>{document}</w:t>
+                <w:color w:val="0070C0"/>
+              </w:rPr>
+              <w:t>title</w:t>
+            </w:r>
+            <w:r>
+              <w:rPr>
+                <w:rFonts w:ascii="Courier New" w:hAnsi="Courier New" w:cs="Courier New"/>
+                <w:b/>
+              </w:rPr>
+              <w:t>{Hello World!}</w:t>
             </w:r>
           </w:p>
           <w:p>
@@ -19637,30 +19736,16 @@
                 <w:b/>
                 <w:color w:val="E36C0A" w:themeColor="accent6" w:themeShade="BF"/>
               </w:rPr>
-              <w:t>Generate</w:t>
-            </w:r>
-            <w:r>
+              <w:t>Close the Document</w:t>
+            </w:r>
+          </w:p>
+          <w:p>
+            <w:pPr>
+              <w:jc w:val="center"/>
               <w:rPr>
                 <w:b/>
                 <w:color w:val="E36C0A" w:themeColor="accent6" w:themeShade="BF"/>
               </w:rPr>
-              <w:t xml:space="preserve"> Title</w:t>
-            </w:r>
-            <w:r>
-              <w:rPr>
-                <w:b/>
-                <w:color w:val="E36C0A" w:themeColor="accent6" w:themeShade="BF"/>
-              </w:rPr>
-              <w:t xml:space="preserve"> from Title Information</w:t>
-            </w:r>
-          </w:p>
-          <w:p>
-            <w:pPr>
-              <w:jc w:val="center"/>
-              <w:rPr>
-                <w:rFonts w:ascii="Courier New" w:hAnsi="Courier New" w:cs="Courier New"/>
-                <w:b/>
-              </w:rPr>
             </w:pPr>
             <w:r>
               <w:rPr>
@@ -19673,62 +19758,7 @@
               <w:rPr>
                 <w:rFonts w:ascii="Courier New" w:hAnsi="Courier New" w:cs="Courier New"/>
                 <w:b/>
-                <w:color w:val="31849B" w:themeColor="accent5" w:themeShade="BF"/>
-              </w:rPr>
-              <w:t>title</w:t>
-            </w:r>
-            <w:r>
-              <w:rPr>
-                <w:rFonts w:ascii="Courier New" w:hAnsi="Courier New" w:cs="Courier New"/>
-                <w:b/>
-              </w:rPr>
-              <w:t>{Hello World!}</w:t>
-            </w:r>
-          </w:p>
-          <w:p>
-            <w:pPr>
-              <w:rPr>
-                <w:b/>
-                <w:color w:val="E36C0A" w:themeColor="accent6" w:themeShade="BF"/>
-              </w:rPr>
-            </w:pPr>
-          </w:p>
-          <w:p>
-            <w:pPr>
-              <w:jc w:val="center"/>
-              <w:rPr>
-                <w:b/>
-                <w:color w:val="E36C0A" w:themeColor="accent6" w:themeShade="BF"/>
-              </w:rPr>
-            </w:pPr>
-            <w:r>
-              <w:rPr>
-                <w:b/>
-                <w:color w:val="E36C0A" w:themeColor="accent6" w:themeShade="BF"/>
-              </w:rPr>
-              <w:t>Close the Document</w:t>
-            </w:r>
-          </w:p>
-          <w:p>
-            <w:pPr>
-              <w:jc w:val="center"/>
-              <w:rPr>
-                <w:b/>
-                <w:color w:val="E36C0A" w:themeColor="accent6" w:themeShade="BF"/>
-              </w:rPr>
-            </w:pPr>
-            <w:r>
-              <w:rPr>
-                <w:rFonts w:ascii="Courier New" w:hAnsi="Courier New" w:cs="Courier New"/>
-                <w:b/>
-              </w:rPr>
-              <w:t>\</w:t>
-            </w:r>
-            <w:r>
-              <w:rPr>
-                <w:rFonts w:ascii="Courier New" w:hAnsi="Courier New" w:cs="Courier New"/>
-                <w:b/>
-                <w:color w:val="31849B" w:themeColor="accent5" w:themeShade="BF"/>
+                <w:color w:val="0070C0"/>
               </w:rPr>
               <w:t>end</w:t>
             </w:r>
@@ -19800,7 +19830,7 @@
               <w:rPr>
                 <w:rFonts w:ascii="Courier New" w:hAnsi="Courier New" w:cs="Courier New"/>
                 <w:b/>
-                <w:color w:val="31849B" w:themeColor="accent5" w:themeShade="BF"/>
+                <w:color w:val="0070C0"/>
               </w:rPr>
               <w:t>ref</w:t>
             </w:r>
@@ -19889,7 +19919,7 @@
               <w:rPr>
                 <w:rFonts w:ascii="Courier New" w:hAnsi="Courier New" w:cs="Courier New"/>
                 <w:b/>
-                <w:color w:val="31849B" w:themeColor="accent5" w:themeShade="BF"/>
+                <w:color w:val="0070C0"/>
               </w:rPr>
               <w:t>cite</w:t>
             </w:r>
@@ -19986,7 +20016,7 @@
               <w:rPr>
                 <w:rFonts w:ascii="Courier New" w:hAnsi="Courier New" w:cs="Courier New"/>
                 <w:b/>
-                <w:color w:val="31849B" w:themeColor="accent5" w:themeShade="BF"/>
+                <w:color w:val="0070C0"/>
               </w:rPr>
               <w:t>label</w:t>
             </w:r>
@@ -20090,7 +20120,7 @@
               <w:rPr>
                 <w:rFonts w:ascii="Courier New" w:hAnsi="Courier New" w:cs="Courier New"/>
                 <w:b/>
-                <w:color w:val="31849B" w:themeColor="accent5" w:themeShade="BF"/>
+                <w:color w:val="0070C0"/>
               </w:rPr>
               <w:t>bibliography</w:t>
             </w:r>
@@ -20194,7 +20224,7 @@
               <w:rPr>
                 <w:rFonts w:ascii="Courier New" w:hAnsi="Courier New" w:cs="Courier New"/>
                 <w:b/>
-                <w:color w:val="31849B" w:themeColor="accent5" w:themeShade="BF"/>
+                <w:color w:val="0070C0"/>
               </w:rPr>
               <w:t>begin</w:t>
             </w:r>
@@ -20225,16 +20255,16 @@
               <w:rPr>
                 <w:rFonts w:ascii="Courier New" w:hAnsi="Courier New" w:cs="Courier New"/>
                 <w:b/>
-                <w:color w:val="31849B" w:themeColor="accent5" w:themeShade="BF"/>
-              </w:rPr>
-              <w:t>item</w:t>
-            </w:r>
-            <w:r>
-              <w:rPr>
-                <w:rFonts w:ascii="Courier New" w:hAnsi="Courier New" w:cs="Courier New"/>
-                <w:b/>
-              </w:rPr>
-              <w:t xml:space="preserve"> Text for #1</w:t>
+                <w:color w:val="0070C0"/>
+              </w:rPr>
+              <w:t xml:space="preserve">item </w:t>
+            </w:r>
+            <w:r>
+              <w:rPr>
+                <w:rFonts w:ascii="Courier New" w:hAnsi="Courier New" w:cs="Courier New"/>
+                <w:b/>
+              </w:rPr>
+              <w:t>Text for #1</w:t>
             </w:r>
           </w:p>
           <w:p>
@@ -20256,16 +20286,16 @@
               <w:rPr>
                 <w:rFonts w:ascii="Courier New" w:hAnsi="Courier New" w:cs="Courier New"/>
                 <w:b/>
-                <w:color w:val="31849B" w:themeColor="accent5" w:themeShade="BF"/>
-              </w:rPr>
-              <w:t>item</w:t>
-            </w:r>
-            <w:r>
-              <w:rPr>
-                <w:rFonts w:ascii="Courier New" w:hAnsi="Courier New" w:cs="Courier New"/>
-                <w:b/>
-              </w:rPr>
-              <w:t xml:space="preserve"> Text for #2</w:t>
+                <w:color w:val="0070C0"/>
+              </w:rPr>
+              <w:t xml:space="preserve">item </w:t>
+            </w:r>
+            <w:r>
+              <w:rPr>
+                <w:rFonts w:ascii="Courier New" w:hAnsi="Courier New" w:cs="Courier New"/>
+                <w:b/>
+              </w:rPr>
+              <w:t>Text for #2</w:t>
             </w:r>
           </w:p>
           <w:p>
@@ -20287,7 +20317,7 @@
               <w:rPr>
                 <w:rFonts w:ascii="Courier New" w:hAnsi="Courier New" w:cs="Courier New"/>
                 <w:b/>
-                <w:color w:val="31849B" w:themeColor="accent5" w:themeShade="BF"/>
+                <w:color w:val="0070C0"/>
               </w:rPr>
               <w:t>end</w:t>
             </w:r>
@@ -20382,7 +20412,7 @@
               <w:rPr>
                 <w:rFonts w:ascii="Courier New" w:hAnsi="Courier New" w:cs="Courier New"/>
                 <w:b/>
-                <w:color w:val="31849B" w:themeColor="accent5" w:themeShade="BF"/>
+                <w:color w:val="0070C0"/>
               </w:rPr>
               <w:t>section</w:t>
             </w:r>
@@ -20427,7 +20457,7 @@
               <w:rPr>
                 <w:rFonts w:ascii="Courier New" w:hAnsi="Courier New" w:cs="Courier New"/>
                 <w:b/>
-                <w:color w:val="31849B" w:themeColor="accent5" w:themeShade="BF"/>
+                <w:color w:val="0070C0"/>
               </w:rPr>
               <w:t>label</w:t>
             </w:r>
@@ -20505,7 +20535,7 @@
               <w:rPr>
                 <w:rFonts w:ascii="Courier New" w:hAnsi="Courier New" w:cs="Courier New"/>
                 <w:b/>
-                <w:color w:val="31849B" w:themeColor="accent5" w:themeShade="BF"/>
+                <w:color w:val="0070C0"/>
               </w:rPr>
               <w:t>sub</w:t>
             </w:r>
@@ -20513,7 +20543,7 @@
               <w:rPr>
                 <w:rFonts w:ascii="Courier New" w:hAnsi="Courier New" w:cs="Courier New"/>
                 <w:b/>
-                <w:color w:val="31849B" w:themeColor="accent5" w:themeShade="BF"/>
+                <w:color w:val="0070C0"/>
               </w:rPr>
               <w:t>section</w:t>
             </w:r>
@@ -20589,7 +20619,7 @@
               <w:rPr>
                 <w:rFonts w:ascii="Courier New" w:hAnsi="Courier New" w:cs="Courier New"/>
                 <w:b/>
-                <w:color w:val="31849B" w:themeColor="accent5" w:themeShade="BF"/>
+                <w:color w:val="0070C0"/>
               </w:rPr>
               <w:t>label</w:t>
             </w:r>
@@ -20644,9 +20674,6 @@
             </w:r>
           </w:p>
           <w:p>
-            <w:pPr>
-              <w:jc w:val="center"/>
-            </w:pPr>
             <w:r>
               <w:t>Creates an undividable space so the text</w:t>
             </w:r>
@@ -20676,7 +20703,7 @@
               <w:rPr>
                 <w:rFonts w:ascii="Courier New" w:hAnsi="Courier New" w:cs="Courier New"/>
                 <w:b/>
-                <w:color w:val="31849B" w:themeColor="accent5" w:themeShade="BF"/>
+                <w:color w:val="0070C0"/>
               </w:rPr>
               <w:t>ref</w:t>
             </w:r>
@@ -20707,7 +20734,6 @@
               <w:t>will appear on one line</w:t>
             </w:r>
           </w:p>
-          <w:p/>
         </w:tc>
         <w:tc>
           <w:tcPr>
@@ -20853,7 +20879,7 @@
               <w:rPr>
                 <w:rFonts w:ascii="Courier New" w:hAnsi="Courier New" w:cs="Courier New"/>
                 <w:b/>
-                <w:color w:val="31849B" w:themeColor="accent5" w:themeShade="BF"/>
+                <w:color w:val="0070C0"/>
               </w:rPr>
               <w:t>bibliography</w:t>
             </w:r>
@@ -20966,7 +20992,7 @@
               <w:rPr>
                 <w:rFonts w:ascii="Courier New" w:hAnsi="Courier New" w:cs="Courier New"/>
                 <w:b/>
-                <w:color w:val="31849B" w:themeColor="accent5" w:themeShade="BF"/>
+                <w:color w:val="0070C0"/>
               </w:rPr>
               <w:t>bibliography</w:t>
             </w:r>
@@ -20974,7 +21000,7 @@
               <w:rPr>
                 <w:rFonts w:ascii="Courier New" w:hAnsi="Courier New" w:cs="Courier New"/>
                 <w:b/>
-                <w:color w:val="31849B" w:themeColor="accent5" w:themeShade="BF"/>
+                <w:color w:val="0070C0"/>
               </w:rPr>
               <w:t>style</w:t>
             </w:r>
@@ -21124,16 +21150,9 @@
               <w:rPr>
                 <w:rFonts w:ascii="Courier New" w:hAnsi="Courier New" w:cs="Courier New"/>
                 <w:b/>
-                <w:color w:val="31849B" w:themeColor="accent5" w:themeShade="BF"/>
-              </w:rPr>
-              <w:t>author</w:t>
-            </w:r>
-            <w:r>
-              <w:rPr>
-                <w:rFonts w:ascii="Courier New" w:hAnsi="Courier New" w:cs="Courier New"/>
-                <w:b/>
-              </w:rPr>
-              <w:t xml:space="preserve"> </w:t>
+                <w:color w:val="0070C0"/>
+              </w:rPr>
+              <w:t xml:space="preserve">author </w:t>
             </w:r>
             <w:r>
               <w:rPr>
@@ -21180,16 +21199,9 @@
               <w:rPr>
                 <w:rFonts w:ascii="Courier New" w:hAnsi="Courier New" w:cs="Courier New"/>
                 <w:b/>
-                <w:color w:val="31849B" w:themeColor="accent5" w:themeShade="BF"/>
-              </w:rPr>
-              <w:t>title</w:t>
-            </w:r>
-            <w:r>
-              <w:rPr>
-                <w:rFonts w:ascii="Courier New" w:hAnsi="Courier New" w:cs="Courier New"/>
-                <w:b/>
-              </w:rPr>
-              <w:t xml:space="preserve"> </w:t>
+                <w:color w:val="0070C0"/>
+              </w:rPr>
+              <w:t xml:space="preserve">title </w:t>
             </w:r>
             <w:r>
               <w:rPr>
@@ -21236,16 +21248,9 @@
               <w:rPr>
                 <w:rFonts w:ascii="Courier New" w:hAnsi="Courier New" w:cs="Courier New"/>
                 <w:b/>
-                <w:color w:val="31849B" w:themeColor="accent5" w:themeShade="BF"/>
-              </w:rPr>
-              <w:t>journal</w:t>
-            </w:r>
-            <w:r>
-              <w:rPr>
-                <w:rFonts w:ascii="Courier New" w:hAnsi="Courier New" w:cs="Courier New"/>
-                <w:b/>
-              </w:rPr>
-              <w:t xml:space="preserve"> </w:t>
+                <w:color w:val="0070C0"/>
+              </w:rPr>
+              <w:t xml:space="preserve">journal </w:t>
             </w:r>
             <w:r>
               <w:rPr>
@@ -21292,7 +21297,7 @@
               <w:rPr>
                 <w:rFonts w:ascii="Courier New" w:hAnsi="Courier New" w:cs="Courier New"/>
                 <w:b/>
-                <w:color w:val="31849B" w:themeColor="accent5" w:themeShade="BF"/>
+                <w:color w:val="0070C0"/>
               </w:rPr>
               <w:t>year</w:t>
             </w:r>
@@ -21363,7 +21368,7 @@
               <w:rPr>
                 <w:rFonts w:ascii="Courier New" w:hAnsi="Courier New" w:cs="Courier New"/>
                 <w:b/>
-                <w:color w:val="31849B" w:themeColor="accent5" w:themeShade="BF"/>
+                <w:color w:val="0070C0"/>
               </w:rPr>
               <w:t>volume</w:t>
             </w:r>
@@ -21434,7 +21439,7 @@
               <w:rPr>
                 <w:rFonts w:ascii="Courier New" w:hAnsi="Courier New" w:cs="Courier New"/>
                 <w:b/>
-                <w:color w:val="31849B" w:themeColor="accent5" w:themeShade="BF"/>
+                <w:color w:val="0070C0"/>
               </w:rPr>
               <w:t>number</w:t>
             </w:r>
@@ -21505,7 +21510,7 @@
               <w:rPr>
                 <w:rFonts w:ascii="Courier New" w:hAnsi="Courier New" w:cs="Courier New"/>
                 <w:b/>
-                <w:color w:val="31849B" w:themeColor="accent5" w:themeShade="BF"/>
+                <w:color w:val="0070C0"/>
               </w:rPr>
               <w:t>pages</w:t>
             </w:r>
@@ -21574,6 +21579,14 @@
         </w:tc>
       </w:tr>
     </w:tbl>
+    <w:p>
+      <w:pPr>
+        <w:rPr>
+          <w:sz w:val="6"/>
+          <w:szCs w:val="6"/>
+        </w:rPr>
+      </w:pPr>
+    </w:p>
     <w:p>
       <w:pPr>
         <w:rPr>
@@ -24231,7 +24244,7 @@
             <w:tcBorders>
               <w:top w:val="single" w:sz="12" w:space="0" w:color="auto"/>
               <w:left w:val="single" w:sz="12" w:space="0" w:color="auto"/>
-              <w:bottom w:val="single" w:sz="6" w:space="0" w:color="auto"/>
+              <w:bottom w:val="single" w:sz="4" w:space="0" w:color="auto"/>
               <w:right w:val="single" w:sz="12" w:space="0" w:color="auto"/>
             </w:tcBorders>
             <w:vAlign w:val="center"/>
@@ -24256,7 +24269,7 @@
             <w:tcBorders>
               <w:top w:val="single" w:sz="12" w:space="0" w:color="auto"/>
               <w:left w:val="single" w:sz="12" w:space="0" w:color="auto"/>
-              <w:bottom w:val="single" w:sz="6" w:space="0" w:color="auto"/>
+              <w:bottom w:val="single" w:sz="4" w:space="0" w:color="auto"/>
               <w:right w:val="single" w:sz="12" w:space="0" w:color="auto"/>
             </w:tcBorders>
             <w:vAlign w:val="center"/>
@@ -24287,9 +24300,9 @@
             <w:tcW w:w="2174" w:type="dxa"/>
             <w:vMerge w:val="restart"/>
             <w:tcBorders>
-              <w:top w:val="single" w:sz="6" w:space="0" w:color="auto"/>
+              <w:top w:val="single" w:sz="4" w:space="0" w:color="auto"/>
               <w:left w:val="single" w:sz="12" w:space="0" w:color="auto"/>
-              <w:right w:val="single" w:sz="6" w:space="0" w:color="auto"/>
+              <w:right w:val="single" w:sz="4" w:space="0" w:color="auto"/>
             </w:tcBorders>
             <w:vAlign w:val="center"/>
           </w:tcPr>
@@ -24508,8 +24521,9 @@
             <w:tcW w:w="2610" w:type="dxa"/>
             <w:vMerge w:val="restart"/>
             <w:tcBorders>
-              <w:top w:val="single" w:sz="6" w:space="0" w:color="auto"/>
-              <w:left w:val="single" w:sz="6" w:space="0" w:color="auto"/>
+              <w:top w:val="single" w:sz="4" w:space="0" w:color="auto"/>
+              <w:left w:val="single" w:sz="4" w:space="0" w:color="auto"/>
+              <w:bottom w:val="single" w:sz="12" w:space="0" w:color="auto"/>
               <w:right w:val="single" w:sz="12" w:space="0" w:color="auto"/>
             </w:tcBorders>
             <w:vAlign w:val="center"/>
@@ -24549,7 +24563,22 @@
                 <w:rFonts w:ascii="Courier New" w:hAnsi="Courier New" w:cs="Courier New"/>
                 <w:b/>
               </w:rPr>
-              <w:t>&gt; :kind String</w:t>
+              <w:t xml:space="preserve">&gt; </w:t>
+            </w:r>
+            <w:r>
+              <w:rPr>
+                <w:rFonts w:ascii="Courier New" w:hAnsi="Courier New" w:cs="Courier New"/>
+                <w:b/>
+                <w:color w:val="0000FF"/>
+              </w:rPr>
+              <w:t>:kind</w:t>
+            </w:r>
+            <w:r>
+              <w:rPr>
+                <w:rFonts w:ascii="Courier New" w:hAnsi="Courier New" w:cs="Courier New"/>
+                <w:b/>
+              </w:rPr>
+              <w:t xml:space="preserve"> String</w:t>
             </w:r>
           </w:p>
           <w:p>
@@ -24620,7 +24649,22 @@
                 <w:rFonts w:ascii="Courier New" w:hAnsi="Courier New" w:cs="Courier New"/>
                 <w:b/>
               </w:rPr>
-              <w:t>&gt; :k Map</w:t>
+              <w:t xml:space="preserve">&gt; </w:t>
+            </w:r>
+            <w:r>
+              <w:rPr>
+                <w:rFonts w:ascii="Courier New" w:hAnsi="Courier New" w:cs="Courier New"/>
+                <w:b/>
+                <w:color w:val="0000FF"/>
+              </w:rPr>
+              <w:t>:k</w:t>
+            </w:r>
+            <w:r>
+              <w:rPr>
+                <w:rFonts w:ascii="Courier New" w:hAnsi="Courier New" w:cs="Courier New"/>
+                <w:b/>
+              </w:rPr>
+              <w:t xml:space="preserve"> Map</w:t>
             </w:r>
           </w:p>
           <w:p>
@@ -24767,7 +24811,22 @@
                 <w:rFonts w:ascii="Courier New" w:hAnsi="Courier New" w:cs="Courier New"/>
                 <w:b/>
               </w:rPr>
-              <w:t xml:space="preserve">&gt; :k </w:t>
+              <w:t xml:space="preserve">&gt; </w:t>
+            </w:r>
+            <w:r>
+              <w:rPr>
+                <w:rFonts w:ascii="Courier New" w:hAnsi="Courier New" w:cs="Courier New"/>
+                <w:b/>
+                <w:color w:val="0000FF"/>
+              </w:rPr>
+              <w:t>:k</w:t>
+            </w:r>
+            <w:r>
+              <w:rPr>
+                <w:rFonts w:ascii="Courier New" w:hAnsi="Courier New" w:cs="Courier New"/>
+                <w:b/>
+              </w:rPr>
+              <w:t xml:space="preserve"> </w:t>
             </w:r>
             <w:r>
               <w:rPr>
@@ -24904,7 +24963,30 @@
                 <w:rFonts w:ascii="Courier New" w:hAnsi="Courier New" w:cs="Courier New"/>
                 <w:b/>
               </w:rPr>
-              <w:t xml:space="preserve">&gt; :k </w:t>
+              <w:t xml:space="preserve">&gt; </w:t>
+            </w:r>
+            <w:r>
+              <w:rPr>
+                <w:rFonts w:ascii="Courier New" w:hAnsi="Courier New" w:cs="Courier New"/>
+                <w:b/>
+                <w:color w:val="0000FF"/>
+              </w:rPr>
+              <w:t>:k</w:t>
+            </w:r>
+            <w:r>
+              <w:rPr>
+                <w:rFonts w:ascii="Courier New" w:hAnsi="Courier New" w:cs="Courier New"/>
+                <w:b/>
+                <w:color w:val="0000FF"/>
+              </w:rPr>
+              <w:t>ind</w:t>
+            </w:r>
+            <w:r>
+              <w:rPr>
+                <w:rFonts w:ascii="Courier New" w:hAnsi="Courier New" w:cs="Courier New"/>
+                <w:b/>
+              </w:rPr>
+              <w:t xml:space="preserve"> </w:t>
             </w:r>
             <w:r>
               <w:rPr>
@@ -25061,9 +25143,10 @@
             <w:tcW w:w="3240" w:type="dxa"/>
             <w:vMerge w:val="restart"/>
             <w:tcBorders>
-              <w:top w:val="single" w:sz="6" w:space="0" w:color="auto"/>
+              <w:top w:val="single" w:sz="4" w:space="0" w:color="auto"/>
               <w:left w:val="single" w:sz="12" w:space="0" w:color="auto"/>
-              <w:right w:val="single" w:sz="6" w:space="0" w:color="auto"/>
+              <w:bottom w:val="single" w:sz="12" w:space="0" w:color="auto"/>
+              <w:right w:val="single" w:sz="4" w:space="0" w:color="auto"/>
             </w:tcBorders>
             <w:vAlign w:val="center"/>
           </w:tcPr>
@@ -25589,9 +25672,9 @@
           <w:tcPr>
             <w:tcW w:w="3703" w:type="dxa"/>
             <w:tcBorders>
-              <w:top w:val="single" w:sz="6" w:space="0" w:color="auto"/>
-              <w:left w:val="single" w:sz="6" w:space="0" w:color="auto"/>
-              <w:bottom w:val="single" w:sz="6" w:space="0" w:color="auto"/>
+              <w:top w:val="single" w:sz="4" w:space="0" w:color="auto"/>
+              <w:left w:val="single" w:sz="4" w:space="0" w:color="auto"/>
+              <w:bottom w:val="single" w:sz="4" w:space="0" w:color="auto"/>
               <w:right w:val="single" w:sz="12" w:space="0" w:color="auto"/>
             </w:tcBorders>
             <w:vAlign w:val="center"/>
@@ -25976,7 +26059,7 @@
             <w:vMerge/>
             <w:tcBorders>
               <w:left w:val="single" w:sz="12" w:space="0" w:color="auto"/>
-              <w:right w:val="single" w:sz="6" w:space="0" w:color="auto"/>
+              <w:right w:val="single" w:sz="4" w:space="0" w:color="auto"/>
             </w:tcBorders>
             <w:vAlign w:val="center"/>
           </w:tcPr>
@@ -25995,7 +26078,8 @@
             <w:tcW w:w="2610" w:type="dxa"/>
             <w:vMerge/>
             <w:tcBorders>
-              <w:left w:val="single" w:sz="6" w:space="0" w:color="auto"/>
+              <w:left w:val="single" w:sz="4" w:space="0" w:color="auto"/>
+              <w:bottom w:val="single" w:sz="12" w:space="0" w:color="auto"/>
               <w:right w:val="single" w:sz="12" w:space="0" w:color="auto"/>
             </w:tcBorders>
             <w:vAlign w:val="center"/>
@@ -26015,8 +26099,10 @@
             <w:tcW w:w="3240" w:type="dxa"/>
             <w:vMerge/>
             <w:tcBorders>
+              <w:top w:val="single" w:sz="12" w:space="0" w:color="auto"/>
               <w:left w:val="single" w:sz="12" w:space="0" w:color="auto"/>
-              <w:right w:val="single" w:sz="6" w:space="0" w:color="auto"/>
+              <w:bottom w:val="single" w:sz="12" w:space="0" w:color="auto"/>
+              <w:right w:val="single" w:sz="4" w:space="0" w:color="auto"/>
             </w:tcBorders>
             <w:vAlign w:val="center"/>
           </w:tcPr>
@@ -26038,9 +26124,9 @@
           <w:tcPr>
             <w:tcW w:w="3703" w:type="dxa"/>
             <w:tcBorders>
-              <w:top w:val="single" w:sz="6" w:space="0" w:color="auto"/>
-              <w:left w:val="single" w:sz="6" w:space="0" w:color="auto"/>
-              <w:bottom w:val="single" w:sz="6" w:space="0" w:color="auto"/>
+              <w:top w:val="single" w:sz="4" w:space="0" w:color="auto"/>
+              <w:left w:val="single" w:sz="4" w:space="0" w:color="auto"/>
+              <w:bottom w:val="single" w:sz="4" w:space="0" w:color="auto"/>
               <w:right w:val="single" w:sz="12" w:space="0" w:color="auto"/>
             </w:tcBorders>
             <w:vAlign w:val="center"/>
@@ -26105,7 +26191,7 @@
             <w:tcBorders>
               <w:left w:val="single" w:sz="12" w:space="0" w:color="auto"/>
               <w:bottom w:val="single" w:sz="12" w:space="0" w:color="auto"/>
-              <w:right w:val="single" w:sz="6" w:space="0" w:color="auto"/>
+              <w:right w:val="single" w:sz="4" w:space="0" w:color="auto"/>
             </w:tcBorders>
             <w:vAlign w:val="center"/>
           </w:tcPr>
@@ -26124,7 +26210,7 @@
             <w:tcW w:w="2610" w:type="dxa"/>
             <w:vMerge/>
             <w:tcBorders>
-              <w:left w:val="single" w:sz="6" w:space="0" w:color="auto"/>
+              <w:left w:val="single" w:sz="4" w:space="0" w:color="auto"/>
               <w:bottom w:val="single" w:sz="12" w:space="0" w:color="auto"/>
               <w:right w:val="single" w:sz="12" w:space="0" w:color="auto"/>
             </w:tcBorders>
@@ -26145,9 +26231,10 @@
             <w:tcW w:w="3240" w:type="dxa"/>
             <w:vMerge/>
             <w:tcBorders>
+              <w:top w:val="single" w:sz="12" w:space="0" w:color="auto"/>
               <w:left w:val="single" w:sz="12" w:space="0" w:color="auto"/>
               <w:bottom w:val="single" w:sz="12" w:space="0" w:color="auto"/>
-              <w:right w:val="single" w:sz="6" w:space="0" w:color="auto"/>
+              <w:right w:val="single" w:sz="4" w:space="0" w:color="auto"/>
             </w:tcBorders>
             <w:vAlign w:val="center"/>
           </w:tcPr>
@@ -26169,8 +26256,8 @@
           <w:tcPr>
             <w:tcW w:w="3703" w:type="dxa"/>
             <w:tcBorders>
-              <w:top w:val="single" w:sz="6" w:space="0" w:color="auto"/>
-              <w:left w:val="single" w:sz="6" w:space="0" w:color="auto"/>
+              <w:top w:val="single" w:sz="4" w:space="0" w:color="auto"/>
+              <w:left w:val="single" w:sz="4" w:space="0" w:color="auto"/>
               <w:bottom w:val="single" w:sz="12" w:space="0" w:color="auto"/>
               <w:right w:val="single" w:sz="12" w:space="0" w:color="auto"/>
             </w:tcBorders>
@@ -26184,63 +26271,57 @@
                 <w:color w:val="E36C0A" w:themeColor="accent6" w:themeShade="BF"/>
               </w:rPr>
             </w:pPr>
+            <w:r>
+              <w:rPr>
+                <w:b/>
+                <w:color w:val="E36C0A" w:themeColor="accent6" w:themeShade="BF"/>
+              </w:rPr>
+              <w:t xml:space="preserve">Kind of </w:t>
+            </w:r>
             <w:proofErr w:type="spellStart"/>
             <w:r>
               <w:rPr>
                 <w:b/>
                 <w:color w:val="E36C0A" w:themeColor="accent6" w:themeShade="BF"/>
               </w:rPr>
-              <w:t>Type</w:t>
-            </w:r>
-            <w:r>
-              <w:rPr>
-                <w:b/>
-                <w:color w:val="E36C0A" w:themeColor="accent6" w:themeShade="BF"/>
-              </w:rPr>
-              <w:t>class</w:t>
+              <w:t>Typeclasses</w:t>
             </w:r>
             <w:proofErr w:type="spellEnd"/>
-            <w:r>
-              <w:rPr>
-                <w:b/>
-                <w:color w:val="E36C0A" w:themeColor="accent6" w:themeShade="BF"/>
+          </w:p>
+          <w:p>
+            <w:pPr>
+              <w:jc w:val="center"/>
+            </w:pPr>
+          </w:p>
+          <w:p>
+            <w:pPr>
+              <w:rPr>
+                <w:rFonts w:ascii="Courier New" w:hAnsi="Courier New" w:cs="Courier New"/>
+                <w:b/>
+              </w:rPr>
+            </w:pPr>
+            <w:r>
+              <w:rPr>
+                <w:rFonts w:ascii="Courier New" w:hAnsi="Courier New" w:cs="Courier New"/>
+                <w:b/>
+              </w:rPr>
+              <w:t xml:space="preserve">&gt; </w:t>
+            </w:r>
+            <w:r>
+              <w:rPr>
+                <w:rFonts w:ascii="Courier New" w:hAnsi="Courier New" w:cs="Courier New"/>
+                <w:b/>
+                <w:color w:val="0000FF"/>
+              </w:rPr>
+              <w:t>:k</w:t>
+            </w:r>
+            <w:r>
+              <w:rPr>
+                <w:rFonts w:ascii="Courier New" w:hAnsi="Courier New" w:cs="Courier New"/>
+                <w:b/>
               </w:rPr>
               <w:t xml:space="preserve"> </w:t>
             </w:r>
-            <w:r>
-              <w:rPr>
-                <w:b/>
-                <w:color w:val="E36C0A" w:themeColor="accent6" w:themeShade="BF"/>
-              </w:rPr>
-              <w:t>Kind</w:t>
-            </w:r>
-            <w:r>
-              <w:rPr>
-                <w:b/>
-                <w:color w:val="E36C0A" w:themeColor="accent6" w:themeShade="BF"/>
-              </w:rPr>
-              <w:t>s</w:t>
-            </w:r>
-          </w:p>
-          <w:p>
-            <w:pPr>
-              <w:jc w:val="center"/>
-            </w:pPr>
-          </w:p>
-          <w:p>
-            <w:pPr>
-              <w:rPr>
-                <w:rFonts w:ascii="Courier New" w:hAnsi="Courier New" w:cs="Courier New"/>
-                <w:b/>
-              </w:rPr>
-            </w:pPr>
-            <w:r>
-              <w:rPr>
-                <w:rFonts w:ascii="Courier New" w:hAnsi="Courier New" w:cs="Courier New"/>
-                <w:b/>
-              </w:rPr>
-              <w:t xml:space="preserve">&gt; :k </w:t>
-            </w:r>
             <w:proofErr w:type="spellStart"/>
             <w:r>
               <w:rPr>
@@ -26342,7 +26423,22 @@
                 <w:rFonts w:ascii="Courier New" w:hAnsi="Courier New" w:cs="Courier New"/>
                 <w:b/>
               </w:rPr>
-              <w:t xml:space="preserve">&gt; :k </w:t>
+              <w:t xml:space="preserve">&gt; </w:t>
+            </w:r>
+            <w:r>
+              <w:rPr>
+                <w:rFonts w:ascii="Courier New" w:hAnsi="Courier New" w:cs="Courier New"/>
+                <w:b/>
+                <w:color w:val="0000FF"/>
+              </w:rPr>
+              <w:t>:k</w:t>
+            </w:r>
+            <w:r>
+              <w:rPr>
+                <w:rFonts w:ascii="Courier New" w:hAnsi="Courier New" w:cs="Courier New"/>
+                <w:b/>
+              </w:rPr>
+              <w:t xml:space="preserve"> </w:t>
             </w:r>
             <w:proofErr w:type="spellStart"/>
             <w:r>
@@ -26547,6 +26643,1994 @@
     </w:p>
     <w:p>
       <w:pPr>
+        <w:jc w:val="center"/>
+        <w:rPr>
+          <w:b/>
+          <w:color w:val="008000"/>
+          <w:sz w:val="30"/>
+          <w:szCs w:val="30"/>
+        </w:rPr>
+      </w:pPr>
+      <w:r>
+        <w:rPr>
+          <w:b/>
+          <w:color w:val="008000"/>
+          <w:sz w:val="30"/>
+          <w:szCs w:val="30"/>
+        </w:rPr>
+        <w:t>Lecture #0</w:t>
+      </w:r>
+      <w:r>
+        <w:rPr>
+          <w:b/>
+          <w:color w:val="008000"/>
+          <w:sz w:val="30"/>
+          <w:szCs w:val="30"/>
+        </w:rPr>
+        <w:t>8</w:t>
+      </w:r>
+      <w:r>
+        <w:rPr>
+          <w:b/>
+          <w:color w:val="008000"/>
+          <w:sz w:val="30"/>
+          <w:szCs w:val="30"/>
+        </w:rPr>
+        <w:t xml:space="preserve"> – </w:t>
+      </w:r>
+      <w:proofErr w:type="spellStart"/>
+      <w:r>
+        <w:rPr>
+          <w:b/>
+          <w:color w:val="008000"/>
+          <w:sz w:val="30"/>
+          <w:szCs w:val="30"/>
+        </w:rPr>
+        <w:t>Functors</w:t>
+      </w:r>
+      <w:proofErr w:type="spellEnd"/>
+    </w:p>
+    <w:p>
+      <w:pPr>
+        <w:rPr>
+          <w:sz w:val="6"/>
+          <w:szCs w:val="6"/>
+        </w:rPr>
+      </w:pPr>
+    </w:p>
+    <w:tbl>
+      <w:tblPr>
+        <w:tblW w:w="11727" w:type="dxa"/>
+        <w:jc w:val="center"/>
+        <w:tblBorders>
+          <w:top w:val="single" w:sz="4" w:space="0" w:color="auto"/>
+          <w:left w:val="single" w:sz="4" w:space="0" w:color="auto"/>
+          <w:bottom w:val="single" w:sz="4" w:space="0" w:color="auto"/>
+          <w:right w:val="single" w:sz="4" w:space="0" w:color="auto"/>
+          <w:insideH w:val="single" w:sz="4" w:space="0" w:color="auto"/>
+          <w:insideV w:val="single" w:sz="4" w:space="0" w:color="auto"/>
+        </w:tblBorders>
+        <w:tblLook w:val="00A0" w:firstRow="1" w:lastRow="0" w:firstColumn="1" w:lastColumn="0" w:noHBand="0" w:noVBand="0"/>
+      </w:tblPr>
+      <w:tblGrid>
+        <w:gridCol w:w="3357"/>
+        <w:gridCol w:w="3407"/>
+        <w:gridCol w:w="2481"/>
+        <w:gridCol w:w="2482"/>
+      </w:tblGrid>
+      <w:tr>
+        <w:trPr>
+          <w:trHeight w:val="1919"/>
+          <w:jc w:val="center"/>
+        </w:trPr>
+        <w:tc>
+          <w:tcPr>
+            <w:tcW w:w="3357" w:type="dxa"/>
+            <w:vAlign w:val="center"/>
+          </w:tcPr>
+          <w:p>
+            <w:pPr>
+              <w:jc w:val="center"/>
+              <w:rPr>
+                <w:b/>
+                <w:color w:val="0000FF"/>
+              </w:rPr>
+            </w:pPr>
+            <w:proofErr w:type="spellStart"/>
+            <w:r>
+              <w:rPr>
+                <w:b/>
+                <w:color w:val="0000FF"/>
+              </w:rPr>
+              <w:t>Functor</w:t>
+            </w:r>
+            <w:proofErr w:type="spellEnd"/>
+            <w:r>
+              <w:rPr>
+                <w:b/>
+                <w:color w:val="0000FF"/>
+              </w:rPr>
+              <w:t xml:space="preserve"> Type Class Definition</w:t>
+            </w:r>
+          </w:p>
+          <w:p>
+            <w:pPr>
+              <w:rPr>
+                <w:rFonts w:ascii="Courier New" w:hAnsi="Courier New" w:cs="Courier New"/>
+                <w:b/>
+                <w:color w:val="0000FF"/>
+              </w:rPr>
+            </w:pPr>
+          </w:p>
+          <w:p>
+            <w:pPr>
+              <w:rPr>
+                <w:rFonts w:ascii="Courier New" w:hAnsi="Courier New" w:cs="Courier New"/>
+                <w:b/>
+              </w:rPr>
+            </w:pPr>
+            <w:r>
+              <w:rPr>
+                <w:rFonts w:ascii="Courier New" w:hAnsi="Courier New" w:cs="Courier New"/>
+                <w:b/>
+                <w:color w:val="0000FF"/>
+              </w:rPr>
+              <w:t>class</w:t>
+            </w:r>
+            <w:r>
+              <w:rPr>
+                <w:rFonts w:ascii="Courier New" w:hAnsi="Courier New" w:cs="Courier New"/>
+                <w:b/>
+              </w:rPr>
+              <w:t xml:space="preserve"> </w:t>
+            </w:r>
+            <w:proofErr w:type="spellStart"/>
+            <w:r>
+              <w:rPr>
+                <w:rFonts w:ascii="Courier New" w:hAnsi="Courier New" w:cs="Courier New"/>
+                <w:b/>
+              </w:rPr>
+              <w:t>Functor</w:t>
+            </w:r>
+            <w:proofErr w:type="spellEnd"/>
+            <w:r>
+              <w:rPr>
+                <w:rFonts w:ascii="Courier New" w:hAnsi="Courier New" w:cs="Courier New"/>
+                <w:b/>
+              </w:rPr>
+              <w:t xml:space="preserve"> </w:t>
+            </w:r>
+            <w:r>
+              <w:rPr>
+                <w:rFonts w:ascii="Courier New" w:hAnsi="Courier New" w:cs="Courier New"/>
+                <w:b/>
+                <w:color w:val="0070C0"/>
+              </w:rPr>
+              <w:t>f</w:t>
+            </w:r>
+            <w:r>
+              <w:rPr>
+                <w:rFonts w:ascii="Courier New" w:hAnsi="Courier New" w:cs="Courier New"/>
+                <w:b/>
+              </w:rPr>
+              <w:t xml:space="preserve"> </w:t>
+            </w:r>
+            <w:r>
+              <w:rPr>
+                <w:rFonts w:ascii="Courier New" w:hAnsi="Courier New" w:cs="Courier New"/>
+                <w:b/>
+                <w:color w:val="0000FF"/>
+              </w:rPr>
+              <w:t>where</w:t>
+            </w:r>
+          </w:p>
+          <w:p>
+            <w:pPr>
+              <w:rPr>
+                <w:rFonts w:ascii="Courier New" w:hAnsi="Courier New" w:cs="Courier New"/>
+                <w:b/>
+              </w:rPr>
+            </w:pPr>
+            <w:r>
+              <w:rPr>
+                <w:rFonts w:ascii="Courier New" w:hAnsi="Courier New" w:cs="Courier New"/>
+                <w:b/>
+              </w:rPr>
+              <w:t xml:space="preserve">  </w:t>
+            </w:r>
+            <w:proofErr w:type="spellStart"/>
+            <w:r>
+              <w:rPr>
+                <w:rFonts w:ascii="Courier New" w:hAnsi="Courier New" w:cs="Courier New"/>
+                <w:b/>
+                <w:color w:val="00B050"/>
+              </w:rPr>
+              <w:t>fmap</w:t>
+            </w:r>
+            <w:proofErr w:type="spellEnd"/>
+            <w:r>
+              <w:rPr>
+                <w:rFonts w:ascii="Courier New" w:hAnsi="Courier New" w:cs="Courier New"/>
+                <w:b/>
+                <w:color w:val="00B050"/>
+              </w:rPr>
+              <w:t xml:space="preserve"> </w:t>
+            </w:r>
+            <w:r>
+              <w:rPr>
+                <w:rFonts w:ascii="Courier New" w:hAnsi="Courier New" w:cs="Courier New"/>
+                <w:b/>
+                <w:color w:val="FF0000"/>
+              </w:rPr>
+              <w:t xml:space="preserve">:: </w:t>
+            </w:r>
+            <w:r>
+              <w:rPr>
+                <w:rFonts w:ascii="Courier New" w:hAnsi="Courier New" w:cs="Courier New"/>
+                <w:b/>
+              </w:rPr>
+              <w:t xml:space="preserve">(a -&gt; b) </w:t>
+            </w:r>
+            <w:r>
+              <w:rPr>
+                <w:rFonts w:ascii="Courier New" w:hAnsi="Courier New" w:cs="Courier New"/>
+                <w:b/>
+                <w:color w:val="FF0000"/>
+              </w:rPr>
+              <w:t>-&gt;</w:t>
+            </w:r>
+            <w:r>
+              <w:rPr>
+                <w:rFonts w:ascii="Courier New" w:hAnsi="Courier New" w:cs="Courier New"/>
+                <w:b/>
+              </w:rPr>
+              <w:t xml:space="preserve"> </w:t>
+            </w:r>
+            <w:r>
+              <w:rPr>
+                <w:rFonts w:ascii="Courier New" w:hAnsi="Courier New" w:cs="Courier New"/>
+                <w:b/>
+                <w:color w:val="0070C0"/>
+              </w:rPr>
+              <w:t>f</w:t>
+            </w:r>
+            <w:r>
+              <w:rPr>
+                <w:rFonts w:ascii="Courier New" w:hAnsi="Courier New" w:cs="Courier New"/>
+                <w:b/>
+              </w:rPr>
+              <w:t xml:space="preserve"> a </w:t>
+            </w:r>
+            <w:r>
+              <w:rPr>
+                <w:rFonts w:ascii="Courier New" w:hAnsi="Courier New" w:cs="Courier New"/>
+                <w:b/>
+                <w:color w:val="FF0000"/>
+              </w:rPr>
+              <w:t>-&gt;</w:t>
+            </w:r>
+            <w:r>
+              <w:rPr>
+                <w:rFonts w:ascii="Courier New" w:hAnsi="Courier New" w:cs="Courier New"/>
+                <w:b/>
+              </w:rPr>
+              <w:t xml:space="preserve"> </w:t>
+            </w:r>
+            <w:r>
+              <w:rPr>
+                <w:rFonts w:ascii="Courier New" w:hAnsi="Courier New" w:cs="Courier New"/>
+                <w:b/>
+                <w:color w:val="0070C0"/>
+              </w:rPr>
+              <w:t>f</w:t>
+            </w:r>
+            <w:r>
+              <w:rPr>
+                <w:rFonts w:ascii="Courier New" w:hAnsi="Courier New" w:cs="Courier New"/>
+                <w:b/>
+              </w:rPr>
+              <w:t xml:space="preserve"> b</w:t>
+            </w:r>
+          </w:p>
+          <w:p/>
+          <w:p>
+            <w:r>
+              <w:t>This is very similar to the definition of the higher order function “map”</w:t>
+            </w:r>
+          </w:p>
+          <w:p/>
+          <w:p>
+            <w:r>
+              <w:rPr>
+                <w:rFonts w:ascii="Courier New" w:hAnsi="Courier New" w:cs="Courier New"/>
+                <w:b/>
+              </w:rPr>
+              <w:t xml:space="preserve">map </w:t>
+            </w:r>
+            <w:r>
+              <w:rPr>
+                <w:rFonts w:ascii="Courier New" w:hAnsi="Courier New" w:cs="Courier New"/>
+                <w:b/>
+                <w:color w:val="FF0000"/>
+              </w:rPr>
+              <w:t>::</w:t>
+            </w:r>
+            <w:r>
+              <w:rPr>
+                <w:rFonts w:ascii="Courier New" w:hAnsi="Courier New" w:cs="Courier New"/>
+                <w:b/>
+              </w:rPr>
+              <w:t xml:space="preserve"> (a -&gt; b) </w:t>
+            </w:r>
+            <w:r>
+              <w:rPr>
+                <w:rFonts w:ascii="Courier New" w:hAnsi="Courier New" w:cs="Courier New"/>
+                <w:b/>
+                <w:color w:val="FF0000"/>
+              </w:rPr>
+              <w:t>-&gt;</w:t>
+            </w:r>
+            <w:r>
+              <w:rPr>
+                <w:rFonts w:ascii="Courier New" w:hAnsi="Courier New" w:cs="Courier New"/>
+                <w:b/>
+              </w:rPr>
+              <w:t xml:space="preserve"> [a] </w:t>
+            </w:r>
+            <w:r>
+              <w:rPr>
+                <w:rFonts w:ascii="Courier New" w:hAnsi="Courier New" w:cs="Courier New"/>
+                <w:b/>
+                <w:color w:val="FF0000"/>
+              </w:rPr>
+              <w:t>-&gt;</w:t>
+            </w:r>
+            <w:r>
+              <w:rPr>
+                <w:rFonts w:ascii="Courier New" w:hAnsi="Courier New" w:cs="Courier New"/>
+                <w:b/>
+              </w:rPr>
+              <w:t xml:space="preserve"> [b]</w:t>
+            </w:r>
+          </w:p>
+        </w:tc>
+        <w:tc>
+          <w:tcPr>
+            <w:tcW w:w="3407" w:type="dxa"/>
+            <w:tcBorders>
+              <w:right w:val="single" w:sz="4" w:space="0" w:color="auto"/>
+            </w:tcBorders>
+            <w:vAlign w:val="center"/>
+          </w:tcPr>
+          <w:p>
+            <w:proofErr w:type="spellStart"/>
+            <w:r>
+              <w:rPr>
+                <w:b/>
+                <w:color w:val="0000FF"/>
+              </w:rPr>
+              <w:t>Functor</w:t>
+            </w:r>
+            <w:proofErr w:type="spellEnd"/>
+            <w:r>
+              <w:t xml:space="preserve"> – </w:t>
+            </w:r>
+            <w:r>
+              <w:rPr>
+                <w:b/>
+                <w:color w:val="FF0000"/>
+              </w:rPr>
+              <w:t>Something that can be mapped over</w:t>
+            </w:r>
+            <w:r>
+              <w:t>.</w:t>
+            </w:r>
+            <w:r>
+              <w:t xml:space="preserve"> </w:t>
+            </w:r>
+          </w:p>
+          <w:p>
+            <w:pPr>
+              <w:pStyle w:val="ListParagraph"/>
+              <w:numPr>
+                <w:ilvl w:val="0"/>
+                <w:numId w:val="2"/>
+              </w:numPr>
+            </w:pPr>
+            <w:r>
+              <w:t>Handles things “inside a box”</w:t>
+            </w:r>
+          </w:p>
+          <w:p/>
+          <w:p>
+            <w:pPr>
+              <w:jc w:val="center"/>
+            </w:pPr>
+            <w:r>
+              <w:rPr>
+                <w:b/>
+                <w:color w:val="E36C0A" w:themeColor="accent6" w:themeShade="BF"/>
+              </w:rPr>
+              <w:t>Example</w:t>
+            </w:r>
+            <w:r>
+              <w:t>:</w:t>
+            </w:r>
+            <w:r>
+              <w:t xml:space="preserve"> List</w:t>
+            </w:r>
+            <w:r>
+              <w:t xml:space="preserve"> (</w:t>
+            </w:r>
+            <w:r>
+              <w:rPr>
+                <w:rFonts w:ascii="Courier New" w:hAnsi="Courier New" w:cs="Courier New"/>
+                <w:b/>
+                <w:color w:val="0070C0"/>
+              </w:rPr>
+              <w:t>[]</w:t>
+            </w:r>
+            <w:r>
+              <w:t>)</w:t>
+            </w:r>
+            <w:r>
+              <w:t xml:space="preserve"> as an Instance of </w:t>
+            </w:r>
+            <w:proofErr w:type="spellStart"/>
+            <w:r>
+              <w:rPr>
+                <w:rFonts w:ascii="Courier New" w:hAnsi="Courier New" w:cs="Courier New"/>
+                <w:b/>
+              </w:rPr>
+              <w:t>Functor</w:t>
+            </w:r>
+            <w:proofErr w:type="spellEnd"/>
+          </w:p>
+          <w:p/>
+          <w:p>
+            <w:pPr>
+              <w:rPr>
+                <w:rFonts w:ascii="Courier New" w:hAnsi="Courier New" w:cs="Courier New"/>
+                <w:b/>
+              </w:rPr>
+            </w:pPr>
+            <w:r>
+              <w:rPr>
+                <w:rFonts w:ascii="Courier New" w:hAnsi="Courier New" w:cs="Courier New"/>
+                <w:b/>
+                <w:color w:val="0000FF"/>
+              </w:rPr>
+              <w:t>instance</w:t>
+            </w:r>
+            <w:r>
+              <w:rPr>
+                <w:rFonts w:ascii="Courier New" w:hAnsi="Courier New" w:cs="Courier New"/>
+                <w:b/>
+              </w:rPr>
+              <w:t xml:space="preserve"> </w:t>
+            </w:r>
+            <w:proofErr w:type="spellStart"/>
+            <w:r>
+              <w:rPr>
+                <w:rFonts w:ascii="Courier New" w:hAnsi="Courier New" w:cs="Courier New"/>
+                <w:b/>
+              </w:rPr>
+              <w:t>Functor</w:t>
+            </w:r>
+            <w:proofErr w:type="spellEnd"/>
+            <w:r>
+              <w:rPr>
+                <w:rFonts w:ascii="Courier New" w:hAnsi="Courier New" w:cs="Courier New"/>
+                <w:b/>
+              </w:rPr>
+              <w:t xml:space="preserve"> </w:t>
+            </w:r>
+            <w:r>
+              <w:rPr>
+                <w:rFonts w:ascii="Courier New" w:hAnsi="Courier New" w:cs="Courier New"/>
+                <w:b/>
+                <w:color w:val="0070C0"/>
+              </w:rPr>
+              <w:t>[]</w:t>
+            </w:r>
+            <w:r>
+              <w:rPr>
+                <w:rFonts w:ascii="Courier New" w:hAnsi="Courier New" w:cs="Courier New"/>
+                <w:b/>
+              </w:rPr>
+              <w:t xml:space="preserve"> </w:t>
+            </w:r>
+            <w:r>
+              <w:rPr>
+                <w:rFonts w:ascii="Courier New" w:hAnsi="Courier New" w:cs="Courier New"/>
+                <w:b/>
+                <w:color w:val="0000FF"/>
+              </w:rPr>
+              <w:t>where</w:t>
+            </w:r>
+          </w:p>
+          <w:p>
+            <w:pPr>
+              <w:rPr>
+                <w:rFonts w:ascii="Courier New" w:hAnsi="Courier New" w:cs="Courier New"/>
+                <w:b/>
+              </w:rPr>
+            </w:pPr>
+            <w:r>
+              <w:rPr>
+                <w:rFonts w:ascii="Courier New" w:hAnsi="Courier New" w:cs="Courier New"/>
+                <w:b/>
+              </w:rPr>
+              <w:t xml:space="preserve">   </w:t>
+            </w:r>
+            <w:proofErr w:type="spellStart"/>
+            <w:r>
+              <w:rPr>
+                <w:rFonts w:ascii="Courier New" w:hAnsi="Courier New" w:cs="Courier New"/>
+                <w:b/>
+              </w:rPr>
+              <w:t>fmap</w:t>
+            </w:r>
+            <w:proofErr w:type="spellEnd"/>
+            <w:r>
+              <w:rPr>
+                <w:rFonts w:ascii="Courier New" w:hAnsi="Courier New" w:cs="Courier New"/>
+                <w:b/>
+              </w:rPr>
+              <w:t xml:space="preserve"> = map </w:t>
+            </w:r>
+          </w:p>
+          <w:p>
+            <w:pPr>
+              <w:rPr>
+                <w:rFonts w:ascii="Courier New" w:hAnsi="Courier New" w:cs="Courier New"/>
+                <w:b/>
+              </w:rPr>
+            </w:pPr>
+          </w:p>
+          <w:p>
+            <w:r>
+              <w:rPr>
+                <w:b/>
+                <w:color w:val="00B050"/>
+              </w:rPr>
+              <w:t>Explanation:</w:t>
+            </w:r>
+            <w:r>
+              <w:t xml:space="preserve"> map is a specialized version of </w:t>
+            </w:r>
+            <w:proofErr w:type="spellStart"/>
+            <w:r>
+              <w:t>fmap</w:t>
+            </w:r>
+            <w:proofErr w:type="spellEnd"/>
+            <w:r>
+              <w:t xml:space="preserve"> for lists.</w:t>
+            </w:r>
+          </w:p>
+        </w:tc>
+        <w:tc>
+          <w:tcPr>
+            <w:tcW w:w="2481" w:type="dxa"/>
+            <w:tcBorders>
+              <w:top w:val="single" w:sz="4" w:space="0" w:color="auto"/>
+              <w:left w:val="single" w:sz="4" w:space="0" w:color="auto"/>
+              <w:right w:val="single" w:sz="4" w:space="0" w:color="auto"/>
+            </w:tcBorders>
+            <w:vAlign w:val="center"/>
+          </w:tcPr>
+          <w:p>
+            <w:pPr>
+              <w:rPr>
+                <w:b/>
+                <w:color w:val="E36C0A" w:themeColor="accent6" w:themeShade="BF"/>
+              </w:rPr>
+            </w:pPr>
+            <w:r>
+              <w:rPr>
+                <w:b/>
+                <w:color w:val="E36C0A" w:themeColor="accent6" w:themeShade="BF"/>
+              </w:rPr>
+              <w:t>Examples</w:t>
+            </w:r>
+            <w:r>
+              <w:rPr>
+                <w:b/>
+                <w:color w:val="E36C0A" w:themeColor="accent6" w:themeShade="BF"/>
+              </w:rPr>
+              <w:t>:</w:t>
+            </w:r>
+            <w:r>
+              <w:rPr>
+                <w:b/>
+                <w:color w:val="E36C0A" w:themeColor="accent6" w:themeShade="BF"/>
+              </w:rPr>
+              <w:t xml:space="preserve"> </w:t>
+            </w:r>
+            <w:r>
+              <w:rPr>
+                <w:rFonts w:ascii="Courier New" w:hAnsi="Courier New" w:cs="Courier New"/>
+                <w:b/>
+              </w:rPr>
+              <w:t>map</w:t>
+            </w:r>
+            <w:r>
+              <w:rPr>
+                <w:b/>
+                <w:color w:val="E36C0A" w:themeColor="accent6" w:themeShade="BF"/>
+              </w:rPr>
+              <w:t xml:space="preserve"> and </w:t>
+            </w:r>
+            <w:proofErr w:type="spellStart"/>
+            <w:r>
+              <w:rPr>
+                <w:rFonts w:ascii="Courier New" w:hAnsi="Courier New" w:cs="Courier New"/>
+                <w:b/>
+              </w:rPr>
+              <w:t>fm</w:t>
+            </w:r>
+            <w:r>
+              <w:rPr>
+                <w:rFonts w:ascii="Courier New" w:hAnsi="Courier New" w:cs="Courier New"/>
+                <w:b/>
+              </w:rPr>
+              <w:t>ap</w:t>
+            </w:r>
+            <w:proofErr w:type="spellEnd"/>
+            <w:r>
+              <w:rPr>
+                <w:b/>
+                <w:color w:val="E36C0A" w:themeColor="accent6" w:themeShade="BF"/>
+              </w:rPr>
+              <w:t xml:space="preserve"> on Lists</w:t>
+            </w:r>
+          </w:p>
+          <w:p>
+            <w:pPr>
+              <w:rPr>
+                <w:b/>
+                <w:color w:val="E36C0A" w:themeColor="accent6" w:themeShade="BF"/>
+              </w:rPr>
+            </w:pPr>
+          </w:p>
+          <w:p>
+            <w:pPr>
+              <w:rPr>
+                <w:rFonts w:ascii="Courier New" w:hAnsi="Courier New" w:cs="Courier New"/>
+                <w:b/>
+              </w:rPr>
+            </w:pPr>
+            <w:r>
+              <w:rPr>
+                <w:rFonts w:ascii="Courier New" w:hAnsi="Courier New" w:cs="Courier New"/>
+                <w:b/>
+              </w:rPr>
+              <w:t xml:space="preserve">&gt; </w:t>
+            </w:r>
+            <w:r>
+              <w:rPr>
+                <w:rFonts w:ascii="Courier New" w:hAnsi="Courier New" w:cs="Courier New"/>
+                <w:b/>
+                <w:color w:val="0070C0"/>
+              </w:rPr>
+              <w:t xml:space="preserve">map </w:t>
+            </w:r>
+            <w:r>
+              <w:rPr>
+                <w:rFonts w:ascii="Courier New" w:hAnsi="Courier New" w:cs="Courier New"/>
+                <w:b/>
+              </w:rPr>
+              <w:t>(+1) [1, 2, 3]</w:t>
+            </w:r>
+          </w:p>
+          <w:p>
+            <w:pPr>
+              <w:rPr>
+                <w:rFonts w:ascii="Courier New" w:hAnsi="Courier New" w:cs="Courier New"/>
+                <w:b/>
+              </w:rPr>
+            </w:pPr>
+            <w:r>
+              <w:rPr>
+                <w:rFonts w:ascii="Courier New" w:hAnsi="Courier New" w:cs="Courier New"/>
+                <w:b/>
+              </w:rPr>
+              <w:t>[2, 3, 4]</w:t>
+            </w:r>
+          </w:p>
+          <w:p>
+            <w:pPr>
+              <w:rPr>
+                <w:rFonts w:ascii="Courier New" w:hAnsi="Courier New" w:cs="Courier New"/>
+                <w:b/>
+              </w:rPr>
+            </w:pPr>
+          </w:p>
+          <w:p>
+            <w:pPr>
+              <w:rPr>
+                <w:rFonts w:ascii="Courier New" w:hAnsi="Courier New" w:cs="Courier New"/>
+                <w:b/>
+              </w:rPr>
+            </w:pPr>
+            <w:r>
+              <w:rPr>
+                <w:rFonts w:ascii="Courier New" w:hAnsi="Courier New" w:cs="Courier New"/>
+                <w:b/>
+              </w:rPr>
+              <w:t xml:space="preserve">&gt; </w:t>
+            </w:r>
+            <w:proofErr w:type="spellStart"/>
+            <w:r>
+              <w:rPr>
+                <w:rFonts w:ascii="Courier New" w:hAnsi="Courier New" w:cs="Courier New"/>
+                <w:b/>
+                <w:color w:val="0070C0"/>
+              </w:rPr>
+              <w:t>fmap</w:t>
+            </w:r>
+            <w:proofErr w:type="spellEnd"/>
+            <w:r>
+              <w:rPr>
+                <w:rFonts w:ascii="Courier New" w:hAnsi="Courier New" w:cs="Courier New"/>
+                <w:b/>
+              </w:rPr>
+              <w:t xml:space="preserve"> (+1) [1, 2, 3]</w:t>
+            </w:r>
+          </w:p>
+          <w:p>
+            <w:pPr>
+              <w:rPr>
+                <w:rFonts w:ascii="Courier New" w:hAnsi="Courier New" w:cs="Courier New"/>
+                <w:b/>
+              </w:rPr>
+            </w:pPr>
+            <w:r>
+              <w:rPr>
+                <w:rFonts w:ascii="Courier New" w:hAnsi="Courier New" w:cs="Courier New"/>
+                <w:b/>
+              </w:rPr>
+              <w:t>[2, 3, 4]</w:t>
+            </w:r>
+          </w:p>
+          <w:p>
+            <w:pPr>
+              <w:rPr>
+                <w:rFonts w:ascii="Courier New" w:hAnsi="Courier New" w:cs="Courier New"/>
+                <w:b/>
+              </w:rPr>
+            </w:pPr>
+          </w:p>
+          <w:p>
+            <w:pPr>
+              <w:rPr>
+                <w:rFonts w:ascii="Courier New" w:hAnsi="Courier New" w:cs="Courier New"/>
+                <w:b/>
+              </w:rPr>
+            </w:pPr>
+            <w:r>
+              <w:rPr>
+                <w:rFonts w:ascii="Courier New" w:hAnsi="Courier New" w:cs="Courier New"/>
+                <w:b/>
+              </w:rPr>
+              <w:t xml:space="preserve">&gt; </w:t>
+            </w:r>
+            <w:proofErr w:type="spellStart"/>
+            <w:r>
+              <w:rPr>
+                <w:rFonts w:ascii="Courier New" w:hAnsi="Courier New" w:cs="Courier New"/>
+                <w:b/>
+                <w:color w:val="0070C0"/>
+              </w:rPr>
+              <w:t>fmap</w:t>
+            </w:r>
+            <w:proofErr w:type="spellEnd"/>
+            <w:r>
+              <w:rPr>
+                <w:rFonts w:ascii="Courier New" w:hAnsi="Courier New" w:cs="Courier New"/>
+                <w:b/>
+              </w:rPr>
+              <w:t xml:space="preserve"> (+1) []</w:t>
+            </w:r>
+          </w:p>
+          <w:p>
+            <w:pPr>
+              <w:rPr>
+                <w:rFonts w:ascii="Courier New" w:hAnsi="Courier New" w:cs="Courier New"/>
+                <w:b/>
+              </w:rPr>
+            </w:pPr>
+            <w:r>
+              <w:rPr>
+                <w:rFonts w:ascii="Courier New" w:hAnsi="Courier New" w:cs="Courier New"/>
+                <w:b/>
+              </w:rPr>
+              <w:t>[]</w:t>
+            </w:r>
+          </w:p>
+        </w:tc>
+        <w:tc>
+          <w:tcPr>
+            <w:tcW w:w="2482" w:type="dxa"/>
+            <w:tcBorders>
+              <w:top w:val="single" w:sz="4" w:space="0" w:color="auto"/>
+              <w:left w:val="single" w:sz="4" w:space="0" w:color="auto"/>
+              <w:right w:val="single" w:sz="4" w:space="0" w:color="auto"/>
+            </w:tcBorders>
+            <w:vAlign w:val="center"/>
+          </w:tcPr>
+          <w:p>
+            <w:pPr>
+              <w:rPr>
+                <w:b/>
+                <w:color w:val="E36C0A" w:themeColor="accent6" w:themeShade="BF"/>
+              </w:rPr>
+            </w:pPr>
+            <w:r>
+              <w:rPr>
+                <w:b/>
+                <w:color w:val="E36C0A" w:themeColor="accent6" w:themeShade="BF"/>
+              </w:rPr>
+              <w:t>Examples</w:t>
+            </w:r>
+            <w:r>
+              <w:rPr>
+                <w:b/>
+                <w:color w:val="E36C0A" w:themeColor="accent6" w:themeShade="BF"/>
+              </w:rPr>
+              <w:t>:</w:t>
+            </w:r>
+            <w:r>
+              <w:rPr>
+                <w:b/>
+                <w:color w:val="E36C0A" w:themeColor="accent6" w:themeShade="BF"/>
+              </w:rPr>
+              <w:t xml:space="preserve"> </w:t>
+            </w:r>
+            <w:proofErr w:type="spellStart"/>
+            <w:r>
+              <w:rPr>
+                <w:rFonts w:ascii="Courier New" w:hAnsi="Courier New" w:cs="Courier New"/>
+                <w:b/>
+              </w:rPr>
+              <w:t>fm</w:t>
+            </w:r>
+            <w:r>
+              <w:rPr>
+                <w:rFonts w:ascii="Courier New" w:hAnsi="Courier New" w:cs="Courier New"/>
+                <w:b/>
+              </w:rPr>
+              <w:t>ap</w:t>
+            </w:r>
+            <w:proofErr w:type="spellEnd"/>
+            <w:r>
+              <w:rPr>
+                <w:b/>
+                <w:color w:val="E36C0A" w:themeColor="accent6" w:themeShade="BF"/>
+              </w:rPr>
+              <w:t xml:space="preserve"> on </w:t>
+            </w:r>
+            <w:r>
+              <w:rPr>
+                <w:b/>
+                <w:color w:val="E36C0A" w:themeColor="accent6" w:themeShade="BF"/>
+              </w:rPr>
+              <w:t>Maybes</w:t>
+            </w:r>
+          </w:p>
+          <w:p>
+            <w:pPr>
+              <w:rPr>
+                <w:b/>
+                <w:color w:val="E36C0A" w:themeColor="accent6" w:themeShade="BF"/>
+              </w:rPr>
+            </w:pPr>
+          </w:p>
+          <w:p>
+            <w:pPr>
+              <w:rPr>
+                <w:rFonts w:ascii="Courier New" w:hAnsi="Courier New" w:cs="Courier New"/>
+                <w:b/>
+              </w:rPr>
+            </w:pPr>
+            <w:r>
+              <w:rPr>
+                <w:rFonts w:ascii="Courier New" w:hAnsi="Courier New" w:cs="Courier New"/>
+                <w:b/>
+              </w:rPr>
+              <w:t xml:space="preserve">&gt; </w:t>
+            </w:r>
+            <w:proofErr w:type="spellStart"/>
+            <w:r>
+              <w:rPr>
+                <w:rFonts w:ascii="Courier New" w:hAnsi="Courier New" w:cs="Courier New"/>
+                <w:b/>
+                <w:color w:val="0070C0"/>
+                <w14:textFill>
+                  <w14:solidFill>
+                    <w14:srgbClr w14:val="0070C0">
+                      <w14:lumMod w14:val="75000"/>
+                    </w14:srgbClr>
+                  </w14:solidFill>
+                </w14:textFill>
+              </w:rPr>
+              <w:t>fmap</w:t>
+            </w:r>
+            <w:proofErr w:type="spellEnd"/>
+            <w:r>
+              <w:rPr>
+                <w:rFonts w:ascii="Courier New" w:hAnsi="Courier New" w:cs="Courier New"/>
+                <w:b/>
+              </w:rPr>
+              <w:t xml:space="preserve"> (+1) (</w:t>
+            </w:r>
+            <w:r>
+              <w:rPr>
+                <w:rFonts w:ascii="Courier New" w:hAnsi="Courier New" w:cs="Courier New"/>
+                <w:b/>
+                <w:color w:val="0000FF"/>
+              </w:rPr>
+              <w:t>Just</w:t>
+            </w:r>
+            <w:r>
+              <w:rPr>
+                <w:rFonts w:ascii="Courier New" w:hAnsi="Courier New" w:cs="Courier New"/>
+                <w:b/>
+                <w:color w:val="0000FF"/>
+              </w:rPr>
+              <w:t xml:space="preserve"> </w:t>
+            </w:r>
+            <w:r>
+              <w:rPr>
+                <w:rFonts w:ascii="Courier New" w:hAnsi="Courier New" w:cs="Courier New"/>
+                <w:b/>
+              </w:rPr>
+              <w:t>3)</w:t>
+            </w:r>
+          </w:p>
+          <w:p>
+            <w:pPr>
+              <w:rPr>
+                <w:rFonts w:ascii="Courier New" w:hAnsi="Courier New" w:cs="Courier New"/>
+                <w:b/>
+              </w:rPr>
+            </w:pPr>
+            <w:r>
+              <w:rPr>
+                <w:rFonts w:ascii="Courier New" w:hAnsi="Courier New" w:cs="Courier New"/>
+                <w:b/>
+                <w:color w:val="0000FF"/>
+                <w14:textFill>
+                  <w14:solidFill>
+                    <w14:srgbClr w14:val="0000FF">
+                      <w14:lumMod w14:val="75000"/>
+                    </w14:srgbClr>
+                  </w14:solidFill>
+                </w14:textFill>
+              </w:rPr>
+              <w:t>Just</w:t>
+            </w:r>
+            <w:r>
+              <w:rPr>
+                <w:rFonts w:ascii="Courier New" w:hAnsi="Courier New" w:cs="Courier New"/>
+                <w:b/>
+              </w:rPr>
+              <w:t xml:space="preserve"> 4</w:t>
+            </w:r>
+          </w:p>
+          <w:p>
+            <w:pPr>
+              <w:rPr>
+                <w:rFonts w:ascii="Courier New" w:hAnsi="Courier New" w:cs="Courier New"/>
+                <w:b/>
+              </w:rPr>
+            </w:pPr>
+          </w:p>
+          <w:p>
+            <w:pPr>
+              <w:rPr>
+                <w:rFonts w:ascii="Courier New" w:hAnsi="Courier New" w:cs="Courier New"/>
+                <w:b/>
+              </w:rPr>
+            </w:pPr>
+            <w:r>
+              <w:rPr>
+                <w:rFonts w:ascii="Courier New" w:hAnsi="Courier New" w:cs="Courier New"/>
+                <w:b/>
+              </w:rPr>
+              <w:t xml:space="preserve">&gt; </w:t>
+            </w:r>
+            <w:proofErr w:type="spellStart"/>
+            <w:r>
+              <w:rPr>
+                <w:rFonts w:ascii="Courier New" w:hAnsi="Courier New" w:cs="Courier New"/>
+                <w:b/>
+                <w:color w:val="0070C0"/>
+                <w14:textFill>
+                  <w14:solidFill>
+                    <w14:srgbClr w14:val="0070C0">
+                      <w14:lumMod w14:val="75000"/>
+                    </w14:srgbClr>
+                  </w14:solidFill>
+                </w14:textFill>
+              </w:rPr>
+              <w:t>fmap</w:t>
+            </w:r>
+            <w:proofErr w:type="spellEnd"/>
+            <w:r>
+              <w:rPr>
+                <w:rFonts w:ascii="Courier New" w:hAnsi="Courier New" w:cs="Courier New"/>
+                <w:b/>
+              </w:rPr>
+              <w:t xml:space="preserve"> (+1) </w:t>
+            </w:r>
+            <w:r>
+              <w:rPr>
+                <w:rFonts w:ascii="Courier New" w:hAnsi="Courier New" w:cs="Courier New"/>
+                <w:b/>
+                <w:color w:val="0000FF"/>
+              </w:rPr>
+              <w:t>Nothing</w:t>
+            </w:r>
+          </w:p>
+          <w:p>
+            <w:pPr>
+              <w:rPr>
+                <w:rFonts w:ascii="Courier New" w:hAnsi="Courier New" w:cs="Courier New"/>
+                <w:b/>
+                <w:color w:val="0000FF"/>
+                <w14:textFill>
+                  <w14:solidFill>
+                    <w14:srgbClr w14:val="0000FF">
+                      <w14:lumMod w14:val="75000"/>
+                    </w14:srgbClr>
+                  </w14:solidFill>
+                </w14:textFill>
+              </w:rPr>
+            </w:pPr>
+            <w:r>
+              <w:rPr>
+                <w:rFonts w:ascii="Courier New" w:hAnsi="Courier New" w:cs="Courier New"/>
+                <w:b/>
+                <w:color w:val="0000FF"/>
+              </w:rPr>
+              <w:t>Nothin</w:t>
+            </w:r>
+            <w:r>
+              <w:rPr>
+                <w:rFonts w:ascii="Courier New" w:hAnsi="Courier New" w:cs="Courier New"/>
+                <w:b/>
+                <w:color w:val="0000FF"/>
+              </w:rPr>
+              <w:t>g</w:t>
+            </w:r>
+          </w:p>
+        </w:tc>
+      </w:tr>
+    </w:tbl>
+    <w:p>
+      <w:pPr>
+        <w:rPr>
+          <w:sz w:val="6"/>
+          <w:szCs w:val="6"/>
+        </w:rPr>
+      </w:pPr>
+    </w:p>
+    <w:p>
+      <w:pPr>
+        <w:rPr>
+          <w:sz w:val="6"/>
+          <w:szCs w:val="6"/>
+        </w:rPr>
+      </w:pPr>
+    </w:p>
+    <w:tbl>
+      <w:tblPr>
+        <w:tblW w:w="11727" w:type="dxa"/>
+        <w:jc w:val="center"/>
+        <w:tblBorders>
+          <w:top w:val="single" w:sz="4" w:space="0" w:color="auto"/>
+          <w:left w:val="single" w:sz="4" w:space="0" w:color="auto"/>
+          <w:bottom w:val="single" w:sz="4" w:space="0" w:color="auto"/>
+          <w:right w:val="single" w:sz="4" w:space="0" w:color="auto"/>
+          <w:insideH w:val="single" w:sz="4" w:space="0" w:color="auto"/>
+          <w:insideV w:val="single" w:sz="4" w:space="0" w:color="auto"/>
+        </w:tblBorders>
+        <w:tblLook w:val="00A0" w:firstRow="1" w:lastRow="0" w:firstColumn="1" w:lastColumn="0" w:noHBand="0" w:noVBand="0"/>
+      </w:tblPr>
+      <w:tblGrid>
+        <w:gridCol w:w="3524"/>
+        <w:gridCol w:w="3510"/>
+        <w:gridCol w:w="4693"/>
+      </w:tblGrid>
+      <w:tr>
+        <w:trPr>
+          <w:trHeight w:val="1919"/>
+          <w:jc w:val="center"/>
+        </w:trPr>
+        <w:tc>
+          <w:tcPr>
+            <w:tcW w:w="3524" w:type="dxa"/>
+            <w:tcBorders>
+              <w:right w:val="single" w:sz="12" w:space="0" w:color="auto"/>
+            </w:tcBorders>
+            <w:vAlign w:val="center"/>
+          </w:tcPr>
+          <w:p>
+            <w:r>
+              <w:rPr>
+                <w:b/>
+                <w:color w:val="E36C0A" w:themeColor="accent6" w:themeShade="BF"/>
+              </w:rPr>
+              <w:t>Example</w:t>
+            </w:r>
+            <w:r>
+              <w:t>:</w:t>
+            </w:r>
+            <w:r>
+              <w:t xml:space="preserve"> </w:t>
+            </w:r>
+            <w:r>
+              <w:rPr>
+                <w:rFonts w:ascii="Courier New" w:hAnsi="Courier New" w:cs="Courier New"/>
+                <w:b/>
+                <w:color w:val="0070C0"/>
+              </w:rPr>
+              <w:t>Maybe</w:t>
+            </w:r>
+            <w:r>
+              <w:t xml:space="preserve"> as an Instance of </w:t>
+            </w:r>
+            <w:proofErr w:type="spellStart"/>
+            <w:r>
+              <w:rPr>
+                <w:rFonts w:ascii="Courier New" w:hAnsi="Courier New" w:cs="Courier New"/>
+                <w:b/>
+              </w:rPr>
+              <w:t>Functor</w:t>
+            </w:r>
+            <w:proofErr w:type="spellEnd"/>
+          </w:p>
+          <w:p>
+            <w:pPr>
+              <w:rPr>
+                <w:rFonts w:ascii="Courier New" w:hAnsi="Courier New" w:cs="Courier New"/>
+                <w:b/>
+                <w:color w:val="0000FF"/>
+              </w:rPr>
+            </w:pPr>
+          </w:p>
+          <w:p>
+            <w:pPr>
+              <w:rPr>
+                <w:rFonts w:ascii="Courier New" w:hAnsi="Courier New" w:cs="Courier New"/>
+                <w:b/>
+              </w:rPr>
+            </w:pPr>
+            <w:r>
+              <w:rPr>
+                <w:rFonts w:ascii="Courier New" w:hAnsi="Courier New" w:cs="Courier New"/>
+                <w:b/>
+                <w:color w:val="0000FF"/>
+              </w:rPr>
+              <w:t>instance</w:t>
+            </w:r>
+            <w:r>
+              <w:rPr>
+                <w:rFonts w:ascii="Courier New" w:hAnsi="Courier New" w:cs="Courier New"/>
+                <w:b/>
+              </w:rPr>
+              <w:t xml:space="preserve"> </w:t>
+            </w:r>
+            <w:proofErr w:type="spellStart"/>
+            <w:r>
+              <w:rPr>
+                <w:rFonts w:ascii="Courier New" w:hAnsi="Courier New" w:cs="Courier New"/>
+                <w:b/>
+              </w:rPr>
+              <w:t>Functor</w:t>
+            </w:r>
+            <w:proofErr w:type="spellEnd"/>
+            <w:r>
+              <w:rPr>
+                <w:rFonts w:ascii="Courier New" w:hAnsi="Courier New" w:cs="Courier New"/>
+                <w:b/>
+              </w:rPr>
+              <w:t xml:space="preserve"> </w:t>
+            </w:r>
+            <w:r>
+              <w:rPr>
+                <w:rFonts w:ascii="Courier New" w:hAnsi="Courier New" w:cs="Courier New"/>
+                <w:b/>
+                <w:color w:val="0070C0"/>
+              </w:rPr>
+              <w:t>Maybe</w:t>
+            </w:r>
+            <w:r>
+              <w:rPr>
+                <w:rFonts w:ascii="Courier New" w:hAnsi="Courier New" w:cs="Courier New"/>
+                <w:b/>
+              </w:rPr>
+              <w:t xml:space="preserve"> </w:t>
+            </w:r>
+            <w:r>
+              <w:rPr>
+                <w:rFonts w:ascii="Courier New" w:hAnsi="Courier New" w:cs="Courier New"/>
+                <w:b/>
+                <w:color w:val="0000FF"/>
+              </w:rPr>
+              <w:t>where</w:t>
+            </w:r>
+          </w:p>
+          <w:p>
+            <w:pPr>
+              <w:rPr>
+                <w:rFonts w:ascii="Courier New" w:hAnsi="Courier New" w:cs="Courier New"/>
+                <w:b/>
+              </w:rPr>
+            </w:pPr>
+            <w:r>
+              <w:rPr>
+                <w:rFonts w:ascii="Courier New" w:hAnsi="Courier New" w:cs="Courier New"/>
+                <w:b/>
+              </w:rPr>
+              <w:t xml:space="preserve">   </w:t>
+            </w:r>
+            <w:proofErr w:type="spellStart"/>
+            <w:r>
+              <w:rPr>
+                <w:rFonts w:ascii="Courier New" w:hAnsi="Courier New" w:cs="Courier New"/>
+                <w:b/>
+              </w:rPr>
+              <w:t>fmap</w:t>
+            </w:r>
+            <w:proofErr w:type="spellEnd"/>
+            <w:r>
+              <w:rPr>
+                <w:rFonts w:ascii="Courier New" w:hAnsi="Courier New" w:cs="Courier New"/>
+                <w:b/>
+              </w:rPr>
+              <w:t xml:space="preserve"> </w:t>
+            </w:r>
+            <w:r>
+              <w:rPr>
+                <w:rFonts w:ascii="Courier New" w:hAnsi="Courier New" w:cs="Courier New"/>
+                <w:b/>
+              </w:rPr>
+              <w:t>_ Nothing = Nothing</w:t>
+            </w:r>
+          </w:p>
+          <w:p>
+            <w:pPr>
+              <w:rPr>
+                <w:rFonts w:ascii="Courier New" w:hAnsi="Courier New" w:cs="Courier New"/>
+                <w:b/>
+              </w:rPr>
+            </w:pPr>
+            <w:r>
+              <w:rPr>
+                <w:rFonts w:ascii="Courier New" w:hAnsi="Courier New" w:cs="Courier New"/>
+                <w:b/>
+              </w:rPr>
+              <w:t xml:space="preserve">   </w:t>
+            </w:r>
+            <w:proofErr w:type="spellStart"/>
+            <w:r>
+              <w:rPr>
+                <w:rFonts w:ascii="Courier New" w:hAnsi="Courier New" w:cs="Courier New"/>
+                <w:b/>
+              </w:rPr>
+              <w:t>fmap</w:t>
+            </w:r>
+            <w:proofErr w:type="spellEnd"/>
+            <w:r>
+              <w:rPr>
+                <w:rFonts w:ascii="Courier New" w:hAnsi="Courier New" w:cs="Courier New"/>
+                <w:b/>
+              </w:rPr>
+              <w:t xml:space="preserve"> f (Just x) = Just (f x)</w:t>
+            </w:r>
+          </w:p>
+          <w:p>
+            <w:pPr>
+              <w:rPr>
+                <w:rFonts w:ascii="Courier New" w:hAnsi="Courier New" w:cs="Courier New"/>
+                <w:b/>
+              </w:rPr>
+            </w:pPr>
+          </w:p>
+          <w:p>
+            <w:r>
+              <w:rPr>
+                <w:b/>
+                <w:color w:val="FF0000"/>
+              </w:rPr>
+              <w:t xml:space="preserve">DO NOT FORGET THE </w:t>
+            </w:r>
+            <w:r>
+              <w:rPr>
+                <w:rFonts w:ascii="Courier New" w:hAnsi="Courier New" w:cs="Courier New"/>
+                <w:b/>
+                <w:color w:val="0000FF"/>
+              </w:rPr>
+              <w:t>Just</w:t>
+            </w:r>
+            <w:r>
+              <w:rPr>
+                <w:b/>
+                <w:color w:val="0000FF"/>
+              </w:rPr>
+              <w:t xml:space="preserve"> </w:t>
+            </w:r>
+            <w:r>
+              <w:rPr>
+                <w:b/>
+                <w:color w:val="FF0000"/>
+              </w:rPr>
+              <w:t xml:space="preserve">IN </w:t>
+            </w:r>
+            <w:r>
+              <w:rPr>
+                <w:b/>
+                <w:color w:val="00B050"/>
+              </w:rPr>
+              <w:t>VALID</w:t>
+            </w:r>
+            <w:r>
+              <w:rPr>
+                <w:b/>
+                <w:color w:val="FF0000"/>
+              </w:rPr>
+              <w:t xml:space="preserve"> SOLUTION</w:t>
+            </w:r>
+          </w:p>
+        </w:tc>
+        <w:tc>
+          <w:tcPr>
+            <w:tcW w:w="3510" w:type="dxa"/>
+            <w:tcBorders>
+              <w:top w:val="single" w:sz="12" w:space="0" w:color="auto"/>
+              <w:left w:val="single" w:sz="12" w:space="0" w:color="auto"/>
+              <w:bottom w:val="single" w:sz="12" w:space="0" w:color="auto"/>
+              <w:right w:val="single" w:sz="4" w:space="0" w:color="auto"/>
+            </w:tcBorders>
+            <w:vAlign w:val="center"/>
+          </w:tcPr>
+          <w:p>
+            <w:pPr>
+              <w:jc w:val="center"/>
+              <w:rPr>
+                <w:b/>
+                <w:color w:val="0000FF"/>
+              </w:rPr>
+            </w:pPr>
+            <w:r>
+              <w:rPr>
+                <w:b/>
+                <w:color w:val="0000FF"/>
+              </w:rPr>
+              <w:t>Either Algebraic Data Type</w:t>
+            </w:r>
+          </w:p>
+          <w:p/>
+          <w:p>
+            <w:pPr>
+              <w:rPr>
+                <w:rFonts w:ascii="Courier New" w:hAnsi="Courier New" w:cs="Courier New"/>
+                <w:b/>
+              </w:rPr>
+            </w:pPr>
+            <w:r>
+              <w:rPr>
+                <w:rFonts w:ascii="Courier New" w:hAnsi="Courier New" w:cs="Courier New"/>
+                <w:b/>
+                <w:color w:val="0000FF"/>
+              </w:rPr>
+              <w:t xml:space="preserve">data </w:t>
+            </w:r>
+            <w:r>
+              <w:rPr>
+                <w:rFonts w:ascii="Courier New" w:hAnsi="Courier New" w:cs="Courier New"/>
+                <w:b/>
+                <w:color w:val="0070C0"/>
+              </w:rPr>
+              <w:t xml:space="preserve">Either </w:t>
+            </w:r>
+            <w:r>
+              <w:rPr>
+                <w:rFonts w:ascii="Courier New" w:hAnsi="Courier New" w:cs="Courier New"/>
+                <w:b/>
+              </w:rPr>
+              <w:t xml:space="preserve">a b = </w:t>
+            </w:r>
+            <w:r>
+              <w:rPr>
+                <w:rFonts w:ascii="Courier New" w:hAnsi="Courier New" w:cs="Courier New"/>
+                <w:b/>
+                <w:color w:val="0070C0"/>
+              </w:rPr>
+              <w:t>Left</w:t>
+            </w:r>
+            <w:r>
+              <w:rPr>
+                <w:rFonts w:ascii="Courier New" w:hAnsi="Courier New" w:cs="Courier New"/>
+                <w:b/>
+              </w:rPr>
+              <w:t xml:space="preserve"> a</w:t>
+            </w:r>
+          </w:p>
+          <w:p>
+            <w:pPr>
+              <w:rPr>
+                <w:rFonts w:ascii="Courier New" w:hAnsi="Courier New" w:cs="Courier New"/>
+                <w:b/>
+              </w:rPr>
+            </w:pPr>
+            <w:r>
+              <w:rPr>
+                <w:rFonts w:ascii="Courier New" w:hAnsi="Courier New" w:cs="Courier New"/>
+                <w:b/>
+              </w:rPr>
+              <w:t xml:space="preserve">                </w:t>
+            </w:r>
+            <w:r>
+              <w:rPr>
+                <w:rFonts w:ascii="Courier New" w:hAnsi="Courier New" w:cs="Courier New"/>
+                <w:b/>
+                <w:color w:val="FF0000"/>
+              </w:rPr>
+              <w:t>|</w:t>
+            </w:r>
+            <w:r>
+              <w:rPr>
+                <w:rFonts w:ascii="Courier New" w:hAnsi="Courier New" w:cs="Courier New"/>
+                <w:b/>
+              </w:rPr>
+              <w:t xml:space="preserve"> </w:t>
+            </w:r>
+            <w:r>
+              <w:rPr>
+                <w:rFonts w:ascii="Courier New" w:hAnsi="Courier New" w:cs="Courier New"/>
+                <w:b/>
+                <w:color w:val="0070C0"/>
+              </w:rPr>
+              <w:t>Right</w:t>
+            </w:r>
+            <w:r>
+              <w:rPr>
+                <w:rFonts w:ascii="Courier New" w:hAnsi="Courier New" w:cs="Courier New"/>
+                <w:b/>
+              </w:rPr>
+              <w:t xml:space="preserve"> b</w:t>
+            </w:r>
+          </w:p>
+          <w:p>
+            <w:pPr>
+              <w:rPr>
+                <w:rFonts w:ascii="Courier New" w:hAnsi="Courier New" w:cs="Courier New"/>
+                <w:b/>
+              </w:rPr>
+            </w:pPr>
+            <w:r>
+              <w:rPr>
+                <w:rFonts w:ascii="Courier New" w:hAnsi="Courier New" w:cs="Courier New"/>
+                <w:b/>
+              </w:rPr>
+              <w:t xml:space="preserve">       </w:t>
+            </w:r>
+            <w:r>
+              <w:rPr>
+                <w:rFonts w:ascii="Courier New" w:hAnsi="Courier New" w:cs="Courier New"/>
+                <w:b/>
+                <w:color w:val="0000FF"/>
+              </w:rPr>
+              <w:t>deriving</w:t>
+            </w:r>
+            <w:r>
+              <w:rPr>
+                <w:rFonts w:ascii="Courier New" w:hAnsi="Courier New" w:cs="Courier New"/>
+                <w:b/>
+              </w:rPr>
+              <w:t xml:space="preserve"> (Eq,Ord,Read,Show)</w:t>
+            </w:r>
+          </w:p>
+          <w:p>
+            <w:pPr>
+              <w:rPr>
+                <w:rFonts w:ascii="Courier New" w:hAnsi="Courier New" w:cs="Courier New"/>
+                <w:b/>
+              </w:rPr>
+            </w:pPr>
+          </w:p>
+          <w:p>
+            <w:pPr>
+              <w:pStyle w:val="ListParagraph"/>
+              <w:numPr>
+                <w:ilvl w:val="0"/>
+                <w:numId w:val="2"/>
+              </w:numPr>
+              <w:rPr>
+                <w:rFonts w:ascii="Courier New" w:hAnsi="Courier New" w:cs="Courier New"/>
+              </w:rPr>
+            </w:pPr>
+            <w:r>
+              <w:rPr>
+                <w:rFonts w:ascii="Courier New" w:hAnsi="Courier New" w:cs="Courier New"/>
+                <w:b/>
+                <w:color w:val="0070C0"/>
+              </w:rPr>
+              <w:t>Left</w:t>
+            </w:r>
+            <w:r>
+              <w:t xml:space="preserve"> – </w:t>
+            </w:r>
+            <w:r>
+              <w:rPr>
+                <w:b/>
+                <w:color w:val="FF0000"/>
+              </w:rPr>
+              <w:t xml:space="preserve">Error type that is not </w:t>
+            </w:r>
+            <w:proofErr w:type="spellStart"/>
+            <w:r>
+              <w:rPr>
+                <w:b/>
+                <w:color w:val="FF0000"/>
+              </w:rPr>
+              <w:t>mappable</w:t>
+            </w:r>
+            <w:proofErr w:type="spellEnd"/>
+            <w:r>
+              <w:t>.</w:t>
+            </w:r>
+          </w:p>
+          <w:p>
+            <w:pPr>
+              <w:pStyle w:val="ListParagraph"/>
+              <w:ind w:left="144" w:firstLine="0"/>
+              <w:rPr>
+                <w:rFonts w:ascii="Courier New" w:hAnsi="Courier New" w:cs="Courier New"/>
+              </w:rPr>
+            </w:pPr>
+          </w:p>
+          <w:p>
+            <w:pPr>
+              <w:pStyle w:val="ListParagraph"/>
+              <w:numPr>
+                <w:ilvl w:val="0"/>
+                <w:numId w:val="2"/>
+              </w:numPr>
+              <w:rPr>
+                <w:rFonts w:ascii="Courier New" w:hAnsi="Courier New" w:cs="Courier New"/>
+              </w:rPr>
+            </w:pPr>
+            <w:r>
+              <w:rPr>
+                <w:rFonts w:ascii="Courier New" w:hAnsi="Courier New" w:cs="Courier New"/>
+                <w:b/>
+                <w:color w:val="0070C0"/>
+              </w:rPr>
+              <w:t>Right</w:t>
+            </w:r>
+            <w:r>
+              <w:rPr>
+                <w:b/>
+                <w:color w:val="00B050"/>
+              </w:rPr>
+              <w:t xml:space="preserve"> </w:t>
+            </w:r>
+            <w:r>
+              <w:t>–</w:t>
+            </w:r>
+            <w:r>
+              <w:rPr>
+                <w:b/>
+                <w:color w:val="00B050"/>
+              </w:rPr>
+              <w:t xml:space="preserve"> Expected type</w:t>
+            </w:r>
+            <w:r>
+              <w:rPr>
+                <w:b/>
+                <w:color w:val="00B050"/>
+              </w:rPr>
+              <w:t xml:space="preserve"> </w:t>
+            </w:r>
+          </w:p>
+        </w:tc>
+        <w:tc>
+          <w:tcPr>
+            <w:tcW w:w="4693" w:type="dxa"/>
+            <w:tcBorders>
+              <w:top w:val="single" w:sz="12" w:space="0" w:color="auto"/>
+              <w:left w:val="single" w:sz="4" w:space="0" w:color="auto"/>
+              <w:bottom w:val="single" w:sz="12" w:space="0" w:color="auto"/>
+              <w:right w:val="single" w:sz="12" w:space="0" w:color="auto"/>
+            </w:tcBorders>
+            <w:vAlign w:val="center"/>
+          </w:tcPr>
+          <w:p>
+            <w:r>
+              <w:rPr>
+                <w:b/>
+                <w:color w:val="E36C0A" w:themeColor="accent6" w:themeShade="BF"/>
+              </w:rPr>
+              <w:t>Example</w:t>
+            </w:r>
+            <w:r>
+              <w:t>:</w:t>
+            </w:r>
+            <w:r>
+              <w:t xml:space="preserve"> </w:t>
+            </w:r>
+            <w:r>
+              <w:rPr>
+                <w:rFonts w:ascii="Courier New" w:hAnsi="Courier New" w:cs="Courier New"/>
+                <w:b/>
+                <w:color w:val="0070C0"/>
+              </w:rPr>
+              <w:t>Either</w:t>
+            </w:r>
+            <w:r>
+              <w:t xml:space="preserve"> as an Instance of </w:t>
+            </w:r>
+            <w:proofErr w:type="spellStart"/>
+            <w:r>
+              <w:rPr>
+                <w:rFonts w:ascii="Courier New" w:hAnsi="Courier New" w:cs="Courier New"/>
+                <w:b/>
+              </w:rPr>
+              <w:t>Functor</w:t>
+            </w:r>
+            <w:proofErr w:type="spellEnd"/>
+          </w:p>
+          <w:p/>
+          <w:p>
+            <w:pPr>
+              <w:rPr>
+                <w:rFonts w:ascii="Courier New" w:hAnsi="Courier New" w:cs="Courier New"/>
+                <w:b/>
+              </w:rPr>
+            </w:pPr>
+            <w:r>
+              <w:rPr>
+                <w:rFonts w:ascii="Courier New" w:hAnsi="Courier New" w:cs="Courier New"/>
+                <w:b/>
+                <w:color w:val="0000FF"/>
+              </w:rPr>
+              <w:t>instance</w:t>
+            </w:r>
+            <w:r>
+              <w:rPr>
+                <w:rFonts w:ascii="Courier New" w:hAnsi="Courier New" w:cs="Courier New"/>
+                <w:b/>
+              </w:rPr>
+              <w:t xml:space="preserve"> </w:t>
+            </w:r>
+            <w:proofErr w:type="spellStart"/>
+            <w:r>
+              <w:rPr>
+                <w:rFonts w:ascii="Courier New" w:hAnsi="Courier New" w:cs="Courier New"/>
+                <w:b/>
+              </w:rPr>
+              <w:t>Functor</w:t>
+            </w:r>
+            <w:proofErr w:type="spellEnd"/>
+            <w:r>
+              <w:rPr>
+                <w:rFonts w:ascii="Courier New" w:hAnsi="Courier New" w:cs="Courier New"/>
+                <w:b/>
+              </w:rPr>
+              <w:t xml:space="preserve"> </w:t>
+            </w:r>
+            <w:r>
+              <w:rPr>
+                <w:rFonts w:ascii="Courier New" w:hAnsi="Courier New" w:cs="Courier New"/>
+                <w:b/>
+                <w:color w:val="0070C0"/>
+              </w:rPr>
+              <w:t>(Either a)</w:t>
+            </w:r>
+            <w:r>
+              <w:rPr>
+                <w:rFonts w:ascii="Courier New" w:hAnsi="Courier New" w:cs="Courier New"/>
+                <w:b/>
+              </w:rPr>
+              <w:t xml:space="preserve"> </w:t>
+            </w:r>
+            <w:r>
+              <w:rPr>
+                <w:rFonts w:ascii="Courier New" w:hAnsi="Courier New" w:cs="Courier New"/>
+                <w:b/>
+                <w:color w:val="0000FF"/>
+              </w:rPr>
+              <w:t>where</w:t>
+            </w:r>
+          </w:p>
+          <w:p>
+            <w:pPr>
+              <w:rPr>
+                <w:rFonts w:ascii="Courier New" w:hAnsi="Courier New" w:cs="Courier New"/>
+                <w:b/>
+              </w:rPr>
+            </w:pPr>
+            <w:r>
+              <w:rPr>
+                <w:rFonts w:ascii="Courier New" w:hAnsi="Courier New" w:cs="Courier New"/>
+                <w:b/>
+              </w:rPr>
+              <w:t xml:space="preserve">   </w:t>
+            </w:r>
+            <w:proofErr w:type="spellStart"/>
+            <w:r>
+              <w:rPr>
+                <w:rFonts w:ascii="Courier New" w:hAnsi="Courier New" w:cs="Courier New"/>
+                <w:b/>
+              </w:rPr>
+              <w:t>fmap</w:t>
+            </w:r>
+            <w:proofErr w:type="spellEnd"/>
+            <w:r>
+              <w:rPr>
+                <w:rFonts w:ascii="Courier New" w:hAnsi="Courier New" w:cs="Courier New"/>
+                <w:b/>
+              </w:rPr>
+              <w:t xml:space="preserve"> </w:t>
+            </w:r>
+            <w:r>
+              <w:rPr>
+                <w:rFonts w:ascii="Courier New" w:hAnsi="Courier New" w:cs="Courier New"/>
+                <w:b/>
+              </w:rPr>
+              <w:t>_ (Left x) = Left x</w:t>
+            </w:r>
+          </w:p>
+          <w:p>
+            <w:pPr>
+              <w:rPr>
+                <w:rFonts w:ascii="Courier New" w:hAnsi="Courier New" w:cs="Courier New"/>
+                <w:b/>
+              </w:rPr>
+            </w:pPr>
+            <w:r>
+              <w:rPr>
+                <w:rFonts w:ascii="Courier New" w:hAnsi="Courier New" w:cs="Courier New"/>
+                <w:b/>
+              </w:rPr>
+              <w:t xml:space="preserve">   </w:t>
+            </w:r>
+            <w:proofErr w:type="spellStart"/>
+            <w:r>
+              <w:rPr>
+                <w:rFonts w:ascii="Courier New" w:hAnsi="Courier New" w:cs="Courier New"/>
+                <w:b/>
+              </w:rPr>
+              <w:t>fmap</w:t>
+            </w:r>
+            <w:proofErr w:type="spellEnd"/>
+            <w:r>
+              <w:rPr>
+                <w:rFonts w:ascii="Courier New" w:hAnsi="Courier New" w:cs="Courier New"/>
+                <w:b/>
+              </w:rPr>
+              <w:t xml:space="preserve"> f (Right y) = Right (f y)</w:t>
+            </w:r>
+          </w:p>
+          <w:p>
+            <w:pPr>
+              <w:rPr>
+                <w:rFonts w:ascii="Courier New" w:hAnsi="Courier New" w:cs="Courier New"/>
+                <w:b/>
+              </w:rPr>
+            </w:pPr>
+          </w:p>
+          <w:p>
+            <w:pPr>
+              <w:rPr>
+                <w:rFonts w:ascii="Courier New" w:hAnsi="Courier New" w:cs="Courier New"/>
+                <w:b/>
+              </w:rPr>
+            </w:pPr>
+            <w:r>
+              <w:rPr>
+                <w:rFonts w:ascii="Courier New" w:hAnsi="Courier New" w:cs="Courier New"/>
+                <w:b/>
+              </w:rPr>
+              <w:t xml:space="preserve">&gt; </w:t>
+            </w:r>
+            <w:proofErr w:type="spellStart"/>
+            <w:r>
+              <w:rPr>
+                <w:rFonts w:ascii="Courier New" w:hAnsi="Courier New" w:cs="Courier New"/>
+                <w:b/>
+              </w:rPr>
+              <w:t>fmap</w:t>
+            </w:r>
+            <w:proofErr w:type="spellEnd"/>
+            <w:r>
+              <w:rPr>
+                <w:rFonts w:ascii="Courier New" w:hAnsi="Courier New" w:cs="Courier New"/>
+                <w:b/>
+              </w:rPr>
+              <w:t xml:space="preserve"> (+1) Right 20</w:t>
+            </w:r>
+          </w:p>
+          <w:p>
+            <w:pPr>
+              <w:rPr>
+                <w:rFonts w:ascii="Courier New" w:hAnsi="Courier New" w:cs="Courier New"/>
+                <w:b/>
+                <w:color w:val="00B050"/>
+              </w:rPr>
+            </w:pPr>
+            <w:r>
+              <w:rPr>
+                <w:rFonts w:ascii="Courier New" w:hAnsi="Courier New" w:cs="Courier New"/>
+                <w:b/>
+                <w:color w:val="FF0000"/>
+              </w:rPr>
+              <w:t>20</w:t>
+            </w:r>
+            <w:r>
+              <w:rPr>
+                <w:rFonts w:ascii="Courier New" w:hAnsi="Courier New" w:cs="Courier New"/>
+                <w:b/>
+                <w:color w:val="FF0000"/>
+              </w:rPr>
+              <w:t xml:space="preserve"> </w:t>
+            </w:r>
+            <w:r>
+              <w:rPr>
+                <w:rFonts w:ascii="Courier New" w:hAnsi="Courier New" w:cs="Courier New"/>
+                <w:b/>
+              </w:rPr>
+              <w:t>–-</w:t>
+            </w:r>
+            <w:r>
+              <w:rPr>
+                <w:rFonts w:ascii="Courier New" w:hAnsi="Courier New" w:cs="Courier New"/>
+                <w:b/>
+                <w:color w:val="00B050"/>
+              </w:rPr>
+              <w:t xml:space="preserve"> No Change</w:t>
+            </w:r>
+          </w:p>
+          <w:p>
+            <w:pPr>
+              <w:rPr>
+                <w:rFonts w:ascii="Courier New" w:hAnsi="Courier New" w:cs="Courier New"/>
+                <w:b/>
+                <w:color w:val="00B050"/>
+              </w:rPr>
+            </w:pPr>
+          </w:p>
+          <w:p>
+            <w:pPr>
+              <w:rPr>
+                <w:rFonts w:ascii="Courier New" w:hAnsi="Courier New" w:cs="Courier New"/>
+                <w:b/>
+              </w:rPr>
+            </w:pPr>
+            <w:r>
+              <w:rPr>
+                <w:rFonts w:ascii="Courier New" w:hAnsi="Courier New" w:cs="Courier New"/>
+                <w:b/>
+              </w:rPr>
+              <w:t xml:space="preserve">&gt; </w:t>
+            </w:r>
+            <w:proofErr w:type="spellStart"/>
+            <w:r>
+              <w:rPr>
+                <w:rFonts w:ascii="Courier New" w:hAnsi="Courier New" w:cs="Courier New"/>
+                <w:b/>
+              </w:rPr>
+              <w:t>fmap</w:t>
+            </w:r>
+            <w:proofErr w:type="spellEnd"/>
+            <w:r>
+              <w:rPr>
+                <w:rFonts w:ascii="Courier New" w:hAnsi="Courier New" w:cs="Courier New"/>
+                <w:b/>
+              </w:rPr>
+              <w:t xml:space="preserve"> (+1) Left 20</w:t>
+            </w:r>
+          </w:p>
+          <w:p>
+            <w:pPr>
+              <w:rPr>
+                <w:rFonts w:ascii="Courier New" w:hAnsi="Courier New" w:cs="Courier New"/>
+                <w:b/>
+              </w:rPr>
+            </w:pPr>
+            <w:r>
+              <w:rPr>
+                <w:rFonts w:ascii="Courier New" w:hAnsi="Courier New" w:cs="Courier New"/>
+                <w:b/>
+                <w:color w:val="00B050"/>
+              </w:rPr>
+              <w:t>21</w:t>
+            </w:r>
+            <w:r>
+              <w:rPr>
+                <w:rFonts w:ascii="Courier New" w:hAnsi="Courier New" w:cs="Courier New"/>
+                <w:b/>
+                <w:color w:val="00B050"/>
+              </w:rPr>
+              <w:t xml:space="preserve"> </w:t>
+            </w:r>
+            <w:r>
+              <w:rPr>
+                <w:rFonts w:ascii="Courier New" w:hAnsi="Courier New" w:cs="Courier New"/>
+                <w:b/>
+              </w:rPr>
+              <w:t>–-</w:t>
+            </w:r>
+            <w:r>
+              <w:rPr>
+                <w:rFonts w:ascii="Courier New" w:hAnsi="Courier New" w:cs="Courier New"/>
+                <w:b/>
+                <w:color w:val="FF0000"/>
+              </w:rPr>
+              <w:t xml:space="preserve"> </w:t>
+            </w:r>
+            <w:r>
+              <w:rPr>
+                <w:rFonts w:ascii="Courier New" w:hAnsi="Courier New" w:cs="Courier New"/>
+                <w:b/>
+                <w:color w:val="FF0000"/>
+              </w:rPr>
+              <w:t>Changed</w:t>
+            </w:r>
+          </w:p>
+        </w:tc>
+      </w:tr>
+    </w:tbl>
+    <w:p>
+      <w:pPr>
+        <w:rPr>
+          <w:sz w:val="6"/>
+          <w:szCs w:val="6"/>
+        </w:rPr>
+      </w:pPr>
+    </w:p>
+    <w:p>
+      <w:pPr>
+        <w:rPr>
+          <w:sz w:val="6"/>
+          <w:szCs w:val="6"/>
+        </w:rPr>
+      </w:pPr>
+      <w:r>
+        <w:rPr>
+          <w:sz w:val="6"/>
+          <w:szCs w:val="6"/>
+        </w:rPr>
+        <w:br w:type="page"/>
+      </w:r>
+    </w:p>
+    <w:p>
+      <w:pPr>
+        <w:jc w:val="center"/>
+        <w:rPr>
+          <w:b/>
+          <w:color w:val="008000"/>
+          <w:sz w:val="30"/>
+          <w:szCs w:val="30"/>
+        </w:rPr>
+      </w:pPr>
+      <w:r>
+        <w:rPr>
+          <w:b/>
+          <w:color w:val="008000"/>
+          <w:sz w:val="30"/>
+          <w:szCs w:val="30"/>
+        </w:rPr>
+        <w:lastRenderedPageBreak/>
+        <w:t>Miscellaneous</w:t>
+      </w:r>
+    </w:p>
+    <w:p>
+      <w:pPr>
         <w:rPr>
           <w:sz w:val="6"/>
           <w:szCs w:val="6"/>
@@ -26554,6 +28638,476 @@
       </w:pPr>
       <w:bookmarkStart w:id="0" w:name="_GoBack"/>
       <w:bookmarkEnd w:id="0"/>
+    </w:p>
+    <w:tbl>
+      <w:tblPr>
+        <w:tblW w:w="11727" w:type="dxa"/>
+        <w:jc w:val="center"/>
+        <w:tblBorders>
+          <w:top w:val="single" w:sz="4" w:space="0" w:color="auto"/>
+          <w:left w:val="single" w:sz="4" w:space="0" w:color="auto"/>
+          <w:bottom w:val="single" w:sz="4" w:space="0" w:color="auto"/>
+          <w:right w:val="single" w:sz="4" w:space="0" w:color="auto"/>
+          <w:insideH w:val="single" w:sz="4" w:space="0" w:color="auto"/>
+          <w:insideV w:val="single" w:sz="4" w:space="0" w:color="auto"/>
+        </w:tblBorders>
+        <w:tblLook w:val="00A0" w:firstRow="1" w:lastRow="0" w:firstColumn="1" w:lastColumn="0" w:noHBand="0" w:noVBand="0"/>
+      </w:tblPr>
+      <w:tblGrid>
+        <w:gridCol w:w="3357"/>
+        <w:gridCol w:w="3407"/>
+        <w:gridCol w:w="2481"/>
+        <w:gridCol w:w="2482"/>
+      </w:tblGrid>
+      <w:tr>
+        <w:trPr>
+          <w:trHeight w:val="1919"/>
+          <w:jc w:val="center"/>
+        </w:trPr>
+        <w:tc>
+          <w:tcPr>
+            <w:tcW w:w="3357" w:type="dxa"/>
+            <w:vAlign w:val="center"/>
+          </w:tcPr>
+          <w:p>
+            <w:pPr>
+              <w:jc w:val="center"/>
+              <w:rPr>
+                <w:b/>
+                <w:color w:val="0000FF"/>
+              </w:rPr>
+            </w:pPr>
+            <w:r>
+              <w:rPr>
+                <w:b/>
+                <w:color w:val="0000FF"/>
+              </w:rPr>
+              <w:t xml:space="preserve">Kind of </w:t>
+            </w:r>
+            <w:r>
+              <w:rPr>
+                <w:rFonts w:ascii="Courier New" w:hAnsi="Courier New" w:cs="Courier New"/>
+                <w:b/>
+                <w:color w:val="00B050"/>
+              </w:rPr>
+              <w:t>Show</w:t>
+            </w:r>
+            <w:r>
+              <w:rPr>
+                <w:b/>
+                <w:color w:val="00B050"/>
+              </w:rPr>
+              <w:t xml:space="preserve"> </w:t>
+            </w:r>
+            <w:r>
+              <w:rPr>
+                <w:b/>
+                <w:color w:val="0000FF"/>
+              </w:rPr>
+              <w:t>and show</w:t>
+            </w:r>
+          </w:p>
+          <w:p>
+            <w:pPr>
+              <w:rPr>
+                <w:rFonts w:ascii="Courier New" w:hAnsi="Courier New" w:cs="Courier New"/>
+                <w:b/>
+              </w:rPr>
+            </w:pPr>
+            <w:r>
+              <w:rPr>
+                <w:rFonts w:ascii="Courier New" w:hAnsi="Courier New" w:cs="Courier New"/>
+                <w:b/>
+              </w:rPr>
+              <w:t xml:space="preserve">&gt; </w:t>
+            </w:r>
+            <w:r>
+              <w:rPr>
+                <w:rFonts w:ascii="Courier New" w:hAnsi="Courier New" w:cs="Courier New"/>
+                <w:b/>
+                <w:color w:val="0000FF"/>
+              </w:rPr>
+              <w:t>:k</w:t>
+            </w:r>
+            <w:r>
+              <w:rPr>
+                <w:rFonts w:ascii="Courier New" w:hAnsi="Courier New" w:cs="Courier New"/>
+                <w:b/>
+              </w:rPr>
+              <w:t xml:space="preserve"> </w:t>
+            </w:r>
+            <w:r>
+              <w:rPr>
+                <w:rFonts w:ascii="Courier New" w:hAnsi="Courier New" w:cs="Courier New"/>
+                <w:b/>
+                <w:color w:val="00B050"/>
+              </w:rPr>
+              <w:t>Show</w:t>
+            </w:r>
+          </w:p>
+          <w:p>
+            <w:pPr>
+              <w:rPr>
+                <w:rFonts w:ascii="Courier New" w:hAnsi="Courier New" w:cs="Courier New"/>
+                <w:b/>
+              </w:rPr>
+            </w:pPr>
+            <w:r>
+              <w:rPr>
+                <w:rFonts w:ascii="Courier New" w:hAnsi="Courier New" w:cs="Courier New"/>
+                <w:b/>
+                <w:color w:val="00B050"/>
+              </w:rPr>
+              <w:t>Show</w:t>
+            </w:r>
+            <w:r>
+              <w:rPr>
+                <w:rFonts w:ascii="Courier New" w:hAnsi="Courier New" w:cs="Courier New"/>
+                <w:b/>
+              </w:rPr>
+              <w:t xml:space="preserve"> </w:t>
+            </w:r>
+            <w:r>
+              <w:rPr>
+                <w:rFonts w:ascii="Courier New" w:hAnsi="Courier New" w:cs="Courier New"/>
+                <w:b/>
+                <w:color w:val="FF0000"/>
+              </w:rPr>
+              <w:t>::</w:t>
+            </w:r>
+            <w:r>
+              <w:rPr>
+                <w:rFonts w:ascii="Courier New" w:hAnsi="Courier New" w:cs="Courier New"/>
+                <w:b/>
+              </w:rPr>
+              <w:t xml:space="preserve"> * </w:t>
+            </w:r>
+            <w:r>
+              <w:rPr>
+                <w:rFonts w:ascii="Courier New" w:hAnsi="Courier New" w:cs="Courier New"/>
+                <w:b/>
+                <w:color w:val="FF0000"/>
+              </w:rPr>
+              <w:t>-&gt;</w:t>
+            </w:r>
+            <w:r>
+              <w:rPr>
+                <w:rFonts w:ascii="Courier New" w:hAnsi="Courier New" w:cs="Courier New"/>
+                <w:b/>
+              </w:rPr>
+              <w:t xml:space="preserve"> </w:t>
+            </w:r>
+            <w:r>
+              <w:rPr>
+                <w:rFonts w:ascii="Courier New" w:hAnsi="Courier New" w:cs="Courier New"/>
+                <w:b/>
+                <w:color w:val="0000FF"/>
+              </w:rPr>
+              <w:t>Constraint</w:t>
+            </w:r>
+          </w:p>
+          <w:p>
+            <w:pPr>
+              <w:rPr>
+                <w:b/>
+              </w:rPr>
+            </w:pPr>
+          </w:p>
+          <w:p>
+            <w:pPr>
+              <w:jc w:val="center"/>
+              <w:rPr>
+                <w:b/>
+                <w:color w:val="0000FF"/>
+              </w:rPr>
+            </w:pPr>
+            <w:r>
+              <w:rPr>
+                <w:b/>
+                <w:color w:val="0000FF"/>
+              </w:rPr>
+              <w:t xml:space="preserve">Type and </w:t>
+            </w:r>
+            <w:r>
+              <w:rPr>
+                <w:b/>
+                <w:color w:val="0000FF"/>
+              </w:rPr>
+              <w:t xml:space="preserve">Kind of </w:t>
+            </w:r>
+            <w:r>
+              <w:rPr>
+                <w:rFonts w:ascii="Courier New" w:hAnsi="Courier New" w:cs="Courier New"/>
+                <w:b/>
+                <w:color w:val="E36C0A" w:themeColor="accent6" w:themeShade="BF"/>
+              </w:rPr>
+              <w:t>show</w:t>
+            </w:r>
+          </w:p>
+          <w:p>
+            <w:pPr>
+              <w:rPr>
+                <w:rFonts w:ascii="Courier New" w:hAnsi="Courier New" w:cs="Courier New"/>
+                <w:b/>
+              </w:rPr>
+            </w:pPr>
+            <w:r>
+              <w:rPr>
+                <w:rFonts w:ascii="Courier New" w:hAnsi="Courier New" w:cs="Courier New"/>
+                <w:b/>
+              </w:rPr>
+              <w:t xml:space="preserve">&gt; </w:t>
+            </w:r>
+            <w:r>
+              <w:rPr>
+                <w:rFonts w:ascii="Courier New" w:hAnsi="Courier New" w:cs="Courier New"/>
+                <w:b/>
+                <w:color w:val="0000FF"/>
+              </w:rPr>
+              <w:t>:k</w:t>
+            </w:r>
+            <w:r>
+              <w:rPr>
+                <w:rFonts w:ascii="Courier New" w:hAnsi="Courier New" w:cs="Courier New"/>
+                <w:b/>
+              </w:rPr>
+              <w:t xml:space="preserve"> </w:t>
+            </w:r>
+            <w:r>
+              <w:rPr>
+                <w:rFonts w:ascii="Courier New" w:hAnsi="Courier New" w:cs="Courier New"/>
+                <w:b/>
+                <w:color w:val="E36C0A" w:themeColor="accent6" w:themeShade="BF"/>
+              </w:rPr>
+              <w:t>show</w:t>
+            </w:r>
+          </w:p>
+          <w:p>
+            <w:pPr>
+              <w:rPr>
+                <w:rFonts w:ascii="Courier New" w:hAnsi="Courier New" w:cs="Courier New"/>
+                <w:b/>
+                <w:color w:val="FF0000"/>
+              </w:rPr>
+            </w:pPr>
+            <w:r>
+              <w:rPr>
+                <w:rFonts w:ascii="Courier New" w:hAnsi="Courier New" w:cs="Courier New"/>
+                <w:b/>
+                <w:color w:val="FF0000"/>
+              </w:rPr>
+              <w:t>Error</w:t>
+            </w:r>
+            <w:r>
+              <w:rPr>
+                <w:rFonts w:ascii="Courier New" w:hAnsi="Courier New" w:cs="Courier New"/>
+                <w:b/>
+                <w:color w:val="FF0000"/>
+              </w:rPr>
+              <w:t xml:space="preserve"> (A function not a type)</w:t>
+            </w:r>
+          </w:p>
+          <w:p>
+            <w:pPr>
+              <w:rPr>
+                <w:rFonts w:ascii="Courier New" w:hAnsi="Courier New" w:cs="Courier New"/>
+                <w:b/>
+              </w:rPr>
+            </w:pPr>
+            <w:r>
+              <w:rPr>
+                <w:rFonts w:ascii="Courier New" w:hAnsi="Courier New" w:cs="Courier New"/>
+                <w:b/>
+              </w:rPr>
+              <w:t xml:space="preserve">&gt; </w:t>
+            </w:r>
+            <w:r>
+              <w:rPr>
+                <w:rFonts w:ascii="Courier New" w:hAnsi="Courier New" w:cs="Courier New"/>
+                <w:b/>
+                <w:color w:val="0000FF"/>
+              </w:rPr>
+              <w:t>:t</w:t>
+            </w:r>
+            <w:r>
+              <w:rPr>
+                <w:rFonts w:ascii="Courier New" w:hAnsi="Courier New" w:cs="Courier New"/>
+                <w:b/>
+              </w:rPr>
+              <w:t xml:space="preserve"> </w:t>
+            </w:r>
+            <w:r>
+              <w:rPr>
+                <w:rFonts w:ascii="Courier New" w:hAnsi="Courier New" w:cs="Courier New"/>
+                <w:b/>
+                <w:color w:val="E36C0A" w:themeColor="accent6" w:themeShade="BF"/>
+              </w:rPr>
+              <w:t>show</w:t>
+            </w:r>
+          </w:p>
+          <w:p>
+            <w:pPr>
+              <w:rPr>
+                <w:b/>
+              </w:rPr>
+            </w:pPr>
+            <w:r>
+              <w:rPr>
+                <w:rFonts w:ascii="Courier New" w:hAnsi="Courier New" w:cs="Courier New"/>
+                <w:b/>
+                <w:color w:val="E36C0A" w:themeColor="accent6" w:themeShade="BF"/>
+              </w:rPr>
+              <w:t>show</w:t>
+            </w:r>
+            <w:r>
+              <w:rPr>
+                <w:rFonts w:ascii="Courier New" w:hAnsi="Courier New" w:cs="Courier New"/>
+                <w:b/>
+              </w:rPr>
+              <w:t xml:space="preserve"> </w:t>
+            </w:r>
+            <w:r>
+              <w:rPr>
+                <w:rFonts w:ascii="Courier New" w:hAnsi="Courier New" w:cs="Courier New"/>
+                <w:b/>
+                <w:color w:val="FF0000"/>
+              </w:rPr>
+              <w:t>::</w:t>
+            </w:r>
+            <w:r>
+              <w:rPr>
+                <w:rFonts w:ascii="Courier New" w:hAnsi="Courier New" w:cs="Courier New"/>
+                <w:b/>
+              </w:rPr>
+              <w:t xml:space="preserve"> (</w:t>
+            </w:r>
+            <w:r>
+              <w:rPr>
+                <w:b/>
+                <w:color w:val="00B050"/>
+              </w:rPr>
+              <w:t>Show</w:t>
+            </w:r>
+            <w:r>
+              <w:rPr>
+                <w:rFonts w:ascii="Courier New" w:hAnsi="Courier New" w:cs="Courier New"/>
+                <w:b/>
+              </w:rPr>
+              <w:t xml:space="preserve"> a) </w:t>
+            </w:r>
+            <w:r>
+              <w:rPr>
+                <w:rFonts w:ascii="Courier New" w:hAnsi="Courier New" w:cs="Courier New"/>
+                <w:b/>
+                <w:color w:val="FF0000"/>
+              </w:rPr>
+              <w:t>=&gt;</w:t>
+            </w:r>
+            <w:r>
+              <w:rPr>
+                <w:rFonts w:ascii="Courier New" w:hAnsi="Courier New" w:cs="Courier New"/>
+                <w:b/>
+              </w:rPr>
+              <w:t xml:space="preserve"> a </w:t>
+            </w:r>
+            <w:r>
+              <w:rPr>
+                <w:rFonts w:ascii="Courier New" w:hAnsi="Courier New" w:cs="Courier New"/>
+                <w:b/>
+                <w:color w:val="FF0000"/>
+              </w:rPr>
+              <w:t>-&gt;</w:t>
+            </w:r>
+            <w:r>
+              <w:rPr>
+                <w:rFonts w:ascii="Courier New" w:hAnsi="Courier New" w:cs="Courier New"/>
+                <w:b/>
+              </w:rPr>
+              <w:t xml:space="preserve"> </w:t>
+            </w:r>
+            <w:r>
+              <w:rPr>
+                <w:rFonts w:ascii="Courier New" w:hAnsi="Courier New" w:cs="Courier New"/>
+                <w:b/>
+                <w:color w:val="0000FF"/>
+              </w:rPr>
+              <w:t>String</w:t>
+            </w:r>
+          </w:p>
+        </w:tc>
+        <w:tc>
+          <w:tcPr>
+            <w:tcW w:w="3407" w:type="dxa"/>
+            <w:tcBorders>
+              <w:right w:val="single" w:sz="4" w:space="0" w:color="auto"/>
+            </w:tcBorders>
+            <w:vAlign w:val="center"/>
+          </w:tcPr>
+          <w:p/>
+        </w:tc>
+        <w:tc>
+          <w:tcPr>
+            <w:tcW w:w="2481" w:type="dxa"/>
+            <w:tcBorders>
+              <w:top w:val="single" w:sz="4" w:space="0" w:color="auto"/>
+              <w:left w:val="single" w:sz="4" w:space="0" w:color="auto"/>
+              <w:right w:val="single" w:sz="4" w:space="0" w:color="auto"/>
+            </w:tcBorders>
+            <w:vAlign w:val="center"/>
+          </w:tcPr>
+          <w:p>
+            <w:pPr>
+              <w:rPr>
+                <w:rFonts w:ascii="Courier New" w:hAnsi="Courier New" w:cs="Courier New"/>
+                <w:b/>
+              </w:rPr>
+            </w:pPr>
+          </w:p>
+        </w:tc>
+        <w:tc>
+          <w:tcPr>
+            <w:tcW w:w="2482" w:type="dxa"/>
+            <w:tcBorders>
+              <w:top w:val="single" w:sz="4" w:space="0" w:color="auto"/>
+              <w:left w:val="single" w:sz="4" w:space="0" w:color="auto"/>
+              <w:right w:val="single" w:sz="4" w:space="0" w:color="auto"/>
+            </w:tcBorders>
+            <w:vAlign w:val="center"/>
+          </w:tcPr>
+          <w:p>
+            <w:pPr>
+              <w:rPr>
+                <w:rFonts w:ascii="Courier New" w:hAnsi="Courier New" w:cs="Courier New"/>
+                <w:b/>
+                <w:color w:val="0000FF"/>
+                <w14:textFill>
+                  <w14:solidFill>
+                    <w14:srgbClr w14:val="0000FF">
+                      <w14:lumMod w14:val="75000"/>
+                    </w14:srgbClr>
+                  </w14:solidFill>
+                </w14:textFill>
+              </w:rPr>
+            </w:pPr>
+          </w:p>
+        </w:tc>
+      </w:tr>
+    </w:tbl>
+    <w:p>
+      <w:pPr>
+        <w:rPr>
+          <w:sz w:val="6"/>
+          <w:szCs w:val="6"/>
+        </w:rPr>
+      </w:pPr>
+    </w:p>
+    <w:p>
+      <w:pPr>
+        <w:rPr>
+          <w:sz w:val="6"/>
+          <w:szCs w:val="6"/>
+        </w:rPr>
+      </w:pPr>
     </w:p>
     <w:sectPr>
       <w:footerReference w:type="default" r:id="rId12"/>
@@ -26605,7 +29159,7 @@
       <w:rPr>
         <w:noProof/>
       </w:rPr>
-      <w:t>6</w:t>
+      <w:t>7</w:t>
     </w:r>
     <w:r>
       <w:rPr>
@@ -28362,7 +30916,7 @@
 </file>
 
 <file path=customXml/itemProps1.xml><?xml version="1.0" encoding="utf-8"?>
-<ds:datastoreItem xmlns:ds="http://schemas.openxmlformats.org/officeDocument/2006/customXml" ds:itemID="{F7D46315-4EF6-4F7F-B5CA-55F2537EDF1B}">
+<ds:datastoreItem xmlns:ds="http://schemas.openxmlformats.org/officeDocument/2006/customXml" ds:itemID="{481A1851-3E15-4007-9F86-CDEA57B949F3}">
   <ds:schemaRefs>
     <ds:schemaRef ds:uri="http://schemas.openxmlformats.org/officeDocument/2006/bibliography"/>
   </ds:schemaRefs>

</xml_diff>

<commit_message>
Finished the study guide up to lecture #8.
</commit_message>
<xml_diff>
--- a/Exam_Study_Guides/Midterm/CS252_-_Midterm_Study_Guide.docx
+++ b/Exam_Study_Guides/Midterm/CS252_-_Midterm_Study_Guide.docx
@@ -28595,6 +28595,2696 @@
     </w:p>
     <w:p>
       <w:pPr>
+        <w:jc w:val="center"/>
+        <w:rPr>
+          <w:b/>
+          <w:sz w:val="20"/>
+          <w:szCs w:val="6"/>
+        </w:rPr>
+      </w:pPr>
+      <w:r>
+        <w:rPr>
+          <w:b/>
+          <w:sz w:val="20"/>
+          <w:szCs w:val="6"/>
+        </w:rPr>
+        <w:t>IO i</w:t>
+      </w:r>
+      <w:r>
+        <w:rPr>
+          <w:b/>
+          <w:sz w:val="20"/>
+          <w:szCs w:val="6"/>
+        </w:rPr>
+        <w:t>n Haskell</w:t>
+      </w:r>
+    </w:p>
+    <w:p>
+      <w:pPr>
+        <w:rPr>
+          <w:sz w:val="6"/>
+          <w:szCs w:val="6"/>
+        </w:rPr>
+      </w:pPr>
+    </w:p>
+    <w:tbl>
+      <w:tblPr>
+        <w:tblW w:w="11727" w:type="dxa"/>
+        <w:jc w:val="center"/>
+        <w:tblBorders>
+          <w:top w:val="single" w:sz="4" w:space="0" w:color="auto"/>
+          <w:left w:val="single" w:sz="4" w:space="0" w:color="auto"/>
+          <w:bottom w:val="single" w:sz="4" w:space="0" w:color="auto"/>
+          <w:right w:val="single" w:sz="4" w:space="0" w:color="auto"/>
+          <w:insideH w:val="single" w:sz="4" w:space="0" w:color="auto"/>
+          <w:insideV w:val="single" w:sz="4" w:space="0" w:color="auto"/>
+        </w:tblBorders>
+        <w:tblLook w:val="00A0" w:firstRow="1" w:lastRow="0" w:firstColumn="1" w:lastColumn="0" w:noHBand="0" w:noVBand="0"/>
+      </w:tblPr>
+      <w:tblGrid>
+        <w:gridCol w:w="2984"/>
+        <w:gridCol w:w="3150"/>
+        <w:gridCol w:w="3111"/>
+        <w:gridCol w:w="2482"/>
+      </w:tblGrid>
+      <w:tr>
+        <w:trPr>
+          <w:trHeight w:val="1304"/>
+          <w:jc w:val="center"/>
+        </w:trPr>
+        <w:tc>
+          <w:tcPr>
+            <w:tcW w:w="2984" w:type="dxa"/>
+            <w:vAlign w:val="center"/>
+          </w:tcPr>
+          <w:p>
+            <w:pPr>
+              <w:pStyle w:val="ListParagraph"/>
+              <w:numPr>
+                <w:ilvl w:val="0"/>
+                <w:numId w:val="2"/>
+              </w:numPr>
+            </w:pPr>
+            <w:r>
+              <w:t>Haskell avoids side effects but they are inevitable in real programs.</w:t>
+            </w:r>
+          </w:p>
+          <w:p>
+            <w:pPr>
+              <w:pStyle w:val="ListParagraph"/>
+              <w:ind w:left="144" w:firstLine="0"/>
+            </w:pPr>
+          </w:p>
+          <w:p>
+            <w:pPr>
+              <w:pStyle w:val="ListParagraph"/>
+              <w:numPr>
+                <w:ilvl w:val="0"/>
+                <w:numId w:val="2"/>
+              </w:numPr>
+            </w:pPr>
+            <w:r>
+              <w:rPr>
+                <w:b/>
+                <w:color w:val="0000FF"/>
+              </w:rPr>
+              <w:t>Monads</w:t>
+            </w:r>
+          </w:p>
+          <w:p>
+            <w:pPr>
+              <w:pStyle w:val="ListParagraph"/>
+              <w:numPr>
+                <w:ilvl w:val="1"/>
+                <w:numId w:val="2"/>
+              </w:numPr>
+            </w:pPr>
+            <w:r>
+              <w:t xml:space="preserve">Related to </w:t>
+            </w:r>
+            <w:proofErr w:type="spellStart"/>
+            <w:r>
+              <w:t>Functors</w:t>
+            </w:r>
+            <w:proofErr w:type="spellEnd"/>
+          </w:p>
+          <w:p>
+            <w:pPr>
+              <w:pStyle w:val="ListParagraph"/>
+              <w:numPr>
+                <w:ilvl w:val="1"/>
+                <w:numId w:val="2"/>
+              </w:numPr>
+            </w:pPr>
+            <w:r>
+              <w:t>Compartmentalize side effects.</w:t>
+            </w:r>
+          </w:p>
+          <w:p>
+            <w:pPr>
+              <w:ind w:left="216"/>
+            </w:pPr>
+          </w:p>
+          <w:p>
+            <w:pPr>
+              <w:pStyle w:val="ListParagraph"/>
+              <w:numPr>
+                <w:ilvl w:val="0"/>
+                <w:numId w:val="2"/>
+              </w:numPr>
+            </w:pPr>
+            <w:r>
+              <w:rPr>
+                <w:b/>
+                <w:color w:val="0000FF"/>
+              </w:rPr>
+              <w:t>()</w:t>
+            </w:r>
+          </w:p>
+          <w:p>
+            <w:pPr>
+              <w:pStyle w:val="ListParagraph"/>
+              <w:numPr>
+                <w:ilvl w:val="1"/>
+                <w:numId w:val="2"/>
+              </w:numPr>
+            </w:pPr>
+            <w:r>
+              <w:t>Unit type in Haskell</w:t>
+            </w:r>
+          </w:p>
+        </w:tc>
+        <w:tc>
+          <w:tcPr>
+            <w:tcW w:w="3150" w:type="dxa"/>
+            <w:tcBorders>
+              <w:right w:val="single" w:sz="4" w:space="0" w:color="auto"/>
+            </w:tcBorders>
+            <w:vAlign w:val="center"/>
+          </w:tcPr>
+          <w:p>
+            <w:pPr>
+              <w:jc w:val="center"/>
+              <w:rPr>
+                <w:b/>
+                <w:color w:val="0000FF"/>
+              </w:rPr>
+            </w:pPr>
+            <w:r>
+              <w:rPr>
+                <w:b/>
+                <w:color w:val="0000FF"/>
+              </w:rPr>
+              <w:t xml:space="preserve">Type Signature of the </w:t>
+            </w:r>
+            <w:r>
+              <w:rPr>
+                <w:rFonts w:ascii="Courier New" w:hAnsi="Courier New" w:cs="Courier New"/>
+                <w:b/>
+              </w:rPr>
+              <w:t>main</w:t>
+            </w:r>
+            <w:r>
+              <w:rPr>
+                <w:b/>
+              </w:rPr>
+              <w:t xml:space="preserve"> </w:t>
+            </w:r>
+            <w:r>
+              <w:rPr>
+                <w:b/>
+                <w:color w:val="0000FF"/>
+              </w:rPr>
+              <w:t>Function in Haskell</w:t>
+            </w:r>
+          </w:p>
+          <w:p>
+            <w:pPr>
+              <w:jc w:val="center"/>
+              <w:rPr>
+                <w:rFonts w:ascii="Courier New" w:hAnsi="Courier New" w:cs="Courier New"/>
+                <w:b/>
+              </w:rPr>
+            </w:pPr>
+            <w:r>
+              <w:rPr>
+                <w:rFonts w:ascii="Courier New" w:hAnsi="Courier New" w:cs="Courier New"/>
+                <w:b/>
+              </w:rPr>
+              <w:t xml:space="preserve">main </w:t>
+            </w:r>
+            <w:r>
+              <w:rPr>
+                <w:rFonts w:ascii="Courier New" w:hAnsi="Courier New" w:cs="Courier New"/>
+                <w:b/>
+                <w:color w:val="FF0000"/>
+              </w:rPr>
+              <w:t xml:space="preserve">:: </w:t>
+            </w:r>
+            <w:r>
+              <w:rPr>
+                <w:rFonts w:ascii="Courier New" w:hAnsi="Courier New" w:cs="Courier New"/>
+                <w:b/>
+              </w:rPr>
+              <w:t xml:space="preserve">IO </w:t>
+            </w:r>
+            <w:r>
+              <w:rPr>
+                <w:rFonts w:ascii="Courier New" w:hAnsi="Courier New" w:cs="Courier New"/>
+                <w:b/>
+                <w:color w:val="FF0000"/>
+              </w:rPr>
+              <w:t>()</w:t>
+            </w:r>
+          </w:p>
+          <w:p/>
+          <w:p>
+            <w:pPr>
+              <w:jc w:val="center"/>
+              <w:rPr>
+                <w:b/>
+                <w:color w:val="0000FF"/>
+              </w:rPr>
+            </w:pPr>
+            <w:r>
+              <w:rPr>
+                <w:b/>
+                <w:color w:val="0000FF"/>
+              </w:rPr>
+              <w:t>Hello World in Haskell</w:t>
+            </w:r>
+          </w:p>
+          <w:p>
+            <w:pPr>
+              <w:jc w:val="center"/>
+              <w:rPr>
+                <w:rFonts w:ascii="Courier New" w:hAnsi="Courier New" w:cs="Courier New"/>
+                <w:b/>
+              </w:rPr>
+            </w:pPr>
+            <w:r>
+              <w:rPr>
+                <w:rFonts w:ascii="Courier New" w:hAnsi="Courier New" w:cs="Courier New"/>
+                <w:b/>
+              </w:rPr>
+              <w:t>m</w:t>
+            </w:r>
+            <w:r>
+              <w:rPr>
+                <w:rFonts w:ascii="Courier New" w:hAnsi="Courier New" w:cs="Courier New"/>
+                <w:b/>
+              </w:rPr>
+              <w:t xml:space="preserve">ain = </w:t>
+            </w:r>
+            <w:proofErr w:type="spellStart"/>
+            <w:r>
+              <w:rPr>
+                <w:rFonts w:ascii="Courier New" w:hAnsi="Courier New" w:cs="Courier New"/>
+                <w:b/>
+              </w:rPr>
+              <w:t>putStrLn</w:t>
+            </w:r>
+            <w:proofErr w:type="spellEnd"/>
+            <w:r>
+              <w:rPr>
+                <w:rFonts w:ascii="Courier New" w:hAnsi="Courier New" w:cs="Courier New"/>
+                <w:b/>
+              </w:rPr>
+              <w:t xml:space="preserve"> “Hello World”</w:t>
+            </w:r>
+          </w:p>
+          <w:p/>
+          <w:p>
+            <w:pPr>
+              <w:jc w:val="center"/>
+              <w:rPr>
+                <w:b/>
+                <w:color w:val="0000FF"/>
+              </w:rPr>
+            </w:pPr>
+            <w:r>
+              <w:rPr>
+                <w:b/>
+                <w:color w:val="0000FF"/>
+              </w:rPr>
+              <w:t xml:space="preserve">Type Signature of </w:t>
+            </w:r>
+            <w:proofErr w:type="spellStart"/>
+            <w:r>
+              <w:rPr>
+                <w:b/>
+                <w:color w:val="0000FF"/>
+              </w:rPr>
+              <w:t>getLine</w:t>
+            </w:r>
+            <w:proofErr w:type="spellEnd"/>
+          </w:p>
+          <w:p>
+            <w:pPr>
+              <w:jc w:val="center"/>
+            </w:pPr>
+            <w:proofErr w:type="spellStart"/>
+            <w:r>
+              <w:rPr>
+                <w:rFonts w:ascii="Courier New" w:hAnsi="Courier New" w:cs="Courier New"/>
+                <w:b/>
+              </w:rPr>
+              <w:t>getLine</w:t>
+            </w:r>
+            <w:proofErr w:type="spellEnd"/>
+            <w:r>
+              <w:rPr>
+                <w:rFonts w:ascii="Courier New" w:hAnsi="Courier New" w:cs="Courier New"/>
+                <w:b/>
+              </w:rPr>
+              <w:t xml:space="preserve"> </w:t>
+            </w:r>
+            <w:r>
+              <w:rPr>
+                <w:rFonts w:ascii="Courier New" w:hAnsi="Courier New" w:cs="Courier New"/>
+                <w:b/>
+                <w:color w:val="FF0000"/>
+              </w:rPr>
+              <w:t>::</w:t>
+            </w:r>
+            <w:r>
+              <w:rPr>
+                <w:rFonts w:ascii="Courier New" w:hAnsi="Courier New" w:cs="Courier New"/>
+                <w:b/>
+              </w:rPr>
+              <w:t xml:space="preserve"> IO String</w:t>
+            </w:r>
+          </w:p>
+        </w:tc>
+        <w:tc>
+          <w:tcPr>
+            <w:tcW w:w="3111" w:type="dxa"/>
+            <w:tcBorders>
+              <w:top w:val="single" w:sz="4" w:space="0" w:color="auto"/>
+              <w:left w:val="single" w:sz="4" w:space="0" w:color="auto"/>
+              <w:right w:val="single" w:sz="4" w:space="0" w:color="auto"/>
+            </w:tcBorders>
+            <w:vAlign w:val="center"/>
+          </w:tcPr>
+          <w:p>
+            <w:pPr>
+              <w:pStyle w:val="ListParagraph"/>
+              <w:numPr>
+                <w:ilvl w:val="0"/>
+                <w:numId w:val="2"/>
+              </w:numPr>
+              <w:rPr>
+                <w:rFonts w:ascii="Courier New" w:hAnsi="Courier New" w:cs="Courier New"/>
+                <w:b/>
+              </w:rPr>
+            </w:pPr>
+            <w:r>
+              <w:rPr>
+                <w:rFonts w:ascii="Courier New" w:hAnsi="Courier New" w:cs="Courier New"/>
+                <w:b/>
+                <w:color w:val="FF0000"/>
+              </w:rPr>
+              <w:t>do</w:t>
+            </w:r>
+            <w:r>
+              <w:rPr>
+                <w:color w:val="FF0000"/>
+              </w:rPr>
+              <w:t xml:space="preserve"> </w:t>
+            </w:r>
+            <w:r>
+              <w:t>– Allows for the chaining of multiple IO commands together</w:t>
+            </w:r>
+          </w:p>
+          <w:p>
+            <w:pPr>
+              <w:rPr>
+                <w:rFonts w:ascii="Courier New" w:hAnsi="Courier New" w:cs="Courier New"/>
+                <w:b/>
+              </w:rPr>
+            </w:pPr>
+          </w:p>
+          <w:p>
+            <w:pPr>
+              <w:pStyle w:val="ListParagraph"/>
+              <w:numPr>
+                <w:ilvl w:val="0"/>
+                <w:numId w:val="2"/>
+              </w:numPr>
+              <w:rPr>
+                <w:rFonts w:ascii="Courier New" w:hAnsi="Courier New" w:cs="Courier New"/>
+                <w:b/>
+              </w:rPr>
+            </w:pPr>
+            <w:r>
+              <w:rPr>
+                <w:rFonts w:ascii="Courier New" w:hAnsi="Courier New" w:cs="Courier New"/>
+                <w:b/>
+                <w:color w:val="FF0000"/>
+              </w:rPr>
+              <w:t>&lt;-</w:t>
+            </w:r>
+            <w:r>
+              <w:t xml:space="preserve">  Extracts data out of an “IO Box”</w:t>
+            </w:r>
+          </w:p>
+          <w:p>
+            <w:pPr>
+              <w:pStyle w:val="ListParagraph"/>
+              <w:rPr>
+                <w:rFonts w:ascii="Courier New" w:hAnsi="Courier New" w:cs="Courier New"/>
+                <w:b/>
+              </w:rPr>
+            </w:pPr>
+          </w:p>
+          <w:p>
+            <w:pPr>
+              <w:pStyle w:val="ListParagraph"/>
+              <w:numPr>
+                <w:ilvl w:val="0"/>
+                <w:numId w:val="2"/>
+              </w:numPr>
+              <w:rPr>
+                <w:rFonts w:ascii="Courier New" w:hAnsi="Courier New" w:cs="Courier New"/>
+                <w:b/>
+              </w:rPr>
+            </w:pPr>
+            <w:r>
+              <w:rPr>
+                <w:rFonts w:ascii="Courier New" w:hAnsi="Courier New" w:cs="Courier New"/>
+                <w:b/>
+                <w:color w:val="FF0000"/>
+              </w:rPr>
+              <w:t>return</w:t>
+            </w:r>
+            <w:r>
+              <w:t xml:space="preserve"> – Places data into an “IO Box”</w:t>
+            </w:r>
+          </w:p>
+        </w:tc>
+        <w:tc>
+          <w:tcPr>
+            <w:tcW w:w="2482" w:type="dxa"/>
+            <w:tcBorders>
+              <w:top w:val="single" w:sz="4" w:space="0" w:color="auto"/>
+              <w:left w:val="single" w:sz="4" w:space="0" w:color="auto"/>
+              <w:right w:val="single" w:sz="4" w:space="0" w:color="auto"/>
+            </w:tcBorders>
+            <w:vAlign w:val="center"/>
+          </w:tcPr>
+          <w:p>
+            <w:pPr>
+              <w:rPr>
+                <w:rFonts w:ascii="Courier New" w:hAnsi="Courier New" w:cs="Courier New"/>
+                <w:b/>
+                <w:color w:val="0000FF"/>
+                <w14:textFill>
+                  <w14:solidFill>
+                    <w14:srgbClr w14:val="0000FF">
+                      <w14:lumMod w14:val="75000"/>
+                    </w14:srgbClr>
+                  </w14:solidFill>
+                </w14:textFill>
+              </w:rPr>
+            </w:pPr>
+          </w:p>
+        </w:tc>
+      </w:tr>
+    </w:tbl>
+    <w:p>
+      <w:pPr>
+        <w:rPr>
+          <w:sz w:val="6"/>
+          <w:szCs w:val="6"/>
+        </w:rPr>
+      </w:pPr>
+    </w:p>
+    <w:p>
+      <w:pPr>
+        <w:rPr>
+          <w:sz w:val="6"/>
+          <w:szCs w:val="6"/>
+        </w:rPr>
+      </w:pPr>
+      <w:r>
+        <w:rPr>
+          <w:sz w:val="6"/>
+          <w:szCs w:val="6"/>
+        </w:rPr>
+        <w:br w:type="page"/>
+      </w:r>
+    </w:p>
+    <w:p>
+      <w:pPr>
+        <w:rPr>
+          <w:sz w:val="6"/>
+          <w:szCs w:val="6"/>
+        </w:rPr>
+      </w:pPr>
+    </w:p>
+    <w:p>
+      <w:pPr>
+        <w:rPr>
+          <w:sz w:val="6"/>
+          <w:szCs w:val="6"/>
+        </w:rPr>
+      </w:pPr>
+    </w:p>
+    <w:tbl>
+      <w:tblPr>
+        <w:tblW w:w="11727" w:type="dxa"/>
+        <w:jc w:val="center"/>
+        <w:tblBorders>
+          <w:top w:val="single" w:sz="4" w:space="0" w:color="auto"/>
+          <w:left w:val="single" w:sz="4" w:space="0" w:color="auto"/>
+          <w:bottom w:val="single" w:sz="4" w:space="0" w:color="auto"/>
+          <w:right w:val="single" w:sz="4" w:space="0" w:color="auto"/>
+          <w:insideH w:val="single" w:sz="4" w:space="0" w:color="auto"/>
+          <w:insideV w:val="single" w:sz="4" w:space="0" w:color="auto"/>
+        </w:tblBorders>
+        <w:tblLook w:val="00A0" w:firstRow="1" w:lastRow="0" w:firstColumn="1" w:lastColumn="0" w:noHBand="0" w:noVBand="0"/>
+      </w:tblPr>
+      <w:tblGrid>
+        <w:gridCol w:w="4154"/>
+        <w:gridCol w:w="2786"/>
+        <w:gridCol w:w="4787"/>
+      </w:tblGrid>
+      <w:tr>
+        <w:trPr>
+          <w:trHeight w:val="1376"/>
+          <w:jc w:val="center"/>
+        </w:trPr>
+        <w:tc>
+          <w:tcPr>
+            <w:tcW w:w="4154" w:type="dxa"/>
+            <w:vMerge w:val="restart"/>
+            <w:vAlign w:val="center"/>
+          </w:tcPr>
+          <w:p>
+            <w:pPr>
+              <w:jc w:val="center"/>
+              <w:rPr>
+                <w:b/>
+                <w:color w:val="E36C0A" w:themeColor="accent6" w:themeShade="BF"/>
+              </w:rPr>
+            </w:pPr>
+            <w:r>
+              <w:rPr>
+                <w:rFonts w:ascii="Courier New" w:hAnsi="Courier New" w:cs="Courier New"/>
+                <w:b/>
+                <w:color w:val="E36C0A" w:themeColor="accent6" w:themeShade="BF"/>
+              </w:rPr>
+              <w:t>do</w:t>
+            </w:r>
+            <w:r>
+              <w:rPr>
+                <w:b/>
+                <w:color w:val="E36C0A" w:themeColor="accent6" w:themeShade="BF"/>
+              </w:rPr>
+              <w:t xml:space="preserve"> </w:t>
+            </w:r>
+            <w:r>
+              <w:rPr>
+                <w:b/>
+                <w:color w:val="E36C0A" w:themeColor="accent6" w:themeShade="BF"/>
+              </w:rPr>
+              <w:t>Example</w:t>
+            </w:r>
+          </w:p>
+          <w:p/>
+          <w:p>
+            <w:pPr>
+              <w:rPr>
+                <w:rFonts w:ascii="Courier New" w:hAnsi="Courier New" w:cs="Courier New"/>
+                <w:b/>
+              </w:rPr>
+            </w:pPr>
+            <w:r>
+              <w:rPr>
+                <w:rFonts w:ascii="Courier New" w:hAnsi="Courier New" w:cs="Courier New"/>
+                <w:b/>
+                <w:color w:val="0000FF"/>
+              </w:rPr>
+              <w:t>main</w:t>
+            </w:r>
+            <w:r>
+              <w:rPr>
+                <w:rFonts w:ascii="Courier New" w:hAnsi="Courier New" w:cs="Courier New"/>
+                <w:b/>
+              </w:rPr>
+              <w:t xml:space="preserve"> = </w:t>
+            </w:r>
+            <w:r>
+              <w:rPr>
+                <w:rFonts w:ascii="Courier New" w:hAnsi="Courier New" w:cs="Courier New"/>
+                <w:b/>
+                <w:color w:val="0000FF"/>
+              </w:rPr>
+              <w:t>do</w:t>
+            </w:r>
+          </w:p>
+          <w:p>
+            <w:pPr>
+              <w:rPr>
+                <w:rFonts w:ascii="Courier New" w:hAnsi="Courier New" w:cs="Courier New"/>
+                <w:b/>
+              </w:rPr>
+            </w:pPr>
+            <w:r>
+              <w:rPr>
+                <w:rFonts w:ascii="Courier New" w:hAnsi="Courier New" w:cs="Courier New"/>
+                <w:b/>
+              </w:rPr>
+              <w:t xml:space="preserve">    line </w:t>
+            </w:r>
+            <w:r>
+              <w:rPr>
+                <w:rFonts w:ascii="Courier New" w:hAnsi="Courier New" w:cs="Courier New"/>
+                <w:b/>
+                <w:color w:val="FF0000"/>
+              </w:rPr>
+              <w:t>&lt;-</w:t>
+            </w:r>
+            <w:r>
+              <w:rPr>
+                <w:rFonts w:ascii="Courier New" w:hAnsi="Courier New" w:cs="Courier New"/>
+                <w:b/>
+              </w:rPr>
+              <w:t xml:space="preserve"> </w:t>
+            </w:r>
+            <w:proofErr w:type="spellStart"/>
+            <w:r>
+              <w:rPr>
+                <w:rFonts w:ascii="Courier New" w:hAnsi="Courier New" w:cs="Courier New"/>
+                <w:b/>
+                <w:color w:val="0070C0"/>
+              </w:rPr>
+              <w:t>getLine</w:t>
+            </w:r>
+            <w:proofErr w:type="spellEnd"/>
+          </w:p>
+          <w:p>
+            <w:pPr>
+              <w:rPr>
+                <w:rFonts w:ascii="Courier New" w:hAnsi="Courier New" w:cs="Courier New"/>
+                <w:b/>
+                <w:color w:val="00B050"/>
+              </w:rPr>
+            </w:pPr>
+            <w:r>
+              <w:rPr>
+                <w:rFonts w:ascii="Courier New" w:hAnsi="Courier New" w:cs="Courier New"/>
+                <w:b/>
+              </w:rPr>
+              <w:t xml:space="preserve">    </w:t>
+            </w:r>
+            <w:r>
+              <w:rPr>
+                <w:rFonts w:ascii="Courier New" w:hAnsi="Courier New" w:cs="Courier New"/>
+                <w:b/>
+                <w:color w:val="0000FF"/>
+              </w:rPr>
+              <w:t>if</w:t>
+            </w:r>
+            <w:r>
+              <w:rPr>
+                <w:rFonts w:ascii="Courier New" w:hAnsi="Courier New" w:cs="Courier New"/>
+                <w:b/>
+              </w:rPr>
+              <w:t xml:space="preserve"> </w:t>
+            </w:r>
+            <w:r>
+              <w:rPr>
+                <w:rFonts w:ascii="Courier New" w:hAnsi="Courier New" w:cs="Courier New"/>
+                <w:b/>
+                <w:color w:val="FF0000"/>
+              </w:rPr>
+              <w:t xml:space="preserve">null </w:t>
+            </w:r>
+            <w:r>
+              <w:rPr>
+                <w:rFonts w:ascii="Courier New" w:hAnsi="Courier New" w:cs="Courier New"/>
+                <w:b/>
+              </w:rPr>
+              <w:t>line</w:t>
+            </w:r>
+            <w:r>
+              <w:rPr>
+                <w:rFonts w:ascii="Courier New" w:hAnsi="Courier New" w:cs="Courier New"/>
+                <w:b/>
+              </w:rPr>
+              <w:t xml:space="preserve"> </w:t>
+            </w:r>
+            <w:r>
+              <w:rPr>
+                <w:rFonts w:ascii="Courier New" w:hAnsi="Courier New" w:cs="Courier New"/>
+                <w:b/>
+                <w:color w:val="00B050"/>
+              </w:rPr>
+              <w:t xml:space="preserve">-- Checks for empty </w:t>
+            </w:r>
+            <w:proofErr w:type="spellStart"/>
+            <w:r>
+              <w:rPr>
+                <w:rFonts w:ascii="Courier New" w:hAnsi="Courier New" w:cs="Courier New"/>
+                <w:b/>
+                <w:color w:val="00B050"/>
+              </w:rPr>
+              <w:t>str</w:t>
+            </w:r>
+            <w:proofErr w:type="spellEnd"/>
+          </w:p>
+          <w:p>
+            <w:pPr>
+              <w:rPr>
+                <w:rFonts w:ascii="Courier New" w:hAnsi="Courier New" w:cs="Courier New"/>
+                <w:b/>
+              </w:rPr>
+            </w:pPr>
+            <w:r>
+              <w:rPr>
+                <w:rFonts w:ascii="Courier New" w:hAnsi="Courier New" w:cs="Courier New"/>
+                <w:b/>
+              </w:rPr>
+              <w:t xml:space="preserve">       </w:t>
+            </w:r>
+            <w:r>
+              <w:rPr>
+                <w:rFonts w:ascii="Courier New" w:hAnsi="Courier New" w:cs="Courier New"/>
+                <w:b/>
+                <w:color w:val="0000FF"/>
+              </w:rPr>
+              <w:t>then</w:t>
+            </w:r>
+            <w:r>
+              <w:rPr>
+                <w:rFonts w:ascii="Courier New" w:hAnsi="Courier New" w:cs="Courier New"/>
+                <w:b/>
+              </w:rPr>
+              <w:t xml:space="preserve"> </w:t>
+            </w:r>
+            <w:r>
+              <w:rPr>
+                <w:rFonts w:ascii="Courier New" w:hAnsi="Courier New" w:cs="Courier New"/>
+                <w:b/>
+                <w:color w:val="0070C0"/>
+              </w:rPr>
+              <w:t xml:space="preserve">return </w:t>
+            </w:r>
+            <w:r>
+              <w:rPr>
+                <w:rFonts w:ascii="Courier New" w:hAnsi="Courier New" w:cs="Courier New"/>
+                <w:b/>
+                <w:color w:val="FF0000"/>
+              </w:rPr>
+              <w:t>()</w:t>
+            </w:r>
+          </w:p>
+          <w:p>
+            <w:pPr>
+              <w:rPr>
+                <w:rFonts w:ascii="Courier New" w:hAnsi="Courier New" w:cs="Courier New"/>
+                <w:b/>
+              </w:rPr>
+            </w:pPr>
+            <w:r>
+              <w:rPr>
+                <w:rFonts w:ascii="Courier New" w:hAnsi="Courier New" w:cs="Courier New"/>
+                <w:b/>
+              </w:rPr>
+              <w:t xml:space="preserve">       </w:t>
+            </w:r>
+            <w:r>
+              <w:rPr>
+                <w:rFonts w:ascii="Courier New" w:hAnsi="Courier New" w:cs="Courier New"/>
+                <w:b/>
+                <w:color w:val="0000FF"/>
+              </w:rPr>
+              <w:t>else</w:t>
+            </w:r>
+            <w:r>
+              <w:rPr>
+                <w:rFonts w:ascii="Courier New" w:hAnsi="Courier New" w:cs="Courier New"/>
+                <w:b/>
+              </w:rPr>
+              <w:t xml:space="preserve"> </w:t>
+            </w:r>
+            <w:proofErr w:type="spellStart"/>
+            <w:r>
+              <w:rPr>
+                <w:rFonts w:ascii="Courier New" w:hAnsi="Courier New" w:cs="Courier New"/>
+                <w:b/>
+                <w:color w:val="0070C0"/>
+              </w:rPr>
+              <w:t>putStrLn</w:t>
+            </w:r>
+            <w:proofErr w:type="spellEnd"/>
+            <w:r>
+              <w:rPr>
+                <w:rFonts w:ascii="Courier New" w:hAnsi="Courier New" w:cs="Courier New"/>
+                <w:b/>
+              </w:rPr>
+              <w:t xml:space="preserve"> $ </w:t>
+            </w:r>
+            <w:proofErr w:type="spellStart"/>
+            <w:r>
+              <w:rPr>
+                <w:rFonts w:ascii="Courier New" w:hAnsi="Courier New" w:cs="Courier New"/>
+                <w:b/>
+              </w:rPr>
+              <w:t>reverseWords</w:t>
+            </w:r>
+            <w:proofErr w:type="spellEnd"/>
+            <w:r>
+              <w:rPr>
+                <w:rFonts w:ascii="Courier New" w:hAnsi="Courier New" w:cs="Courier New"/>
+                <w:b/>
+              </w:rPr>
+              <w:t xml:space="preserve"> line</w:t>
+            </w:r>
+          </w:p>
+          <w:p/>
+          <w:p>
+            <w:pPr>
+              <w:rPr>
+                <w:rFonts w:ascii="Courier New" w:hAnsi="Courier New" w:cs="Courier New"/>
+                <w:b/>
+              </w:rPr>
+            </w:pPr>
+            <w:proofErr w:type="spellStart"/>
+            <w:r>
+              <w:rPr>
+                <w:rFonts w:ascii="Courier New" w:hAnsi="Courier New" w:cs="Courier New"/>
+                <w:b/>
+              </w:rPr>
+              <w:t>reverseWords</w:t>
+            </w:r>
+            <w:proofErr w:type="spellEnd"/>
+            <w:r>
+              <w:rPr>
+                <w:rFonts w:ascii="Courier New" w:hAnsi="Courier New" w:cs="Courier New"/>
+                <w:b/>
+              </w:rPr>
+              <w:t xml:space="preserve"> </w:t>
+            </w:r>
+            <w:r>
+              <w:rPr>
+                <w:rFonts w:ascii="Courier New" w:hAnsi="Courier New" w:cs="Courier New"/>
+                <w:b/>
+                <w:color w:val="FF0000"/>
+              </w:rPr>
+              <w:t>::</w:t>
+            </w:r>
+            <w:r>
+              <w:rPr>
+                <w:rFonts w:ascii="Courier New" w:hAnsi="Courier New" w:cs="Courier New"/>
+                <w:b/>
+              </w:rPr>
+              <w:t xml:space="preserve"> String </w:t>
+            </w:r>
+            <w:r>
+              <w:rPr>
+                <w:rFonts w:ascii="Courier New" w:hAnsi="Courier New" w:cs="Courier New"/>
+                <w:b/>
+                <w:color w:val="FF0000"/>
+              </w:rPr>
+              <w:t>-&gt;</w:t>
+            </w:r>
+            <w:r>
+              <w:rPr>
+                <w:rFonts w:ascii="Courier New" w:hAnsi="Courier New" w:cs="Courier New"/>
+                <w:b/>
+              </w:rPr>
+              <w:t xml:space="preserve"> String</w:t>
+            </w:r>
+          </w:p>
+          <w:p>
+            <w:pPr>
+              <w:rPr>
+                <w:rFonts w:ascii="Courier New" w:hAnsi="Courier New" w:cs="Courier New"/>
+                <w:b/>
+              </w:rPr>
+            </w:pPr>
+            <w:proofErr w:type="spellStart"/>
+            <w:proofErr w:type="gramStart"/>
+            <w:r>
+              <w:rPr>
+                <w:rFonts w:ascii="Courier New" w:hAnsi="Courier New" w:cs="Courier New"/>
+                <w:b/>
+              </w:rPr>
+              <w:t>reverseWords</w:t>
+            </w:r>
+            <w:proofErr w:type="spellEnd"/>
+            <w:proofErr w:type="gramEnd"/>
+            <w:r>
+              <w:rPr>
+                <w:rFonts w:ascii="Courier New" w:hAnsi="Courier New" w:cs="Courier New"/>
+                <w:b/>
+              </w:rPr>
+              <w:t xml:space="preserve"> = </w:t>
+            </w:r>
+            <w:proofErr w:type="spellStart"/>
+            <w:r>
+              <w:rPr>
+                <w:rFonts w:ascii="Courier New" w:hAnsi="Courier New" w:cs="Courier New"/>
+                <w:b/>
+              </w:rPr>
+              <w:t>unwords</w:t>
+            </w:r>
+            <w:proofErr w:type="spellEnd"/>
+            <w:r>
+              <w:rPr>
+                <w:rFonts w:ascii="Courier New" w:hAnsi="Courier New" w:cs="Courier New"/>
+                <w:b/>
+              </w:rPr>
+              <w:t xml:space="preserve"> </w:t>
+            </w:r>
+            <w:r>
+              <w:rPr>
+                <w:rFonts w:ascii="Courier New" w:hAnsi="Courier New" w:cs="Courier New"/>
+                <w:b/>
+                <w:color w:val="FF0000"/>
+              </w:rPr>
+              <w:t xml:space="preserve">. </w:t>
+            </w:r>
+          </w:p>
+          <w:p>
+            <w:pPr>
+              <w:rPr>
+                <w:rFonts w:ascii="Courier New" w:hAnsi="Courier New" w:cs="Courier New"/>
+                <w:b/>
+              </w:rPr>
+            </w:pPr>
+            <w:r>
+              <w:rPr>
+                <w:rFonts w:ascii="Courier New" w:hAnsi="Courier New" w:cs="Courier New"/>
+                <w:b/>
+              </w:rPr>
+              <w:t xml:space="preserve">               </w:t>
+            </w:r>
+            <w:proofErr w:type="gramStart"/>
+            <w:r>
+              <w:rPr>
+                <w:rFonts w:ascii="Courier New" w:hAnsi="Courier New" w:cs="Courier New"/>
+                <w:b/>
+              </w:rPr>
+              <w:t>map</w:t>
+            </w:r>
+            <w:proofErr w:type="gramEnd"/>
+            <w:r>
+              <w:rPr>
+                <w:rFonts w:ascii="Courier New" w:hAnsi="Courier New" w:cs="Courier New"/>
+                <w:b/>
+              </w:rPr>
+              <w:t xml:space="preserve"> reverse </w:t>
+            </w:r>
+            <w:r>
+              <w:rPr>
+                <w:rFonts w:ascii="Courier New" w:hAnsi="Courier New" w:cs="Courier New"/>
+                <w:b/>
+                <w:color w:val="FF0000"/>
+              </w:rPr>
+              <w:t>.</w:t>
+            </w:r>
+            <w:r>
+              <w:rPr>
+                <w:rFonts w:ascii="Courier New" w:hAnsi="Courier New" w:cs="Courier New"/>
+                <w:b/>
+              </w:rPr>
+              <w:t xml:space="preserve"> words</w:t>
+            </w:r>
+          </w:p>
+          <w:p>
+            <w:r>
+              <w:t xml:space="preserve">        </w:t>
+            </w:r>
+          </w:p>
+        </w:tc>
+        <w:tc>
+          <w:tcPr>
+            <w:tcW w:w="2786" w:type="dxa"/>
+            <w:vMerge w:val="restart"/>
+            <w:tcBorders>
+              <w:right w:val="single" w:sz="4" w:space="0" w:color="auto"/>
+            </w:tcBorders>
+            <w:vAlign w:val="center"/>
+          </w:tcPr>
+          <w:p>
+            <w:pPr>
+              <w:jc w:val="center"/>
+              <w:rPr>
+                <w:b/>
+                <w:color w:val="0000FF"/>
+              </w:rPr>
+            </w:pPr>
+            <w:r>
+              <w:rPr>
+                <w:rFonts w:ascii="Courier New" w:hAnsi="Courier New" w:cs="Courier New"/>
+                <w:b/>
+                <w:color w:val="0000FF"/>
+              </w:rPr>
+              <w:t>return</w:t>
+            </w:r>
+            <w:r>
+              <w:rPr>
+                <w:b/>
+                <w:color w:val="0000FF"/>
+              </w:rPr>
+              <w:t xml:space="preserve"> in Haskell</w:t>
+            </w:r>
+          </w:p>
+          <w:p>
+            <w:pPr>
+              <w:pStyle w:val="ListParagraph"/>
+              <w:numPr>
+                <w:ilvl w:val="0"/>
+                <w:numId w:val="2"/>
+              </w:numPr>
+            </w:pPr>
+            <w:r>
+              <w:rPr>
+                <w:b/>
+                <w:color w:val="FF0000"/>
+              </w:rPr>
+              <w:t>Unrelated to “</w:t>
+            </w:r>
+            <w:r>
+              <w:rPr>
+                <w:b/>
+              </w:rPr>
+              <w:t>return</w:t>
+            </w:r>
+            <w:r>
+              <w:rPr>
+                <w:b/>
+                <w:color w:val="FF0000"/>
+              </w:rPr>
+              <w:t>” in other languages</w:t>
+            </w:r>
+          </w:p>
+          <w:p>
+            <w:pPr>
+              <w:pStyle w:val="ListParagraph"/>
+              <w:ind w:left="144" w:firstLine="0"/>
+            </w:pPr>
+          </w:p>
+          <w:p>
+            <w:pPr>
+              <w:pStyle w:val="ListParagraph"/>
+              <w:numPr>
+                <w:ilvl w:val="0"/>
+                <w:numId w:val="2"/>
+              </w:numPr>
+              <w:rPr>
+                <w:b/>
+              </w:rPr>
+            </w:pPr>
+            <w:r>
+              <w:rPr>
+                <w:b/>
+                <w:color w:val="00B050"/>
+              </w:rPr>
+              <w:t>Better described as “</w:t>
+            </w:r>
+            <w:r>
+              <w:rPr>
+                <w:b/>
+              </w:rPr>
+              <w:t>wrap</w:t>
+            </w:r>
+            <w:r>
+              <w:rPr>
+                <w:b/>
+                <w:color w:val="00B050"/>
+              </w:rPr>
+              <w:t>” or “</w:t>
+            </w:r>
+            <w:r>
+              <w:rPr>
+                <w:b/>
+              </w:rPr>
+              <w:t>box</w:t>
+            </w:r>
+            <w:r>
+              <w:rPr>
+                <w:b/>
+                <w:color w:val="00B050"/>
+              </w:rPr>
+              <w:t>”</w:t>
+            </w:r>
+          </w:p>
+          <w:p>
+            <w:pPr>
+              <w:pStyle w:val="ListParagraph"/>
+              <w:ind w:left="144" w:firstLine="0"/>
+            </w:pPr>
+          </w:p>
+          <w:p>
+            <w:pPr>
+              <w:rPr>
+                <w:b/>
+                <w:color w:val="E36C0A" w:themeColor="accent6" w:themeShade="BF"/>
+              </w:rPr>
+            </w:pPr>
+            <w:r>
+              <w:rPr>
+                <w:b/>
+                <w:color w:val="E36C0A" w:themeColor="accent6" w:themeShade="BF"/>
+              </w:rPr>
+              <w:t>Summary:</w:t>
+            </w:r>
+          </w:p>
+          <w:p>
+            <w:r>
+              <w:rPr>
+                <w:rFonts w:ascii="Courier New" w:hAnsi="Courier New" w:cs="Courier New"/>
+                <w:b/>
+                <w:color w:val="0000FF"/>
+              </w:rPr>
+              <w:t>return</w:t>
+            </w:r>
+            <w:r>
+              <w:rPr>
+                <w:color w:val="0000FF"/>
+              </w:rPr>
+              <w:t xml:space="preserve"> </w:t>
+            </w:r>
+            <w:r>
+              <w:t>– Boxes an IO</w:t>
+            </w:r>
+          </w:p>
+          <w:p>
+            <w:r>
+              <w:rPr>
+                <w:rFonts w:ascii="Courier New" w:hAnsi="Courier New" w:cs="Courier New"/>
+                <w:b/>
+                <w:color w:val="0000FF"/>
+              </w:rPr>
+              <w:t xml:space="preserve">&lt;- </w:t>
+            </w:r>
+            <w:r>
+              <w:t>Unboxes an IO</w:t>
+            </w:r>
+          </w:p>
+        </w:tc>
+        <w:tc>
+          <w:tcPr>
+            <w:tcW w:w="4787" w:type="dxa"/>
+            <w:tcBorders>
+              <w:top w:val="single" w:sz="4" w:space="0" w:color="auto"/>
+              <w:left w:val="single" w:sz="4" w:space="0" w:color="auto"/>
+              <w:bottom w:val="single" w:sz="4" w:space="0" w:color="auto"/>
+              <w:right w:val="single" w:sz="4" w:space="0" w:color="auto"/>
+            </w:tcBorders>
+            <w:vAlign w:val="center"/>
+          </w:tcPr>
+          <w:p>
+            <w:pPr>
+              <w:jc w:val="center"/>
+              <w:rPr>
+                <w:b/>
+                <w:color w:val="0000FF"/>
+              </w:rPr>
+            </w:pPr>
+            <w:r>
+              <w:rPr>
+                <w:b/>
+                <w:color w:val="0000FF"/>
+              </w:rPr>
+              <w:t xml:space="preserve">Type of the </w:t>
+            </w:r>
+            <w:r>
+              <w:rPr>
+                <w:b/>
+                <w:color w:val="0000FF"/>
+              </w:rPr>
+              <w:t>Unit Type</w:t>
+            </w:r>
+            <w:r>
+              <w:rPr>
+                <w:b/>
+                <w:color w:val="0000FF"/>
+              </w:rPr>
+              <w:t xml:space="preserve"> ()</w:t>
+            </w:r>
+          </w:p>
+          <w:p>
+            <w:pPr>
+              <w:pStyle w:val="ListParagraph"/>
+              <w:numPr>
+                <w:ilvl w:val="0"/>
+                <w:numId w:val="2"/>
+              </w:numPr>
+            </w:pPr>
+            <w:r>
+              <w:t>Base type</w:t>
+            </w:r>
+          </w:p>
+          <w:p/>
+          <w:p>
+            <w:pPr>
+              <w:rPr>
+                <w:rFonts w:ascii="Courier New" w:hAnsi="Courier New" w:cs="Courier New"/>
+                <w:b/>
+              </w:rPr>
+            </w:pPr>
+            <w:r>
+              <w:rPr>
+                <w:rFonts w:ascii="Courier New" w:hAnsi="Courier New" w:cs="Courier New"/>
+                <w:b/>
+              </w:rPr>
+              <w:t xml:space="preserve">&gt; </w:t>
+            </w:r>
+            <w:r>
+              <w:rPr>
+                <w:rFonts w:ascii="Courier New" w:hAnsi="Courier New" w:cs="Courier New"/>
+                <w:b/>
+                <w:color w:val="0000FF"/>
+              </w:rPr>
+              <w:t xml:space="preserve">:t </w:t>
+            </w:r>
+            <w:r>
+              <w:rPr>
+                <w:rFonts w:ascii="Courier New" w:hAnsi="Courier New" w:cs="Courier New"/>
+                <w:b/>
+              </w:rPr>
+              <w:t>()</w:t>
+            </w:r>
+          </w:p>
+          <w:p>
+            <w:pPr>
+              <w:rPr>
+                <w:rFonts w:ascii="Courier New" w:hAnsi="Courier New" w:cs="Courier New"/>
+                <w:b/>
+              </w:rPr>
+            </w:pPr>
+            <w:r>
+              <w:rPr>
+                <w:rFonts w:ascii="Courier New" w:hAnsi="Courier New" w:cs="Courier New"/>
+                <w:b/>
+              </w:rPr>
+              <w:t xml:space="preserve">() </w:t>
+            </w:r>
+            <w:r>
+              <w:rPr>
+                <w:rFonts w:ascii="Courier New" w:hAnsi="Courier New" w:cs="Courier New"/>
+                <w:b/>
+                <w:color w:val="FF0000"/>
+              </w:rPr>
+              <w:t xml:space="preserve">:: </w:t>
+            </w:r>
+            <w:r>
+              <w:rPr>
+                <w:rFonts w:ascii="Courier New" w:hAnsi="Courier New" w:cs="Courier New"/>
+                <w:b/>
+              </w:rPr>
+              <w:t>()</w:t>
+            </w:r>
+          </w:p>
+        </w:tc>
+      </w:tr>
+      <w:tr>
+        <w:trPr>
+          <w:trHeight w:val="531"/>
+          <w:jc w:val="center"/>
+        </w:trPr>
+        <w:tc>
+          <w:tcPr>
+            <w:tcW w:w="4154" w:type="dxa"/>
+            <w:vMerge/>
+            <w:vAlign w:val="center"/>
+          </w:tcPr>
+          <w:p>
+            <w:pPr>
+              <w:jc w:val="center"/>
+              <w:rPr>
+                <w:rFonts w:ascii="Courier New" w:hAnsi="Courier New" w:cs="Courier New"/>
+                <w:b/>
+                <w:color w:val="E36C0A" w:themeColor="accent6" w:themeShade="BF"/>
+              </w:rPr>
+            </w:pPr>
+          </w:p>
+        </w:tc>
+        <w:tc>
+          <w:tcPr>
+            <w:tcW w:w="2786" w:type="dxa"/>
+            <w:vMerge/>
+            <w:tcBorders>
+              <w:right w:val="single" w:sz="4" w:space="0" w:color="auto"/>
+            </w:tcBorders>
+            <w:vAlign w:val="center"/>
+          </w:tcPr>
+          <w:p>
+            <w:pPr>
+              <w:jc w:val="center"/>
+              <w:rPr>
+                <w:rFonts w:ascii="Courier New" w:hAnsi="Courier New" w:cs="Courier New"/>
+                <w:b/>
+                <w:color w:val="0000FF"/>
+              </w:rPr>
+            </w:pPr>
+          </w:p>
+        </w:tc>
+        <w:tc>
+          <w:tcPr>
+            <w:tcW w:w="4787" w:type="dxa"/>
+            <w:tcBorders>
+              <w:top w:val="single" w:sz="4" w:space="0" w:color="auto"/>
+              <w:left w:val="single" w:sz="4" w:space="0" w:color="auto"/>
+              <w:right w:val="single" w:sz="4" w:space="0" w:color="auto"/>
+            </w:tcBorders>
+            <w:vAlign w:val="center"/>
+          </w:tcPr>
+          <w:p>
+            <w:pPr>
+              <w:jc w:val="center"/>
+              <w:rPr>
+                <w:b/>
+                <w:color w:val="0000FF"/>
+              </w:rPr>
+            </w:pPr>
+            <w:r>
+              <w:rPr>
+                <w:b/>
+                <w:color w:val="0000FF"/>
+              </w:rPr>
+              <w:t xml:space="preserve">Type of </w:t>
+            </w:r>
+            <w:r>
+              <w:rPr>
+                <w:rFonts w:ascii="Courier New" w:hAnsi="Courier New" w:cs="Courier New"/>
+                <w:b/>
+              </w:rPr>
+              <w:t>return</w:t>
+            </w:r>
+          </w:p>
+          <w:p>
+            <w:pPr>
+              <w:rPr>
+                <w:rFonts w:ascii="Courier New" w:hAnsi="Courier New" w:cs="Courier New"/>
+                <w:b/>
+              </w:rPr>
+            </w:pPr>
+            <w:r>
+              <w:rPr>
+                <w:rFonts w:ascii="Courier New" w:hAnsi="Courier New" w:cs="Courier New"/>
+                <w:b/>
+              </w:rPr>
+              <w:t xml:space="preserve">&gt; </w:t>
+            </w:r>
+            <w:r>
+              <w:rPr>
+                <w:rFonts w:ascii="Courier New" w:hAnsi="Courier New" w:cs="Courier New"/>
+                <w:b/>
+                <w:color w:val="0000FF"/>
+              </w:rPr>
+              <w:t>:t</w:t>
+            </w:r>
+            <w:r>
+              <w:rPr>
+                <w:rFonts w:ascii="Courier New" w:hAnsi="Courier New" w:cs="Courier New"/>
+                <w:b/>
+              </w:rPr>
+              <w:t xml:space="preserve"> (</w:t>
+            </w:r>
+            <w:r>
+              <w:rPr>
+                <w:rFonts w:ascii="Courier New" w:hAnsi="Courier New" w:cs="Courier New"/>
+                <w:b/>
+                <w:color w:val="0070C0"/>
+              </w:rPr>
+              <w:t xml:space="preserve">return </w:t>
+            </w:r>
+            <w:r>
+              <w:rPr>
+                <w:rFonts w:ascii="Courier New" w:hAnsi="Courier New" w:cs="Courier New"/>
+                <w:b/>
+              </w:rPr>
+              <w:t>())</w:t>
+            </w:r>
+          </w:p>
+          <w:p>
+            <w:pPr>
+              <w:rPr>
+                <w:rFonts w:ascii="Courier New" w:hAnsi="Courier New" w:cs="Courier New"/>
+                <w:b/>
+              </w:rPr>
+            </w:pPr>
+            <w:r>
+              <w:rPr>
+                <w:rFonts w:ascii="Courier New" w:hAnsi="Courier New" w:cs="Courier New"/>
+                <w:b/>
+              </w:rPr>
+              <w:t>(</w:t>
+            </w:r>
+            <w:r>
+              <w:rPr>
+                <w:rFonts w:ascii="Courier New" w:hAnsi="Courier New" w:cs="Courier New"/>
+                <w:b/>
+                <w:color w:val="0070C0"/>
+              </w:rPr>
+              <w:t>return</w:t>
+            </w:r>
+            <w:r>
+              <w:rPr>
+                <w:rFonts w:ascii="Courier New" w:hAnsi="Courier New" w:cs="Courier New"/>
+                <w:b/>
+              </w:rPr>
+              <w:t xml:space="preserve"> ()) </w:t>
+            </w:r>
+            <w:r>
+              <w:rPr>
+                <w:rFonts w:ascii="Courier New" w:hAnsi="Courier New" w:cs="Courier New"/>
+                <w:b/>
+                <w:color w:val="FF0000"/>
+              </w:rPr>
+              <w:t>::</w:t>
+            </w:r>
+            <w:r>
+              <w:rPr>
+                <w:rFonts w:ascii="Courier New" w:hAnsi="Courier New" w:cs="Courier New"/>
+                <w:b/>
+              </w:rPr>
+              <w:t xml:space="preserve"> Monad m </w:t>
+            </w:r>
+            <w:r>
+              <w:rPr>
+                <w:rFonts w:ascii="Courier New" w:hAnsi="Courier New" w:cs="Courier New"/>
+                <w:b/>
+                <w:color w:val="FF0000"/>
+              </w:rPr>
+              <w:t>=&gt;</w:t>
+            </w:r>
+            <w:r>
+              <w:rPr>
+                <w:rFonts w:ascii="Courier New" w:hAnsi="Courier New" w:cs="Courier New"/>
+                <w:b/>
+              </w:rPr>
+              <w:t xml:space="preserve"> m ()</w:t>
+            </w:r>
+          </w:p>
+          <w:p>
+            <w:pPr>
+              <w:rPr>
+                <w:rFonts w:ascii="Courier New" w:hAnsi="Courier New" w:cs="Courier New"/>
+                <w:b/>
+              </w:rPr>
+            </w:pPr>
+          </w:p>
+          <w:p>
+            <w:r>
+              <w:rPr>
+                <w:rFonts w:ascii="Courier New" w:hAnsi="Courier New" w:cs="Courier New"/>
+                <w:b/>
+              </w:rPr>
+              <w:t>Monad</w:t>
+            </w:r>
+            <w:r>
+              <w:t xml:space="preserve"> is a </w:t>
+            </w:r>
+            <w:proofErr w:type="spellStart"/>
+            <w:r>
+              <w:rPr>
+                <w:b/>
+              </w:rPr>
+              <w:t>typeclass</w:t>
+            </w:r>
+            <w:proofErr w:type="spellEnd"/>
+            <w:r>
+              <w:t>.</w:t>
+            </w:r>
+          </w:p>
+        </w:tc>
+      </w:tr>
+    </w:tbl>
+    <w:p>
+      <w:pPr>
+        <w:rPr>
+          <w:sz w:val="6"/>
+          <w:szCs w:val="6"/>
+        </w:rPr>
+      </w:pPr>
+    </w:p>
+    <w:p>
+      <w:pPr>
+        <w:rPr>
+          <w:sz w:val="6"/>
+          <w:szCs w:val="6"/>
+        </w:rPr>
+      </w:pPr>
+    </w:p>
+    <w:tbl>
+      <w:tblPr>
+        <w:tblW w:w="11727" w:type="dxa"/>
+        <w:jc w:val="center"/>
+        <w:tblBorders>
+          <w:top w:val="single" w:sz="4" w:space="0" w:color="auto"/>
+          <w:left w:val="single" w:sz="4" w:space="0" w:color="auto"/>
+          <w:bottom w:val="single" w:sz="4" w:space="0" w:color="auto"/>
+          <w:right w:val="single" w:sz="4" w:space="0" w:color="auto"/>
+          <w:insideH w:val="single" w:sz="4" w:space="0" w:color="auto"/>
+          <w:insideV w:val="single" w:sz="4" w:space="0" w:color="auto"/>
+        </w:tblBorders>
+        <w:tblLook w:val="00A0" w:firstRow="1" w:lastRow="0" w:firstColumn="1" w:lastColumn="0" w:noHBand="0" w:noVBand="0"/>
+      </w:tblPr>
+      <w:tblGrid>
+        <w:gridCol w:w="3794"/>
+        <w:gridCol w:w="3600"/>
+        <w:gridCol w:w="4333"/>
+      </w:tblGrid>
+      <w:tr>
+        <w:trPr>
+          <w:trHeight w:val="2331"/>
+          <w:jc w:val="center"/>
+        </w:trPr>
+        <w:tc>
+          <w:tcPr>
+            <w:tcW w:w="3794" w:type="dxa"/>
+            <w:vAlign w:val="center"/>
+          </w:tcPr>
+          <w:p>
+            <w:pPr>
+              <w:jc w:val="center"/>
+              <w:rPr>
+                <w:b/>
+                <w:color w:val="E36C0A" w:themeColor="accent6" w:themeShade="BF"/>
+              </w:rPr>
+            </w:pPr>
+            <w:r>
+              <w:rPr>
+                <w:b/>
+                <w:color w:val="0000FF"/>
+              </w:rPr>
+              <w:t xml:space="preserve">Using </w:t>
+            </w:r>
+            <w:r>
+              <w:rPr>
+                <w:rFonts w:ascii="Courier New" w:hAnsi="Courier New" w:cs="Courier New"/>
+                <w:b/>
+                <w:color w:val="E36C0A" w:themeColor="accent6" w:themeShade="BF"/>
+              </w:rPr>
+              <w:t>IO</w:t>
+            </w:r>
+            <w:r>
+              <w:rPr>
+                <w:b/>
+                <w:color w:val="0000FF"/>
+              </w:rPr>
+              <w:t xml:space="preserve"> as a </w:t>
+            </w:r>
+            <w:proofErr w:type="spellStart"/>
+            <w:r>
+              <w:rPr>
+                <w:rFonts w:ascii="Courier New" w:hAnsi="Courier New" w:cs="Courier New"/>
+                <w:b/>
+                <w:color w:val="E36C0A" w:themeColor="accent6" w:themeShade="BF"/>
+              </w:rPr>
+              <w:t>Functor</w:t>
+            </w:r>
+            <w:proofErr w:type="spellEnd"/>
+          </w:p>
+          <w:p/>
+          <w:p>
+            <w:pPr>
+              <w:rPr>
+                <w:rFonts w:ascii="Courier New" w:hAnsi="Courier New" w:cs="Courier New"/>
+                <w:b/>
+                <w:color w:val="0000FF"/>
+              </w:rPr>
+            </w:pPr>
+            <w:r>
+              <w:rPr>
+                <w:rFonts w:ascii="Courier New" w:hAnsi="Courier New" w:cs="Courier New"/>
+                <w:b/>
+              </w:rPr>
+              <w:t xml:space="preserve">main = </w:t>
+            </w:r>
+            <w:r>
+              <w:rPr>
+                <w:rFonts w:ascii="Courier New" w:hAnsi="Courier New" w:cs="Courier New"/>
+                <w:b/>
+                <w:color w:val="0000FF"/>
+              </w:rPr>
+              <w:t>do</w:t>
+            </w:r>
+          </w:p>
+          <w:p>
+            <w:pPr>
+              <w:rPr>
+                <w:rFonts w:ascii="Courier New" w:hAnsi="Courier New" w:cs="Courier New"/>
+                <w:b/>
+              </w:rPr>
+            </w:pPr>
+            <w:r>
+              <w:rPr>
+                <w:rFonts w:ascii="Courier New" w:hAnsi="Courier New" w:cs="Courier New"/>
+                <w:b/>
+              </w:rPr>
+              <w:t xml:space="preserve"> </w:t>
+            </w:r>
+            <w:r>
+              <w:rPr>
+                <w:rFonts w:ascii="Courier New" w:hAnsi="Courier New" w:cs="Courier New"/>
+                <w:b/>
+              </w:rPr>
+              <w:t xml:space="preserve">      </w:t>
+            </w:r>
+            <w:proofErr w:type="gramStart"/>
+            <w:r>
+              <w:rPr>
+                <w:rFonts w:ascii="Courier New" w:hAnsi="Courier New" w:cs="Courier New"/>
+                <w:b/>
+              </w:rPr>
+              <w:t>line</w:t>
+            </w:r>
+            <w:proofErr w:type="gramEnd"/>
+            <w:r>
+              <w:rPr>
+                <w:rFonts w:ascii="Courier New" w:hAnsi="Courier New" w:cs="Courier New"/>
+                <w:b/>
+              </w:rPr>
+              <w:t xml:space="preserve"> &lt;- </w:t>
+            </w:r>
+            <w:proofErr w:type="spellStart"/>
+            <w:r>
+              <w:rPr>
+                <w:rFonts w:ascii="Courier New" w:hAnsi="Courier New" w:cs="Courier New"/>
+                <w:b/>
+                <w:color w:val="0070C0"/>
+              </w:rPr>
+              <w:t>fmap</w:t>
+            </w:r>
+            <w:proofErr w:type="spellEnd"/>
+            <w:r>
+              <w:rPr>
+                <w:rFonts w:ascii="Courier New" w:hAnsi="Courier New" w:cs="Courier New"/>
+                <w:b/>
+              </w:rPr>
+              <w:t xml:space="preserve"> (++“!!!”) </w:t>
+            </w:r>
+            <w:proofErr w:type="spellStart"/>
+            <w:r>
+              <w:rPr>
+                <w:rFonts w:ascii="Courier New" w:hAnsi="Courier New" w:cs="Courier New"/>
+                <w:b/>
+                <w:color w:val="0070C0"/>
+              </w:rPr>
+              <w:t>getLine</w:t>
+            </w:r>
+            <w:proofErr w:type="spellEnd"/>
+          </w:p>
+          <w:p>
+            <w:pPr>
+              <w:rPr>
+                <w:rFonts w:ascii="Courier New" w:hAnsi="Courier New" w:cs="Courier New"/>
+                <w:b/>
+              </w:rPr>
+            </w:pPr>
+            <w:r>
+              <w:rPr>
+                <w:rFonts w:ascii="Courier New" w:hAnsi="Courier New" w:cs="Courier New"/>
+                <w:b/>
+              </w:rPr>
+              <w:t xml:space="preserve">       </w:t>
+            </w:r>
+            <w:proofErr w:type="spellStart"/>
+            <w:r>
+              <w:rPr>
+                <w:rFonts w:ascii="Courier New" w:hAnsi="Courier New" w:cs="Courier New"/>
+                <w:b/>
+                <w:color w:val="0070C0"/>
+              </w:rPr>
+              <w:t>putStrLn</w:t>
+            </w:r>
+            <w:proofErr w:type="spellEnd"/>
+            <w:r>
+              <w:rPr>
+                <w:rFonts w:ascii="Courier New" w:hAnsi="Courier New" w:cs="Courier New"/>
+                <w:b/>
+              </w:rPr>
+              <w:t xml:space="preserve"> line</w:t>
+            </w:r>
+          </w:p>
+          <w:p/>
+          <w:p>
+            <w:r>
+              <w:rPr>
+                <w:b/>
+                <w:color w:val="00B050"/>
+              </w:rPr>
+              <w:t>Explanation:</w:t>
+            </w:r>
+            <w:r>
+              <w:t xml:space="preserve"> This function takes a string input from standard in and appends “!!!” at which point it prints it to the console.</w:t>
+            </w:r>
+          </w:p>
+        </w:tc>
+        <w:tc>
+          <w:tcPr>
+            <w:tcW w:w="3600" w:type="dxa"/>
+            <w:tcBorders>
+              <w:right w:val="single" w:sz="4" w:space="0" w:color="auto"/>
+            </w:tcBorders>
+            <w:vAlign w:val="center"/>
+          </w:tcPr>
+          <w:p>
+            <w:pPr>
+              <w:jc w:val="center"/>
+            </w:pPr>
+            <w:r>
+              <w:rPr>
+                <w:b/>
+                <w:color w:val="0000FF"/>
+              </w:rPr>
+              <w:t>Definition of</w:t>
+            </w:r>
+            <w:r>
+              <w:t xml:space="preserve"> </w:t>
+            </w:r>
+            <w:r>
+              <w:rPr>
+                <w:rFonts w:ascii="Courier New" w:hAnsi="Courier New" w:cs="Courier New"/>
+                <w:b/>
+                <w:color w:val="E36C0A" w:themeColor="accent6" w:themeShade="BF"/>
+              </w:rPr>
+              <w:t>IO</w:t>
+            </w:r>
+            <w:r>
+              <w:t xml:space="preserve"> </w:t>
+            </w:r>
+            <w:r>
+              <w:rPr>
+                <w:b/>
+                <w:color w:val="0000FF"/>
+              </w:rPr>
+              <w:t xml:space="preserve">as a </w:t>
+            </w:r>
+            <w:proofErr w:type="spellStart"/>
+            <w:r>
+              <w:rPr>
+                <w:rFonts w:ascii="Courier New" w:hAnsi="Courier New" w:cs="Courier New"/>
+                <w:b/>
+                <w:color w:val="E36C0A" w:themeColor="accent6" w:themeShade="BF"/>
+              </w:rPr>
+              <w:t>Functor</w:t>
+            </w:r>
+            <w:proofErr w:type="spellEnd"/>
+          </w:p>
+          <w:p/>
+          <w:p>
+            <w:pPr>
+              <w:rPr>
+                <w:rFonts w:ascii="Courier New" w:hAnsi="Courier New" w:cs="Courier New"/>
+                <w:b/>
+              </w:rPr>
+            </w:pPr>
+            <w:r>
+              <w:rPr>
+                <w:rFonts w:ascii="Courier New" w:hAnsi="Courier New" w:cs="Courier New"/>
+                <w:b/>
+                <w:color w:val="0000FF"/>
+              </w:rPr>
+              <w:t>instance</w:t>
+            </w:r>
+            <w:r>
+              <w:rPr>
+                <w:rFonts w:ascii="Courier New" w:hAnsi="Courier New" w:cs="Courier New"/>
+                <w:b/>
+              </w:rPr>
+              <w:t xml:space="preserve"> </w:t>
+            </w:r>
+            <w:proofErr w:type="spellStart"/>
+            <w:r>
+              <w:rPr>
+                <w:rFonts w:ascii="Courier New" w:hAnsi="Courier New" w:cs="Courier New"/>
+                <w:b/>
+              </w:rPr>
+              <w:t>Functor</w:t>
+            </w:r>
+            <w:proofErr w:type="spellEnd"/>
+            <w:r>
+              <w:rPr>
+                <w:rFonts w:ascii="Courier New" w:hAnsi="Courier New" w:cs="Courier New"/>
+                <w:b/>
+              </w:rPr>
+              <w:t xml:space="preserve"> IO </w:t>
+            </w:r>
+            <w:r>
+              <w:rPr>
+                <w:rFonts w:ascii="Courier New" w:hAnsi="Courier New" w:cs="Courier New"/>
+                <w:b/>
+                <w:color w:val="0000FF"/>
+              </w:rPr>
+              <w:t>where</w:t>
+            </w:r>
+          </w:p>
+          <w:p>
+            <w:pPr>
+              <w:rPr>
+                <w:rFonts w:ascii="Courier New" w:hAnsi="Courier New" w:cs="Courier New"/>
+                <w:b/>
+              </w:rPr>
+            </w:pPr>
+            <w:r>
+              <w:rPr>
+                <w:rFonts w:ascii="Courier New" w:hAnsi="Courier New" w:cs="Courier New"/>
+                <w:b/>
+              </w:rPr>
+              <w:t xml:space="preserve">  </w:t>
+            </w:r>
+            <w:proofErr w:type="spellStart"/>
+            <w:r>
+              <w:rPr>
+                <w:rFonts w:ascii="Courier New" w:hAnsi="Courier New" w:cs="Courier New"/>
+                <w:b/>
+                <w:color w:val="0070C0"/>
+              </w:rPr>
+              <w:t>fmap</w:t>
+            </w:r>
+            <w:proofErr w:type="spellEnd"/>
+            <w:r>
+              <w:rPr>
+                <w:rFonts w:ascii="Courier New" w:hAnsi="Courier New" w:cs="Courier New"/>
+                <w:b/>
+              </w:rPr>
+              <w:t xml:space="preserve"> f </w:t>
+            </w:r>
+            <w:r>
+              <w:rPr>
+                <w:rFonts w:ascii="Courier New" w:hAnsi="Courier New" w:cs="Courier New"/>
+                <w:b/>
+              </w:rPr>
+              <w:t>action</w:t>
+            </w:r>
+            <w:r>
+              <w:rPr>
+                <w:rFonts w:ascii="Courier New" w:hAnsi="Courier New" w:cs="Courier New"/>
+                <w:b/>
+              </w:rPr>
+              <w:t xml:space="preserve"> = </w:t>
+            </w:r>
+            <w:r>
+              <w:rPr>
+                <w:rFonts w:ascii="Courier New" w:hAnsi="Courier New" w:cs="Courier New"/>
+                <w:b/>
+                <w:color w:val="0000FF"/>
+              </w:rPr>
+              <w:t>do</w:t>
+            </w:r>
+            <w:r>
+              <w:rPr>
+                <w:rFonts w:ascii="Courier New" w:hAnsi="Courier New" w:cs="Courier New"/>
+                <w:b/>
+              </w:rPr>
+              <w:t xml:space="preserve"> </w:t>
+            </w:r>
+          </w:p>
+          <w:p>
+            <w:pPr>
+              <w:rPr>
+                <w:rFonts w:ascii="Courier New" w:hAnsi="Courier New" w:cs="Courier New"/>
+                <w:b/>
+              </w:rPr>
+            </w:pPr>
+            <w:r>
+              <w:rPr>
+                <w:rFonts w:ascii="Courier New" w:hAnsi="Courier New" w:cs="Courier New"/>
+                <w:b/>
+              </w:rPr>
+              <w:t xml:space="preserve">                 result </w:t>
+            </w:r>
+            <w:r>
+              <w:rPr>
+                <w:rFonts w:ascii="Courier New" w:hAnsi="Courier New" w:cs="Courier New"/>
+                <w:b/>
+                <w:i/>
+                <w:color w:val="0070C0"/>
+              </w:rPr>
+              <w:t>&lt;-</w:t>
+            </w:r>
+            <w:r>
+              <w:rPr>
+                <w:rFonts w:ascii="Courier New" w:hAnsi="Courier New" w:cs="Courier New"/>
+                <w:b/>
+              </w:rPr>
+              <w:t xml:space="preserve"> action </w:t>
+            </w:r>
+          </w:p>
+          <w:p>
+            <w:pPr>
+              <w:rPr>
+                <w:rFonts w:ascii="Courier New" w:hAnsi="Courier New" w:cs="Courier New"/>
+                <w:b/>
+              </w:rPr>
+            </w:pPr>
+            <w:r>
+              <w:rPr>
+                <w:rFonts w:ascii="Courier New" w:hAnsi="Courier New" w:cs="Courier New"/>
+                <w:b/>
+              </w:rPr>
+              <w:t xml:space="preserve">                 </w:t>
+            </w:r>
+            <w:r>
+              <w:rPr>
+                <w:rFonts w:ascii="Courier New" w:hAnsi="Courier New" w:cs="Courier New"/>
+                <w:b/>
+                <w:color w:val="0070C0"/>
+              </w:rPr>
+              <w:t>return</w:t>
+            </w:r>
+            <w:r>
+              <w:rPr>
+                <w:rFonts w:ascii="Courier New" w:hAnsi="Courier New" w:cs="Courier New"/>
+                <w:b/>
+              </w:rPr>
+              <w:t xml:space="preserve"> (f result)</w:t>
+            </w:r>
+          </w:p>
+          <w:p/>
+          <w:p>
+            <w:r>
+              <w:rPr>
+                <w:b/>
+                <w:color w:val="00B050"/>
+              </w:rPr>
+              <w:t xml:space="preserve">Explanation: </w:t>
+            </w:r>
+            <w:r>
+              <w:t>The action object is taken out of the IO box, the function “f” applied to it, and then returned to the IO box.</w:t>
+            </w:r>
+          </w:p>
+        </w:tc>
+        <w:tc>
+          <w:tcPr>
+            <w:tcW w:w="4333" w:type="dxa"/>
+            <w:tcBorders>
+              <w:top w:val="single" w:sz="4" w:space="0" w:color="auto"/>
+              <w:left w:val="single" w:sz="4" w:space="0" w:color="auto"/>
+              <w:right w:val="single" w:sz="4" w:space="0" w:color="auto"/>
+            </w:tcBorders>
+            <w:vAlign w:val="center"/>
+          </w:tcPr>
+          <w:p>
+            <w:pPr>
+              <w:jc w:val="center"/>
+            </w:pPr>
+            <w:r>
+              <w:rPr>
+                <w:rFonts w:ascii="Courier New" w:hAnsi="Courier New" w:cs="Courier New"/>
+                <w:b/>
+                <w:color w:val="0000FF"/>
+              </w:rPr>
+              <w:t>id</w:t>
+            </w:r>
+            <w:r>
+              <w:rPr>
+                <w:color w:val="0000FF"/>
+              </w:rPr>
+              <w:t xml:space="preserve"> </w:t>
+            </w:r>
+            <w:r>
+              <w:rPr>
+                <w:b/>
+                <w:color w:val="0000FF"/>
+              </w:rPr>
+              <w:t>Function</w:t>
+            </w:r>
+          </w:p>
+          <w:p/>
+          <w:p>
+            <w:pPr>
+              <w:pStyle w:val="ListParagraph"/>
+              <w:numPr>
+                <w:ilvl w:val="0"/>
+                <w:numId w:val="2"/>
+              </w:numPr>
+            </w:pPr>
+            <w:r>
+              <w:rPr>
+                <w:b/>
+                <w:color w:val="FF0000"/>
+              </w:rPr>
+              <w:t>Takes one input parameter and returns that input parameter unmodified</w:t>
+            </w:r>
+            <w:r>
+              <w:t>.</w:t>
+            </w:r>
+            <w:r>
+              <w:t xml:space="preserve">  </w:t>
+            </w:r>
+            <w:r>
+              <w:rPr>
+                <w:b/>
+                <w:color w:val="E36C0A" w:themeColor="accent6" w:themeShade="BF"/>
+              </w:rPr>
+              <w:t>Examples</w:t>
+            </w:r>
+            <w:r>
+              <w:t>:</w:t>
+            </w:r>
+          </w:p>
+          <w:p/>
+          <w:p>
+            <w:pPr>
+              <w:rPr>
+                <w:rFonts w:ascii="Courier New" w:hAnsi="Courier New" w:cs="Courier New"/>
+                <w:b/>
+              </w:rPr>
+            </w:pPr>
+            <w:r>
+              <w:rPr>
+                <w:rFonts w:ascii="Courier New" w:hAnsi="Courier New" w:cs="Courier New"/>
+                <w:b/>
+              </w:rPr>
+              <w:t>&gt; id 3</w:t>
+            </w:r>
+          </w:p>
+          <w:p>
+            <w:pPr>
+              <w:rPr>
+                <w:rFonts w:ascii="Courier New" w:hAnsi="Courier New" w:cs="Courier New"/>
+                <w:b/>
+              </w:rPr>
+            </w:pPr>
+            <w:r>
+              <w:rPr>
+                <w:rFonts w:ascii="Courier New" w:hAnsi="Courier New" w:cs="Courier New"/>
+                <w:b/>
+              </w:rPr>
+              <w:t>3</w:t>
+            </w:r>
+          </w:p>
+          <w:p>
+            <w:pPr>
+              <w:rPr>
+                <w:rFonts w:ascii="Courier New" w:hAnsi="Courier New" w:cs="Courier New"/>
+                <w:b/>
+              </w:rPr>
+            </w:pPr>
+          </w:p>
+          <w:p>
+            <w:pPr>
+              <w:rPr>
+                <w:rFonts w:ascii="Courier New" w:hAnsi="Courier New" w:cs="Courier New"/>
+                <w:b/>
+              </w:rPr>
+            </w:pPr>
+            <w:r>
+              <w:rPr>
+                <w:rFonts w:ascii="Courier New" w:hAnsi="Courier New" w:cs="Courier New"/>
+                <w:b/>
+              </w:rPr>
+              <w:t>&gt; id “Hello World”</w:t>
+            </w:r>
+          </w:p>
+          <w:p>
+            <w:r>
+              <w:rPr>
+                <w:rFonts w:ascii="Courier New" w:hAnsi="Courier New" w:cs="Courier New"/>
+                <w:b/>
+              </w:rPr>
+              <w:t>“Hello World”</w:t>
+            </w:r>
+          </w:p>
+        </w:tc>
+      </w:tr>
+    </w:tbl>
+    <w:p>
+      <w:pPr>
+        <w:rPr>
+          <w:sz w:val="6"/>
+          <w:szCs w:val="6"/>
+        </w:rPr>
+      </w:pPr>
+    </w:p>
+    <w:p>
+      <w:pPr>
+        <w:rPr>
+          <w:sz w:val="6"/>
+          <w:szCs w:val="6"/>
+        </w:rPr>
+      </w:pPr>
+    </w:p>
+    <w:p>
+      <w:pPr>
+        <w:jc w:val="center"/>
+        <w:rPr>
+          <w:b/>
+          <w:sz w:val="24"/>
+          <w:szCs w:val="6"/>
+        </w:rPr>
+      </w:pPr>
+      <w:proofErr w:type="spellStart"/>
+      <w:r>
+        <w:rPr>
+          <w:b/>
+          <w:sz w:val="24"/>
+          <w:szCs w:val="6"/>
+        </w:rPr>
+        <w:t>Functor</w:t>
+      </w:r>
+      <w:proofErr w:type="spellEnd"/>
+      <w:r>
+        <w:rPr>
+          <w:b/>
+          <w:sz w:val="24"/>
+          <w:szCs w:val="6"/>
+        </w:rPr>
+        <w:t xml:space="preserve"> Laws</w:t>
+      </w:r>
+    </w:p>
+    <w:p>
+      <w:pPr>
+        <w:rPr>
+          <w:sz w:val="6"/>
+          <w:szCs w:val="6"/>
+        </w:rPr>
+      </w:pPr>
+    </w:p>
+    <w:tbl>
+      <w:tblPr>
+        <w:tblW w:w="11727" w:type="dxa"/>
+        <w:jc w:val="center"/>
+        <w:tblBorders>
+          <w:top w:val="single" w:sz="4" w:space="0" w:color="auto"/>
+          <w:left w:val="single" w:sz="4" w:space="0" w:color="auto"/>
+          <w:bottom w:val="single" w:sz="4" w:space="0" w:color="auto"/>
+          <w:right w:val="single" w:sz="4" w:space="0" w:color="auto"/>
+          <w:insideH w:val="single" w:sz="4" w:space="0" w:color="auto"/>
+          <w:insideV w:val="single" w:sz="4" w:space="0" w:color="auto"/>
+        </w:tblBorders>
+        <w:tblLook w:val="00A0" w:firstRow="1" w:lastRow="0" w:firstColumn="1" w:lastColumn="0" w:noHBand="0" w:noVBand="0"/>
+      </w:tblPr>
+      <w:tblGrid>
+        <w:gridCol w:w="3794"/>
+        <w:gridCol w:w="3600"/>
+        <w:gridCol w:w="4333"/>
+      </w:tblGrid>
+      <w:tr>
+        <w:trPr>
+          <w:trHeight w:val="1592"/>
+          <w:jc w:val="center"/>
+        </w:trPr>
+        <w:tc>
+          <w:tcPr>
+            <w:tcW w:w="3794" w:type="dxa"/>
+            <w:vAlign w:val="center"/>
+          </w:tcPr>
+          <w:p>
+            <w:proofErr w:type="spellStart"/>
+            <w:r>
+              <w:rPr>
+                <w:b/>
+                <w:color w:val="0000FF"/>
+              </w:rPr>
+              <w:t>Functor</w:t>
+            </w:r>
+            <w:proofErr w:type="spellEnd"/>
+            <w:r>
+              <w:rPr>
+                <w:b/>
+                <w:color w:val="0000FF"/>
+              </w:rPr>
+              <w:t xml:space="preserve"> Law #1:</w:t>
+            </w:r>
+            <w:r>
+              <w:rPr>
+                <w:color w:val="0000FF"/>
+              </w:rPr>
+              <w:t xml:space="preserve"> </w:t>
+            </w:r>
+            <w:r>
+              <w:rPr>
+                <w:b/>
+                <w:color w:val="FF0000"/>
+              </w:rPr>
+              <w:t xml:space="preserve">If we map the id function over a </w:t>
+            </w:r>
+            <w:proofErr w:type="spellStart"/>
+            <w:r>
+              <w:rPr>
+                <w:b/>
+                <w:color w:val="FF0000"/>
+              </w:rPr>
+              <w:t>Functor</w:t>
+            </w:r>
+            <w:proofErr w:type="spellEnd"/>
+            <w:r>
+              <w:rPr>
+                <w:b/>
+                <w:color w:val="FF0000"/>
+              </w:rPr>
+              <w:t xml:space="preserve">, the </w:t>
+            </w:r>
+            <w:proofErr w:type="spellStart"/>
+            <w:r>
+              <w:rPr>
+                <w:b/>
+                <w:color w:val="FF0000"/>
+              </w:rPr>
+              <w:t>Functor</w:t>
+            </w:r>
+            <w:proofErr w:type="spellEnd"/>
+            <w:r>
+              <w:rPr>
+                <w:b/>
+                <w:color w:val="FF0000"/>
+              </w:rPr>
+              <w:t xml:space="preserve"> that we get back should be the same as the original </w:t>
+            </w:r>
+            <w:proofErr w:type="spellStart"/>
+            <w:r>
+              <w:rPr>
+                <w:b/>
+                <w:color w:val="FF0000"/>
+              </w:rPr>
+              <w:t>Functor</w:t>
+            </w:r>
+            <w:proofErr w:type="spellEnd"/>
+            <w:r>
+              <w:t>.</w:t>
+            </w:r>
+          </w:p>
+          <w:p/>
+          <w:p>
+            <w:pPr>
+              <w:rPr>
+                <w:b/>
+                <w:color w:val="E36C0A" w:themeColor="accent6" w:themeShade="BF"/>
+              </w:rPr>
+            </w:pPr>
+            <w:r>
+              <w:rPr>
+                <w:b/>
+                <w:color w:val="E36C0A" w:themeColor="accent6" w:themeShade="BF"/>
+              </w:rPr>
+              <w:t>Examples:</w:t>
+            </w:r>
+          </w:p>
+          <w:p>
+            <w:pPr>
+              <w:rPr>
+                <w:rFonts w:ascii="Courier New" w:hAnsi="Courier New" w:cs="Courier New"/>
+                <w:b/>
+              </w:rPr>
+            </w:pPr>
+            <w:r>
+              <w:rPr>
+                <w:rFonts w:ascii="Courier New" w:hAnsi="Courier New" w:cs="Courier New"/>
+                <w:b/>
+              </w:rPr>
+              <w:t xml:space="preserve">&gt; </w:t>
+            </w:r>
+            <w:proofErr w:type="spellStart"/>
+            <w:r>
+              <w:rPr>
+                <w:rFonts w:ascii="Courier New" w:hAnsi="Courier New" w:cs="Courier New"/>
+                <w:b/>
+                <w:color w:val="0070C0"/>
+              </w:rPr>
+              <w:t>fmap</w:t>
+            </w:r>
+            <w:proofErr w:type="spellEnd"/>
+            <w:r>
+              <w:rPr>
+                <w:rFonts w:ascii="Courier New" w:hAnsi="Courier New" w:cs="Courier New"/>
+                <w:b/>
+                <w:color w:val="0070C0"/>
+              </w:rPr>
+              <w:t xml:space="preserve"> </w:t>
+            </w:r>
+            <w:r>
+              <w:rPr>
+                <w:rFonts w:ascii="Courier New" w:hAnsi="Courier New" w:cs="Courier New"/>
+                <w:b/>
+                <w:color w:val="0000FF"/>
+              </w:rPr>
+              <w:t xml:space="preserve">id </w:t>
+            </w:r>
+            <w:r>
+              <w:rPr>
+                <w:rFonts w:ascii="Courier New" w:hAnsi="Courier New" w:cs="Courier New"/>
+                <w:b/>
+              </w:rPr>
+              <w:t>(Just 3)</w:t>
+            </w:r>
+          </w:p>
+          <w:p>
+            <w:pPr>
+              <w:rPr>
+                <w:rFonts w:ascii="Courier New" w:hAnsi="Courier New" w:cs="Courier New"/>
+                <w:b/>
+              </w:rPr>
+            </w:pPr>
+            <w:r>
+              <w:rPr>
+                <w:rFonts w:ascii="Courier New" w:hAnsi="Courier New" w:cs="Courier New"/>
+                <w:b/>
+              </w:rPr>
+              <w:t>Just 3</w:t>
+            </w:r>
+          </w:p>
+          <w:p>
+            <w:pPr>
+              <w:rPr>
+                <w:rFonts w:ascii="Courier New" w:hAnsi="Courier New" w:cs="Courier New"/>
+                <w:b/>
+              </w:rPr>
+            </w:pPr>
+            <w:r>
+              <w:rPr>
+                <w:rFonts w:ascii="Courier New" w:hAnsi="Courier New" w:cs="Courier New"/>
+                <w:b/>
+              </w:rPr>
+              <w:t xml:space="preserve">&gt; </w:t>
+            </w:r>
+            <w:proofErr w:type="spellStart"/>
+            <w:r>
+              <w:rPr>
+                <w:rFonts w:ascii="Courier New" w:hAnsi="Courier New" w:cs="Courier New"/>
+                <w:b/>
+                <w:color w:val="0070C0"/>
+              </w:rPr>
+              <w:t>fmap</w:t>
+            </w:r>
+            <w:proofErr w:type="spellEnd"/>
+            <w:r>
+              <w:rPr>
+                <w:rFonts w:ascii="Courier New" w:hAnsi="Courier New" w:cs="Courier New"/>
+                <w:b/>
+              </w:rPr>
+              <w:t xml:space="preserve"> </w:t>
+            </w:r>
+            <w:proofErr w:type="spellStart"/>
+            <w:r>
+              <w:rPr>
+                <w:rFonts w:ascii="Courier New" w:hAnsi="Courier New" w:cs="Courier New"/>
+                <w:b/>
+                <w:color w:val="0000FF"/>
+              </w:rPr>
+              <w:t>id</w:t>
+            </w:r>
+            <w:proofErr w:type="spellEnd"/>
+            <w:r>
+              <w:rPr>
+                <w:rFonts w:ascii="Courier New" w:hAnsi="Courier New" w:cs="Courier New"/>
+                <w:b/>
+              </w:rPr>
+              <w:t xml:space="preserve"> </w:t>
+            </w:r>
+            <w:r>
+              <w:rPr>
+                <w:rFonts w:ascii="Courier New" w:hAnsi="Courier New" w:cs="Courier New"/>
+                <w:b/>
+                <w:color w:val="00B050"/>
+              </w:rPr>
+              <w:t>Nothing</w:t>
+            </w:r>
+          </w:p>
+          <w:p>
+            <w:pPr>
+              <w:rPr>
+                <w:rFonts w:ascii="Courier New" w:hAnsi="Courier New" w:cs="Courier New"/>
+                <w:b/>
+                <w:color w:val="00B050"/>
+              </w:rPr>
+            </w:pPr>
+            <w:r>
+              <w:rPr>
+                <w:rFonts w:ascii="Courier New" w:hAnsi="Courier New" w:cs="Courier New"/>
+                <w:b/>
+                <w:color w:val="00B050"/>
+              </w:rPr>
+              <w:t>Nothing</w:t>
+            </w:r>
+          </w:p>
+          <w:p>
+            <w:pPr>
+              <w:rPr>
+                <w:rFonts w:ascii="Courier New" w:hAnsi="Courier New" w:cs="Courier New"/>
+                <w:b/>
+              </w:rPr>
+            </w:pPr>
+            <w:r>
+              <w:rPr>
+                <w:rFonts w:ascii="Courier New" w:hAnsi="Courier New" w:cs="Courier New"/>
+                <w:b/>
+              </w:rPr>
+              <w:t xml:space="preserve">&gt; </w:t>
+            </w:r>
+            <w:proofErr w:type="spellStart"/>
+            <w:r>
+              <w:rPr>
+                <w:rFonts w:ascii="Courier New" w:hAnsi="Courier New" w:cs="Courier New"/>
+                <w:b/>
+                <w:color w:val="0070C0"/>
+              </w:rPr>
+              <w:t>fmap</w:t>
+            </w:r>
+            <w:proofErr w:type="spellEnd"/>
+            <w:r>
+              <w:rPr>
+                <w:rFonts w:ascii="Courier New" w:hAnsi="Courier New" w:cs="Courier New"/>
+                <w:b/>
+              </w:rPr>
+              <w:t xml:space="preserve"> </w:t>
+            </w:r>
+            <w:r>
+              <w:rPr>
+                <w:rFonts w:ascii="Courier New" w:hAnsi="Courier New" w:cs="Courier New"/>
+                <w:b/>
+                <w:color w:val="0000FF"/>
+              </w:rPr>
+              <w:t>id</w:t>
+            </w:r>
+            <w:r>
+              <w:rPr>
+                <w:rFonts w:ascii="Courier New" w:hAnsi="Courier New" w:cs="Courier New"/>
+                <w:b/>
+              </w:rPr>
+              <w:t xml:space="preserve"> [1, 2, 3]</w:t>
+            </w:r>
+          </w:p>
+          <w:p>
+            <w:r>
+              <w:rPr>
+                <w:rFonts w:ascii="Courier New" w:hAnsi="Courier New" w:cs="Courier New"/>
+                <w:b/>
+              </w:rPr>
+              <w:t>[1, 2, 3]</w:t>
+            </w:r>
+            <w:bookmarkStart w:id="0" w:name="_GoBack"/>
+            <w:bookmarkEnd w:id="0"/>
+          </w:p>
+        </w:tc>
+        <w:tc>
+          <w:tcPr>
+            <w:tcW w:w="3600" w:type="dxa"/>
+            <w:tcBorders>
+              <w:right w:val="single" w:sz="4" w:space="0" w:color="auto"/>
+            </w:tcBorders>
+            <w:vAlign w:val="center"/>
+          </w:tcPr>
+          <w:p>
+            <w:proofErr w:type="spellStart"/>
+            <w:r>
+              <w:rPr>
+                <w:b/>
+                <w:color w:val="0000FF"/>
+              </w:rPr>
+              <w:t>Functor</w:t>
+            </w:r>
+            <w:proofErr w:type="spellEnd"/>
+            <w:r>
+              <w:rPr>
+                <w:b/>
+                <w:color w:val="0000FF"/>
+              </w:rPr>
+              <w:t xml:space="preserve"> Law #</w:t>
+            </w:r>
+            <w:r>
+              <w:rPr>
+                <w:b/>
+                <w:color w:val="0000FF"/>
+              </w:rPr>
+              <w:t>2</w:t>
+            </w:r>
+            <w:r>
+              <w:rPr>
+                <w:b/>
+                <w:color w:val="0000FF"/>
+              </w:rPr>
+              <w:t>:</w:t>
+            </w:r>
+            <w:r>
+              <w:rPr>
+                <w:color w:val="0000FF"/>
+              </w:rPr>
+              <w:t xml:space="preserve"> </w:t>
+            </w:r>
+            <w:r>
+              <w:rPr>
+                <w:b/>
+                <w:color w:val="FF0000"/>
+              </w:rPr>
+              <w:t xml:space="preserve">Composing two functions and then mapping the resulting (composed) function over a </w:t>
+            </w:r>
+            <w:proofErr w:type="spellStart"/>
+            <w:r>
+              <w:rPr>
+                <w:b/>
+                <w:color w:val="FF0000"/>
+              </w:rPr>
+              <w:t>Functor</w:t>
+            </w:r>
+            <w:proofErr w:type="spellEnd"/>
+            <w:r>
+              <w:rPr>
+                <w:b/>
+                <w:color w:val="FF0000"/>
+              </w:rPr>
+              <w:t xml:space="preserve"> should be the same as first mapping one function over the </w:t>
+            </w:r>
+            <w:proofErr w:type="spellStart"/>
+            <w:r>
+              <w:rPr>
+                <w:b/>
+                <w:color w:val="FF0000"/>
+              </w:rPr>
+              <w:t>Functor</w:t>
+            </w:r>
+            <w:proofErr w:type="spellEnd"/>
+            <w:r>
+              <w:rPr>
+                <w:b/>
+                <w:color w:val="FF0000"/>
+              </w:rPr>
+              <w:t xml:space="preserve"> and then mapping the other one</w:t>
+            </w:r>
+            <w:r>
+              <w:t>.</w:t>
+            </w:r>
+          </w:p>
+          <w:p/>
+          <w:p>
+            <w:pPr>
+              <w:jc w:val="center"/>
+              <w:rPr>
+                <w:b/>
+                <w:color w:val="E36C0A" w:themeColor="accent6" w:themeShade="BF"/>
+              </w:rPr>
+            </w:pPr>
+            <w:r>
+              <w:rPr>
+                <w:b/>
+                <w:color w:val="E36C0A" w:themeColor="accent6" w:themeShade="BF"/>
+              </w:rPr>
+              <w:t>Law #2 Written Formally</w:t>
+            </w:r>
+          </w:p>
+          <w:p>
+            <w:proofErr w:type="spellStart"/>
+            <w:proofErr w:type="gramStart"/>
+            <w:r>
+              <w:rPr>
+                <w:rFonts w:ascii="Courier New" w:hAnsi="Courier New" w:cs="Courier New"/>
+                <w:b/>
+              </w:rPr>
+              <w:t>fmap</w:t>
+            </w:r>
+            <w:proofErr w:type="spellEnd"/>
+            <w:proofErr w:type="gramEnd"/>
+            <w:r>
+              <w:rPr>
+                <w:rFonts w:ascii="Courier New" w:hAnsi="Courier New" w:cs="Courier New"/>
+                <w:b/>
+              </w:rPr>
+              <w:t xml:space="preserve"> (f . g) = </w:t>
+            </w:r>
+            <w:proofErr w:type="spellStart"/>
+            <w:r>
+              <w:rPr>
+                <w:rFonts w:ascii="Courier New" w:hAnsi="Courier New" w:cs="Courier New"/>
+                <w:b/>
+              </w:rPr>
+              <w:t>fmap</w:t>
+            </w:r>
+            <w:proofErr w:type="spellEnd"/>
+            <w:r>
+              <w:rPr>
+                <w:rFonts w:ascii="Courier New" w:hAnsi="Courier New" w:cs="Courier New"/>
+                <w:b/>
+              </w:rPr>
+              <w:t xml:space="preserve"> f . </w:t>
+            </w:r>
+            <w:proofErr w:type="spellStart"/>
+            <w:r>
+              <w:rPr>
+                <w:rFonts w:ascii="Courier New" w:hAnsi="Courier New" w:cs="Courier New"/>
+                <w:b/>
+              </w:rPr>
+              <w:t>fmap</w:t>
+            </w:r>
+            <w:proofErr w:type="spellEnd"/>
+            <w:r>
+              <w:rPr>
+                <w:rFonts w:ascii="Courier New" w:hAnsi="Courier New" w:cs="Courier New"/>
+                <w:b/>
+              </w:rPr>
+              <w:t xml:space="preserve"> g </w:t>
+            </w:r>
+          </w:p>
+          <w:p/>
+        </w:tc>
+        <w:tc>
+          <w:tcPr>
+            <w:tcW w:w="4333" w:type="dxa"/>
+            <w:tcBorders>
+              <w:top w:val="single" w:sz="4" w:space="0" w:color="auto"/>
+              <w:left w:val="single" w:sz="4" w:space="0" w:color="auto"/>
+              <w:right w:val="single" w:sz="4" w:space="0" w:color="auto"/>
+            </w:tcBorders>
+            <w:vAlign w:val="center"/>
+          </w:tcPr>
+          <w:p>
+            <w:pPr>
+              <w:rPr>
+                <w:b/>
+              </w:rPr>
+            </w:pPr>
+            <w:r>
+              <w:rPr>
+                <w:b/>
+                <w:color w:val="00B050"/>
+              </w:rPr>
+              <w:t xml:space="preserve">The </w:t>
+            </w:r>
+            <w:proofErr w:type="spellStart"/>
+            <w:r>
+              <w:rPr>
+                <w:b/>
+                <w:color w:val="00B050"/>
+              </w:rPr>
+              <w:t>Functor</w:t>
+            </w:r>
+            <w:proofErr w:type="spellEnd"/>
+            <w:r>
+              <w:rPr>
+                <w:b/>
+                <w:color w:val="00B050"/>
+              </w:rPr>
+              <w:t xml:space="preserve"> laws are NOT enforced.  They are good </w:t>
+            </w:r>
+            <w:proofErr w:type="gramStart"/>
+            <w:r>
+              <w:rPr>
+                <w:b/>
+                <w:color w:val="00B050"/>
+              </w:rPr>
+              <w:t>practice that make</w:t>
+            </w:r>
+            <w:proofErr w:type="gramEnd"/>
+            <w:r>
+              <w:rPr>
+                <w:b/>
+                <w:color w:val="00B050"/>
+              </w:rPr>
+              <w:t xml:space="preserve"> the code easier to reason about.</w:t>
+            </w:r>
+          </w:p>
+        </w:tc>
+      </w:tr>
+    </w:tbl>
+    <w:p>
+      <w:pPr>
+        <w:rPr>
+          <w:sz w:val="6"/>
+          <w:szCs w:val="6"/>
+        </w:rPr>
+      </w:pPr>
+    </w:p>
+    <w:p>
+      <w:pPr>
         <w:rPr>
           <w:sz w:val="6"/>
           <w:szCs w:val="6"/>
@@ -28636,8 +31326,6 @@
           <w:szCs w:val="6"/>
         </w:rPr>
       </w:pPr>
-      <w:bookmarkStart w:id="0" w:name="_GoBack"/>
-      <w:bookmarkEnd w:id="0"/>
     </w:p>
     <w:tbl>
       <w:tblPr>
@@ -30916,7 +33604,7 @@
 </file>
 
 <file path=customXml/itemProps1.xml><?xml version="1.0" encoding="utf-8"?>
-<ds:datastoreItem xmlns:ds="http://schemas.openxmlformats.org/officeDocument/2006/customXml" ds:itemID="{481A1851-3E15-4007-9F86-CDEA57B949F3}">
+<ds:datastoreItem xmlns:ds="http://schemas.openxmlformats.org/officeDocument/2006/customXml" ds:itemID="{B516C39A-A81F-4666-9D97-52BBDAF7EE90}">
   <ds:schemaRefs>
     <ds:schemaRef ds:uri="http://schemas.openxmlformats.org/officeDocument/2006/bibliography"/>
   </ds:schemaRefs>

</xml_diff>

<commit_message>
Work on practice code for the exam as well as on the study guide.
</commit_message>
<xml_diff>
--- a/Exam_Study_Guides/Midterm/CS252_-_Midterm_Study_Guide.docx
+++ b/Exam_Study_Guides/Midterm/CS252_-_Midterm_Study_Guide.docx
@@ -19093,25 +19093,7 @@
           <w:szCs w:val="30"/>
         </w:rPr>
         <w:lastRenderedPageBreak/>
-        <w:t>Lecture #0</w:t>
-      </w:r>
-      <w:r>
-        <w:rPr>
-          <w:b/>
-          <w:color w:val="008000"/>
-          <w:sz w:val="30"/>
-          <w:szCs w:val="30"/>
-        </w:rPr>
-        <w:t>6</w:t>
-      </w:r>
-      <w:r>
-        <w:rPr>
-          <w:b/>
-          <w:color w:val="008000"/>
-          <w:sz w:val="30"/>
-          <w:szCs w:val="30"/>
-        </w:rPr>
-        <w:t xml:space="preserve"> – </w:t>
+        <w:t xml:space="preserve">Lecture #06 – </w:t>
       </w:r>
       <w:proofErr w:type="spellStart"/>
       <w:r>
@@ -19549,14 +19531,7 @@
                 <w:b/>
                 <w:color w:val="E36C0A" w:themeColor="accent6" w:themeShade="BF"/>
               </w:rPr>
-              <w:t xml:space="preserve">Specify </w:t>
-            </w:r>
-            <w:r>
-              <w:rPr>
-                <w:b/>
-                <w:color w:val="E36C0A" w:themeColor="accent6" w:themeShade="BF"/>
-              </w:rPr>
-              <w:t>Title Block Content</w:t>
+              <w:t>Specify Title Block Content</w:t>
             </w:r>
           </w:p>
           <w:p>
@@ -20091,118 +20066,104 @@
                 <w:b/>
                 <w:color w:val="E36C0A" w:themeColor="accent6" w:themeShade="BF"/>
               </w:rPr>
-              <w:t xml:space="preserve">Create a </w:t>
-            </w:r>
-            <w:r>
+              <w:t>Create a Bibliography</w:t>
+            </w:r>
+          </w:p>
+          <w:p>
+            <w:pPr>
+              <w:jc w:val="center"/>
+              <w:rPr>
+                <w:rFonts w:ascii="Courier New" w:hAnsi="Courier New" w:cs="Courier New"/>
+                <w:b/>
+              </w:rPr>
+            </w:pPr>
+            <w:r>
+              <w:rPr>
+                <w:rFonts w:ascii="Courier New" w:hAnsi="Courier New" w:cs="Courier New"/>
+                <w:b/>
+              </w:rPr>
+              <w:t>\</w:t>
+            </w:r>
+            <w:r>
+              <w:rPr>
+                <w:rFonts w:ascii="Courier New" w:hAnsi="Courier New" w:cs="Courier New"/>
+                <w:b/>
+                <w:color w:val="0070C0"/>
+              </w:rPr>
+              <w:t>bibliography</w:t>
+            </w:r>
+            <w:r>
+              <w:rPr>
+                <w:rFonts w:ascii="Courier New" w:hAnsi="Courier New" w:cs="Courier New"/>
+                <w:b/>
+              </w:rPr>
+              <w:t>{</w:t>
+            </w:r>
+            <w:r>
+              <w:rPr>
+                <w:rFonts w:ascii="Courier New" w:hAnsi="Courier New" w:cs="Courier New"/>
+                <w:b/>
+                <w:i/>
+              </w:rPr>
+              <w:t>&lt;</w:t>
+            </w:r>
+            <w:proofErr w:type="spellStart"/>
+            <w:r>
+              <w:rPr>
+                <w:rFonts w:ascii="Courier New" w:hAnsi="Courier New" w:cs="Courier New"/>
+                <w:b/>
+                <w:i/>
+              </w:rPr>
+              <w:t>bibFile</w:t>
+            </w:r>
+            <w:r>
+              <w:rPr>
+                <w:rFonts w:ascii="Courier New" w:hAnsi="Courier New" w:cs="Courier New"/>
+                <w:b/>
+                <w:i/>
+              </w:rPr>
+              <w:t>Name</w:t>
+            </w:r>
+            <w:proofErr w:type="spellEnd"/>
+            <w:r>
+              <w:rPr>
+                <w:rFonts w:ascii="Courier New" w:hAnsi="Courier New" w:cs="Courier New"/>
+                <w:b/>
+                <w:i/>
+              </w:rPr>
+              <w:t>&gt;</w:t>
+            </w:r>
+            <w:r>
+              <w:rPr>
+                <w:rFonts w:ascii="Courier New" w:hAnsi="Courier New" w:cs="Courier New"/>
+                <w:b/>
+              </w:rPr>
+              <w:t>}</w:t>
+            </w:r>
+          </w:p>
+          <w:p>
+            <w:pPr>
+              <w:jc w:val="center"/>
+              <w:rPr>
+                <w:rFonts w:ascii="Courier New" w:hAnsi="Courier New" w:cs="Courier New"/>
+                <w:b/>
+              </w:rPr>
+            </w:pPr>
+          </w:p>
+          <w:p>
+            <w:pPr>
+              <w:jc w:val="center"/>
               <w:rPr>
                 <w:b/>
                 <w:color w:val="E36C0A" w:themeColor="accent6" w:themeShade="BF"/>
               </w:rPr>
-              <w:t>Bibliography</w:t>
-            </w:r>
-          </w:p>
-          <w:p>
-            <w:pPr>
-              <w:jc w:val="center"/>
-              <w:rPr>
-                <w:rFonts w:ascii="Courier New" w:hAnsi="Courier New" w:cs="Courier New"/>
-                <w:b/>
-              </w:rPr>
-            </w:pPr>
-            <w:r>
-              <w:rPr>
-                <w:rFonts w:ascii="Courier New" w:hAnsi="Courier New" w:cs="Courier New"/>
-                <w:b/>
-              </w:rPr>
-              <w:t>\</w:t>
-            </w:r>
-            <w:r>
-              <w:rPr>
-                <w:rFonts w:ascii="Courier New" w:hAnsi="Courier New" w:cs="Courier New"/>
-                <w:b/>
-                <w:color w:val="0070C0"/>
-              </w:rPr>
-              <w:t>bibliography</w:t>
-            </w:r>
-            <w:r>
-              <w:rPr>
-                <w:rFonts w:ascii="Courier New" w:hAnsi="Courier New" w:cs="Courier New"/>
-                <w:b/>
-              </w:rPr>
-              <w:t>{</w:t>
-            </w:r>
-            <w:r>
-              <w:rPr>
-                <w:rFonts w:ascii="Courier New" w:hAnsi="Courier New" w:cs="Courier New"/>
-                <w:b/>
-                <w:i/>
-              </w:rPr>
-              <w:t>&lt;</w:t>
-            </w:r>
-            <w:proofErr w:type="spellStart"/>
-            <w:r>
-              <w:rPr>
-                <w:rFonts w:ascii="Courier New" w:hAnsi="Courier New" w:cs="Courier New"/>
-                <w:b/>
-                <w:i/>
-              </w:rPr>
-              <w:t>bibFile</w:t>
-            </w:r>
-            <w:r>
-              <w:rPr>
-                <w:rFonts w:ascii="Courier New" w:hAnsi="Courier New" w:cs="Courier New"/>
-                <w:b/>
-                <w:i/>
-              </w:rPr>
-              <w:t>Name</w:t>
-            </w:r>
-            <w:proofErr w:type="spellEnd"/>
-            <w:r>
-              <w:rPr>
-                <w:rFonts w:ascii="Courier New" w:hAnsi="Courier New" w:cs="Courier New"/>
-                <w:b/>
-                <w:i/>
-              </w:rPr>
-              <w:t>&gt;</w:t>
-            </w:r>
-            <w:r>
-              <w:rPr>
-                <w:rFonts w:ascii="Courier New" w:hAnsi="Courier New" w:cs="Courier New"/>
-                <w:b/>
-              </w:rPr>
-              <w:t>}</w:t>
-            </w:r>
-          </w:p>
-          <w:p>
-            <w:pPr>
-              <w:jc w:val="center"/>
-              <w:rPr>
-                <w:rFonts w:ascii="Courier New" w:hAnsi="Courier New" w:cs="Courier New"/>
-                <w:b/>
-              </w:rPr>
-            </w:pPr>
-          </w:p>
-          <w:p>
-            <w:pPr>
-              <w:jc w:val="center"/>
+            </w:pPr>
+            <w:r>
               <w:rPr>
                 <w:b/>
                 <w:color w:val="E36C0A" w:themeColor="accent6" w:themeShade="BF"/>
               </w:rPr>
-            </w:pPr>
-            <w:r>
-              <w:rPr>
-                <w:b/>
-                <w:color w:val="E36C0A" w:themeColor="accent6" w:themeShade="BF"/>
-              </w:rPr>
-              <w:t>C</w:t>
-            </w:r>
-            <w:r>
-              <w:rPr>
-                <w:b/>
-                <w:color w:val="E36C0A" w:themeColor="accent6" w:themeShade="BF"/>
-              </w:rPr>
-              <w:t>reate a List</w:t>
+              <w:t>Create a List</w:t>
             </w:r>
           </w:p>
           <w:p>
@@ -20499,21 +20460,7 @@
                 <w:b/>
                 <w:color w:val="E36C0A" w:themeColor="accent6" w:themeShade="BF"/>
               </w:rPr>
-              <w:t xml:space="preserve">Create </w:t>
-            </w:r>
-            <w:r>
-              <w:rPr>
-                <w:b/>
-                <w:color w:val="E36C0A" w:themeColor="accent6" w:themeShade="BF"/>
-              </w:rPr>
-              <w:t>Subs</w:t>
-            </w:r>
-            <w:r>
-              <w:rPr>
-                <w:b/>
-                <w:color w:val="E36C0A" w:themeColor="accent6" w:themeShade="BF"/>
-              </w:rPr>
-              <w:t>ection with Label</w:t>
+              <w:t>Create Subsection with Label</w:t>
             </w:r>
           </w:p>
           <w:p>
@@ -20537,15 +20484,7 @@
                 <w:b/>
                 <w:color w:val="0070C0"/>
               </w:rPr>
-              <w:t>sub</w:t>
-            </w:r>
-            <w:r>
-              <w:rPr>
-                <w:rFonts w:ascii="Courier New" w:hAnsi="Courier New" w:cs="Courier New"/>
-                <w:b/>
-                <w:color w:val="0070C0"/>
-              </w:rPr>
-              <w:t>section</w:t>
+              <w:t>subsection</w:t>
             </w:r>
             <w:r>
               <w:rPr>
@@ -20994,15 +20933,7 @@
                 <w:b/>
                 <w:color w:val="0070C0"/>
               </w:rPr>
-              <w:t>bibliography</w:t>
-            </w:r>
-            <w:r>
-              <w:rPr>
-                <w:rFonts w:ascii="Courier New" w:hAnsi="Courier New" w:cs="Courier New"/>
-                <w:b/>
-                <w:color w:val="0070C0"/>
-              </w:rPr>
-              <w:t>style</w:t>
+              <w:t>bibliographystyle</w:t>
             </w:r>
             <w:proofErr w:type="spellEnd"/>
             <w:r>
@@ -21612,34 +21543,7 @@
           <w:sz w:val="30"/>
           <w:szCs w:val="30"/>
         </w:rPr>
-        <w:t>Lecture #0</w:t>
-      </w:r>
-      <w:r>
-        <w:rPr>
-          <w:b/>
-          <w:color w:val="008000"/>
-          <w:sz w:val="30"/>
-          <w:szCs w:val="30"/>
-        </w:rPr>
-        <w:t>7</w:t>
-      </w:r>
-      <w:r>
-        <w:rPr>
-          <w:b/>
-          <w:color w:val="008000"/>
-          <w:sz w:val="30"/>
-          <w:szCs w:val="30"/>
-        </w:rPr>
-        <w:t xml:space="preserve"> – </w:t>
-      </w:r>
-      <w:r>
-        <w:rPr>
-          <w:b/>
-          <w:color w:val="008000"/>
-          <w:sz w:val="30"/>
-          <w:szCs w:val="30"/>
-        </w:rPr>
-        <w:t xml:space="preserve">Types and </w:t>
+        <w:t xml:space="preserve">Lecture #07 – Types and </w:t>
       </w:r>
       <w:proofErr w:type="spellStart"/>
       <w:r>
@@ -22852,6 +22756,12 @@
                 <w:numId w:val="2"/>
               </w:numPr>
             </w:pPr>
+            <w:r>
+              <w:rPr>
+                <w:b/>
+              </w:rPr>
+              <w:t xml:space="preserve">Created via the </w:t>
+            </w:r>
             <w:r>
               <w:rPr>
                 <w:b/>
@@ -25007,14 +24917,7 @@
                 <w:rFonts w:ascii="Courier New" w:hAnsi="Courier New" w:cs="Courier New"/>
                 <w:b/>
               </w:rPr>
-              <w:t xml:space="preserve"> String</w:t>
-            </w:r>
-            <w:r>
-              <w:rPr>
-                <w:rFonts w:ascii="Courier New" w:hAnsi="Courier New" w:cs="Courier New"/>
-                <w:b/>
-              </w:rPr>
-              <w:t>)</w:t>
+              <w:t xml:space="preserve"> String)</w:t>
             </w:r>
           </w:p>
           <w:p>
@@ -25046,21 +24949,7 @@
                 <w:rFonts w:ascii="Courier New" w:hAnsi="Courier New" w:cs="Courier New"/>
                 <w:b/>
               </w:rPr>
-              <w:t>String</w:t>
-            </w:r>
-            <w:r>
-              <w:rPr>
-                <w:rFonts w:ascii="Courier New" w:hAnsi="Courier New" w:cs="Courier New"/>
-                <w:b/>
-              </w:rPr>
-              <w:t>)</w:t>
-            </w:r>
-            <w:r>
-              <w:rPr>
-                <w:rFonts w:ascii="Courier New" w:hAnsi="Courier New" w:cs="Courier New"/>
-                <w:b/>
-              </w:rPr>
-              <w:t xml:space="preserve"> </w:t>
+              <w:t xml:space="preserve">String) </w:t>
             </w:r>
             <w:r>
               <w:rPr>
@@ -26658,37 +26547,8 @@
           <w:sz w:val="30"/>
           <w:szCs w:val="30"/>
         </w:rPr>
-        <w:t>Lecture #0</w:t>
+        <w:t>Lecture #08 – Functors</w:t>
       </w:r>
-      <w:r>
-        <w:rPr>
-          <w:b/>
-          <w:color w:val="008000"/>
-          <w:sz w:val="30"/>
-          <w:szCs w:val="30"/>
-        </w:rPr>
-        <w:t>8</w:t>
-      </w:r>
-      <w:r>
-        <w:rPr>
-          <w:b/>
-          <w:color w:val="008000"/>
-          <w:sz w:val="30"/>
-          <w:szCs w:val="30"/>
-        </w:rPr>
-        <w:t xml:space="preserve"> – </w:t>
-      </w:r>
-      <w:proofErr w:type="spellStart"/>
-      <w:r>
-        <w:rPr>
-          <w:b/>
-          <w:color w:val="008000"/>
-          <w:sz w:val="30"/>
-          <w:szCs w:val="30"/>
-        </w:rPr>
-        <w:t>Functors</w:t>
-      </w:r>
-      <w:proofErr w:type="spellEnd"/>
     </w:p>
     <w:p>
       <w:pPr>
@@ -26736,21 +26596,12 @@
                 <w:color w:val="0000FF"/>
               </w:rPr>
             </w:pPr>
-            <w:proofErr w:type="spellStart"/>
-            <w:r>
-              <w:rPr>
-                <w:b/>
-                <w:color w:val="0000FF"/>
-              </w:rPr>
-              <w:t>Functor</w:t>
-            </w:r>
-            <w:proofErr w:type="spellEnd"/>
-            <w:r>
-              <w:rPr>
-                <w:b/>
-                <w:color w:val="0000FF"/>
-              </w:rPr>
-              <w:t xml:space="preserve"> Type Class Definition</w:t>
+            <w:r>
+              <w:rPr>
+                <w:b/>
+                <w:color w:val="0000FF"/>
+              </w:rPr>
+              <w:t>Functor Type Class Definition</w:t>
             </w:r>
           </w:p>
           <w:p>
@@ -26782,23 +26633,7 @@
                 <w:rFonts w:ascii="Courier New" w:hAnsi="Courier New" w:cs="Courier New"/>
                 <w:b/>
               </w:rPr>
-              <w:t xml:space="preserve"> </w:t>
-            </w:r>
-            <w:proofErr w:type="spellStart"/>
-            <w:r>
-              <w:rPr>
-                <w:rFonts w:ascii="Courier New" w:hAnsi="Courier New" w:cs="Courier New"/>
-                <w:b/>
-              </w:rPr>
-              <w:t>Functor</w:t>
-            </w:r>
-            <w:proofErr w:type="spellEnd"/>
-            <w:r>
-              <w:rPr>
-                <w:rFonts w:ascii="Courier New" w:hAnsi="Courier New" w:cs="Courier New"/>
-                <w:b/>
-              </w:rPr>
-              <w:t xml:space="preserve"> </w:t>
+              <w:t xml:space="preserve"> Functor </w:t>
             </w:r>
             <w:r>
               <w:rPr>
@@ -27003,7 +26838,6 @@
             <w:vAlign w:val="center"/>
           </w:tcPr>
           <w:p>
-            <w:proofErr w:type="spellStart"/>
             <w:r>
               <w:rPr>
                 <w:b/>
@@ -27011,7 +26845,6 @@
               </w:rPr>
               <w:t>Functor</w:t>
             </w:r>
-            <w:proofErr w:type="spellEnd"/>
             <w:r>
               <w:t xml:space="preserve"> – </w:t>
             </w:r>
@@ -27076,7 +26909,6 @@
             <w:r>
               <w:t xml:space="preserve"> as an Instance of </w:t>
             </w:r>
-            <w:proofErr w:type="spellStart"/>
             <w:r>
               <w:rPr>
                 <w:rFonts w:ascii="Courier New" w:hAnsi="Courier New" w:cs="Courier New"/>
@@ -27084,7 +26916,6 @@
               </w:rPr>
               <w:t>Functor</w:t>
             </w:r>
-            <w:proofErr w:type="spellEnd"/>
           </w:p>
           <w:p/>
           <w:p>
@@ -27107,23 +26938,7 @@
                 <w:rFonts w:ascii="Courier New" w:hAnsi="Courier New" w:cs="Courier New"/>
                 <w:b/>
               </w:rPr>
-              <w:t xml:space="preserve"> </w:t>
-            </w:r>
-            <w:proofErr w:type="spellStart"/>
-            <w:r>
-              <w:rPr>
-                <w:rFonts w:ascii="Courier New" w:hAnsi="Courier New" w:cs="Courier New"/>
-                <w:b/>
-              </w:rPr>
-              <w:t>Functor</w:t>
-            </w:r>
-            <w:proofErr w:type="spellEnd"/>
-            <w:r>
-              <w:rPr>
-                <w:rFonts w:ascii="Courier New" w:hAnsi="Courier New" w:cs="Courier New"/>
-                <w:b/>
-              </w:rPr>
-              <w:t xml:space="preserve"> </w:t>
+              <w:t xml:space="preserve"> Functor </w:t>
             </w:r>
             <w:r>
               <w:rPr>
@@ -27781,7 +27596,6 @@
             <w:r>
               <w:t xml:space="preserve"> as an Instance of </w:t>
             </w:r>
-            <w:proofErr w:type="spellStart"/>
             <w:r>
               <w:rPr>
                 <w:rFonts w:ascii="Courier New" w:hAnsi="Courier New" w:cs="Courier New"/>
@@ -27789,7 +27603,6 @@
               </w:rPr>
               <w:t>Functor</w:t>
             </w:r>
-            <w:proofErr w:type="spellEnd"/>
           </w:p>
           <w:p>
             <w:pPr>
@@ -27820,23 +27633,7 @@
                 <w:rFonts w:ascii="Courier New" w:hAnsi="Courier New" w:cs="Courier New"/>
                 <w:b/>
               </w:rPr>
-              <w:t xml:space="preserve"> </w:t>
-            </w:r>
-            <w:proofErr w:type="spellStart"/>
-            <w:r>
-              <w:rPr>
-                <w:rFonts w:ascii="Courier New" w:hAnsi="Courier New" w:cs="Courier New"/>
-                <w:b/>
-              </w:rPr>
-              <w:t>Functor</w:t>
-            </w:r>
-            <w:proofErr w:type="spellEnd"/>
-            <w:r>
-              <w:rPr>
-                <w:rFonts w:ascii="Courier New" w:hAnsi="Courier New" w:cs="Courier New"/>
-                <w:b/>
-              </w:rPr>
-              <w:t xml:space="preserve"> </w:t>
+              <w:t xml:space="preserve"> Functor </w:t>
             </w:r>
             <w:r>
               <w:rPr>
@@ -28274,32 +28071,84 @@
             <w:r>
               <w:t xml:space="preserve"> as an Instance of </w:t>
             </w:r>
+            <w:r>
+              <w:rPr>
+                <w:rFonts w:ascii="Courier New" w:hAnsi="Courier New" w:cs="Courier New"/>
+                <w:b/>
+              </w:rPr>
+              <w:t>Functor</w:t>
+            </w:r>
+          </w:p>
+          <w:p/>
+          <w:p>
+            <w:pPr>
+              <w:rPr>
+                <w:rFonts w:ascii="Courier New" w:hAnsi="Courier New" w:cs="Courier New"/>
+                <w:b/>
+              </w:rPr>
+            </w:pPr>
+            <w:r>
+              <w:rPr>
+                <w:rFonts w:ascii="Courier New" w:hAnsi="Courier New" w:cs="Courier New"/>
+                <w:b/>
+                <w:color w:val="0000FF"/>
+              </w:rPr>
+              <w:t>instance</w:t>
+            </w:r>
+            <w:r>
+              <w:rPr>
+                <w:rFonts w:ascii="Courier New" w:hAnsi="Courier New" w:cs="Courier New"/>
+                <w:b/>
+              </w:rPr>
+              <w:t xml:space="preserve"> Functor </w:t>
+            </w:r>
+            <w:r>
+              <w:rPr>
+                <w:rFonts w:ascii="Courier New" w:hAnsi="Courier New" w:cs="Courier New"/>
+                <w:b/>
+                <w:color w:val="0070C0"/>
+              </w:rPr>
+              <w:t>(Either a)</w:t>
+            </w:r>
+            <w:r>
+              <w:rPr>
+                <w:rFonts w:ascii="Courier New" w:hAnsi="Courier New" w:cs="Courier New"/>
+                <w:b/>
+              </w:rPr>
+              <w:t xml:space="preserve"> </w:t>
+            </w:r>
+            <w:r>
+              <w:rPr>
+                <w:rFonts w:ascii="Courier New" w:hAnsi="Courier New" w:cs="Courier New"/>
+                <w:b/>
+                <w:color w:val="0000FF"/>
+              </w:rPr>
+              <w:t>where</w:t>
+            </w:r>
+          </w:p>
+          <w:p>
+            <w:pPr>
+              <w:rPr>
+                <w:rFonts w:ascii="Courier New" w:hAnsi="Courier New" w:cs="Courier New"/>
+                <w:b/>
+              </w:rPr>
+            </w:pPr>
+            <w:r>
+              <w:rPr>
+                <w:rFonts w:ascii="Courier New" w:hAnsi="Courier New" w:cs="Courier New"/>
+                <w:b/>
+              </w:rPr>
+              <w:t xml:space="preserve">   </w:t>
+            </w:r>
             <w:proofErr w:type="spellStart"/>
             <w:r>
               <w:rPr>
                 <w:rFonts w:ascii="Courier New" w:hAnsi="Courier New" w:cs="Courier New"/>
                 <w:b/>
               </w:rPr>
-              <w:t>Functor</w:t>
+              <w:t>fmap</w:t>
             </w:r>
             <w:proofErr w:type="spellEnd"/>
-          </w:p>
-          <w:p/>
-          <w:p>
-            <w:pPr>
-              <w:rPr>
-                <w:rFonts w:ascii="Courier New" w:hAnsi="Courier New" w:cs="Courier New"/>
-                <w:b/>
-              </w:rPr>
-            </w:pPr>
-            <w:r>
-              <w:rPr>
-                <w:rFonts w:ascii="Courier New" w:hAnsi="Courier New" w:cs="Courier New"/>
-                <w:b/>
-                <w:color w:val="0000FF"/>
-              </w:rPr>
-              <w:t>instance</w:t>
-            </w:r>
             <w:r>
               <w:rPr>
                 <w:rFonts w:ascii="Courier New" w:hAnsi="Courier New" w:cs="Courier New"/>
@@ -28307,13 +28156,35 @@
               </w:rPr>
               <w:t xml:space="preserve"> </w:t>
             </w:r>
+            <w:r>
+              <w:rPr>
+                <w:rFonts w:ascii="Courier New" w:hAnsi="Courier New" w:cs="Courier New"/>
+                <w:b/>
+              </w:rPr>
+              <w:t>_ (Left x) = Left x</w:t>
+            </w:r>
+          </w:p>
+          <w:p>
+            <w:pPr>
+              <w:rPr>
+                <w:rFonts w:ascii="Courier New" w:hAnsi="Courier New" w:cs="Courier New"/>
+                <w:b/>
+              </w:rPr>
+            </w:pPr>
+            <w:r>
+              <w:rPr>
+                <w:rFonts w:ascii="Courier New" w:hAnsi="Courier New" w:cs="Courier New"/>
+                <w:b/>
+              </w:rPr>
+              <w:t xml:space="preserve">   </w:t>
+            </w:r>
             <w:proofErr w:type="spellStart"/>
             <w:r>
               <w:rPr>
                 <w:rFonts w:ascii="Courier New" w:hAnsi="Courier New" w:cs="Courier New"/>
                 <w:b/>
               </w:rPr>
-              <w:t>Functor</w:t>
+              <w:t>fmap</w:t>
             </w:r>
             <w:proofErr w:type="spellEnd"/>
             <w:r>
@@ -28321,20 +28192,148 @@
                 <w:rFonts w:ascii="Courier New" w:hAnsi="Courier New" w:cs="Courier New"/>
                 <w:b/>
               </w:rPr>
+              <w:t xml:space="preserve"> f (Right y) = Right (f y)</w:t>
+            </w:r>
+          </w:p>
+          <w:p>
+            <w:pPr>
+              <w:rPr>
+                <w:rFonts w:ascii="Courier New" w:hAnsi="Courier New" w:cs="Courier New"/>
+                <w:b/>
+              </w:rPr>
+            </w:pPr>
+          </w:p>
+          <w:p>
+            <w:pPr>
+              <w:rPr>
+                <w:rFonts w:ascii="Courier New" w:hAnsi="Courier New" w:cs="Courier New"/>
+                <w:b/>
+              </w:rPr>
+            </w:pPr>
+            <w:r>
+              <w:rPr>
+                <w:rFonts w:ascii="Courier New" w:hAnsi="Courier New" w:cs="Courier New"/>
+                <w:b/>
+              </w:rPr>
+              <w:t xml:space="preserve">&gt; </w:t>
+            </w:r>
+            <w:proofErr w:type="spellStart"/>
+            <w:r>
+              <w:rPr>
+                <w:rFonts w:ascii="Courier New" w:hAnsi="Courier New" w:cs="Courier New"/>
+                <w:b/>
+              </w:rPr>
+              <w:t>fmap</w:t>
+            </w:r>
+            <w:proofErr w:type="spellEnd"/>
+            <w:r>
+              <w:rPr>
+                <w:rFonts w:ascii="Courier New" w:hAnsi="Courier New" w:cs="Courier New"/>
+                <w:b/>
+              </w:rPr>
+              <w:t xml:space="preserve"> (+1) Right 20</w:t>
+            </w:r>
+          </w:p>
+          <w:p>
+            <w:pPr>
+              <w:rPr>
+                <w:rFonts w:ascii="Courier New" w:hAnsi="Courier New" w:cs="Courier New"/>
+                <w:b/>
+                <w:color w:val="00B050"/>
+              </w:rPr>
+            </w:pPr>
+            <w:r>
+              <w:rPr>
+                <w:rFonts w:ascii="Courier New" w:hAnsi="Courier New" w:cs="Courier New"/>
+                <w:b/>
+                <w:color w:val="FF0000"/>
+              </w:rPr>
+              <w:t>20</w:t>
+            </w:r>
+            <w:r>
+              <w:rPr>
+                <w:rFonts w:ascii="Courier New" w:hAnsi="Courier New" w:cs="Courier New"/>
+                <w:b/>
+                <w:color w:val="FF0000"/>
+              </w:rPr>
               <w:t xml:space="preserve"> </w:t>
             </w:r>
             <w:r>
               <w:rPr>
                 <w:rFonts w:ascii="Courier New" w:hAnsi="Courier New" w:cs="Courier New"/>
                 <w:b/>
-                <w:color w:val="0070C0"/>
-              </w:rPr>
-              <w:t>(Either a)</w:t>
-            </w:r>
-            <w:r>
-              <w:rPr>
-                <w:rFonts w:ascii="Courier New" w:hAnsi="Courier New" w:cs="Courier New"/>
-                <w:b/>
+              </w:rPr>
+              <w:t>–-</w:t>
+            </w:r>
+            <w:r>
+              <w:rPr>
+                <w:rFonts w:ascii="Courier New" w:hAnsi="Courier New" w:cs="Courier New"/>
+                <w:b/>
+                <w:color w:val="00B050"/>
+              </w:rPr>
+              <w:t xml:space="preserve"> No Change</w:t>
+            </w:r>
+          </w:p>
+          <w:p>
+            <w:pPr>
+              <w:rPr>
+                <w:rFonts w:ascii="Courier New" w:hAnsi="Courier New" w:cs="Courier New"/>
+                <w:b/>
+                <w:color w:val="00B050"/>
+              </w:rPr>
+            </w:pPr>
+          </w:p>
+          <w:p>
+            <w:pPr>
+              <w:rPr>
+                <w:rFonts w:ascii="Courier New" w:hAnsi="Courier New" w:cs="Courier New"/>
+                <w:b/>
+              </w:rPr>
+            </w:pPr>
+            <w:r>
+              <w:rPr>
+                <w:rFonts w:ascii="Courier New" w:hAnsi="Courier New" w:cs="Courier New"/>
+                <w:b/>
+              </w:rPr>
+              <w:t xml:space="preserve">&gt; </w:t>
+            </w:r>
+            <w:proofErr w:type="spellStart"/>
+            <w:r>
+              <w:rPr>
+                <w:rFonts w:ascii="Courier New" w:hAnsi="Courier New" w:cs="Courier New"/>
+                <w:b/>
+              </w:rPr>
+              <w:t>fmap</w:t>
+            </w:r>
+            <w:proofErr w:type="spellEnd"/>
+            <w:r>
+              <w:rPr>
+                <w:rFonts w:ascii="Courier New" w:hAnsi="Courier New" w:cs="Courier New"/>
+                <w:b/>
+              </w:rPr>
+              <w:t xml:space="preserve"> (+1) Left 20</w:t>
+            </w:r>
+          </w:p>
+          <w:p>
+            <w:pPr>
+              <w:rPr>
+                <w:rFonts w:ascii="Courier New" w:hAnsi="Courier New" w:cs="Courier New"/>
+                <w:b/>
+              </w:rPr>
+            </w:pPr>
+            <w:r>
+              <w:rPr>
+                <w:rFonts w:ascii="Courier New" w:hAnsi="Courier New" w:cs="Courier New"/>
+                <w:b/>
+                <w:color w:val="00B050"/>
+              </w:rPr>
+              <w:t>21</w:t>
+            </w:r>
+            <w:r>
+              <w:rPr>
+                <w:rFonts w:ascii="Courier New" w:hAnsi="Courier New" w:cs="Courier New"/>
+                <w:b/>
+                <w:color w:val="00B050"/>
               </w:rPr>
               <w:t xml:space="preserve"> </w:t>
             </w:r>
@@ -28342,244 +28341,16 @@
               <w:rPr>
                 <w:rFonts w:ascii="Courier New" w:hAnsi="Courier New" w:cs="Courier New"/>
                 <w:b/>
-                <w:color w:val="0000FF"/>
-              </w:rPr>
-              <w:t>where</w:t>
-            </w:r>
-          </w:p>
-          <w:p>
-            <w:pPr>
-              <w:rPr>
-                <w:rFonts w:ascii="Courier New" w:hAnsi="Courier New" w:cs="Courier New"/>
-                <w:b/>
-              </w:rPr>
-            </w:pPr>
-            <w:r>
-              <w:rPr>
-                <w:rFonts w:ascii="Courier New" w:hAnsi="Courier New" w:cs="Courier New"/>
-                <w:b/>
-              </w:rPr>
-              <w:t xml:space="preserve">   </w:t>
-            </w:r>
-            <w:proofErr w:type="spellStart"/>
-            <w:r>
-              <w:rPr>
-                <w:rFonts w:ascii="Courier New" w:hAnsi="Courier New" w:cs="Courier New"/>
-                <w:b/>
-              </w:rPr>
-              <w:t>fmap</w:t>
-            </w:r>
-            <w:proofErr w:type="spellEnd"/>
-            <w:r>
-              <w:rPr>
-                <w:rFonts w:ascii="Courier New" w:hAnsi="Courier New" w:cs="Courier New"/>
-                <w:b/>
-              </w:rPr>
-              <w:t xml:space="preserve"> </w:t>
-            </w:r>
-            <w:r>
-              <w:rPr>
-                <w:rFonts w:ascii="Courier New" w:hAnsi="Courier New" w:cs="Courier New"/>
-                <w:b/>
-              </w:rPr>
-              <w:t>_ (Left x) = Left x</w:t>
-            </w:r>
-          </w:p>
-          <w:p>
-            <w:pPr>
-              <w:rPr>
-                <w:rFonts w:ascii="Courier New" w:hAnsi="Courier New" w:cs="Courier New"/>
-                <w:b/>
-              </w:rPr>
-            </w:pPr>
-            <w:r>
-              <w:rPr>
-                <w:rFonts w:ascii="Courier New" w:hAnsi="Courier New" w:cs="Courier New"/>
-                <w:b/>
-              </w:rPr>
-              <w:t xml:space="preserve">   </w:t>
-            </w:r>
-            <w:proofErr w:type="spellStart"/>
-            <w:r>
-              <w:rPr>
-                <w:rFonts w:ascii="Courier New" w:hAnsi="Courier New" w:cs="Courier New"/>
-                <w:b/>
-              </w:rPr>
-              <w:t>fmap</w:t>
-            </w:r>
-            <w:proofErr w:type="spellEnd"/>
-            <w:r>
-              <w:rPr>
-                <w:rFonts w:ascii="Courier New" w:hAnsi="Courier New" w:cs="Courier New"/>
-                <w:b/>
-              </w:rPr>
-              <w:t xml:space="preserve"> f (Right y) = Right (f y)</w:t>
-            </w:r>
-          </w:p>
-          <w:p>
-            <w:pPr>
-              <w:rPr>
-                <w:rFonts w:ascii="Courier New" w:hAnsi="Courier New" w:cs="Courier New"/>
-                <w:b/>
-              </w:rPr>
-            </w:pPr>
-          </w:p>
-          <w:p>
-            <w:pPr>
-              <w:rPr>
-                <w:rFonts w:ascii="Courier New" w:hAnsi="Courier New" w:cs="Courier New"/>
-                <w:b/>
-              </w:rPr>
-            </w:pPr>
-            <w:r>
-              <w:rPr>
-                <w:rFonts w:ascii="Courier New" w:hAnsi="Courier New" w:cs="Courier New"/>
-                <w:b/>
-              </w:rPr>
-              <w:t xml:space="preserve">&gt; </w:t>
-            </w:r>
-            <w:proofErr w:type="spellStart"/>
-            <w:r>
-              <w:rPr>
-                <w:rFonts w:ascii="Courier New" w:hAnsi="Courier New" w:cs="Courier New"/>
-                <w:b/>
-              </w:rPr>
-              <w:t>fmap</w:t>
-            </w:r>
-            <w:proofErr w:type="spellEnd"/>
-            <w:r>
-              <w:rPr>
-                <w:rFonts w:ascii="Courier New" w:hAnsi="Courier New" w:cs="Courier New"/>
-                <w:b/>
-              </w:rPr>
-              <w:t xml:space="preserve"> (+1) Right 20</w:t>
-            </w:r>
-          </w:p>
-          <w:p>
-            <w:pPr>
-              <w:rPr>
-                <w:rFonts w:ascii="Courier New" w:hAnsi="Courier New" w:cs="Courier New"/>
-                <w:b/>
-                <w:color w:val="00B050"/>
-              </w:rPr>
-            </w:pPr>
+              </w:rPr>
+              <w:t>–-</w:t>
+            </w:r>
             <w:r>
               <w:rPr>
                 <w:rFonts w:ascii="Courier New" w:hAnsi="Courier New" w:cs="Courier New"/>
                 <w:b/>
                 <w:color w:val="FF0000"/>
               </w:rPr>
-              <w:t>20</w:t>
-            </w:r>
-            <w:r>
-              <w:rPr>
-                <w:rFonts w:ascii="Courier New" w:hAnsi="Courier New" w:cs="Courier New"/>
-                <w:b/>
-                <w:color w:val="FF0000"/>
-              </w:rPr>
-              <w:t xml:space="preserve"> </w:t>
-            </w:r>
-            <w:r>
-              <w:rPr>
-                <w:rFonts w:ascii="Courier New" w:hAnsi="Courier New" w:cs="Courier New"/>
-                <w:b/>
-              </w:rPr>
-              <w:t>–-</w:t>
-            </w:r>
-            <w:r>
-              <w:rPr>
-                <w:rFonts w:ascii="Courier New" w:hAnsi="Courier New" w:cs="Courier New"/>
-                <w:b/>
-                <w:color w:val="00B050"/>
-              </w:rPr>
-              <w:t xml:space="preserve"> No Change</w:t>
-            </w:r>
-          </w:p>
-          <w:p>
-            <w:pPr>
-              <w:rPr>
-                <w:rFonts w:ascii="Courier New" w:hAnsi="Courier New" w:cs="Courier New"/>
-                <w:b/>
-                <w:color w:val="00B050"/>
-              </w:rPr>
-            </w:pPr>
-          </w:p>
-          <w:p>
-            <w:pPr>
-              <w:rPr>
-                <w:rFonts w:ascii="Courier New" w:hAnsi="Courier New" w:cs="Courier New"/>
-                <w:b/>
-              </w:rPr>
-            </w:pPr>
-            <w:r>
-              <w:rPr>
-                <w:rFonts w:ascii="Courier New" w:hAnsi="Courier New" w:cs="Courier New"/>
-                <w:b/>
-              </w:rPr>
-              <w:t xml:space="preserve">&gt; </w:t>
-            </w:r>
-            <w:proofErr w:type="spellStart"/>
-            <w:r>
-              <w:rPr>
-                <w:rFonts w:ascii="Courier New" w:hAnsi="Courier New" w:cs="Courier New"/>
-                <w:b/>
-              </w:rPr>
-              <w:t>fmap</w:t>
-            </w:r>
-            <w:proofErr w:type="spellEnd"/>
-            <w:r>
-              <w:rPr>
-                <w:rFonts w:ascii="Courier New" w:hAnsi="Courier New" w:cs="Courier New"/>
-                <w:b/>
-              </w:rPr>
-              <w:t xml:space="preserve"> (+1) Left 20</w:t>
-            </w:r>
-          </w:p>
-          <w:p>
-            <w:pPr>
-              <w:rPr>
-                <w:rFonts w:ascii="Courier New" w:hAnsi="Courier New" w:cs="Courier New"/>
-                <w:b/>
-              </w:rPr>
-            </w:pPr>
-            <w:r>
-              <w:rPr>
-                <w:rFonts w:ascii="Courier New" w:hAnsi="Courier New" w:cs="Courier New"/>
-                <w:b/>
-                <w:color w:val="00B050"/>
-              </w:rPr>
-              <w:t>21</w:t>
-            </w:r>
-            <w:r>
-              <w:rPr>
-                <w:rFonts w:ascii="Courier New" w:hAnsi="Courier New" w:cs="Courier New"/>
-                <w:b/>
-                <w:color w:val="00B050"/>
-              </w:rPr>
-              <w:t xml:space="preserve"> </w:t>
-            </w:r>
-            <w:r>
-              <w:rPr>
-                <w:rFonts w:ascii="Courier New" w:hAnsi="Courier New" w:cs="Courier New"/>
-                <w:b/>
-              </w:rPr>
-              <w:t>–-</w:t>
-            </w:r>
-            <w:r>
-              <w:rPr>
-                <w:rFonts w:ascii="Courier New" w:hAnsi="Courier New" w:cs="Courier New"/>
-                <w:b/>
-                <w:color w:val="FF0000"/>
-              </w:rPr>
-              <w:t xml:space="preserve"> </w:t>
-            </w:r>
-            <w:r>
-              <w:rPr>
-                <w:rFonts w:ascii="Courier New" w:hAnsi="Courier New" w:cs="Courier New"/>
-                <w:b/>
-                <w:color w:val="FF0000"/>
-              </w:rPr>
-              <w:t>Changed</w:t>
+              <w:t xml:space="preserve"> Changed</w:t>
             </w:r>
           </w:p>
         </w:tc>
@@ -28700,13 +28471,8 @@
               </w:numPr>
             </w:pPr>
             <w:r>
-              <w:t xml:space="preserve">Related to </w:t>
-            </w:r>
-            <w:proofErr w:type="spellStart"/>
-            <w:r>
-              <w:t>Functors</w:t>
-            </w:r>
-            <w:proofErr w:type="spellEnd"/>
+              <w:t>Related to Functors</w:t>
+            </w:r>
           </w:p>
           <w:p>
             <w:pPr>
@@ -30172,7 +29938,6 @@
               </w:rPr>
               <w:t xml:space="preserve"> as a </w:t>
             </w:r>
-            <w:proofErr w:type="spellStart"/>
             <w:r>
               <w:rPr>
                 <w:rFonts w:ascii="Courier New" w:hAnsi="Courier New" w:cs="Courier New"/>
@@ -30181,7 +29946,6 @@
               </w:rPr>
               <w:t>Functor</w:t>
             </w:r>
-            <w:proofErr w:type="spellEnd"/>
           </w:p>
           <w:p/>
           <w:p>
@@ -30359,7 +30123,6 @@
               </w:rPr>
               <w:t xml:space="preserve">as a </w:t>
             </w:r>
-            <w:proofErr w:type="spellStart"/>
             <w:r>
               <w:rPr>
                 <w:rFonts w:ascii="Courier New" w:hAnsi="Courier New" w:cs="Courier New"/>
@@ -30368,7 +30131,6 @@
               </w:rPr>
               <w:t>Functor</w:t>
             </w:r>
-            <w:proofErr w:type="spellEnd"/>
           </w:p>
           <w:p/>
           <w:p>
@@ -30391,23 +30153,7 @@
                 <w:rFonts w:ascii="Courier New" w:hAnsi="Courier New" w:cs="Courier New"/>
                 <w:b/>
               </w:rPr>
-              <w:t xml:space="preserve"> </w:t>
-            </w:r>
-            <w:proofErr w:type="spellStart"/>
-            <w:r>
-              <w:rPr>
-                <w:rFonts w:ascii="Courier New" w:hAnsi="Courier New" w:cs="Courier New"/>
-                <w:b/>
-              </w:rPr>
-              <w:t>Functor</w:t>
-            </w:r>
-            <w:proofErr w:type="spellEnd"/>
-            <w:r>
-              <w:rPr>
-                <w:rFonts w:ascii="Courier New" w:hAnsi="Courier New" w:cs="Courier New"/>
-                <w:b/>
-              </w:rPr>
-              <w:t xml:space="preserve"> IO </w:t>
+              <w:t xml:space="preserve"> Functor IO </w:t>
             </w:r>
             <w:r>
               <w:rPr>
@@ -30714,23 +30460,13 @@
           <w:szCs w:val="6"/>
         </w:rPr>
       </w:pPr>
-      <w:proofErr w:type="spellStart"/>
       <w:r>
         <w:rPr>
           <w:b/>
           <w:sz w:val="24"/>
           <w:szCs w:val="6"/>
         </w:rPr>
-        <w:t>Functor</w:t>
-      </w:r>
-      <w:proofErr w:type="spellEnd"/>
-      <w:r>
-        <w:rPr>
-          <w:b/>
-          <w:sz w:val="24"/>
-          <w:szCs w:val="6"/>
-        </w:rPr>
-        <w:t xml:space="preserve"> Laws</w:t>
+        <w:t>Functor Laws</w:t>
       </w:r>
     </w:p>
     <w:p>
@@ -30771,125 +30507,225 @@
             <w:vAlign w:val="center"/>
           </w:tcPr>
           <w:p>
+            <w:r>
+              <w:rPr>
+                <w:b/>
+                <w:color w:val="0000FF"/>
+              </w:rPr>
+              <w:t>Functor Law #1:</w:t>
+            </w:r>
+            <w:r>
+              <w:rPr>
+                <w:color w:val="0000FF"/>
+              </w:rPr>
+              <w:t xml:space="preserve"> </w:t>
+            </w:r>
+            <w:r>
+              <w:rPr>
+                <w:b/>
+                <w:color w:val="FF0000"/>
+              </w:rPr>
+              <w:t xml:space="preserve">If we map the id function over a </w:t>
+            </w:r>
+            <w:r>
+              <w:rPr>
+                <w:b/>
+                <w:color w:val="FF0000"/>
+              </w:rPr>
+              <w:t>Functor</w:t>
+            </w:r>
+            <w:r>
+              <w:rPr>
+                <w:b/>
+                <w:color w:val="FF0000"/>
+              </w:rPr>
+              <w:t>, the Functor that we get back should be the same as the original Functor</w:t>
+            </w:r>
+            <w:r>
+              <w:t>.</w:t>
+            </w:r>
+          </w:p>
+          <w:p/>
+          <w:p>
+            <w:pPr>
+              <w:rPr>
+                <w:b/>
+                <w:color w:val="E36C0A" w:themeColor="accent6" w:themeShade="BF"/>
+              </w:rPr>
+            </w:pPr>
+            <w:r>
+              <w:rPr>
+                <w:b/>
+                <w:color w:val="E36C0A" w:themeColor="accent6" w:themeShade="BF"/>
+              </w:rPr>
+              <w:t>Examples:</w:t>
+            </w:r>
+          </w:p>
+          <w:p>
+            <w:pPr>
+              <w:rPr>
+                <w:rFonts w:ascii="Courier New" w:hAnsi="Courier New" w:cs="Courier New"/>
+                <w:b/>
+              </w:rPr>
+            </w:pPr>
+            <w:r>
+              <w:rPr>
+                <w:rFonts w:ascii="Courier New" w:hAnsi="Courier New" w:cs="Courier New"/>
+                <w:b/>
+              </w:rPr>
+              <w:t xml:space="preserve">&gt; </w:t>
+            </w:r>
             <w:proofErr w:type="spellStart"/>
             <w:r>
               <w:rPr>
-                <w:b/>
-                <w:color w:val="0000FF"/>
-              </w:rPr>
-              <w:t>Functor</w:t>
+                <w:rFonts w:ascii="Courier New" w:hAnsi="Courier New" w:cs="Courier New"/>
+                <w:b/>
+                <w:color w:val="0070C0"/>
+              </w:rPr>
+              <w:t>fmap</w:t>
             </w:r>
             <w:proofErr w:type="spellEnd"/>
             <w:r>
               <w:rPr>
-                <w:b/>
-                <w:color w:val="0000FF"/>
-              </w:rPr>
-              <w:t xml:space="preserve"> Law #1:</w:t>
-            </w:r>
-            <w:r>
-              <w:rPr>
-                <w:color w:val="0000FF"/>
+                <w:rFonts w:ascii="Courier New" w:hAnsi="Courier New" w:cs="Courier New"/>
+                <w:b/>
+                <w:color w:val="0070C0"/>
               </w:rPr>
               <w:t xml:space="preserve"> </w:t>
             </w:r>
             <w:r>
               <w:rPr>
-                <w:b/>
-                <w:color w:val="FF0000"/>
-              </w:rPr>
-              <w:t xml:space="preserve">If we map the id function over a </w:t>
+                <w:rFonts w:ascii="Courier New" w:hAnsi="Courier New" w:cs="Courier New"/>
+                <w:b/>
+                <w:color w:val="0000FF"/>
+              </w:rPr>
+              <w:t xml:space="preserve">id </w:t>
+            </w:r>
+            <w:r>
+              <w:rPr>
+                <w:rFonts w:ascii="Courier New" w:hAnsi="Courier New" w:cs="Courier New"/>
+                <w:b/>
+              </w:rPr>
+              <w:t>(Just 3)</w:t>
+            </w:r>
+          </w:p>
+          <w:p>
+            <w:pPr>
+              <w:rPr>
+                <w:rFonts w:ascii="Courier New" w:hAnsi="Courier New" w:cs="Courier New"/>
+                <w:b/>
+              </w:rPr>
+            </w:pPr>
+            <w:r>
+              <w:rPr>
+                <w:rFonts w:ascii="Courier New" w:hAnsi="Courier New" w:cs="Courier New"/>
+                <w:b/>
+              </w:rPr>
+              <w:t>Just 3</w:t>
+            </w:r>
+          </w:p>
+          <w:p>
+            <w:pPr>
+              <w:rPr>
+                <w:rFonts w:ascii="Courier New" w:hAnsi="Courier New" w:cs="Courier New"/>
+                <w:b/>
+              </w:rPr>
+            </w:pPr>
+            <w:r>
+              <w:rPr>
+                <w:rFonts w:ascii="Courier New" w:hAnsi="Courier New" w:cs="Courier New"/>
+                <w:b/>
+              </w:rPr>
+              <w:t xml:space="preserve">&gt; </w:t>
             </w:r>
             <w:proofErr w:type="spellStart"/>
             <w:r>
               <w:rPr>
-                <w:b/>
-                <w:color w:val="FF0000"/>
-              </w:rPr>
-              <w:t>Functor</w:t>
+                <w:rFonts w:ascii="Courier New" w:hAnsi="Courier New" w:cs="Courier New"/>
+                <w:b/>
+                <w:color w:val="0070C0"/>
+              </w:rPr>
+              <w:t>fmap</w:t>
             </w:r>
             <w:proofErr w:type="spellEnd"/>
             <w:r>
               <w:rPr>
-                <w:b/>
-                <w:color w:val="FF0000"/>
-              </w:rPr>
-              <w:t xml:space="preserve">, the </w:t>
+                <w:rFonts w:ascii="Courier New" w:hAnsi="Courier New" w:cs="Courier New"/>
+                <w:b/>
+              </w:rPr>
+              <w:t xml:space="preserve"> </w:t>
             </w:r>
             <w:proofErr w:type="spellStart"/>
             <w:r>
               <w:rPr>
-                <w:b/>
-                <w:color w:val="FF0000"/>
-              </w:rPr>
-              <w:t>Functor</w:t>
+                <w:rFonts w:ascii="Courier New" w:hAnsi="Courier New" w:cs="Courier New"/>
+                <w:b/>
+                <w:color w:val="0000FF"/>
+              </w:rPr>
+              <w:t>id</w:t>
             </w:r>
             <w:proofErr w:type="spellEnd"/>
             <w:r>
               <w:rPr>
-                <w:b/>
-                <w:color w:val="FF0000"/>
-              </w:rPr>
-              <w:t xml:space="preserve"> that we get back should be the same as the original </w:t>
+                <w:rFonts w:ascii="Courier New" w:hAnsi="Courier New" w:cs="Courier New"/>
+                <w:b/>
+              </w:rPr>
+              <w:t xml:space="preserve"> </w:t>
+            </w:r>
+            <w:r>
+              <w:rPr>
+                <w:rFonts w:ascii="Courier New" w:hAnsi="Courier New" w:cs="Courier New"/>
+                <w:b/>
+                <w:color w:val="00B050"/>
+              </w:rPr>
+              <w:t>Nothing</w:t>
+            </w:r>
+          </w:p>
+          <w:p>
+            <w:pPr>
+              <w:rPr>
+                <w:rFonts w:ascii="Courier New" w:hAnsi="Courier New" w:cs="Courier New"/>
+                <w:b/>
+                <w:color w:val="00B050"/>
+              </w:rPr>
+            </w:pPr>
+            <w:r>
+              <w:rPr>
+                <w:rFonts w:ascii="Courier New" w:hAnsi="Courier New" w:cs="Courier New"/>
+                <w:b/>
+                <w:color w:val="00B050"/>
+              </w:rPr>
+              <w:t>Nothing</w:t>
+            </w:r>
+          </w:p>
+          <w:p>
+            <w:pPr>
+              <w:rPr>
+                <w:rFonts w:ascii="Courier New" w:hAnsi="Courier New" w:cs="Courier New"/>
+                <w:b/>
+              </w:rPr>
+            </w:pPr>
+            <w:r>
+              <w:rPr>
+                <w:rFonts w:ascii="Courier New" w:hAnsi="Courier New" w:cs="Courier New"/>
+                <w:b/>
+              </w:rPr>
+              <w:t xml:space="preserve">&gt; </w:t>
             </w:r>
             <w:proofErr w:type="spellStart"/>
             <w:r>
               <w:rPr>
-                <w:b/>
-                <w:color w:val="FF0000"/>
-              </w:rPr>
-              <w:t>Functor</w:t>
+                <w:rFonts w:ascii="Courier New" w:hAnsi="Courier New" w:cs="Courier New"/>
+                <w:b/>
+                <w:color w:val="0070C0"/>
+              </w:rPr>
+              <w:t>fmap</w:t>
             </w:r>
             <w:proofErr w:type="spellEnd"/>
             <w:r>
-              <w:t>.</w:t>
-            </w:r>
-          </w:p>
-          <w:p/>
-          <w:p>
-            <w:pPr>
-              <w:rPr>
-                <w:b/>
-                <w:color w:val="E36C0A" w:themeColor="accent6" w:themeShade="BF"/>
-              </w:rPr>
-            </w:pPr>
-            <w:r>
-              <w:rPr>
-                <w:b/>
-                <w:color w:val="E36C0A" w:themeColor="accent6" w:themeShade="BF"/>
-              </w:rPr>
-              <w:t>Examples:</w:t>
-            </w:r>
-          </w:p>
-          <w:p>
-            <w:pPr>
-              <w:rPr>
-                <w:rFonts w:ascii="Courier New" w:hAnsi="Courier New" w:cs="Courier New"/>
-                <w:b/>
-              </w:rPr>
-            </w:pPr>
-            <w:r>
-              <w:rPr>
-                <w:rFonts w:ascii="Courier New" w:hAnsi="Courier New" w:cs="Courier New"/>
-                <w:b/>
-              </w:rPr>
-              <w:t xml:space="preserve">&gt; </w:t>
-            </w:r>
-            <w:proofErr w:type="spellStart"/>
-            <w:r>
-              <w:rPr>
-                <w:rFonts w:ascii="Courier New" w:hAnsi="Courier New" w:cs="Courier New"/>
-                <w:b/>
-                <w:color w:val="0070C0"/>
-              </w:rPr>
-              <w:t>fmap</w:t>
-            </w:r>
-            <w:proofErr w:type="spellEnd"/>
-            <w:r>
-              <w:rPr>
-                <w:rFonts w:ascii="Courier New" w:hAnsi="Courier New" w:cs="Courier New"/>
-                <w:b/>
-                <w:color w:val="0070C0"/>
+              <w:rPr>
+                <w:rFonts w:ascii="Courier New" w:hAnsi="Courier New" w:cs="Courier New"/>
+                <w:b/>
               </w:rPr>
               <w:t xml:space="preserve"> </w:t>
             </w:r>
@@ -30899,144 +30735,8 @@
                 <w:b/>
                 <w:color w:val="0000FF"/>
               </w:rPr>
-              <w:t xml:space="preserve">id </w:t>
-            </w:r>
-            <w:r>
-              <w:rPr>
-                <w:rFonts w:ascii="Courier New" w:hAnsi="Courier New" w:cs="Courier New"/>
-                <w:b/>
-              </w:rPr>
-              <w:t>(Just 3)</w:t>
-            </w:r>
-          </w:p>
-          <w:p>
-            <w:pPr>
-              <w:rPr>
-                <w:rFonts w:ascii="Courier New" w:hAnsi="Courier New" w:cs="Courier New"/>
-                <w:b/>
-              </w:rPr>
-            </w:pPr>
-            <w:r>
-              <w:rPr>
-                <w:rFonts w:ascii="Courier New" w:hAnsi="Courier New" w:cs="Courier New"/>
-                <w:b/>
-              </w:rPr>
-              <w:t>Just 3</w:t>
-            </w:r>
-          </w:p>
-          <w:p>
-            <w:pPr>
-              <w:rPr>
-                <w:rFonts w:ascii="Courier New" w:hAnsi="Courier New" w:cs="Courier New"/>
-                <w:b/>
-              </w:rPr>
-            </w:pPr>
-            <w:r>
-              <w:rPr>
-                <w:rFonts w:ascii="Courier New" w:hAnsi="Courier New" w:cs="Courier New"/>
-                <w:b/>
-              </w:rPr>
-              <w:t xml:space="preserve">&gt; </w:t>
-            </w:r>
-            <w:proofErr w:type="spellStart"/>
-            <w:r>
-              <w:rPr>
-                <w:rFonts w:ascii="Courier New" w:hAnsi="Courier New" w:cs="Courier New"/>
-                <w:b/>
-                <w:color w:val="0070C0"/>
-              </w:rPr>
-              <w:t>fmap</w:t>
-            </w:r>
-            <w:proofErr w:type="spellEnd"/>
-            <w:r>
-              <w:rPr>
-                <w:rFonts w:ascii="Courier New" w:hAnsi="Courier New" w:cs="Courier New"/>
-                <w:b/>
-              </w:rPr>
-              <w:t xml:space="preserve"> </w:t>
-            </w:r>
-            <w:proofErr w:type="spellStart"/>
-            <w:r>
-              <w:rPr>
-                <w:rFonts w:ascii="Courier New" w:hAnsi="Courier New" w:cs="Courier New"/>
-                <w:b/>
-                <w:color w:val="0000FF"/>
-              </w:rPr>
               <w:t>id</w:t>
             </w:r>
-            <w:proofErr w:type="spellEnd"/>
-            <w:r>
-              <w:rPr>
-                <w:rFonts w:ascii="Courier New" w:hAnsi="Courier New" w:cs="Courier New"/>
-                <w:b/>
-              </w:rPr>
-              <w:t xml:space="preserve"> </w:t>
-            </w:r>
-            <w:r>
-              <w:rPr>
-                <w:rFonts w:ascii="Courier New" w:hAnsi="Courier New" w:cs="Courier New"/>
-                <w:b/>
-                <w:color w:val="00B050"/>
-              </w:rPr>
-              <w:t>Nothing</w:t>
-            </w:r>
-          </w:p>
-          <w:p>
-            <w:pPr>
-              <w:rPr>
-                <w:rFonts w:ascii="Courier New" w:hAnsi="Courier New" w:cs="Courier New"/>
-                <w:b/>
-                <w:color w:val="00B050"/>
-              </w:rPr>
-            </w:pPr>
-            <w:r>
-              <w:rPr>
-                <w:rFonts w:ascii="Courier New" w:hAnsi="Courier New" w:cs="Courier New"/>
-                <w:b/>
-                <w:color w:val="00B050"/>
-              </w:rPr>
-              <w:t>Nothing</w:t>
-            </w:r>
-          </w:p>
-          <w:p>
-            <w:pPr>
-              <w:rPr>
-                <w:rFonts w:ascii="Courier New" w:hAnsi="Courier New" w:cs="Courier New"/>
-                <w:b/>
-              </w:rPr>
-            </w:pPr>
-            <w:r>
-              <w:rPr>
-                <w:rFonts w:ascii="Courier New" w:hAnsi="Courier New" w:cs="Courier New"/>
-                <w:b/>
-              </w:rPr>
-              <w:t xml:space="preserve">&gt; </w:t>
-            </w:r>
-            <w:proofErr w:type="spellStart"/>
-            <w:r>
-              <w:rPr>
-                <w:rFonts w:ascii="Courier New" w:hAnsi="Courier New" w:cs="Courier New"/>
-                <w:b/>
-                <w:color w:val="0070C0"/>
-              </w:rPr>
-              <w:t>fmap</w:t>
-            </w:r>
-            <w:proofErr w:type="spellEnd"/>
-            <w:r>
-              <w:rPr>
-                <w:rFonts w:ascii="Courier New" w:hAnsi="Courier New" w:cs="Courier New"/>
-                <w:b/>
-              </w:rPr>
-              <w:t xml:space="preserve"> </w:t>
-            </w:r>
-            <w:r>
-              <w:rPr>
-                <w:rFonts w:ascii="Courier New" w:hAnsi="Courier New" w:cs="Courier New"/>
-                <w:b/>
-                <w:color w:val="0000FF"/>
-              </w:rPr>
-              <w:t>id</w:t>
-            </w:r>
             <w:r>
               <w:rPr>
                 <w:rFonts w:ascii="Courier New" w:hAnsi="Courier New" w:cs="Courier New"/>
@@ -31053,8 +30753,6 @@
               </w:rPr>
               <w:t>[1, 2, 3]</w:t>
             </w:r>
-            <w:bookmarkStart w:id="0" w:name="_GoBack"/>
-            <w:bookmarkEnd w:id="0"/>
           </w:p>
         </w:tc>
         <w:tc>
@@ -31066,21 +30764,12 @@
             <w:vAlign w:val="center"/>
           </w:tcPr>
           <w:p>
-            <w:proofErr w:type="spellStart"/>
-            <w:r>
-              <w:rPr>
-                <w:b/>
-                <w:color w:val="0000FF"/>
-              </w:rPr>
-              <w:t>Functor</w:t>
-            </w:r>
-            <w:proofErr w:type="spellEnd"/>
-            <w:r>
-              <w:rPr>
-                <w:b/>
-                <w:color w:val="0000FF"/>
-              </w:rPr>
-              <w:t xml:space="preserve"> Law #</w:t>
+            <w:r>
+              <w:rPr>
+                <w:b/>
+                <w:color w:val="0000FF"/>
+              </w:rPr>
+              <w:t>Functor Law #</w:t>
             </w:r>
             <w:r>
               <w:rPr>
@@ -31107,39 +30796,7 @@
                 <w:b/>
                 <w:color w:val="FF0000"/>
               </w:rPr>
-              <w:t xml:space="preserve">Composing two functions and then mapping the resulting (composed) function over a </w:t>
-            </w:r>
-            <w:proofErr w:type="spellStart"/>
-            <w:r>
-              <w:rPr>
-                <w:b/>
-                <w:color w:val="FF0000"/>
-              </w:rPr>
-              <w:t>Functor</w:t>
-            </w:r>
-            <w:proofErr w:type="spellEnd"/>
-            <w:r>
-              <w:rPr>
-                <w:b/>
-                <w:color w:val="FF0000"/>
-              </w:rPr>
-              <w:t xml:space="preserve"> should be the same as first mapping one function over the </w:t>
-            </w:r>
-            <w:proofErr w:type="spellStart"/>
-            <w:r>
-              <w:rPr>
-                <w:b/>
-                <w:color w:val="FF0000"/>
-              </w:rPr>
-              <w:t>Functor</w:t>
-            </w:r>
-            <w:proofErr w:type="spellEnd"/>
-            <w:r>
-              <w:rPr>
-                <w:b/>
-                <w:color w:val="FF0000"/>
-              </w:rPr>
-              <w:t xml:space="preserve"> and then mapping the other one</w:t>
+              <w:t>Composing two functions and then mapping the resulting (composed) function over a Functor should be the same as first mapping one function over the Functor and then mapping the other one</w:t>
             </w:r>
             <w:r>
               <w:t>.</w:t>
@@ -31237,23 +30894,7 @@
                 <w:b/>
                 <w:color w:val="00B050"/>
               </w:rPr>
-              <w:t xml:space="preserve">The </w:t>
-            </w:r>
-            <w:proofErr w:type="spellStart"/>
-            <w:r>
-              <w:rPr>
-                <w:b/>
-                <w:color w:val="00B050"/>
-              </w:rPr>
-              <w:t>Functor</w:t>
-            </w:r>
-            <w:proofErr w:type="spellEnd"/>
-            <w:r>
-              <w:rPr>
-                <w:b/>
-                <w:color w:val="00B050"/>
-              </w:rPr>
-              <w:t xml:space="preserve"> laws are NOT enforced.  They are good </w:t>
+              <w:t xml:space="preserve">The Functor laws are NOT enforced.  They are good </w:t>
             </w:r>
             <w:proofErr w:type="gramStart"/>
             <w:r>
@@ -31275,6 +30916,823 @@
         </w:tc>
       </w:tr>
     </w:tbl>
+    <w:p>
+      <w:pPr>
+        <w:rPr>
+          <w:sz w:val="6"/>
+          <w:szCs w:val="6"/>
+        </w:rPr>
+      </w:pPr>
+    </w:p>
+    <w:p>
+      <w:pPr>
+        <w:jc w:val="center"/>
+        <w:rPr>
+          <w:b/>
+          <w:color w:val="008000"/>
+          <w:sz w:val="30"/>
+          <w:szCs w:val="30"/>
+        </w:rPr>
+      </w:pPr>
+      <w:r>
+        <w:rPr>
+          <w:b/>
+          <w:color w:val="008000"/>
+          <w:sz w:val="30"/>
+          <w:szCs w:val="30"/>
+        </w:rPr>
+        <w:t xml:space="preserve">Lecture #09 – Applicative </w:t>
+      </w:r>
+      <w:proofErr w:type="spellStart"/>
+      <w:r>
+        <w:rPr>
+          <w:b/>
+          <w:color w:val="008000"/>
+          <w:sz w:val="30"/>
+          <w:szCs w:val="30"/>
+        </w:rPr>
+        <w:t>Functors</w:t>
+      </w:r>
+      <w:proofErr w:type="spellEnd"/>
+    </w:p>
+    <w:p>
+      <w:pPr>
+        <w:rPr>
+          <w:sz w:val="6"/>
+          <w:szCs w:val="6"/>
+        </w:rPr>
+      </w:pPr>
+    </w:p>
+    <w:tbl>
+      <w:tblPr>
+        <w:tblW w:w="11727" w:type="dxa"/>
+        <w:jc w:val="center"/>
+        <w:tblBorders>
+          <w:top w:val="single" w:sz="4" w:space="0" w:color="auto"/>
+          <w:left w:val="single" w:sz="4" w:space="0" w:color="auto"/>
+          <w:bottom w:val="single" w:sz="4" w:space="0" w:color="auto"/>
+          <w:right w:val="single" w:sz="4" w:space="0" w:color="auto"/>
+          <w:insideH w:val="single" w:sz="4" w:space="0" w:color="auto"/>
+          <w:insideV w:val="single" w:sz="4" w:space="0" w:color="auto"/>
+        </w:tblBorders>
+        <w:tblLook w:val="00A0" w:firstRow="1" w:lastRow="0" w:firstColumn="1" w:lastColumn="0" w:noHBand="0" w:noVBand="0"/>
+      </w:tblPr>
+      <w:tblGrid>
+        <w:gridCol w:w="2264"/>
+        <w:gridCol w:w="5400"/>
+        <w:gridCol w:w="4063"/>
+      </w:tblGrid>
+      <w:tr>
+        <w:trPr>
+          <w:trHeight w:val="593"/>
+          <w:jc w:val="center"/>
+        </w:trPr>
+        <w:tc>
+          <w:tcPr>
+            <w:tcW w:w="2264" w:type="dxa"/>
+            <w:vMerge w:val="restart"/>
+            <w:vAlign w:val="center"/>
+          </w:tcPr>
+          <w:p>
+            <w:pPr>
+              <w:rPr>
+                <w:b/>
+                <w:color w:val="0000FF"/>
+              </w:rPr>
+            </w:pPr>
+          </w:p>
+          <w:p>
+            <w:proofErr w:type="spellStart"/>
+            <w:r>
+              <w:rPr>
+                <w:b/>
+                <w:color w:val="0000FF"/>
+              </w:rPr>
+              <w:t>Functor</w:t>
+            </w:r>
+            <w:proofErr w:type="spellEnd"/>
+            <w:r>
+              <w:t xml:space="preserve"> – </w:t>
+            </w:r>
+            <w:r>
+              <w:rPr>
+                <w:b/>
+                <w:color w:val="00B050"/>
+              </w:rPr>
+              <w:t>Something that can be mapped over</w:t>
+            </w:r>
+            <w:r>
+              <w:t xml:space="preserve">. </w:t>
+            </w:r>
+            <w:r>
+              <w:rPr>
+                <w:b/>
+                <w:color w:val="FF0000"/>
+              </w:rPr>
+              <w:t xml:space="preserve"> Allow you to map functions over different data types</w:t>
+            </w:r>
+            <w:r>
+              <w:t xml:space="preserve">. </w:t>
+            </w:r>
+            <w:r>
+              <w:rPr>
+                <w:b/>
+              </w:rPr>
+              <w:t>Examples</w:t>
+            </w:r>
+            <w:r>
+              <w:t>:</w:t>
+            </w:r>
+          </w:p>
+          <w:p>
+            <w:pPr>
+              <w:pStyle w:val="ListParagraph"/>
+              <w:numPr>
+                <w:ilvl w:val="0"/>
+                <w:numId w:val="2"/>
+              </w:numPr>
+              <w:rPr>
+                <w:b/>
+              </w:rPr>
+            </w:pPr>
+            <w:r>
+              <w:rPr>
+                <w:b/>
+                <w:color w:val="E36C0A" w:themeColor="accent6" w:themeShade="BF"/>
+              </w:rPr>
+              <w:t>Maybe</w:t>
+            </w:r>
+          </w:p>
+          <w:p>
+            <w:pPr>
+              <w:pStyle w:val="ListParagraph"/>
+              <w:numPr>
+                <w:ilvl w:val="0"/>
+                <w:numId w:val="2"/>
+              </w:numPr>
+            </w:pPr>
+            <w:r>
+              <w:rPr>
+                <w:b/>
+                <w:color w:val="E36C0A" w:themeColor="accent6" w:themeShade="BF"/>
+              </w:rPr>
+              <w:t>Either</w:t>
+            </w:r>
+          </w:p>
+          <w:p>
+            <w:pPr>
+              <w:pStyle w:val="ListParagraph"/>
+              <w:numPr>
+                <w:ilvl w:val="0"/>
+                <w:numId w:val="2"/>
+              </w:numPr>
+            </w:pPr>
+            <w:r>
+              <w:rPr>
+                <w:b/>
+                <w:color w:val="E36C0A" w:themeColor="accent6" w:themeShade="BF"/>
+              </w:rPr>
+              <w:t>IO</w:t>
+            </w:r>
+          </w:p>
+          <w:p>
+            <w:pPr>
+              <w:pStyle w:val="ListParagraph"/>
+              <w:numPr>
+                <w:ilvl w:val="0"/>
+                <w:numId w:val="2"/>
+              </w:numPr>
+            </w:pPr>
+            <w:r>
+              <w:rPr>
+                <w:b/>
+                <w:color w:val="E36C0A" w:themeColor="accent6" w:themeShade="BF"/>
+              </w:rPr>
+              <w:t>Lists</w:t>
+            </w:r>
+          </w:p>
+          <w:p>
+            <w:pPr>
+              <w:pStyle w:val="ListParagraph"/>
+              <w:numPr>
+                <w:ilvl w:val="0"/>
+                <w:numId w:val="2"/>
+              </w:numPr>
+            </w:pPr>
+            <w:r>
+              <w:rPr>
+                <w:b/>
+                <w:color w:val="E36C0A" w:themeColor="accent6" w:themeShade="BF"/>
+              </w:rPr>
+              <w:t>&lt;*&gt;</w:t>
+            </w:r>
+          </w:p>
+        </w:tc>
+        <w:tc>
+          <w:tcPr>
+            <w:tcW w:w="5400" w:type="dxa"/>
+            <w:tcBorders>
+              <w:right w:val="single" w:sz="4" w:space="0" w:color="auto"/>
+            </w:tcBorders>
+            <w:vAlign w:val="center"/>
+          </w:tcPr>
+          <w:p>
+            <w:r>
+              <w:rPr>
+                <w:b/>
+                <w:color w:val="0000FF"/>
+              </w:rPr>
+              <w:t xml:space="preserve">Applicative </w:t>
+            </w:r>
+            <w:proofErr w:type="spellStart"/>
+            <w:r>
+              <w:rPr>
+                <w:b/>
+                <w:color w:val="0000FF"/>
+              </w:rPr>
+              <w:t>Typeclass</w:t>
+            </w:r>
+            <w:proofErr w:type="spellEnd"/>
+            <w:r>
+              <w:t xml:space="preserve"> – Allows you to use normal functions on values that have a context (i.e. are inside a </w:t>
+            </w:r>
+            <w:proofErr w:type="spellStart"/>
+            <w:r>
+              <w:t>functor</w:t>
+            </w:r>
+            <w:proofErr w:type="spellEnd"/>
+            <w:r>
+              <w:t>).</w:t>
+            </w:r>
+          </w:p>
+        </w:tc>
+        <w:tc>
+          <w:tcPr>
+            <w:tcW w:w="4063" w:type="dxa"/>
+            <w:vMerge w:val="restart"/>
+            <w:tcBorders>
+              <w:top w:val="single" w:sz="4" w:space="0" w:color="auto"/>
+              <w:left w:val="single" w:sz="4" w:space="0" w:color="auto"/>
+              <w:right w:val="single" w:sz="4" w:space="0" w:color="auto"/>
+            </w:tcBorders>
+            <w:vAlign w:val="center"/>
+          </w:tcPr>
+          <w:p>
+            <w:proofErr w:type="gramStart"/>
+            <w:r>
+              <w:rPr>
+                <w:rFonts w:ascii="Courier New" w:hAnsi="Courier New" w:cs="Courier New"/>
+                <w:b/>
+                <w:color w:val="0000FF"/>
+                <w14:textFill>
+                  <w14:solidFill>
+                    <w14:srgbClr w14:val="0000FF">
+                      <w14:lumMod w14:val="75000"/>
+                    </w14:srgbClr>
+                  </w14:solidFill>
+                </w14:textFill>
+              </w:rPr>
+              <w:t>return</w:t>
+            </w:r>
+            <w:proofErr w:type="gramEnd"/>
+            <w:r>
+              <w:t xml:space="preserve"> – Monad equivalent of “pure” for Applicative Functors.</w:t>
+            </w:r>
+          </w:p>
+          <w:p/>
+          <w:p>
+            <w:pPr>
+              <w:rPr>
+                <w:b/>
+              </w:rPr>
+            </w:pPr>
+            <w:r>
+              <w:rPr>
+                <w:b/>
+                <w:color w:val="FF0000"/>
+              </w:rPr>
+              <w:t xml:space="preserve">Cannot use </w:t>
+            </w:r>
+            <w:proofErr w:type="spellStart"/>
+            <w:r>
+              <w:rPr>
+                <w:rFonts w:ascii="Courier New" w:hAnsi="Courier New" w:cs="Courier New"/>
+                <w:b/>
+                <w:color w:val="7030A0"/>
+              </w:rPr>
+              <w:t>fmap</w:t>
+            </w:r>
+            <w:proofErr w:type="spellEnd"/>
+            <w:r>
+              <w:rPr>
+                <w:b/>
+                <w:color w:val="7030A0"/>
+              </w:rPr>
+              <w:t xml:space="preserve"> </w:t>
+            </w:r>
+            <w:r>
+              <w:rPr>
+                <w:b/>
+                <w:color w:val="FF0000"/>
+              </w:rPr>
+              <w:t xml:space="preserve">in the definition of a </w:t>
+            </w:r>
+            <w:r>
+              <w:rPr>
+                <w:rFonts w:ascii="Courier New" w:hAnsi="Courier New" w:cs="Courier New"/>
+                <w:b/>
+                <w:color w:val="7030A0"/>
+              </w:rPr>
+              <w:t>Monad</w:t>
+            </w:r>
+            <w:r>
+              <w:rPr>
+                <w:b/>
+                <w:color w:val="FF0000"/>
+              </w:rPr>
+              <w:t xml:space="preserve"> since </w:t>
+            </w:r>
+            <w:proofErr w:type="spellStart"/>
+            <w:r>
+              <w:rPr>
+                <w:rFonts w:ascii="Courier New" w:hAnsi="Courier New" w:cs="Courier New"/>
+                <w:b/>
+                <w:color w:val="7030A0"/>
+              </w:rPr>
+              <w:t>fmap</w:t>
+            </w:r>
+            <w:proofErr w:type="spellEnd"/>
+            <w:r>
+              <w:rPr>
+                <w:b/>
+                <w:color w:val="FF0000"/>
+              </w:rPr>
+              <w:t xml:space="preserve"> returns a boxed value while the function of the </w:t>
+            </w:r>
+            <w:r>
+              <w:rPr>
+                <w:rFonts w:ascii="Courier New" w:hAnsi="Courier New" w:cs="Courier New"/>
+                <w:b/>
+                <w:color w:val="7030A0"/>
+              </w:rPr>
+              <w:t>M</w:t>
+            </w:r>
+            <w:r>
+              <w:rPr>
+                <w:rFonts w:ascii="Courier New" w:hAnsi="Courier New" w:cs="Courier New"/>
+                <w:b/>
+                <w:color w:val="7030A0"/>
+              </w:rPr>
+              <w:t>onad</w:t>
+            </w:r>
+            <w:r>
+              <w:rPr>
+                <w:b/>
+                <w:color w:val="FF0000"/>
+              </w:rPr>
+              <w:t xml:space="preserve"> returns a boxed value.  Hence, if you used </w:t>
+            </w:r>
+            <w:proofErr w:type="spellStart"/>
+            <w:r>
+              <w:rPr>
+                <w:rFonts w:ascii="Courier New" w:hAnsi="Courier New" w:cs="Courier New"/>
+                <w:b/>
+                <w:color w:val="7030A0"/>
+              </w:rPr>
+              <w:t>fmap</w:t>
+            </w:r>
+            <w:proofErr w:type="spellEnd"/>
+            <w:r>
+              <w:rPr>
+                <w:b/>
+                <w:color w:val="FF0000"/>
+              </w:rPr>
+              <w:t xml:space="preserve"> with a </w:t>
+            </w:r>
+            <w:r>
+              <w:rPr>
+                <w:rFonts w:ascii="Courier New" w:hAnsi="Courier New" w:cs="Courier New"/>
+                <w:b/>
+                <w:color w:val="7030A0"/>
+              </w:rPr>
+              <w:t>Monad</w:t>
+            </w:r>
+            <w:r>
+              <w:rPr>
+                <w:b/>
+                <w:color w:val="FF0000"/>
+              </w:rPr>
+              <w:t xml:space="preserve">, you would </w:t>
+            </w:r>
+            <w:r>
+              <w:rPr>
+                <w:b/>
+                <w:color w:val="00B050"/>
+              </w:rPr>
+              <w:t>return a double boxed value</w:t>
+            </w:r>
+            <w:r>
+              <w:rPr>
+                <w:b/>
+                <w:color w:val="FF0000"/>
+              </w:rPr>
+              <w:t>.</w:t>
+            </w:r>
+          </w:p>
+        </w:tc>
+      </w:tr>
+      <w:tr>
+        <w:trPr>
+          <w:trHeight w:val="348"/>
+          <w:jc w:val="center"/>
+        </w:trPr>
+        <w:tc>
+          <w:tcPr>
+            <w:tcW w:w="2264" w:type="dxa"/>
+            <w:vMerge/>
+            <w:vAlign w:val="center"/>
+          </w:tcPr>
+          <w:p>
+            <w:pPr>
+              <w:rPr>
+                <w:b/>
+                <w:color w:val="0000FF"/>
+              </w:rPr>
+            </w:pPr>
+          </w:p>
+        </w:tc>
+        <w:tc>
+          <w:tcPr>
+            <w:tcW w:w="5400" w:type="dxa"/>
+            <w:tcBorders>
+              <w:right w:val="single" w:sz="4" w:space="0" w:color="auto"/>
+            </w:tcBorders>
+            <w:vAlign w:val="center"/>
+          </w:tcPr>
+          <w:p>
+            <w:r>
+              <w:rPr>
+                <w:b/>
+                <w:color w:val="0000FF"/>
+              </w:rPr>
+              <w:t>Monad</w:t>
+            </w:r>
+            <w:r>
+              <w:t xml:space="preserve">: Given a value of type, </w:t>
+            </w:r>
+            <w:r>
+              <w:rPr>
+                <w:rFonts w:ascii="Courier New" w:hAnsi="Courier New" w:cs="Courier New"/>
+                <w:b/>
+              </w:rPr>
+              <w:t>a</w:t>
+            </w:r>
+            <w:r>
+              <w:t xml:space="preserve">, in a context, </w:t>
+            </w:r>
+            <w:r>
+              <w:rPr>
+                <w:rFonts w:ascii="Courier New" w:hAnsi="Courier New" w:cs="Courier New"/>
+                <w:b/>
+              </w:rPr>
+              <w:t>m</w:t>
+            </w:r>
+            <w:r>
+              <w:t xml:space="preserve">, apply a function that takes a normal value of type </w:t>
+            </w:r>
+            <w:proofErr w:type="gramStart"/>
+            <w:r>
+              <w:rPr>
+                <w:rFonts w:ascii="Courier New" w:hAnsi="Courier New" w:cs="Courier New"/>
+                <w:b/>
+              </w:rPr>
+              <w:t>a</w:t>
+            </w:r>
+            <w:r>
+              <w:t xml:space="preserve"> and</w:t>
+            </w:r>
+            <w:proofErr w:type="gramEnd"/>
+            <w:r>
+              <w:t xml:space="preserve"> returns a value in the context </w:t>
+            </w:r>
+            <w:r>
+              <w:rPr>
+                <w:rFonts w:ascii="Courier New" w:hAnsi="Courier New" w:cs="Courier New"/>
+                <w:b/>
+              </w:rPr>
+              <w:t>m</w:t>
+            </w:r>
+            <w:r>
+              <w:t>.</w:t>
+            </w:r>
+          </w:p>
+          <w:p/>
+          <w:p>
+            <w:pPr>
+              <w:rPr>
+                <w:rFonts w:ascii="Courier New" w:hAnsi="Courier New" w:cs="Courier New"/>
+                <w:b/>
+              </w:rPr>
+            </w:pPr>
+            <w:r>
+              <w:rPr>
+                <w:rFonts w:ascii="Courier New" w:hAnsi="Courier New" w:cs="Courier New"/>
+                <w:b/>
+              </w:rPr>
+              <w:t>(&gt;&gt;=) :: (Monad m) =&gt; m a -&gt; (a -&gt; m</w:t>
+            </w:r>
+            <w:r>
+              <w:rPr>
+                <w:rFonts w:ascii="Courier New" w:hAnsi="Courier New" w:cs="Courier New"/>
+                <w:b/>
+              </w:rPr>
+              <w:t xml:space="preserve"> </w:t>
+            </w:r>
+            <w:r>
+              <w:rPr>
+                <w:rFonts w:ascii="Courier New" w:hAnsi="Courier New" w:cs="Courier New"/>
+                <w:b/>
+              </w:rPr>
+              <w:t>b) -&gt; m b</w:t>
+            </w:r>
+          </w:p>
+          <w:p>
+            <w:pPr>
+              <w:rPr>
+                <w:rFonts w:ascii="Courier New" w:hAnsi="Courier New" w:cs="Courier New"/>
+                <w:b/>
+              </w:rPr>
+            </w:pPr>
+          </w:p>
+          <w:p>
+            <w:r>
+              <w:rPr>
+                <w:b/>
+                <w:color w:val="0000FF"/>
+              </w:rPr>
+              <w:t>Monads</w:t>
+            </w:r>
+            <w:r>
+              <w:t xml:space="preserve"> </w:t>
+            </w:r>
+            <w:r>
+              <w:rPr>
+                <w:b/>
+                <w:color w:val="FF0000"/>
+              </w:rPr>
+              <w:t xml:space="preserve">are just applicative </w:t>
+            </w:r>
+            <w:proofErr w:type="spellStart"/>
+            <w:r>
+              <w:rPr>
+                <w:b/>
+                <w:color w:val="FF0000"/>
+              </w:rPr>
+              <w:t>functors</w:t>
+            </w:r>
+            <w:proofErr w:type="spellEnd"/>
+            <w:r>
+              <w:rPr>
+                <w:b/>
+                <w:color w:val="FF0000"/>
+              </w:rPr>
+              <w:t xml:space="preserve"> that support</w:t>
+            </w:r>
+            <w:r>
+              <w:t xml:space="preserve"> </w:t>
+            </w:r>
+            <w:r>
+              <w:rPr>
+                <w:b/>
+                <w:color w:val="0000FF"/>
+              </w:rPr>
+              <w:t>bind</w:t>
+            </w:r>
+            <w:r>
+              <w:t xml:space="preserve"> (</w:t>
+            </w:r>
+            <w:r>
+              <w:rPr>
+                <w:rFonts w:ascii="Courier New" w:hAnsi="Courier New" w:cs="Courier New"/>
+                <w:b/>
+                <w:color w:val="0000FF"/>
+              </w:rPr>
+              <w:t>&gt;&gt;=</w:t>
+            </w:r>
+            <w:r>
+              <w:t>).</w:t>
+            </w:r>
+          </w:p>
+          <w:p/>
+          <w:p>
+            <w:r>
+              <w:rPr>
+                <w:b/>
+                <w:color w:val="00B050"/>
+              </w:rPr>
+              <w:t>Key Difference</w:t>
+            </w:r>
+            <w:r>
+              <w:t xml:space="preserve">: </w:t>
+            </w:r>
+            <w:r>
+              <w:rPr>
+                <w:b/>
+                <w:color w:val="FF0000"/>
+              </w:rPr>
+              <w:t xml:space="preserve">Applicative </w:t>
+            </w:r>
+            <w:proofErr w:type="spellStart"/>
+            <w:r>
+              <w:rPr>
+                <w:b/>
+                <w:color w:val="FF0000"/>
+              </w:rPr>
+              <w:t>functors</w:t>
+            </w:r>
+            <w:proofErr w:type="spellEnd"/>
+            <w:r>
+              <w:rPr>
+                <w:b/>
+                <w:color w:val="FF0000"/>
+              </w:rPr>
+              <w:t xml:space="preserve"> support normal functions that take and return unboxed values while Monads return boxed values</w:t>
+            </w:r>
+            <w:r>
+              <w:t>.</w:t>
+            </w:r>
+          </w:p>
+        </w:tc>
+        <w:tc>
+          <w:tcPr>
+            <w:tcW w:w="4063" w:type="dxa"/>
+            <w:vMerge/>
+            <w:tcBorders>
+              <w:left w:val="single" w:sz="4" w:space="0" w:color="auto"/>
+              <w:right w:val="single" w:sz="4" w:space="0" w:color="auto"/>
+            </w:tcBorders>
+            <w:vAlign w:val="center"/>
+          </w:tcPr>
+          <w:p>
+            <w:pPr>
+              <w:rPr>
+                <w:rFonts w:ascii="Courier New" w:hAnsi="Courier New" w:cs="Courier New"/>
+                <w:b/>
+                <w:color w:val="0000FF"/>
+                <w14:textFill>
+                  <w14:solidFill>
+                    <w14:srgbClr w14:val="0000FF">
+                      <w14:lumMod w14:val="75000"/>
+                    </w14:srgbClr>
+                  </w14:solidFill>
+                </w14:textFill>
+              </w:rPr>
+            </w:pPr>
+          </w:p>
+        </w:tc>
+      </w:tr>
+    </w:tbl>
+    <w:p>
+      <w:pPr>
+        <w:rPr>
+          <w:sz w:val="6"/>
+          <w:szCs w:val="6"/>
+        </w:rPr>
+      </w:pPr>
+    </w:p>
+    <w:p>
+      <w:pPr>
+        <w:rPr>
+          <w:sz w:val="6"/>
+          <w:szCs w:val="6"/>
+        </w:rPr>
+      </w:pPr>
+    </w:p>
+    <w:tbl>
+      <w:tblPr>
+        <w:tblW w:w="11727" w:type="dxa"/>
+        <w:jc w:val="center"/>
+        <w:tblBorders>
+          <w:top w:val="single" w:sz="4" w:space="0" w:color="auto"/>
+          <w:left w:val="single" w:sz="4" w:space="0" w:color="auto"/>
+          <w:bottom w:val="single" w:sz="4" w:space="0" w:color="auto"/>
+          <w:right w:val="single" w:sz="4" w:space="0" w:color="auto"/>
+          <w:insideH w:val="single" w:sz="4" w:space="0" w:color="auto"/>
+          <w:insideV w:val="single" w:sz="4" w:space="0" w:color="auto"/>
+        </w:tblBorders>
+        <w:tblLook w:val="00A0" w:firstRow="1" w:lastRow="0" w:firstColumn="1" w:lastColumn="0" w:noHBand="0" w:noVBand="0"/>
+      </w:tblPr>
+      <w:tblGrid>
+        <w:gridCol w:w="3794"/>
+        <w:gridCol w:w="3600"/>
+        <w:gridCol w:w="4333"/>
+      </w:tblGrid>
+      <w:tr>
+        <w:trPr>
+          <w:trHeight w:val="1592"/>
+          <w:jc w:val="center"/>
+        </w:trPr>
+        <w:tc>
+          <w:tcPr>
+            <w:tcW w:w="3794" w:type="dxa"/>
+            <w:vAlign w:val="center"/>
+          </w:tcPr>
+          <w:p>
+            <w:r>
+              <w:rPr>
+                <w:b/>
+                <w:color w:val="0000FF"/>
+              </w:rPr>
+              <w:t>Monads and Lambda</w:t>
+            </w:r>
+          </w:p>
+          <w:p/>
+          <w:p>
+            <w:r>
+              <w:t xml:space="preserve">When </w:t>
+            </w:r>
+            <w:r>
+              <w:t xml:space="preserve">trying to chain multiple functions together in a Monad, remember the Monad must return a </w:t>
+            </w:r>
+            <w:r>
+              <w:rPr>
+                <w:b/>
+                <w:color w:val="FF0000"/>
+              </w:rPr>
+              <w:t>boxed value</w:t>
+            </w:r>
+            <w:r>
+              <w:t>.  Hence, L</w:t>
+            </w:r>
+            <w:r>
+              <w:rPr>
+                <w:b/>
+                <w:color w:val="00B050"/>
+              </w:rPr>
+              <w:t xml:space="preserve">ambda often </w:t>
+            </w:r>
+            <w:proofErr w:type="gramStart"/>
+            <w:r>
+              <w:rPr>
+                <w:b/>
+                <w:color w:val="00B050"/>
+              </w:rPr>
+              <w:t>work</w:t>
+            </w:r>
+            <w:proofErr w:type="gramEnd"/>
+            <w:r>
+              <w:rPr>
+                <w:b/>
+                <w:color w:val="00B050"/>
+              </w:rPr>
+              <w:t xml:space="preserve"> well as they simplifying boxing</w:t>
+            </w:r>
+            <w:r>
+              <w:t>.</w:t>
+            </w:r>
+          </w:p>
+        </w:tc>
+        <w:tc>
+          <w:tcPr>
+            <w:tcW w:w="3600" w:type="dxa"/>
+            <w:tcBorders>
+              <w:right w:val="single" w:sz="4" w:space="0" w:color="auto"/>
+            </w:tcBorders>
+            <w:vAlign w:val="center"/>
+          </w:tcPr>
+          <w:p>
+            <w:bookmarkStart w:id="0" w:name="_GoBack"/>
+            <w:bookmarkEnd w:id="0"/>
+          </w:p>
+        </w:tc>
+        <w:tc>
+          <w:tcPr>
+            <w:tcW w:w="4333" w:type="dxa"/>
+            <w:tcBorders>
+              <w:top w:val="single" w:sz="4" w:space="0" w:color="auto"/>
+              <w:left w:val="single" w:sz="4" w:space="0" w:color="auto"/>
+              <w:right w:val="single" w:sz="4" w:space="0" w:color="auto"/>
+            </w:tcBorders>
+            <w:vAlign w:val="center"/>
+          </w:tcPr>
+          <w:p>
+            <w:pPr>
+              <w:rPr>
+                <w:b/>
+              </w:rPr>
+            </w:pPr>
+          </w:p>
+        </w:tc>
+      </w:tr>
+    </w:tbl>
+    <w:p>
+      <w:pPr>
+        <w:rPr>
+          <w:sz w:val="6"/>
+          <w:szCs w:val="6"/>
+        </w:rPr>
+      </w:pPr>
+    </w:p>
     <w:p>
       <w:pPr>
         <w:rPr>
@@ -31343,13 +31801,804 @@
       </w:tblPr>
       <w:tblGrid>
         <w:gridCol w:w="3357"/>
-        <w:gridCol w:w="3407"/>
-        <w:gridCol w:w="2481"/>
-        <w:gridCol w:w="2482"/>
+        <w:gridCol w:w="2957"/>
+        <w:gridCol w:w="5413"/>
       </w:tblGrid>
       <w:tr>
         <w:trPr>
-          <w:trHeight w:val="1919"/>
+          <w:trHeight w:val="417"/>
+          <w:jc w:val="center"/>
+        </w:trPr>
+        <w:tc>
+          <w:tcPr>
+            <w:tcW w:w="3357" w:type="dxa"/>
+            <w:vMerge w:val="restart"/>
+            <w:vAlign w:val="center"/>
+          </w:tcPr>
+          <w:p>
+            <w:pPr>
+              <w:jc w:val="center"/>
+              <w:rPr>
+                <w:b/>
+                <w:color w:val="0000FF"/>
+              </w:rPr>
+            </w:pPr>
+            <w:r>
+              <w:rPr>
+                <w:b/>
+                <w:color w:val="0000FF"/>
+              </w:rPr>
+              <w:t xml:space="preserve">Kind of </w:t>
+            </w:r>
+            <w:r>
+              <w:rPr>
+                <w:rFonts w:ascii="Courier New" w:hAnsi="Courier New" w:cs="Courier New"/>
+                <w:b/>
+                <w:color w:val="00B050"/>
+              </w:rPr>
+              <w:t>Show</w:t>
+            </w:r>
+            <w:r>
+              <w:rPr>
+                <w:b/>
+                <w:color w:val="00B050"/>
+              </w:rPr>
+              <w:t xml:space="preserve"> </w:t>
+            </w:r>
+            <w:r>
+              <w:rPr>
+                <w:b/>
+                <w:color w:val="0000FF"/>
+              </w:rPr>
+              <w:t>and show</w:t>
+            </w:r>
+          </w:p>
+          <w:p>
+            <w:pPr>
+              <w:rPr>
+                <w:rFonts w:ascii="Courier New" w:hAnsi="Courier New" w:cs="Courier New"/>
+                <w:b/>
+              </w:rPr>
+            </w:pPr>
+            <w:r>
+              <w:rPr>
+                <w:rFonts w:ascii="Courier New" w:hAnsi="Courier New" w:cs="Courier New"/>
+                <w:b/>
+              </w:rPr>
+              <w:t xml:space="preserve">&gt; </w:t>
+            </w:r>
+            <w:r>
+              <w:rPr>
+                <w:rFonts w:ascii="Courier New" w:hAnsi="Courier New" w:cs="Courier New"/>
+                <w:b/>
+                <w:color w:val="0000FF"/>
+              </w:rPr>
+              <w:t>:k</w:t>
+            </w:r>
+            <w:r>
+              <w:rPr>
+                <w:rFonts w:ascii="Courier New" w:hAnsi="Courier New" w:cs="Courier New"/>
+                <w:b/>
+              </w:rPr>
+              <w:t xml:space="preserve"> </w:t>
+            </w:r>
+            <w:r>
+              <w:rPr>
+                <w:rFonts w:ascii="Courier New" w:hAnsi="Courier New" w:cs="Courier New"/>
+                <w:b/>
+                <w:color w:val="00B050"/>
+              </w:rPr>
+              <w:t>Show</w:t>
+            </w:r>
+          </w:p>
+          <w:p>
+            <w:pPr>
+              <w:rPr>
+                <w:rFonts w:ascii="Courier New" w:hAnsi="Courier New" w:cs="Courier New"/>
+                <w:b/>
+              </w:rPr>
+            </w:pPr>
+            <w:r>
+              <w:rPr>
+                <w:rFonts w:ascii="Courier New" w:hAnsi="Courier New" w:cs="Courier New"/>
+                <w:b/>
+                <w:color w:val="00B050"/>
+              </w:rPr>
+              <w:t>Show</w:t>
+            </w:r>
+            <w:r>
+              <w:rPr>
+                <w:rFonts w:ascii="Courier New" w:hAnsi="Courier New" w:cs="Courier New"/>
+                <w:b/>
+              </w:rPr>
+              <w:t xml:space="preserve"> </w:t>
+            </w:r>
+            <w:r>
+              <w:rPr>
+                <w:rFonts w:ascii="Courier New" w:hAnsi="Courier New" w:cs="Courier New"/>
+                <w:b/>
+                <w:color w:val="FF0000"/>
+              </w:rPr>
+              <w:t>::</w:t>
+            </w:r>
+            <w:r>
+              <w:rPr>
+                <w:rFonts w:ascii="Courier New" w:hAnsi="Courier New" w:cs="Courier New"/>
+                <w:b/>
+              </w:rPr>
+              <w:t xml:space="preserve"> * </w:t>
+            </w:r>
+            <w:r>
+              <w:rPr>
+                <w:rFonts w:ascii="Courier New" w:hAnsi="Courier New" w:cs="Courier New"/>
+                <w:b/>
+                <w:color w:val="FF0000"/>
+              </w:rPr>
+              <w:t>-&gt;</w:t>
+            </w:r>
+            <w:r>
+              <w:rPr>
+                <w:rFonts w:ascii="Courier New" w:hAnsi="Courier New" w:cs="Courier New"/>
+                <w:b/>
+              </w:rPr>
+              <w:t xml:space="preserve"> </w:t>
+            </w:r>
+            <w:r>
+              <w:rPr>
+                <w:rFonts w:ascii="Courier New" w:hAnsi="Courier New" w:cs="Courier New"/>
+                <w:b/>
+                <w:color w:val="0000FF"/>
+              </w:rPr>
+              <w:t>Constraint</w:t>
+            </w:r>
+          </w:p>
+          <w:p>
+            <w:pPr>
+              <w:rPr>
+                <w:b/>
+              </w:rPr>
+            </w:pPr>
+          </w:p>
+          <w:p>
+            <w:pPr>
+              <w:jc w:val="center"/>
+              <w:rPr>
+                <w:b/>
+                <w:color w:val="0000FF"/>
+              </w:rPr>
+            </w:pPr>
+            <w:r>
+              <w:rPr>
+                <w:b/>
+                <w:color w:val="0000FF"/>
+              </w:rPr>
+              <w:t xml:space="preserve">Type and </w:t>
+            </w:r>
+            <w:r>
+              <w:rPr>
+                <w:b/>
+                <w:color w:val="0000FF"/>
+              </w:rPr>
+              <w:t xml:space="preserve">Kind of </w:t>
+            </w:r>
+            <w:r>
+              <w:rPr>
+                <w:rFonts w:ascii="Courier New" w:hAnsi="Courier New" w:cs="Courier New"/>
+                <w:b/>
+                <w:color w:val="E36C0A" w:themeColor="accent6" w:themeShade="BF"/>
+              </w:rPr>
+              <w:t>show</w:t>
+            </w:r>
+          </w:p>
+          <w:p>
+            <w:pPr>
+              <w:rPr>
+                <w:rFonts w:ascii="Courier New" w:hAnsi="Courier New" w:cs="Courier New"/>
+                <w:b/>
+              </w:rPr>
+            </w:pPr>
+            <w:r>
+              <w:rPr>
+                <w:rFonts w:ascii="Courier New" w:hAnsi="Courier New" w:cs="Courier New"/>
+                <w:b/>
+              </w:rPr>
+              <w:t xml:space="preserve">&gt; </w:t>
+            </w:r>
+            <w:r>
+              <w:rPr>
+                <w:rFonts w:ascii="Courier New" w:hAnsi="Courier New" w:cs="Courier New"/>
+                <w:b/>
+                <w:color w:val="0000FF"/>
+              </w:rPr>
+              <w:t>:k</w:t>
+            </w:r>
+            <w:r>
+              <w:rPr>
+                <w:rFonts w:ascii="Courier New" w:hAnsi="Courier New" w:cs="Courier New"/>
+                <w:b/>
+              </w:rPr>
+              <w:t xml:space="preserve"> </w:t>
+            </w:r>
+            <w:r>
+              <w:rPr>
+                <w:rFonts w:ascii="Courier New" w:hAnsi="Courier New" w:cs="Courier New"/>
+                <w:b/>
+                <w:color w:val="E36C0A" w:themeColor="accent6" w:themeShade="BF"/>
+              </w:rPr>
+              <w:t>show</w:t>
+            </w:r>
+          </w:p>
+          <w:p>
+            <w:pPr>
+              <w:rPr>
+                <w:rFonts w:ascii="Courier New" w:hAnsi="Courier New" w:cs="Courier New"/>
+                <w:b/>
+                <w:color w:val="FF0000"/>
+              </w:rPr>
+            </w:pPr>
+            <w:r>
+              <w:rPr>
+                <w:rFonts w:ascii="Courier New" w:hAnsi="Courier New" w:cs="Courier New"/>
+                <w:b/>
+                <w:color w:val="FF0000"/>
+              </w:rPr>
+              <w:t>Error (A function not a type)</w:t>
+            </w:r>
+          </w:p>
+          <w:p>
+            <w:pPr>
+              <w:rPr>
+                <w:rFonts w:ascii="Courier New" w:hAnsi="Courier New" w:cs="Courier New"/>
+                <w:b/>
+              </w:rPr>
+            </w:pPr>
+            <w:r>
+              <w:rPr>
+                <w:rFonts w:ascii="Courier New" w:hAnsi="Courier New" w:cs="Courier New"/>
+                <w:b/>
+              </w:rPr>
+              <w:t xml:space="preserve">&gt; </w:t>
+            </w:r>
+            <w:r>
+              <w:rPr>
+                <w:rFonts w:ascii="Courier New" w:hAnsi="Courier New" w:cs="Courier New"/>
+                <w:b/>
+                <w:color w:val="0000FF"/>
+              </w:rPr>
+              <w:t>:t</w:t>
+            </w:r>
+            <w:r>
+              <w:rPr>
+                <w:rFonts w:ascii="Courier New" w:hAnsi="Courier New" w:cs="Courier New"/>
+                <w:b/>
+              </w:rPr>
+              <w:t xml:space="preserve"> </w:t>
+            </w:r>
+            <w:r>
+              <w:rPr>
+                <w:rFonts w:ascii="Courier New" w:hAnsi="Courier New" w:cs="Courier New"/>
+                <w:b/>
+                <w:color w:val="E36C0A" w:themeColor="accent6" w:themeShade="BF"/>
+              </w:rPr>
+              <w:t>show</w:t>
+            </w:r>
+          </w:p>
+          <w:p>
+            <w:pPr>
+              <w:rPr>
+                <w:b/>
+              </w:rPr>
+            </w:pPr>
+            <w:r>
+              <w:rPr>
+                <w:rFonts w:ascii="Courier New" w:hAnsi="Courier New" w:cs="Courier New"/>
+                <w:b/>
+                <w:color w:val="E36C0A" w:themeColor="accent6" w:themeShade="BF"/>
+              </w:rPr>
+              <w:t>show</w:t>
+            </w:r>
+            <w:r>
+              <w:rPr>
+                <w:rFonts w:ascii="Courier New" w:hAnsi="Courier New" w:cs="Courier New"/>
+                <w:b/>
+              </w:rPr>
+              <w:t xml:space="preserve"> </w:t>
+            </w:r>
+            <w:r>
+              <w:rPr>
+                <w:rFonts w:ascii="Courier New" w:hAnsi="Courier New" w:cs="Courier New"/>
+                <w:b/>
+                <w:color w:val="FF0000"/>
+              </w:rPr>
+              <w:t>::</w:t>
+            </w:r>
+            <w:r>
+              <w:rPr>
+                <w:rFonts w:ascii="Courier New" w:hAnsi="Courier New" w:cs="Courier New"/>
+                <w:b/>
+              </w:rPr>
+              <w:t xml:space="preserve"> (</w:t>
+            </w:r>
+            <w:r>
+              <w:rPr>
+                <w:rFonts w:ascii="Courier New" w:hAnsi="Courier New" w:cs="Courier New"/>
+                <w:b/>
+                <w:color w:val="00B050"/>
+              </w:rPr>
+              <w:t>Show</w:t>
+            </w:r>
+            <w:r>
+              <w:rPr>
+                <w:rFonts w:ascii="Courier New" w:hAnsi="Courier New" w:cs="Courier New"/>
+                <w:b/>
+              </w:rPr>
+              <w:t xml:space="preserve"> a) </w:t>
+            </w:r>
+            <w:r>
+              <w:rPr>
+                <w:rFonts w:ascii="Courier New" w:hAnsi="Courier New" w:cs="Courier New"/>
+                <w:b/>
+                <w:color w:val="FF0000"/>
+              </w:rPr>
+              <w:t>=&gt;</w:t>
+            </w:r>
+            <w:r>
+              <w:rPr>
+                <w:rFonts w:ascii="Courier New" w:hAnsi="Courier New" w:cs="Courier New"/>
+                <w:b/>
+              </w:rPr>
+              <w:t xml:space="preserve"> a </w:t>
+            </w:r>
+            <w:r>
+              <w:rPr>
+                <w:rFonts w:ascii="Courier New" w:hAnsi="Courier New" w:cs="Courier New"/>
+                <w:b/>
+                <w:color w:val="FF0000"/>
+              </w:rPr>
+              <w:t>-&gt;</w:t>
+            </w:r>
+            <w:r>
+              <w:rPr>
+                <w:rFonts w:ascii="Courier New" w:hAnsi="Courier New" w:cs="Courier New"/>
+                <w:b/>
+              </w:rPr>
+              <w:t xml:space="preserve"> </w:t>
+            </w:r>
+            <w:r>
+              <w:rPr>
+                <w:rFonts w:ascii="Courier New" w:hAnsi="Courier New" w:cs="Courier New"/>
+                <w:b/>
+                <w:color w:val="0000FF"/>
+              </w:rPr>
+              <w:t>String</w:t>
+            </w:r>
+          </w:p>
+        </w:tc>
+        <w:tc>
+          <w:tcPr>
+            <w:tcW w:w="2957" w:type="dxa"/>
+            <w:tcBorders>
+              <w:right w:val="single" w:sz="4" w:space="0" w:color="auto"/>
+            </w:tcBorders>
+            <w:vAlign w:val="center"/>
+          </w:tcPr>
+          <w:p>
+            <w:pPr>
+              <w:jc w:val="center"/>
+              <w:rPr>
+                <w:b/>
+                <w:color w:val="0000FF"/>
+              </w:rPr>
+            </w:pPr>
+            <w:r>
+              <w:rPr>
+                <w:b/>
+                <w:color w:val="0000FF"/>
+              </w:rPr>
+              <w:t>Lambda and ADT Combined</w:t>
+            </w:r>
+          </w:p>
+          <w:p>
+            <w:pPr>
+              <w:rPr>
+                <w:rFonts w:ascii="Courier New" w:hAnsi="Courier New" w:cs="Courier New"/>
+                <w:b/>
+              </w:rPr>
+            </w:pPr>
+            <w:r>
+              <w:rPr>
+                <w:rFonts w:ascii="Courier New" w:hAnsi="Courier New" w:cs="Courier New"/>
+                <w:b/>
+              </w:rPr>
+              <w:t>&gt; (</w:t>
+            </w:r>
+            <w:r>
+              <w:rPr>
+                <w:rFonts w:ascii="Courier New" w:hAnsi="Courier New" w:cs="Courier New"/>
+                <w:b/>
+                <w:color w:val="FF0000"/>
+              </w:rPr>
+              <w:t>\</w:t>
+            </w:r>
+            <w:r>
+              <w:rPr>
+                <w:rFonts w:ascii="Courier New" w:hAnsi="Courier New" w:cs="Courier New"/>
+                <w:b/>
+              </w:rPr>
+              <w:t xml:space="preserve">x </w:t>
+            </w:r>
+            <w:r>
+              <w:rPr>
+                <w:rFonts w:ascii="Courier New" w:hAnsi="Courier New" w:cs="Courier New"/>
+                <w:b/>
+                <w:color w:val="FF0000"/>
+              </w:rPr>
+              <w:t>-&gt;</w:t>
+            </w:r>
+            <w:r>
+              <w:rPr>
+                <w:rFonts w:ascii="Courier New" w:hAnsi="Courier New" w:cs="Courier New"/>
+                <w:b/>
+              </w:rPr>
+              <w:t xml:space="preserve"> Just (x+1)) 1</w:t>
+            </w:r>
+          </w:p>
+          <w:p>
+            <w:pPr>
+              <w:rPr>
+                <w:rFonts w:ascii="Courier New" w:hAnsi="Courier New" w:cs="Courier New"/>
+                <w:b/>
+              </w:rPr>
+            </w:pPr>
+            <w:r>
+              <w:rPr>
+                <w:rFonts w:ascii="Courier New" w:hAnsi="Courier New" w:cs="Courier New"/>
+                <w:b/>
+              </w:rPr>
+              <w:t>Just 2</w:t>
+            </w:r>
+          </w:p>
+        </w:tc>
+        <w:tc>
+          <w:tcPr>
+            <w:tcW w:w="5413" w:type="dxa"/>
+            <w:vMerge w:val="restart"/>
+            <w:tcBorders>
+              <w:top w:val="single" w:sz="4" w:space="0" w:color="auto"/>
+              <w:left w:val="single" w:sz="4" w:space="0" w:color="auto"/>
+              <w:right w:val="single" w:sz="4" w:space="0" w:color="auto"/>
+            </w:tcBorders>
+            <w:vAlign w:val="center"/>
+          </w:tcPr>
+          <w:p>
+            <w:pPr>
+              <w:jc w:val="center"/>
+              <w:rPr>
+                <w:rFonts w:ascii="Courier New" w:hAnsi="Courier New" w:cs="Courier New"/>
+                <w:b/>
+              </w:rPr>
+            </w:pPr>
+            <w:r>
+              <w:rPr>
+                <w:b/>
+                <w:color w:val="E36C0A" w:themeColor="accent6" w:themeShade="BF"/>
+              </w:rPr>
+              <w:t>Example</w:t>
+            </w:r>
+            <w:r>
+              <w:t xml:space="preserve">: </w:t>
+            </w:r>
+            <w:proofErr w:type="spellStart"/>
+            <w:r>
+              <w:t>applyMaybe</w:t>
+            </w:r>
+            <w:proofErr w:type="spellEnd"/>
+            <w:r>
+              <w:t xml:space="preserve"> that takes a</w:t>
+            </w:r>
+            <w:r>
+              <w:rPr>
+                <w:rFonts w:ascii="Courier New" w:hAnsi="Courier New" w:cs="Courier New"/>
+                <w:b/>
+              </w:rPr>
+              <w:t xml:space="preserve"> (Maybe a)</w:t>
+            </w:r>
+            <w:r>
+              <w:t xml:space="preserve"> and applies to it a function that takes a normal </w:t>
+            </w:r>
+            <w:r>
+              <w:rPr>
+                <w:rFonts w:ascii="Courier New" w:hAnsi="Courier New" w:cs="Courier New"/>
+                <w:b/>
+              </w:rPr>
+              <w:t>a</w:t>
+            </w:r>
+            <w:r>
+              <w:t xml:space="preserve"> and returns a</w:t>
+            </w:r>
+            <w:r>
+              <w:rPr>
+                <w:rFonts w:ascii="Courier New" w:hAnsi="Courier New" w:cs="Courier New"/>
+                <w:b/>
+              </w:rPr>
+              <w:t xml:space="preserve"> (Maybe b)</w:t>
+            </w:r>
+          </w:p>
+          <w:p>
+            <w:pPr>
+              <w:jc w:val="center"/>
+              <w:rPr>
+                <w:rFonts w:ascii="Courier New" w:hAnsi="Courier New" w:cs="Courier New"/>
+                <w:b/>
+              </w:rPr>
+            </w:pPr>
+          </w:p>
+          <w:p>
+            <w:pPr>
+              <w:rPr>
+                <w:rFonts w:ascii="Courier New" w:hAnsi="Courier New" w:cs="Courier New"/>
+                <w:b/>
+              </w:rPr>
+            </w:pPr>
+            <w:proofErr w:type="spellStart"/>
+            <w:r>
+              <w:rPr>
+                <w:rFonts w:ascii="Courier New" w:hAnsi="Courier New" w:cs="Courier New"/>
+                <w:b/>
+              </w:rPr>
+              <w:t>applyMaybe</w:t>
+            </w:r>
+            <w:proofErr w:type="spellEnd"/>
+            <w:r>
+              <w:rPr>
+                <w:rFonts w:ascii="Courier New" w:hAnsi="Courier New" w:cs="Courier New"/>
+                <w:b/>
+              </w:rPr>
+              <w:t xml:space="preserve"> :: (Maybe a) -&gt; (a -&gt; Maybe b) -&gt; (Maybe b)</w:t>
+            </w:r>
+          </w:p>
+          <w:p>
+            <w:pPr>
+              <w:rPr>
+                <w:rFonts w:ascii="Courier New" w:hAnsi="Courier New" w:cs="Courier New"/>
+                <w:b/>
+              </w:rPr>
+            </w:pPr>
+            <w:proofErr w:type="spellStart"/>
+            <w:r>
+              <w:rPr>
+                <w:rFonts w:ascii="Courier New" w:hAnsi="Courier New" w:cs="Courier New"/>
+                <w:b/>
+              </w:rPr>
+              <w:t>applyMaybe</w:t>
+            </w:r>
+            <w:proofErr w:type="spellEnd"/>
+            <w:r>
+              <w:rPr>
+                <w:rFonts w:ascii="Courier New" w:hAnsi="Courier New" w:cs="Courier New"/>
+                <w:b/>
+              </w:rPr>
+              <w:t xml:space="preserve"> Nothing _ = Nothing</w:t>
+            </w:r>
+          </w:p>
+          <w:p>
+            <w:pPr>
+              <w:rPr>
+                <w:rFonts w:ascii="Courier New" w:hAnsi="Courier New" w:cs="Courier New"/>
+                <w:b/>
+              </w:rPr>
+            </w:pPr>
+            <w:proofErr w:type="spellStart"/>
+            <w:r>
+              <w:rPr>
+                <w:rFonts w:ascii="Courier New" w:hAnsi="Courier New" w:cs="Courier New"/>
+                <w:b/>
+              </w:rPr>
+              <w:t>applyMaybe</w:t>
+            </w:r>
+            <w:proofErr w:type="spellEnd"/>
+            <w:r>
+              <w:rPr>
+                <w:rFonts w:ascii="Courier New" w:hAnsi="Courier New" w:cs="Courier New"/>
+                <w:b/>
+              </w:rPr>
+              <w:t xml:space="preserve"> (Just x) f = f x</w:t>
+            </w:r>
+          </w:p>
+          <w:p/>
+          <w:p>
+            <w:pPr>
+              <w:rPr>
+                <w:rFonts w:ascii="Courier New" w:hAnsi="Courier New" w:cs="Courier New"/>
+                <w:b/>
+                <w:color w:val="0000FF"/>
+                <w14:textFill>
+                  <w14:solidFill>
+                    <w14:srgbClr w14:val="0000FF">
+                      <w14:lumMod w14:val="75000"/>
+                    </w14:srgbClr>
+                  </w14:solidFill>
+                </w14:textFill>
+              </w:rPr>
+            </w:pPr>
+            <w:r>
+              <w:rPr>
+                <w:b/>
+                <w:color w:val="00B050"/>
+              </w:rPr>
+              <w:t>Explanation</w:t>
+            </w:r>
+            <w:r>
+              <w:t>:</w:t>
+            </w:r>
+            <w:r>
+              <w:t xml:space="preserve"> Since the function “</w:t>
+            </w:r>
+            <w:r>
+              <w:rPr>
+                <w:rFonts w:ascii="Courier New" w:hAnsi="Courier New" w:cs="Courier New"/>
+                <w:b/>
+              </w:rPr>
+              <w:t>f</w:t>
+            </w:r>
+            <w:r>
+              <w:t>” already returns a Maybe, you do not need to re-box it.  However, since it does not take a Maybe, you need to unbox the first input parameter.</w:t>
+            </w:r>
+          </w:p>
+        </w:tc>
+      </w:tr>
+      <w:tr>
+        <w:trPr>
+          <w:trHeight w:val="417"/>
+          <w:jc w:val="center"/>
+        </w:trPr>
+        <w:tc>
+          <w:tcPr>
+            <w:tcW w:w="3357" w:type="dxa"/>
+            <w:vMerge/>
+            <w:vAlign w:val="center"/>
+          </w:tcPr>
+          <w:p>
+            <w:pPr>
+              <w:jc w:val="center"/>
+              <w:rPr>
+                <w:b/>
+                <w:color w:val="0000FF"/>
+              </w:rPr>
+            </w:pPr>
+          </w:p>
+        </w:tc>
+        <w:tc>
+          <w:tcPr>
+            <w:tcW w:w="2957" w:type="dxa"/>
+            <w:tcBorders>
+              <w:right w:val="single" w:sz="4" w:space="0" w:color="auto"/>
+            </w:tcBorders>
+            <w:vAlign w:val="center"/>
+          </w:tcPr>
+          <w:p>
+            <w:pPr>
+              <w:jc w:val="center"/>
+              <w:rPr>
+                <w:b/>
+                <w:color w:val="0000FF"/>
+              </w:rPr>
+            </w:pPr>
+            <w:r>
+              <w:rPr>
+                <w:b/>
+                <w:color w:val="0000FF"/>
+              </w:rPr>
+              <w:t>Creating Type Alias</w:t>
+            </w:r>
+          </w:p>
+          <w:p/>
+          <w:p>
+            <w:pPr>
+              <w:rPr>
+                <w:rFonts w:ascii="Courier New" w:hAnsi="Courier New" w:cs="Courier New"/>
+                <w:b/>
+              </w:rPr>
+            </w:pPr>
+            <w:r>
+              <w:rPr>
+                <w:rFonts w:ascii="Courier New" w:hAnsi="Courier New" w:cs="Courier New"/>
+                <w:b/>
+                <w:color w:val="0000FF"/>
+              </w:rPr>
+              <w:t>type</w:t>
+            </w:r>
+            <w:r>
+              <w:rPr>
+                <w:rFonts w:ascii="Courier New" w:hAnsi="Courier New" w:cs="Courier New"/>
+                <w:b/>
+              </w:rPr>
+              <w:t xml:space="preserve"> String = [Char]</w:t>
+            </w:r>
+          </w:p>
+          <w:p/>
+          <w:p>
+            <w:pPr>
+              <w:rPr>
+                <w:b/>
+                <w:color w:val="0000FF"/>
+              </w:rPr>
+            </w:pPr>
+            <w:r>
+              <w:t>Allow</w:t>
+            </w:r>
+            <w:r>
+              <w:t>s for more readable code as developer can use a type name that makes more sense for a given application.</w:t>
+            </w:r>
+          </w:p>
+        </w:tc>
+        <w:tc>
+          <w:tcPr>
+            <w:tcW w:w="5413" w:type="dxa"/>
+            <w:vMerge/>
+            <w:tcBorders>
+              <w:left w:val="single" w:sz="4" w:space="0" w:color="auto"/>
+              <w:right w:val="single" w:sz="4" w:space="0" w:color="auto"/>
+            </w:tcBorders>
+            <w:vAlign w:val="center"/>
+          </w:tcPr>
+          <w:p>
+            <w:pPr>
+              <w:rPr>
+                <w:rFonts w:ascii="Courier New" w:hAnsi="Courier New" w:cs="Courier New"/>
+                <w:b/>
+                <w:color w:val="0000FF"/>
+                <w14:textFill>
+                  <w14:solidFill>
+                    <w14:srgbClr w14:val="0000FF">
+                      <w14:lumMod w14:val="75000"/>
+                    </w14:srgbClr>
+                  </w14:solidFill>
+                </w14:textFill>
+              </w:rPr>
+            </w:pPr>
+          </w:p>
+        </w:tc>
+      </w:tr>
+    </w:tbl>
+    <w:p>
+      <w:pPr>
+        <w:rPr>
+          <w:sz w:val="6"/>
+          <w:szCs w:val="6"/>
+        </w:rPr>
+      </w:pPr>
+    </w:p>
+    <w:p>
+      <w:pPr>
+        <w:rPr>
+          <w:sz w:val="6"/>
+          <w:szCs w:val="6"/>
+        </w:rPr>
+      </w:pPr>
+    </w:p>
+    <w:tbl>
+      <w:tblPr>
+        <w:tblW w:w="11727" w:type="dxa"/>
+        <w:jc w:val="center"/>
+        <w:tblBorders>
+          <w:top w:val="single" w:sz="4" w:space="0" w:color="auto"/>
+          <w:left w:val="single" w:sz="4" w:space="0" w:color="auto"/>
+          <w:bottom w:val="single" w:sz="4" w:space="0" w:color="auto"/>
+          <w:right w:val="single" w:sz="4" w:space="0" w:color="auto"/>
+          <w:insideH w:val="single" w:sz="4" w:space="0" w:color="auto"/>
+          <w:insideV w:val="single" w:sz="4" w:space="0" w:color="auto"/>
+        </w:tblBorders>
+        <w:tblLook w:val="00A0" w:firstRow="1" w:lastRow="0" w:firstColumn="1" w:lastColumn="0" w:noHBand="0" w:noVBand="0"/>
+      </w:tblPr>
+      <w:tblGrid>
+        <w:gridCol w:w="3357"/>
+        <w:gridCol w:w="2507"/>
+        <w:gridCol w:w="5863"/>
+      </w:tblGrid>
+      <w:tr>
+        <w:trPr>
+          <w:trHeight w:val="1879"/>
           <w:jc w:val="center"/>
         </w:trPr>
         <w:tc>
@@ -31370,7 +32619,263 @@
                 <w:b/>
                 <w:color w:val="0000FF"/>
               </w:rPr>
-              <w:t xml:space="preserve">Kind of </w:t>
+              <w:t xml:space="preserve">Applying </w:t>
+            </w:r>
+            <w:r>
+              <w:rPr>
+                <w:rFonts w:ascii="Courier New" w:hAnsi="Courier New" w:cs="Courier New"/>
+                <w:b/>
+                <w:color w:val="0000FF"/>
+              </w:rPr>
+              <w:t>return</w:t>
+            </w:r>
+            <w:r>
+              <w:rPr>
+                <w:b/>
+                <w:color w:val="0000FF"/>
+              </w:rPr>
+              <w:t xml:space="preserve"> to Items</w:t>
+            </w:r>
+          </w:p>
+          <w:p>
+            <w:pPr>
+              <w:rPr>
+                <w:rFonts w:ascii="Courier New" w:hAnsi="Courier New" w:cs="Courier New"/>
+                <w:b/>
+              </w:rPr>
+            </w:pPr>
+            <w:r>
+              <w:rPr>
+                <w:rFonts w:ascii="Courier New" w:hAnsi="Courier New" w:cs="Courier New"/>
+                <w:b/>
+              </w:rPr>
+              <w:t>&gt;</w:t>
+            </w:r>
+            <w:r>
+              <w:rPr>
+                <w:rFonts w:ascii="Courier New" w:hAnsi="Courier New" w:cs="Courier New"/>
+                <w:b/>
+              </w:rPr>
+              <w:t xml:space="preserve"> </w:t>
+            </w:r>
+            <w:r>
+              <w:rPr>
+                <w:rFonts w:ascii="Courier New" w:hAnsi="Courier New" w:cs="Courier New"/>
+                <w:b/>
+                <w:color w:val="0070C0"/>
+              </w:rPr>
+              <w:t>return</w:t>
+            </w:r>
+            <w:r>
+              <w:rPr>
+                <w:rFonts w:ascii="Courier New" w:hAnsi="Courier New" w:cs="Courier New"/>
+                <w:b/>
+              </w:rPr>
+              <w:t xml:space="preserve"> 7</w:t>
+            </w:r>
+          </w:p>
+          <w:p>
+            <w:pPr>
+              <w:rPr>
+                <w:rFonts w:ascii="Courier New" w:hAnsi="Courier New" w:cs="Courier New"/>
+                <w:b/>
+              </w:rPr>
+            </w:pPr>
+            <w:r>
+              <w:rPr>
+                <w:rFonts w:ascii="Courier New" w:hAnsi="Courier New" w:cs="Courier New"/>
+                <w:b/>
+              </w:rPr>
+              <w:t>7</w:t>
+            </w:r>
+            <w:r>
+              <w:rPr>
+                <w:rFonts w:ascii="Courier New" w:hAnsi="Courier New" w:cs="Courier New"/>
+                <w:b/>
+              </w:rPr>
+              <w:t>return</w:t>
+            </w:r>
+          </w:p>
+          <w:p>
+            <w:pPr>
+              <w:rPr>
+                <w:rFonts w:ascii="Courier New" w:hAnsi="Courier New" w:cs="Courier New"/>
+                <w:b/>
+              </w:rPr>
+            </w:pPr>
+            <w:r>
+              <w:rPr>
+                <w:rFonts w:ascii="Courier New" w:hAnsi="Courier New" w:cs="Courier New"/>
+                <w:b/>
+              </w:rPr>
+              <w:t>&gt;</w:t>
+            </w:r>
+            <w:r>
+              <w:rPr>
+                <w:rFonts w:ascii="Courier New" w:hAnsi="Courier New" w:cs="Courier New"/>
+                <w:b/>
+              </w:rPr>
+              <w:t xml:space="preserve"> </w:t>
+            </w:r>
+            <w:r>
+              <w:rPr>
+                <w:rFonts w:ascii="Courier New" w:hAnsi="Courier New" w:cs="Courier New"/>
+                <w:b/>
+                <w:color w:val="0070C0"/>
+              </w:rPr>
+              <w:t>return</w:t>
+            </w:r>
+            <w:r>
+              <w:rPr>
+                <w:rFonts w:ascii="Courier New" w:hAnsi="Courier New" w:cs="Courier New"/>
+                <w:b/>
+              </w:rPr>
+              <w:t xml:space="preserve"> 7</w:t>
+            </w:r>
+            <w:r>
+              <w:rPr>
+                <w:rFonts w:ascii="Courier New" w:hAnsi="Courier New" w:cs="Courier New"/>
+                <w:b/>
+              </w:rPr>
+              <w:t xml:space="preserve"> </w:t>
+            </w:r>
+            <w:r>
+              <w:rPr>
+                <w:rFonts w:ascii="Courier New" w:hAnsi="Courier New" w:cs="Courier New"/>
+                <w:b/>
+                <w:i/>
+              </w:rPr>
+              <w:t>::</w:t>
+            </w:r>
+            <w:r>
+              <w:rPr>
+                <w:rFonts w:ascii="Courier New" w:hAnsi="Courier New" w:cs="Courier New"/>
+                <w:b/>
+              </w:rPr>
+              <w:t xml:space="preserve"> </w:t>
+            </w:r>
+            <w:r>
+              <w:rPr>
+                <w:rFonts w:ascii="Courier New" w:hAnsi="Courier New" w:cs="Courier New"/>
+                <w:b/>
+                <w:color w:val="0070C0"/>
+              </w:rPr>
+              <w:t>Maybe</w:t>
+            </w:r>
+            <w:r>
+              <w:rPr>
+                <w:rFonts w:ascii="Courier New" w:hAnsi="Courier New" w:cs="Courier New"/>
+                <w:b/>
+              </w:rPr>
+              <w:t xml:space="preserve"> </w:t>
+            </w:r>
+            <w:proofErr w:type="spellStart"/>
+            <w:r>
+              <w:rPr>
+                <w:rFonts w:ascii="Courier New" w:hAnsi="Courier New" w:cs="Courier New"/>
+                <w:b/>
+                <w:color w:val="0070C0"/>
+              </w:rPr>
+              <w:t>Int</w:t>
+            </w:r>
+            <w:proofErr w:type="spellEnd"/>
+          </w:p>
+          <w:p>
+            <w:pPr>
+              <w:rPr>
+                <w:rFonts w:ascii="Courier New" w:hAnsi="Courier New" w:cs="Courier New"/>
+                <w:b/>
+              </w:rPr>
+            </w:pPr>
+            <w:r>
+              <w:rPr>
+                <w:rFonts w:ascii="Courier New" w:hAnsi="Courier New" w:cs="Courier New"/>
+                <w:b/>
+              </w:rPr>
+              <w:t xml:space="preserve">Just </w:t>
+            </w:r>
+            <w:r>
+              <w:rPr>
+                <w:rFonts w:ascii="Courier New" w:hAnsi="Courier New" w:cs="Courier New"/>
+                <w:b/>
+              </w:rPr>
+              <w:t>7</w:t>
+            </w:r>
+          </w:p>
+          <w:p>
+            <w:pPr>
+              <w:rPr>
+                <w:rFonts w:ascii="Courier New" w:hAnsi="Courier New" w:cs="Courier New"/>
+                <w:b/>
+              </w:rPr>
+            </w:pPr>
+            <w:r>
+              <w:rPr>
+                <w:rFonts w:ascii="Courier New" w:hAnsi="Courier New" w:cs="Courier New"/>
+                <w:b/>
+              </w:rPr>
+              <w:t>&gt;</w:t>
+            </w:r>
+            <w:r>
+              <w:rPr>
+                <w:rFonts w:ascii="Courier New" w:hAnsi="Courier New" w:cs="Courier New"/>
+                <w:b/>
+              </w:rPr>
+              <w:t xml:space="preserve"> </w:t>
+            </w:r>
+            <w:r>
+              <w:rPr>
+                <w:rFonts w:ascii="Courier New" w:hAnsi="Courier New" w:cs="Courier New"/>
+                <w:b/>
+                <w:color w:val="0070C0"/>
+              </w:rPr>
+              <w:t xml:space="preserve">return </w:t>
+            </w:r>
+            <w:r>
+              <w:rPr>
+                <w:rFonts w:ascii="Courier New" w:hAnsi="Courier New" w:cs="Courier New"/>
+                <w:b/>
+              </w:rPr>
+              <w:t>7</w:t>
+            </w:r>
+            <w:r>
+              <w:rPr>
+                <w:rFonts w:ascii="Courier New" w:hAnsi="Courier New" w:cs="Courier New"/>
+                <w:b/>
+              </w:rPr>
+              <w:t xml:space="preserve"> :: [</w:t>
+            </w:r>
+            <w:proofErr w:type="spellStart"/>
+            <w:r>
+              <w:rPr>
+                <w:rFonts w:ascii="Courier New" w:hAnsi="Courier New" w:cs="Courier New"/>
+                <w:b/>
+                <w:color w:val="0070C0"/>
+              </w:rPr>
+              <w:t>Int</w:t>
+            </w:r>
+            <w:proofErr w:type="spellEnd"/>
+            <w:r>
+              <w:rPr>
+                <w:rFonts w:ascii="Courier New" w:hAnsi="Courier New" w:cs="Courier New"/>
+                <w:b/>
+              </w:rPr>
+              <w:t>]</w:t>
+            </w:r>
+          </w:p>
+          <w:p>
+            <w:pPr>
+              <w:rPr>
+                <w:rFonts w:ascii="Courier New" w:hAnsi="Courier New" w:cs="Courier New"/>
+                <w:b/>
+              </w:rPr>
+            </w:pPr>
+            <w:r>
+              <w:rPr>
+                <w:rFonts w:ascii="Courier New" w:hAnsi="Courier New" w:cs="Courier New"/>
+                <w:b/>
+              </w:rPr>
+              <w:t xml:space="preserve">[7] </w:t>
             </w:r>
             <w:r>
               <w:rPr>
@@ -31378,383 +32883,78 @@
                 <w:b/>
                 <w:color w:val="00B050"/>
               </w:rPr>
-              <w:t>Show</w:t>
-            </w:r>
-            <w:r>
-              <w:rPr>
+              <w:t xml:space="preserve">-- Need </w:t>
+            </w:r>
+            <w:proofErr w:type="spellStart"/>
+            <w:r>
+              <w:rPr>
+                <w:rFonts w:ascii="Courier New" w:hAnsi="Courier New" w:cs="Courier New"/>
                 <w:b/>
                 <w:color w:val="00B050"/>
               </w:rPr>
-              <w:t xml:space="preserve"> </w:t>
-            </w:r>
-            <w:r>
-              <w:rPr>
-                <w:b/>
-                <w:color w:val="0000FF"/>
-              </w:rPr>
-              <w:t>and show</w:t>
-            </w:r>
-          </w:p>
-          <w:p>
-            <w:pPr>
-              <w:rPr>
-                <w:rFonts w:ascii="Courier New" w:hAnsi="Courier New" w:cs="Courier New"/>
-                <w:b/>
-              </w:rPr>
-            </w:pPr>
-            <w:r>
-              <w:rPr>
-                <w:rFonts w:ascii="Courier New" w:hAnsi="Courier New" w:cs="Courier New"/>
-                <w:b/>
-              </w:rPr>
-              <w:t xml:space="preserve">&gt; </w:t>
-            </w:r>
-            <w:r>
-              <w:rPr>
-                <w:rFonts w:ascii="Courier New" w:hAnsi="Courier New" w:cs="Courier New"/>
-                <w:b/>
-                <w:color w:val="0000FF"/>
-              </w:rPr>
-              <w:t>:k</w:t>
-            </w:r>
-            <w:r>
-              <w:rPr>
-                <w:rFonts w:ascii="Courier New" w:hAnsi="Courier New" w:cs="Courier New"/>
-                <w:b/>
-              </w:rPr>
-              <w:t xml:space="preserve"> </w:t>
-            </w:r>
+              <w:t>Int</w:t>
+            </w:r>
+            <w:proofErr w:type="spellEnd"/>
             <w:r>
               <w:rPr>
                 <w:rFonts w:ascii="Courier New" w:hAnsi="Courier New" w:cs="Courier New"/>
                 <w:b/>
                 <w:color w:val="00B050"/>
               </w:rPr>
-              <w:t>Show</w:t>
-            </w:r>
-          </w:p>
-          <w:p>
-            <w:pPr>
-              <w:rPr>
-                <w:rFonts w:ascii="Courier New" w:hAnsi="Courier New" w:cs="Courier New"/>
-                <w:b/>
-              </w:rPr>
-            </w:pPr>
-            <w:r>
-              <w:rPr>
-                <w:rFonts w:ascii="Courier New" w:hAnsi="Courier New" w:cs="Courier New"/>
+              <w:t xml:space="preserve"> or get an error</w:t>
+            </w:r>
+          </w:p>
+          <w:p/>
+          <w:p>
+            <w:r>
+              <w:rPr>
                 <w:b/>
                 <w:color w:val="00B050"/>
               </w:rPr>
-              <w:t>Show</w:t>
-            </w:r>
-            <w:r>
-              <w:rPr>
-                <w:rFonts w:ascii="Courier New" w:hAnsi="Courier New" w:cs="Courier New"/>
-                <w:b/>
-              </w:rPr>
-              <w:t xml:space="preserve"> </w:t>
-            </w:r>
-            <w:r>
-              <w:rPr>
-                <w:rFonts w:ascii="Courier New" w:hAnsi="Courier New" w:cs="Courier New"/>
+              <w:t>Conclusion</w:t>
+            </w:r>
+            <w:r>
+              <w:t xml:space="preserve">: </w:t>
+            </w:r>
+            <w:r>
+              <w:rPr>
                 <w:b/>
                 <w:color w:val="FF0000"/>
               </w:rPr>
-              <w:t>::</w:t>
-            </w:r>
-            <w:r>
-              <w:rPr>
-                <w:rFonts w:ascii="Courier New" w:hAnsi="Courier New" w:cs="Courier New"/>
-                <w:b/>
-              </w:rPr>
-              <w:t xml:space="preserve"> * </w:t>
-            </w:r>
-            <w:r>
-              <w:rPr>
-                <w:rFonts w:ascii="Courier New" w:hAnsi="Courier New" w:cs="Courier New"/>
-                <w:b/>
-                <w:color w:val="FF0000"/>
-              </w:rPr>
-              <w:t>-&gt;</w:t>
-            </w:r>
-            <w:r>
-              <w:rPr>
-                <w:rFonts w:ascii="Courier New" w:hAnsi="Courier New" w:cs="Courier New"/>
-                <w:b/>
-              </w:rPr>
-              <w:t xml:space="preserve"> </w:t>
-            </w:r>
-            <w:r>
-              <w:rPr>
-                <w:rFonts w:ascii="Courier New" w:hAnsi="Courier New" w:cs="Courier New"/>
-                <w:b/>
-                <w:color w:val="0000FF"/>
-              </w:rPr>
-              <w:t>Constraint</w:t>
-            </w:r>
-          </w:p>
-          <w:p>
-            <w:pPr>
-              <w:rPr>
-                <w:b/>
-              </w:rPr>
-            </w:pPr>
-          </w:p>
-          <w:p>
-            <w:pPr>
-              <w:jc w:val="center"/>
-              <w:rPr>
-                <w:b/>
-                <w:color w:val="0000FF"/>
-              </w:rPr>
-            </w:pPr>
-            <w:r>
-              <w:rPr>
-                <w:b/>
-                <w:color w:val="0000FF"/>
-              </w:rPr>
-              <w:t xml:space="preserve">Type and </w:t>
-            </w:r>
-            <w:r>
-              <w:rPr>
-                <w:b/>
-                <w:color w:val="0000FF"/>
-              </w:rPr>
-              <w:t xml:space="preserve">Kind of </w:t>
-            </w:r>
-            <w:r>
-              <w:rPr>
-                <w:rFonts w:ascii="Courier New" w:hAnsi="Courier New" w:cs="Courier New"/>
-                <w:b/>
-                <w:color w:val="E36C0A" w:themeColor="accent6" w:themeShade="BF"/>
-              </w:rPr>
-              <w:t>show</w:t>
-            </w:r>
-          </w:p>
-          <w:p>
-            <w:pPr>
-              <w:rPr>
-                <w:rFonts w:ascii="Courier New" w:hAnsi="Courier New" w:cs="Courier New"/>
-                <w:b/>
-              </w:rPr>
-            </w:pPr>
-            <w:r>
-              <w:rPr>
-                <w:rFonts w:ascii="Courier New" w:hAnsi="Courier New" w:cs="Courier New"/>
-                <w:b/>
-              </w:rPr>
-              <w:t xml:space="preserve">&gt; </w:t>
-            </w:r>
-            <w:r>
-              <w:rPr>
-                <w:rFonts w:ascii="Courier New" w:hAnsi="Courier New" w:cs="Courier New"/>
-                <w:b/>
-                <w:color w:val="0000FF"/>
-              </w:rPr>
-              <w:t>:k</w:t>
-            </w:r>
-            <w:r>
-              <w:rPr>
-                <w:rFonts w:ascii="Courier New" w:hAnsi="Courier New" w:cs="Courier New"/>
-                <w:b/>
-              </w:rPr>
-              <w:t xml:space="preserve"> </w:t>
-            </w:r>
-            <w:r>
-              <w:rPr>
-                <w:rFonts w:ascii="Courier New" w:hAnsi="Courier New" w:cs="Courier New"/>
-                <w:b/>
-                <w:color w:val="E36C0A" w:themeColor="accent6" w:themeShade="BF"/>
-              </w:rPr>
-              <w:t>show</w:t>
-            </w:r>
-          </w:p>
-          <w:p>
-            <w:pPr>
-              <w:rPr>
-                <w:rFonts w:ascii="Courier New" w:hAnsi="Courier New" w:cs="Courier New"/>
-                <w:b/>
-                <w:color w:val="FF0000"/>
-              </w:rPr>
-            </w:pPr>
-            <w:r>
-              <w:rPr>
-                <w:rFonts w:ascii="Courier New" w:hAnsi="Courier New" w:cs="Courier New"/>
-                <w:b/>
-                <w:color w:val="FF0000"/>
-              </w:rPr>
-              <w:t>Error</w:t>
-            </w:r>
-            <w:r>
-              <w:rPr>
-                <w:rFonts w:ascii="Courier New" w:hAnsi="Courier New" w:cs="Courier New"/>
-                <w:b/>
-                <w:color w:val="FF0000"/>
-              </w:rPr>
-              <w:t xml:space="preserve"> (A function not a type)</w:t>
-            </w:r>
-          </w:p>
-          <w:p>
-            <w:pPr>
-              <w:rPr>
-                <w:rFonts w:ascii="Courier New" w:hAnsi="Courier New" w:cs="Courier New"/>
-                <w:b/>
-              </w:rPr>
-            </w:pPr>
-            <w:r>
-              <w:rPr>
-                <w:rFonts w:ascii="Courier New" w:hAnsi="Courier New" w:cs="Courier New"/>
-                <w:b/>
-              </w:rPr>
-              <w:t xml:space="preserve">&gt; </w:t>
-            </w:r>
-            <w:r>
-              <w:rPr>
-                <w:rFonts w:ascii="Courier New" w:hAnsi="Courier New" w:cs="Courier New"/>
-                <w:b/>
-                <w:color w:val="0000FF"/>
-              </w:rPr>
-              <w:t>:t</w:t>
-            </w:r>
-            <w:r>
-              <w:rPr>
-                <w:rFonts w:ascii="Courier New" w:hAnsi="Courier New" w:cs="Courier New"/>
-                <w:b/>
-              </w:rPr>
-              <w:t xml:space="preserve"> </w:t>
-            </w:r>
-            <w:r>
-              <w:rPr>
-                <w:rFonts w:ascii="Courier New" w:hAnsi="Courier New" w:cs="Courier New"/>
-                <w:b/>
-                <w:color w:val="E36C0A" w:themeColor="accent6" w:themeShade="BF"/>
-              </w:rPr>
-              <w:t>show</w:t>
-            </w:r>
-          </w:p>
-          <w:p>
-            <w:pPr>
-              <w:rPr>
-                <w:b/>
-              </w:rPr>
-            </w:pPr>
-            <w:r>
-              <w:rPr>
-                <w:rFonts w:ascii="Courier New" w:hAnsi="Courier New" w:cs="Courier New"/>
-                <w:b/>
-                <w:color w:val="E36C0A" w:themeColor="accent6" w:themeShade="BF"/>
-              </w:rPr>
-              <w:t>show</w:t>
-            </w:r>
-            <w:r>
-              <w:rPr>
-                <w:rFonts w:ascii="Courier New" w:hAnsi="Courier New" w:cs="Courier New"/>
-                <w:b/>
-              </w:rPr>
-              <w:t xml:space="preserve"> </w:t>
-            </w:r>
-            <w:r>
-              <w:rPr>
-                <w:rFonts w:ascii="Courier New" w:hAnsi="Courier New" w:cs="Courier New"/>
-                <w:b/>
-                <w:color w:val="FF0000"/>
-              </w:rPr>
-              <w:t>::</w:t>
-            </w:r>
-            <w:r>
-              <w:rPr>
-                <w:rFonts w:ascii="Courier New" w:hAnsi="Courier New" w:cs="Courier New"/>
-                <w:b/>
-              </w:rPr>
-              <w:t xml:space="preserve"> (</w:t>
-            </w:r>
-            <w:r>
-              <w:rPr>
-                <w:b/>
-                <w:color w:val="00B050"/>
-              </w:rPr>
-              <w:t>Show</w:t>
-            </w:r>
-            <w:r>
-              <w:rPr>
-                <w:rFonts w:ascii="Courier New" w:hAnsi="Courier New" w:cs="Courier New"/>
-                <w:b/>
-              </w:rPr>
-              <w:t xml:space="preserve"> a) </w:t>
-            </w:r>
-            <w:r>
-              <w:rPr>
-                <w:rFonts w:ascii="Courier New" w:hAnsi="Courier New" w:cs="Courier New"/>
-                <w:b/>
-                <w:color w:val="FF0000"/>
-              </w:rPr>
-              <w:t>=&gt;</w:t>
-            </w:r>
-            <w:r>
-              <w:rPr>
-                <w:rFonts w:ascii="Courier New" w:hAnsi="Courier New" w:cs="Courier New"/>
-                <w:b/>
-              </w:rPr>
-              <w:t xml:space="preserve"> a </w:t>
-            </w:r>
-            <w:r>
-              <w:rPr>
-                <w:rFonts w:ascii="Courier New" w:hAnsi="Courier New" w:cs="Courier New"/>
-                <w:b/>
-                <w:color w:val="FF0000"/>
-              </w:rPr>
-              <w:t>-&gt;</w:t>
-            </w:r>
-            <w:r>
-              <w:rPr>
-                <w:rFonts w:ascii="Courier New" w:hAnsi="Courier New" w:cs="Courier New"/>
-                <w:b/>
-              </w:rPr>
-              <w:t xml:space="preserve"> </w:t>
-            </w:r>
-            <w:r>
-              <w:rPr>
-                <w:rFonts w:ascii="Courier New" w:hAnsi="Courier New" w:cs="Courier New"/>
-                <w:b/>
-                <w:color w:val="0000FF"/>
-              </w:rPr>
-              <w:t>String</w:t>
+              <w:t xml:space="preserve">Behavior for return is the same as </w:t>
+            </w:r>
+            <w:r>
+              <w:rPr>
+                <w:rFonts w:ascii="Courier New" w:hAnsi="Courier New" w:cs="Courier New"/>
+                <w:b/>
+              </w:rPr>
+              <w:t>pure</w:t>
+            </w:r>
+            <w:r>
+              <w:t xml:space="preserve">. </w:t>
             </w:r>
           </w:p>
         </w:tc>
         <w:tc>
           <w:tcPr>
-            <w:tcW w:w="3407" w:type="dxa"/>
+            <w:tcW w:w="2507" w:type="dxa"/>
             <w:tcBorders>
               <w:right w:val="single" w:sz="4" w:space="0" w:color="auto"/>
             </w:tcBorders>
             <w:vAlign w:val="center"/>
           </w:tcPr>
-          <w:p/>
+          <w:p>
+            <w:pPr>
+              <w:rPr>
+                <w:rFonts w:ascii="Courier New" w:hAnsi="Courier New" w:cs="Courier New"/>
+                <w:b/>
+              </w:rPr>
+            </w:pPr>
+          </w:p>
         </w:tc>
         <w:tc>
           <w:tcPr>
-            <w:tcW w:w="2481" w:type="dxa"/>
-            <w:tcBorders>
-              <w:top w:val="single" w:sz="4" w:space="0" w:color="auto"/>
-              <w:left w:val="single" w:sz="4" w:space="0" w:color="auto"/>
-              <w:right w:val="single" w:sz="4" w:space="0" w:color="auto"/>
-            </w:tcBorders>
-            <w:vAlign w:val="center"/>
-          </w:tcPr>
-          <w:p>
-            <w:pPr>
-              <w:rPr>
-                <w:rFonts w:ascii="Courier New" w:hAnsi="Courier New" w:cs="Courier New"/>
-                <w:b/>
-              </w:rPr>
-            </w:pPr>
-          </w:p>
-        </w:tc>
-        <w:tc>
-          <w:tcPr>
-            <w:tcW w:w="2482" w:type="dxa"/>
+            <w:tcW w:w="5863" w:type="dxa"/>
             <w:tcBorders>
               <w:top w:val="single" w:sz="4" w:space="0" w:color="auto"/>
               <w:left w:val="single" w:sz="4" w:space="0" w:color="auto"/>
@@ -33604,7 +34804,7 @@
 </file>
 
 <file path=customXml/itemProps1.xml><?xml version="1.0" encoding="utf-8"?>
-<ds:datastoreItem xmlns:ds="http://schemas.openxmlformats.org/officeDocument/2006/customXml" ds:itemID="{B516C39A-A81F-4666-9D97-52BBDAF7EE90}">
+<ds:datastoreItem xmlns:ds="http://schemas.openxmlformats.org/officeDocument/2006/customXml" ds:itemID="{A0974DA4-729C-433B-9920-A41E7C1B5892}">
   <ds:schemaRefs>
     <ds:schemaRef ds:uri="http://schemas.openxmlformats.org/officeDocument/2006/bibliography"/>
   </ds:schemaRefs>

</xml_diff>

<commit_message>
Uploading modified version of midterm study guide with fixes.
</commit_message>
<xml_diff>
--- a/Exam_Study_Guides/Midterm/CS252_-_Midterm_Study_Guide.docx
+++ b/Exam_Study_Guides/Midterm/CS252_-_Midterm_Study_Guide.docx
@@ -30976,9 +30976,9 @@
         <w:tblLook w:val="00A0" w:firstRow="1" w:lastRow="0" w:firstColumn="1" w:lastColumn="0" w:noHBand="0" w:noVBand="0"/>
       </w:tblPr>
       <w:tblGrid>
-        <w:gridCol w:w="3794"/>
-        <w:gridCol w:w="3600"/>
-        <w:gridCol w:w="4333"/>
+        <w:gridCol w:w="4780"/>
+        <w:gridCol w:w="4230"/>
+        <w:gridCol w:w="2717"/>
       </w:tblGrid>
       <w:tr>
         <w:trPr>
@@ -30987,7 +30987,7 @@
         </w:trPr>
         <w:tc>
           <w:tcPr>
-            <w:tcW w:w="3794" w:type="dxa"/>
+            <w:tcW w:w="4780" w:type="dxa"/>
             <w:vAlign w:val="center"/>
           </w:tcPr>
           <w:p>
@@ -31241,7 +31241,7 @@
         </w:tc>
         <w:tc>
           <w:tcPr>
-            <w:tcW w:w="3600" w:type="dxa"/>
+            <w:tcW w:w="4230" w:type="dxa"/>
             <w:tcBorders>
               <w:right w:val="single" w:sz="4" w:space="0" w:color="auto"/>
             </w:tcBorders>
@@ -31359,7 +31359,7 @@
         </w:tc>
         <w:tc>
           <w:tcPr>
-            <w:tcW w:w="4333" w:type="dxa"/>
+            <w:tcW w:w="2717" w:type="dxa"/>
             <w:tcBorders>
               <w:top w:val="single" w:sz="4" w:space="0" w:color="auto"/>
               <w:left w:val="single" w:sz="4" w:space="0" w:color="auto"/>
@@ -32134,9 +32134,9 @@
         <w:tblLook w:val="04A0" w:firstRow="1" w:lastRow="0" w:firstColumn="1" w:lastColumn="0" w:noHBand="0" w:noVBand="1"/>
       </w:tblPr>
       <w:tblGrid>
-        <w:gridCol w:w="4230"/>
-        <w:gridCol w:w="3332"/>
-        <w:gridCol w:w="4142"/>
+        <w:gridCol w:w="3886"/>
+        <w:gridCol w:w="3406"/>
+        <w:gridCol w:w="4412"/>
       </w:tblGrid>
       <w:tr>
         <w:trPr>
@@ -32144,7 +32144,7 @@
         </w:trPr>
         <w:tc>
           <w:tcPr>
-            <w:tcW w:w="4230" w:type="dxa"/>
+            <w:tcW w:w="3886" w:type="dxa"/>
             <w:vAlign w:val="center"/>
           </w:tcPr>
           <w:p>
@@ -32170,15 +32170,17 @@
                 <w:rFonts w:ascii="Courier New" w:hAnsi="Courier New" w:cs="Courier New"/>
                 <w:b/>
                 <w:color w:val="0000FF"/>
-                <w:szCs w:val="22"/>
-              </w:rPr>
-            </w:pPr>
-            <w:r>
-              <w:rPr>
-                <w:rFonts w:ascii="Courier New" w:hAnsi="Courier New" w:cs="Courier New"/>
-                <w:b/>
-                <w:color w:val="0000FF"/>
-                <w:szCs w:val="22"/>
+                <w:sz w:val="15"/>
+                <w:szCs w:val="15"/>
+              </w:rPr>
+            </w:pPr>
+            <w:r>
+              <w:rPr>
+                <w:rFonts w:ascii="Courier New" w:hAnsi="Courier New" w:cs="Courier New"/>
+                <w:b/>
+                <w:color w:val="0000FF"/>
+                <w:sz w:val="15"/>
+                <w:szCs w:val="15"/>
               </w:rPr>
               <w:t>class</w:t>
             </w:r>
@@ -32186,7 +32188,8 @@
               <w:rPr>
                 <w:rFonts w:ascii="Courier New" w:hAnsi="Courier New" w:cs="Courier New"/>
                 <w:b/>
-                <w:szCs w:val="22"/>
+                <w:sz w:val="15"/>
+                <w:szCs w:val="15"/>
               </w:rPr>
               <w:t xml:space="preserve"> (Functor f) =&gt; Applicative f </w:t>
             </w:r>
@@ -32195,7 +32198,8 @@
                 <w:rFonts w:ascii="Courier New" w:hAnsi="Courier New" w:cs="Courier New"/>
                 <w:b/>
                 <w:color w:val="0000FF"/>
-                <w:szCs w:val="22"/>
+                <w:sz w:val="15"/>
+                <w:szCs w:val="15"/>
               </w:rPr>
               <w:t>where</w:t>
             </w:r>
@@ -32205,15 +32209,17 @@
               <w:rPr>
                 <w:rFonts w:ascii="Courier New" w:hAnsi="Courier New" w:cs="Courier New"/>
                 <w:b/>
-                <w:szCs w:val="22"/>
-              </w:rPr>
-            </w:pPr>
-            <w:r>
-              <w:rPr>
-                <w:rFonts w:ascii="Courier New" w:hAnsi="Courier New" w:cs="Courier New"/>
-                <w:b/>
-                <w:color w:val="0000FF"/>
-                <w:szCs w:val="22"/>
+                <w:sz w:val="15"/>
+                <w:szCs w:val="15"/>
+              </w:rPr>
+            </w:pPr>
+            <w:r>
+              <w:rPr>
+                <w:rFonts w:ascii="Courier New" w:hAnsi="Courier New" w:cs="Courier New"/>
+                <w:b/>
+                <w:color w:val="0000FF"/>
+                <w:sz w:val="15"/>
+                <w:szCs w:val="15"/>
               </w:rPr>
               <w:t xml:space="preserve">     </w:t>
             </w:r>
@@ -32222,7 +32228,8 @@
                 <w:rFonts w:ascii="Courier New" w:hAnsi="Courier New" w:cs="Courier New"/>
                 <w:b/>
                 <w:color w:val="0070C0"/>
-                <w:szCs w:val="22"/>
+                <w:sz w:val="15"/>
+                <w:szCs w:val="15"/>
               </w:rPr>
               <w:t>pure</w:t>
             </w:r>
@@ -32230,32 +32237,27 @@
               <w:rPr>
                 <w:rFonts w:ascii="Courier New" w:hAnsi="Courier New" w:cs="Courier New"/>
                 <w:b/>
-                <w:szCs w:val="22"/>
-              </w:rPr>
-              <w:t xml:space="preserve"> ::</w:t>
-            </w:r>
-            <w:r>
-              <w:rPr>
-                <w:rFonts w:ascii="Courier New" w:hAnsi="Courier New" w:cs="Courier New"/>
-                <w:b/>
-                <w:szCs w:val="22"/>
-              </w:rPr>
-              <w:t xml:space="preserve"> a -&gt; f a</w:t>
-            </w:r>
-          </w:p>
-          <w:p>
-            <w:pPr>
-              <w:rPr>
-                <w:rFonts w:ascii="Courier New" w:hAnsi="Courier New" w:cs="Courier New"/>
-                <w:b/>
-                <w:szCs w:val="22"/>
-              </w:rPr>
-            </w:pPr>
-            <w:r>
-              <w:rPr>
-                <w:rFonts w:ascii="Courier New" w:hAnsi="Courier New" w:cs="Courier New"/>
-                <w:b/>
-                <w:szCs w:val="22"/>
+                <w:sz w:val="15"/>
+                <w:szCs w:val="15"/>
+              </w:rPr>
+              <w:t xml:space="preserve"> :: a -&gt; f a</w:t>
+            </w:r>
+          </w:p>
+          <w:p>
+            <w:pPr>
+              <w:rPr>
+                <w:rFonts w:ascii="Courier New" w:hAnsi="Courier New" w:cs="Courier New"/>
+                <w:b/>
+                <w:sz w:val="15"/>
+                <w:szCs w:val="15"/>
+              </w:rPr>
+            </w:pPr>
+            <w:r>
+              <w:rPr>
+                <w:rFonts w:ascii="Courier New" w:hAnsi="Courier New" w:cs="Courier New"/>
+                <w:b/>
+                <w:sz w:val="15"/>
+                <w:szCs w:val="15"/>
               </w:rPr>
               <w:t xml:space="preserve">     </w:t>
             </w:r>
@@ -32264,7 +32266,8 @@
                 <w:rFonts w:ascii="Courier New" w:hAnsi="Courier New" w:cs="Courier New"/>
                 <w:b/>
                 <w:color w:val="0070C0"/>
-                <w:szCs w:val="22"/>
+                <w:sz w:val="15"/>
+                <w:szCs w:val="15"/>
               </w:rPr>
               <w:t>&lt;*&gt;</w:t>
             </w:r>
@@ -32272,7 +32275,8 @@
               <w:rPr>
                 <w:rFonts w:ascii="Courier New" w:hAnsi="Courier New" w:cs="Courier New"/>
                 <w:b/>
-                <w:szCs w:val="22"/>
+                <w:sz w:val="15"/>
+                <w:szCs w:val="15"/>
               </w:rPr>
               <w:t xml:space="preserve"> :: </w:t>
             </w:r>
@@ -32281,7 +32285,8 @@
                 <w:rFonts w:ascii="Courier New" w:hAnsi="Courier New" w:cs="Courier New"/>
                 <w:b/>
                 <w:color w:val="00B050"/>
-                <w:szCs w:val="22"/>
+                <w:sz w:val="15"/>
+                <w:szCs w:val="15"/>
               </w:rPr>
               <w:t>f</w:t>
             </w:r>
@@ -32289,7 +32294,8 @@
               <w:rPr>
                 <w:rFonts w:ascii="Courier New" w:hAnsi="Courier New" w:cs="Courier New"/>
                 <w:b/>
-                <w:szCs w:val="22"/>
+                <w:sz w:val="15"/>
+                <w:szCs w:val="15"/>
               </w:rPr>
               <w:t xml:space="preserve"> (a -&gt; b) -&gt; f a -&gt; f b</w:t>
             </w:r>
@@ -32443,7 +32449,7 @@
         </w:tc>
         <w:tc>
           <w:tcPr>
-            <w:tcW w:w="3332" w:type="dxa"/>
+            <w:tcW w:w="3406" w:type="dxa"/>
             <w:vAlign w:val="center"/>
           </w:tcPr>
           <w:p>
@@ -32491,15 +32497,17 @@
               <w:rPr>
                 <w:rFonts w:ascii="Courier New" w:hAnsi="Courier New" w:cs="Courier New"/>
                 <w:b/>
-                <w:szCs w:val="22"/>
-              </w:rPr>
-            </w:pPr>
-            <w:r>
-              <w:rPr>
-                <w:rFonts w:ascii="Courier New" w:hAnsi="Courier New" w:cs="Courier New"/>
-                <w:b/>
-                <w:color w:val="0000FF"/>
-                <w:szCs w:val="22"/>
+                <w:sz w:val="15"/>
+                <w:szCs w:val="15"/>
+              </w:rPr>
+            </w:pPr>
+            <w:r>
+              <w:rPr>
+                <w:rFonts w:ascii="Courier New" w:hAnsi="Courier New" w:cs="Courier New"/>
+                <w:b/>
+                <w:color w:val="0000FF"/>
+                <w:sz w:val="15"/>
+                <w:szCs w:val="15"/>
               </w:rPr>
               <w:t>instance</w:t>
             </w:r>
@@ -32507,7 +32515,8 @@
               <w:rPr>
                 <w:rFonts w:ascii="Courier New" w:hAnsi="Courier New" w:cs="Courier New"/>
                 <w:b/>
-                <w:szCs w:val="22"/>
+                <w:sz w:val="15"/>
+                <w:szCs w:val="15"/>
               </w:rPr>
               <w:t xml:space="preserve"> Applicative Maybe </w:t>
             </w:r>
@@ -32516,7 +32525,8 @@
                 <w:rFonts w:ascii="Courier New" w:hAnsi="Courier New" w:cs="Courier New"/>
                 <w:b/>
                 <w:color w:val="0000FF"/>
-                <w:szCs w:val="22"/>
+                <w:sz w:val="15"/>
+                <w:szCs w:val="15"/>
               </w:rPr>
               <w:t>where</w:t>
             </w:r>
@@ -32526,14 +32536,16 @@
               <w:rPr>
                 <w:rFonts w:ascii="Courier New" w:hAnsi="Courier New" w:cs="Courier New"/>
                 <w:b/>
-                <w:szCs w:val="22"/>
-              </w:rPr>
-            </w:pPr>
-            <w:r>
-              <w:rPr>
-                <w:rFonts w:ascii="Courier New" w:hAnsi="Courier New" w:cs="Courier New"/>
-                <w:b/>
-                <w:szCs w:val="22"/>
+                <w:sz w:val="15"/>
+                <w:szCs w:val="15"/>
+              </w:rPr>
+            </w:pPr>
+            <w:r>
+              <w:rPr>
+                <w:rFonts w:ascii="Courier New" w:hAnsi="Courier New" w:cs="Courier New"/>
+                <w:b/>
+                <w:sz w:val="15"/>
+                <w:szCs w:val="15"/>
               </w:rPr>
               <w:t xml:space="preserve">    </w:t>
             </w:r>
@@ -32542,7 +32554,8 @@
                 <w:rFonts w:ascii="Courier New" w:hAnsi="Courier New" w:cs="Courier New"/>
                 <w:b/>
                 <w:color w:val="0070C0"/>
-                <w:szCs w:val="22"/>
+                <w:sz w:val="15"/>
+                <w:szCs w:val="15"/>
               </w:rPr>
               <w:t>pure</w:t>
             </w:r>
@@ -32550,7 +32563,8 @@
               <w:rPr>
                 <w:rFonts w:ascii="Courier New" w:hAnsi="Courier New" w:cs="Courier New"/>
                 <w:b/>
-                <w:szCs w:val="22"/>
+                <w:sz w:val="15"/>
+                <w:szCs w:val="15"/>
               </w:rPr>
               <w:t xml:space="preserve"> = </w:t>
             </w:r>
@@ -32559,7 +32573,8 @@
                 <w:rFonts w:ascii="Courier New" w:hAnsi="Courier New" w:cs="Courier New"/>
                 <w:b/>
                 <w:color w:val="0070C0"/>
-                <w:szCs w:val="22"/>
+                <w:sz w:val="15"/>
+                <w:szCs w:val="15"/>
               </w:rPr>
               <w:t>Just</w:t>
             </w:r>
@@ -32569,14 +32584,16 @@
               <w:rPr>
                 <w:rFonts w:ascii="Courier New" w:hAnsi="Courier New" w:cs="Courier New"/>
                 <w:b/>
-                <w:szCs w:val="22"/>
-              </w:rPr>
-            </w:pPr>
-            <w:r>
-              <w:rPr>
-                <w:rFonts w:ascii="Courier New" w:hAnsi="Courier New" w:cs="Courier New"/>
-                <w:b/>
-                <w:szCs w:val="22"/>
+                <w:sz w:val="15"/>
+                <w:szCs w:val="15"/>
+              </w:rPr>
+            </w:pPr>
+            <w:r>
+              <w:rPr>
+                <w:rFonts w:ascii="Courier New" w:hAnsi="Courier New" w:cs="Courier New"/>
+                <w:b/>
+                <w:sz w:val="15"/>
+                <w:szCs w:val="15"/>
               </w:rPr>
               <w:t xml:space="preserve">    </w:t>
             </w:r>
@@ -32585,7 +32602,8 @@
                 <w:rFonts w:ascii="Courier New" w:hAnsi="Courier New" w:cs="Courier New"/>
                 <w:b/>
                 <w:color w:val="0070C0"/>
-                <w:szCs w:val="22"/>
+                <w:sz w:val="15"/>
+                <w:szCs w:val="15"/>
               </w:rPr>
               <w:t>Nothing</w:t>
             </w:r>
@@ -32593,7 +32611,8 @@
               <w:rPr>
                 <w:rFonts w:ascii="Courier New" w:hAnsi="Courier New" w:cs="Courier New"/>
                 <w:b/>
-                <w:szCs w:val="22"/>
+                <w:sz w:val="15"/>
+                <w:szCs w:val="15"/>
               </w:rPr>
               <w:t xml:space="preserve"> &lt;*&gt; _ = </w:t>
             </w:r>
@@ -32602,7 +32621,8 @@
                 <w:rFonts w:ascii="Courier New" w:hAnsi="Courier New" w:cs="Courier New"/>
                 <w:b/>
                 <w:color w:val="0070C0"/>
-                <w:szCs w:val="22"/>
+                <w:sz w:val="15"/>
+                <w:szCs w:val="15"/>
               </w:rPr>
               <w:t>Nothing</w:t>
             </w:r>
@@ -32612,14 +32632,16 @@
               <w:rPr>
                 <w:rFonts w:ascii="Courier New" w:hAnsi="Courier New" w:cs="Courier New"/>
                 <w:b/>
-                <w:szCs w:val="22"/>
-              </w:rPr>
-            </w:pPr>
-            <w:r>
-              <w:rPr>
-                <w:rFonts w:ascii="Courier New" w:hAnsi="Courier New" w:cs="Courier New"/>
-                <w:b/>
-                <w:szCs w:val="22"/>
+                <w:sz w:val="15"/>
+                <w:szCs w:val="15"/>
+              </w:rPr>
+            </w:pPr>
+            <w:r>
+              <w:rPr>
+                <w:rFonts w:ascii="Courier New" w:hAnsi="Courier New" w:cs="Courier New"/>
+                <w:b/>
+                <w:sz w:val="15"/>
+                <w:szCs w:val="15"/>
               </w:rPr>
               <w:t xml:space="preserve">    (</w:t>
             </w:r>
@@ -32628,7 +32650,8 @@
                 <w:rFonts w:ascii="Courier New" w:hAnsi="Courier New" w:cs="Courier New"/>
                 <w:b/>
                 <w:color w:val="0070C0"/>
-                <w:szCs w:val="22"/>
+                <w:sz w:val="15"/>
+                <w:szCs w:val="15"/>
               </w:rPr>
               <w:t>Just</w:t>
             </w:r>
@@ -32636,7 +32659,8 @@
               <w:rPr>
                 <w:rFonts w:ascii="Courier New" w:hAnsi="Courier New" w:cs="Courier New"/>
                 <w:b/>
-                <w:szCs w:val="22"/>
+                <w:sz w:val="15"/>
+                <w:szCs w:val="15"/>
               </w:rPr>
               <w:t xml:space="preserve"> f) &lt;*&gt; x = </w:t>
             </w:r>
@@ -32646,7 +32670,8 @@
                 <w:rFonts w:ascii="Courier New" w:hAnsi="Courier New" w:cs="Courier New"/>
                 <w:b/>
                 <w:color w:val="0070C0"/>
-                <w:szCs w:val="22"/>
+                <w:sz w:val="15"/>
+                <w:szCs w:val="15"/>
               </w:rPr>
               <w:t>fmap</w:t>
             </w:r>
@@ -32655,7 +32680,8 @@
               <w:rPr>
                 <w:rFonts w:ascii="Courier New" w:hAnsi="Courier New" w:cs="Courier New"/>
                 <w:b/>
-                <w:szCs w:val="22"/>
+                <w:sz w:val="15"/>
+                <w:szCs w:val="15"/>
               </w:rPr>
               <w:t xml:space="preserve"> f x</w:t>
             </w:r>
@@ -32671,7 +32697,40 @@
               <w:t xml:space="preserve">Explanation: </w:t>
             </w:r>
             <w:r>
-              <w:t>Pure simply wraps the value in Just.  No need to explicitly check if “</w:t>
+              <w:rPr>
+                <w:rFonts w:ascii="Courier New" w:hAnsi="Courier New" w:cs="Courier New"/>
+                <w:b/>
+                <w:color w:val="0070C0"/>
+                <w:sz w:val="15"/>
+                <w:szCs w:val="15"/>
+              </w:rPr>
+              <w:t>p</w:t>
+            </w:r>
+            <w:r>
+              <w:rPr>
+                <w:rFonts w:ascii="Courier New" w:hAnsi="Courier New" w:cs="Courier New"/>
+                <w:b/>
+                <w:color w:val="0070C0"/>
+                <w:sz w:val="15"/>
+                <w:szCs w:val="15"/>
+              </w:rPr>
+              <w:t>ure</w:t>
+            </w:r>
+            <w:r>
+              <w:t xml:space="preserve"> simply wraps the value in </w:t>
+            </w:r>
+            <w:r>
+              <w:rPr>
+                <w:rFonts w:ascii="Courier New" w:hAnsi="Courier New" w:cs="Courier New"/>
+                <w:b/>
+                <w:color w:val="0070C0"/>
+                <w:sz w:val="15"/>
+                <w:szCs w:val="15"/>
+              </w:rPr>
+              <w:t>Just</w:t>
+            </w:r>
+            <w:r>
+              <w:t>.  No need to explicitly check if “</w:t>
             </w:r>
             <w:r>
               <w:rPr>
@@ -32702,7 +32761,7 @@
         </w:tc>
         <w:tc>
           <w:tcPr>
-            <w:tcW w:w="4142" w:type="dxa"/>
+            <w:tcW w:w="4412" w:type="dxa"/>
             <w:vAlign w:val="center"/>
           </w:tcPr>
           <w:p>
@@ -32833,10 +32892,19 @@
               <w:rPr>
                 <w:rFonts w:ascii="Courier New" w:hAnsi="Courier New" w:cs="Courier New"/>
                 <w:b/>
+                <w:color w:val="0070C0"/>
+                <w:szCs w:val="22"/>
+              </w:rPr>
+              <w:t>pure (+)</w:t>
+            </w:r>
+            <w:r>
+              <w:rPr>
+                <w:rFonts w:ascii="Courier New" w:hAnsi="Courier New" w:cs="Courier New"/>
+                <w:b/>
                 <w:color w:val="7030A0"/>
                 <w:szCs w:val="22"/>
               </w:rPr>
-              <w:t xml:space="preserve">pure (+) </w:t>
+              <w:t xml:space="preserve"> </w:t>
             </w:r>
             <w:r>
               <w:rPr>
@@ -32878,81 +32946,150 @@
                 <w:b/>
                 <w:szCs w:val="22"/>
               </w:rPr>
-              <w:t xml:space="preserve">&gt; (+) </w:t>
-            </w:r>
-            <w:r>
-              <w:rPr>
-                <w:rFonts w:ascii="Courier New" w:hAnsi="Courier New" w:cs="Courier New"/>
+              <w:t xml:space="preserve">&gt; </w:t>
+            </w:r>
+            <w:r>
+              <w:rPr>
+                <w:rFonts w:ascii="Courier New" w:hAnsi="Courier New" w:cs="Courier New"/>
+                <w:b/>
+                <w:color w:val="7030A0"/>
+                <w:szCs w:val="22"/>
+              </w:rPr>
+              <w:t>(+) &lt;$&gt;</w:t>
+            </w:r>
+            <w:r>
+              <w:rPr>
+                <w:rFonts w:ascii="Courier New" w:hAnsi="Courier New" w:cs="Courier New"/>
+                <w:b/>
+                <w:szCs w:val="22"/>
+              </w:rPr>
+              <w:t xml:space="preserve"> Just 3 &lt;*&gt; Just 4</w:t>
+            </w:r>
+          </w:p>
+          <w:p>
+            <w:pPr>
+              <w:rPr>
+                <w:rFonts w:ascii="Courier New" w:hAnsi="Courier New" w:cs="Courier New"/>
+                <w:b/>
+                <w:szCs w:val="22"/>
+              </w:rPr>
+            </w:pPr>
+            <w:r>
+              <w:rPr>
+                <w:rFonts w:ascii="Courier New" w:hAnsi="Courier New" w:cs="Courier New"/>
+                <w:b/>
+                <w:szCs w:val="22"/>
+              </w:rPr>
+              <w:t>Just 7</w:t>
+            </w:r>
+          </w:p>
+          <w:p>
+            <w:r>
+              <w:rPr>
+                <w:b/>
+                <w:color w:val="00B050"/>
+                <w:szCs w:val="22"/>
+              </w:rPr>
+              <w:t>Explanation:</w:t>
+            </w:r>
+            <w:r>
+              <w:t xml:space="preserve"> </w:t>
+            </w:r>
+            <w:r>
+              <w:t xml:space="preserve"> </w:t>
+            </w:r>
+            <w:r>
+              <w:rPr>
+                <w:rFonts w:ascii="Courier New" w:hAnsi="Courier New" w:cs="Courier New"/>
+                <w:b/>
+                <w:color w:val="7030A0"/>
+                <w:szCs w:val="22"/>
+              </w:rPr>
+              <w:t>x &lt;</w:t>
+            </w:r>
+            <w:r>
+              <w:rPr>
+                <w:rFonts w:ascii="Courier New" w:hAnsi="Courier New" w:cs="Courier New"/>
+                <w:b/>
+                <w:color w:val="7030A0"/>
+                <w:szCs w:val="22"/>
+              </w:rPr>
+              <w:t>$&gt;</w:t>
+            </w:r>
+            <w:r>
+              <w:rPr>
+                <w:color w:val="7030A0"/>
+              </w:rPr>
+              <w:t xml:space="preserve"> </w:t>
+            </w:r>
+            <w:r>
+              <w:rPr>
                 <w:b/>
                 <w:color w:val="FF0000"/>
-                <w:szCs w:val="22"/>
-              </w:rPr>
-              <w:t>&lt;$&gt;</w:t>
-            </w:r>
-            <w:r>
-              <w:rPr>
-                <w:rFonts w:ascii="Courier New" w:hAnsi="Courier New" w:cs="Courier New"/>
-                <w:b/>
-                <w:szCs w:val="22"/>
-              </w:rPr>
-              <w:t xml:space="preserve"> Just 3 &lt;*&gt; Just 4</w:t>
-            </w:r>
-          </w:p>
-          <w:p>
-            <w:pPr>
-              <w:rPr>
-                <w:rFonts w:ascii="Courier New" w:hAnsi="Courier New" w:cs="Courier New"/>
-                <w:b/>
-                <w:szCs w:val="22"/>
-              </w:rPr>
-            </w:pPr>
-            <w:r>
-              <w:rPr>
-                <w:rFonts w:ascii="Courier New" w:hAnsi="Courier New" w:cs="Courier New"/>
-                <w:b/>
-                <w:szCs w:val="22"/>
-              </w:rPr>
-              <w:t>Just 7</w:t>
-            </w:r>
-          </w:p>
-          <w:p>
+              </w:rPr>
+              <w:t>is</w:t>
+            </w:r>
+            <w:r>
+              <w:t xml:space="preserve"> </w:t>
+            </w:r>
+            <w:proofErr w:type="spellStart"/>
+            <w:r>
+              <w:rPr>
+                <w:rFonts w:ascii="Courier New" w:hAnsi="Courier New" w:cs="Courier New"/>
+                <w:b/>
+                <w:szCs w:val="22"/>
+              </w:rPr>
+              <w:t>fmap</w:t>
+            </w:r>
+            <w:proofErr w:type="spellEnd"/>
+            <w:r>
+              <w:t xml:space="preserve"> </w:t>
+            </w:r>
+            <w:r>
+              <w:rPr>
+                <w:b/>
+                <w:color w:val="FF0000"/>
+              </w:rPr>
+              <w:t>as an infix operator</w:t>
+            </w:r>
+            <w:r>
+              <w:t>.</w:t>
+            </w:r>
+            <w:r>
+              <w:t xml:space="preserve">  </w:t>
+            </w:r>
+            <w:r>
+              <w:rPr>
+                <w:b/>
+                <w:color w:val="FF0000"/>
+              </w:rPr>
+              <w:t xml:space="preserve">It is </w:t>
+            </w:r>
             <w:r>
               <w:rPr>
                 <w:b/>
                 <w:color w:val="00B050"/>
-                <w:szCs w:val="22"/>
-              </w:rPr>
-              <w:t>Explanation:</w:t>
+              </w:rPr>
+              <w:t>NOT</w:t>
+            </w:r>
+            <w:r>
+              <w:rPr>
+                <w:b/>
+                <w:color w:val="FF0000"/>
+              </w:rPr>
+              <w:t xml:space="preserve"> necessarily the same as</w:t>
             </w:r>
             <w:r>
               <w:t xml:space="preserve"> </w:t>
             </w:r>
             <w:r>
-              <w:t xml:space="preserve"> </w:t>
-            </w:r>
-            <w:r>
-              <w:rPr>
-                <w:rFonts w:ascii="Courier New" w:hAnsi="Courier New" w:cs="Courier New"/>
-                <w:b/>
-                <w:color w:val="FF0000"/>
-                <w:szCs w:val="22"/>
-              </w:rPr>
-              <w:t>x &lt;$&gt;</w:t>
-            </w:r>
-            <w:r>
-              <w:t xml:space="preserve"> </w:t>
-            </w:r>
-            <w:r>
-              <w:t xml:space="preserve">is just syntactic sugar for pure </w:t>
-            </w:r>
-            <w:r>
-              <w:rPr>
-                <w:rFonts w:ascii="Courier New" w:hAnsi="Courier New" w:cs="Courier New"/>
-                <w:b/>
-                <w:color w:val="7030A0"/>
-                <w:szCs w:val="22"/>
-              </w:rPr>
-              <w:t>x &lt;*&gt;</w:t>
+              <w:rPr>
+                <w:rFonts w:ascii="Courier New" w:hAnsi="Courier New" w:cs="Courier New"/>
+                <w:b/>
+                <w:color w:val="0070C0"/>
+                <w:szCs w:val="22"/>
+              </w:rPr>
+              <w:t>pure x &lt;*&gt;</w:t>
             </w:r>
           </w:p>
         </w:tc>
@@ -34786,9 +34923,9 @@
         <w:tblLook w:val="04A0" w:firstRow="1" w:lastRow="0" w:firstColumn="1" w:lastColumn="0" w:noHBand="0" w:noVBand="1"/>
       </w:tblPr>
       <w:tblGrid>
-        <w:gridCol w:w="3512"/>
-        <w:gridCol w:w="4050"/>
-        <w:gridCol w:w="4142"/>
+        <w:gridCol w:w="4052"/>
+        <w:gridCol w:w="3960"/>
+        <w:gridCol w:w="3692"/>
       </w:tblGrid>
       <w:tr>
         <w:trPr>
@@ -34796,7 +34933,7 @@
         </w:trPr>
         <w:tc>
           <w:tcPr>
-            <w:tcW w:w="3512" w:type="dxa"/>
+            <w:tcW w:w="4052" w:type="dxa"/>
             <w:vAlign w:val="center"/>
           </w:tcPr>
           <w:p>
@@ -34965,7 +35102,7 @@
         </w:tc>
         <w:tc>
           <w:tcPr>
-            <w:tcW w:w="4050" w:type="dxa"/>
+            <w:tcW w:w="3960" w:type="dxa"/>
             <w:vAlign w:val="center"/>
           </w:tcPr>
           <w:p>
@@ -35200,7 +35337,7 @@
         </w:tc>
         <w:tc>
           <w:tcPr>
-            <w:tcW w:w="4142" w:type="dxa"/>
+            <w:tcW w:w="3692" w:type="dxa"/>
             <w:vAlign w:val="center"/>
           </w:tcPr>
           <w:p/>
@@ -42634,7 +42771,7 @@
                 <w:sz w:val="14"/>
                 <w:szCs w:val="14"/>
               </w:rPr>
-              <w:t xml:space="preserve"> fs </w:t>
+              <w:t xml:space="preserve"> </w:t>
             </w:r>
             <w:proofErr w:type="spellStart"/>
             <w:r>
@@ -42654,7 +42791,35 @@
                 <w:sz w:val="14"/>
                 <w:szCs w:val="14"/>
               </w:rPr>
-              <w:t xml:space="preserve"> = </w:t>
+              <w:t xml:space="preserve"> </w:t>
+            </w:r>
+            <w:r>
+              <w:rPr>
+                <w:rFonts w:ascii="Courier New" w:hAnsi="Courier New" w:cs="Courier New"/>
+                <w:b/>
+                <w:color w:val="7030A0"/>
+                <w:sz w:val="14"/>
+                <w:szCs w:val="14"/>
+              </w:rPr>
+              <w:t>f</w:t>
+            </w:r>
+            <w:r>
+              <w:rPr>
+                <w:rFonts w:ascii="Courier New" w:hAnsi="Courier New" w:cs="Courier New"/>
+                <w:b/>
+                <w:sz w:val="14"/>
+                <w:szCs w:val="14"/>
+              </w:rPr>
+              <w:t xml:space="preserve"> </w:t>
+            </w:r>
+            <w:r>
+              <w:rPr>
+                <w:rFonts w:ascii="Courier New" w:hAnsi="Courier New" w:cs="Courier New"/>
+                <w:b/>
+                <w:sz w:val="14"/>
+                <w:szCs w:val="14"/>
+              </w:rPr>
+              <w:t xml:space="preserve">= </w:t>
             </w:r>
             <w:proofErr w:type="spellStart"/>
             <w:r>
@@ -42691,12 +42856,12 @@
               <w:rPr>
                 <w:rFonts w:ascii="Courier New" w:hAnsi="Courier New" w:cs="Courier New"/>
                 <w:b/>
+                <w:color w:val="7030A0"/>
                 <w:sz w:val="14"/>
                 <w:szCs w:val="14"/>
               </w:rPr>
-              <w:t xml:space="preserve">f </w:t>
-            </w:r>
-            <w:proofErr w:type="spellStart"/>
+              <w:t>f</w:t>
+            </w:r>
             <w:r>
               <w:rPr>
                 <w:rFonts w:ascii="Courier New" w:hAnsi="Courier New" w:cs="Courier New"/>
@@ -42704,9 +42869,9 @@
                 <w:sz w:val="14"/>
                 <w:szCs w:val="14"/>
               </w:rPr>
-              <w:t>xs</w:t>
-            </w:r>
-            <w:proofErr w:type="spellEnd"/>
+              <w:t xml:space="preserve"> </w:t>
+            </w:r>
+            <w:proofErr w:type="spellStart"/>
             <w:r>
               <w:rPr>
                 <w:rFonts w:ascii="Courier New" w:hAnsi="Courier New" w:cs="Courier New"/>
@@ -42714,10 +42879,28 @@
                 <w:sz w:val="14"/>
                 <w:szCs w:val="14"/>
               </w:rPr>
+              <w:t>xs</w:t>
+            </w:r>
+            <w:proofErr w:type="spellEnd"/>
+            <w:r>
+              <w:rPr>
+                <w:rFonts w:ascii="Courier New" w:hAnsi="Courier New" w:cs="Courier New"/>
+                <w:b/>
+                <w:sz w:val="14"/>
+                <w:szCs w:val="14"/>
+              </w:rPr>
               <w:t>)</w:t>
             </w:r>
           </w:p>
           <w:p>
+            <w:pPr>
+              <w:rPr>
+                <w:rFonts w:ascii="Courier New" w:hAnsi="Courier New" w:cs="Courier New"/>
+                <w:b/>
+                <w:sz w:val="14"/>
+                <w:szCs w:val="14"/>
+              </w:rPr>
+            </w:pPr>
             <w:r>
               <w:rPr>
                 <w:rFonts w:ascii="Courier New" w:hAnsi="Courier New" w:cs="Courier New"/>
@@ -42755,6 +42938,92 @@
                 <w:szCs w:val="14"/>
               </w:rPr>
               <w:t xml:space="preserve">     = []</w:t>
+            </w:r>
+          </w:p>
+          <w:p>
+            <w:pPr>
+              <w:rPr>
+                <w:rFonts w:ascii="Courier New" w:hAnsi="Courier New" w:cs="Courier New"/>
+                <w:b/>
+                <w:sz w:val="14"/>
+                <w:szCs w:val="14"/>
+              </w:rPr>
+            </w:pPr>
+          </w:p>
+          <w:p>
+            <w:proofErr w:type="spellStart"/>
+            <w:r>
+              <w:rPr>
+                <w:b/>
+                <w:color w:val="00B050"/>
+              </w:rPr>
+              <w:t>Explnation</w:t>
+            </w:r>
+            <w:proofErr w:type="spellEnd"/>
+            <w:r>
+              <w:rPr>
+                <w:b/>
+                <w:color w:val="00B050"/>
+              </w:rPr>
+              <w:t>:</w:t>
+            </w:r>
+            <w:r>
+              <w:t xml:space="preserve"> </w:t>
+            </w:r>
+            <w:proofErr w:type="spellStart"/>
+            <w:r>
+              <w:rPr>
+                <w:rFonts w:ascii="Courier New" w:hAnsi="Courier New" w:cs="Courier New"/>
+                <w:b/>
+                <w:color w:val="FF0000"/>
+                <w:sz w:val="14"/>
+                <w:szCs w:val="14"/>
+              </w:rPr>
+              <w:t>concat</w:t>
+            </w:r>
+            <w:proofErr w:type="spellEnd"/>
+            <w:r>
+              <w:t xml:space="preserve"> is needed here as </w:t>
+            </w:r>
+            <w:r>
+              <w:rPr>
+                <w:rFonts w:ascii="Courier New" w:hAnsi="Courier New" w:cs="Courier New"/>
+                <w:b/>
+                <w:sz w:val="14"/>
+                <w:szCs w:val="14"/>
+              </w:rPr>
+              <w:t>f</w:t>
+            </w:r>
+            <w:r>
+              <w:t xml:space="preserve"> returns elements already in a list.  As such, </w:t>
+            </w:r>
+            <w:proofErr w:type="spellStart"/>
+            <w:r>
+              <w:rPr>
+                <w:rFonts w:ascii="Courier New" w:hAnsi="Courier New" w:cs="Courier New"/>
+                <w:b/>
+                <w:color w:val="FF0000"/>
+                <w:sz w:val="14"/>
+                <w:szCs w:val="14"/>
+              </w:rPr>
+              <w:t>concat</w:t>
+            </w:r>
+            <w:proofErr w:type="spellEnd"/>
+            <w:r>
+              <w:t xml:space="preserve"> merges the individual lists (from each call to </w:t>
+            </w:r>
+            <w:r>
+              <w:rPr>
+                <w:rFonts w:ascii="Courier New" w:hAnsi="Courier New" w:cs="Courier New"/>
+                <w:b/>
+                <w:color w:val="7030A0"/>
+                <w:sz w:val="14"/>
+                <w:szCs w:val="14"/>
+              </w:rPr>
+              <w:t>f</w:t>
+            </w:r>
+            <w:r>
+              <w:t>) into a single list.</w:t>
             </w:r>
           </w:p>
         </w:tc>
@@ -42773,7 +43042,6 @@
                 <w:szCs w:val="14"/>
               </w:rPr>
             </w:pPr>
-            <w:bookmarkStart w:id="0" w:name="_GoBack"/>
             <w:r>
               <w:rPr>
                 <w:b/>
@@ -42788,25 +43056,25 @@
                 <w:sz w:val="14"/>
                 <w:szCs w:val="14"/>
               </w:rPr>
-              <w:t xml:space="preserve"> </w:t>
-            </w:r>
-            <w:bookmarkEnd w:id="0"/>
-            <w:r>
+              <w:t xml:space="preserve"> List</w:t>
+            </w:r>
+            <w:r>
+              <w:rPr>
+                <w:b/>
+                <w:color w:val="E36C0A" w:themeColor="accent6" w:themeShade="BF"/>
+              </w:rPr>
+              <w:t xml:space="preserve"> as a Monad</w:t>
+            </w:r>
+          </w:p>
+          <w:p>
+            <w:pPr>
               <w:rPr>
                 <w:rFonts w:ascii="Courier New" w:hAnsi="Courier New" w:cs="Courier New"/>
                 <w:b/>
                 <w:sz w:val="14"/>
                 <w:szCs w:val="14"/>
               </w:rPr>
-              <w:t>List</w:t>
-            </w:r>
-            <w:r>
-              <w:rPr>
-                <w:b/>
-                <w:color w:val="E36C0A" w:themeColor="accent6" w:themeShade="BF"/>
-              </w:rPr>
-              <w:t xml:space="preserve"> as a Monad</w:t>
-            </w:r>
+            </w:pPr>
           </w:p>
           <w:p>
             <w:pPr>
@@ -42817,17 +43085,17 @@
                 <w:szCs w:val="14"/>
               </w:rPr>
             </w:pPr>
-          </w:p>
-          <w:p>
-            <w:pPr>
+            <w:proofErr w:type="spellStart"/>
+            <w:r>
               <w:rPr>
                 <w:rFonts w:ascii="Courier New" w:hAnsi="Courier New" w:cs="Courier New"/>
                 <w:b/>
                 <w:sz w:val="14"/>
                 <w:szCs w:val="14"/>
               </w:rPr>
-            </w:pPr>
-            <w:proofErr w:type="spellStart"/>
+              <w:t>listOfTuples</w:t>
+            </w:r>
+            <w:proofErr w:type="spellEnd"/>
             <w:r>
               <w:rPr>
                 <w:rFonts w:ascii="Courier New" w:hAnsi="Courier New" w:cs="Courier New"/>
@@ -42835,9 +43103,9 @@
                 <w:sz w:val="14"/>
                 <w:szCs w:val="14"/>
               </w:rPr>
-              <w:t>listOfTuples</w:t>
-            </w:r>
-            <w:proofErr w:type="spellEnd"/>
+              <w:t xml:space="preserve"> :: [(</w:t>
+            </w:r>
+            <w:proofErr w:type="spellStart"/>
             <w:r>
               <w:rPr>
                 <w:rFonts w:ascii="Courier New" w:hAnsi="Courier New" w:cs="Courier New"/>
@@ -42845,9 +43113,9 @@
                 <w:sz w:val="14"/>
                 <w:szCs w:val="14"/>
               </w:rPr>
-              <w:t xml:space="preserve"> :: [(</w:t>
-            </w:r>
-            <w:proofErr w:type="spellStart"/>
+              <w:t>Int</w:t>
+            </w:r>
+            <w:proofErr w:type="spellEnd"/>
             <w:r>
               <w:rPr>
                 <w:rFonts w:ascii="Courier New" w:hAnsi="Courier New" w:cs="Courier New"/>
@@ -42855,29 +43123,29 @@
                 <w:sz w:val="14"/>
                 <w:szCs w:val="14"/>
               </w:rPr>
-              <w:t>Int</w:t>
-            </w:r>
-            <w:proofErr w:type="spellEnd"/>
-            <w:r>
+              <w:t>, Char)]</w:t>
+            </w:r>
+          </w:p>
+          <w:p>
+            <w:pPr>
               <w:rPr>
                 <w:rFonts w:ascii="Courier New" w:hAnsi="Courier New" w:cs="Courier New"/>
                 <w:b/>
                 <w:sz w:val="14"/>
                 <w:szCs w:val="14"/>
               </w:rPr>
-              <w:t>, Char)]</w:t>
-            </w:r>
-          </w:p>
-          <w:p>
-            <w:pPr>
+            </w:pPr>
+            <w:proofErr w:type="spellStart"/>
+            <w:r>
               <w:rPr>
                 <w:rFonts w:ascii="Courier New" w:hAnsi="Courier New" w:cs="Courier New"/>
                 <w:b/>
                 <w:sz w:val="14"/>
                 <w:szCs w:val="14"/>
               </w:rPr>
-            </w:pPr>
-            <w:proofErr w:type="spellStart"/>
+              <w:t>listOfTuples</w:t>
+            </w:r>
+            <w:proofErr w:type="spellEnd"/>
             <w:r>
               <w:rPr>
                 <w:rFonts w:ascii="Courier New" w:hAnsi="Courier New" w:cs="Courier New"/>
@@ -42885,18 +43153,20 @@
                 <w:sz w:val="14"/>
                 <w:szCs w:val="14"/>
               </w:rPr>
-              <w:t>listOfTuples</w:t>
-            </w:r>
-            <w:proofErr w:type="spellEnd"/>
-            <w:r>
-              <w:rPr>
-                <w:rFonts w:ascii="Courier New" w:hAnsi="Courier New" w:cs="Courier New"/>
-                <w:b/>
+              <w:t xml:space="preserve"> = </w:t>
+            </w:r>
+            <w:r>
+              <w:rPr>
+                <w:rFonts w:ascii="Courier New" w:hAnsi="Courier New" w:cs="Courier New"/>
+                <w:b/>
+                <w:color w:val="0000FF"/>
                 <w:sz w:val="14"/>
                 <w:szCs w:val="14"/>
               </w:rPr>
-              <w:t xml:space="preserve"> = do</w:t>
-            </w:r>
+              <w:t>do</w:t>
+            </w:r>
+            <w:bookmarkStart w:id="0" w:name="_GoBack"/>
+            <w:bookmarkEnd w:id="0"/>
           </w:p>
           <w:p>
             <w:pPr>
@@ -42972,7 +43242,26 @@
                 <w:sz w:val="14"/>
                 <w:szCs w:val="14"/>
               </w:rPr>
-              <w:t xml:space="preserve">               return (n, </w:t>
+              <w:t xml:space="preserve">               </w:t>
+            </w:r>
+            <w:r>
+              <w:rPr>
+                <w:rFonts w:ascii="Courier New" w:hAnsi="Courier New" w:cs="Courier New"/>
+                <w:b/>
+                <w:color w:val="0070C0"/>
+                <w:sz w:val="14"/>
+                <w:szCs w:val="14"/>
+              </w:rPr>
+              <w:t xml:space="preserve">return </w:t>
+            </w:r>
+            <w:r>
+              <w:rPr>
+                <w:rFonts w:ascii="Courier New" w:hAnsi="Courier New" w:cs="Courier New"/>
+                <w:b/>
+                <w:sz w:val="14"/>
+                <w:szCs w:val="14"/>
+              </w:rPr>
+              <w:t xml:space="preserve">(n, </w:t>
             </w:r>
             <w:proofErr w:type="spellStart"/>
             <w:r>
@@ -46946,7 +47235,7 @@
 </file>
 
 <file path=customXml/itemProps1.xml><?xml version="1.0" encoding="utf-8"?>
-<ds:datastoreItem xmlns:ds="http://schemas.openxmlformats.org/officeDocument/2006/customXml" ds:itemID="{6CD5CA8C-6806-4C70-9C66-BB7595CEB10D}">
+<ds:datastoreItem xmlns:ds="http://schemas.openxmlformats.org/officeDocument/2006/customXml" ds:itemID="{85F10CFB-1C9F-48F7-A9FC-646DBBB9722C}">
   <ds:schemaRefs>
     <ds:schemaRef ds:uri="http://schemas.openxmlformats.org/officeDocument/2006/bibliography"/>
   </ds:schemaRefs>

</xml_diff>

<commit_message>
Uploading practice code for the midterm. Uploading the midterm study guide work with fixes and changes while reviewing this evening.
</commit_message>
<xml_diff>
--- a/Exam_Study_Guides/Midterm/CS252_-_Midterm_Study_Guide.docx
+++ b/Exam_Study_Guides/Midterm/CS252_-_Midterm_Study_Guide.docx
@@ -43165,8 +43165,6 @@
               </w:rPr>
               <w:t>do</w:t>
             </w:r>
-            <w:bookmarkStart w:id="0" w:name="_GoBack"/>
-            <w:bookmarkEnd w:id="0"/>
           </w:p>
           <w:p>
             <w:pPr>
@@ -44692,12 +44690,24 @@
             </w:pPr>
           </w:p>
           <w:p>
-            <w:r>
-              <w:rPr>
-                <w:b/>
-                <w:color w:val="0000FF"/>
-              </w:rPr>
-              <w:t>Monads and Lambda</w:t>
+            <w:pPr>
+              <w:jc w:val="center"/>
+            </w:pPr>
+            <w:r>
+              <w:rPr>
+                <w:b/>
+                <w:color w:val="0000FF"/>
+              </w:rPr>
+              <w:t>Monads and Lam</w:t>
+            </w:r>
+            <w:bookmarkStart w:id="0" w:name="_GoBack"/>
+            <w:bookmarkEnd w:id="0"/>
+            <w:r>
+              <w:rPr>
+                <w:b/>
+                <w:color w:val="0000FF"/>
+              </w:rPr>
+              <w:t>bda</w:t>
             </w:r>
           </w:p>
           <w:p/>
@@ -44774,13 +44784,11 @@
             <w:r>
               <w:t xml:space="preserve"> – Allows you to use normal functions on values that have a context (i.e. are inside a </w:t>
             </w:r>
-            <w:proofErr w:type="spellStart"/>
-            <w:r>
-              <w:t>functor</w:t>
-            </w:r>
-            <w:proofErr w:type="spellEnd"/>
-            <w:r>
-              <w:t>).</w:t>
+            <w:r>
+              <w:t>F</w:t>
+            </w:r>
+            <w:r>
+              <w:t>unctor).</w:t>
             </w:r>
           </w:p>
         </w:tc>
@@ -45268,7 +45276,7 @@
       <w:rPr>
         <w:noProof/>
       </w:rPr>
-      <w:t>9</w:t>
+      <w:t>10</w:t>
     </w:r>
     <w:r>
       <w:rPr>
@@ -47235,7 +47243,7 @@
 </file>
 
 <file path=customXml/itemProps1.xml><?xml version="1.0" encoding="utf-8"?>
-<ds:datastoreItem xmlns:ds="http://schemas.openxmlformats.org/officeDocument/2006/customXml" ds:itemID="{85F10CFB-1C9F-48F7-A9FC-646DBBB9722C}">
+<ds:datastoreItem xmlns:ds="http://schemas.openxmlformats.org/officeDocument/2006/customXml" ds:itemID="{452946E8-1387-42C9-AA09-917BD5931301}">
   <ds:schemaRefs>
     <ds:schemaRef ds:uri="http://schemas.openxmlformats.org/officeDocument/2006/bibliography"/>
   </ds:schemaRefs>

</xml_diff>

<commit_message>
Uploading the Parsec lecture notes as well as the modified CS252 Study guide.
</commit_message>
<xml_diff>
--- a/Exam_Study_Guides/Midterm/CS252_-_Midterm_Study_Guide.docx
+++ b/Exam_Study_Guides/Midterm/CS252_-_Midterm_Study_Guide.docx
@@ -28723,7 +28723,30 @@
                 <w:rFonts w:ascii="Courier New" w:hAnsi="Courier New" w:cs="Courier New"/>
                 <w:b/>
               </w:rPr>
-              <w:t xml:space="preserve"> (+1) Right 20</w:t>
+              <w:t xml:space="preserve"> (+1) </w:t>
+            </w:r>
+            <w:proofErr w:type="spellStart"/>
+            <w:r>
+              <w:rPr>
+                <w:rFonts w:ascii="Courier New" w:hAnsi="Courier New" w:cs="Courier New"/>
+                <w:b/>
+              </w:rPr>
+              <w:t>Left</w:t>
+            </w:r>
+            <w:r>
+              <w:rPr>
+                <w:rFonts w:ascii="Courier New" w:hAnsi="Courier New" w:cs="Courier New"/>
+                <w:b/>
+              </w:rPr>
+              <w:t>t</w:t>
+            </w:r>
+            <w:proofErr w:type="spellEnd"/>
+            <w:r>
+              <w:rPr>
+                <w:rFonts w:ascii="Courier New" w:hAnsi="Courier New" w:cs="Courier New"/>
+                <w:b/>
+              </w:rPr>
+              <w:t xml:space="preserve"> 20</w:t>
             </w:r>
           </w:p>
           <w:p>
@@ -28803,7 +28826,21 @@
                 <w:rFonts w:ascii="Courier New" w:hAnsi="Courier New" w:cs="Courier New"/>
                 <w:b/>
               </w:rPr>
-              <w:t xml:space="preserve"> (+1) Left 20</w:t>
+              <w:t xml:space="preserve"> (+1) </w:t>
+            </w:r>
+            <w:r>
+              <w:rPr>
+                <w:rFonts w:ascii="Courier New" w:hAnsi="Courier New" w:cs="Courier New"/>
+                <w:b/>
+              </w:rPr>
+              <w:t>Right</w:t>
+            </w:r>
+            <w:r>
+              <w:rPr>
+                <w:rFonts w:ascii="Courier New" w:hAnsi="Courier New" w:cs="Courier New"/>
+                <w:b/>
+              </w:rPr>
+              <w:t xml:space="preserve"> 20</w:t>
             </w:r>
           </w:p>
           <w:p>
@@ -29993,6 +30030,8 @@
             </w:r>
           </w:p>
           <w:p>
+            <w:bookmarkStart w:id="0" w:name="_GoBack"/>
+            <w:bookmarkEnd w:id="0"/>
             <w:r>
               <w:rPr>
                 <w:rFonts w:ascii="Courier New" w:hAnsi="Courier New" w:cs="Courier New"/>
@@ -30010,7 +30049,20 @@
             <w:r>
               <w:t>– Boxes an IO</w:t>
             </w:r>
-          </w:p>
+            <w:r>
+              <w:t xml:space="preserve"> (</w:t>
+            </w:r>
+            <w:r>
+              <w:rPr>
+                <w:b/>
+              </w:rPr>
+              <w:t>since IO is a monad</w:t>
+            </w:r>
+            <w:r>
+              <w:t>)</w:t>
+            </w:r>
+          </w:p>
+          <w:p/>
           <w:p>
             <w:r>
               <w:rPr>
@@ -34857,9 +34909,18 @@
           <w:p>
             <w:pPr>
               <w:rPr>
+                <w:b/>
                 <w:szCs w:val="16"/>
               </w:rPr>
             </w:pPr>
+            <w:r>
+              <w:rPr>
+                <w:b/>
+                <w:color w:val="FF0000"/>
+                <w:szCs w:val="16"/>
+              </w:rPr>
+              <w:t>Similar to Functor Laws, these are not strictly enforced but are good practice to make it easier to reason about the code.</w:t>
+            </w:r>
           </w:p>
         </w:tc>
       </w:tr>
@@ -36499,25 +36560,7 @@
                 <w:sz w:val="15"/>
                 <w:szCs w:val="15"/>
               </w:rPr>
-              <w:t>&gt; (</w:t>
-            </w:r>
-            <w:r>
-              <w:rPr>
-                <w:rFonts w:ascii="Courier New" w:hAnsi="Courier New" w:cs="Courier New"/>
-                <w:b/>
-                <w:sz w:val="15"/>
-                <w:szCs w:val="15"/>
-              </w:rPr>
-              <w:t>return</w:t>
-            </w:r>
-            <w:r>
-              <w:rPr>
-                <w:rFonts w:ascii="Courier New" w:hAnsi="Courier New" w:cs="Courier New"/>
-                <w:b/>
-                <w:sz w:val="15"/>
-                <w:szCs w:val="15"/>
-              </w:rPr>
-              <w:t xml:space="preserve"> 3) </w:t>
+              <w:t xml:space="preserve">&gt; (return 3) </w:t>
             </w:r>
             <w:r>
               <w:rPr>
@@ -36536,25 +36579,7 @@
                 <w:sz w:val="15"/>
                 <w:szCs w:val="15"/>
               </w:rPr>
-              <w:t xml:space="preserve"> (\x -&gt; return</w:t>
-            </w:r>
-            <w:r>
-              <w:rPr>
-                <w:rFonts w:ascii="Courier New" w:hAnsi="Courier New" w:cs="Courier New"/>
-                <w:b/>
-                <w:sz w:val="15"/>
-                <w:szCs w:val="15"/>
-              </w:rPr>
-              <w:t xml:space="preserve"> </w:t>
-            </w:r>
-            <w:r>
-              <w:rPr>
-                <w:rFonts w:ascii="Courier New" w:hAnsi="Courier New" w:cs="Courier New"/>
-                <w:b/>
-                <w:sz w:val="15"/>
-                <w:szCs w:val="15"/>
-              </w:rPr>
-              <w:t xml:space="preserve">(x + 4)) </w:t>
+              <w:t xml:space="preserve"> (\x -&gt; return (x + 4)) </w:t>
             </w:r>
             <w:r>
               <w:rPr>
@@ -36573,25 +36598,7 @@
                 <w:sz w:val="15"/>
                 <w:szCs w:val="15"/>
               </w:rPr>
-              <w:t xml:space="preserve"> (\y -&gt; return</w:t>
-            </w:r>
-            <w:r>
-              <w:rPr>
-                <w:rFonts w:ascii="Courier New" w:hAnsi="Courier New" w:cs="Courier New"/>
-                <w:b/>
-                <w:sz w:val="15"/>
-                <w:szCs w:val="15"/>
-              </w:rPr>
-              <w:t xml:space="preserve"> </w:t>
-            </w:r>
-            <w:r>
-              <w:rPr>
-                <w:rFonts w:ascii="Courier New" w:hAnsi="Courier New" w:cs="Courier New"/>
-                <w:b/>
-                <w:sz w:val="15"/>
-                <w:szCs w:val="15"/>
-              </w:rPr>
-              <w:t>(y+5))</w:t>
+              <w:t xml:space="preserve"> (\y -&gt; return (y+5))</w:t>
             </w:r>
           </w:p>
           <w:p>
@@ -38335,15 +38342,7 @@
                 <w:b/>
                 <w:szCs w:val="22"/>
               </w:rPr>
-              <w:t xml:space="preserve">    </w:t>
-            </w:r>
-            <w:r>
-              <w:rPr>
-                <w:rFonts w:ascii="Courier New" w:hAnsi="Courier New" w:cs="Courier New"/>
-                <w:b/>
-                <w:szCs w:val="22"/>
-              </w:rPr>
-              <w:t xml:space="preserve">  </w:t>
+              <w:t xml:space="preserve">      </w:t>
             </w:r>
             <w:r>
               <w:rPr>
@@ -38377,15 +38376,7 @@
                 <w:b/>
                 <w:szCs w:val="22"/>
               </w:rPr>
-              <w:t xml:space="preserve">    </w:t>
-            </w:r>
-            <w:r>
-              <w:rPr>
-                <w:rFonts w:ascii="Courier New" w:hAnsi="Courier New" w:cs="Courier New"/>
-                <w:b/>
-                <w:szCs w:val="22"/>
-              </w:rPr>
-              <w:t xml:space="preserve">  </w:t>
+              <w:t xml:space="preserve">      </w:t>
             </w:r>
             <w:r>
               <w:rPr>
@@ -39929,64 +39920,353 @@
                 <w:b/>
                 <w:szCs w:val="22"/>
               </w:rPr>
+              <w:t xml:space="preserve"> (-1, 3) True)</w:t>
+            </w:r>
+          </w:p>
+          <w:p>
+            <w:pPr>
+              <w:rPr>
+                <w:rFonts w:ascii="Courier New" w:hAnsi="Courier New" w:cs="Courier New"/>
+                <w:b/>
+                <w:szCs w:val="22"/>
+              </w:rPr>
+            </w:pPr>
+            <w:r>
+              <w:rPr>
+                <w:rFonts w:ascii="Courier New" w:hAnsi="Courier New" w:cs="Courier New"/>
+                <w:b/>
+                <w:szCs w:val="22"/>
+              </w:rPr>
+              <w:t xml:space="preserve">        </w:t>
+            </w:r>
+            <w:r>
+              <w:rPr>
+                <w:rFonts w:ascii="Courier New" w:hAnsi="Courier New" w:cs="Courier New"/>
+                <w:b/>
+                <w:color w:val="FF0000"/>
+              </w:rPr>
+              <w:t>-:</w:t>
+            </w:r>
+            <w:r>
+              <w:rPr>
+                <w:rFonts w:ascii="Courier New" w:hAnsi="Courier New" w:cs="Courier New"/>
+                <w:b/>
+                <w:szCs w:val="22"/>
+              </w:rPr>
               <w:t xml:space="preserve"> (</w:t>
             </w:r>
-            <w:r>
-              <w:rPr>
-                <w:rFonts w:ascii="Courier New" w:hAnsi="Courier New" w:cs="Courier New"/>
-                <w:b/>
-                <w:szCs w:val="22"/>
-              </w:rPr>
-              <w:t>-1</w:t>
-            </w:r>
-            <w:r>
-              <w:rPr>
-                <w:rFonts w:ascii="Courier New" w:hAnsi="Courier New" w:cs="Courier New"/>
-                <w:b/>
-                <w:szCs w:val="22"/>
-              </w:rPr>
-              <w:t xml:space="preserve">, </w:t>
-            </w:r>
-            <w:r>
-              <w:rPr>
-                <w:rFonts w:ascii="Courier New" w:hAnsi="Courier New" w:cs="Courier New"/>
-                <w:b/>
-                <w:szCs w:val="22"/>
-              </w:rPr>
-              <w:t>3)</w:t>
-            </w:r>
-            <w:r>
-              <w:rPr>
-                <w:rFonts w:ascii="Courier New" w:hAnsi="Courier New" w:cs="Courier New"/>
-                <w:b/>
-                <w:szCs w:val="22"/>
-              </w:rPr>
-              <w:t xml:space="preserve"> True)</w:t>
-            </w:r>
-          </w:p>
-          <w:p>
-            <w:pPr>
-              <w:rPr>
-                <w:rFonts w:ascii="Courier New" w:hAnsi="Courier New" w:cs="Courier New"/>
-                <w:b/>
-                <w:szCs w:val="22"/>
-              </w:rPr>
-            </w:pPr>
-            <w:r>
-              <w:rPr>
-                <w:rFonts w:ascii="Courier New" w:hAnsi="Courier New" w:cs="Courier New"/>
-                <w:b/>
-                <w:szCs w:val="22"/>
-              </w:rPr>
-              <w:t xml:space="preserve">        </w:t>
-            </w:r>
-            <w:r>
-              <w:rPr>
-                <w:rFonts w:ascii="Courier New" w:hAnsi="Courier New" w:cs="Courier New"/>
-                <w:b/>
-                <w:color w:val="FF0000"/>
-              </w:rPr>
-              <w:t>-:</w:t>
+            <w:proofErr w:type="spellStart"/>
+            <w:r>
+              <w:rPr>
+                <w:rFonts w:ascii="Courier New" w:hAnsi="Courier New" w:cs="Courier New"/>
+                <w:b/>
+                <w:szCs w:val="22"/>
+              </w:rPr>
+              <w:t>Map.insert</w:t>
+            </w:r>
+            <w:proofErr w:type="spellEnd"/>
+            <w:r>
+              <w:rPr>
+                <w:rFonts w:ascii="Courier New" w:hAnsi="Courier New" w:cs="Courier New"/>
+                <w:b/>
+                <w:szCs w:val="22"/>
+              </w:rPr>
+              <w:t xml:space="preserve"> (-3, -8) True)</w:t>
+            </w:r>
+          </w:p>
+          <w:p>
+            <w:pPr>
+              <w:rPr>
+                <w:rFonts w:ascii="Courier New" w:hAnsi="Courier New" w:cs="Courier New"/>
+                <w:b/>
+                <w:szCs w:val="22"/>
+              </w:rPr>
+            </w:pPr>
+          </w:p>
+          <w:p>
+            <w:pPr>
+              <w:rPr>
+                <w:rFonts w:ascii="Courier New" w:hAnsi="Courier New" w:cs="Courier New"/>
+                <w:b/>
+                <w:szCs w:val="22"/>
+              </w:rPr>
+            </w:pPr>
+            <w:proofErr w:type="spellStart"/>
+            <w:r>
+              <w:rPr>
+                <w:rFonts w:ascii="Courier New" w:hAnsi="Courier New" w:cs="Courier New"/>
+                <w:b/>
+                <w:szCs w:val="22"/>
+              </w:rPr>
+              <w:t>moveTo</w:t>
+            </w:r>
+            <w:proofErr w:type="spellEnd"/>
+            <w:r>
+              <w:rPr>
+                <w:rFonts w:ascii="Courier New" w:hAnsi="Courier New" w:cs="Courier New"/>
+                <w:b/>
+                <w:szCs w:val="22"/>
+              </w:rPr>
+              <w:t xml:space="preserve"> :: </w:t>
+            </w:r>
+            <w:proofErr w:type="spellStart"/>
+            <w:r>
+              <w:rPr>
+                <w:rFonts w:ascii="Courier New" w:hAnsi="Courier New" w:cs="Courier New"/>
+                <w:b/>
+                <w:szCs w:val="22"/>
+              </w:rPr>
+              <w:t>Pos</w:t>
+            </w:r>
+            <w:proofErr w:type="spellEnd"/>
+            <w:r>
+              <w:rPr>
+                <w:rFonts w:ascii="Courier New" w:hAnsi="Courier New" w:cs="Courier New"/>
+                <w:b/>
+                <w:szCs w:val="22"/>
+              </w:rPr>
+              <w:t xml:space="preserve"> -&gt; Maybe </w:t>
+            </w:r>
+            <w:proofErr w:type="spellStart"/>
+            <w:r>
+              <w:rPr>
+                <w:rFonts w:ascii="Courier New" w:hAnsi="Courier New" w:cs="Courier New"/>
+                <w:b/>
+                <w:szCs w:val="22"/>
+              </w:rPr>
+              <w:t>Pos</w:t>
+            </w:r>
+            <w:proofErr w:type="spellEnd"/>
+          </w:p>
+          <w:p>
+            <w:pPr>
+              <w:rPr>
+                <w:rFonts w:ascii="Courier New" w:hAnsi="Courier New" w:cs="Courier New"/>
+                <w:b/>
+                <w:szCs w:val="22"/>
+              </w:rPr>
+            </w:pPr>
+            <w:proofErr w:type="spellStart"/>
+            <w:r>
+              <w:rPr>
+                <w:rFonts w:ascii="Courier New" w:hAnsi="Courier New" w:cs="Courier New"/>
+                <w:b/>
+                <w:szCs w:val="22"/>
+              </w:rPr>
+              <w:t>moveTo</w:t>
+            </w:r>
+            <w:proofErr w:type="spellEnd"/>
+            <w:r>
+              <w:rPr>
+                <w:rFonts w:ascii="Courier New" w:hAnsi="Courier New" w:cs="Courier New"/>
+                <w:b/>
+                <w:szCs w:val="22"/>
+              </w:rPr>
+              <w:t xml:space="preserve"> p = </w:t>
+            </w:r>
+            <w:r>
+              <w:rPr>
+                <w:rFonts w:ascii="Courier New" w:hAnsi="Courier New" w:cs="Courier New"/>
+                <w:b/>
+                <w:color w:val="0000FF"/>
+                <w:szCs w:val="16"/>
+              </w:rPr>
+              <w:t>if</w:t>
+            </w:r>
+            <w:r>
+              <w:rPr>
+                <w:rFonts w:ascii="Courier New" w:hAnsi="Courier New" w:cs="Courier New"/>
+                <w:b/>
+                <w:szCs w:val="22"/>
+              </w:rPr>
+              <w:t xml:space="preserve"> </w:t>
+            </w:r>
+            <w:proofErr w:type="spellStart"/>
+            <w:r>
+              <w:rPr>
+                <w:rFonts w:ascii="Courier New" w:hAnsi="Courier New" w:cs="Courier New"/>
+                <w:b/>
+                <w:szCs w:val="22"/>
+              </w:rPr>
+              <w:t>Map.member</w:t>
+            </w:r>
+            <w:proofErr w:type="spellEnd"/>
+            <w:r>
+              <w:rPr>
+                <w:rFonts w:ascii="Courier New" w:hAnsi="Courier New" w:cs="Courier New"/>
+                <w:b/>
+                <w:szCs w:val="22"/>
+              </w:rPr>
+              <w:t xml:space="preserve"> p goal</w:t>
+            </w:r>
+          </w:p>
+          <w:p>
+            <w:pPr>
+              <w:rPr>
+                <w:rFonts w:ascii="Courier New" w:hAnsi="Courier New" w:cs="Courier New"/>
+                <w:b/>
+                <w:szCs w:val="22"/>
+              </w:rPr>
+            </w:pPr>
+            <w:r>
+              <w:rPr>
+                <w:rFonts w:ascii="Courier New" w:hAnsi="Courier New" w:cs="Courier New"/>
+                <w:b/>
+                <w:szCs w:val="22"/>
+              </w:rPr>
+              <w:t xml:space="preserve">           </w:t>
+            </w:r>
+            <w:r>
+              <w:rPr>
+                <w:rFonts w:ascii="Courier New" w:hAnsi="Courier New" w:cs="Courier New"/>
+                <w:b/>
+                <w:szCs w:val="22"/>
+              </w:rPr>
+              <w:t xml:space="preserve">      </w:t>
+            </w:r>
+            <w:r>
+              <w:rPr>
+                <w:rFonts w:ascii="Courier New" w:hAnsi="Courier New" w:cs="Courier New"/>
+                <w:b/>
+                <w:color w:val="0000FF"/>
+                <w:szCs w:val="16"/>
+              </w:rPr>
+              <w:t>then</w:t>
+            </w:r>
+            <w:r>
+              <w:rPr>
+                <w:rFonts w:ascii="Courier New" w:hAnsi="Courier New" w:cs="Courier New"/>
+                <w:b/>
+                <w:szCs w:val="22"/>
+              </w:rPr>
+              <w:t xml:space="preserve"> Nothing</w:t>
+            </w:r>
+          </w:p>
+          <w:p>
+            <w:pPr>
+              <w:rPr>
+                <w:rFonts w:ascii="Courier New" w:hAnsi="Courier New" w:cs="Courier New"/>
+                <w:b/>
+                <w:szCs w:val="22"/>
+              </w:rPr>
+            </w:pPr>
+            <w:r>
+              <w:rPr>
+                <w:rFonts w:ascii="Courier New" w:hAnsi="Courier New" w:cs="Courier New"/>
+                <w:b/>
+                <w:szCs w:val="22"/>
+              </w:rPr>
+              <w:t xml:space="preserve">           </w:t>
+            </w:r>
+            <w:r>
+              <w:rPr>
+                <w:rFonts w:ascii="Courier New" w:hAnsi="Courier New" w:cs="Courier New"/>
+                <w:b/>
+                <w:szCs w:val="22"/>
+              </w:rPr>
+              <w:t xml:space="preserve">      </w:t>
+            </w:r>
+            <w:r>
+              <w:rPr>
+                <w:rFonts w:ascii="Courier New" w:hAnsi="Courier New" w:cs="Courier New"/>
+                <w:b/>
+                <w:color w:val="0000FF"/>
+                <w:szCs w:val="16"/>
+              </w:rPr>
+              <w:t>else</w:t>
+            </w:r>
+            <w:r>
+              <w:rPr>
+                <w:rFonts w:ascii="Courier New" w:hAnsi="Courier New" w:cs="Courier New"/>
+                <w:b/>
+                <w:szCs w:val="22"/>
+              </w:rPr>
+              <w:t xml:space="preserve"> Just p</w:t>
+            </w:r>
+          </w:p>
+          <w:p>
+            <w:pPr>
+              <w:rPr>
+                <w:rFonts w:ascii="Courier New" w:hAnsi="Courier New" w:cs="Courier New"/>
+                <w:b/>
+                <w:szCs w:val="22"/>
+              </w:rPr>
+            </w:pPr>
+          </w:p>
+          <w:p>
+            <w:pPr>
+              <w:rPr>
+                <w:rFonts w:ascii="Courier New" w:hAnsi="Courier New" w:cs="Courier New"/>
+                <w:b/>
+                <w:color w:val="00B050"/>
+                <w:szCs w:val="22"/>
+              </w:rPr>
+            </w:pPr>
+            <w:r>
+              <w:rPr>
+                <w:rFonts w:ascii="Courier New" w:hAnsi="Courier New" w:cs="Courier New"/>
+                <w:b/>
+                <w:color w:val="00B050"/>
+                <w:szCs w:val="22"/>
+              </w:rPr>
+              <w:t>-- Since these are in bind, no need</w:t>
+            </w:r>
+          </w:p>
+          <w:p>
+            <w:pPr>
+              <w:rPr>
+                <w:rFonts w:ascii="Courier New" w:hAnsi="Courier New" w:cs="Courier New"/>
+                <w:b/>
+                <w:color w:val="00B050"/>
+                <w:szCs w:val="22"/>
+              </w:rPr>
+            </w:pPr>
+            <w:r>
+              <w:rPr>
+                <w:rFonts w:ascii="Courier New" w:hAnsi="Courier New" w:cs="Courier New"/>
+                <w:b/>
+                <w:color w:val="00B050"/>
+                <w:szCs w:val="22"/>
+              </w:rPr>
+              <w:t xml:space="preserve">-- </w:t>
+            </w:r>
+            <w:proofErr w:type="gramStart"/>
+            <w:r>
+              <w:rPr>
+                <w:rFonts w:ascii="Courier New" w:hAnsi="Courier New" w:cs="Courier New"/>
+                <w:b/>
+                <w:color w:val="00B050"/>
+                <w:szCs w:val="22"/>
+              </w:rPr>
+              <w:t>to</w:t>
+            </w:r>
+            <w:proofErr w:type="gramEnd"/>
+            <w:r>
+              <w:rPr>
+                <w:rFonts w:ascii="Courier New" w:hAnsi="Courier New" w:cs="Courier New"/>
+                <w:b/>
+                <w:color w:val="00B050"/>
+                <w:szCs w:val="22"/>
+              </w:rPr>
+              <w:t xml:space="preserve"> handle Nothing. Bind handles it.</w:t>
+            </w:r>
+          </w:p>
+          <w:p>
+            <w:pPr>
+              <w:rPr>
+                <w:rFonts w:ascii="Courier New" w:hAnsi="Courier New" w:cs="Courier New"/>
+                <w:b/>
+                <w:szCs w:val="22"/>
+              </w:rPr>
+            </w:pPr>
+            <w:r>
+              <w:rPr>
+                <w:rFonts w:ascii="Courier New" w:hAnsi="Courier New" w:cs="Courier New"/>
+                <w:b/>
+                <w:color w:val="0070C0"/>
+                <w:szCs w:val="22"/>
+              </w:rPr>
+              <w:t>up</w:t>
             </w:r>
             <w:r>
               <w:rPr>
@@ -40003,7 +40283,7 @@
                 <w:b/>
                 <w:szCs w:val="22"/>
               </w:rPr>
-              <w:t>Map.insert</w:t>
+              <w:t>x,y</w:t>
             </w:r>
             <w:proofErr w:type="spellEnd"/>
             <w:r>
@@ -40012,58 +40292,8 @@
                 <w:b/>
                 <w:szCs w:val="22"/>
               </w:rPr>
-              <w:t xml:space="preserve"> (-</w:t>
-            </w:r>
-            <w:r>
-              <w:rPr>
-                <w:rFonts w:ascii="Courier New" w:hAnsi="Courier New" w:cs="Courier New"/>
-                <w:b/>
-                <w:szCs w:val="22"/>
-              </w:rPr>
-              <w:t>3</w:t>
-            </w:r>
-            <w:r>
-              <w:rPr>
-                <w:rFonts w:ascii="Courier New" w:hAnsi="Courier New" w:cs="Courier New"/>
-                <w:b/>
-                <w:szCs w:val="22"/>
-              </w:rPr>
-              <w:t xml:space="preserve">, </w:t>
-            </w:r>
-            <w:r>
-              <w:rPr>
-                <w:rFonts w:ascii="Courier New" w:hAnsi="Courier New" w:cs="Courier New"/>
-                <w:b/>
-                <w:szCs w:val="22"/>
-              </w:rPr>
-              <w:t>-8</w:t>
-            </w:r>
-            <w:r>
-              <w:rPr>
-                <w:rFonts w:ascii="Courier New" w:hAnsi="Courier New" w:cs="Courier New"/>
-                <w:b/>
-                <w:szCs w:val="22"/>
-              </w:rPr>
-              <w:t>) True)</w:t>
-            </w:r>
-          </w:p>
-          <w:p>
-            <w:pPr>
-              <w:rPr>
-                <w:rFonts w:ascii="Courier New" w:hAnsi="Courier New" w:cs="Courier New"/>
-                <w:b/>
-                <w:szCs w:val="22"/>
-              </w:rPr>
-            </w:pPr>
-          </w:p>
-          <w:p>
-            <w:pPr>
-              <w:rPr>
-                <w:rFonts w:ascii="Courier New" w:hAnsi="Courier New" w:cs="Courier New"/>
-                <w:b/>
-                <w:szCs w:val="22"/>
-              </w:rPr>
-            </w:pPr>
+              <w:t xml:space="preserve">) = </w:t>
+            </w:r>
             <w:proofErr w:type="spellStart"/>
             <w:r>
               <w:rPr>
@@ -40080,7 +40310,41 @@
                 <w:b/>
                 <w:szCs w:val="22"/>
               </w:rPr>
-              <w:t xml:space="preserve"> :: </w:t>
+              <w:t xml:space="preserve"> </w:t>
+            </w:r>
+            <w:r>
+              <w:rPr>
+                <w:rFonts w:ascii="Courier New" w:hAnsi="Courier New" w:cs="Courier New"/>
+                <w:b/>
+                <w:szCs w:val="22"/>
+              </w:rPr>
+              <w:t>(x, y+1)</w:t>
+            </w:r>
+          </w:p>
+          <w:p>
+            <w:pPr>
+              <w:rPr>
+                <w:rFonts w:ascii="Courier New" w:hAnsi="Courier New" w:cs="Courier New"/>
+                <w:b/>
+                <w:szCs w:val="22"/>
+              </w:rPr>
+            </w:pPr>
+            <w:r>
+              <w:rPr>
+                <w:rFonts w:ascii="Courier New" w:hAnsi="Courier New" w:cs="Courier New"/>
+                <w:b/>
+                <w:color w:val="0070C0"/>
+                <w:szCs w:val="22"/>
+              </w:rPr>
+              <w:t>down</w:t>
+            </w:r>
+            <w:r>
+              <w:rPr>
+                <w:rFonts w:ascii="Courier New" w:hAnsi="Courier New" w:cs="Courier New"/>
+                <w:b/>
+                <w:szCs w:val="22"/>
+              </w:rPr>
+              <w:t xml:space="preserve"> (</w:t>
             </w:r>
             <w:proofErr w:type="spellStart"/>
             <w:r>
@@ -40089,7 +40353,7 @@
                 <w:b/>
                 <w:szCs w:val="22"/>
               </w:rPr>
-              <w:t>Pos</w:t>
+              <w:t>x,y</w:t>
             </w:r>
             <w:proofErr w:type="spellEnd"/>
             <w:r>
@@ -40098,7 +40362,7 @@
                 <w:b/>
                 <w:szCs w:val="22"/>
               </w:rPr>
-              <w:t xml:space="preserve"> -&gt; Maybe </w:t>
+              <w:t xml:space="preserve">) = </w:t>
             </w:r>
             <w:proofErr w:type="spellStart"/>
             <w:r>
@@ -40107,18 +40371,43 @@
                 <w:b/>
                 <w:szCs w:val="22"/>
               </w:rPr>
-              <w:t>Pos</w:t>
+              <w:t>moveTo</w:t>
             </w:r>
             <w:proofErr w:type="spellEnd"/>
-          </w:p>
-          <w:p>
-            <w:pPr>
-              <w:rPr>
-                <w:rFonts w:ascii="Courier New" w:hAnsi="Courier New" w:cs="Courier New"/>
-                <w:b/>
-                <w:szCs w:val="22"/>
-              </w:rPr>
-            </w:pPr>
+            <w:r>
+              <w:rPr>
+                <w:rFonts w:ascii="Courier New" w:hAnsi="Courier New" w:cs="Courier New"/>
+                <w:b/>
+                <w:szCs w:val="22"/>
+              </w:rPr>
+              <w:t xml:space="preserve"> (x, y-1)</w:t>
+            </w:r>
+          </w:p>
+          <w:p>
+            <w:pPr>
+              <w:rPr>
+                <w:rFonts w:ascii="Courier New" w:hAnsi="Courier New" w:cs="Courier New"/>
+                <w:b/>
+                <w:szCs w:val="22"/>
+              </w:rPr>
+            </w:pPr>
+            <w:r>
+              <w:rPr>
+                <w:rFonts w:ascii="Courier New" w:hAnsi="Courier New" w:cs="Courier New"/>
+                <w:b/>
+                <w:color w:val="0070C0"/>
+                <w:szCs w:val="22"/>
+              </w:rPr>
+              <w:t>left</w:t>
+            </w:r>
+            <w:r>
+              <w:rPr>
+                <w:rFonts w:ascii="Courier New" w:hAnsi="Courier New" w:cs="Courier New"/>
+                <w:b/>
+                <w:szCs w:val="22"/>
+              </w:rPr>
+              <w:t xml:space="preserve"> (</w:t>
+            </w:r>
             <w:proofErr w:type="spellStart"/>
             <w:r>
               <w:rPr>
@@ -40126,6 +40415,24 @@
                 <w:b/>
                 <w:szCs w:val="22"/>
               </w:rPr>
+              <w:t>x,y</w:t>
+            </w:r>
+            <w:proofErr w:type="spellEnd"/>
+            <w:r>
+              <w:rPr>
+                <w:rFonts w:ascii="Courier New" w:hAnsi="Courier New" w:cs="Courier New"/>
+                <w:b/>
+                <w:szCs w:val="22"/>
+              </w:rPr>
+              <w:t xml:space="preserve">) = </w:t>
+            </w:r>
+            <w:proofErr w:type="spellStart"/>
+            <w:r>
+              <w:rPr>
+                <w:rFonts w:ascii="Courier New" w:hAnsi="Courier New" w:cs="Courier New"/>
+                <w:b/>
+                <w:szCs w:val="22"/>
+              </w:rPr>
               <w:t>moveTo</w:t>
             </w:r>
             <w:proofErr w:type="spellEnd"/>
@@ -40135,24 +40442,33 @@
                 <w:b/>
                 <w:szCs w:val="22"/>
               </w:rPr>
-              <w:t xml:space="preserve"> p = </w:t>
-            </w:r>
-            <w:r>
-              <w:rPr>
-                <w:rFonts w:ascii="Courier New" w:hAnsi="Courier New" w:cs="Courier New"/>
-                <w:b/>
-                <w:color w:val="0000FF"/>
-                <w:szCs w:val="16"/>
-              </w:rPr>
-              <w:t>if</w:t>
-            </w:r>
-            <w:r>
-              <w:rPr>
-                <w:rFonts w:ascii="Courier New" w:hAnsi="Courier New" w:cs="Courier New"/>
-                <w:b/>
-                <w:szCs w:val="22"/>
-              </w:rPr>
-              <w:t xml:space="preserve"> </w:t>
+              <w:t xml:space="preserve"> (x-1, y)</w:t>
+            </w:r>
+          </w:p>
+          <w:p>
+            <w:pPr>
+              <w:rPr>
+                <w:rFonts w:ascii="Courier New" w:hAnsi="Courier New" w:cs="Courier New"/>
+                <w:b/>
+                <w:szCs w:val="22"/>
+              </w:rPr>
+            </w:pPr>
+            <w:r>
+              <w:rPr>
+                <w:rFonts w:ascii="Courier New" w:hAnsi="Courier New" w:cs="Courier New"/>
+                <w:b/>
+                <w:color w:val="0070C0"/>
+                <w:szCs w:val="22"/>
+              </w:rPr>
+              <w:t>right</w:t>
+            </w:r>
+            <w:r>
+              <w:rPr>
+                <w:rFonts w:ascii="Courier New" w:hAnsi="Courier New" w:cs="Courier New"/>
+                <w:b/>
+                <w:szCs w:val="22"/>
+              </w:rPr>
+              <w:t xml:space="preserve"> (</w:t>
             </w:r>
             <w:proofErr w:type="spellStart"/>
             <w:r>
@@ -40161,7 +40477,7 @@
                 <w:b/>
                 <w:szCs w:val="22"/>
               </w:rPr>
-              <w:t>Map.member</w:t>
+              <w:t>x,y</w:t>
             </w:r>
             <w:proofErr w:type="spellEnd"/>
             <w:r>
@@ -40170,184 +40486,7 @@
                 <w:b/>
                 <w:szCs w:val="22"/>
               </w:rPr>
-              <w:t xml:space="preserve"> p goal</w:t>
-            </w:r>
-          </w:p>
-          <w:p>
-            <w:pPr>
-              <w:rPr>
-                <w:rFonts w:ascii="Courier New" w:hAnsi="Courier New" w:cs="Courier New"/>
-                <w:b/>
-                <w:szCs w:val="22"/>
-              </w:rPr>
-            </w:pPr>
-            <w:r>
-              <w:rPr>
-                <w:rFonts w:ascii="Courier New" w:hAnsi="Courier New" w:cs="Courier New"/>
-                <w:b/>
-                <w:szCs w:val="22"/>
-              </w:rPr>
-              <w:t xml:space="preserve">           </w:t>
-            </w:r>
-            <w:r>
-              <w:rPr>
-                <w:rFonts w:ascii="Courier New" w:hAnsi="Courier New" w:cs="Courier New"/>
-                <w:b/>
-                <w:szCs w:val="22"/>
-              </w:rPr>
-              <w:t xml:space="preserve">      </w:t>
-            </w:r>
-            <w:r>
-              <w:rPr>
-                <w:rFonts w:ascii="Courier New" w:hAnsi="Courier New" w:cs="Courier New"/>
-                <w:b/>
-                <w:color w:val="0000FF"/>
-                <w:szCs w:val="16"/>
-              </w:rPr>
-              <w:t>then</w:t>
-            </w:r>
-            <w:r>
-              <w:rPr>
-                <w:rFonts w:ascii="Courier New" w:hAnsi="Courier New" w:cs="Courier New"/>
-                <w:b/>
-                <w:szCs w:val="22"/>
-              </w:rPr>
-              <w:t xml:space="preserve"> Nothing</w:t>
-            </w:r>
-          </w:p>
-          <w:p>
-            <w:pPr>
-              <w:rPr>
-                <w:rFonts w:ascii="Courier New" w:hAnsi="Courier New" w:cs="Courier New"/>
-                <w:b/>
-                <w:szCs w:val="22"/>
-              </w:rPr>
-            </w:pPr>
-            <w:r>
-              <w:rPr>
-                <w:rFonts w:ascii="Courier New" w:hAnsi="Courier New" w:cs="Courier New"/>
-                <w:b/>
-                <w:szCs w:val="22"/>
-              </w:rPr>
-              <w:t xml:space="preserve">           </w:t>
-            </w:r>
-            <w:r>
-              <w:rPr>
-                <w:rFonts w:ascii="Courier New" w:hAnsi="Courier New" w:cs="Courier New"/>
-                <w:b/>
-                <w:szCs w:val="22"/>
-              </w:rPr>
-              <w:t xml:space="preserve">      </w:t>
-            </w:r>
-            <w:r>
-              <w:rPr>
-                <w:rFonts w:ascii="Courier New" w:hAnsi="Courier New" w:cs="Courier New"/>
-                <w:b/>
-                <w:color w:val="0000FF"/>
-                <w:szCs w:val="16"/>
-              </w:rPr>
-              <w:t>else</w:t>
-            </w:r>
-            <w:r>
-              <w:rPr>
-                <w:rFonts w:ascii="Courier New" w:hAnsi="Courier New" w:cs="Courier New"/>
-                <w:b/>
-                <w:szCs w:val="22"/>
-              </w:rPr>
-              <w:t xml:space="preserve"> Just p</w:t>
-            </w:r>
-          </w:p>
-          <w:p>
-            <w:pPr>
-              <w:rPr>
-                <w:rFonts w:ascii="Courier New" w:hAnsi="Courier New" w:cs="Courier New"/>
-                <w:b/>
-                <w:szCs w:val="22"/>
-              </w:rPr>
-            </w:pPr>
-          </w:p>
-          <w:p>
-            <w:pPr>
-              <w:rPr>
-                <w:rFonts w:ascii="Courier New" w:hAnsi="Courier New" w:cs="Courier New"/>
-                <w:b/>
-                <w:color w:val="00B050"/>
-                <w:szCs w:val="22"/>
-              </w:rPr>
-            </w:pPr>
-            <w:r>
-              <w:rPr>
-                <w:rFonts w:ascii="Courier New" w:hAnsi="Courier New" w:cs="Courier New"/>
-                <w:b/>
-                <w:color w:val="00B050"/>
-                <w:szCs w:val="22"/>
-              </w:rPr>
-              <w:t>-- Since these are in bind, no need</w:t>
-            </w:r>
-          </w:p>
-          <w:p>
-            <w:pPr>
-              <w:rPr>
-                <w:rFonts w:ascii="Courier New" w:hAnsi="Courier New" w:cs="Courier New"/>
-                <w:b/>
-                <w:color w:val="00B050"/>
-                <w:szCs w:val="22"/>
-              </w:rPr>
-            </w:pPr>
-            <w:r>
-              <w:rPr>
-                <w:rFonts w:ascii="Courier New" w:hAnsi="Courier New" w:cs="Courier New"/>
-                <w:b/>
-                <w:color w:val="00B050"/>
-                <w:szCs w:val="22"/>
-              </w:rPr>
-              <w:t xml:space="preserve">-- </w:t>
-            </w:r>
-            <w:proofErr w:type="gramStart"/>
-            <w:r>
-              <w:rPr>
-                <w:rFonts w:ascii="Courier New" w:hAnsi="Courier New" w:cs="Courier New"/>
-                <w:b/>
-                <w:color w:val="00B050"/>
-                <w:szCs w:val="22"/>
-              </w:rPr>
-              <w:t>to</w:t>
-            </w:r>
-            <w:proofErr w:type="gramEnd"/>
-            <w:r>
-              <w:rPr>
-                <w:rFonts w:ascii="Courier New" w:hAnsi="Courier New" w:cs="Courier New"/>
-                <w:b/>
-                <w:color w:val="00B050"/>
-                <w:szCs w:val="22"/>
-              </w:rPr>
-              <w:t xml:space="preserve"> handle Nothing. Bind handles it.</w:t>
-            </w:r>
-          </w:p>
-          <w:p>
-            <w:pPr>
-              <w:rPr>
-                <w:rFonts w:ascii="Courier New" w:hAnsi="Courier New" w:cs="Courier New"/>
-                <w:b/>
-                <w:szCs w:val="22"/>
-              </w:rPr>
-            </w:pPr>
-            <w:r>
-              <w:rPr>
-                <w:rFonts w:ascii="Courier New" w:hAnsi="Courier New" w:cs="Courier New"/>
-                <w:b/>
-                <w:color w:val="0070C0"/>
-                <w:szCs w:val="22"/>
-              </w:rPr>
-              <w:t>up</w:t>
-            </w:r>
-            <w:r>
-              <w:rPr>
-                <w:rFonts w:ascii="Courier New" w:hAnsi="Courier New" w:cs="Courier New"/>
-                <w:b/>
-                <w:szCs w:val="22"/>
-              </w:rPr>
-              <w:t xml:space="preserve"> (</w:t>
+              <w:t xml:space="preserve">) = </w:t>
             </w:r>
             <w:proofErr w:type="spellStart"/>
             <w:r>
@@ -40356,7 +40495,7 @@
                 <w:b/>
                 <w:szCs w:val="22"/>
               </w:rPr>
-              <w:t>x,y</w:t>
+              <w:t>moveTo</w:t>
             </w:r>
             <w:proofErr w:type="spellEnd"/>
             <w:r>
@@ -40365,243 +40504,7 @@
                 <w:b/>
                 <w:szCs w:val="22"/>
               </w:rPr>
-              <w:t xml:space="preserve">) = </w:t>
-            </w:r>
-            <w:proofErr w:type="spellStart"/>
-            <w:r>
-              <w:rPr>
-                <w:rFonts w:ascii="Courier New" w:hAnsi="Courier New" w:cs="Courier New"/>
-                <w:b/>
-                <w:szCs w:val="22"/>
-              </w:rPr>
-              <w:t>moveTo</w:t>
-            </w:r>
-            <w:proofErr w:type="spellEnd"/>
-            <w:r>
-              <w:rPr>
-                <w:rFonts w:ascii="Courier New" w:hAnsi="Courier New" w:cs="Courier New"/>
-                <w:b/>
-                <w:szCs w:val="22"/>
-              </w:rPr>
-              <w:t xml:space="preserve"> </w:t>
-            </w:r>
-            <w:r>
-              <w:rPr>
-                <w:rFonts w:ascii="Courier New" w:hAnsi="Courier New" w:cs="Courier New"/>
-                <w:b/>
-                <w:szCs w:val="22"/>
-              </w:rPr>
-              <w:t>(x, y+1)</w:t>
-            </w:r>
-          </w:p>
-          <w:p>
-            <w:pPr>
-              <w:rPr>
-                <w:rFonts w:ascii="Courier New" w:hAnsi="Courier New" w:cs="Courier New"/>
-                <w:b/>
-                <w:szCs w:val="22"/>
-              </w:rPr>
-            </w:pPr>
-            <w:r>
-              <w:rPr>
-                <w:rFonts w:ascii="Courier New" w:hAnsi="Courier New" w:cs="Courier New"/>
-                <w:b/>
-                <w:color w:val="0070C0"/>
-                <w:szCs w:val="22"/>
-              </w:rPr>
-              <w:t>down</w:t>
-            </w:r>
-            <w:r>
-              <w:rPr>
-                <w:rFonts w:ascii="Courier New" w:hAnsi="Courier New" w:cs="Courier New"/>
-                <w:b/>
-                <w:szCs w:val="22"/>
-              </w:rPr>
-              <w:t xml:space="preserve"> (</w:t>
-            </w:r>
-            <w:proofErr w:type="spellStart"/>
-            <w:r>
-              <w:rPr>
-                <w:rFonts w:ascii="Courier New" w:hAnsi="Courier New" w:cs="Courier New"/>
-                <w:b/>
-                <w:szCs w:val="22"/>
-              </w:rPr>
-              <w:t>x,y</w:t>
-            </w:r>
-            <w:proofErr w:type="spellEnd"/>
-            <w:r>
-              <w:rPr>
-                <w:rFonts w:ascii="Courier New" w:hAnsi="Courier New" w:cs="Courier New"/>
-                <w:b/>
-                <w:szCs w:val="22"/>
-              </w:rPr>
-              <w:t xml:space="preserve">) = </w:t>
-            </w:r>
-            <w:proofErr w:type="spellStart"/>
-            <w:r>
-              <w:rPr>
-                <w:rFonts w:ascii="Courier New" w:hAnsi="Courier New" w:cs="Courier New"/>
-                <w:b/>
-                <w:szCs w:val="22"/>
-              </w:rPr>
-              <w:t>moveTo</w:t>
-            </w:r>
-            <w:proofErr w:type="spellEnd"/>
-            <w:r>
-              <w:rPr>
-                <w:rFonts w:ascii="Courier New" w:hAnsi="Courier New" w:cs="Courier New"/>
-                <w:b/>
-                <w:szCs w:val="22"/>
-              </w:rPr>
-              <w:t xml:space="preserve"> </w:t>
-            </w:r>
-            <w:r>
-              <w:rPr>
-                <w:rFonts w:ascii="Courier New" w:hAnsi="Courier New" w:cs="Courier New"/>
-                <w:b/>
-                <w:szCs w:val="22"/>
-              </w:rPr>
-              <w:t>(x, y-1)</w:t>
-            </w:r>
-          </w:p>
-          <w:p>
-            <w:pPr>
-              <w:rPr>
-                <w:rFonts w:ascii="Courier New" w:hAnsi="Courier New" w:cs="Courier New"/>
-                <w:b/>
-                <w:szCs w:val="22"/>
-              </w:rPr>
-            </w:pPr>
-            <w:r>
-              <w:rPr>
-                <w:rFonts w:ascii="Courier New" w:hAnsi="Courier New" w:cs="Courier New"/>
-                <w:b/>
-                <w:color w:val="0070C0"/>
-                <w:szCs w:val="22"/>
-              </w:rPr>
-              <w:t>left</w:t>
-            </w:r>
-            <w:r>
-              <w:rPr>
-                <w:rFonts w:ascii="Courier New" w:hAnsi="Courier New" w:cs="Courier New"/>
-                <w:b/>
-                <w:szCs w:val="22"/>
-              </w:rPr>
-              <w:t xml:space="preserve"> (</w:t>
-            </w:r>
-            <w:proofErr w:type="spellStart"/>
-            <w:r>
-              <w:rPr>
-                <w:rFonts w:ascii="Courier New" w:hAnsi="Courier New" w:cs="Courier New"/>
-                <w:b/>
-                <w:szCs w:val="22"/>
-              </w:rPr>
-              <w:t>x,y</w:t>
-            </w:r>
-            <w:proofErr w:type="spellEnd"/>
-            <w:r>
-              <w:rPr>
-                <w:rFonts w:ascii="Courier New" w:hAnsi="Courier New" w:cs="Courier New"/>
-                <w:b/>
-                <w:szCs w:val="22"/>
-              </w:rPr>
-              <w:t xml:space="preserve">) = </w:t>
-            </w:r>
-            <w:proofErr w:type="spellStart"/>
-            <w:r>
-              <w:rPr>
-                <w:rFonts w:ascii="Courier New" w:hAnsi="Courier New" w:cs="Courier New"/>
-                <w:b/>
-                <w:szCs w:val="22"/>
-              </w:rPr>
-              <w:t>moveTo</w:t>
-            </w:r>
-            <w:proofErr w:type="spellEnd"/>
-            <w:r>
-              <w:rPr>
-                <w:rFonts w:ascii="Courier New" w:hAnsi="Courier New" w:cs="Courier New"/>
-                <w:b/>
-                <w:szCs w:val="22"/>
-              </w:rPr>
-              <w:t xml:space="preserve"> </w:t>
-            </w:r>
-            <w:r>
-              <w:rPr>
-                <w:rFonts w:ascii="Courier New" w:hAnsi="Courier New" w:cs="Courier New"/>
-                <w:b/>
-                <w:szCs w:val="22"/>
-              </w:rPr>
-              <w:t>(x-1, y)</w:t>
-            </w:r>
-          </w:p>
-          <w:p>
-            <w:pPr>
-              <w:rPr>
-                <w:rFonts w:ascii="Courier New" w:hAnsi="Courier New" w:cs="Courier New"/>
-                <w:b/>
-                <w:szCs w:val="22"/>
-              </w:rPr>
-            </w:pPr>
-            <w:r>
-              <w:rPr>
-                <w:rFonts w:ascii="Courier New" w:hAnsi="Courier New" w:cs="Courier New"/>
-                <w:b/>
-                <w:color w:val="0070C0"/>
-                <w:szCs w:val="22"/>
-              </w:rPr>
-              <w:t>right</w:t>
-            </w:r>
-            <w:r>
-              <w:rPr>
-                <w:rFonts w:ascii="Courier New" w:hAnsi="Courier New" w:cs="Courier New"/>
-                <w:b/>
-                <w:szCs w:val="22"/>
-              </w:rPr>
-              <w:t xml:space="preserve"> (</w:t>
-            </w:r>
-            <w:proofErr w:type="spellStart"/>
-            <w:r>
-              <w:rPr>
-                <w:rFonts w:ascii="Courier New" w:hAnsi="Courier New" w:cs="Courier New"/>
-                <w:b/>
-                <w:szCs w:val="22"/>
-              </w:rPr>
-              <w:t>x,y</w:t>
-            </w:r>
-            <w:proofErr w:type="spellEnd"/>
-            <w:r>
-              <w:rPr>
-                <w:rFonts w:ascii="Courier New" w:hAnsi="Courier New" w:cs="Courier New"/>
-                <w:b/>
-                <w:szCs w:val="22"/>
-              </w:rPr>
-              <w:t xml:space="preserve">) = </w:t>
-            </w:r>
-            <w:proofErr w:type="spellStart"/>
-            <w:r>
-              <w:rPr>
-                <w:rFonts w:ascii="Courier New" w:hAnsi="Courier New" w:cs="Courier New"/>
-                <w:b/>
-                <w:szCs w:val="22"/>
-              </w:rPr>
-              <w:t>moveTo</w:t>
-            </w:r>
-            <w:proofErr w:type="spellEnd"/>
-            <w:r>
-              <w:rPr>
-                <w:rFonts w:ascii="Courier New" w:hAnsi="Courier New" w:cs="Courier New"/>
-                <w:b/>
-                <w:szCs w:val="22"/>
-              </w:rPr>
-              <w:t xml:space="preserve"> </w:t>
-            </w:r>
-            <w:r>
-              <w:rPr>
-                <w:rFonts w:ascii="Courier New" w:hAnsi="Courier New" w:cs="Courier New"/>
-                <w:b/>
-                <w:szCs w:val="22"/>
-              </w:rPr>
-              <w:t>(x+1, y)</w:t>
+              <w:t xml:space="preserve"> (x+1, y)</w:t>
             </w:r>
             <w:r>
               <w:rPr>
@@ -42436,16 +42339,7 @@
                 <w:sz w:val="14"/>
                 <w:szCs w:val="14"/>
               </w:rPr>
-              <w:t xml:space="preserve"> </w:t>
-            </w:r>
-            <w:r>
-              <w:rPr>
-                <w:rFonts w:ascii="Courier New" w:hAnsi="Courier New" w:cs="Courier New"/>
-                <w:b/>
-                <w:sz w:val="14"/>
-                <w:szCs w:val="14"/>
-              </w:rPr>
-              <w:t xml:space="preserve">return </w:t>
+              <w:t xml:space="preserve"> return </w:t>
             </w:r>
             <w:r>
               <w:rPr>
@@ -44698,16 +44592,7 @@
                 <w:b/>
                 <w:color w:val="0000FF"/>
               </w:rPr>
-              <w:t>Monads and Lam</w:t>
-            </w:r>
-            <w:bookmarkStart w:id="0" w:name="_GoBack"/>
-            <w:bookmarkEnd w:id="0"/>
-            <w:r>
-              <w:rPr>
-                <w:b/>
-                <w:color w:val="0000FF"/>
-              </w:rPr>
-              <w:t>bda</w:t>
+              <w:t>Monads and Lambda</w:t>
             </w:r>
           </w:p>
           <w:p/>
@@ -45276,7 +45161,7 @@
       <w:rPr>
         <w:noProof/>
       </w:rPr>
-      <w:t>10</w:t>
+      <w:t>7</w:t>
     </w:r>
     <w:r>
       <w:rPr>
@@ -46405,6 +46290,7 @@
   <w:style w:type="character" w:default="1" w:styleId="DefaultParagraphFont">
     <w:name w:val="Default Paragraph Font"/>
     <w:uiPriority w:val="1"/>
+    <w:semiHidden/>
     <w:unhideWhenUsed/>
   </w:style>
   <w:style w:type="table" w:default="1" w:styleId="TableNormal">
@@ -46773,6 +46659,7 @@
   <w:style w:type="character" w:default="1" w:styleId="DefaultParagraphFont">
     <w:name w:val="Default Paragraph Font"/>
     <w:uiPriority w:val="1"/>
+    <w:semiHidden/>
     <w:unhideWhenUsed/>
   </w:style>
   <w:style w:type="table" w:default="1" w:styleId="TableNormal">
@@ -47243,7 +47130,7 @@
 </file>
 
 <file path=customXml/itemProps1.xml><?xml version="1.0" encoding="utf-8"?>
-<ds:datastoreItem xmlns:ds="http://schemas.openxmlformats.org/officeDocument/2006/customXml" ds:itemID="{452946E8-1387-42C9-AA09-917BD5931301}">
+<ds:datastoreItem xmlns:ds="http://schemas.openxmlformats.org/officeDocument/2006/customXml" ds:itemID="{B2A6F3CA-624D-43B3-92F2-34A392D5CA76}">
   <ds:schemaRefs>
     <ds:schemaRef ds:uri="http://schemas.openxmlformats.org/officeDocument/2006/bibliography"/>
   </ds:schemaRefs>

</xml_diff>

<commit_message>
Uploading midterm notes with parser example code.
</commit_message>
<xml_diff>
--- a/Exam_Study_Guides/Midterm/CS252_-_Midterm_Study_Guide.docx
+++ b/Exam_Study_Guides/Midterm/CS252_-_Midterm_Study_Guide.docx
@@ -45314,10 +45314,7 @@
               <w:t xml:space="preserve"> – The specific specified string.</w:t>
             </w:r>
           </w:p>
-          <w:p>
-            <w:bookmarkStart w:id="0" w:name="_GoBack"/>
-            <w:bookmarkEnd w:id="0"/>
-          </w:p>
+          <w:p/>
           <w:p>
             <w:pPr>
               <w:pStyle w:val="ListParagraph"/>
@@ -46350,7 +46347,21 @@
                 <w:rFonts w:ascii="Courier New" w:hAnsi="Courier New" w:cs="Courier New"/>
                 <w:b/>
               </w:rPr>
-              <w:t xml:space="preserve"> -&gt; </w:t>
+              <w:t xml:space="preserve"> </w:t>
+            </w:r>
+            <w:r>
+              <w:rPr>
+                <w:rFonts w:ascii="Courier New" w:hAnsi="Courier New" w:cs="Courier New"/>
+                <w:b/>
+              </w:rPr>
+              <w:t xml:space="preserve">= </w:t>
+            </w:r>
+            <w:r>
+              <w:rPr>
+                <w:rFonts w:ascii="Courier New" w:hAnsi="Courier New" w:cs="Courier New"/>
+                <w:b/>
+              </w:rPr>
+              <w:t xml:space="preserve"> </w:t>
             </w:r>
             <w:r>
               <w:rPr>
@@ -47078,7 +47089,1850 @@
           <w:szCs w:val="6"/>
         </w:rPr>
       </w:pPr>
+      <w:r>
+        <w:rPr>
+          <w:sz w:val="6"/>
+          <w:szCs w:val="6"/>
+        </w:rPr>
+        <w:br w:type="page"/>
+      </w:r>
     </w:p>
+    <w:p>
+      <w:pPr>
+        <w:jc w:val="center"/>
+        <w:rPr>
+          <w:b/>
+          <w:sz w:val="24"/>
+          <w:szCs w:val="6"/>
+        </w:rPr>
+      </w:pPr>
+      <w:r>
+        <w:rPr>
+          <w:b/>
+          <w:sz w:val="24"/>
+          <w:szCs w:val="6"/>
+        </w:rPr>
+        <w:lastRenderedPageBreak/>
+        <w:t>CSV Parser Example</w:t>
+      </w:r>
+    </w:p>
+    <w:p>
+      <w:pPr>
+        <w:rPr>
+          <w:sz w:val="6"/>
+          <w:szCs w:val="6"/>
+        </w:rPr>
+      </w:pPr>
+    </w:p>
+    <w:tbl>
+      <w:tblPr>
+        <w:tblStyle w:val="TableGrid"/>
+        <w:tblW w:w="11583" w:type="dxa"/>
+        <w:jc w:val="center"/>
+        <w:tblLook w:val="04A0" w:firstRow="1" w:lastRow="0" w:firstColumn="1" w:lastColumn="0" w:noHBand="0" w:noVBand="1"/>
+      </w:tblPr>
+      <w:tblGrid>
+        <w:gridCol w:w="5778"/>
+        <w:gridCol w:w="5805"/>
+      </w:tblGrid>
+      <w:tr>
+        <w:trPr>
+          <w:jc w:val="center"/>
+        </w:trPr>
+        <w:tc>
+          <w:tcPr>
+            <w:tcW w:w="5778" w:type="dxa"/>
+          </w:tcPr>
+          <w:p>
+            <w:pPr>
+              <w:jc w:val="center"/>
+              <w:rPr>
+                <w:b/>
+                <w:color w:val="0000FF"/>
+              </w:rPr>
+            </w:pPr>
+            <w:r>
+              <w:rPr>
+                <w:b/>
+                <w:color w:val="0000FF"/>
+              </w:rPr>
+              <w:t>Verbose Approach</w:t>
+            </w:r>
+          </w:p>
+          <w:p>
+            <w:pPr>
+              <w:rPr>
+                <w:rFonts w:ascii="Courier New" w:hAnsi="Courier New" w:cs="Courier New"/>
+              </w:rPr>
+            </w:pPr>
+          </w:p>
+          <w:p>
+            <w:pPr>
+              <w:rPr>
+                <w:rFonts w:ascii="Courier New" w:hAnsi="Courier New" w:cs="Courier New"/>
+                <w:b/>
+              </w:rPr>
+            </w:pPr>
+            <w:r>
+              <w:rPr>
+                <w:rFonts w:ascii="Courier New" w:hAnsi="Courier New" w:cs="Courier New"/>
+                <w:b/>
+                <w:color w:val="0000FF"/>
+              </w:rPr>
+              <w:t xml:space="preserve">import </w:t>
+            </w:r>
+            <w:proofErr w:type="spellStart"/>
+            <w:r>
+              <w:rPr>
+                <w:rFonts w:ascii="Courier New" w:hAnsi="Courier New" w:cs="Courier New"/>
+                <w:b/>
+              </w:rPr>
+              <w:t>Text.ParserCombinator.Parsec</w:t>
+            </w:r>
+            <w:proofErr w:type="spellEnd"/>
+          </w:p>
+          <w:p>
+            <w:pPr>
+              <w:rPr>
+                <w:rFonts w:ascii="Courier New" w:hAnsi="Courier New" w:cs="Courier New"/>
+                <w:b/>
+              </w:rPr>
+            </w:pPr>
+            <w:r>
+              <w:rPr>
+                <w:rFonts w:ascii="Courier New" w:hAnsi="Courier New" w:cs="Courier New"/>
+                <w:b/>
+                <w:color w:val="0000FF"/>
+              </w:rPr>
+              <w:t>import</w:t>
+            </w:r>
+            <w:r>
+              <w:rPr>
+                <w:rFonts w:ascii="Courier New" w:hAnsi="Courier New" w:cs="Courier New"/>
+                <w:b/>
+              </w:rPr>
+              <w:t xml:space="preserve"> </w:t>
+            </w:r>
+            <w:proofErr w:type="spellStart"/>
+            <w:r>
+              <w:rPr>
+                <w:rFonts w:ascii="Courier New" w:hAnsi="Courier New" w:cs="Courier New"/>
+                <w:b/>
+              </w:rPr>
+              <w:t>System.Environment</w:t>
+            </w:r>
+            <w:proofErr w:type="spellEnd"/>
+          </w:p>
+          <w:p>
+            <w:pPr>
+              <w:rPr>
+                <w:rFonts w:ascii="Courier New" w:hAnsi="Courier New" w:cs="Courier New"/>
+                <w:b/>
+              </w:rPr>
+            </w:pPr>
+          </w:p>
+          <w:p>
+            <w:pPr>
+              <w:rPr>
+                <w:rFonts w:ascii="Courier New" w:hAnsi="Courier New" w:cs="Courier New"/>
+                <w:b/>
+              </w:rPr>
+            </w:pPr>
+            <w:proofErr w:type="spellStart"/>
+            <w:r>
+              <w:rPr>
+                <w:rFonts w:ascii="Courier New" w:hAnsi="Courier New" w:cs="Courier New"/>
+                <w:b/>
+              </w:rPr>
+              <w:t>csvFile</w:t>
+            </w:r>
+            <w:proofErr w:type="spellEnd"/>
+            <w:r>
+              <w:rPr>
+                <w:rFonts w:ascii="Courier New" w:hAnsi="Courier New" w:cs="Courier New"/>
+                <w:b/>
+              </w:rPr>
+              <w:t xml:space="preserve"> :: </w:t>
+            </w:r>
+            <w:proofErr w:type="spellStart"/>
+            <w:r>
+              <w:rPr>
+                <w:rFonts w:ascii="Courier New" w:hAnsi="Courier New" w:cs="Courier New"/>
+                <w:b/>
+              </w:rPr>
+              <w:t>GenParser</w:t>
+            </w:r>
+            <w:proofErr w:type="spellEnd"/>
+            <w:r>
+              <w:rPr>
+                <w:rFonts w:ascii="Courier New" w:hAnsi="Courier New" w:cs="Courier New"/>
+                <w:b/>
+              </w:rPr>
+              <w:t xml:space="preserve"> </w:t>
+            </w:r>
+            <w:proofErr w:type="spellStart"/>
+            <w:r>
+              <w:rPr>
+                <w:rFonts w:ascii="Courier New" w:hAnsi="Courier New" w:cs="Courier New"/>
+                <w:b/>
+              </w:rPr>
+              <w:t>st</w:t>
+            </w:r>
+            <w:proofErr w:type="spellEnd"/>
+            <w:r>
+              <w:rPr>
+                <w:rFonts w:ascii="Courier New" w:hAnsi="Courier New" w:cs="Courier New"/>
+                <w:b/>
+              </w:rPr>
+              <w:t xml:space="preserve"> [[String]]</w:t>
+            </w:r>
+          </w:p>
+          <w:p>
+            <w:pPr>
+              <w:rPr>
+                <w:rFonts w:ascii="Courier New" w:hAnsi="Courier New" w:cs="Courier New"/>
+                <w:b/>
+              </w:rPr>
+            </w:pPr>
+            <w:proofErr w:type="spellStart"/>
+            <w:r>
+              <w:rPr>
+                <w:rFonts w:ascii="Courier New" w:hAnsi="Courier New" w:cs="Courier New"/>
+                <w:b/>
+              </w:rPr>
+              <w:t>csvFile</w:t>
+            </w:r>
+            <w:proofErr w:type="spellEnd"/>
+            <w:r>
+              <w:rPr>
+                <w:rFonts w:ascii="Courier New" w:hAnsi="Courier New" w:cs="Courier New"/>
+                <w:b/>
+              </w:rPr>
+              <w:t xml:space="preserve"> = </w:t>
+            </w:r>
+            <w:r>
+              <w:rPr>
+                <w:rFonts w:ascii="Courier New" w:hAnsi="Courier New" w:cs="Courier New"/>
+                <w:b/>
+                <w:color w:val="0000FF"/>
+              </w:rPr>
+              <w:t>do</w:t>
+            </w:r>
+          </w:p>
+          <w:p>
+            <w:pPr>
+              <w:rPr>
+                <w:rFonts w:ascii="Courier New" w:hAnsi="Courier New" w:cs="Courier New"/>
+                <w:b/>
+              </w:rPr>
+            </w:pPr>
+            <w:r>
+              <w:rPr>
+                <w:rFonts w:ascii="Courier New" w:hAnsi="Courier New" w:cs="Courier New"/>
+                <w:b/>
+              </w:rPr>
+              <w:t xml:space="preserve">          </w:t>
+            </w:r>
+            <w:proofErr w:type="spellStart"/>
+            <w:r>
+              <w:rPr>
+                <w:rFonts w:ascii="Courier New" w:hAnsi="Courier New" w:cs="Courier New"/>
+                <w:b/>
+              </w:rPr>
+              <w:t>arr</w:t>
+            </w:r>
+            <w:proofErr w:type="spellEnd"/>
+            <w:r>
+              <w:rPr>
+                <w:rFonts w:ascii="Courier New" w:hAnsi="Courier New" w:cs="Courier New"/>
+                <w:b/>
+              </w:rPr>
+              <w:t xml:space="preserve"> &lt;- </w:t>
+            </w:r>
+            <w:r>
+              <w:rPr>
+                <w:rFonts w:ascii="Courier New" w:hAnsi="Courier New" w:cs="Courier New"/>
+                <w:b/>
+                <w:color w:val="0070C0"/>
+              </w:rPr>
+              <w:t xml:space="preserve">many </w:t>
+            </w:r>
+            <w:r>
+              <w:rPr>
+                <w:rFonts w:ascii="Courier New" w:hAnsi="Courier New" w:cs="Courier New"/>
+                <w:b/>
+              </w:rPr>
+              <w:t>line</w:t>
+            </w:r>
+          </w:p>
+          <w:p>
+            <w:pPr>
+              <w:rPr>
+                <w:rFonts w:ascii="Courier New" w:hAnsi="Courier New" w:cs="Courier New"/>
+                <w:b/>
+              </w:rPr>
+            </w:pPr>
+            <w:r>
+              <w:rPr>
+                <w:rFonts w:ascii="Courier New" w:hAnsi="Courier New" w:cs="Courier New"/>
+                <w:b/>
+              </w:rPr>
+              <w:t xml:space="preserve">          char </w:t>
+            </w:r>
+            <w:proofErr w:type="spellStart"/>
+            <w:r>
+              <w:rPr>
+                <w:rFonts w:ascii="Courier New" w:hAnsi="Courier New" w:cs="Courier New"/>
+                <w:b/>
+              </w:rPr>
+              <w:t>eof</w:t>
+            </w:r>
+            <w:proofErr w:type="spellEnd"/>
+          </w:p>
+          <w:p>
+            <w:pPr>
+              <w:rPr>
+                <w:rFonts w:ascii="Courier New" w:hAnsi="Courier New" w:cs="Courier New"/>
+                <w:b/>
+              </w:rPr>
+            </w:pPr>
+            <w:r>
+              <w:rPr>
+                <w:rFonts w:ascii="Courier New" w:hAnsi="Courier New" w:cs="Courier New"/>
+                <w:b/>
+              </w:rPr>
+              <w:t xml:space="preserve">          return </w:t>
+            </w:r>
+            <w:proofErr w:type="spellStart"/>
+            <w:r>
+              <w:rPr>
+                <w:rFonts w:ascii="Courier New" w:hAnsi="Courier New" w:cs="Courier New"/>
+                <w:b/>
+              </w:rPr>
+              <w:t>arr</w:t>
+            </w:r>
+            <w:proofErr w:type="spellEnd"/>
+          </w:p>
+          <w:p>
+            <w:pPr>
+              <w:rPr>
+                <w:rFonts w:ascii="Courier New" w:hAnsi="Courier New" w:cs="Courier New"/>
+                <w:b/>
+              </w:rPr>
+            </w:pPr>
+          </w:p>
+          <w:p>
+            <w:pPr>
+              <w:rPr>
+                <w:rFonts w:ascii="Courier New" w:hAnsi="Courier New" w:cs="Courier New"/>
+                <w:b/>
+              </w:rPr>
+            </w:pPr>
+            <w:r>
+              <w:rPr>
+                <w:rFonts w:ascii="Courier New" w:hAnsi="Courier New" w:cs="Courier New"/>
+                <w:b/>
+              </w:rPr>
+              <w:t xml:space="preserve">line :: </w:t>
+            </w:r>
+            <w:proofErr w:type="spellStart"/>
+            <w:r>
+              <w:rPr>
+                <w:rFonts w:ascii="Courier New" w:hAnsi="Courier New" w:cs="Courier New"/>
+                <w:b/>
+              </w:rPr>
+              <w:t>GenParser</w:t>
+            </w:r>
+            <w:proofErr w:type="spellEnd"/>
+            <w:r>
+              <w:rPr>
+                <w:rFonts w:ascii="Courier New" w:hAnsi="Courier New" w:cs="Courier New"/>
+                <w:b/>
+              </w:rPr>
+              <w:t xml:space="preserve"> </w:t>
+            </w:r>
+            <w:proofErr w:type="spellStart"/>
+            <w:r>
+              <w:rPr>
+                <w:rFonts w:ascii="Courier New" w:hAnsi="Courier New" w:cs="Courier New"/>
+                <w:b/>
+              </w:rPr>
+              <w:t>st</w:t>
+            </w:r>
+            <w:proofErr w:type="spellEnd"/>
+            <w:r>
+              <w:rPr>
+                <w:rFonts w:ascii="Courier New" w:hAnsi="Courier New" w:cs="Courier New"/>
+                <w:b/>
+              </w:rPr>
+              <w:t xml:space="preserve"> [String]</w:t>
+            </w:r>
+          </w:p>
+          <w:p>
+            <w:pPr>
+              <w:rPr>
+                <w:rFonts w:ascii="Courier New" w:hAnsi="Courier New" w:cs="Courier New"/>
+                <w:b/>
+              </w:rPr>
+            </w:pPr>
+            <w:r>
+              <w:rPr>
+                <w:rFonts w:ascii="Courier New" w:hAnsi="Courier New" w:cs="Courier New"/>
+                <w:b/>
+              </w:rPr>
+              <w:t xml:space="preserve">line = </w:t>
+            </w:r>
+            <w:r>
+              <w:rPr>
+                <w:rFonts w:ascii="Courier New" w:hAnsi="Courier New" w:cs="Courier New"/>
+                <w:b/>
+                <w:color w:val="0000FF"/>
+              </w:rPr>
+              <w:t>do</w:t>
+            </w:r>
+          </w:p>
+          <w:p>
+            <w:pPr>
+              <w:rPr>
+                <w:rFonts w:ascii="Courier New" w:hAnsi="Courier New" w:cs="Courier New"/>
+                <w:b/>
+              </w:rPr>
+            </w:pPr>
+            <w:r>
+              <w:rPr>
+                <w:rFonts w:ascii="Courier New" w:hAnsi="Courier New" w:cs="Courier New"/>
+                <w:b/>
+              </w:rPr>
+              <w:t xml:space="preserve">       result &lt;- </w:t>
+            </w:r>
+            <w:r>
+              <w:rPr>
+                <w:rFonts w:ascii="Courier New" w:hAnsi="Courier New" w:cs="Courier New"/>
+                <w:b/>
+                <w:color w:val="0070C0"/>
+              </w:rPr>
+              <w:t>many1</w:t>
+            </w:r>
+            <w:r>
+              <w:rPr>
+                <w:rFonts w:ascii="Courier New" w:hAnsi="Courier New" w:cs="Courier New"/>
+                <w:b/>
+              </w:rPr>
+              <w:t xml:space="preserve"> cell</w:t>
+            </w:r>
+          </w:p>
+          <w:p>
+            <w:pPr>
+              <w:rPr>
+                <w:rFonts w:ascii="Courier New" w:hAnsi="Courier New" w:cs="Courier New"/>
+                <w:b/>
+              </w:rPr>
+            </w:pPr>
+            <w:r>
+              <w:rPr>
+                <w:rFonts w:ascii="Courier New" w:hAnsi="Courier New" w:cs="Courier New"/>
+                <w:b/>
+              </w:rPr>
+              <w:t xml:space="preserve">       </w:t>
+            </w:r>
+            <w:r>
+              <w:rPr>
+                <w:rFonts w:ascii="Courier New" w:hAnsi="Courier New" w:cs="Courier New"/>
+                <w:b/>
+                <w:color w:val="0070C0"/>
+              </w:rPr>
+              <w:t>char</w:t>
+            </w:r>
+            <w:r>
+              <w:rPr>
+                <w:rFonts w:ascii="Courier New" w:hAnsi="Courier New" w:cs="Courier New"/>
+                <w:b/>
+              </w:rPr>
+              <w:t xml:space="preserve"> ‘\n’</w:t>
+            </w:r>
+          </w:p>
+          <w:p>
+            <w:pPr>
+              <w:rPr>
+                <w:rFonts w:ascii="Courier New" w:hAnsi="Courier New" w:cs="Courier New"/>
+                <w:b/>
+              </w:rPr>
+            </w:pPr>
+            <w:r>
+              <w:rPr>
+                <w:rFonts w:ascii="Courier New" w:hAnsi="Courier New" w:cs="Courier New"/>
+                <w:b/>
+              </w:rPr>
+              <w:t xml:space="preserve">       return result</w:t>
+            </w:r>
+          </w:p>
+          <w:p>
+            <w:pPr>
+              <w:rPr>
+                <w:rFonts w:ascii="Courier New" w:hAnsi="Courier New" w:cs="Courier New"/>
+                <w:b/>
+              </w:rPr>
+            </w:pPr>
+          </w:p>
+          <w:p>
+            <w:pPr>
+              <w:rPr>
+                <w:rFonts w:ascii="Courier New" w:hAnsi="Courier New" w:cs="Courier New"/>
+                <w:b/>
+              </w:rPr>
+            </w:pPr>
+            <w:r>
+              <w:rPr>
+                <w:rFonts w:ascii="Courier New" w:hAnsi="Courier New" w:cs="Courier New"/>
+                <w:b/>
+              </w:rPr>
+              <w:t xml:space="preserve">cells :: </w:t>
+            </w:r>
+            <w:proofErr w:type="spellStart"/>
+            <w:r>
+              <w:rPr>
+                <w:rFonts w:ascii="Courier New" w:hAnsi="Courier New" w:cs="Courier New"/>
+                <w:b/>
+              </w:rPr>
+              <w:t>GenParser</w:t>
+            </w:r>
+            <w:proofErr w:type="spellEnd"/>
+            <w:r>
+              <w:rPr>
+                <w:rFonts w:ascii="Courier New" w:hAnsi="Courier New" w:cs="Courier New"/>
+                <w:b/>
+              </w:rPr>
+              <w:t xml:space="preserve"> </w:t>
+            </w:r>
+            <w:proofErr w:type="spellStart"/>
+            <w:r>
+              <w:rPr>
+                <w:rFonts w:ascii="Courier New" w:hAnsi="Courier New" w:cs="Courier New"/>
+                <w:b/>
+              </w:rPr>
+              <w:t>st</w:t>
+            </w:r>
+            <w:proofErr w:type="spellEnd"/>
+            <w:r>
+              <w:rPr>
+                <w:rFonts w:ascii="Courier New" w:hAnsi="Courier New" w:cs="Courier New"/>
+                <w:b/>
+              </w:rPr>
+              <w:t xml:space="preserve"> [String]</w:t>
+            </w:r>
+          </w:p>
+          <w:p>
+            <w:pPr>
+              <w:rPr>
+                <w:rFonts w:ascii="Courier New" w:hAnsi="Courier New" w:cs="Courier New"/>
+                <w:b/>
+              </w:rPr>
+            </w:pPr>
+            <w:r>
+              <w:rPr>
+                <w:rFonts w:ascii="Courier New" w:hAnsi="Courier New" w:cs="Courier New"/>
+                <w:b/>
+              </w:rPr>
+              <w:t xml:space="preserve">cells = </w:t>
+            </w:r>
+            <w:r>
+              <w:rPr>
+                <w:rFonts w:ascii="Courier New" w:hAnsi="Courier New" w:cs="Courier New"/>
+                <w:b/>
+                <w:color w:val="0000FF"/>
+              </w:rPr>
+              <w:t>do</w:t>
+            </w:r>
+          </w:p>
+          <w:p>
+            <w:pPr>
+              <w:rPr>
+                <w:rFonts w:ascii="Courier New" w:hAnsi="Courier New" w:cs="Courier New"/>
+                <w:b/>
+              </w:rPr>
+            </w:pPr>
+            <w:r>
+              <w:rPr>
+                <w:rFonts w:ascii="Courier New" w:hAnsi="Courier New" w:cs="Courier New"/>
+                <w:b/>
+              </w:rPr>
+              <w:t xml:space="preserve">        </w:t>
+            </w:r>
+            <w:proofErr w:type="spellStart"/>
+            <w:r>
+              <w:rPr>
+                <w:rFonts w:ascii="Courier New" w:hAnsi="Courier New" w:cs="Courier New"/>
+                <w:b/>
+              </w:rPr>
+              <w:t>firstCell</w:t>
+            </w:r>
+            <w:proofErr w:type="spellEnd"/>
+            <w:r>
+              <w:rPr>
+                <w:rFonts w:ascii="Courier New" w:hAnsi="Courier New" w:cs="Courier New"/>
+                <w:b/>
+              </w:rPr>
+              <w:t xml:space="preserve"> &lt;- </w:t>
+            </w:r>
+            <w:proofErr w:type="spellStart"/>
+            <w:r>
+              <w:rPr>
+                <w:rFonts w:ascii="Courier New" w:hAnsi="Courier New" w:cs="Courier New"/>
+                <w:b/>
+              </w:rPr>
+              <w:t>cellContents</w:t>
+            </w:r>
+            <w:proofErr w:type="spellEnd"/>
+          </w:p>
+          <w:p>
+            <w:pPr>
+              <w:rPr>
+                <w:rFonts w:ascii="Courier New" w:hAnsi="Courier New" w:cs="Courier New"/>
+                <w:b/>
+              </w:rPr>
+            </w:pPr>
+            <w:r>
+              <w:rPr>
+                <w:rFonts w:ascii="Courier New" w:hAnsi="Courier New" w:cs="Courier New"/>
+                <w:b/>
+              </w:rPr>
+              <w:t xml:space="preserve">        </w:t>
+            </w:r>
+            <w:proofErr w:type="spellStart"/>
+            <w:r>
+              <w:rPr>
+                <w:rFonts w:ascii="Courier New" w:hAnsi="Courier New" w:cs="Courier New"/>
+                <w:b/>
+              </w:rPr>
+              <w:t>nextCells</w:t>
+            </w:r>
+            <w:proofErr w:type="spellEnd"/>
+            <w:r>
+              <w:rPr>
+                <w:rFonts w:ascii="Courier New" w:hAnsi="Courier New" w:cs="Courier New"/>
+                <w:b/>
+              </w:rPr>
+              <w:t xml:space="preserve"> &lt;- </w:t>
+            </w:r>
+            <w:proofErr w:type="spellStart"/>
+            <w:r>
+              <w:rPr>
+                <w:rFonts w:ascii="Courier New" w:hAnsi="Courier New" w:cs="Courier New"/>
+                <w:b/>
+              </w:rPr>
+              <w:t>remainingCells</w:t>
+            </w:r>
+            <w:proofErr w:type="spellEnd"/>
+          </w:p>
+          <w:p>
+            <w:pPr>
+              <w:rPr>
+                <w:rFonts w:ascii="Courier New" w:hAnsi="Courier New" w:cs="Courier New"/>
+                <w:b/>
+              </w:rPr>
+            </w:pPr>
+            <w:r>
+              <w:rPr>
+                <w:rFonts w:ascii="Courier New" w:hAnsi="Courier New" w:cs="Courier New"/>
+                <w:b/>
+              </w:rPr>
+              <w:t xml:space="preserve">       </w:t>
+            </w:r>
+            <w:r>
+              <w:rPr>
+                <w:rFonts w:ascii="Courier New" w:hAnsi="Courier New" w:cs="Courier New"/>
+                <w:b/>
+              </w:rPr>
+              <w:t xml:space="preserve"> </w:t>
+            </w:r>
+            <w:r>
+              <w:rPr>
+                <w:rFonts w:ascii="Courier New" w:hAnsi="Courier New" w:cs="Courier New"/>
+                <w:b/>
+              </w:rPr>
+              <w:t>return (</w:t>
+            </w:r>
+            <w:proofErr w:type="spellStart"/>
+            <w:r>
+              <w:rPr>
+                <w:rFonts w:ascii="Courier New" w:hAnsi="Courier New" w:cs="Courier New"/>
+                <w:b/>
+              </w:rPr>
+              <w:t>firstCell:nextCells</w:t>
+            </w:r>
+            <w:proofErr w:type="spellEnd"/>
+            <w:r>
+              <w:rPr>
+                <w:rFonts w:ascii="Courier New" w:hAnsi="Courier New" w:cs="Courier New"/>
+                <w:b/>
+              </w:rPr>
+              <w:t>)</w:t>
+            </w:r>
+          </w:p>
+          <w:p>
+            <w:pPr>
+              <w:rPr>
+                <w:rFonts w:ascii="Courier New" w:hAnsi="Courier New" w:cs="Courier New"/>
+                <w:b/>
+              </w:rPr>
+            </w:pPr>
+          </w:p>
+          <w:p>
+            <w:pPr>
+              <w:rPr>
+                <w:rFonts w:ascii="Courier New" w:hAnsi="Courier New" w:cs="Courier New"/>
+                <w:b/>
+              </w:rPr>
+            </w:pPr>
+            <w:proofErr w:type="spellStart"/>
+            <w:r>
+              <w:rPr>
+                <w:rFonts w:ascii="Courier New" w:hAnsi="Courier New" w:cs="Courier New"/>
+                <w:b/>
+              </w:rPr>
+              <w:t>cellContent</w:t>
+            </w:r>
+            <w:proofErr w:type="spellEnd"/>
+            <w:r>
+              <w:rPr>
+                <w:rFonts w:ascii="Courier New" w:hAnsi="Courier New" w:cs="Courier New"/>
+                <w:b/>
+              </w:rPr>
+              <w:t xml:space="preserve"> :: </w:t>
+            </w:r>
+            <w:proofErr w:type="spellStart"/>
+            <w:r>
+              <w:rPr>
+                <w:rFonts w:ascii="Courier New" w:hAnsi="Courier New" w:cs="Courier New"/>
+                <w:b/>
+              </w:rPr>
+              <w:t>GenParser</w:t>
+            </w:r>
+            <w:proofErr w:type="spellEnd"/>
+            <w:r>
+              <w:rPr>
+                <w:rFonts w:ascii="Courier New" w:hAnsi="Courier New" w:cs="Courier New"/>
+                <w:b/>
+              </w:rPr>
+              <w:t xml:space="preserve"> </w:t>
+            </w:r>
+            <w:proofErr w:type="spellStart"/>
+            <w:r>
+              <w:rPr>
+                <w:rFonts w:ascii="Courier New" w:hAnsi="Courier New" w:cs="Courier New"/>
+                <w:b/>
+              </w:rPr>
+              <w:t>st</w:t>
+            </w:r>
+            <w:proofErr w:type="spellEnd"/>
+            <w:r>
+              <w:rPr>
+                <w:rFonts w:ascii="Courier New" w:hAnsi="Courier New" w:cs="Courier New"/>
+                <w:b/>
+              </w:rPr>
+              <w:t xml:space="preserve"> String</w:t>
+            </w:r>
+          </w:p>
+          <w:p>
+            <w:pPr>
+              <w:rPr>
+                <w:rFonts w:ascii="Courier New" w:hAnsi="Courier New" w:cs="Courier New"/>
+                <w:b/>
+                <w:color w:val="00B050"/>
+              </w:rPr>
+            </w:pPr>
+            <w:proofErr w:type="spellStart"/>
+            <w:r>
+              <w:rPr>
+                <w:rFonts w:ascii="Courier New" w:hAnsi="Courier New" w:cs="Courier New"/>
+                <w:b/>
+              </w:rPr>
+              <w:t>cellContent</w:t>
+            </w:r>
+            <w:proofErr w:type="spellEnd"/>
+            <w:r>
+              <w:rPr>
+                <w:rFonts w:ascii="Courier New" w:hAnsi="Courier New" w:cs="Courier New"/>
+                <w:b/>
+              </w:rPr>
+              <w:t xml:space="preserve"> = </w:t>
+            </w:r>
+            <w:r>
+              <w:rPr>
+                <w:rFonts w:ascii="Courier New" w:hAnsi="Courier New" w:cs="Courier New"/>
+                <w:b/>
+                <w:color w:val="0070C0"/>
+              </w:rPr>
+              <w:t>many</w:t>
+            </w:r>
+            <w:r>
+              <w:rPr>
+                <w:rFonts w:ascii="Courier New" w:hAnsi="Courier New" w:cs="Courier New"/>
+                <w:b/>
+              </w:rPr>
+              <w:t xml:space="preserve"> $ </w:t>
+            </w:r>
+            <w:proofErr w:type="spellStart"/>
+            <w:r>
+              <w:rPr>
+                <w:rFonts w:ascii="Courier New" w:hAnsi="Courier New" w:cs="Courier New"/>
+                <w:b/>
+                <w:color w:val="0070C0"/>
+              </w:rPr>
+              <w:t>noneOf</w:t>
+            </w:r>
+            <w:proofErr w:type="spellEnd"/>
+            <w:r>
+              <w:rPr>
+                <w:rFonts w:ascii="Courier New" w:hAnsi="Courier New" w:cs="Courier New"/>
+                <w:b/>
+              </w:rPr>
+              <w:t xml:space="preserve"> “,\n”</w:t>
+            </w:r>
+            <w:r>
+              <w:rPr>
+                <w:rFonts w:ascii="Courier New" w:hAnsi="Courier New" w:cs="Courier New"/>
+                <w:b/>
+              </w:rPr>
+              <w:t xml:space="preserve"> </w:t>
+            </w:r>
+            <w:r>
+              <w:rPr>
+                <w:rFonts w:ascii="Courier New" w:hAnsi="Courier New" w:cs="Courier New"/>
+                <w:b/>
+                <w:color w:val="00B050"/>
+              </w:rPr>
+              <w:t>--</w:t>
+            </w:r>
+            <w:r>
+              <w:rPr>
+                <w:rFonts w:ascii="Courier New" w:hAnsi="Courier New" w:cs="Courier New"/>
+                <w:b/>
+                <w:color w:val="00B050"/>
+              </w:rPr>
+              <w:t xml:space="preserve"> Two characters</w:t>
+            </w:r>
+          </w:p>
+          <w:p>
+            <w:pPr>
+              <w:rPr>
+                <w:rFonts w:ascii="Courier New" w:hAnsi="Courier New" w:cs="Courier New"/>
+                <w:b/>
+              </w:rPr>
+            </w:pPr>
+          </w:p>
+          <w:p>
+            <w:pPr>
+              <w:rPr>
+                <w:rFonts w:ascii="Courier New" w:hAnsi="Courier New" w:cs="Courier New"/>
+                <w:b/>
+              </w:rPr>
+            </w:pPr>
+            <w:proofErr w:type="spellStart"/>
+            <w:r>
+              <w:rPr>
+                <w:rFonts w:ascii="Courier New" w:hAnsi="Courier New" w:cs="Courier New"/>
+                <w:b/>
+              </w:rPr>
+              <w:t>remainingCells</w:t>
+            </w:r>
+            <w:proofErr w:type="spellEnd"/>
+            <w:r>
+              <w:rPr>
+                <w:rFonts w:ascii="Courier New" w:hAnsi="Courier New" w:cs="Courier New"/>
+                <w:b/>
+              </w:rPr>
+              <w:t xml:space="preserve"> :: </w:t>
+            </w:r>
+            <w:proofErr w:type="spellStart"/>
+            <w:r>
+              <w:rPr>
+                <w:rFonts w:ascii="Courier New" w:hAnsi="Courier New" w:cs="Courier New"/>
+                <w:b/>
+              </w:rPr>
+              <w:t>GenParser</w:t>
+            </w:r>
+            <w:proofErr w:type="spellEnd"/>
+            <w:r>
+              <w:rPr>
+                <w:rFonts w:ascii="Courier New" w:hAnsi="Courier New" w:cs="Courier New"/>
+                <w:b/>
+              </w:rPr>
+              <w:t xml:space="preserve"> </w:t>
+            </w:r>
+            <w:proofErr w:type="spellStart"/>
+            <w:r>
+              <w:rPr>
+                <w:rFonts w:ascii="Courier New" w:hAnsi="Courier New" w:cs="Courier New"/>
+                <w:b/>
+              </w:rPr>
+              <w:t>st</w:t>
+            </w:r>
+            <w:proofErr w:type="spellEnd"/>
+            <w:r>
+              <w:rPr>
+                <w:rFonts w:ascii="Courier New" w:hAnsi="Courier New" w:cs="Courier New"/>
+                <w:b/>
+              </w:rPr>
+              <w:t xml:space="preserve"> [String]</w:t>
+            </w:r>
+          </w:p>
+          <w:p>
+            <w:pPr>
+              <w:rPr>
+                <w:rFonts w:ascii="Courier New" w:hAnsi="Courier New" w:cs="Courier New"/>
+                <w:b/>
+              </w:rPr>
+            </w:pPr>
+            <w:proofErr w:type="spellStart"/>
+            <w:r>
+              <w:rPr>
+                <w:rFonts w:ascii="Courier New" w:hAnsi="Courier New" w:cs="Courier New"/>
+                <w:b/>
+              </w:rPr>
+              <w:t>remainingCells</w:t>
+            </w:r>
+            <w:proofErr w:type="spellEnd"/>
+            <w:r>
+              <w:rPr>
+                <w:rFonts w:ascii="Courier New" w:hAnsi="Courier New" w:cs="Courier New"/>
+                <w:b/>
+              </w:rPr>
+              <w:t xml:space="preserve"> = </w:t>
+            </w:r>
+            <w:r>
+              <w:rPr>
+                <w:rFonts w:ascii="Courier New" w:hAnsi="Courier New" w:cs="Courier New"/>
+                <w:b/>
+                <w:color w:val="0000FF"/>
+              </w:rPr>
+              <w:t>do</w:t>
+            </w:r>
+            <w:r>
+              <w:rPr>
+                <w:rFonts w:ascii="Courier New" w:hAnsi="Courier New" w:cs="Courier New"/>
+                <w:b/>
+              </w:rPr>
+              <w:t xml:space="preserve"> </w:t>
+            </w:r>
+          </w:p>
+          <w:p>
+            <w:pPr>
+              <w:rPr>
+                <w:rFonts w:ascii="Courier New" w:hAnsi="Courier New" w:cs="Courier New"/>
+                <w:b/>
+              </w:rPr>
+            </w:pPr>
+            <w:r>
+              <w:rPr>
+                <w:rFonts w:ascii="Courier New" w:hAnsi="Courier New" w:cs="Courier New"/>
+                <w:b/>
+              </w:rPr>
+              <w:t xml:space="preserve">                 (</w:t>
+            </w:r>
+            <w:r>
+              <w:rPr>
+                <w:rFonts w:ascii="Courier New" w:hAnsi="Courier New" w:cs="Courier New"/>
+                <w:b/>
+                <w:color w:val="0070C0"/>
+              </w:rPr>
+              <w:t>char</w:t>
+            </w:r>
+            <w:r>
+              <w:rPr>
+                <w:rFonts w:ascii="Courier New" w:hAnsi="Courier New" w:cs="Courier New"/>
+                <w:b/>
+              </w:rPr>
+              <w:t xml:space="preserve"> “,” &gt;&gt; cells)</w:t>
+            </w:r>
+          </w:p>
+          <w:p>
+            <w:pPr>
+              <w:rPr>
+                <w:rFonts w:ascii="Courier New" w:hAnsi="Courier New" w:cs="Courier New"/>
+                <w:b/>
+              </w:rPr>
+            </w:pPr>
+            <w:r>
+              <w:rPr>
+                <w:rFonts w:ascii="Courier New" w:hAnsi="Courier New" w:cs="Courier New"/>
+                <w:b/>
+              </w:rPr>
+              <w:t xml:space="preserve">                 </w:t>
+            </w:r>
+            <w:r>
+              <w:rPr>
+                <w:rFonts w:ascii="Courier New" w:hAnsi="Courier New" w:cs="Courier New"/>
+                <w:b/>
+                <w:color w:val="FF0000"/>
+              </w:rPr>
+              <w:t>&lt;|&gt;</w:t>
+            </w:r>
+            <w:r>
+              <w:rPr>
+                <w:rFonts w:ascii="Courier New" w:hAnsi="Courier New" w:cs="Courier New"/>
+                <w:b/>
+              </w:rPr>
+              <w:t xml:space="preserve"> return []</w:t>
+            </w:r>
+          </w:p>
+          <w:p>
+            <w:pPr>
+              <w:rPr>
+                <w:rFonts w:ascii="Courier New" w:hAnsi="Courier New" w:cs="Courier New"/>
+                <w:b/>
+              </w:rPr>
+            </w:pPr>
+          </w:p>
+          <w:p>
+            <w:pPr>
+              <w:rPr>
+                <w:rFonts w:ascii="Courier New" w:hAnsi="Courier New" w:cs="Courier New"/>
+                <w:b/>
+              </w:rPr>
+            </w:pPr>
+            <w:r>
+              <w:rPr>
+                <w:rFonts w:ascii="Courier New" w:hAnsi="Courier New" w:cs="Courier New"/>
+                <w:b/>
+              </w:rPr>
+              <w:t xml:space="preserve">main = </w:t>
+            </w:r>
+            <w:r>
+              <w:rPr>
+                <w:rFonts w:ascii="Courier New" w:hAnsi="Courier New" w:cs="Courier New"/>
+                <w:b/>
+                <w:color w:val="0000FF"/>
+              </w:rPr>
+              <w:t>do</w:t>
+            </w:r>
+          </w:p>
+          <w:p>
+            <w:pPr>
+              <w:rPr>
+                <w:rFonts w:ascii="Courier New" w:hAnsi="Courier New" w:cs="Courier New"/>
+                <w:b/>
+              </w:rPr>
+            </w:pPr>
+            <w:r>
+              <w:rPr>
+                <w:rFonts w:ascii="Courier New" w:hAnsi="Courier New" w:cs="Courier New"/>
+                <w:b/>
+              </w:rPr>
+              <w:t xml:space="preserve">       </w:t>
+            </w:r>
+            <w:proofErr w:type="spellStart"/>
+            <w:r>
+              <w:rPr>
+                <w:rFonts w:ascii="Courier New" w:hAnsi="Courier New" w:cs="Courier New"/>
+                <w:b/>
+              </w:rPr>
+              <w:t>args</w:t>
+            </w:r>
+            <w:proofErr w:type="spellEnd"/>
+            <w:r>
+              <w:rPr>
+                <w:rFonts w:ascii="Courier New" w:hAnsi="Courier New" w:cs="Courier New"/>
+                <w:b/>
+              </w:rPr>
+              <w:t xml:space="preserve"> &lt;- </w:t>
+            </w:r>
+            <w:proofErr w:type="spellStart"/>
+            <w:r>
+              <w:rPr>
+                <w:rFonts w:ascii="Courier New" w:hAnsi="Courier New" w:cs="Courier New"/>
+                <w:b/>
+              </w:rPr>
+              <w:t>getArgs</w:t>
+            </w:r>
+            <w:proofErr w:type="spellEnd"/>
+          </w:p>
+          <w:p>
+            <w:pPr>
+              <w:rPr>
+                <w:rFonts w:ascii="Courier New" w:hAnsi="Courier New" w:cs="Courier New"/>
+                <w:b/>
+              </w:rPr>
+            </w:pPr>
+            <w:r>
+              <w:rPr>
+                <w:rFonts w:ascii="Courier New" w:hAnsi="Courier New" w:cs="Courier New"/>
+                <w:b/>
+              </w:rPr>
+              <w:t xml:space="preserve">       p &lt;- </w:t>
+            </w:r>
+            <w:proofErr w:type="spellStart"/>
+            <w:r>
+              <w:rPr>
+                <w:rFonts w:ascii="Courier New" w:hAnsi="Courier New" w:cs="Courier New"/>
+                <w:b/>
+                <w:color w:val="0070C0"/>
+              </w:rPr>
+              <w:t>pars</w:t>
+            </w:r>
+            <w:r>
+              <w:rPr>
+                <w:rFonts w:ascii="Courier New" w:hAnsi="Courier New" w:cs="Courier New"/>
+                <w:b/>
+                <w:color w:val="0070C0"/>
+              </w:rPr>
+              <w:t>eFromFile</w:t>
+            </w:r>
+            <w:proofErr w:type="spellEnd"/>
+            <w:r>
+              <w:rPr>
+                <w:rFonts w:ascii="Courier New" w:hAnsi="Courier New" w:cs="Courier New"/>
+                <w:b/>
+              </w:rPr>
+              <w:t xml:space="preserve"> </w:t>
+            </w:r>
+            <w:proofErr w:type="spellStart"/>
+            <w:r>
+              <w:rPr>
+                <w:rFonts w:ascii="Courier New" w:hAnsi="Courier New" w:cs="Courier New"/>
+                <w:b/>
+              </w:rPr>
+              <w:t>csvFile</w:t>
+            </w:r>
+            <w:proofErr w:type="spellEnd"/>
+            <w:r>
+              <w:rPr>
+                <w:rFonts w:ascii="Courier New" w:hAnsi="Courier New" w:cs="Courier New"/>
+                <w:b/>
+              </w:rPr>
+              <w:t xml:space="preserve"> “example 1” </w:t>
+            </w:r>
+            <w:r>
+              <w:rPr>
+                <w:rFonts w:ascii="Courier New" w:hAnsi="Courier New" w:cs="Courier New"/>
+                <w:b/>
+              </w:rPr>
+              <w:t xml:space="preserve">(head </w:t>
+            </w:r>
+            <w:proofErr w:type="spellStart"/>
+            <w:r>
+              <w:rPr>
+                <w:rFonts w:ascii="Courier New" w:hAnsi="Courier New" w:cs="Courier New"/>
+                <w:b/>
+              </w:rPr>
+              <w:t>args</w:t>
+            </w:r>
+            <w:proofErr w:type="spellEnd"/>
+            <w:r>
+              <w:rPr>
+                <w:rFonts w:ascii="Courier New" w:hAnsi="Courier New" w:cs="Courier New"/>
+                <w:b/>
+              </w:rPr>
+              <w:t>)</w:t>
+            </w:r>
+          </w:p>
+          <w:p>
+            <w:pPr>
+              <w:rPr>
+                <w:rFonts w:ascii="Courier New" w:hAnsi="Courier New" w:cs="Courier New"/>
+                <w:b/>
+              </w:rPr>
+            </w:pPr>
+            <w:r>
+              <w:rPr>
+                <w:rFonts w:ascii="Courier New" w:hAnsi="Courier New" w:cs="Courier New"/>
+                <w:b/>
+              </w:rPr>
+              <w:t xml:space="preserve">       </w:t>
+            </w:r>
+            <w:r>
+              <w:rPr>
+                <w:rFonts w:ascii="Courier New" w:hAnsi="Courier New" w:cs="Courier New"/>
+                <w:b/>
+                <w:color w:val="0000FF"/>
+              </w:rPr>
+              <w:t>case</w:t>
+            </w:r>
+            <w:r>
+              <w:rPr>
+                <w:rFonts w:ascii="Courier New" w:hAnsi="Courier New" w:cs="Courier New"/>
+                <w:b/>
+              </w:rPr>
+              <w:t xml:space="preserve"> p </w:t>
+            </w:r>
+            <w:r>
+              <w:rPr>
+                <w:rFonts w:ascii="Courier New" w:hAnsi="Courier New" w:cs="Courier New"/>
+                <w:b/>
+                <w:color w:val="0000FF"/>
+              </w:rPr>
+              <w:t>of</w:t>
+            </w:r>
+          </w:p>
+          <w:p>
+            <w:pPr>
+              <w:rPr>
+                <w:rFonts w:ascii="Courier New" w:hAnsi="Courier New" w:cs="Courier New"/>
+                <w:b/>
+              </w:rPr>
+            </w:pPr>
+            <w:r>
+              <w:rPr>
+                <w:rFonts w:ascii="Courier New" w:hAnsi="Courier New" w:cs="Courier New"/>
+                <w:b/>
+              </w:rPr>
+              <w:t xml:space="preserve">           Left </w:t>
+            </w:r>
+            <w:proofErr w:type="spellStart"/>
+            <w:r>
+              <w:rPr>
+                <w:rFonts w:ascii="Courier New" w:hAnsi="Courier New" w:cs="Courier New"/>
+                <w:b/>
+              </w:rPr>
+              <w:t>msg</w:t>
+            </w:r>
+            <w:proofErr w:type="spellEnd"/>
+            <w:r>
+              <w:rPr>
+                <w:rFonts w:ascii="Courier New" w:hAnsi="Courier New" w:cs="Courier New"/>
+                <w:b/>
+              </w:rPr>
+              <w:t xml:space="preserve">  -&gt; error </w:t>
+            </w:r>
+            <w:proofErr w:type="spellStart"/>
+            <w:r>
+              <w:rPr>
+                <w:rFonts w:ascii="Courier New" w:hAnsi="Courier New" w:cs="Courier New"/>
+                <w:b/>
+              </w:rPr>
+              <w:t>msg</w:t>
+            </w:r>
+            <w:proofErr w:type="spellEnd"/>
+          </w:p>
+          <w:p>
+            <w:pPr>
+              <w:rPr>
+                <w:rFonts w:ascii="Courier New" w:hAnsi="Courier New" w:cs="Courier New"/>
+                <w:b/>
+              </w:rPr>
+            </w:pPr>
+            <w:r>
+              <w:rPr>
+                <w:rFonts w:ascii="Courier New" w:hAnsi="Courier New" w:cs="Courier New"/>
+                <w:b/>
+              </w:rPr>
+              <w:t xml:space="preserve">           Right csv -&gt; print csv</w:t>
+            </w:r>
+          </w:p>
+          <w:p>
+            <w:pPr>
+              <w:rPr>
+                <w:rFonts w:ascii="Courier New" w:hAnsi="Courier New" w:cs="Courier New"/>
+              </w:rPr>
+            </w:pPr>
+          </w:p>
+        </w:tc>
+        <w:tc>
+          <w:tcPr>
+            <w:tcW w:w="5805" w:type="dxa"/>
+          </w:tcPr>
+          <w:p>
+            <w:pPr>
+              <w:jc w:val="center"/>
+            </w:pPr>
+            <w:r>
+              <w:rPr>
+                <w:b/>
+                <w:color w:val="0000FF"/>
+              </w:rPr>
+              <w:t>Concise Approach</w:t>
+            </w:r>
+          </w:p>
+          <w:p/>
+          <w:p>
+            <w:pPr>
+              <w:rPr>
+                <w:rFonts w:ascii="Courier New" w:hAnsi="Courier New" w:cs="Courier New"/>
+                <w:b/>
+              </w:rPr>
+            </w:pPr>
+            <w:r>
+              <w:rPr>
+                <w:rFonts w:ascii="Courier New" w:hAnsi="Courier New" w:cs="Courier New"/>
+                <w:b/>
+                <w:color w:val="0000FF"/>
+              </w:rPr>
+              <w:t xml:space="preserve">import </w:t>
+            </w:r>
+            <w:proofErr w:type="spellStart"/>
+            <w:r>
+              <w:rPr>
+                <w:rFonts w:ascii="Courier New" w:hAnsi="Courier New" w:cs="Courier New"/>
+                <w:b/>
+              </w:rPr>
+              <w:t>Text.ParserCombinator.Parsec</w:t>
+            </w:r>
+            <w:proofErr w:type="spellEnd"/>
+          </w:p>
+          <w:p>
+            <w:pPr>
+              <w:rPr>
+                <w:rFonts w:ascii="Courier New" w:hAnsi="Courier New" w:cs="Courier New"/>
+                <w:b/>
+              </w:rPr>
+            </w:pPr>
+            <w:r>
+              <w:rPr>
+                <w:rFonts w:ascii="Courier New" w:hAnsi="Courier New" w:cs="Courier New"/>
+                <w:b/>
+                <w:color w:val="0000FF"/>
+              </w:rPr>
+              <w:t>import</w:t>
+            </w:r>
+            <w:r>
+              <w:rPr>
+                <w:rFonts w:ascii="Courier New" w:hAnsi="Courier New" w:cs="Courier New"/>
+                <w:b/>
+              </w:rPr>
+              <w:t xml:space="preserve"> </w:t>
+            </w:r>
+            <w:proofErr w:type="spellStart"/>
+            <w:r>
+              <w:rPr>
+                <w:rFonts w:ascii="Courier New" w:hAnsi="Courier New" w:cs="Courier New"/>
+                <w:b/>
+              </w:rPr>
+              <w:t>System.Environment</w:t>
+            </w:r>
+            <w:proofErr w:type="spellEnd"/>
+          </w:p>
+          <w:p>
+            <w:pPr>
+              <w:rPr>
+                <w:rFonts w:ascii="Courier New" w:hAnsi="Courier New" w:cs="Courier New"/>
+                <w:b/>
+              </w:rPr>
+            </w:pPr>
+          </w:p>
+          <w:p>
+            <w:pPr>
+              <w:rPr>
+                <w:rFonts w:ascii="Courier New" w:hAnsi="Courier New" w:cs="Courier New"/>
+                <w:b/>
+              </w:rPr>
+            </w:pPr>
+            <w:proofErr w:type="spellStart"/>
+            <w:r>
+              <w:rPr>
+                <w:rFonts w:ascii="Courier New" w:hAnsi="Courier New" w:cs="Courier New"/>
+                <w:b/>
+              </w:rPr>
+              <w:t>csvFile</w:t>
+            </w:r>
+            <w:proofErr w:type="spellEnd"/>
+            <w:r>
+              <w:rPr>
+                <w:rFonts w:ascii="Courier New" w:hAnsi="Courier New" w:cs="Courier New"/>
+                <w:b/>
+              </w:rPr>
+              <w:t xml:space="preserve"> = lines `</w:t>
+            </w:r>
+            <w:proofErr w:type="spellStart"/>
+            <w:r>
+              <w:rPr>
+                <w:rFonts w:ascii="Courier New" w:hAnsi="Courier New" w:cs="Courier New"/>
+                <w:b/>
+                <w:color w:val="0070C0"/>
+              </w:rPr>
+              <w:t>sepBy</w:t>
+            </w:r>
+            <w:proofErr w:type="spellEnd"/>
+            <w:r>
+              <w:rPr>
+                <w:rFonts w:ascii="Courier New" w:hAnsi="Courier New" w:cs="Courier New"/>
+                <w:b/>
+              </w:rPr>
+              <w:t xml:space="preserve">` </w:t>
+            </w:r>
+            <w:proofErr w:type="spellStart"/>
+            <w:r>
+              <w:rPr>
+                <w:rFonts w:ascii="Courier New" w:hAnsi="Courier New" w:cs="Courier New"/>
+                <w:b/>
+              </w:rPr>
+              <w:t>eol</w:t>
+            </w:r>
+            <w:proofErr w:type="spellEnd"/>
+          </w:p>
+          <w:p>
+            <w:pPr>
+              <w:rPr>
+                <w:rFonts w:ascii="Courier New" w:hAnsi="Courier New" w:cs="Courier New"/>
+                <w:b/>
+              </w:rPr>
+            </w:pPr>
+          </w:p>
+          <w:p>
+            <w:pPr>
+              <w:rPr>
+                <w:rFonts w:ascii="Courier New" w:hAnsi="Courier New" w:cs="Courier New"/>
+                <w:b/>
+              </w:rPr>
+            </w:pPr>
+            <w:r>
+              <w:rPr>
+                <w:rFonts w:ascii="Courier New" w:hAnsi="Courier New" w:cs="Courier New"/>
+                <w:b/>
+              </w:rPr>
+              <w:t>line = cells `</w:t>
+            </w:r>
+            <w:proofErr w:type="spellStart"/>
+            <w:r>
+              <w:rPr>
+                <w:rFonts w:ascii="Courier New" w:hAnsi="Courier New" w:cs="Courier New"/>
+                <w:b/>
+                <w:color w:val="0070C0"/>
+              </w:rPr>
+              <w:t>sepBy</w:t>
+            </w:r>
+            <w:proofErr w:type="spellEnd"/>
+            <w:r>
+              <w:rPr>
+                <w:rFonts w:ascii="Courier New" w:hAnsi="Courier New" w:cs="Courier New"/>
+                <w:b/>
+              </w:rPr>
+              <w:t>` string “,”</w:t>
+            </w:r>
+          </w:p>
+          <w:p>
+            <w:pPr>
+              <w:rPr>
+                <w:rFonts w:ascii="Courier New" w:hAnsi="Courier New" w:cs="Courier New"/>
+                <w:b/>
+              </w:rPr>
+            </w:pPr>
+          </w:p>
+          <w:p>
+            <w:pPr>
+              <w:rPr>
+                <w:rFonts w:ascii="Courier New" w:hAnsi="Courier New" w:cs="Courier New"/>
+                <w:b/>
+              </w:rPr>
+            </w:pPr>
+            <w:r>
+              <w:rPr>
+                <w:rFonts w:ascii="Courier New" w:hAnsi="Courier New" w:cs="Courier New"/>
+                <w:b/>
+              </w:rPr>
+              <w:t>cells = many (</w:t>
+            </w:r>
+            <w:proofErr w:type="spellStart"/>
+            <w:r>
+              <w:rPr>
+                <w:rFonts w:ascii="Courier New" w:hAnsi="Courier New" w:cs="Courier New"/>
+                <w:b/>
+                <w:color w:val="0070C0"/>
+              </w:rPr>
+              <w:t>noneOf</w:t>
+            </w:r>
+            <w:proofErr w:type="spellEnd"/>
+            <w:r>
+              <w:rPr>
+                <w:rFonts w:ascii="Courier New" w:hAnsi="Courier New" w:cs="Courier New"/>
+                <w:b/>
+              </w:rPr>
+              <w:t xml:space="preserve"> “\n”)</w:t>
+            </w:r>
+          </w:p>
+          <w:p>
+            <w:pPr>
+              <w:rPr>
+                <w:rFonts w:ascii="Courier New" w:hAnsi="Courier New" w:cs="Courier New"/>
+                <w:b/>
+              </w:rPr>
+            </w:pPr>
+          </w:p>
+          <w:p>
+            <w:pPr>
+              <w:rPr>
+                <w:rFonts w:ascii="Courier New" w:hAnsi="Courier New" w:cs="Courier New"/>
+                <w:b/>
+              </w:rPr>
+            </w:pPr>
+            <w:proofErr w:type="spellStart"/>
+            <w:r>
+              <w:rPr>
+                <w:rFonts w:ascii="Courier New" w:hAnsi="Courier New" w:cs="Courier New"/>
+                <w:b/>
+              </w:rPr>
+              <w:t>eol</w:t>
+            </w:r>
+            <w:proofErr w:type="spellEnd"/>
+            <w:r>
+              <w:rPr>
+                <w:rFonts w:ascii="Courier New" w:hAnsi="Courier New" w:cs="Courier New"/>
+                <w:b/>
+              </w:rPr>
+              <w:t xml:space="preserve"> =</w:t>
+            </w:r>
+            <w:r>
+              <w:rPr>
+                <w:rFonts w:ascii="Courier New" w:hAnsi="Courier New" w:cs="Courier New"/>
+                <w:b/>
+              </w:rPr>
+              <w:t xml:space="preserve"> </w:t>
+            </w:r>
+            <w:r>
+              <w:rPr>
+                <w:rFonts w:ascii="Courier New" w:hAnsi="Courier New" w:cs="Courier New"/>
+                <w:b/>
+                <w:color w:val="0070C0"/>
+              </w:rPr>
+              <w:t>try</w:t>
+            </w:r>
+            <w:r>
+              <w:rPr>
+                <w:rFonts w:ascii="Courier New" w:hAnsi="Courier New" w:cs="Courier New"/>
+                <w:b/>
+              </w:rPr>
+              <w:t xml:space="preserve"> (</w:t>
+            </w:r>
+            <w:r>
+              <w:rPr>
+                <w:rFonts w:ascii="Courier New" w:hAnsi="Courier New" w:cs="Courier New"/>
+                <w:b/>
+                <w:color w:val="0070C0"/>
+              </w:rPr>
+              <w:t>string</w:t>
+            </w:r>
+            <w:r>
+              <w:rPr>
+                <w:rFonts w:ascii="Courier New" w:hAnsi="Courier New" w:cs="Courier New"/>
+                <w:b/>
+              </w:rPr>
+              <w:t xml:space="preserve"> “\n”)</w:t>
+            </w:r>
+          </w:p>
+          <w:p>
+            <w:pPr>
+              <w:rPr>
+                <w:rFonts w:ascii="Courier New" w:hAnsi="Courier New" w:cs="Courier New"/>
+                <w:b/>
+              </w:rPr>
+            </w:pPr>
+            <w:r>
+              <w:rPr>
+                <w:rFonts w:ascii="Courier New" w:hAnsi="Courier New" w:cs="Courier New"/>
+                <w:b/>
+              </w:rPr>
+              <w:t xml:space="preserve">   </w:t>
+            </w:r>
+            <w:r>
+              <w:rPr>
+                <w:rFonts w:ascii="Courier New" w:hAnsi="Courier New" w:cs="Courier New"/>
+                <w:b/>
+                <w:color w:val="FF0000"/>
+              </w:rPr>
+              <w:t>&lt;|&gt;</w:t>
+            </w:r>
+            <w:r>
+              <w:rPr>
+                <w:rFonts w:ascii="Courier New" w:hAnsi="Courier New" w:cs="Courier New"/>
+                <w:b/>
+              </w:rPr>
+              <w:t xml:space="preserve"> </w:t>
+            </w:r>
+            <w:r>
+              <w:rPr>
+                <w:rFonts w:ascii="Courier New" w:hAnsi="Courier New" w:cs="Courier New"/>
+                <w:b/>
+                <w:color w:val="0070C0"/>
+              </w:rPr>
+              <w:t>string</w:t>
+            </w:r>
+            <w:r>
+              <w:rPr>
+                <w:rFonts w:ascii="Courier New" w:hAnsi="Courier New" w:cs="Courier New"/>
+                <w:b/>
+              </w:rPr>
+              <w:t xml:space="preserve"> “\n\r”</w:t>
+            </w:r>
+          </w:p>
+          <w:p>
+            <w:pPr>
+              <w:rPr>
+                <w:rFonts w:ascii="Courier New" w:hAnsi="Courier New" w:cs="Courier New"/>
+                <w:b/>
+              </w:rPr>
+            </w:pPr>
+            <w:r>
+              <w:rPr>
+                <w:rFonts w:ascii="Courier New" w:hAnsi="Courier New" w:cs="Courier New"/>
+                <w:b/>
+              </w:rPr>
+              <w:t xml:space="preserve">   </w:t>
+            </w:r>
+            <w:r>
+              <w:rPr>
+                <w:rFonts w:ascii="Courier New" w:hAnsi="Courier New" w:cs="Courier New"/>
+                <w:b/>
+                <w:color w:val="FF0000"/>
+              </w:rPr>
+              <w:t>&lt;?&gt;</w:t>
+            </w:r>
+            <w:r>
+              <w:rPr>
+                <w:rFonts w:ascii="Courier New" w:hAnsi="Courier New" w:cs="Courier New"/>
+                <w:b/>
+              </w:rPr>
+              <w:t xml:space="preserve"> “end of line”</w:t>
+            </w:r>
+          </w:p>
+          <w:p>
+            <w:pPr>
+              <w:rPr>
+                <w:rFonts w:ascii="Courier New" w:hAnsi="Courier New" w:cs="Courier New"/>
+                <w:b/>
+              </w:rPr>
+            </w:pPr>
+          </w:p>
+          <w:p>
+            <w:pPr>
+              <w:rPr>
+                <w:rFonts w:ascii="Courier New" w:hAnsi="Courier New" w:cs="Courier New"/>
+                <w:b/>
+              </w:rPr>
+            </w:pPr>
+            <w:r>
+              <w:rPr>
+                <w:rFonts w:ascii="Courier New" w:hAnsi="Courier New" w:cs="Courier New"/>
+                <w:b/>
+              </w:rPr>
+              <w:t xml:space="preserve">main = </w:t>
+            </w:r>
+            <w:r>
+              <w:rPr>
+                <w:rFonts w:ascii="Courier New" w:hAnsi="Courier New" w:cs="Courier New"/>
+                <w:b/>
+                <w:color w:val="0000FF"/>
+              </w:rPr>
+              <w:t>do</w:t>
+            </w:r>
+          </w:p>
+          <w:p>
+            <w:pPr>
+              <w:rPr>
+                <w:rFonts w:ascii="Courier New" w:hAnsi="Courier New" w:cs="Courier New"/>
+                <w:b/>
+              </w:rPr>
+            </w:pPr>
+            <w:r>
+              <w:rPr>
+                <w:rFonts w:ascii="Courier New" w:hAnsi="Courier New" w:cs="Courier New"/>
+                <w:b/>
+              </w:rPr>
+              <w:t xml:space="preserve">       </w:t>
+            </w:r>
+            <w:proofErr w:type="spellStart"/>
+            <w:r>
+              <w:rPr>
+                <w:rFonts w:ascii="Courier New" w:hAnsi="Courier New" w:cs="Courier New"/>
+                <w:b/>
+              </w:rPr>
+              <w:t>args</w:t>
+            </w:r>
+            <w:proofErr w:type="spellEnd"/>
+            <w:r>
+              <w:rPr>
+                <w:rFonts w:ascii="Courier New" w:hAnsi="Courier New" w:cs="Courier New"/>
+                <w:b/>
+              </w:rPr>
+              <w:t xml:space="preserve"> &lt;- </w:t>
+            </w:r>
+            <w:proofErr w:type="spellStart"/>
+            <w:r>
+              <w:rPr>
+                <w:rFonts w:ascii="Courier New" w:hAnsi="Courier New" w:cs="Courier New"/>
+                <w:b/>
+              </w:rPr>
+              <w:t>getArgs</w:t>
+            </w:r>
+            <w:proofErr w:type="spellEnd"/>
+          </w:p>
+          <w:p>
+            <w:r>
+              <w:rPr>
+                <w:rFonts w:ascii="Courier New" w:hAnsi="Courier New" w:cs="Courier New"/>
+                <w:b/>
+              </w:rPr>
+              <w:t xml:space="preserve">       p &lt;- </w:t>
+            </w:r>
+            <w:proofErr w:type="spellStart"/>
+            <w:r>
+              <w:rPr>
+                <w:rFonts w:ascii="Courier New" w:hAnsi="Courier New" w:cs="Courier New"/>
+                <w:b/>
+                <w:color w:val="0070C0"/>
+              </w:rPr>
+              <w:t>pars</w:t>
+            </w:r>
+            <w:r>
+              <w:rPr>
+                <w:rFonts w:ascii="Courier New" w:hAnsi="Courier New" w:cs="Courier New"/>
+                <w:b/>
+                <w:color w:val="0070C0"/>
+              </w:rPr>
+              <w:t>eFromFile</w:t>
+            </w:r>
+            <w:proofErr w:type="spellEnd"/>
+            <w:r>
+              <w:rPr>
+                <w:rFonts w:ascii="Courier New" w:hAnsi="Courier New" w:cs="Courier New"/>
+                <w:b/>
+              </w:rPr>
+              <w:t xml:space="preserve"> </w:t>
+            </w:r>
+            <w:proofErr w:type="spellStart"/>
+            <w:r>
+              <w:rPr>
+                <w:rFonts w:ascii="Courier New" w:hAnsi="Courier New" w:cs="Courier New"/>
+                <w:b/>
+              </w:rPr>
+              <w:t>csvFile</w:t>
+            </w:r>
+            <w:proofErr w:type="spellEnd"/>
+            <w:r>
+              <w:rPr>
+                <w:rFonts w:ascii="Courier New" w:hAnsi="Courier New" w:cs="Courier New"/>
+                <w:b/>
+              </w:rPr>
+              <w:t xml:space="preserve"> “example 1” </w:t>
+            </w:r>
+            <w:r>
+              <w:rPr>
+                <w:rFonts w:ascii="Courier New" w:hAnsi="Courier New" w:cs="Courier New"/>
+                <w:b/>
+              </w:rPr>
+              <w:t xml:space="preserve">(head </w:t>
+            </w:r>
+            <w:proofErr w:type="spellStart"/>
+            <w:r>
+              <w:rPr>
+                <w:rFonts w:ascii="Courier New" w:hAnsi="Courier New" w:cs="Courier New"/>
+                <w:b/>
+              </w:rPr>
+              <w:t>args</w:t>
+            </w:r>
+            <w:proofErr w:type="spellEnd"/>
+            <w:r>
+              <w:rPr>
+                <w:rFonts w:ascii="Courier New" w:hAnsi="Courier New" w:cs="Courier New"/>
+                <w:b/>
+              </w:rPr>
+              <w:t>)</w:t>
+            </w:r>
+            <w:bookmarkStart w:id="0" w:name="_GoBack"/>
+            <w:bookmarkEnd w:id="0"/>
+          </w:p>
+          <w:p>
+            <w:pPr>
+              <w:rPr>
+                <w:rFonts w:ascii="Courier New" w:hAnsi="Courier New" w:cs="Courier New"/>
+                <w:b/>
+              </w:rPr>
+            </w:pPr>
+            <w:r>
+              <w:rPr>
+                <w:rFonts w:ascii="Courier New" w:hAnsi="Courier New" w:cs="Courier New"/>
+                <w:b/>
+              </w:rPr>
+              <w:t xml:space="preserve">       </w:t>
+            </w:r>
+            <w:r>
+              <w:rPr>
+                <w:rFonts w:ascii="Courier New" w:hAnsi="Courier New" w:cs="Courier New"/>
+                <w:b/>
+                <w:color w:val="0000FF"/>
+              </w:rPr>
+              <w:t>case</w:t>
+            </w:r>
+            <w:r>
+              <w:rPr>
+                <w:rFonts w:ascii="Courier New" w:hAnsi="Courier New" w:cs="Courier New"/>
+                <w:b/>
+              </w:rPr>
+              <w:t xml:space="preserve"> p </w:t>
+            </w:r>
+            <w:r>
+              <w:rPr>
+                <w:rFonts w:ascii="Courier New" w:hAnsi="Courier New" w:cs="Courier New"/>
+                <w:b/>
+                <w:color w:val="0000FF"/>
+              </w:rPr>
+              <w:t>of</w:t>
+            </w:r>
+          </w:p>
+          <w:p>
+            <w:pPr>
+              <w:rPr>
+                <w:rFonts w:ascii="Courier New" w:hAnsi="Courier New" w:cs="Courier New"/>
+                <w:b/>
+              </w:rPr>
+            </w:pPr>
+            <w:r>
+              <w:rPr>
+                <w:rFonts w:ascii="Courier New" w:hAnsi="Courier New" w:cs="Courier New"/>
+                <w:b/>
+              </w:rPr>
+              <w:t xml:space="preserve">           Left </w:t>
+            </w:r>
+            <w:proofErr w:type="spellStart"/>
+            <w:r>
+              <w:rPr>
+                <w:rFonts w:ascii="Courier New" w:hAnsi="Courier New" w:cs="Courier New"/>
+                <w:b/>
+              </w:rPr>
+              <w:t>msg</w:t>
+            </w:r>
+            <w:proofErr w:type="spellEnd"/>
+            <w:r>
+              <w:rPr>
+                <w:rFonts w:ascii="Courier New" w:hAnsi="Courier New" w:cs="Courier New"/>
+                <w:b/>
+              </w:rPr>
+              <w:t xml:space="preserve">  -&gt; error </w:t>
+            </w:r>
+            <w:proofErr w:type="spellStart"/>
+            <w:r>
+              <w:rPr>
+                <w:rFonts w:ascii="Courier New" w:hAnsi="Courier New" w:cs="Courier New"/>
+                <w:b/>
+              </w:rPr>
+              <w:t>msg</w:t>
+            </w:r>
+            <w:proofErr w:type="spellEnd"/>
+          </w:p>
+          <w:p>
+            <w:pPr>
+              <w:rPr>
+                <w:rFonts w:ascii="Courier New" w:hAnsi="Courier New" w:cs="Courier New"/>
+                <w:b/>
+              </w:rPr>
+            </w:pPr>
+            <w:r>
+              <w:rPr>
+                <w:rFonts w:ascii="Courier New" w:hAnsi="Courier New" w:cs="Courier New"/>
+                <w:b/>
+              </w:rPr>
+              <w:t xml:space="preserve">           Right csv -&gt; print csv</w:t>
+            </w:r>
+          </w:p>
+          <w:p>
+            <w:pPr>
+              <w:rPr>
+                <w:rFonts w:ascii="Courier New" w:hAnsi="Courier New" w:cs="Courier New"/>
+                <w:b/>
+              </w:rPr>
+            </w:pPr>
+          </w:p>
+        </w:tc>
+      </w:tr>
+    </w:tbl>
     <w:p>
       <w:pPr>
         <w:rPr>
@@ -48981,7 +50835,7 @@
       <w:rPr>
         <w:noProof/>
       </w:rPr>
-      <w:t>10</w:t>
+      <w:t>11</w:t>
     </w:r>
     <w:r>
       <w:rPr>
@@ -51064,7 +52918,7 @@
 </file>
 
 <file path=customXml/itemProps1.xml><?xml version="1.0" encoding="utf-8"?>
-<ds:datastoreItem xmlns:ds="http://schemas.openxmlformats.org/officeDocument/2006/customXml" ds:itemID="{C507BA97-86CB-4742-B141-52491EF49B4C}">
+<ds:datastoreItem xmlns:ds="http://schemas.openxmlformats.org/officeDocument/2006/customXml" ds:itemID="{7D55F5E1-DCFE-4653-87B4-4F3DEF845AAF}">
   <ds:schemaRefs>
     <ds:schemaRef ds:uri="http://schemas.openxmlformats.org/officeDocument/2006/bibliography"/>
   </ds:schemaRefs>

</xml_diff>

<commit_message>
Uploading the midterm study guide for CS252 for the night.
</commit_message>
<xml_diff>
--- a/Exam_Study_Guides/Midterm/CS252_-_Midterm_Study_Guide.docx
+++ b/Exam_Study_Guides/Midterm/CS252_-_Midterm_Study_Guide.docx
@@ -34417,7 +34417,8 @@
       </w:tblPr>
       <w:tblGrid>
         <w:gridCol w:w="4142"/>
-        <w:gridCol w:w="7562"/>
+        <w:gridCol w:w="3781"/>
+        <w:gridCol w:w="3781"/>
       </w:tblGrid>
       <w:tr>
         <w:trPr>
@@ -34483,50 +34484,22 @@
                 <w:rFonts w:ascii="Courier New" w:hAnsi="Courier New" w:cs="Courier New"/>
                 <w:b/>
               </w:rPr>
-              <w:t xml:space="preserve">Just </w:t>
-            </w:r>
-            <w:r>
-              <w:rPr>
-                <w:rFonts w:ascii="Courier New" w:hAnsi="Courier New" w:cs="Courier New"/>
-                <w:b/>
-              </w:rPr>
-              <w:t>[3, 4]</w:t>
-            </w:r>
-          </w:p>
-          <w:p>
-            <w:pPr>
-              <w:rPr>
-                <w:rFonts w:ascii="Courier New" w:hAnsi="Courier New" w:cs="Courier New"/>
-                <w:b/>
-              </w:rPr>
-            </w:pPr>
-            <w:r>
-              <w:rPr>
-                <w:rFonts w:ascii="Courier New" w:hAnsi="Courier New" w:cs="Courier New"/>
-                <w:b/>
-              </w:rPr>
-              <w:t xml:space="preserve">&gt; </w:t>
-            </w:r>
-            <w:r>
-              <w:rPr>
-                <w:rFonts w:ascii="Courier New" w:hAnsi="Courier New" w:cs="Courier New"/>
-                <w:b/>
-              </w:rPr>
-              <w:t>liftA2 (:)</w:t>
-            </w:r>
-            <w:r>
-              <w:rPr>
-                <w:rFonts w:ascii="Courier New" w:hAnsi="Courier New" w:cs="Courier New"/>
-                <w:b/>
-              </w:rPr>
-              <w:t xml:space="preserve"> </w:t>
-            </w:r>
-            <w:r>
-              <w:rPr>
-                <w:rFonts w:ascii="Courier New" w:hAnsi="Courier New" w:cs="Courier New"/>
-                <w:b/>
-              </w:rPr>
-              <w:t>(Just 3) (Just [4])</w:t>
+              <w:t>Just [3, 4]</w:t>
+            </w:r>
+          </w:p>
+          <w:p>
+            <w:pPr>
+              <w:rPr>
+                <w:rFonts w:ascii="Courier New" w:hAnsi="Courier New" w:cs="Courier New"/>
+                <w:b/>
+              </w:rPr>
+            </w:pPr>
+            <w:r>
+              <w:rPr>
+                <w:rFonts w:ascii="Courier New" w:hAnsi="Courier New" w:cs="Courier New"/>
+                <w:b/>
+              </w:rPr>
+              <w:t>&gt; liftA2 (:) (Just 3) (Just [4])</w:t>
             </w:r>
           </w:p>
           <w:p>
@@ -34547,7 +34520,14 @@
         </w:tc>
         <w:tc>
           <w:tcPr>
-            <w:tcW w:w="7562" w:type="dxa"/>
+            <w:tcW w:w="3781" w:type="dxa"/>
+            <w:vAlign w:val="center"/>
+          </w:tcPr>
+          <w:p/>
+        </w:tc>
+        <w:tc>
+          <w:tcPr>
+            <w:tcW w:w="3781" w:type="dxa"/>
             <w:vAlign w:val="center"/>
           </w:tcPr>
           <w:p/>
@@ -35608,6 +35588,14 @@
               </w:rPr>
               <w:t xml:space="preserve">` </w:t>
             </w:r>
+            <w:proofErr w:type="spellStart"/>
+            <w:r>
+              <w:rPr>
+                <w:rFonts w:ascii="Courier New" w:hAnsi="Courier New" w:cs="Courier New"/>
+                <w:b/>
+              </w:rPr>
+              <w:t>m</w:t>
+            </w:r>
             <w:r>
               <w:rPr>
                 <w:rFonts w:ascii="Courier New" w:hAnsi="Courier New" w:cs="Courier New"/>
@@ -35615,6 +35603,7 @@
               </w:rPr>
               <w:t>empty</w:t>
             </w:r>
+            <w:proofErr w:type="spellEnd"/>
             <w:r>
               <w:rPr>
                 <w:rFonts w:ascii="Courier New" w:hAnsi="Courier New" w:cs="Courier New"/>
@@ -42952,13 +42941,16 @@
               <w:t>Example Use of</w:t>
             </w:r>
             <w:r>
+              <w:t xml:space="preserve"> </w:t>
+            </w:r>
+            <w:r>
               <w:rPr>
                 <w:rFonts w:ascii="Courier New" w:hAnsi="Courier New" w:cs="Courier New"/>
                 <w:b/>
                 <w:sz w:val="14"/>
                 <w:szCs w:val="14"/>
               </w:rPr>
-              <w:t xml:space="preserve"> List</w:t>
+              <w:t>List</w:t>
             </w:r>
             <w:r>
               <w:rPr>
@@ -43239,7 +43231,122 @@
             <w:tcW w:w="3940" w:type="dxa"/>
             <w:vAlign w:val="center"/>
           </w:tcPr>
-          <w:p/>
+          <w:p>
+            <w:pPr>
+              <w:jc w:val="center"/>
+              <w:rPr>
+                <w:b/>
+                <w:color w:val="E36C0A" w:themeColor="accent6" w:themeShade="BF"/>
+              </w:rPr>
+            </w:pPr>
+            <w:r>
+              <w:rPr>
+                <w:b/>
+                <w:color w:val="E36C0A" w:themeColor="accent6" w:themeShade="BF"/>
+              </w:rPr>
+              <w:t xml:space="preserve">Combining a </w:t>
+            </w:r>
+            <w:r>
+              <w:rPr>
+                <w:rFonts w:ascii="Courier New" w:hAnsi="Courier New" w:cs="Courier New"/>
+                <w:b/>
+                <w:sz w:val="14"/>
+                <w:szCs w:val="14"/>
+              </w:rPr>
+              <w:t>Maybe</w:t>
+            </w:r>
+            <w:r>
+              <w:rPr>
+                <w:b/>
+                <w:color w:val="E36C0A" w:themeColor="accent6" w:themeShade="BF"/>
+              </w:rPr>
+              <w:t xml:space="preserve"> and a </w:t>
+            </w:r>
+            <w:r>
+              <w:rPr>
+                <w:rFonts w:ascii="Courier New" w:hAnsi="Courier New" w:cs="Courier New"/>
+                <w:b/>
+                <w:sz w:val="14"/>
+                <w:szCs w:val="14"/>
+              </w:rPr>
+              <w:t>List</w:t>
+            </w:r>
+            <w:r>
+              <w:rPr>
+                <w:b/>
+                <w:color w:val="E36C0A" w:themeColor="accent6" w:themeShade="BF"/>
+              </w:rPr>
+              <w:t xml:space="preserve"> Monad</w:t>
+            </w:r>
+          </w:p>
+          <w:p>
+            <w:pPr>
+              <w:jc w:val="center"/>
+              <w:rPr>
+                <w:b/>
+                <w:color w:val="E36C0A" w:themeColor="accent6" w:themeShade="BF"/>
+              </w:rPr>
+            </w:pPr>
+          </w:p>
+          <w:p>
+            <w:pPr>
+              <w:rPr>
+                <w:rFonts w:ascii="Courier New" w:hAnsi="Courier New" w:cs="Courier New"/>
+                <w:b/>
+                <w:sz w:val="14"/>
+                <w:szCs w:val="14"/>
+              </w:rPr>
+            </w:pPr>
+            <w:r>
+              <w:rPr>
+                <w:rFonts w:ascii="Courier New" w:hAnsi="Courier New" w:cs="Courier New"/>
+                <w:b/>
+                <w:sz w:val="14"/>
+                <w:szCs w:val="14"/>
+              </w:rPr>
+              <w:t xml:space="preserve">&gt; </w:t>
+            </w:r>
+            <w:r>
+              <w:rPr>
+                <w:rFonts w:ascii="Courier New" w:hAnsi="Courier New" w:cs="Courier New"/>
+                <w:b/>
+                <w:sz w:val="14"/>
+                <w:szCs w:val="14"/>
+              </w:rPr>
+              <w:t xml:space="preserve">Just [2,3] &gt;&gt;= (\x -&gt; Just( </w:t>
+            </w:r>
+            <w:proofErr w:type="spellStart"/>
+            <w:r>
+              <w:rPr>
+                <w:rFonts w:ascii="Courier New" w:hAnsi="Courier New" w:cs="Courier New"/>
+                <w:b/>
+                <w:sz w:val="14"/>
+                <w:szCs w:val="14"/>
+              </w:rPr>
+              <w:t>fmap</w:t>
+            </w:r>
+            <w:proofErr w:type="spellEnd"/>
+            <w:r>
+              <w:rPr>
+                <w:rFonts w:ascii="Courier New" w:hAnsi="Courier New" w:cs="Courier New"/>
+                <w:b/>
+                <w:sz w:val="14"/>
+                <w:szCs w:val="14"/>
+              </w:rPr>
+              <w:t xml:space="preserve"> (+1) x))</w:t>
+            </w:r>
+          </w:p>
+          <w:p>
+            <w:r>
+              <w:rPr>
+                <w:rFonts w:ascii="Courier New" w:hAnsi="Courier New" w:cs="Courier New"/>
+                <w:b/>
+                <w:sz w:val="14"/>
+                <w:szCs w:val="14"/>
+              </w:rPr>
+              <w:t>[3, 4]</w:t>
+            </w:r>
+          </w:p>
         </w:tc>
       </w:tr>
     </w:tbl>
@@ -43276,19 +43383,10 @@
           <w:sz w:val="30"/>
           <w:szCs w:val="30"/>
         </w:rPr>
-        <w:t xml:space="preserve">Lecture #11 – Parsing </w:t>
+        <w:t>Lecture #11 – Parsing Combinators</w:t>
       </w:r>
-      <w:proofErr w:type="spellStart"/>
-      <w:r>
-        <w:rPr>
-          <w:b/>
-          <w:color w:val="008000"/>
-          <w:sz w:val="30"/>
-          <w:szCs w:val="30"/>
-        </w:rPr>
-        <w:t>Combinators</w:t>
-      </w:r>
-      <w:proofErr w:type="spellEnd"/>
+      <w:bookmarkStart w:id="0" w:name="_GoBack"/>
+      <w:bookmarkEnd w:id="0"/>
     </w:p>
     <w:p>
       <w:pPr>
@@ -48826,8 +48924,6 @@
               </w:rPr>
               <w:t>)</w:t>
             </w:r>
-            <w:bookmarkStart w:id="0" w:name="_GoBack"/>
-            <w:bookmarkEnd w:id="0"/>
           </w:p>
           <w:p>
             <w:pPr>
@@ -50835,7 +50931,7 @@
       <w:rPr>
         <w:noProof/>
       </w:rPr>
-      <w:t>11</w:t>
+      <w:t>9</w:t>
     </w:r>
     <w:r>
       <w:rPr>
@@ -52918,7 +53014,7 @@
 </file>
 
 <file path=customXml/itemProps1.xml><?xml version="1.0" encoding="utf-8"?>
-<ds:datastoreItem xmlns:ds="http://schemas.openxmlformats.org/officeDocument/2006/customXml" ds:itemID="{7D55F5E1-DCFE-4653-87B4-4F3DEF845AAF}">
+<ds:datastoreItem xmlns:ds="http://schemas.openxmlformats.org/officeDocument/2006/customXml" ds:itemID="{8A7CDC74-1911-4C89-B983-53C374871058}">
   <ds:schemaRefs>
     <ds:schemaRef ds:uri="http://schemas.openxmlformats.org/officeDocument/2006/bibliography"/>
   </ds:schemaRefs>

</xml_diff>

<commit_message>
updating exam study guide for the night.
</commit_message>
<xml_diff>
--- a/Exam_Study_Guides/Midterm/CS252_-_Midterm_Study_Guide.docx
+++ b/Exam_Study_Guides/Midterm/CS252_-_Midterm_Study_Guide.docx
@@ -34530,7 +34530,65 @@
             <w:tcW w:w="3781" w:type="dxa"/>
             <w:vAlign w:val="center"/>
           </w:tcPr>
-          <w:p/>
+          <w:p>
+            <w:pPr>
+              <w:jc w:val="center"/>
+              <w:rPr>
+                <w:b/>
+                <w:color w:val="0000FF"/>
+                <w:sz w:val="28"/>
+              </w:rPr>
+            </w:pPr>
+            <w:r>
+              <w:rPr>
+                <w:b/>
+                <w:color w:val="0000FF"/>
+                <w:sz w:val="28"/>
+              </w:rPr>
+              <w:t>Applicative Functor Definition</w:t>
+            </w:r>
+          </w:p>
+          <w:p>
+            <w:pPr>
+              <w:rPr>
+                <w:sz w:val="28"/>
+              </w:rPr>
+            </w:pPr>
+          </w:p>
+          <w:p>
+            <w:pPr>
+              <w:rPr>
+                <w:b/>
+                <w:sz w:val="28"/>
+              </w:rPr>
+            </w:pPr>
+            <w:r>
+              <w:rPr>
+                <w:b/>
+                <w:color w:val="FF0000"/>
+                <w:sz w:val="28"/>
+              </w:rPr>
+              <w:t xml:space="preserve">A </w:t>
+            </w:r>
+            <w:proofErr w:type="spellStart"/>
+            <w:r>
+              <w:rPr>
+                <w:b/>
+                <w:color w:val="FF0000"/>
+                <w:sz w:val="28"/>
+              </w:rPr>
+              <w:t>functor</w:t>
+            </w:r>
+            <w:proofErr w:type="spellEnd"/>
+            <w:r>
+              <w:rPr>
+                <w:b/>
+                <w:color w:val="FF0000"/>
+                <w:sz w:val="28"/>
+              </w:rPr>
+              <w:t xml:space="preserve"> you can apply to other Functors.</w:t>
+            </w:r>
+          </w:p>
         </w:tc>
       </w:tr>
     </w:tbl>
@@ -34984,7 +35042,49 @@
               <w:t>Monoid:</w:t>
             </w:r>
             <w:r>
-              <w:t xml:space="preserve"> An associative binary function and a value that acts as an identity with respect to that function.</w:t>
+              <w:t xml:space="preserve"> An </w:t>
+            </w:r>
+            <w:r>
+              <w:rPr>
+                <w:b/>
+                <w:color w:val="00B050"/>
+                <w:sz w:val="22"/>
+              </w:rPr>
+              <w:t>associative</w:t>
+            </w:r>
+            <w:r>
+              <w:rPr>
+                <w:color w:val="00B050"/>
+                <w:sz w:val="22"/>
+              </w:rPr>
+              <w:t xml:space="preserve"> </w:t>
+            </w:r>
+            <w:r>
+              <w:rPr>
+                <w:b/>
+                <w:color w:val="FF0000"/>
+              </w:rPr>
+              <w:t xml:space="preserve">binary function and a value that acts as an </w:t>
+            </w:r>
+            <w:bookmarkStart w:id="0" w:name="_GoBack"/>
+            <w:r>
+              <w:rPr>
+                <w:b/>
+                <w:color w:val="7030A0"/>
+                <w:sz w:val="22"/>
+              </w:rPr>
+              <w:t xml:space="preserve">identity </w:t>
+            </w:r>
+            <w:bookmarkEnd w:id="0"/>
+            <w:r>
+              <w:rPr>
+                <w:b/>
+                <w:color w:val="FF0000"/>
+              </w:rPr>
+              <w:t>with respect to that function</w:t>
+            </w:r>
+            <w:r>
+              <w:t>.</w:t>
             </w:r>
           </w:p>
           <w:p/>
@@ -35010,7 +35110,7 @@
               </w:numPr>
             </w:pPr>
             <w:r>
-              <w:t xml:space="preserve">x / 1 </w:t>
+              <w:t xml:space="preserve">x * 1 </w:t>
             </w:r>
             <w:r>
               <w:tab/>
@@ -35025,7 +35125,7 @@
                 <w:color w:val="FF0000"/>
                 <w:szCs w:val="22"/>
               </w:rPr>
-              <w:t>Division</w:t>
+              <w:t>Multiplication</w:t>
             </w:r>
           </w:p>
           <w:p>
@@ -35036,11 +35136,13 @@
                 <w:numId w:val="2"/>
               </w:numPr>
             </w:pPr>
-            <w:r>
-              <w:t xml:space="preserve">x * 1 </w:t>
-            </w:r>
-            <w:r>
-              <w:tab/>
+            <w:proofErr w:type="spellStart"/>
+            <w:r>
+              <w:t>lst</w:t>
+            </w:r>
+            <w:proofErr w:type="spellEnd"/>
+            <w:r>
+              <w:t xml:space="preserve"> ++ []   </w:t>
             </w:r>
             <w:r>
               <w:tab/>
@@ -35052,7 +35154,7 @@
                 <w:color w:val="FF0000"/>
                 <w:szCs w:val="22"/>
               </w:rPr>
-              <w:t>Multiplication</w:t>
+              <w:t>Concatenation</w:t>
             </w:r>
           </w:p>
           <w:p>
@@ -35063,13 +35165,11 @@
                 <w:numId w:val="2"/>
               </w:numPr>
             </w:pPr>
-            <w:proofErr w:type="spellStart"/>
-            <w:r>
-              <w:t>lst</w:t>
-            </w:r>
-            <w:proofErr w:type="spellEnd"/>
-            <w:r>
-              <w:t xml:space="preserve"> ++ []   </w:t>
+            <w:r>
+              <w:t xml:space="preserve">x + 0 </w:t>
+            </w:r>
+            <w:r>
+              <w:tab/>
             </w:r>
             <w:r>
               <w:tab/>
@@ -35081,95 +35181,7 @@
                 <w:color w:val="FF0000"/>
                 <w:szCs w:val="22"/>
               </w:rPr>
-              <w:t>Concatenation</w:t>
-            </w:r>
-          </w:p>
-          <w:p>
-            <w:pPr>
-              <w:pStyle w:val="ListParagraph"/>
-              <w:numPr>
-                <w:ilvl w:val="0"/>
-                <w:numId w:val="2"/>
-              </w:numPr>
-            </w:pPr>
-            <w:r>
-              <w:t xml:space="preserve">x + 0 </w:t>
-            </w:r>
-            <w:r>
-              <w:tab/>
-            </w:r>
-            <w:r>
-              <w:tab/>
-              <w:t xml:space="preserve">Identity of </w:t>
-            </w:r>
-            <w:r>
-              <w:rPr>
-                <w:b/>
-                <w:color w:val="FF0000"/>
-                <w:szCs w:val="22"/>
-              </w:rPr>
               <w:t>Addition</w:t>
-            </w:r>
-          </w:p>
-          <w:p>
-            <w:pPr>
-              <w:pStyle w:val="ListParagraph"/>
-              <w:numPr>
-                <w:ilvl w:val="0"/>
-                <w:numId w:val="2"/>
-              </w:numPr>
-            </w:pPr>
-            <w:r>
-              <w:t>x – 0</w:t>
-            </w:r>
-            <w:r>
-              <w:tab/>
-            </w:r>
-            <w:r>
-              <w:tab/>
-              <w:t xml:space="preserve">Identity of </w:t>
-            </w:r>
-            <w:r>
-              <w:rPr>
-                <w:b/>
-                <w:color w:val="FF0000"/>
-                <w:szCs w:val="22"/>
-              </w:rPr>
-              <w:t>Subtraction</w:t>
-            </w:r>
-          </w:p>
-          <w:p>
-            <w:pPr>
-              <w:pStyle w:val="ListParagraph"/>
-              <w:numPr>
-                <w:ilvl w:val="0"/>
-                <w:numId w:val="2"/>
-              </w:numPr>
-            </w:pPr>
-            <w:r>
-              <w:t>[]:x</w:t>
-            </w:r>
-            <w:r>
-              <w:tab/>
-            </w:r>
-            <w:r>
-              <w:rPr>
-                <w:b/>
-                <w:color w:val="FF0000"/>
-                <w:szCs w:val="22"/>
-              </w:rPr>
-              <w:tab/>
-            </w:r>
-            <w:r>
-              <w:t xml:space="preserve">Identity of </w:t>
-            </w:r>
-            <w:r>
-              <w:rPr>
-                <w:b/>
-                <w:color w:val="FF0000"/>
-                <w:szCs w:val="22"/>
-              </w:rPr>
-              <w:t>Prepend</w:t>
             </w:r>
           </w:p>
         </w:tc>
@@ -36375,7 +36387,7 @@
                 <w:b/>
                 <w:color w:val="FF0000"/>
               </w:rPr>
-              <w:t>Each the chaining together of multiple functions</w:t>
+              <w:t>Can chain through a series of functions</w:t>
             </w:r>
             <w:r>
               <w:t>.</w:t>
@@ -43304,16 +43316,7 @@
                 <w:sz w:val="14"/>
                 <w:szCs w:val="14"/>
               </w:rPr>
-              <w:t xml:space="preserve">&gt; </w:t>
-            </w:r>
-            <w:r>
-              <w:rPr>
-                <w:rFonts w:ascii="Courier New" w:hAnsi="Courier New" w:cs="Courier New"/>
-                <w:b/>
-                <w:sz w:val="14"/>
-                <w:szCs w:val="14"/>
-              </w:rPr>
-              <w:t xml:space="preserve">Just [2,3] &gt;&gt;= (\x -&gt; Just( </w:t>
+              <w:t xml:space="preserve">&gt; Just [2,3] &gt;&gt;= (\x -&gt; Just( </w:t>
             </w:r>
             <w:proofErr w:type="spellStart"/>
             <w:r>
@@ -43385,8 +43388,6 @@
         </w:rPr>
         <w:t>Lecture #11 – Parsing Combinators</w:t>
       </w:r>
-      <w:bookmarkStart w:id="0" w:name="_GoBack"/>
-      <w:bookmarkEnd w:id="0"/>
     </w:p>
     <w:p>
       <w:pPr>
@@ -44651,9 +44652,37 @@
             <w:r>
               <w:rPr>
                 <w:b/>
-                <w:color w:val="0000FF"/>
-              </w:rPr>
-              <w:t>Shift and Reduce Parser</w:t>
+                <w:color w:val="00B050"/>
+              </w:rPr>
+              <w:t>Shift</w:t>
+            </w:r>
+            <w:r>
+              <w:rPr>
+                <w:b/>
+                <w:color w:val="0000FF"/>
+              </w:rPr>
+              <w:t>-</w:t>
+            </w:r>
+            <w:r>
+              <w:rPr>
+                <w:b/>
+                <w:color w:val="E36C0A" w:themeColor="accent6" w:themeShade="BF"/>
+              </w:rPr>
+              <w:t>R</w:t>
+            </w:r>
+            <w:r>
+              <w:rPr>
+                <w:b/>
+                <w:color w:val="E36C0A" w:themeColor="accent6" w:themeShade="BF"/>
+              </w:rPr>
+              <w:t xml:space="preserve">educe </w:t>
+            </w:r>
+            <w:r>
+              <w:rPr>
+                <w:b/>
+                <w:color w:val="0000FF"/>
+              </w:rPr>
+              <w:t>Parser</w:t>
             </w:r>
           </w:p>
           <w:p>
@@ -44665,7 +44694,14 @@
               </w:numPr>
             </w:pPr>
             <w:r>
-              <w:t>Shift tokens onto a stack</w:t>
+              <w:rPr>
+                <w:b/>
+                <w:color w:val="00B050"/>
+              </w:rPr>
+              <w:t>Shift</w:t>
+            </w:r>
+            <w:r>
+              <w:t xml:space="preserve"> tokens onto a stack</w:t>
             </w:r>
           </w:p>
           <w:p>
@@ -44677,7 +44713,20 @@
               </w:numPr>
             </w:pPr>
             <w:r>
-              <w:t>Reduce to a non-terminal.</w:t>
+              <w:rPr>
+                <w:b/>
+                <w:color w:val="E36C0A" w:themeColor="accent6" w:themeShade="BF"/>
+              </w:rPr>
+              <w:t>Reduce</w:t>
+            </w:r>
+            <w:r>
+              <w:t xml:space="preserve"> </w:t>
+            </w:r>
+            <w:r>
+              <w:t xml:space="preserve">the stack </w:t>
+            </w:r>
+            <w:r>
+              <w:t>to a non-terminal.</w:t>
             </w:r>
           </w:p>
           <w:p>
@@ -44894,8 +44943,21 @@
               </w:numPr>
             </w:pPr>
             <w:r>
-              <w:t>Non-terminals are expanded to match tokens.</w:t>
-            </w:r>
+              <w:rPr>
+                <w:b/>
+                <w:color w:val="FF0000"/>
+              </w:rPr>
+              <w:t>Non-terminals are expanded to match tokens</w:t>
+            </w:r>
+            <w:r>
+              <w:t>.</w:t>
+            </w:r>
+          </w:p>
+          <w:p>
+            <w:pPr>
+              <w:pStyle w:val="ListParagraph"/>
+              <w:ind w:left="144" w:firstLine="0"/>
+            </w:pPr>
           </w:p>
           <w:p>
             <w:pPr>
@@ -50931,7 +50993,7 @@
       <w:rPr>
         <w:noProof/>
       </w:rPr>
-      <w:t>9</w:t>
+      <w:t>8</w:t>
     </w:r>
     <w:r>
       <w:rPr>
@@ -52176,6 +52238,7 @@
   <w:style w:type="character" w:default="1" w:styleId="DefaultParagraphFont">
     <w:name w:val="Default Paragraph Font"/>
     <w:uiPriority w:val="1"/>
+    <w:semiHidden/>
     <w:unhideWhenUsed/>
   </w:style>
   <w:style w:type="table" w:default="1" w:styleId="TableNormal">
@@ -52544,6 +52607,7 @@
   <w:style w:type="character" w:default="1" w:styleId="DefaultParagraphFont">
     <w:name w:val="Default Paragraph Font"/>
     <w:uiPriority w:val="1"/>
+    <w:semiHidden/>
     <w:unhideWhenUsed/>
   </w:style>
   <w:style w:type="table" w:default="1" w:styleId="TableNormal">
@@ -53014,7 +53078,7 @@
 </file>
 
 <file path=customXml/itemProps1.xml><?xml version="1.0" encoding="utf-8"?>
-<ds:datastoreItem xmlns:ds="http://schemas.openxmlformats.org/officeDocument/2006/customXml" ds:itemID="{8A7CDC74-1911-4C89-B983-53C374871058}">
+<ds:datastoreItem xmlns:ds="http://schemas.openxmlformats.org/officeDocument/2006/customXml" ds:itemID="{6946DE59-0A72-4415-A92E-8844A0D000E7}">
   <ds:schemaRefs>
     <ds:schemaRef ds:uri="http://schemas.openxmlformats.org/officeDocument/2006/bibliography"/>
   </ds:schemaRefs>

</xml_diff>

<commit_message>
Uploading more work on the midterm study guide with some of the notes from the midterm review.
</commit_message>
<xml_diff>
--- a/Exam_Study_Guides/Midterm/CS252_-_Midterm_Study_Guide.docx
+++ b/Exam_Study_Guides/Midterm/CS252_-_Midterm_Study_Guide.docx
@@ -35066,7 +35066,6 @@
               </w:rPr>
               <w:t xml:space="preserve">binary function and a value that acts as an </w:t>
             </w:r>
-            <w:bookmarkStart w:id="0" w:name="_GoBack"/>
             <w:r>
               <w:rPr>
                 <w:b/>
@@ -35075,7 +35074,6 @@
               </w:rPr>
               <w:t xml:space="preserve">identity </w:t>
             </w:r>
-            <w:bookmarkEnd w:id="0"/>
             <w:r>
               <w:rPr>
                 <w:b/>
@@ -47234,6 +47232,1151 @@
         </w:tc>
       </w:tr>
     </w:tbl>
+    <w:p>
+      <w:pPr>
+        <w:rPr>
+          <w:sz w:val="6"/>
+          <w:szCs w:val="6"/>
+        </w:rPr>
+      </w:pPr>
+    </w:p>
+    <w:p>
+      <w:pPr>
+        <w:rPr>
+          <w:sz w:val="6"/>
+          <w:szCs w:val="6"/>
+        </w:rPr>
+      </w:pPr>
+      <w:r>
+        <w:rPr>
+          <w:sz w:val="6"/>
+          <w:szCs w:val="6"/>
+        </w:rPr>
+        <w:br w:type="page"/>
+      </w:r>
+    </w:p>
+    <w:p>
+      <w:pPr>
+        <w:rPr>
+          <w:sz w:val="6"/>
+          <w:szCs w:val="6"/>
+        </w:rPr>
+      </w:pPr>
+    </w:p>
+    <w:p>
+      <w:pPr>
+        <w:jc w:val="center"/>
+        <w:rPr>
+          <w:sz w:val="6"/>
+          <w:szCs w:val="6"/>
+        </w:rPr>
+      </w:pPr>
+      <w:r>
+        <w:rPr>
+          <w:b/>
+          <w:color w:val="008000"/>
+          <w:sz w:val="30"/>
+          <w:szCs w:val="30"/>
+        </w:rPr>
+        <w:t>Practice Midterm and Review Notes</w:t>
+      </w:r>
+    </w:p>
+    <w:p>
+      <w:pPr>
+        <w:rPr>
+          <w:sz w:val="6"/>
+          <w:szCs w:val="6"/>
+        </w:rPr>
+      </w:pPr>
+    </w:p>
+    <w:tbl>
+      <w:tblPr>
+        <w:tblStyle w:val="TableGrid"/>
+        <w:tblW w:w="0" w:type="auto"/>
+        <w:jc w:val="center"/>
+        <w:tblLook w:val="04A0" w:firstRow="1" w:lastRow="0" w:firstColumn="1" w:lastColumn="0" w:noHBand="0" w:noVBand="1"/>
+      </w:tblPr>
+      <w:tblGrid>
+        <w:gridCol w:w="2203"/>
+        <w:gridCol w:w="2203"/>
+        <w:gridCol w:w="2203"/>
+        <w:gridCol w:w="2203"/>
+        <w:gridCol w:w="2204"/>
+      </w:tblGrid>
+      <w:tr>
+        <w:trPr>
+          <w:trHeight w:val="234"/>
+          <w:jc w:val="center"/>
+        </w:trPr>
+        <w:tc>
+          <w:tcPr>
+            <w:tcW w:w="2203" w:type="dxa"/>
+            <w:vAlign w:val="center"/>
+          </w:tcPr>
+          <w:p>
+            <w:pPr>
+              <w:jc w:val="center"/>
+              <w:rPr>
+                <w:b/>
+              </w:rPr>
+            </w:pPr>
+            <w:r>
+              <w:rPr>
+                <w:b/>
+              </w:rPr>
+              <w:t>Question #1</w:t>
+            </w:r>
+          </w:p>
+        </w:tc>
+        <w:tc>
+          <w:tcPr>
+            <w:tcW w:w="2203" w:type="dxa"/>
+            <w:vAlign w:val="center"/>
+          </w:tcPr>
+          <w:p>
+            <w:pPr>
+              <w:jc w:val="center"/>
+              <w:rPr>
+                <w:b/>
+              </w:rPr>
+            </w:pPr>
+            <w:r>
+              <w:rPr>
+                <w:b/>
+              </w:rPr>
+              <w:t>Question #2</w:t>
+            </w:r>
+          </w:p>
+        </w:tc>
+        <w:tc>
+          <w:tcPr>
+            <w:tcW w:w="2203" w:type="dxa"/>
+            <w:vAlign w:val="center"/>
+          </w:tcPr>
+          <w:p>
+            <w:pPr>
+              <w:jc w:val="center"/>
+              <w:rPr>
+                <w:b/>
+                <w:sz w:val="6"/>
+                <w:szCs w:val="6"/>
+              </w:rPr>
+            </w:pPr>
+            <w:r>
+              <w:rPr>
+                <w:b/>
+              </w:rPr>
+              <w:t>Question #3</w:t>
+            </w:r>
+          </w:p>
+        </w:tc>
+        <w:tc>
+          <w:tcPr>
+            <w:tcW w:w="2203" w:type="dxa"/>
+            <w:vAlign w:val="center"/>
+          </w:tcPr>
+          <w:p>
+            <w:pPr>
+              <w:jc w:val="center"/>
+              <w:rPr>
+                <w:b/>
+                <w:sz w:val="6"/>
+                <w:szCs w:val="6"/>
+              </w:rPr>
+            </w:pPr>
+            <w:r>
+              <w:rPr>
+                <w:b/>
+              </w:rPr>
+              <w:t>Question #4</w:t>
+            </w:r>
+          </w:p>
+        </w:tc>
+        <w:tc>
+          <w:tcPr>
+            <w:tcW w:w="2204" w:type="dxa"/>
+            <w:vAlign w:val="center"/>
+          </w:tcPr>
+          <w:p>
+            <w:pPr>
+              <w:jc w:val="center"/>
+              <w:rPr>
+                <w:b/>
+                <w:sz w:val="6"/>
+                <w:szCs w:val="6"/>
+              </w:rPr>
+            </w:pPr>
+            <w:r>
+              <w:rPr>
+                <w:b/>
+              </w:rPr>
+              <w:t>Question #5</w:t>
+            </w:r>
+          </w:p>
+        </w:tc>
+      </w:tr>
+      <w:tr>
+        <w:trPr>
+          <w:trHeight w:val="584"/>
+          <w:jc w:val="center"/>
+        </w:trPr>
+        <w:tc>
+          <w:tcPr>
+            <w:tcW w:w="2203" w:type="dxa"/>
+          </w:tcPr>
+          <w:p>
+            <w:pPr>
+              <w:pStyle w:val="ListParagraph"/>
+              <w:numPr>
+                <w:ilvl w:val="0"/>
+                <w:numId w:val="13"/>
+              </w:numPr>
+              <w:ind w:left="180" w:hanging="180"/>
+            </w:pPr>
+            <w:r>
+              <w:rPr>
+                <w:b/>
+                <w:color w:val="00B050"/>
+              </w:rPr>
+              <w:t>True</w:t>
+            </w:r>
+          </w:p>
+          <w:p>
+            <w:pPr>
+              <w:pStyle w:val="ListParagraph"/>
+              <w:numPr>
+                <w:ilvl w:val="0"/>
+                <w:numId w:val="13"/>
+              </w:numPr>
+              <w:ind w:left="180" w:hanging="180"/>
+            </w:pPr>
+            <w:r>
+              <w:rPr>
+                <w:b/>
+                <w:color w:val="FF0000"/>
+              </w:rPr>
+              <w:t>False</w:t>
+            </w:r>
+            <w:r>
+              <w:t xml:space="preserve"> – Lazy evaluation</w:t>
+            </w:r>
+          </w:p>
+          <w:p>
+            <w:pPr>
+              <w:pStyle w:val="ListParagraph"/>
+              <w:numPr>
+                <w:ilvl w:val="0"/>
+                <w:numId w:val="13"/>
+              </w:numPr>
+              <w:ind w:left="180" w:hanging="180"/>
+            </w:pPr>
+            <w:r>
+              <w:rPr>
+                <w:b/>
+                <w:color w:val="FF0000"/>
+              </w:rPr>
+              <w:t>False</w:t>
+            </w:r>
+            <w:r>
+              <w:t xml:space="preserve"> – Lazy evaluation</w:t>
+            </w:r>
+          </w:p>
+          <w:p>
+            <w:pPr>
+              <w:pStyle w:val="ListParagraph"/>
+              <w:numPr>
+                <w:ilvl w:val="0"/>
+                <w:numId w:val="13"/>
+              </w:numPr>
+              <w:ind w:left="180" w:hanging="180"/>
+            </w:pPr>
+            <w:r>
+              <w:rPr>
+                <w:b/>
+                <w:color w:val="FF0000"/>
+              </w:rPr>
+              <w:t xml:space="preserve">False </w:t>
+            </w:r>
+            <w:r>
+              <w:t>– Statically type</w:t>
+            </w:r>
+          </w:p>
+          <w:p>
+            <w:pPr>
+              <w:pStyle w:val="ListParagraph"/>
+              <w:numPr>
+                <w:ilvl w:val="0"/>
+                <w:numId w:val="13"/>
+              </w:numPr>
+              <w:ind w:left="180" w:hanging="180"/>
+            </w:pPr>
+            <w:r>
+              <w:rPr>
+                <w:b/>
+                <w:color w:val="00B050"/>
+              </w:rPr>
+              <w:t>True</w:t>
+            </w:r>
+          </w:p>
+        </w:tc>
+        <w:tc>
+          <w:tcPr>
+            <w:tcW w:w="2203" w:type="dxa"/>
+          </w:tcPr>
+          <w:p>
+            <w:pPr>
+              <w:pStyle w:val="ListParagraph"/>
+              <w:numPr>
+                <w:ilvl w:val="0"/>
+                <w:numId w:val="14"/>
+              </w:numPr>
+              <w:ind w:left="227" w:hanging="270"/>
+            </w:pPr>
+            <w:r>
+              <w:rPr>
+                <w:b/>
+                <w:color w:val="00B050"/>
+              </w:rPr>
+              <w:t>True</w:t>
+            </w:r>
+          </w:p>
+          <w:p>
+            <w:pPr>
+              <w:pStyle w:val="ListParagraph"/>
+              <w:numPr>
+                <w:ilvl w:val="0"/>
+                <w:numId w:val="14"/>
+              </w:numPr>
+              <w:ind w:left="227" w:hanging="270"/>
+            </w:pPr>
+            <w:r>
+              <w:rPr>
+                <w:b/>
+                <w:color w:val="FF0000"/>
+              </w:rPr>
+              <w:t>False</w:t>
+            </w:r>
+            <w:r>
+              <w:t xml:space="preserve"> – </w:t>
+            </w:r>
+            <w:r>
+              <w:t xml:space="preserve">Applicative </w:t>
+            </w:r>
+            <w:proofErr w:type="spellStart"/>
+            <w:r>
+              <w:t>functor</w:t>
+            </w:r>
+            <w:proofErr w:type="spellEnd"/>
+          </w:p>
+          <w:p>
+            <w:pPr>
+              <w:pStyle w:val="ListParagraph"/>
+              <w:numPr>
+                <w:ilvl w:val="0"/>
+                <w:numId w:val="14"/>
+              </w:numPr>
+              <w:ind w:left="227" w:hanging="270"/>
+            </w:pPr>
+            <w:r>
+              <w:rPr>
+                <w:b/>
+                <w:color w:val="00B050"/>
+              </w:rPr>
+              <w:t>True</w:t>
+            </w:r>
+          </w:p>
+          <w:p>
+            <w:pPr>
+              <w:pStyle w:val="ListParagraph"/>
+              <w:numPr>
+                <w:ilvl w:val="0"/>
+                <w:numId w:val="14"/>
+              </w:numPr>
+              <w:ind w:left="227" w:hanging="270"/>
+            </w:pPr>
+            <w:r>
+              <w:rPr>
+                <w:b/>
+                <w:color w:val="00B050"/>
+              </w:rPr>
+              <w:t>True</w:t>
+            </w:r>
+          </w:p>
+          <w:p>
+            <w:pPr>
+              <w:pStyle w:val="ListParagraph"/>
+              <w:numPr>
+                <w:ilvl w:val="0"/>
+                <w:numId w:val="14"/>
+              </w:numPr>
+              <w:ind w:left="227" w:hanging="270"/>
+            </w:pPr>
+            <w:r>
+              <w:rPr>
+                <w:b/>
+                <w:color w:val="00B050"/>
+              </w:rPr>
+              <w:t>True</w:t>
+            </w:r>
+          </w:p>
+        </w:tc>
+        <w:tc>
+          <w:tcPr>
+            <w:tcW w:w="2203" w:type="dxa"/>
+          </w:tcPr>
+          <w:p>
+            <w:pPr>
+              <w:pStyle w:val="ListParagraph"/>
+              <w:numPr>
+                <w:ilvl w:val="0"/>
+                <w:numId w:val="15"/>
+              </w:numPr>
+              <w:ind w:left="274" w:hanging="274"/>
+            </w:pPr>
+            <w:r>
+              <w:rPr>
+                <w:b/>
+                <w:color w:val="FF0000"/>
+              </w:rPr>
+              <w:t>False</w:t>
+            </w:r>
+            <w:r>
+              <w:rPr>
+                <w:b/>
+                <w:color w:val="00B050"/>
+              </w:rPr>
+              <w:t xml:space="preserve"> </w:t>
+            </w:r>
+            <w:r>
+              <w:t>– Big step</w:t>
+            </w:r>
+          </w:p>
+          <w:p>
+            <w:pPr>
+              <w:pStyle w:val="ListParagraph"/>
+              <w:numPr>
+                <w:ilvl w:val="0"/>
+                <w:numId w:val="15"/>
+              </w:numPr>
+              <w:ind w:left="274" w:hanging="274"/>
+            </w:pPr>
+            <w:r>
+              <w:rPr>
+                <w:b/>
+                <w:color w:val="00B050"/>
+              </w:rPr>
+              <w:t>True</w:t>
+            </w:r>
+          </w:p>
+          <w:p>
+            <w:pPr>
+              <w:pStyle w:val="ListParagraph"/>
+              <w:numPr>
+                <w:ilvl w:val="0"/>
+                <w:numId w:val="15"/>
+              </w:numPr>
+              <w:ind w:left="274" w:hanging="274"/>
+            </w:pPr>
+            <w:r>
+              <w:rPr>
+                <w:b/>
+                <w:color w:val="FF0000"/>
+              </w:rPr>
+              <w:t>False</w:t>
+            </w:r>
+            <w:r>
+              <w:t xml:space="preserve"> – </w:t>
+            </w:r>
+            <w:r>
+              <w:t>Use store</w:t>
+            </w:r>
+          </w:p>
+          <w:p>
+            <w:pPr>
+              <w:pStyle w:val="ListParagraph"/>
+              <w:numPr>
+                <w:ilvl w:val="0"/>
+                <w:numId w:val="15"/>
+              </w:numPr>
+              <w:ind w:left="274" w:hanging="274"/>
+            </w:pPr>
+            <w:r>
+              <w:rPr>
+                <w:b/>
+                <w:color w:val="00B050"/>
+              </w:rPr>
+              <w:t>True</w:t>
+            </w:r>
+          </w:p>
+          <w:p>
+            <w:pPr>
+              <w:pStyle w:val="ListParagraph"/>
+              <w:numPr>
+                <w:ilvl w:val="0"/>
+                <w:numId w:val="15"/>
+              </w:numPr>
+              <w:ind w:left="274" w:hanging="274"/>
+            </w:pPr>
+            <w:r>
+              <w:rPr>
+                <w:b/>
+                <w:color w:val="FF0000"/>
+              </w:rPr>
+              <w:t>False</w:t>
+            </w:r>
+          </w:p>
+        </w:tc>
+        <w:tc>
+          <w:tcPr>
+            <w:tcW w:w="2203" w:type="dxa"/>
+          </w:tcPr>
+          <w:p>
+            <w:pPr>
+              <w:pStyle w:val="ListParagraph"/>
+              <w:numPr>
+                <w:ilvl w:val="0"/>
+                <w:numId w:val="16"/>
+              </w:numPr>
+              <w:ind w:left="231" w:hanging="231"/>
+            </w:pPr>
+            <w:r>
+              <w:rPr>
+                <w:b/>
+                <w:color w:val="FF0000"/>
+              </w:rPr>
+              <w:t>False</w:t>
+            </w:r>
+            <w:r>
+              <w:t xml:space="preserve"> – Imperative </w:t>
+            </w:r>
+          </w:p>
+          <w:p>
+            <w:pPr>
+              <w:pStyle w:val="ListParagraph"/>
+              <w:numPr>
+                <w:ilvl w:val="0"/>
+                <w:numId w:val="16"/>
+              </w:numPr>
+              <w:ind w:left="231" w:hanging="231"/>
+            </w:pPr>
+            <w:r>
+              <w:rPr>
+                <w:b/>
+                <w:color w:val="00B050"/>
+              </w:rPr>
+              <w:t>True</w:t>
+            </w:r>
+          </w:p>
+          <w:p>
+            <w:pPr>
+              <w:pStyle w:val="ListParagraph"/>
+              <w:numPr>
+                <w:ilvl w:val="0"/>
+                <w:numId w:val="16"/>
+              </w:numPr>
+              <w:ind w:left="231" w:hanging="231"/>
+            </w:pPr>
+            <w:r>
+              <w:rPr>
+                <w:b/>
+                <w:color w:val="FF0000"/>
+              </w:rPr>
+              <w:t>False</w:t>
+            </w:r>
+          </w:p>
+          <w:p>
+            <w:pPr>
+              <w:pStyle w:val="ListParagraph"/>
+              <w:numPr>
+                <w:ilvl w:val="0"/>
+                <w:numId w:val="16"/>
+              </w:numPr>
+              <w:ind w:left="231" w:hanging="231"/>
+            </w:pPr>
+            <w:r>
+              <w:rPr>
+                <w:b/>
+                <w:color w:val="00B050"/>
+              </w:rPr>
+              <w:t>True</w:t>
+            </w:r>
+          </w:p>
+          <w:p>
+            <w:pPr>
+              <w:pStyle w:val="ListParagraph"/>
+              <w:numPr>
+                <w:ilvl w:val="0"/>
+                <w:numId w:val="16"/>
+              </w:numPr>
+              <w:ind w:left="231" w:hanging="231"/>
+            </w:pPr>
+            <w:r>
+              <w:rPr>
+                <w:b/>
+                <w:color w:val="00B050"/>
+              </w:rPr>
+              <w:t>True</w:t>
+            </w:r>
+          </w:p>
+        </w:tc>
+        <w:tc>
+          <w:tcPr>
+            <w:tcW w:w="2204" w:type="dxa"/>
+          </w:tcPr>
+          <w:p>
+            <w:pPr>
+              <w:pStyle w:val="ListParagraph"/>
+              <w:numPr>
+                <w:ilvl w:val="0"/>
+                <w:numId w:val="17"/>
+              </w:numPr>
+              <w:ind w:left="188" w:hanging="180"/>
+            </w:pPr>
+            <w:r>
+              <w:rPr>
+                <w:b/>
+                <w:color w:val="00B050"/>
+              </w:rPr>
+              <w:t>True</w:t>
+            </w:r>
+          </w:p>
+          <w:p>
+            <w:pPr>
+              <w:pStyle w:val="ListParagraph"/>
+              <w:numPr>
+                <w:ilvl w:val="0"/>
+                <w:numId w:val="17"/>
+              </w:numPr>
+              <w:ind w:left="188" w:hanging="180"/>
+            </w:pPr>
+            <w:r>
+              <w:rPr>
+                <w:b/>
+                <w:color w:val="FF0000"/>
+              </w:rPr>
+              <w:t>False</w:t>
+            </w:r>
+            <w:r>
+              <w:t xml:space="preserve"> – </w:t>
+            </w:r>
+            <w:proofErr w:type="spellStart"/>
+            <w:r>
+              <w:t>Typeclass</w:t>
+            </w:r>
+            <w:proofErr w:type="spellEnd"/>
+          </w:p>
+          <w:p>
+            <w:pPr>
+              <w:pStyle w:val="ListParagraph"/>
+              <w:numPr>
+                <w:ilvl w:val="0"/>
+                <w:numId w:val="17"/>
+              </w:numPr>
+              <w:ind w:left="188" w:hanging="180"/>
+            </w:pPr>
+            <w:r>
+              <w:rPr>
+                <w:b/>
+                <w:color w:val="00B050"/>
+              </w:rPr>
+              <w:t>True</w:t>
+            </w:r>
+          </w:p>
+          <w:p>
+            <w:pPr>
+              <w:pStyle w:val="ListParagraph"/>
+              <w:numPr>
+                <w:ilvl w:val="0"/>
+                <w:numId w:val="17"/>
+              </w:numPr>
+              <w:ind w:left="188" w:hanging="180"/>
+            </w:pPr>
+            <w:r>
+              <w:rPr>
+                <w:b/>
+                <w:color w:val="FF0000"/>
+              </w:rPr>
+              <w:t>False</w:t>
+            </w:r>
+          </w:p>
+          <w:p>
+            <w:pPr>
+              <w:pStyle w:val="ListParagraph"/>
+              <w:numPr>
+                <w:ilvl w:val="0"/>
+                <w:numId w:val="17"/>
+              </w:numPr>
+              <w:ind w:left="188" w:hanging="180"/>
+            </w:pPr>
+            <w:r>
+              <w:rPr>
+                <w:b/>
+                <w:color w:val="FF0000"/>
+              </w:rPr>
+              <w:t>False</w:t>
+            </w:r>
+            <w:r>
+              <w:t xml:space="preserve"> – Algebraic data type</w:t>
+            </w:r>
+          </w:p>
+        </w:tc>
+      </w:tr>
+    </w:tbl>
+    <w:p>
+      <w:pPr>
+        <w:rPr>
+          <w:sz w:val="6"/>
+          <w:szCs w:val="6"/>
+        </w:rPr>
+      </w:pPr>
+    </w:p>
+    <w:p>
+      <w:pPr>
+        <w:rPr>
+          <w:sz w:val="6"/>
+          <w:szCs w:val="6"/>
+        </w:rPr>
+      </w:pPr>
+      <w:bookmarkStart w:id="0" w:name="_GoBack"/>
+      <w:bookmarkEnd w:id="0"/>
+    </w:p>
+    <w:tbl>
+      <w:tblPr>
+        <w:tblStyle w:val="TableGrid"/>
+        <w:tblW w:w="0" w:type="auto"/>
+        <w:jc w:val="center"/>
+        <w:tblLook w:val="04A0" w:firstRow="1" w:lastRow="0" w:firstColumn="1" w:lastColumn="0" w:noHBand="0" w:noVBand="1"/>
+      </w:tblPr>
+      <w:tblGrid>
+        <w:gridCol w:w="2448"/>
+        <w:gridCol w:w="3060"/>
+        <w:gridCol w:w="2754"/>
+        <w:gridCol w:w="2754"/>
+      </w:tblGrid>
+      <w:tr>
+        <w:trPr>
+          <w:jc w:val="center"/>
+        </w:trPr>
+        <w:tc>
+          <w:tcPr>
+            <w:tcW w:w="2448" w:type="dxa"/>
+            <w:vAlign w:val="center"/>
+          </w:tcPr>
+          <w:p>
+            <w:pPr>
+              <w:jc w:val="center"/>
+              <w:rPr>
+                <w:b/>
+                <w:color w:val="0000FF"/>
+              </w:rPr>
+            </w:pPr>
+            <w:r>
+              <w:rPr>
+                <w:b/>
+                <w:color w:val="0000FF"/>
+              </w:rPr>
+              <w:t>Haskell</w:t>
+            </w:r>
+          </w:p>
+          <w:p>
+            <w:pPr>
+              <w:pStyle w:val="ListParagraph"/>
+              <w:numPr>
+                <w:ilvl w:val="0"/>
+                <w:numId w:val="9"/>
+              </w:numPr>
+              <w:rPr>
+                <w:b/>
+              </w:rPr>
+            </w:pPr>
+            <w:r>
+              <w:rPr>
+                <w:b/>
+                <w:color w:val="E36C0A" w:themeColor="accent6" w:themeShade="BF"/>
+              </w:rPr>
+              <w:t>Purely Functional</w:t>
+            </w:r>
+          </w:p>
+          <w:p>
+            <w:pPr>
+              <w:pStyle w:val="ListParagraph"/>
+              <w:numPr>
+                <w:ilvl w:val="0"/>
+                <w:numId w:val="9"/>
+              </w:numPr>
+            </w:pPr>
+            <w:r>
+              <w:rPr>
+                <w:b/>
+                <w:color w:val="E36C0A" w:themeColor="accent6" w:themeShade="BF"/>
+              </w:rPr>
+              <w:t>Lazy evaluation</w:t>
+            </w:r>
+          </w:p>
+          <w:p>
+            <w:pPr>
+              <w:pStyle w:val="ListParagraph"/>
+              <w:numPr>
+                <w:ilvl w:val="0"/>
+                <w:numId w:val="9"/>
+              </w:numPr>
+            </w:pPr>
+            <w:r>
+              <w:rPr>
+                <w:b/>
+                <w:color w:val="E36C0A" w:themeColor="accent6" w:themeShade="BF"/>
+              </w:rPr>
+              <w:t>Fully Curried Language</w:t>
+            </w:r>
+          </w:p>
+          <w:p>
+            <w:pPr>
+              <w:pStyle w:val="ListParagraph"/>
+              <w:numPr>
+                <w:ilvl w:val="0"/>
+                <w:numId w:val="9"/>
+              </w:numPr>
+            </w:pPr>
+            <w:r>
+              <w:rPr>
+                <w:b/>
+                <w:color w:val="E36C0A" w:themeColor="accent6" w:themeShade="BF"/>
+              </w:rPr>
+              <w:t>Statically Typed</w:t>
+            </w:r>
+          </w:p>
+          <w:p>
+            <w:pPr>
+              <w:pStyle w:val="ListParagraph"/>
+              <w:numPr>
+                <w:ilvl w:val="0"/>
+                <w:numId w:val="9"/>
+              </w:numPr>
+            </w:pPr>
+            <w:r>
+              <w:rPr>
+                <w:b/>
+                <w:color w:val="E36C0A" w:themeColor="accent6" w:themeShade="BF"/>
+              </w:rPr>
+              <w:t xml:space="preserve">Type Inference </w:t>
+            </w:r>
+            <w:r>
+              <w:t>– Via context, Haskell can deduce the type.</w:t>
+            </w:r>
+          </w:p>
+        </w:tc>
+        <w:tc>
+          <w:tcPr>
+            <w:tcW w:w="3060" w:type="dxa"/>
+            <w:vAlign w:val="center"/>
+          </w:tcPr>
+          <w:p>
+            <w:pPr>
+              <w:jc w:val="center"/>
+              <w:rPr>
+                <w:b/>
+                <w:color w:val="0000FF"/>
+              </w:rPr>
+            </w:pPr>
+            <w:r>
+              <w:rPr>
+                <w:b/>
+                <w:color w:val="0000FF"/>
+              </w:rPr>
+              <w:t>Purely Functional</w:t>
+            </w:r>
+          </w:p>
+          <w:p>
+            <w:pPr>
+              <w:pStyle w:val="ListParagraph"/>
+              <w:numPr>
+                <w:ilvl w:val="0"/>
+                <w:numId w:val="9"/>
+              </w:numPr>
+            </w:pPr>
+            <w:r>
+              <w:rPr>
+                <w:b/>
+                <w:color w:val="E36C0A" w:themeColor="accent6" w:themeShade="BF"/>
+              </w:rPr>
+              <w:t xml:space="preserve">Referential Transparency </w:t>
+            </w:r>
+            <w:r>
+              <w:t xml:space="preserve">– A </w:t>
+            </w:r>
+            <w:r>
+              <w:rPr>
+                <w:b/>
+                <w:color w:val="00B050"/>
+              </w:rPr>
+              <w:t xml:space="preserve">function call </w:t>
+            </w:r>
+            <w:r>
+              <w:t>can be replaced with its equivalent value without affecting the program</w:t>
+            </w:r>
+          </w:p>
+          <w:p>
+            <w:pPr>
+              <w:pStyle w:val="ListParagraph"/>
+              <w:numPr>
+                <w:ilvl w:val="0"/>
+                <w:numId w:val="9"/>
+              </w:numPr>
+            </w:pPr>
+            <w:r>
+              <w:rPr>
+                <w:b/>
+                <w:color w:val="E36C0A" w:themeColor="accent6" w:themeShade="BF"/>
+              </w:rPr>
+              <w:t>No (re)assignment</w:t>
+            </w:r>
+          </w:p>
+          <w:p>
+            <w:pPr>
+              <w:pStyle w:val="ListParagraph"/>
+              <w:numPr>
+                <w:ilvl w:val="0"/>
+                <w:numId w:val="9"/>
+              </w:numPr>
+            </w:pPr>
+            <w:r>
+              <w:rPr>
+                <w:b/>
+                <w:color w:val="E36C0A" w:themeColor="accent6" w:themeShade="BF"/>
+              </w:rPr>
+              <w:t>No loop</w:t>
+            </w:r>
+          </w:p>
+          <w:p>
+            <w:pPr>
+              <w:pStyle w:val="ListParagraph"/>
+              <w:numPr>
+                <w:ilvl w:val="0"/>
+                <w:numId w:val="9"/>
+              </w:numPr>
+            </w:pPr>
+            <w:r>
+              <w:rPr>
+                <w:b/>
+                <w:color w:val="E36C0A" w:themeColor="accent6" w:themeShade="BF"/>
+              </w:rPr>
+              <w:t>No side effects</w:t>
+            </w:r>
+          </w:p>
+        </w:tc>
+        <w:tc>
+          <w:tcPr>
+            <w:tcW w:w="2754" w:type="dxa"/>
+            <w:vAlign w:val="center"/>
+          </w:tcPr>
+          <w:p>
+            <w:pPr>
+              <w:jc w:val="center"/>
+            </w:pPr>
+            <w:r>
+              <w:rPr>
+                <w:b/>
+                <w:color w:val="0000FF"/>
+              </w:rPr>
+              <w:t>Functional Languages</w:t>
+            </w:r>
+          </w:p>
+          <w:p>
+            <w:pPr>
+              <w:pStyle w:val="ListParagraph"/>
+              <w:numPr>
+                <w:ilvl w:val="0"/>
+                <w:numId w:val="9"/>
+              </w:numPr>
+            </w:pPr>
+            <w:r>
+              <w:rPr>
+                <w:b/>
+                <w:color w:val="E36C0A" w:themeColor="accent6" w:themeShade="BF"/>
+              </w:rPr>
+              <w:t>Functions are first class objects</w:t>
+            </w:r>
+            <w:r>
+              <w:t xml:space="preserve"> meaning they can be passed to a function, returned from it, or created on the fly.</w:t>
+            </w:r>
+          </w:p>
+          <w:p>
+            <w:pPr>
+              <w:pStyle w:val="ListParagraph"/>
+              <w:ind w:left="144" w:firstLine="0"/>
+            </w:pPr>
+          </w:p>
+          <w:p>
+            <w:pPr>
+              <w:pStyle w:val="ListParagraph"/>
+              <w:numPr>
+                <w:ilvl w:val="0"/>
+                <w:numId w:val="9"/>
+              </w:numPr>
+            </w:pPr>
+            <w:r>
+              <w:rPr>
+                <w:b/>
+                <w:color w:val="E36C0A" w:themeColor="accent6" w:themeShade="BF"/>
+              </w:rPr>
+              <w:t>Higher order function support</w:t>
+            </w:r>
+          </w:p>
+        </w:tc>
+        <w:tc>
+          <w:tcPr>
+            <w:tcW w:w="2754" w:type="dxa"/>
+            <w:vAlign w:val="center"/>
+          </w:tcPr>
+          <w:p>
+            <w:pPr>
+              <w:jc w:val="center"/>
+              <w:rPr>
+                <w:b/>
+                <w:color w:val="0000FF"/>
+              </w:rPr>
+            </w:pPr>
+            <w:r>
+              <w:rPr>
+                <w:b/>
+                <w:color w:val="0000FF"/>
+              </w:rPr>
+              <w:t>Operational Semantics</w:t>
+            </w:r>
+          </w:p>
+          <w:p>
+            <w:pPr>
+              <w:pStyle w:val="ListParagraph"/>
+              <w:numPr>
+                <w:ilvl w:val="0"/>
+                <w:numId w:val="9"/>
+              </w:numPr>
+            </w:pPr>
+            <w:r>
+              <w:rPr>
+                <w:b/>
+                <w:color w:val="E36C0A" w:themeColor="accent6" w:themeShade="BF"/>
+              </w:rPr>
+              <w:t>Small Step</w:t>
+            </w:r>
+            <w:r>
+              <w:t xml:space="preserve"> – Structural Semantics</w:t>
+            </w:r>
+          </w:p>
+          <w:p>
+            <w:pPr>
+              <w:pStyle w:val="ListParagraph"/>
+              <w:ind w:left="144" w:firstLine="0"/>
+            </w:pPr>
+          </w:p>
+          <w:p>
+            <w:pPr>
+              <w:pStyle w:val="ListParagraph"/>
+              <w:numPr>
+                <w:ilvl w:val="0"/>
+                <w:numId w:val="9"/>
+              </w:numPr>
+            </w:pPr>
+            <w:r>
+              <w:rPr>
+                <w:b/>
+                <w:color w:val="E36C0A" w:themeColor="accent6" w:themeShade="BF"/>
+              </w:rPr>
+              <w:t>Big Step</w:t>
+            </w:r>
+            <w:r>
+              <w:t xml:space="preserve"> – Natural </w:t>
+            </w:r>
+            <w:r>
+              <w:t>Semantics</w:t>
+            </w:r>
+          </w:p>
+          <w:p>
+            <w:pPr>
+              <w:pStyle w:val="ListParagraph"/>
+            </w:pPr>
+          </w:p>
+          <w:p>
+            <w:pPr>
+              <w:pStyle w:val="ListParagraph"/>
+              <w:numPr>
+                <w:ilvl w:val="0"/>
+                <w:numId w:val="9"/>
+              </w:numPr>
+            </w:pPr>
+            <w:r>
+              <w:t>“</w:t>
+            </w:r>
+            <w:r>
+              <w:rPr>
+                <w:b/>
+                <w:color w:val="0000FF"/>
+              </w:rPr>
+              <w:t>Get stuck</w:t>
+            </w:r>
+            <w:r>
+              <w:t>” – When a function is encountered that does not have an associated rule.</w:t>
+            </w:r>
+          </w:p>
+        </w:tc>
+      </w:tr>
+    </w:tbl>
+    <w:p>
+      <w:pPr>
+        <w:rPr>
+          <w:sz w:val="6"/>
+          <w:szCs w:val="6"/>
+        </w:rPr>
+      </w:pPr>
+    </w:p>
+    <w:p>
+      <w:pPr>
+        <w:rPr>
+          <w:sz w:val="6"/>
+          <w:szCs w:val="6"/>
+        </w:rPr>
+      </w:pPr>
+    </w:p>
+    <w:p>
+      <w:pPr>
+        <w:rPr>
+          <w:sz w:val="6"/>
+          <w:szCs w:val="6"/>
+        </w:rPr>
+      </w:pPr>
+    </w:p>
+    <w:p>
+      <w:pPr>
+        <w:rPr>
+          <w:sz w:val="6"/>
+          <w:szCs w:val="6"/>
+        </w:rPr>
+      </w:pPr>
+    </w:p>
+    <w:p>
+      <w:pPr>
+        <w:rPr>
+          <w:sz w:val="6"/>
+          <w:szCs w:val="6"/>
+        </w:rPr>
+      </w:pPr>
+    </w:p>
+    <w:p>
+      <w:pPr>
+        <w:rPr>
+          <w:sz w:val="6"/>
+          <w:szCs w:val="6"/>
+        </w:rPr>
+      </w:pPr>
+    </w:p>
+    <w:p>
+      <w:pPr>
+        <w:rPr>
+          <w:sz w:val="6"/>
+          <w:szCs w:val="6"/>
+        </w:rPr>
+      </w:pPr>
+    </w:p>
     <w:p>
       <w:pPr>
         <w:rPr>
@@ -50993,7 +52136,7 @@
       <w:rPr>
         <w:noProof/>
       </w:rPr>
-      <w:t>8</w:t>
+      <w:t>11</w:t>
     </w:r>
     <w:r>
       <w:rPr>
@@ -51140,6 +52283,95 @@
     </w:lvl>
   </w:abstractNum>
   <w:abstractNum w:abstractNumId="1">
+    <w:nsid w:val="03504823"/>
+    <w:multiLevelType w:val="hybridMultilevel"/>
+    <w:tmpl w:val="1936AA82"/>
+    <w:lvl w:ilvl="0" w:tplc="04090019">
+      <w:start w:val="1"/>
+      <w:numFmt w:val="lowerLetter"/>
+      <w:lvlText w:val="%1."/>
+      <w:lvlJc w:val="left"/>
+      <w:pPr>
+        <w:ind w:left="720" w:hanging="360"/>
+      </w:pPr>
+      <w:rPr>
+        <w:rFonts w:hint="default"/>
+      </w:rPr>
+    </w:lvl>
+    <w:lvl w:ilvl="1" w:tplc="04090019" w:tentative="1">
+      <w:start w:val="1"/>
+      <w:numFmt w:val="lowerLetter"/>
+      <w:lvlText w:val="%2."/>
+      <w:lvlJc w:val="left"/>
+      <w:pPr>
+        <w:ind w:left="1440" w:hanging="360"/>
+      </w:pPr>
+    </w:lvl>
+    <w:lvl w:ilvl="2" w:tplc="0409001B" w:tentative="1">
+      <w:start w:val="1"/>
+      <w:numFmt w:val="lowerRoman"/>
+      <w:lvlText w:val="%3."/>
+      <w:lvlJc w:val="right"/>
+      <w:pPr>
+        <w:ind w:left="2160" w:hanging="180"/>
+      </w:pPr>
+    </w:lvl>
+    <w:lvl w:ilvl="3" w:tplc="0409000F" w:tentative="1">
+      <w:start w:val="1"/>
+      <w:numFmt w:val="decimal"/>
+      <w:lvlText w:val="%4."/>
+      <w:lvlJc w:val="left"/>
+      <w:pPr>
+        <w:ind w:left="2880" w:hanging="360"/>
+      </w:pPr>
+    </w:lvl>
+    <w:lvl w:ilvl="4" w:tplc="04090019" w:tentative="1">
+      <w:start w:val="1"/>
+      <w:numFmt w:val="lowerLetter"/>
+      <w:lvlText w:val="%5."/>
+      <w:lvlJc w:val="left"/>
+      <w:pPr>
+        <w:ind w:left="3600" w:hanging="360"/>
+      </w:pPr>
+    </w:lvl>
+    <w:lvl w:ilvl="5" w:tplc="0409001B" w:tentative="1">
+      <w:start w:val="1"/>
+      <w:numFmt w:val="lowerRoman"/>
+      <w:lvlText w:val="%6."/>
+      <w:lvlJc w:val="right"/>
+      <w:pPr>
+        <w:ind w:left="4320" w:hanging="180"/>
+      </w:pPr>
+    </w:lvl>
+    <w:lvl w:ilvl="6" w:tplc="0409000F" w:tentative="1">
+      <w:start w:val="1"/>
+      <w:numFmt w:val="decimal"/>
+      <w:lvlText w:val="%7."/>
+      <w:lvlJc w:val="left"/>
+      <w:pPr>
+        <w:ind w:left="5040" w:hanging="360"/>
+      </w:pPr>
+    </w:lvl>
+    <w:lvl w:ilvl="7" w:tplc="04090019" w:tentative="1">
+      <w:start w:val="1"/>
+      <w:numFmt w:val="lowerLetter"/>
+      <w:lvlText w:val="%8."/>
+      <w:lvlJc w:val="left"/>
+      <w:pPr>
+        <w:ind w:left="5760" w:hanging="360"/>
+      </w:pPr>
+    </w:lvl>
+    <w:lvl w:ilvl="8" w:tplc="0409001B" w:tentative="1">
+      <w:start w:val="1"/>
+      <w:numFmt w:val="lowerRoman"/>
+      <w:lvlText w:val="%9."/>
+      <w:lvlJc w:val="right"/>
+      <w:pPr>
+        <w:ind w:left="6480" w:hanging="180"/>
+      </w:pPr>
+    </w:lvl>
+  </w:abstractNum>
+  <w:abstractNum w:abstractNumId="2">
     <w:nsid w:val="081A7303"/>
     <w:multiLevelType w:val="hybridMultilevel"/>
     <w:tmpl w:val="2B8CF604"/>
@@ -51252,7 +52484,7 @@
       </w:rPr>
     </w:lvl>
   </w:abstractNum>
-  <w:abstractNum w:abstractNumId="2">
+  <w:abstractNum w:abstractNumId="3">
     <w:nsid w:val="11F92387"/>
     <w:multiLevelType w:val="hybridMultilevel"/>
     <w:tmpl w:val="7A801D82"/>
@@ -51365,7 +52597,363 @@
       </w:rPr>
     </w:lvl>
   </w:abstractNum>
-  <w:abstractNum w:abstractNumId="3">
+  <w:abstractNum w:abstractNumId="4">
+    <w:nsid w:val="27EF3EBA"/>
+    <w:multiLevelType w:val="hybridMultilevel"/>
+    <w:tmpl w:val="1936AA82"/>
+    <w:lvl w:ilvl="0" w:tplc="04090019">
+      <w:start w:val="1"/>
+      <w:numFmt w:val="lowerLetter"/>
+      <w:lvlText w:val="%1."/>
+      <w:lvlJc w:val="left"/>
+      <w:pPr>
+        <w:ind w:left="720" w:hanging="360"/>
+      </w:pPr>
+      <w:rPr>
+        <w:rFonts w:hint="default"/>
+      </w:rPr>
+    </w:lvl>
+    <w:lvl w:ilvl="1" w:tplc="04090019" w:tentative="1">
+      <w:start w:val="1"/>
+      <w:numFmt w:val="lowerLetter"/>
+      <w:lvlText w:val="%2."/>
+      <w:lvlJc w:val="left"/>
+      <w:pPr>
+        <w:ind w:left="1440" w:hanging="360"/>
+      </w:pPr>
+    </w:lvl>
+    <w:lvl w:ilvl="2" w:tplc="0409001B" w:tentative="1">
+      <w:start w:val="1"/>
+      <w:numFmt w:val="lowerRoman"/>
+      <w:lvlText w:val="%3."/>
+      <w:lvlJc w:val="right"/>
+      <w:pPr>
+        <w:ind w:left="2160" w:hanging="180"/>
+      </w:pPr>
+    </w:lvl>
+    <w:lvl w:ilvl="3" w:tplc="0409000F" w:tentative="1">
+      <w:start w:val="1"/>
+      <w:numFmt w:val="decimal"/>
+      <w:lvlText w:val="%4."/>
+      <w:lvlJc w:val="left"/>
+      <w:pPr>
+        <w:ind w:left="2880" w:hanging="360"/>
+      </w:pPr>
+    </w:lvl>
+    <w:lvl w:ilvl="4" w:tplc="04090019" w:tentative="1">
+      <w:start w:val="1"/>
+      <w:numFmt w:val="lowerLetter"/>
+      <w:lvlText w:val="%5."/>
+      <w:lvlJc w:val="left"/>
+      <w:pPr>
+        <w:ind w:left="3600" w:hanging="360"/>
+      </w:pPr>
+    </w:lvl>
+    <w:lvl w:ilvl="5" w:tplc="0409001B" w:tentative="1">
+      <w:start w:val="1"/>
+      <w:numFmt w:val="lowerRoman"/>
+      <w:lvlText w:val="%6."/>
+      <w:lvlJc w:val="right"/>
+      <w:pPr>
+        <w:ind w:left="4320" w:hanging="180"/>
+      </w:pPr>
+    </w:lvl>
+    <w:lvl w:ilvl="6" w:tplc="0409000F" w:tentative="1">
+      <w:start w:val="1"/>
+      <w:numFmt w:val="decimal"/>
+      <w:lvlText w:val="%7."/>
+      <w:lvlJc w:val="left"/>
+      <w:pPr>
+        <w:ind w:left="5040" w:hanging="360"/>
+      </w:pPr>
+    </w:lvl>
+    <w:lvl w:ilvl="7" w:tplc="04090019" w:tentative="1">
+      <w:start w:val="1"/>
+      <w:numFmt w:val="lowerLetter"/>
+      <w:lvlText w:val="%8."/>
+      <w:lvlJc w:val="left"/>
+      <w:pPr>
+        <w:ind w:left="5760" w:hanging="360"/>
+      </w:pPr>
+    </w:lvl>
+    <w:lvl w:ilvl="8" w:tplc="0409001B" w:tentative="1">
+      <w:start w:val="1"/>
+      <w:numFmt w:val="lowerRoman"/>
+      <w:lvlText w:val="%9."/>
+      <w:lvlJc w:val="right"/>
+      <w:pPr>
+        <w:ind w:left="6480" w:hanging="180"/>
+      </w:pPr>
+    </w:lvl>
+  </w:abstractNum>
+  <w:abstractNum w:abstractNumId="5">
+    <w:nsid w:val="2CF72C96"/>
+    <w:multiLevelType w:val="hybridMultilevel"/>
+    <w:tmpl w:val="1936AA82"/>
+    <w:lvl w:ilvl="0" w:tplc="04090019">
+      <w:start w:val="1"/>
+      <w:numFmt w:val="lowerLetter"/>
+      <w:lvlText w:val="%1."/>
+      <w:lvlJc w:val="left"/>
+      <w:pPr>
+        <w:ind w:left="720" w:hanging="360"/>
+      </w:pPr>
+      <w:rPr>
+        <w:rFonts w:hint="default"/>
+      </w:rPr>
+    </w:lvl>
+    <w:lvl w:ilvl="1" w:tplc="04090019" w:tentative="1">
+      <w:start w:val="1"/>
+      <w:numFmt w:val="lowerLetter"/>
+      <w:lvlText w:val="%2."/>
+      <w:lvlJc w:val="left"/>
+      <w:pPr>
+        <w:ind w:left="1440" w:hanging="360"/>
+      </w:pPr>
+    </w:lvl>
+    <w:lvl w:ilvl="2" w:tplc="0409001B" w:tentative="1">
+      <w:start w:val="1"/>
+      <w:numFmt w:val="lowerRoman"/>
+      <w:lvlText w:val="%3."/>
+      <w:lvlJc w:val="right"/>
+      <w:pPr>
+        <w:ind w:left="2160" w:hanging="180"/>
+      </w:pPr>
+    </w:lvl>
+    <w:lvl w:ilvl="3" w:tplc="0409000F" w:tentative="1">
+      <w:start w:val="1"/>
+      <w:numFmt w:val="decimal"/>
+      <w:lvlText w:val="%4."/>
+      <w:lvlJc w:val="left"/>
+      <w:pPr>
+        <w:ind w:left="2880" w:hanging="360"/>
+      </w:pPr>
+    </w:lvl>
+    <w:lvl w:ilvl="4" w:tplc="04090019" w:tentative="1">
+      <w:start w:val="1"/>
+      <w:numFmt w:val="lowerLetter"/>
+      <w:lvlText w:val="%5."/>
+      <w:lvlJc w:val="left"/>
+      <w:pPr>
+        <w:ind w:left="3600" w:hanging="360"/>
+      </w:pPr>
+    </w:lvl>
+    <w:lvl w:ilvl="5" w:tplc="0409001B" w:tentative="1">
+      <w:start w:val="1"/>
+      <w:numFmt w:val="lowerRoman"/>
+      <w:lvlText w:val="%6."/>
+      <w:lvlJc w:val="right"/>
+      <w:pPr>
+        <w:ind w:left="4320" w:hanging="180"/>
+      </w:pPr>
+    </w:lvl>
+    <w:lvl w:ilvl="6" w:tplc="0409000F" w:tentative="1">
+      <w:start w:val="1"/>
+      <w:numFmt w:val="decimal"/>
+      <w:lvlText w:val="%7."/>
+      <w:lvlJc w:val="left"/>
+      <w:pPr>
+        <w:ind w:left="5040" w:hanging="360"/>
+      </w:pPr>
+    </w:lvl>
+    <w:lvl w:ilvl="7" w:tplc="04090019" w:tentative="1">
+      <w:start w:val="1"/>
+      <w:numFmt w:val="lowerLetter"/>
+      <w:lvlText w:val="%8."/>
+      <w:lvlJc w:val="left"/>
+      <w:pPr>
+        <w:ind w:left="5760" w:hanging="360"/>
+      </w:pPr>
+    </w:lvl>
+    <w:lvl w:ilvl="8" w:tplc="0409001B" w:tentative="1">
+      <w:start w:val="1"/>
+      <w:numFmt w:val="lowerRoman"/>
+      <w:lvlText w:val="%9."/>
+      <w:lvlJc w:val="right"/>
+      <w:pPr>
+        <w:ind w:left="6480" w:hanging="180"/>
+      </w:pPr>
+    </w:lvl>
+  </w:abstractNum>
+  <w:abstractNum w:abstractNumId="6">
+    <w:nsid w:val="376E33E8"/>
+    <w:multiLevelType w:val="hybridMultilevel"/>
+    <w:tmpl w:val="1936AA82"/>
+    <w:lvl w:ilvl="0" w:tplc="04090019">
+      <w:start w:val="1"/>
+      <w:numFmt w:val="lowerLetter"/>
+      <w:lvlText w:val="%1."/>
+      <w:lvlJc w:val="left"/>
+      <w:pPr>
+        <w:ind w:left="720" w:hanging="360"/>
+      </w:pPr>
+      <w:rPr>
+        <w:rFonts w:hint="default"/>
+      </w:rPr>
+    </w:lvl>
+    <w:lvl w:ilvl="1" w:tplc="04090019" w:tentative="1">
+      <w:start w:val="1"/>
+      <w:numFmt w:val="lowerLetter"/>
+      <w:lvlText w:val="%2."/>
+      <w:lvlJc w:val="left"/>
+      <w:pPr>
+        <w:ind w:left="1440" w:hanging="360"/>
+      </w:pPr>
+    </w:lvl>
+    <w:lvl w:ilvl="2" w:tplc="0409001B" w:tentative="1">
+      <w:start w:val="1"/>
+      <w:numFmt w:val="lowerRoman"/>
+      <w:lvlText w:val="%3."/>
+      <w:lvlJc w:val="right"/>
+      <w:pPr>
+        <w:ind w:left="2160" w:hanging="180"/>
+      </w:pPr>
+    </w:lvl>
+    <w:lvl w:ilvl="3" w:tplc="0409000F" w:tentative="1">
+      <w:start w:val="1"/>
+      <w:numFmt w:val="decimal"/>
+      <w:lvlText w:val="%4."/>
+      <w:lvlJc w:val="left"/>
+      <w:pPr>
+        <w:ind w:left="2880" w:hanging="360"/>
+      </w:pPr>
+    </w:lvl>
+    <w:lvl w:ilvl="4" w:tplc="04090019" w:tentative="1">
+      <w:start w:val="1"/>
+      <w:numFmt w:val="lowerLetter"/>
+      <w:lvlText w:val="%5."/>
+      <w:lvlJc w:val="left"/>
+      <w:pPr>
+        <w:ind w:left="3600" w:hanging="360"/>
+      </w:pPr>
+    </w:lvl>
+    <w:lvl w:ilvl="5" w:tplc="0409001B" w:tentative="1">
+      <w:start w:val="1"/>
+      <w:numFmt w:val="lowerRoman"/>
+      <w:lvlText w:val="%6."/>
+      <w:lvlJc w:val="right"/>
+      <w:pPr>
+        <w:ind w:left="4320" w:hanging="180"/>
+      </w:pPr>
+    </w:lvl>
+    <w:lvl w:ilvl="6" w:tplc="0409000F" w:tentative="1">
+      <w:start w:val="1"/>
+      <w:numFmt w:val="decimal"/>
+      <w:lvlText w:val="%7."/>
+      <w:lvlJc w:val="left"/>
+      <w:pPr>
+        <w:ind w:left="5040" w:hanging="360"/>
+      </w:pPr>
+    </w:lvl>
+    <w:lvl w:ilvl="7" w:tplc="04090019" w:tentative="1">
+      <w:start w:val="1"/>
+      <w:numFmt w:val="lowerLetter"/>
+      <w:lvlText w:val="%8."/>
+      <w:lvlJc w:val="left"/>
+      <w:pPr>
+        <w:ind w:left="5760" w:hanging="360"/>
+      </w:pPr>
+    </w:lvl>
+    <w:lvl w:ilvl="8" w:tplc="0409001B" w:tentative="1">
+      <w:start w:val="1"/>
+      <w:numFmt w:val="lowerRoman"/>
+      <w:lvlText w:val="%9."/>
+      <w:lvlJc w:val="right"/>
+      <w:pPr>
+        <w:ind w:left="6480" w:hanging="180"/>
+      </w:pPr>
+    </w:lvl>
+  </w:abstractNum>
+  <w:abstractNum w:abstractNumId="7">
+    <w:nsid w:val="542D03D8"/>
+    <w:multiLevelType w:val="hybridMultilevel"/>
+    <w:tmpl w:val="0F1A9E86"/>
+    <w:lvl w:ilvl="0" w:tplc="04090019">
+      <w:start w:val="1"/>
+      <w:numFmt w:val="lowerLetter"/>
+      <w:lvlText w:val="%1."/>
+      <w:lvlJc w:val="left"/>
+      <w:pPr>
+        <w:ind w:left="720" w:hanging="360"/>
+      </w:pPr>
+      <w:rPr>
+        <w:rFonts w:hint="default"/>
+      </w:rPr>
+    </w:lvl>
+    <w:lvl w:ilvl="1" w:tplc="04090019" w:tentative="1">
+      <w:start w:val="1"/>
+      <w:numFmt w:val="lowerLetter"/>
+      <w:lvlText w:val="%2."/>
+      <w:lvlJc w:val="left"/>
+      <w:pPr>
+        <w:ind w:left="1440" w:hanging="360"/>
+      </w:pPr>
+    </w:lvl>
+    <w:lvl w:ilvl="2" w:tplc="0409001B" w:tentative="1">
+      <w:start w:val="1"/>
+      <w:numFmt w:val="lowerRoman"/>
+      <w:lvlText w:val="%3."/>
+      <w:lvlJc w:val="right"/>
+      <w:pPr>
+        <w:ind w:left="2160" w:hanging="180"/>
+      </w:pPr>
+    </w:lvl>
+    <w:lvl w:ilvl="3" w:tplc="0409000F" w:tentative="1">
+      <w:start w:val="1"/>
+      <w:numFmt w:val="decimal"/>
+      <w:lvlText w:val="%4."/>
+      <w:lvlJc w:val="left"/>
+      <w:pPr>
+        <w:ind w:left="2880" w:hanging="360"/>
+      </w:pPr>
+    </w:lvl>
+    <w:lvl w:ilvl="4" w:tplc="04090019" w:tentative="1">
+      <w:start w:val="1"/>
+      <w:numFmt w:val="lowerLetter"/>
+      <w:lvlText w:val="%5."/>
+      <w:lvlJc w:val="left"/>
+      <w:pPr>
+        <w:ind w:left="3600" w:hanging="360"/>
+      </w:pPr>
+    </w:lvl>
+    <w:lvl w:ilvl="5" w:tplc="0409001B" w:tentative="1">
+      <w:start w:val="1"/>
+      <w:numFmt w:val="lowerRoman"/>
+      <w:lvlText w:val="%6."/>
+      <w:lvlJc w:val="right"/>
+      <w:pPr>
+        <w:ind w:left="4320" w:hanging="180"/>
+      </w:pPr>
+    </w:lvl>
+    <w:lvl w:ilvl="6" w:tplc="0409000F" w:tentative="1">
+      <w:start w:val="1"/>
+      <w:numFmt w:val="decimal"/>
+      <w:lvlText w:val="%7."/>
+      <w:lvlJc w:val="left"/>
+      <w:pPr>
+        <w:ind w:left="5040" w:hanging="360"/>
+      </w:pPr>
+    </w:lvl>
+    <w:lvl w:ilvl="7" w:tplc="04090019" w:tentative="1">
+      <w:start w:val="1"/>
+      <w:numFmt w:val="lowerLetter"/>
+      <w:lvlText w:val="%8."/>
+      <w:lvlJc w:val="left"/>
+      <w:pPr>
+        <w:ind w:left="5760" w:hanging="360"/>
+      </w:pPr>
+    </w:lvl>
+    <w:lvl w:ilvl="8" w:tplc="0409001B" w:tentative="1">
+      <w:start w:val="1"/>
+      <w:numFmt w:val="lowerRoman"/>
+      <w:lvlText w:val="%9."/>
+      <w:lvlJc w:val="right"/>
+      <w:pPr>
+        <w:ind w:left="6480" w:hanging="180"/>
+      </w:pPr>
+    </w:lvl>
+  </w:abstractNum>
+  <w:abstractNum w:abstractNumId="8">
     <w:nsid w:val="5A332BE9"/>
     <w:multiLevelType w:val="hybridMultilevel"/>
     <w:tmpl w:val="98F0C2A0"/>
@@ -51455,7 +53043,7 @@
       </w:pPr>
     </w:lvl>
   </w:abstractNum>
-  <w:abstractNum w:abstractNumId="4">
+  <w:abstractNum w:abstractNumId="9">
     <w:nsid w:val="5AEA0738"/>
     <w:multiLevelType w:val="hybridMultilevel"/>
     <w:tmpl w:val="BC06CAE0"/>
@@ -51568,7 +53156,7 @@
       </w:rPr>
     </w:lvl>
   </w:abstractNum>
-  <w:abstractNum w:abstractNumId="5">
+  <w:abstractNum w:abstractNumId="10">
     <w:nsid w:val="5BA62B2A"/>
     <w:multiLevelType w:val="hybridMultilevel"/>
     <w:tmpl w:val="A7BA0C68"/>
@@ -51681,7 +53269,7 @@
       </w:rPr>
     </w:lvl>
   </w:abstractNum>
-  <w:abstractNum w:abstractNumId="6">
+  <w:abstractNum w:abstractNumId="11">
     <w:nsid w:val="5F39694C"/>
     <w:multiLevelType w:val="hybridMultilevel"/>
     <w:tmpl w:val="F4503A4C"/>
@@ -51795,7 +53383,7 @@
       </w:rPr>
     </w:lvl>
   </w:abstractNum>
-  <w:abstractNum w:abstractNumId="7">
+  <w:abstractNum w:abstractNumId="12">
     <w:nsid w:val="5F550F3D"/>
     <w:multiLevelType w:val="hybridMultilevel"/>
     <w:tmpl w:val="69900F34"/>
@@ -51908,7 +53496,274 @@
       </w:rPr>
     </w:lvl>
   </w:abstractNum>
-  <w:abstractNum w:abstractNumId="8">
+  <w:abstractNum w:abstractNumId="13">
+    <w:nsid w:val="6116446E"/>
+    <w:multiLevelType w:val="hybridMultilevel"/>
+    <w:tmpl w:val="1936AA82"/>
+    <w:lvl w:ilvl="0" w:tplc="04090019">
+      <w:start w:val="1"/>
+      <w:numFmt w:val="lowerLetter"/>
+      <w:lvlText w:val="%1."/>
+      <w:lvlJc w:val="left"/>
+      <w:pPr>
+        <w:ind w:left="720" w:hanging="360"/>
+      </w:pPr>
+      <w:rPr>
+        <w:rFonts w:hint="default"/>
+      </w:rPr>
+    </w:lvl>
+    <w:lvl w:ilvl="1" w:tplc="04090019" w:tentative="1">
+      <w:start w:val="1"/>
+      <w:numFmt w:val="lowerLetter"/>
+      <w:lvlText w:val="%2."/>
+      <w:lvlJc w:val="left"/>
+      <w:pPr>
+        <w:ind w:left="1440" w:hanging="360"/>
+      </w:pPr>
+    </w:lvl>
+    <w:lvl w:ilvl="2" w:tplc="0409001B" w:tentative="1">
+      <w:start w:val="1"/>
+      <w:numFmt w:val="lowerRoman"/>
+      <w:lvlText w:val="%3."/>
+      <w:lvlJc w:val="right"/>
+      <w:pPr>
+        <w:ind w:left="2160" w:hanging="180"/>
+      </w:pPr>
+    </w:lvl>
+    <w:lvl w:ilvl="3" w:tplc="0409000F" w:tentative="1">
+      <w:start w:val="1"/>
+      <w:numFmt w:val="decimal"/>
+      <w:lvlText w:val="%4."/>
+      <w:lvlJc w:val="left"/>
+      <w:pPr>
+        <w:ind w:left="2880" w:hanging="360"/>
+      </w:pPr>
+    </w:lvl>
+    <w:lvl w:ilvl="4" w:tplc="04090019" w:tentative="1">
+      <w:start w:val="1"/>
+      <w:numFmt w:val="lowerLetter"/>
+      <w:lvlText w:val="%5."/>
+      <w:lvlJc w:val="left"/>
+      <w:pPr>
+        <w:ind w:left="3600" w:hanging="360"/>
+      </w:pPr>
+    </w:lvl>
+    <w:lvl w:ilvl="5" w:tplc="0409001B" w:tentative="1">
+      <w:start w:val="1"/>
+      <w:numFmt w:val="lowerRoman"/>
+      <w:lvlText w:val="%6."/>
+      <w:lvlJc w:val="right"/>
+      <w:pPr>
+        <w:ind w:left="4320" w:hanging="180"/>
+      </w:pPr>
+    </w:lvl>
+    <w:lvl w:ilvl="6" w:tplc="0409000F" w:tentative="1">
+      <w:start w:val="1"/>
+      <w:numFmt w:val="decimal"/>
+      <w:lvlText w:val="%7."/>
+      <w:lvlJc w:val="left"/>
+      <w:pPr>
+        <w:ind w:left="5040" w:hanging="360"/>
+      </w:pPr>
+    </w:lvl>
+    <w:lvl w:ilvl="7" w:tplc="04090019" w:tentative="1">
+      <w:start w:val="1"/>
+      <w:numFmt w:val="lowerLetter"/>
+      <w:lvlText w:val="%8."/>
+      <w:lvlJc w:val="left"/>
+      <w:pPr>
+        <w:ind w:left="5760" w:hanging="360"/>
+      </w:pPr>
+    </w:lvl>
+    <w:lvl w:ilvl="8" w:tplc="0409001B" w:tentative="1">
+      <w:start w:val="1"/>
+      <w:numFmt w:val="lowerRoman"/>
+      <w:lvlText w:val="%9."/>
+      <w:lvlJc w:val="right"/>
+      <w:pPr>
+        <w:ind w:left="6480" w:hanging="180"/>
+      </w:pPr>
+    </w:lvl>
+  </w:abstractNum>
+  <w:abstractNum w:abstractNumId="14">
+    <w:nsid w:val="69CD382D"/>
+    <w:multiLevelType w:val="hybridMultilevel"/>
+    <w:tmpl w:val="1936AA82"/>
+    <w:lvl w:ilvl="0" w:tplc="04090019">
+      <w:start w:val="1"/>
+      <w:numFmt w:val="lowerLetter"/>
+      <w:lvlText w:val="%1."/>
+      <w:lvlJc w:val="left"/>
+      <w:pPr>
+        <w:ind w:left="720" w:hanging="360"/>
+      </w:pPr>
+      <w:rPr>
+        <w:rFonts w:hint="default"/>
+      </w:rPr>
+    </w:lvl>
+    <w:lvl w:ilvl="1" w:tplc="04090019" w:tentative="1">
+      <w:start w:val="1"/>
+      <w:numFmt w:val="lowerLetter"/>
+      <w:lvlText w:val="%2."/>
+      <w:lvlJc w:val="left"/>
+      <w:pPr>
+        <w:ind w:left="1440" w:hanging="360"/>
+      </w:pPr>
+    </w:lvl>
+    <w:lvl w:ilvl="2" w:tplc="0409001B" w:tentative="1">
+      <w:start w:val="1"/>
+      <w:numFmt w:val="lowerRoman"/>
+      <w:lvlText w:val="%3."/>
+      <w:lvlJc w:val="right"/>
+      <w:pPr>
+        <w:ind w:left="2160" w:hanging="180"/>
+      </w:pPr>
+    </w:lvl>
+    <w:lvl w:ilvl="3" w:tplc="0409000F" w:tentative="1">
+      <w:start w:val="1"/>
+      <w:numFmt w:val="decimal"/>
+      <w:lvlText w:val="%4."/>
+      <w:lvlJc w:val="left"/>
+      <w:pPr>
+        <w:ind w:left="2880" w:hanging="360"/>
+      </w:pPr>
+    </w:lvl>
+    <w:lvl w:ilvl="4" w:tplc="04090019" w:tentative="1">
+      <w:start w:val="1"/>
+      <w:numFmt w:val="lowerLetter"/>
+      <w:lvlText w:val="%5."/>
+      <w:lvlJc w:val="left"/>
+      <w:pPr>
+        <w:ind w:left="3600" w:hanging="360"/>
+      </w:pPr>
+    </w:lvl>
+    <w:lvl w:ilvl="5" w:tplc="0409001B" w:tentative="1">
+      <w:start w:val="1"/>
+      <w:numFmt w:val="lowerRoman"/>
+      <w:lvlText w:val="%6."/>
+      <w:lvlJc w:val="right"/>
+      <w:pPr>
+        <w:ind w:left="4320" w:hanging="180"/>
+      </w:pPr>
+    </w:lvl>
+    <w:lvl w:ilvl="6" w:tplc="0409000F" w:tentative="1">
+      <w:start w:val="1"/>
+      <w:numFmt w:val="decimal"/>
+      <w:lvlText w:val="%7."/>
+      <w:lvlJc w:val="left"/>
+      <w:pPr>
+        <w:ind w:left="5040" w:hanging="360"/>
+      </w:pPr>
+    </w:lvl>
+    <w:lvl w:ilvl="7" w:tplc="04090019" w:tentative="1">
+      <w:start w:val="1"/>
+      <w:numFmt w:val="lowerLetter"/>
+      <w:lvlText w:val="%8."/>
+      <w:lvlJc w:val="left"/>
+      <w:pPr>
+        <w:ind w:left="5760" w:hanging="360"/>
+      </w:pPr>
+    </w:lvl>
+    <w:lvl w:ilvl="8" w:tplc="0409001B" w:tentative="1">
+      <w:start w:val="1"/>
+      <w:numFmt w:val="lowerRoman"/>
+      <w:lvlText w:val="%9."/>
+      <w:lvlJc w:val="right"/>
+      <w:pPr>
+        <w:ind w:left="6480" w:hanging="180"/>
+      </w:pPr>
+    </w:lvl>
+  </w:abstractNum>
+  <w:abstractNum w:abstractNumId="15">
+    <w:nsid w:val="7DBD1DC3"/>
+    <w:multiLevelType w:val="hybridMultilevel"/>
+    <w:tmpl w:val="1936AA82"/>
+    <w:lvl w:ilvl="0" w:tplc="04090019">
+      <w:start w:val="1"/>
+      <w:numFmt w:val="lowerLetter"/>
+      <w:lvlText w:val="%1."/>
+      <w:lvlJc w:val="left"/>
+      <w:pPr>
+        <w:ind w:left="720" w:hanging="360"/>
+      </w:pPr>
+      <w:rPr>
+        <w:rFonts w:hint="default"/>
+      </w:rPr>
+    </w:lvl>
+    <w:lvl w:ilvl="1" w:tplc="04090019" w:tentative="1">
+      <w:start w:val="1"/>
+      <w:numFmt w:val="lowerLetter"/>
+      <w:lvlText w:val="%2."/>
+      <w:lvlJc w:val="left"/>
+      <w:pPr>
+        <w:ind w:left="1440" w:hanging="360"/>
+      </w:pPr>
+    </w:lvl>
+    <w:lvl w:ilvl="2" w:tplc="0409001B" w:tentative="1">
+      <w:start w:val="1"/>
+      <w:numFmt w:val="lowerRoman"/>
+      <w:lvlText w:val="%3."/>
+      <w:lvlJc w:val="right"/>
+      <w:pPr>
+        <w:ind w:left="2160" w:hanging="180"/>
+      </w:pPr>
+    </w:lvl>
+    <w:lvl w:ilvl="3" w:tplc="0409000F" w:tentative="1">
+      <w:start w:val="1"/>
+      <w:numFmt w:val="decimal"/>
+      <w:lvlText w:val="%4."/>
+      <w:lvlJc w:val="left"/>
+      <w:pPr>
+        <w:ind w:left="2880" w:hanging="360"/>
+      </w:pPr>
+    </w:lvl>
+    <w:lvl w:ilvl="4" w:tplc="04090019" w:tentative="1">
+      <w:start w:val="1"/>
+      <w:numFmt w:val="lowerLetter"/>
+      <w:lvlText w:val="%5."/>
+      <w:lvlJc w:val="left"/>
+      <w:pPr>
+        <w:ind w:left="3600" w:hanging="360"/>
+      </w:pPr>
+    </w:lvl>
+    <w:lvl w:ilvl="5" w:tplc="0409001B" w:tentative="1">
+      <w:start w:val="1"/>
+      <w:numFmt w:val="lowerRoman"/>
+      <w:lvlText w:val="%6."/>
+      <w:lvlJc w:val="right"/>
+      <w:pPr>
+        <w:ind w:left="4320" w:hanging="180"/>
+      </w:pPr>
+    </w:lvl>
+    <w:lvl w:ilvl="6" w:tplc="0409000F" w:tentative="1">
+      <w:start w:val="1"/>
+      <w:numFmt w:val="decimal"/>
+      <w:lvlText w:val="%7."/>
+      <w:lvlJc w:val="left"/>
+      <w:pPr>
+        <w:ind w:left="5040" w:hanging="360"/>
+      </w:pPr>
+    </w:lvl>
+    <w:lvl w:ilvl="7" w:tplc="04090019" w:tentative="1">
+      <w:start w:val="1"/>
+      <w:numFmt w:val="lowerLetter"/>
+      <w:lvlText w:val="%8."/>
+      <w:lvlJc w:val="left"/>
+      <w:pPr>
+        <w:ind w:left="5760" w:hanging="360"/>
+      </w:pPr>
+    </w:lvl>
+    <w:lvl w:ilvl="8" w:tplc="0409001B" w:tentative="1">
+      <w:start w:val="1"/>
+      <w:numFmt w:val="lowerRoman"/>
+      <w:lvlText w:val="%9."/>
+      <w:lvlJc w:val="right"/>
+      <w:pPr>
+        <w:ind w:left="6480" w:hanging="180"/>
+      </w:pPr>
+    </w:lvl>
+  </w:abstractNum>
+  <w:abstractNum w:abstractNumId="16">
     <w:nsid w:val="7DE472F9"/>
     <w:multiLevelType w:val="hybridMultilevel"/>
     <w:tmpl w:val="2B8CF604"/>
@@ -52022,31 +53877,55 @@
     </w:lvl>
   </w:abstractNum>
   <w:num w:numId="1">
-    <w:abstractNumId w:val="7"/>
+    <w:abstractNumId w:val="12"/>
   </w:num>
   <w:num w:numId="2">
-    <w:abstractNumId w:val="2"/>
+    <w:abstractNumId w:val="3"/>
   </w:num>
   <w:num w:numId="3">
-    <w:abstractNumId w:val="5"/>
+    <w:abstractNumId w:val="10"/>
   </w:num>
   <w:num w:numId="4">
     <w:abstractNumId w:val="0"/>
   </w:num>
   <w:num w:numId="5">
+    <w:abstractNumId w:val="2"/>
+  </w:num>
+  <w:num w:numId="6">
+    <w:abstractNumId w:val="16"/>
+  </w:num>
+  <w:num w:numId="7">
+    <w:abstractNumId w:val="11"/>
+  </w:num>
+  <w:num w:numId="8">
+    <w:abstractNumId w:val="8"/>
+  </w:num>
+  <w:num w:numId="9">
+    <w:abstractNumId w:val="9"/>
+  </w:num>
+  <w:num w:numId="10">
+    <w:abstractNumId w:val="7"/>
+  </w:num>
+  <w:num w:numId="11">
+    <w:abstractNumId w:val="4"/>
+  </w:num>
+  <w:num w:numId="12">
+    <w:abstractNumId w:val="6"/>
+  </w:num>
+  <w:num w:numId="13">
+    <w:abstractNumId w:val="14"/>
+  </w:num>
+  <w:num w:numId="14">
     <w:abstractNumId w:val="1"/>
   </w:num>
-  <w:num w:numId="6">
-    <w:abstractNumId w:val="8"/>
+  <w:num w:numId="15">
+    <w:abstractNumId w:val="13"/>
   </w:num>
-  <w:num w:numId="7">
-    <w:abstractNumId w:val="6"/>
+  <w:num w:numId="16">
+    <w:abstractNumId w:val="15"/>
   </w:num>
-  <w:num w:numId="8">
-    <w:abstractNumId w:val="3"/>
-  </w:num>
-  <w:num w:numId="9">
-    <w:abstractNumId w:val="4"/>
+  <w:num w:numId="17">
+    <w:abstractNumId w:val="5"/>
   </w:num>
   <w:numIdMacAtCleanup w:val="6"/>
 </w:numbering>
@@ -52238,7 +54117,6 @@
   <w:style w:type="character" w:default="1" w:styleId="DefaultParagraphFont">
     <w:name w:val="Default Paragraph Font"/>
     <w:uiPriority w:val="1"/>
-    <w:semiHidden/>
     <w:unhideWhenUsed/>
   </w:style>
   <w:style w:type="table" w:default="1" w:styleId="TableNormal">
@@ -52607,7 +54485,6 @@
   <w:style w:type="character" w:default="1" w:styleId="DefaultParagraphFont">
     <w:name w:val="Default Paragraph Font"/>
     <w:uiPriority w:val="1"/>
-    <w:semiHidden/>
     <w:unhideWhenUsed/>
   </w:style>
   <w:style w:type="table" w:default="1" w:styleId="TableNormal">
@@ -53078,7 +54955,7 @@
 </file>
 
 <file path=customXml/itemProps1.xml><?xml version="1.0" encoding="utf-8"?>
-<ds:datastoreItem xmlns:ds="http://schemas.openxmlformats.org/officeDocument/2006/customXml" ds:itemID="{6946DE59-0A72-4415-A92E-8844A0D000E7}">
+<ds:datastoreItem xmlns:ds="http://schemas.openxmlformats.org/officeDocument/2006/customXml" ds:itemID="{B08E22A7-9446-4A96-AFCB-5D124B4C8547}">
   <ds:schemaRefs>
     <ds:schemaRef ds:uri="http://schemas.openxmlformats.org/officeDocument/2006/bibliography"/>
   </ds:schemaRefs>

</xml_diff>

<commit_message>
More lab practice for midterm. Working on the exam study guide.
</commit_message>
<xml_diff>
--- a/Exam_Study_Guides/Midterm/CS252_-_Midterm_Study_Guide.docx
+++ b/Exam_Study_Guides/Midterm/CS252_-_Midterm_Study_Guide.docx
@@ -4596,8 +4596,6 @@
             <w:r>
               <w:t>:</w:t>
             </w:r>
-            <w:bookmarkStart w:id="0" w:name="_GoBack"/>
-            <w:bookmarkEnd w:id="0"/>
           </w:p>
           <w:p/>
           <w:p>
@@ -14154,16 +14152,21 @@
               <w:rPr>
                 <w:b/>
                 <w:i/>
+              </w:rPr>
+              <w:t>or</w:t>
+            </w:r>
+            <w:r>
+              <w:rPr>
+                <w:b/>
+              </w:rPr>
+              <w:t xml:space="preserve"> </w:t>
+            </w:r>
+            <w:r>
+              <w:rPr>
+                <w:b/>
                 <w:color w:val="FF0000"/>
               </w:rPr>
-              <w:t>or</w:t>
-            </w:r>
-            <w:r>
-              <w:rPr>
-                <w:b/>
-                <w:color w:val="FF0000"/>
-              </w:rPr>
-              <w:t xml:space="preserve"> returns a function as a result</w:t>
+              <w:t>returns a function as a result</w:t>
             </w:r>
             <w:r>
               <w:t>.</w:t>
@@ -15406,12 +15409,14 @@
             <w:pPr>
               <w:jc w:val="center"/>
               <w:rPr>
-                <w:b/>
-                <w:color w:val="0000FF"/>
-              </w:rPr>
-            </w:pPr>
-            <w:r>
-              <w:rPr>
+                <w:rFonts w:ascii="Courier New" w:hAnsi="Courier New" w:cs="Courier New"/>
+                <w:b/>
+                <w:color w:val="0000FF"/>
+              </w:rPr>
+            </w:pPr>
+            <w:r>
+              <w:rPr>
+                <w:rFonts w:ascii="Courier New" w:hAnsi="Courier New" w:cs="Courier New"/>
                 <w:b/>
                 <w:color w:val="0000FF"/>
               </w:rPr>
@@ -15434,13 +15439,31 @@
                 <w:numId w:val="2"/>
               </w:numPr>
             </w:pPr>
-            <w:r>
-              <w:rPr>
-                <w:rFonts w:ascii="Courier New" w:hAnsi="Courier New" w:cs="Courier New"/>
-                <w:b/>
-                <w:color w:val="0000FF"/>
-              </w:rPr>
-              <w:t>Data.list.foldl’</w:t>
+            <w:proofErr w:type="spellStart"/>
+            <w:r>
+              <w:rPr>
+                <w:rFonts w:ascii="Courier New" w:hAnsi="Courier New" w:cs="Courier New"/>
+                <w:b/>
+                <w:color w:val="0000FF"/>
+              </w:rPr>
+              <w:t>Data.L</w:t>
+            </w:r>
+            <w:r>
+              <w:rPr>
+                <w:rFonts w:ascii="Courier New" w:hAnsi="Courier New" w:cs="Courier New"/>
+                <w:b/>
+                <w:color w:val="0000FF"/>
+              </w:rPr>
+              <w:t>ist.foldl</w:t>
+            </w:r>
+            <w:proofErr w:type="spellEnd"/>
+            <w:r>
+              <w:rPr>
+                <w:rFonts w:ascii="Courier New" w:hAnsi="Courier New" w:cs="Courier New"/>
+                <w:b/>
+                <w:color w:val="0000FF"/>
+              </w:rPr>
+              <w:t>’</w:t>
             </w:r>
             <w:r>
               <w:rPr>
@@ -19053,11 +19076,25 @@
             <w:r>
               <w:t xml:space="preserve"> </w:t>
             </w:r>
+            <w:r>
+              <w:t xml:space="preserve">import </w:t>
+            </w:r>
             <w:proofErr w:type="spellStart"/>
             <w:r>
               <w:t>Data.Map</w:t>
             </w:r>
             <w:proofErr w:type="spellEnd"/>
+            <w:r>
+              <w:t xml:space="preserve"> as </w:t>
+            </w:r>
+            <w:r>
+              <w:rPr>
+                <w:rFonts w:ascii="Courier New" w:hAnsi="Courier New" w:cs="Courier New"/>
+                <w:b/>
+                <w:color w:val="0000FF"/>
+              </w:rPr>
+              <w:t>Map</w:t>
+            </w:r>
           </w:p>
           <w:p>
             <w:pPr>
@@ -19107,9 +19144,17 @@
               <w:rPr>
                 <w:rFonts w:ascii="Courier New" w:hAnsi="Courier New" w:cs="Courier New"/>
                 <w:b/>
+                <w:color w:val="0000FF"/>
+              </w:rPr>
+              <w:t>Map</w:t>
+            </w:r>
+            <w:r>
+              <w:rPr>
+                <w:rFonts w:ascii="Courier New" w:hAnsi="Courier New" w:cs="Courier New"/>
+                <w:b/>
                 <w:color w:val="00B050"/>
               </w:rPr>
-              <w:t>Map.empty</w:t>
+              <w:t>.empty</w:t>
             </w:r>
             <w:proofErr w:type="spellEnd"/>
             <w:r>
@@ -19135,9 +19180,17 @@
               <w:rPr>
                 <w:rFonts w:ascii="Courier New" w:hAnsi="Courier New" w:cs="Courier New"/>
                 <w:b/>
+                <w:color w:val="0000FF"/>
+              </w:rPr>
+              <w:t>Map</w:t>
+            </w:r>
+            <w:r>
+              <w:rPr>
+                <w:rFonts w:ascii="Courier New" w:hAnsi="Courier New" w:cs="Courier New"/>
+                <w:b/>
                 <w:color w:val="00B050"/>
               </w:rPr>
-              <w:t>Map.insert</w:t>
+              <w:t>.insert</w:t>
             </w:r>
             <w:proofErr w:type="spellEnd"/>
             <w:r>
@@ -19207,9 +19260,17 @@
               <w:rPr>
                 <w:rFonts w:ascii="Courier New" w:hAnsi="Courier New" w:cs="Courier New"/>
                 <w:b/>
+                <w:color w:val="0000FF"/>
+              </w:rPr>
+              <w:t>Map</w:t>
+            </w:r>
+            <w:r>
+              <w:rPr>
+                <w:rFonts w:ascii="Courier New" w:hAnsi="Courier New" w:cs="Courier New"/>
+                <w:b/>
                 <w:color w:val="00B050"/>
               </w:rPr>
-              <w:t>Map.lookup</w:t>
+              <w:t>.lookup</w:t>
             </w:r>
             <w:proofErr w:type="spellEnd"/>
             <w:r>
@@ -19254,10 +19315,72 @@
                 <w:b/>
                 <w:color w:val="FF0000"/>
               </w:rPr>
-              <w:t>Wrapped in a maybe</w:t>
+              <w:t xml:space="preserve">Wrapped in a </w:t>
+            </w:r>
+            <w:r>
+              <w:rPr>
+                <w:rFonts w:ascii="Courier New" w:hAnsi="Courier New" w:cs="Courier New"/>
+                <w:b/>
+              </w:rPr>
+              <w:t>M</w:t>
+            </w:r>
+            <w:r>
+              <w:rPr>
+                <w:rFonts w:ascii="Courier New" w:hAnsi="Courier New" w:cs="Courier New"/>
+                <w:b/>
+              </w:rPr>
+              <w:t>aybe</w:t>
             </w:r>
             <w:r>
               <w:t>.</w:t>
+            </w:r>
+          </w:p>
+          <w:p>
+            <w:pPr>
+              <w:pStyle w:val="ListParagraph"/>
+            </w:pPr>
+          </w:p>
+          <w:p>
+            <w:pPr>
+              <w:pStyle w:val="ListParagraph"/>
+              <w:numPr>
+                <w:ilvl w:val="1"/>
+                <w:numId w:val="2"/>
+              </w:numPr>
+            </w:pPr>
+            <w:proofErr w:type="spellStart"/>
+            <w:r>
+              <w:rPr>
+                <w:rFonts w:ascii="Courier New" w:hAnsi="Courier New" w:cs="Courier New"/>
+                <w:b/>
+                <w:color w:val="0000FF"/>
+              </w:rPr>
+              <w:t>Map</w:t>
+            </w:r>
+            <w:r>
+              <w:rPr>
+                <w:rFonts w:ascii="Courier New" w:hAnsi="Courier New" w:cs="Courier New"/>
+                <w:b/>
+                <w:color w:val="00B050"/>
+              </w:rPr>
+              <w:t>.member</w:t>
+            </w:r>
+            <w:proofErr w:type="spellEnd"/>
+            <w:r>
+              <w:rPr>
+                <w:rFonts w:ascii="Courier New" w:hAnsi="Courier New" w:cs="Courier New"/>
+                <w:b/>
+                <w:color w:val="00B050"/>
+              </w:rPr>
+              <w:t xml:space="preserve"> k m</w:t>
+            </w:r>
+            <w:r>
+              <w:t xml:space="preserve"> – Returns t</w:t>
+            </w:r>
+            <w:bookmarkStart w:id="0" w:name="_GoBack"/>
+            <w:bookmarkEnd w:id="0"/>
+            <w:r>
+              <w:t>rue if k is in map “m” and false otherwise.</w:t>
             </w:r>
           </w:p>
         </w:tc>
@@ -52189,7 +52312,7 @@
       <w:rPr>
         <w:noProof/>
       </w:rPr>
-      <w:t>2</w:t>
+      <w:t>4</w:t>
     </w:r>
     <w:r>
       <w:rPr>
@@ -55008,7 +55131,7 @@
 </file>
 
 <file path=customXml/itemProps1.xml><?xml version="1.0" encoding="utf-8"?>
-<ds:datastoreItem xmlns:ds="http://schemas.openxmlformats.org/officeDocument/2006/customXml" ds:itemID="{3F82B679-B041-457F-B0F1-52F14916631A}">
+<ds:datastoreItem xmlns:ds="http://schemas.openxmlformats.org/officeDocument/2006/customXml" ds:itemID="{B52071B0-BEDF-4AFE-9860-D3481053D8A3}">
   <ds:schemaRefs>
     <ds:schemaRef ds:uri="http://schemas.openxmlformats.org/officeDocument/2006/bibliography"/>
   </ds:schemaRefs>

</xml_diff>

<commit_message>
Uploading fixes to the exam study guide. Uploading more practice code for the midterm.
</commit_message>
<xml_diff>
--- a/Exam_Study_Guides/Midterm/CS252_-_Midterm_Study_Guide.docx
+++ b/Exam_Study_Guides/Midterm/CS252_-_Midterm_Study_Guide.docx
@@ -11850,7 +11850,39 @@
               </w:numPr>
             </w:pPr>
             <w:r>
-              <w:t>Pass function arguments no arguments.  Example:</w:t>
+              <w:t xml:space="preserve">Pass </w:t>
+            </w:r>
+            <w:r>
+              <w:t xml:space="preserve">no </w:t>
+            </w:r>
+            <w:r>
+              <w:t xml:space="preserve">arguments </w:t>
+            </w:r>
+            <w:r>
+              <w:t>to a function</w:t>
+            </w:r>
+          </w:p>
+          <w:p>
+            <w:bookmarkStart w:id="0" w:name="_GoBack"/>
+            <w:bookmarkEnd w:id="0"/>
+          </w:p>
+          <w:p>
+            <w:pPr>
+              <w:pStyle w:val="ListParagraph"/>
+              <w:numPr>
+                <w:ilvl w:val="0"/>
+                <w:numId w:val="2"/>
+              </w:numPr>
+            </w:pPr>
+            <w:r>
+              <w:rPr>
+                <w:b/>
+                <w:color w:val="E36C0A" w:themeColor="accent6" w:themeShade="BF"/>
+              </w:rPr>
+              <w:t>Example</w:t>
+            </w:r>
+            <w:r>
+              <w:t>:</w:t>
             </w:r>
           </w:p>
           <w:p/>
@@ -19375,12 +19407,7 @@
               <w:t xml:space="preserve"> k m</w:t>
             </w:r>
             <w:r>
-              <w:t xml:space="preserve"> – Returns t</w:t>
-            </w:r>
-            <w:bookmarkStart w:id="0" w:name="_GoBack"/>
-            <w:bookmarkEnd w:id="0"/>
-            <w:r>
-              <w:t>rue if k is in map “m” and false otherwise.</w:t>
+              <w:t xml:space="preserve"> – Returns true if k is in map “m” and false otherwise.</w:t>
             </w:r>
           </w:p>
         </w:tc>
@@ -52312,7 +52339,7 @@
       <w:rPr>
         <w:noProof/>
       </w:rPr>
-      <w:t>4</w:t>
+      <w:t>3</w:t>
     </w:r>
     <w:r>
       <w:rPr>
@@ -55131,7 +55158,7 @@
 </file>
 
 <file path=customXml/itemProps1.xml><?xml version="1.0" encoding="utf-8"?>
-<ds:datastoreItem xmlns:ds="http://schemas.openxmlformats.org/officeDocument/2006/customXml" ds:itemID="{B52071B0-BEDF-4AFE-9860-D3481053D8A3}">
+<ds:datastoreItem xmlns:ds="http://schemas.openxmlformats.org/officeDocument/2006/customXml" ds:itemID="{F1833999-78C7-4D26-B5D7-52C44298474C}">
   <ds:schemaRefs>
     <ds:schemaRef ds:uri="http://schemas.openxmlformats.org/officeDocument/2006/bibliography"/>
   </ds:schemaRefs>

</xml_diff>

<commit_message>
More work on midterm study guide.
</commit_message>
<xml_diff>
--- a/Exam_Study_Guides/Midterm/CS252_-_Midterm_Study_Guide.docx
+++ b/Exam_Study_Guides/Midterm/CS252_-_Midterm_Study_Guide.docx
@@ -11862,10 +11862,7 @@
               <w:t>to a function</w:t>
             </w:r>
           </w:p>
-          <w:p>
-            <w:bookmarkStart w:id="0" w:name="_GoBack"/>
-            <w:bookmarkEnd w:id="0"/>
-          </w:p>
+          <w:p/>
           <w:p>
             <w:pPr>
               <w:pStyle w:val="ListParagraph"/>
@@ -15347,7 +15344,7 @@
     </w:p>
     <w:tbl>
       <w:tblPr>
-        <w:tblW w:w="11394" w:type="dxa"/>
+        <w:tblW w:w="11583" w:type="dxa"/>
         <w:jc w:val="center"/>
         <w:tblBorders>
           <w:top w:val="single" w:sz="4" w:space="0" w:color="auto"/>
@@ -15361,8 +15358,8 @@
       </w:tblPr>
       <w:tblGrid>
         <w:gridCol w:w="3807"/>
-        <w:gridCol w:w="3510"/>
-        <w:gridCol w:w="4077"/>
+        <w:gridCol w:w="3240"/>
+        <w:gridCol w:w="4536"/>
       </w:tblGrid>
       <w:tr>
         <w:trPr>
@@ -15431,7 +15428,7 @@
         </w:tc>
         <w:tc>
           <w:tcPr>
-            <w:tcW w:w="3510" w:type="dxa"/>
+            <w:tcW w:w="3240" w:type="dxa"/>
             <w:tcBorders>
               <w:right w:val="single" w:sz="4" w:space="0" w:color="auto"/>
             </w:tcBorders>
@@ -15555,7 +15552,7 @@
         </w:tc>
         <w:tc>
           <w:tcPr>
-            <w:tcW w:w="4077" w:type="dxa"/>
+            <w:tcW w:w="4536" w:type="dxa"/>
             <w:tcBorders>
               <w:top w:val="single" w:sz="4" w:space="0" w:color="auto"/>
               <w:left w:val="single" w:sz="4" w:space="0" w:color="auto"/>
@@ -15565,11 +15562,187 @@
           </w:tcPr>
           <w:p>
             <w:pPr>
+              <w:jc w:val="center"/>
+              <w:rPr>
+                <w:b/>
+                <w:color w:val="0000FF"/>
+              </w:rPr>
+            </w:pPr>
+            <w:r>
+              <w:rPr>
+                <w:rFonts w:ascii="Courier New" w:hAnsi="Courier New" w:cs="Courier New"/>
+                <w:b/>
+              </w:rPr>
+              <w:t>foldl</w:t>
+            </w:r>
+            <w:r>
+              <w:rPr>
+                <w:b/>
+              </w:rPr>
+              <w:t xml:space="preserve"> </w:t>
+            </w:r>
+            <w:r>
+              <w:rPr>
+                <w:b/>
+                <w:color w:val="0000FF"/>
+              </w:rPr>
+              <w:t xml:space="preserve">in terms of </w:t>
+            </w:r>
+            <w:r>
+              <w:rPr>
+                <w:rFonts w:ascii="Courier New" w:hAnsi="Courier New" w:cs="Courier New"/>
+                <w:b/>
+              </w:rPr>
+              <w:t>foldr</w:t>
+            </w:r>
+          </w:p>
+          <w:p>
+            <w:pPr>
               <w:rPr>
                 <w:b/>
                 <w:color w:val="E36C0A" w:themeColor="accent6" w:themeShade="BF"/>
               </w:rPr>
             </w:pPr>
+          </w:p>
+          <w:p>
+            <w:pPr>
+              <w:jc w:val="center"/>
+              <w:rPr>
+                <w:rFonts w:ascii="Courier New" w:hAnsi="Courier New" w:cs="Courier New"/>
+                <w:b/>
+                <w:color w:val="E36C0A" w:themeColor="accent6" w:themeShade="BF"/>
+                <w:sz w:val="14"/>
+                <w:szCs w:val="14"/>
+              </w:rPr>
+            </w:pPr>
+            <w:proofErr w:type="spellStart"/>
+            <w:r>
+              <w:rPr>
+                <w:rFonts w:ascii="Courier New" w:hAnsi="Courier New" w:cs="Courier New"/>
+                <w:b/>
+                <w:color w:val="E36C0A" w:themeColor="accent6" w:themeShade="BF"/>
+                <w:sz w:val="14"/>
+                <w:szCs w:val="14"/>
+              </w:rPr>
+              <w:t>myFoldl</w:t>
+            </w:r>
+            <w:proofErr w:type="spellEnd"/>
+            <w:r>
+              <w:rPr>
+                <w:rFonts w:ascii="Courier New" w:hAnsi="Courier New" w:cs="Courier New"/>
+                <w:b/>
+                <w:color w:val="E36C0A" w:themeColor="accent6" w:themeShade="BF"/>
+                <w:sz w:val="14"/>
+                <w:szCs w:val="14"/>
+              </w:rPr>
+              <w:t xml:space="preserve">’ </w:t>
+            </w:r>
+            <w:r>
+              <w:rPr>
+                <w:rFonts w:ascii="Courier New" w:hAnsi="Courier New" w:cs="Courier New"/>
+                <w:b/>
+                <w:sz w:val="14"/>
+                <w:szCs w:val="14"/>
+              </w:rPr>
+              <w:t xml:space="preserve">f </w:t>
+            </w:r>
+            <w:proofErr w:type="spellStart"/>
+            <w:r>
+              <w:rPr>
+                <w:rFonts w:ascii="Courier New" w:hAnsi="Courier New" w:cs="Courier New"/>
+                <w:b/>
+                <w:sz w:val="14"/>
+                <w:szCs w:val="14"/>
+              </w:rPr>
+              <w:t>acc</w:t>
+            </w:r>
+            <w:proofErr w:type="spellEnd"/>
+            <w:r>
+              <w:rPr>
+                <w:rFonts w:ascii="Courier New" w:hAnsi="Courier New" w:cs="Courier New"/>
+                <w:b/>
+                <w:sz w:val="14"/>
+                <w:szCs w:val="14"/>
+              </w:rPr>
+              <w:t xml:space="preserve"> x = </w:t>
+            </w:r>
+            <w:r>
+              <w:rPr>
+                <w:rFonts w:ascii="Courier New" w:hAnsi="Courier New" w:cs="Courier New"/>
+                <w:b/>
+                <w:color w:val="0000FF"/>
+                <w:sz w:val="14"/>
+                <w:szCs w:val="14"/>
+              </w:rPr>
+              <w:t>foldr</w:t>
+            </w:r>
+            <w:r>
+              <w:rPr>
+                <w:rFonts w:ascii="Courier New" w:hAnsi="Courier New" w:cs="Courier New"/>
+                <w:b/>
+                <w:sz w:val="14"/>
+                <w:szCs w:val="14"/>
+              </w:rPr>
+              <w:t xml:space="preserve"> (</w:t>
+            </w:r>
+            <w:r>
+              <w:rPr>
+                <w:rFonts w:ascii="Courier New" w:hAnsi="Courier New" w:cs="Courier New"/>
+                <w:b/>
+                <w:color w:val="0000FF"/>
+                <w:sz w:val="14"/>
+                <w:szCs w:val="14"/>
+              </w:rPr>
+              <w:t>flip</w:t>
+            </w:r>
+            <w:r>
+              <w:rPr>
+                <w:rFonts w:ascii="Courier New" w:hAnsi="Courier New" w:cs="Courier New"/>
+                <w:b/>
+                <w:sz w:val="14"/>
+                <w:szCs w:val="14"/>
+              </w:rPr>
+              <w:t xml:space="preserve"> f) </w:t>
+            </w:r>
+            <w:proofErr w:type="spellStart"/>
+            <w:r>
+              <w:rPr>
+                <w:rFonts w:ascii="Courier New" w:hAnsi="Courier New" w:cs="Courier New"/>
+                <w:b/>
+                <w:sz w:val="14"/>
+                <w:szCs w:val="14"/>
+              </w:rPr>
+              <w:t>acc</w:t>
+            </w:r>
+            <w:proofErr w:type="spellEnd"/>
+            <w:r>
+              <w:rPr>
+                <w:rFonts w:ascii="Courier New" w:hAnsi="Courier New" w:cs="Courier New"/>
+                <w:b/>
+                <w:sz w:val="14"/>
+                <w:szCs w:val="14"/>
+              </w:rPr>
+              <w:t xml:space="preserve"> (</w:t>
+            </w:r>
+            <w:r>
+              <w:rPr>
+                <w:rFonts w:ascii="Courier New" w:hAnsi="Courier New" w:cs="Courier New"/>
+                <w:b/>
+                <w:color w:val="0000FF"/>
+                <w:sz w:val="14"/>
+                <w:szCs w:val="14"/>
+              </w:rPr>
+              <w:t>reverse</w:t>
+            </w:r>
+            <w:r>
+              <w:rPr>
+                <w:rFonts w:ascii="Courier New" w:hAnsi="Courier New" w:cs="Courier New"/>
+                <w:b/>
+                <w:sz w:val="14"/>
+                <w:szCs w:val="14"/>
+              </w:rPr>
+              <w:t xml:space="preserve"> x)</w:t>
+            </w:r>
           </w:p>
         </w:tc>
       </w:tr>
@@ -40343,7 +40516,7 @@
                 <w:b/>
                 <w:szCs w:val="22"/>
               </w:rPr>
-              <w:t xml:space="preserve"> (Just x) f = Just (f x)</w:t>
+              <w:t xml:space="preserve"> (Just x) f = f x</w:t>
             </w:r>
           </w:p>
           <w:p>
@@ -51696,9 +51869,25 @@
             <w:r>
               <w:rPr>
                 <w:b/>
+                <w:color w:val="0000FF"/>
+              </w:rPr>
+              <w:t xml:space="preserve">List comprehension </w:t>
+            </w:r>
+            <w:r>
+              <w:rPr>
+                <w:b/>
                 <w:color w:val="FF0000"/>
               </w:rPr>
-              <w:t>List comprehension is syntactic sugar for using lists as monads.</w:t>
+              <w:t>is syntactic sugar for using lists as mon</w:t>
+            </w:r>
+            <w:bookmarkStart w:id="0" w:name="_GoBack"/>
+            <w:bookmarkEnd w:id="0"/>
+            <w:r>
+              <w:rPr>
+                <w:b/>
+                <w:color w:val="FF0000"/>
+              </w:rPr>
+              <w:t>ads.</w:t>
             </w:r>
           </w:p>
         </w:tc>
@@ -52269,6 +52458,2063 @@
                 </w14:textFill>
               </w:rPr>
             </w:pPr>
+          </w:p>
+        </w:tc>
+      </w:tr>
+    </w:tbl>
+    <w:p>
+      <w:pPr>
+        <w:rPr>
+          <w:sz w:val="6"/>
+          <w:szCs w:val="6"/>
+        </w:rPr>
+      </w:pPr>
+    </w:p>
+    <w:p>
+      <w:pPr>
+        <w:rPr>
+          <w:sz w:val="6"/>
+          <w:szCs w:val="6"/>
+        </w:rPr>
+      </w:pPr>
+    </w:p>
+    <w:p>
+      <w:pPr>
+        <w:rPr>
+          <w:sz w:val="6"/>
+          <w:szCs w:val="6"/>
+        </w:rPr>
+      </w:pPr>
+    </w:p>
+    <w:p>
+      <w:pPr>
+        <w:jc w:val="center"/>
+        <w:rPr>
+          <w:b/>
+          <w:sz w:val="24"/>
+        </w:rPr>
+      </w:pPr>
+      <w:r>
+        <w:rPr>
+          <w:b/>
+          <w:sz w:val="24"/>
+        </w:rPr>
+        <w:t>Functor Definitions</w:t>
+      </w:r>
+    </w:p>
+    <w:p>
+      <w:pPr>
+        <w:rPr>
+          <w:sz w:val="6"/>
+          <w:szCs w:val="6"/>
+        </w:rPr>
+      </w:pPr>
+    </w:p>
+    <w:tbl>
+      <w:tblPr>
+        <w:tblStyle w:val="TableGrid"/>
+        <w:tblW w:w="11460" w:type="dxa"/>
+        <w:jc w:val="center"/>
+        <w:tblInd w:w="-342" w:type="dxa"/>
+        <w:tblLook w:val="04A0" w:firstRow="1" w:lastRow="0" w:firstColumn="1" w:lastColumn="0" w:noHBand="0" w:noVBand="1"/>
+      </w:tblPr>
+      <w:tblGrid>
+        <w:gridCol w:w="4014"/>
+        <w:gridCol w:w="3672"/>
+        <w:gridCol w:w="3774"/>
+      </w:tblGrid>
+      <w:tr>
+        <w:trPr>
+          <w:trHeight w:val="811"/>
+          <w:jc w:val="center"/>
+        </w:trPr>
+        <w:tc>
+          <w:tcPr>
+            <w:tcW w:w="4014" w:type="dxa"/>
+            <w:vAlign w:val="center"/>
+          </w:tcPr>
+          <w:p>
+            <w:pPr>
+              <w:jc w:val="center"/>
+              <w:rPr>
+                <w:rFonts w:ascii="Courier New" w:hAnsi="Courier New" w:cs="Courier New"/>
+                <w:b/>
+                <w:color w:val="0000FF"/>
+              </w:rPr>
+            </w:pPr>
+            <w:r>
+              <w:rPr>
+                <w:rFonts w:ascii="Courier New" w:hAnsi="Courier New" w:cs="Courier New"/>
+                <w:b/>
+                <w:color w:val="E36C0A" w:themeColor="accent6" w:themeShade="BF"/>
+              </w:rPr>
+              <w:t>Lists</w:t>
+            </w:r>
+          </w:p>
+          <w:p>
+            <w:pPr>
+              <w:rPr>
+                <w:rFonts w:ascii="Courier New" w:hAnsi="Courier New" w:cs="Courier New"/>
+              </w:rPr>
+            </w:pPr>
+          </w:p>
+          <w:p>
+            <w:pPr>
+              <w:rPr>
+                <w:rFonts w:ascii="Courier New" w:hAnsi="Courier New" w:cs="Courier New"/>
+              </w:rPr>
+            </w:pPr>
+            <w:r>
+              <w:rPr>
+                <w:rFonts w:ascii="Courier New" w:hAnsi="Courier New" w:cs="Courier New"/>
+                <w:b/>
+                <w:color w:val="0000FF"/>
+              </w:rPr>
+              <w:t>instance</w:t>
+            </w:r>
+            <w:r>
+              <w:rPr>
+                <w:rFonts w:ascii="Courier New" w:hAnsi="Courier New" w:cs="Courier New"/>
+              </w:rPr>
+              <w:t xml:space="preserve"> Functor [] </w:t>
+            </w:r>
+            <w:r>
+              <w:rPr>
+                <w:rFonts w:ascii="Courier New" w:hAnsi="Courier New" w:cs="Courier New"/>
+                <w:b/>
+                <w:color w:val="0000FF"/>
+              </w:rPr>
+              <w:t>where</w:t>
+            </w:r>
+          </w:p>
+          <w:p>
+            <w:pPr>
+              <w:rPr>
+                <w:rFonts w:ascii="Courier New" w:hAnsi="Courier New" w:cs="Courier New"/>
+              </w:rPr>
+            </w:pPr>
+            <w:r>
+              <w:rPr>
+                <w:rFonts w:ascii="Courier New" w:hAnsi="Courier New" w:cs="Courier New"/>
+              </w:rPr>
+              <w:t xml:space="preserve">  </w:t>
+            </w:r>
+            <w:proofErr w:type="spellStart"/>
+            <w:r>
+              <w:rPr>
+                <w:rFonts w:ascii="Courier New" w:hAnsi="Courier New" w:cs="Courier New"/>
+                <w:b/>
+                <w:color w:val="00B050"/>
+              </w:rPr>
+              <w:t>fmap</w:t>
+            </w:r>
+            <w:proofErr w:type="spellEnd"/>
+            <w:r>
+              <w:rPr>
+                <w:rFonts w:ascii="Courier New" w:hAnsi="Courier New" w:cs="Courier New"/>
+              </w:rPr>
+              <w:t xml:space="preserve"> = </w:t>
+            </w:r>
+            <w:r>
+              <w:rPr>
+                <w:rFonts w:ascii="Courier New" w:hAnsi="Courier New" w:cs="Courier New"/>
+                <w:b/>
+                <w:color w:val="FF0000"/>
+              </w:rPr>
+              <w:t>map</w:t>
+            </w:r>
+          </w:p>
+        </w:tc>
+        <w:tc>
+          <w:tcPr>
+            <w:tcW w:w="3672" w:type="dxa"/>
+            <w:vAlign w:val="center"/>
+          </w:tcPr>
+          <w:p>
+            <w:pPr>
+              <w:jc w:val="center"/>
+              <w:rPr>
+                <w:rFonts w:ascii="Courier New" w:hAnsi="Courier New" w:cs="Courier New"/>
+                <w:b/>
+                <w:color w:val="E36C0A" w:themeColor="accent6" w:themeShade="BF"/>
+              </w:rPr>
+            </w:pPr>
+            <w:r>
+              <w:rPr>
+                <w:rFonts w:ascii="Courier New" w:hAnsi="Courier New" w:cs="Courier New"/>
+                <w:b/>
+                <w:color w:val="E36C0A" w:themeColor="accent6" w:themeShade="BF"/>
+              </w:rPr>
+              <w:t>Maybe</w:t>
+            </w:r>
+          </w:p>
+          <w:p>
+            <w:pPr>
+              <w:rPr>
+                <w:rFonts w:ascii="Courier New" w:hAnsi="Courier New" w:cs="Courier New"/>
+              </w:rPr>
+            </w:pPr>
+          </w:p>
+          <w:p>
+            <w:pPr>
+              <w:rPr>
+                <w:rFonts w:ascii="Courier New" w:hAnsi="Courier New" w:cs="Courier New"/>
+              </w:rPr>
+            </w:pPr>
+            <w:r>
+              <w:rPr>
+                <w:rFonts w:ascii="Courier New" w:hAnsi="Courier New" w:cs="Courier New"/>
+                <w:b/>
+                <w:color w:val="0000FF"/>
+              </w:rPr>
+              <w:t>instance</w:t>
+            </w:r>
+            <w:r>
+              <w:rPr>
+                <w:rFonts w:ascii="Courier New" w:hAnsi="Courier New" w:cs="Courier New"/>
+              </w:rPr>
+              <w:t xml:space="preserve"> Functor Maybe </w:t>
+            </w:r>
+            <w:r>
+              <w:rPr>
+                <w:rFonts w:ascii="Courier New" w:hAnsi="Courier New" w:cs="Courier New"/>
+                <w:b/>
+                <w:color w:val="0000FF"/>
+              </w:rPr>
+              <w:t>where</w:t>
+            </w:r>
+          </w:p>
+          <w:p>
+            <w:pPr>
+              <w:rPr>
+                <w:rFonts w:ascii="Courier New" w:hAnsi="Courier New" w:cs="Courier New"/>
+              </w:rPr>
+            </w:pPr>
+            <w:r>
+              <w:rPr>
+                <w:rFonts w:ascii="Courier New" w:hAnsi="Courier New" w:cs="Courier New"/>
+              </w:rPr>
+              <w:t xml:space="preserve">  </w:t>
+            </w:r>
+            <w:proofErr w:type="spellStart"/>
+            <w:r>
+              <w:rPr>
+                <w:rFonts w:ascii="Courier New" w:hAnsi="Courier New" w:cs="Courier New"/>
+                <w:b/>
+                <w:color w:val="00B050"/>
+              </w:rPr>
+              <w:t>fmap</w:t>
+            </w:r>
+            <w:proofErr w:type="spellEnd"/>
+            <w:r>
+              <w:rPr>
+                <w:rFonts w:ascii="Courier New" w:hAnsi="Courier New" w:cs="Courier New"/>
+              </w:rPr>
+              <w:t xml:space="preserve"> _ </w:t>
+            </w:r>
+            <w:r>
+              <w:rPr>
+                <w:rFonts w:ascii="Courier New" w:hAnsi="Courier New" w:cs="Courier New"/>
+                <w:b/>
+                <w:color w:val="FF0000"/>
+              </w:rPr>
+              <w:t>Nothing</w:t>
+            </w:r>
+            <w:r>
+              <w:rPr>
+                <w:rFonts w:ascii="Courier New" w:hAnsi="Courier New" w:cs="Courier New"/>
+              </w:rPr>
+              <w:t xml:space="preserve"> = </w:t>
+            </w:r>
+            <w:r>
+              <w:rPr>
+                <w:rFonts w:ascii="Courier New" w:hAnsi="Courier New" w:cs="Courier New"/>
+                <w:b/>
+                <w:color w:val="FF0000"/>
+              </w:rPr>
+              <w:t>Nothing</w:t>
+            </w:r>
+          </w:p>
+          <w:p>
+            <w:pPr>
+              <w:rPr>
+                <w:rFonts w:ascii="Courier New" w:hAnsi="Courier New" w:cs="Courier New"/>
+              </w:rPr>
+            </w:pPr>
+            <w:r>
+              <w:rPr>
+                <w:rFonts w:ascii="Courier New" w:hAnsi="Courier New" w:cs="Courier New"/>
+              </w:rPr>
+              <w:t xml:space="preserve">  </w:t>
+            </w:r>
+            <w:proofErr w:type="spellStart"/>
+            <w:r>
+              <w:rPr>
+                <w:rFonts w:ascii="Courier New" w:hAnsi="Courier New" w:cs="Courier New"/>
+                <w:b/>
+                <w:color w:val="00B050"/>
+              </w:rPr>
+              <w:t>fmap</w:t>
+            </w:r>
+            <w:proofErr w:type="spellEnd"/>
+            <w:r>
+              <w:rPr>
+                <w:rFonts w:ascii="Courier New" w:hAnsi="Courier New" w:cs="Courier New"/>
+              </w:rPr>
+              <w:t xml:space="preserve"> f (</w:t>
+            </w:r>
+            <w:r>
+              <w:rPr>
+                <w:rFonts w:ascii="Courier New" w:hAnsi="Courier New" w:cs="Courier New"/>
+                <w:b/>
+                <w:color w:val="FF0000"/>
+              </w:rPr>
+              <w:t>Just</w:t>
+            </w:r>
+            <w:r>
+              <w:rPr>
+                <w:rFonts w:ascii="Courier New" w:hAnsi="Courier New" w:cs="Courier New"/>
+              </w:rPr>
+              <w:t xml:space="preserve"> x) = </w:t>
+            </w:r>
+            <w:r>
+              <w:rPr>
+                <w:rFonts w:ascii="Courier New" w:hAnsi="Courier New" w:cs="Courier New"/>
+                <w:b/>
+                <w:color w:val="FF0000"/>
+              </w:rPr>
+              <w:t>Just</w:t>
+            </w:r>
+            <w:r>
+              <w:rPr>
+                <w:rFonts w:ascii="Courier New" w:hAnsi="Courier New" w:cs="Courier New"/>
+              </w:rPr>
+              <w:t xml:space="preserve"> (f x)</w:t>
+            </w:r>
+          </w:p>
+        </w:tc>
+        <w:tc>
+          <w:tcPr>
+            <w:tcW w:w="3774" w:type="dxa"/>
+            <w:vAlign w:val="center"/>
+          </w:tcPr>
+          <w:p>
+            <w:pPr>
+              <w:jc w:val="center"/>
+              <w:rPr>
+                <w:rFonts w:ascii="Courier New" w:hAnsi="Courier New" w:cs="Courier New"/>
+                <w:b/>
+                <w:color w:val="E36C0A" w:themeColor="accent6" w:themeShade="BF"/>
+              </w:rPr>
+            </w:pPr>
+            <w:r>
+              <w:rPr>
+                <w:rFonts w:ascii="Courier New" w:hAnsi="Courier New" w:cs="Courier New"/>
+                <w:b/>
+                <w:color w:val="E36C0A" w:themeColor="accent6" w:themeShade="BF"/>
+              </w:rPr>
+              <w:t>IO</w:t>
+            </w:r>
+          </w:p>
+          <w:p>
+            <w:pPr>
+              <w:rPr>
+                <w:rFonts w:ascii="Courier New" w:hAnsi="Courier New" w:cs="Courier New"/>
+              </w:rPr>
+            </w:pPr>
+          </w:p>
+          <w:p>
+            <w:pPr>
+              <w:rPr>
+                <w:rFonts w:ascii="Courier New" w:hAnsi="Courier New" w:cs="Courier New"/>
+              </w:rPr>
+            </w:pPr>
+            <w:r>
+              <w:rPr>
+                <w:rFonts w:ascii="Courier New" w:hAnsi="Courier New" w:cs="Courier New"/>
+                <w:b/>
+                <w:color w:val="0000FF"/>
+              </w:rPr>
+              <w:t>instance</w:t>
+            </w:r>
+            <w:r>
+              <w:rPr>
+                <w:rFonts w:ascii="Courier New" w:hAnsi="Courier New" w:cs="Courier New"/>
+              </w:rPr>
+              <w:t xml:space="preserve"> Functor IO </w:t>
+            </w:r>
+            <w:r>
+              <w:rPr>
+                <w:rFonts w:ascii="Courier New" w:hAnsi="Courier New" w:cs="Courier New"/>
+                <w:b/>
+                <w:color w:val="0000FF"/>
+              </w:rPr>
+              <w:t>where</w:t>
+            </w:r>
+          </w:p>
+          <w:p>
+            <w:pPr>
+              <w:rPr>
+                <w:rFonts w:ascii="Courier New" w:hAnsi="Courier New" w:cs="Courier New"/>
+              </w:rPr>
+            </w:pPr>
+            <w:r>
+              <w:rPr>
+                <w:rFonts w:ascii="Courier New" w:hAnsi="Courier New" w:cs="Courier New"/>
+              </w:rPr>
+              <w:t xml:space="preserve">  </w:t>
+            </w:r>
+            <w:proofErr w:type="spellStart"/>
+            <w:r>
+              <w:rPr>
+                <w:rFonts w:ascii="Courier New" w:hAnsi="Courier New" w:cs="Courier New"/>
+                <w:b/>
+                <w:color w:val="00B050"/>
+              </w:rPr>
+              <w:t>fmap</w:t>
+            </w:r>
+            <w:proofErr w:type="spellEnd"/>
+            <w:r>
+              <w:rPr>
+                <w:rFonts w:ascii="Courier New" w:hAnsi="Courier New" w:cs="Courier New"/>
+                <w:color w:val="00B050"/>
+              </w:rPr>
+              <w:t xml:space="preserve"> </w:t>
+            </w:r>
+            <w:r>
+              <w:rPr>
+                <w:rFonts w:ascii="Courier New" w:hAnsi="Courier New" w:cs="Courier New"/>
+              </w:rPr>
+              <w:t xml:space="preserve">f a = </w:t>
+            </w:r>
+            <w:r>
+              <w:rPr>
+                <w:rFonts w:ascii="Courier New" w:hAnsi="Courier New" w:cs="Courier New"/>
+                <w:b/>
+                <w:color w:val="FF0000"/>
+              </w:rPr>
+              <w:t>do</w:t>
+            </w:r>
+          </w:p>
+          <w:p>
+            <w:pPr>
+              <w:rPr>
+                <w:rFonts w:ascii="Courier New" w:hAnsi="Courier New" w:cs="Courier New"/>
+              </w:rPr>
+            </w:pPr>
+            <w:r>
+              <w:rPr>
+                <w:rFonts w:ascii="Courier New" w:hAnsi="Courier New" w:cs="Courier New"/>
+              </w:rPr>
+              <w:t xml:space="preserve">             x </w:t>
+            </w:r>
+            <w:r>
+              <w:rPr>
+                <w:rFonts w:ascii="Courier New" w:hAnsi="Courier New" w:cs="Courier New"/>
+                <w:b/>
+                <w:color w:val="FF0000"/>
+              </w:rPr>
+              <w:t>&lt;-</w:t>
+            </w:r>
+            <w:r>
+              <w:rPr>
+                <w:rFonts w:ascii="Courier New" w:hAnsi="Courier New" w:cs="Courier New"/>
+              </w:rPr>
+              <w:t xml:space="preserve"> a</w:t>
+            </w:r>
+          </w:p>
+          <w:p>
+            <w:pPr>
+              <w:rPr>
+                <w:rFonts w:ascii="Courier New" w:hAnsi="Courier New" w:cs="Courier New"/>
+              </w:rPr>
+            </w:pPr>
+            <w:r>
+              <w:rPr>
+                <w:rFonts w:ascii="Courier New" w:hAnsi="Courier New" w:cs="Courier New"/>
+              </w:rPr>
+              <w:t xml:space="preserve">             </w:t>
+            </w:r>
+            <w:r>
+              <w:rPr>
+                <w:rFonts w:ascii="Courier New" w:hAnsi="Courier New" w:cs="Courier New"/>
+                <w:b/>
+                <w:color w:val="FF0000"/>
+              </w:rPr>
+              <w:t>return</w:t>
+            </w:r>
+            <w:r>
+              <w:rPr>
+                <w:rFonts w:ascii="Courier New" w:hAnsi="Courier New" w:cs="Courier New"/>
+              </w:rPr>
+              <w:t xml:space="preserve"> (f x)</w:t>
+            </w:r>
+          </w:p>
+        </w:tc>
+      </w:tr>
+    </w:tbl>
+    <w:p>
+      <w:pPr>
+        <w:rPr>
+          <w:sz w:val="6"/>
+          <w:szCs w:val="6"/>
+        </w:rPr>
+      </w:pPr>
+    </w:p>
+    <w:p>
+      <w:pPr>
+        <w:rPr>
+          <w:sz w:val="6"/>
+          <w:szCs w:val="6"/>
+        </w:rPr>
+      </w:pPr>
+    </w:p>
+    <w:p>
+      <w:pPr>
+        <w:jc w:val="center"/>
+        <w:rPr>
+          <w:b/>
+          <w:sz w:val="24"/>
+        </w:rPr>
+      </w:pPr>
+      <w:r>
+        <w:rPr>
+          <w:b/>
+          <w:sz w:val="24"/>
+        </w:rPr>
+        <w:t>Applicative Functor</w:t>
+      </w:r>
+      <w:r>
+        <w:rPr>
+          <w:b/>
+          <w:sz w:val="24"/>
+        </w:rPr>
+        <w:t xml:space="preserve"> Definitions</w:t>
+      </w:r>
+    </w:p>
+    <w:p>
+      <w:pPr>
+        <w:rPr>
+          <w:sz w:val="6"/>
+          <w:szCs w:val="6"/>
+        </w:rPr>
+      </w:pPr>
+    </w:p>
+    <w:tbl>
+      <w:tblPr>
+        <w:tblStyle w:val="TableGrid"/>
+        <w:tblW w:w="11457" w:type="dxa"/>
+        <w:jc w:val="center"/>
+        <w:tblInd w:w="-492" w:type="dxa"/>
+        <w:tblLook w:val="04A0" w:firstRow="1" w:lastRow="0" w:firstColumn="1" w:lastColumn="0" w:noHBand="0" w:noVBand="1"/>
+      </w:tblPr>
+      <w:tblGrid>
+        <w:gridCol w:w="4074"/>
+        <w:gridCol w:w="3762"/>
+        <w:gridCol w:w="3621"/>
+      </w:tblGrid>
+      <w:tr>
+        <w:trPr>
+          <w:trHeight w:val="811"/>
+          <w:jc w:val="center"/>
+        </w:trPr>
+        <w:tc>
+          <w:tcPr>
+            <w:tcW w:w="4074" w:type="dxa"/>
+            <w:vAlign w:val="center"/>
+          </w:tcPr>
+          <w:p>
+            <w:pPr>
+              <w:jc w:val="center"/>
+              <w:rPr>
+                <w:rFonts w:ascii="Courier New" w:hAnsi="Courier New" w:cs="Courier New"/>
+                <w:b/>
+                <w:color w:val="0000FF"/>
+              </w:rPr>
+            </w:pPr>
+            <w:r>
+              <w:rPr>
+                <w:rFonts w:ascii="Courier New" w:hAnsi="Courier New" w:cs="Courier New"/>
+                <w:b/>
+                <w:color w:val="E36C0A" w:themeColor="accent6" w:themeShade="BF"/>
+              </w:rPr>
+              <w:t>Lists</w:t>
+            </w:r>
+          </w:p>
+          <w:p>
+            <w:pPr>
+              <w:rPr>
+                <w:rFonts w:ascii="Courier New" w:hAnsi="Courier New" w:cs="Courier New"/>
+                <w:b/>
+              </w:rPr>
+            </w:pPr>
+          </w:p>
+          <w:p>
+            <w:pPr>
+              <w:rPr>
+                <w:rFonts w:ascii="Courier New" w:hAnsi="Courier New" w:cs="Courier New"/>
+                <w:b/>
+              </w:rPr>
+            </w:pPr>
+            <w:r>
+              <w:rPr>
+                <w:rFonts w:ascii="Courier New" w:hAnsi="Courier New" w:cs="Courier New"/>
+                <w:b/>
+                <w:color w:val="0000FF"/>
+              </w:rPr>
+              <w:t>instance</w:t>
+            </w:r>
+            <w:r>
+              <w:rPr>
+                <w:rFonts w:ascii="Courier New" w:hAnsi="Courier New" w:cs="Courier New"/>
+                <w:b/>
+              </w:rPr>
+              <w:t xml:space="preserve"> </w:t>
+            </w:r>
+            <w:r>
+              <w:rPr>
+                <w:rFonts w:ascii="Courier New" w:hAnsi="Courier New" w:cs="Courier New"/>
+                <w:b/>
+              </w:rPr>
+              <w:t>Applicative</w:t>
+            </w:r>
+            <w:r>
+              <w:rPr>
+                <w:rFonts w:ascii="Courier New" w:hAnsi="Courier New" w:cs="Courier New"/>
+                <w:b/>
+              </w:rPr>
+              <w:t xml:space="preserve"> [] </w:t>
+            </w:r>
+            <w:r>
+              <w:rPr>
+                <w:rFonts w:ascii="Courier New" w:hAnsi="Courier New" w:cs="Courier New"/>
+                <w:b/>
+                <w:color w:val="0000FF"/>
+              </w:rPr>
+              <w:t>where</w:t>
+            </w:r>
+          </w:p>
+          <w:p>
+            <w:pPr>
+              <w:rPr>
+                <w:rFonts w:ascii="Courier New" w:hAnsi="Courier New" w:cs="Courier New"/>
+                <w:b/>
+              </w:rPr>
+            </w:pPr>
+            <w:r>
+              <w:rPr>
+                <w:rFonts w:ascii="Courier New" w:hAnsi="Courier New" w:cs="Courier New"/>
+                <w:b/>
+              </w:rPr>
+              <w:t xml:space="preserve"> </w:t>
+            </w:r>
+            <w:r>
+              <w:rPr>
+                <w:rFonts w:ascii="Courier New" w:hAnsi="Courier New" w:cs="Courier New"/>
+                <w:b/>
+                <w:color w:val="00B050"/>
+              </w:rPr>
+              <w:t>pure</w:t>
+            </w:r>
+            <w:r>
+              <w:rPr>
+                <w:rFonts w:ascii="Courier New" w:hAnsi="Courier New" w:cs="Courier New"/>
+                <w:b/>
+              </w:rPr>
+              <w:t xml:space="preserve"> x = [x]</w:t>
+            </w:r>
+          </w:p>
+          <w:p>
+            <w:pPr>
+              <w:rPr>
+                <w:rFonts w:ascii="Courier New" w:hAnsi="Courier New" w:cs="Courier New"/>
+                <w:b/>
+              </w:rPr>
+            </w:pPr>
+            <w:r>
+              <w:rPr>
+                <w:rFonts w:ascii="Courier New" w:hAnsi="Courier New" w:cs="Courier New"/>
+                <w:b/>
+              </w:rPr>
+              <w:t xml:space="preserve"> </w:t>
+            </w:r>
+            <w:r>
+              <w:rPr>
+                <w:rFonts w:ascii="Courier New" w:hAnsi="Courier New" w:cs="Courier New"/>
+                <w:b/>
+                <w:color w:val="00B050"/>
+              </w:rPr>
+              <w:t>(&lt;*&gt;)</w:t>
+            </w:r>
+            <w:r>
+              <w:rPr>
+                <w:rFonts w:ascii="Courier New" w:hAnsi="Courier New" w:cs="Courier New"/>
+                <w:b/>
+              </w:rPr>
+              <w:t xml:space="preserve"> fs </w:t>
+            </w:r>
+            <w:proofErr w:type="spellStart"/>
+            <w:r>
+              <w:rPr>
+                <w:rFonts w:ascii="Courier New" w:hAnsi="Courier New" w:cs="Courier New"/>
+                <w:b/>
+              </w:rPr>
+              <w:t>xs</w:t>
+            </w:r>
+            <w:proofErr w:type="spellEnd"/>
+            <w:r>
+              <w:rPr>
+                <w:rFonts w:ascii="Courier New" w:hAnsi="Courier New" w:cs="Courier New"/>
+                <w:b/>
+              </w:rPr>
+              <w:t xml:space="preserve"> = </w:t>
+            </w:r>
+            <w:r>
+              <w:rPr>
+                <w:rFonts w:ascii="Courier New" w:hAnsi="Courier New" w:cs="Courier New"/>
+                <w:b/>
+                <w:color w:val="FF0000"/>
+              </w:rPr>
+              <w:t>[</w:t>
+            </w:r>
+            <w:r>
+              <w:rPr>
+                <w:rFonts w:ascii="Courier New" w:hAnsi="Courier New" w:cs="Courier New"/>
+                <w:b/>
+              </w:rPr>
+              <w:t xml:space="preserve"> f x </w:t>
+            </w:r>
+            <w:r>
+              <w:rPr>
+                <w:rFonts w:ascii="Courier New" w:hAnsi="Courier New" w:cs="Courier New"/>
+                <w:b/>
+                <w:color w:val="FF0000"/>
+              </w:rPr>
+              <w:t xml:space="preserve">| </w:t>
+            </w:r>
+            <w:r>
+              <w:rPr>
+                <w:rFonts w:ascii="Courier New" w:hAnsi="Courier New" w:cs="Courier New"/>
+                <w:b/>
+              </w:rPr>
+              <w:t xml:space="preserve">f </w:t>
+            </w:r>
+            <w:r>
+              <w:rPr>
+                <w:rFonts w:ascii="Courier New" w:hAnsi="Courier New" w:cs="Courier New"/>
+                <w:b/>
+                <w:color w:val="FF0000"/>
+              </w:rPr>
+              <w:t xml:space="preserve">&lt;- </w:t>
+            </w:r>
+            <w:r>
+              <w:rPr>
+                <w:rFonts w:ascii="Courier New" w:hAnsi="Courier New" w:cs="Courier New"/>
+                <w:b/>
+              </w:rPr>
+              <w:t xml:space="preserve">fs, x </w:t>
+            </w:r>
+            <w:r>
+              <w:rPr>
+                <w:rFonts w:ascii="Courier New" w:hAnsi="Courier New" w:cs="Courier New"/>
+                <w:b/>
+                <w:color w:val="FF0000"/>
+              </w:rPr>
+              <w:t>&lt;-</w:t>
+            </w:r>
+            <w:r>
+              <w:rPr>
+                <w:rFonts w:ascii="Courier New" w:hAnsi="Courier New" w:cs="Courier New"/>
+                <w:b/>
+              </w:rPr>
+              <w:t xml:space="preserve"> </w:t>
+            </w:r>
+            <w:proofErr w:type="spellStart"/>
+            <w:r>
+              <w:rPr>
+                <w:rFonts w:ascii="Courier New" w:hAnsi="Courier New" w:cs="Courier New"/>
+                <w:b/>
+              </w:rPr>
+              <w:t>xs</w:t>
+            </w:r>
+            <w:proofErr w:type="spellEnd"/>
+            <w:r>
+              <w:rPr>
+                <w:rFonts w:ascii="Courier New" w:hAnsi="Courier New" w:cs="Courier New"/>
+                <w:b/>
+                <w:color w:val="FF0000"/>
+              </w:rPr>
+              <w:t>]</w:t>
+            </w:r>
+          </w:p>
+        </w:tc>
+        <w:tc>
+          <w:tcPr>
+            <w:tcW w:w="3762" w:type="dxa"/>
+            <w:vAlign w:val="center"/>
+          </w:tcPr>
+          <w:p>
+            <w:pPr>
+              <w:jc w:val="center"/>
+              <w:rPr>
+                <w:rFonts w:ascii="Courier New" w:hAnsi="Courier New" w:cs="Courier New"/>
+                <w:b/>
+                <w:color w:val="E36C0A" w:themeColor="accent6" w:themeShade="BF"/>
+              </w:rPr>
+            </w:pPr>
+            <w:r>
+              <w:rPr>
+                <w:rFonts w:ascii="Courier New" w:hAnsi="Courier New" w:cs="Courier New"/>
+                <w:b/>
+                <w:color w:val="E36C0A" w:themeColor="accent6" w:themeShade="BF"/>
+              </w:rPr>
+              <w:t>Maybe</w:t>
+            </w:r>
+          </w:p>
+          <w:p>
+            <w:pPr>
+              <w:rPr>
+                <w:rFonts w:ascii="Courier New" w:hAnsi="Courier New" w:cs="Courier New"/>
+                <w:b/>
+              </w:rPr>
+            </w:pPr>
+          </w:p>
+          <w:p>
+            <w:pPr>
+              <w:rPr>
+                <w:rFonts w:ascii="Courier New" w:hAnsi="Courier New" w:cs="Courier New"/>
+                <w:b/>
+              </w:rPr>
+            </w:pPr>
+            <w:r>
+              <w:rPr>
+                <w:rFonts w:ascii="Courier New" w:hAnsi="Courier New" w:cs="Courier New"/>
+                <w:b/>
+                <w:color w:val="0000FF"/>
+              </w:rPr>
+              <w:t>instance</w:t>
+            </w:r>
+            <w:r>
+              <w:rPr>
+                <w:rFonts w:ascii="Courier New" w:hAnsi="Courier New" w:cs="Courier New"/>
+                <w:b/>
+              </w:rPr>
+              <w:t xml:space="preserve"> </w:t>
+            </w:r>
+            <w:r>
+              <w:rPr>
+                <w:rFonts w:ascii="Courier New" w:hAnsi="Courier New" w:cs="Courier New"/>
+                <w:b/>
+              </w:rPr>
+              <w:t xml:space="preserve">Applicative </w:t>
+            </w:r>
+            <w:r>
+              <w:rPr>
+                <w:rFonts w:ascii="Courier New" w:hAnsi="Courier New" w:cs="Courier New"/>
+                <w:b/>
+              </w:rPr>
+              <w:t xml:space="preserve">Maybe </w:t>
+            </w:r>
+            <w:r>
+              <w:rPr>
+                <w:rFonts w:ascii="Courier New" w:hAnsi="Courier New" w:cs="Courier New"/>
+                <w:b/>
+                <w:color w:val="0000FF"/>
+              </w:rPr>
+              <w:t>where</w:t>
+            </w:r>
+          </w:p>
+          <w:p>
+            <w:pPr>
+              <w:rPr>
+                <w:rFonts w:ascii="Courier New" w:hAnsi="Courier New" w:cs="Courier New"/>
+                <w:b/>
+              </w:rPr>
+            </w:pPr>
+            <w:r>
+              <w:rPr>
+                <w:rFonts w:ascii="Courier New" w:hAnsi="Courier New" w:cs="Courier New"/>
+                <w:b/>
+              </w:rPr>
+              <w:t xml:space="preserve">  </w:t>
+            </w:r>
+            <w:r>
+              <w:rPr>
+                <w:rFonts w:ascii="Courier New" w:hAnsi="Courier New" w:cs="Courier New"/>
+                <w:b/>
+                <w:color w:val="00B050"/>
+              </w:rPr>
+              <w:t>pure</w:t>
+            </w:r>
+            <w:r>
+              <w:rPr>
+                <w:rFonts w:ascii="Courier New" w:hAnsi="Courier New" w:cs="Courier New"/>
+                <w:b/>
+              </w:rPr>
+              <w:t xml:space="preserve"> x</w:t>
+            </w:r>
+            <w:r>
+              <w:rPr>
+                <w:rFonts w:ascii="Courier New" w:hAnsi="Courier New" w:cs="Courier New"/>
+                <w:b/>
+              </w:rPr>
+              <w:t xml:space="preserve"> = </w:t>
+            </w:r>
+            <w:r>
+              <w:rPr>
+                <w:rFonts w:ascii="Courier New" w:hAnsi="Courier New" w:cs="Courier New"/>
+                <w:b/>
+                <w:color w:val="FF0000"/>
+              </w:rPr>
+              <w:t xml:space="preserve">Just </w:t>
+            </w:r>
+            <w:r>
+              <w:rPr>
+                <w:rFonts w:ascii="Courier New" w:hAnsi="Courier New" w:cs="Courier New"/>
+                <w:b/>
+              </w:rPr>
+              <w:t>x</w:t>
+            </w:r>
+          </w:p>
+          <w:p>
+            <w:pPr>
+              <w:rPr>
+                <w:rFonts w:ascii="Courier New" w:hAnsi="Courier New" w:cs="Courier New"/>
+                <w:b/>
+                <w:color w:val="FF0000"/>
+              </w:rPr>
+            </w:pPr>
+            <w:r>
+              <w:rPr>
+                <w:rFonts w:ascii="Courier New" w:hAnsi="Courier New" w:cs="Courier New"/>
+                <w:b/>
+              </w:rPr>
+              <w:t xml:space="preserve">  </w:t>
+            </w:r>
+            <w:r>
+              <w:rPr>
+                <w:rFonts w:ascii="Courier New" w:hAnsi="Courier New" w:cs="Courier New"/>
+                <w:b/>
+                <w:color w:val="00B050"/>
+              </w:rPr>
+              <w:t>(&lt;*&gt;)</w:t>
+            </w:r>
+            <w:r>
+              <w:rPr>
+                <w:rFonts w:ascii="Courier New" w:hAnsi="Courier New" w:cs="Courier New"/>
+                <w:b/>
+              </w:rPr>
+              <w:t xml:space="preserve"> </w:t>
+            </w:r>
+            <w:r>
+              <w:rPr>
+                <w:rFonts w:ascii="Courier New" w:hAnsi="Courier New" w:cs="Courier New"/>
+                <w:b/>
+                <w:color w:val="FF0000"/>
+              </w:rPr>
+              <w:t>Nothing</w:t>
+            </w:r>
+            <w:r>
+              <w:rPr>
+                <w:rFonts w:ascii="Courier New" w:hAnsi="Courier New" w:cs="Courier New"/>
+                <w:b/>
+              </w:rPr>
+              <w:t xml:space="preserve"> _</w:t>
+            </w:r>
+            <w:r>
+              <w:rPr>
+                <w:rFonts w:ascii="Courier New" w:hAnsi="Courier New" w:cs="Courier New"/>
+                <w:b/>
+              </w:rPr>
+              <w:t xml:space="preserve"> = </w:t>
+            </w:r>
+            <w:r>
+              <w:rPr>
+                <w:rFonts w:ascii="Courier New" w:hAnsi="Courier New" w:cs="Courier New"/>
+                <w:b/>
+                <w:color w:val="FF0000"/>
+              </w:rPr>
+              <w:t>Nothing</w:t>
+            </w:r>
+          </w:p>
+          <w:p>
+            <w:pPr>
+              <w:rPr>
+                <w:rFonts w:ascii="Courier New" w:hAnsi="Courier New" w:cs="Courier New"/>
+                <w:b/>
+                <w:color w:val="FF0000"/>
+              </w:rPr>
+            </w:pPr>
+            <w:r>
+              <w:rPr>
+                <w:rFonts w:ascii="Courier New" w:hAnsi="Courier New" w:cs="Courier New"/>
+                <w:b/>
+              </w:rPr>
+              <w:t xml:space="preserve">  </w:t>
+            </w:r>
+            <w:r>
+              <w:rPr>
+                <w:rFonts w:ascii="Courier New" w:hAnsi="Courier New" w:cs="Courier New"/>
+                <w:b/>
+                <w:color w:val="00B050"/>
+              </w:rPr>
+              <w:t xml:space="preserve">(&lt;*&gt;) </w:t>
+            </w:r>
+            <w:r>
+              <w:rPr>
+                <w:rFonts w:ascii="Courier New" w:hAnsi="Courier New" w:cs="Courier New"/>
+                <w:b/>
+              </w:rPr>
+              <w:t>(</w:t>
+            </w:r>
+            <w:r>
+              <w:rPr>
+                <w:rFonts w:ascii="Courier New" w:hAnsi="Courier New" w:cs="Courier New"/>
+                <w:b/>
+                <w:color w:val="FF0000"/>
+              </w:rPr>
+              <w:t>Just</w:t>
+            </w:r>
+            <w:r>
+              <w:rPr>
+                <w:rFonts w:ascii="Courier New" w:hAnsi="Courier New" w:cs="Courier New"/>
+                <w:b/>
+              </w:rPr>
+              <w:t xml:space="preserve"> f) x</w:t>
+            </w:r>
+            <w:r>
+              <w:rPr>
+                <w:rFonts w:ascii="Courier New" w:hAnsi="Courier New" w:cs="Courier New"/>
+                <w:b/>
+              </w:rPr>
+              <w:t xml:space="preserve"> = </w:t>
+            </w:r>
+            <w:proofErr w:type="spellStart"/>
+            <w:r>
+              <w:rPr>
+                <w:rFonts w:ascii="Courier New" w:hAnsi="Courier New" w:cs="Courier New"/>
+                <w:b/>
+                <w:color w:val="00B050"/>
+              </w:rPr>
+              <w:t>fmap</w:t>
+            </w:r>
+            <w:proofErr w:type="spellEnd"/>
+            <w:r>
+              <w:rPr>
+                <w:rFonts w:ascii="Courier New" w:hAnsi="Courier New" w:cs="Courier New"/>
+                <w:b/>
+              </w:rPr>
+              <w:t xml:space="preserve"> f x</w:t>
+            </w:r>
+          </w:p>
+        </w:tc>
+        <w:tc>
+          <w:tcPr>
+            <w:tcW w:w="3621" w:type="dxa"/>
+            <w:vAlign w:val="center"/>
+          </w:tcPr>
+          <w:p>
+            <w:pPr>
+              <w:jc w:val="center"/>
+              <w:rPr>
+                <w:rFonts w:ascii="Courier New" w:hAnsi="Courier New" w:cs="Courier New"/>
+                <w:b/>
+                <w:color w:val="E36C0A" w:themeColor="accent6" w:themeShade="BF"/>
+              </w:rPr>
+            </w:pPr>
+            <w:r>
+              <w:rPr>
+                <w:rFonts w:ascii="Courier New" w:hAnsi="Courier New" w:cs="Courier New"/>
+                <w:b/>
+                <w:color w:val="E36C0A" w:themeColor="accent6" w:themeShade="BF"/>
+              </w:rPr>
+              <w:t>IO</w:t>
+            </w:r>
+          </w:p>
+          <w:p>
+            <w:pPr>
+              <w:rPr>
+                <w:rFonts w:ascii="Courier New" w:hAnsi="Courier New" w:cs="Courier New"/>
+                <w:b/>
+              </w:rPr>
+            </w:pPr>
+          </w:p>
+          <w:p>
+            <w:pPr>
+              <w:rPr>
+                <w:rFonts w:ascii="Courier New" w:hAnsi="Courier New" w:cs="Courier New"/>
+                <w:b/>
+              </w:rPr>
+            </w:pPr>
+            <w:r>
+              <w:rPr>
+                <w:rFonts w:ascii="Courier New" w:hAnsi="Courier New" w:cs="Courier New"/>
+                <w:b/>
+                <w:color w:val="0000FF"/>
+              </w:rPr>
+              <w:t>instance</w:t>
+            </w:r>
+            <w:r>
+              <w:rPr>
+                <w:rFonts w:ascii="Courier New" w:hAnsi="Courier New" w:cs="Courier New"/>
+                <w:b/>
+              </w:rPr>
+              <w:t xml:space="preserve"> </w:t>
+            </w:r>
+            <w:r>
+              <w:rPr>
+                <w:rFonts w:ascii="Courier New" w:hAnsi="Courier New" w:cs="Courier New"/>
+                <w:b/>
+              </w:rPr>
+              <w:t xml:space="preserve">Applicative </w:t>
+            </w:r>
+            <w:r>
+              <w:rPr>
+                <w:rFonts w:ascii="Courier New" w:hAnsi="Courier New" w:cs="Courier New"/>
+                <w:b/>
+              </w:rPr>
+              <w:t xml:space="preserve">IO </w:t>
+            </w:r>
+            <w:r>
+              <w:rPr>
+                <w:rFonts w:ascii="Courier New" w:hAnsi="Courier New" w:cs="Courier New"/>
+                <w:b/>
+                <w:color w:val="0000FF"/>
+              </w:rPr>
+              <w:t>where</w:t>
+            </w:r>
+          </w:p>
+          <w:p>
+            <w:pPr>
+              <w:rPr>
+                <w:rFonts w:ascii="Courier New" w:hAnsi="Courier New" w:cs="Courier New"/>
+                <w:b/>
+              </w:rPr>
+            </w:pPr>
+            <w:r>
+              <w:rPr>
+                <w:rFonts w:ascii="Courier New" w:hAnsi="Courier New" w:cs="Courier New"/>
+                <w:b/>
+              </w:rPr>
+              <w:t xml:space="preserve">  </w:t>
+            </w:r>
+            <w:r>
+              <w:rPr>
+                <w:rFonts w:ascii="Courier New" w:hAnsi="Courier New" w:cs="Courier New"/>
+                <w:b/>
+              </w:rPr>
+              <w:t>a &lt;*&gt; b</w:t>
+            </w:r>
+            <w:r>
+              <w:rPr>
+                <w:rFonts w:ascii="Courier New" w:hAnsi="Courier New" w:cs="Courier New"/>
+                <w:b/>
+              </w:rPr>
+              <w:t xml:space="preserve"> = </w:t>
+            </w:r>
+            <w:r>
+              <w:rPr>
+                <w:rFonts w:ascii="Courier New" w:hAnsi="Courier New" w:cs="Courier New"/>
+                <w:b/>
+                <w:color w:val="FF0000"/>
+              </w:rPr>
+              <w:t>do</w:t>
+            </w:r>
+          </w:p>
+          <w:p>
+            <w:pPr>
+              <w:rPr>
+                <w:rFonts w:ascii="Courier New" w:hAnsi="Courier New" w:cs="Courier New"/>
+                <w:b/>
+              </w:rPr>
+            </w:pPr>
+            <w:r>
+              <w:rPr>
+                <w:rFonts w:ascii="Courier New" w:hAnsi="Courier New" w:cs="Courier New"/>
+                <w:b/>
+              </w:rPr>
+              <w:t xml:space="preserve">         </w:t>
+            </w:r>
+            <w:r>
+              <w:rPr>
+                <w:rFonts w:ascii="Courier New" w:hAnsi="Courier New" w:cs="Courier New"/>
+                <w:b/>
+              </w:rPr>
+              <w:t xml:space="preserve">   f &lt;- a</w:t>
+            </w:r>
+          </w:p>
+          <w:p>
+            <w:pPr>
+              <w:rPr>
+                <w:rFonts w:ascii="Courier New" w:hAnsi="Courier New" w:cs="Courier New"/>
+                <w:b/>
+              </w:rPr>
+            </w:pPr>
+            <w:r>
+              <w:rPr>
+                <w:rFonts w:ascii="Courier New" w:hAnsi="Courier New" w:cs="Courier New"/>
+                <w:b/>
+              </w:rPr>
+              <w:t xml:space="preserve">            x &lt;- b</w:t>
+            </w:r>
+          </w:p>
+          <w:p>
+            <w:pPr>
+              <w:rPr>
+                <w:rFonts w:ascii="Courier New" w:hAnsi="Courier New" w:cs="Courier New"/>
+                <w:b/>
+              </w:rPr>
+            </w:pPr>
+            <w:r>
+              <w:rPr>
+                <w:rFonts w:ascii="Courier New" w:hAnsi="Courier New" w:cs="Courier New"/>
+                <w:b/>
+              </w:rPr>
+              <w:t xml:space="preserve"> </w:t>
+            </w:r>
+            <w:r>
+              <w:rPr>
+                <w:rFonts w:ascii="Courier New" w:hAnsi="Courier New" w:cs="Courier New"/>
+                <w:b/>
+              </w:rPr>
+              <w:t xml:space="preserve">           </w:t>
+            </w:r>
+            <w:r>
+              <w:rPr>
+                <w:rFonts w:ascii="Courier New" w:hAnsi="Courier New" w:cs="Courier New"/>
+                <w:b/>
+                <w:color w:val="FF0000"/>
+              </w:rPr>
+              <w:t>return</w:t>
+            </w:r>
+            <w:r>
+              <w:rPr>
+                <w:rFonts w:ascii="Courier New" w:hAnsi="Courier New" w:cs="Courier New"/>
+                <w:b/>
+              </w:rPr>
+              <w:t xml:space="preserve"> (f x)</w:t>
+            </w:r>
+          </w:p>
+        </w:tc>
+      </w:tr>
+    </w:tbl>
+    <w:p>
+      <w:pPr>
+        <w:rPr>
+          <w:sz w:val="6"/>
+          <w:szCs w:val="6"/>
+        </w:rPr>
+      </w:pPr>
+    </w:p>
+    <w:p>
+      <w:pPr>
+        <w:rPr>
+          <w:sz w:val="6"/>
+          <w:szCs w:val="6"/>
+        </w:rPr>
+      </w:pPr>
+      <w:r>
+        <w:rPr>
+          <w:sz w:val="6"/>
+          <w:szCs w:val="6"/>
+        </w:rPr>
+        <w:t>.</w:t>
+      </w:r>
+    </w:p>
+    <w:p>
+      <w:pPr>
+        <w:jc w:val="center"/>
+        <w:rPr>
+          <w:b/>
+          <w:sz w:val="24"/>
+        </w:rPr>
+      </w:pPr>
+      <w:r>
+        <w:rPr>
+          <w:b/>
+          <w:sz w:val="24"/>
+        </w:rPr>
+        <w:t>Monad</w:t>
+      </w:r>
+      <w:r>
+        <w:rPr>
+          <w:b/>
+          <w:sz w:val="24"/>
+        </w:rPr>
+        <w:t xml:space="preserve"> Definitions</w:t>
+      </w:r>
+    </w:p>
+    <w:p>
+      <w:pPr>
+        <w:rPr>
+          <w:sz w:val="6"/>
+          <w:szCs w:val="6"/>
+        </w:rPr>
+      </w:pPr>
+    </w:p>
+    <w:tbl>
+      <w:tblPr>
+        <w:tblStyle w:val="TableGrid"/>
+        <w:tblW w:w="11445" w:type="dxa"/>
+        <w:jc w:val="center"/>
+        <w:tblInd w:w="-492" w:type="dxa"/>
+        <w:tblLook w:val="04A0" w:firstRow="1" w:lastRow="0" w:firstColumn="1" w:lastColumn="0" w:noHBand="0" w:noVBand="1"/>
+      </w:tblPr>
+      <w:tblGrid>
+        <w:gridCol w:w="4074"/>
+        <w:gridCol w:w="3762"/>
+        <w:gridCol w:w="3609"/>
+      </w:tblGrid>
+      <w:tr>
+        <w:trPr>
+          <w:trHeight w:val="811"/>
+          <w:jc w:val="center"/>
+        </w:trPr>
+        <w:tc>
+          <w:tcPr>
+            <w:tcW w:w="4074" w:type="dxa"/>
+            <w:vAlign w:val="center"/>
+          </w:tcPr>
+          <w:p>
+            <w:pPr>
+              <w:jc w:val="center"/>
+              <w:rPr>
+                <w:rFonts w:ascii="Courier New" w:hAnsi="Courier New" w:cs="Courier New"/>
+                <w:b/>
+                <w:color w:val="0000FF"/>
+              </w:rPr>
+            </w:pPr>
+            <w:r>
+              <w:rPr>
+                <w:rFonts w:ascii="Courier New" w:hAnsi="Courier New" w:cs="Courier New"/>
+                <w:b/>
+                <w:color w:val="E36C0A" w:themeColor="accent6" w:themeShade="BF"/>
+              </w:rPr>
+              <w:t>Lists</w:t>
+            </w:r>
+          </w:p>
+          <w:p>
+            <w:pPr>
+              <w:rPr>
+                <w:rFonts w:ascii="Courier New" w:hAnsi="Courier New" w:cs="Courier New"/>
+                <w:b/>
+              </w:rPr>
+            </w:pPr>
+          </w:p>
+          <w:p>
+            <w:pPr>
+              <w:rPr>
+                <w:rFonts w:ascii="Courier New" w:hAnsi="Courier New" w:cs="Courier New"/>
+                <w:b/>
+              </w:rPr>
+            </w:pPr>
+            <w:r>
+              <w:rPr>
+                <w:rFonts w:ascii="Courier New" w:hAnsi="Courier New" w:cs="Courier New"/>
+                <w:b/>
+                <w:color w:val="0000FF"/>
+              </w:rPr>
+              <w:t>instance</w:t>
+            </w:r>
+            <w:r>
+              <w:rPr>
+                <w:rFonts w:ascii="Courier New" w:hAnsi="Courier New" w:cs="Courier New"/>
+                <w:b/>
+              </w:rPr>
+              <w:t xml:space="preserve"> </w:t>
+            </w:r>
+            <w:r>
+              <w:rPr>
+                <w:rFonts w:ascii="Courier New" w:hAnsi="Courier New" w:cs="Courier New"/>
+                <w:b/>
+              </w:rPr>
+              <w:t>Monad</w:t>
+            </w:r>
+            <w:r>
+              <w:rPr>
+                <w:rFonts w:ascii="Courier New" w:hAnsi="Courier New" w:cs="Courier New"/>
+                <w:b/>
+              </w:rPr>
+              <w:t xml:space="preserve"> [] </w:t>
+            </w:r>
+            <w:r>
+              <w:rPr>
+                <w:rFonts w:ascii="Courier New" w:hAnsi="Courier New" w:cs="Courier New"/>
+                <w:b/>
+                <w:color w:val="0000FF"/>
+              </w:rPr>
+              <w:t>where</w:t>
+            </w:r>
+          </w:p>
+          <w:p>
+            <w:pPr>
+              <w:rPr>
+                <w:rFonts w:ascii="Courier New" w:hAnsi="Courier New" w:cs="Courier New"/>
+                <w:b/>
+              </w:rPr>
+            </w:pPr>
+            <w:r>
+              <w:rPr>
+                <w:rFonts w:ascii="Courier New" w:hAnsi="Courier New" w:cs="Courier New"/>
+                <w:b/>
+              </w:rPr>
+              <w:t xml:space="preserve"> </w:t>
+            </w:r>
+            <w:r>
+              <w:rPr>
+                <w:rFonts w:ascii="Courier New" w:hAnsi="Courier New" w:cs="Courier New"/>
+                <w:b/>
+                <w:color w:val="00B050"/>
+              </w:rPr>
+              <w:t>return</w:t>
+            </w:r>
+            <w:r>
+              <w:rPr>
+                <w:rFonts w:ascii="Courier New" w:hAnsi="Courier New" w:cs="Courier New"/>
+                <w:b/>
+              </w:rPr>
+              <w:t xml:space="preserve"> x = [x]</w:t>
+            </w:r>
+          </w:p>
+          <w:p>
+            <w:pPr>
+              <w:rPr>
+                <w:rFonts w:ascii="Courier New" w:hAnsi="Courier New" w:cs="Courier New"/>
+                <w:b/>
+              </w:rPr>
+            </w:pPr>
+            <w:r>
+              <w:rPr>
+                <w:rFonts w:ascii="Courier New" w:hAnsi="Courier New" w:cs="Courier New"/>
+                <w:b/>
+              </w:rPr>
+              <w:t xml:space="preserve"> </w:t>
+            </w:r>
+            <w:r>
+              <w:rPr>
+                <w:rFonts w:ascii="Courier New" w:hAnsi="Courier New" w:cs="Courier New"/>
+                <w:b/>
+                <w:color w:val="00B050"/>
+              </w:rPr>
+              <w:t>(</w:t>
+            </w:r>
+            <w:r>
+              <w:rPr>
+                <w:rFonts w:ascii="Courier New" w:hAnsi="Courier New" w:cs="Courier New"/>
+                <w:b/>
+                <w:color w:val="00B050"/>
+              </w:rPr>
+              <w:t>&gt;&gt;=</w:t>
+            </w:r>
+            <w:r>
+              <w:rPr>
+                <w:rFonts w:ascii="Courier New" w:hAnsi="Courier New" w:cs="Courier New"/>
+                <w:b/>
+                <w:color w:val="00B050"/>
+              </w:rPr>
+              <w:t>)</w:t>
+            </w:r>
+            <w:r>
+              <w:rPr>
+                <w:rFonts w:ascii="Courier New" w:hAnsi="Courier New" w:cs="Courier New"/>
+                <w:b/>
+              </w:rPr>
+              <w:t xml:space="preserve"> </w:t>
+            </w:r>
+            <w:proofErr w:type="spellStart"/>
+            <w:r>
+              <w:rPr>
+                <w:rFonts w:ascii="Courier New" w:hAnsi="Courier New" w:cs="Courier New"/>
+                <w:b/>
+              </w:rPr>
+              <w:t>xs</w:t>
+            </w:r>
+            <w:proofErr w:type="spellEnd"/>
+            <w:r>
+              <w:rPr>
+                <w:rFonts w:ascii="Courier New" w:hAnsi="Courier New" w:cs="Courier New"/>
+                <w:b/>
+              </w:rPr>
+              <w:t xml:space="preserve"> f</w:t>
+            </w:r>
+            <w:r>
+              <w:rPr>
+                <w:rFonts w:ascii="Courier New" w:hAnsi="Courier New" w:cs="Courier New"/>
+                <w:b/>
+              </w:rPr>
+              <w:t xml:space="preserve"> = </w:t>
+            </w:r>
+            <w:proofErr w:type="spellStart"/>
+            <w:r>
+              <w:rPr>
+                <w:rFonts w:ascii="Courier New" w:hAnsi="Courier New" w:cs="Courier New"/>
+                <w:b/>
+                <w:color w:val="FF0000"/>
+              </w:rPr>
+              <w:t>concat</w:t>
+            </w:r>
+            <w:proofErr w:type="spellEnd"/>
+            <w:r>
+              <w:rPr>
+                <w:rFonts w:ascii="Courier New" w:hAnsi="Courier New" w:cs="Courier New"/>
+                <w:b/>
+                <w:color w:val="FF0000"/>
+              </w:rPr>
+              <w:t xml:space="preserve"> $ map </w:t>
+            </w:r>
+            <w:r>
+              <w:rPr>
+                <w:rFonts w:ascii="Courier New" w:hAnsi="Courier New" w:cs="Courier New"/>
+                <w:b/>
+              </w:rPr>
+              <w:t>f x</w:t>
+            </w:r>
+          </w:p>
+          <w:p>
+            <w:pPr>
+              <w:rPr>
+                <w:rFonts w:ascii="Courier New" w:hAnsi="Courier New" w:cs="Courier New"/>
+                <w:b/>
+              </w:rPr>
+            </w:pPr>
+            <w:r>
+              <w:rPr>
+                <w:rFonts w:ascii="Courier New" w:hAnsi="Courier New" w:cs="Courier New"/>
+                <w:b/>
+              </w:rPr>
+              <w:t xml:space="preserve"> </w:t>
+            </w:r>
+            <w:r>
+              <w:rPr>
+                <w:rFonts w:ascii="Courier New" w:hAnsi="Courier New" w:cs="Courier New"/>
+                <w:b/>
+                <w:color w:val="00B050"/>
+              </w:rPr>
+              <w:t>fail</w:t>
+            </w:r>
+            <w:r>
+              <w:rPr>
+                <w:rFonts w:ascii="Courier New" w:hAnsi="Courier New" w:cs="Courier New"/>
+                <w:b/>
+              </w:rPr>
+              <w:t xml:space="preserve">  _   = []</w:t>
+            </w:r>
+          </w:p>
+        </w:tc>
+        <w:tc>
+          <w:tcPr>
+            <w:tcW w:w="3762" w:type="dxa"/>
+            <w:vAlign w:val="center"/>
+          </w:tcPr>
+          <w:p>
+            <w:pPr>
+              <w:jc w:val="center"/>
+              <w:rPr>
+                <w:rFonts w:ascii="Courier New" w:hAnsi="Courier New" w:cs="Courier New"/>
+                <w:b/>
+                <w:color w:val="E36C0A" w:themeColor="accent6" w:themeShade="BF"/>
+              </w:rPr>
+            </w:pPr>
+            <w:r>
+              <w:rPr>
+                <w:rFonts w:ascii="Courier New" w:hAnsi="Courier New" w:cs="Courier New"/>
+                <w:b/>
+                <w:color w:val="E36C0A" w:themeColor="accent6" w:themeShade="BF"/>
+              </w:rPr>
+              <w:t>Maybe</w:t>
+            </w:r>
+          </w:p>
+          <w:p>
+            <w:pPr>
+              <w:rPr>
+                <w:rFonts w:ascii="Courier New" w:hAnsi="Courier New" w:cs="Courier New"/>
+                <w:b/>
+              </w:rPr>
+            </w:pPr>
+          </w:p>
+          <w:p>
+            <w:pPr>
+              <w:rPr>
+                <w:rFonts w:ascii="Courier New" w:hAnsi="Courier New" w:cs="Courier New"/>
+                <w:b/>
+              </w:rPr>
+            </w:pPr>
+            <w:r>
+              <w:rPr>
+                <w:rFonts w:ascii="Courier New" w:hAnsi="Courier New" w:cs="Courier New"/>
+                <w:b/>
+                <w:color w:val="0000FF"/>
+              </w:rPr>
+              <w:t>instance</w:t>
+            </w:r>
+            <w:r>
+              <w:rPr>
+                <w:rFonts w:ascii="Courier New" w:hAnsi="Courier New" w:cs="Courier New"/>
+                <w:b/>
+              </w:rPr>
+              <w:t xml:space="preserve"> </w:t>
+            </w:r>
+            <w:r>
+              <w:rPr>
+                <w:rFonts w:ascii="Courier New" w:hAnsi="Courier New" w:cs="Courier New"/>
+                <w:b/>
+              </w:rPr>
+              <w:t>Monad</w:t>
+            </w:r>
+            <w:r>
+              <w:rPr>
+                <w:rFonts w:ascii="Courier New" w:hAnsi="Courier New" w:cs="Courier New"/>
+                <w:b/>
+              </w:rPr>
+              <w:t xml:space="preserve"> Maybe </w:t>
+            </w:r>
+            <w:r>
+              <w:rPr>
+                <w:rFonts w:ascii="Courier New" w:hAnsi="Courier New" w:cs="Courier New"/>
+                <w:b/>
+                <w:color w:val="0000FF"/>
+              </w:rPr>
+              <w:t>where</w:t>
+            </w:r>
+          </w:p>
+          <w:p>
+            <w:pPr>
+              <w:rPr>
+                <w:rFonts w:ascii="Courier New" w:hAnsi="Courier New" w:cs="Courier New"/>
+                <w:b/>
+              </w:rPr>
+            </w:pPr>
+            <w:r>
+              <w:rPr>
+                <w:rFonts w:ascii="Courier New" w:hAnsi="Courier New" w:cs="Courier New"/>
+                <w:b/>
+              </w:rPr>
+              <w:t xml:space="preserve">  </w:t>
+            </w:r>
+            <w:r>
+              <w:rPr>
+                <w:rFonts w:ascii="Courier New" w:hAnsi="Courier New" w:cs="Courier New"/>
+                <w:b/>
+                <w:color w:val="00B050"/>
+              </w:rPr>
+              <w:t>return</w:t>
+            </w:r>
+            <w:r>
+              <w:rPr>
+                <w:rFonts w:ascii="Courier New" w:hAnsi="Courier New" w:cs="Courier New"/>
+                <w:b/>
+              </w:rPr>
+              <w:t xml:space="preserve"> x </w:t>
+            </w:r>
+            <w:r>
+              <w:rPr>
+                <w:rFonts w:ascii="Courier New" w:hAnsi="Courier New" w:cs="Courier New"/>
+                <w:b/>
+              </w:rPr>
+              <w:t xml:space="preserve"> </w:t>
+            </w:r>
+            <w:r>
+              <w:rPr>
+                <w:rFonts w:ascii="Courier New" w:hAnsi="Courier New" w:cs="Courier New"/>
+                <w:b/>
+              </w:rPr>
+              <w:t xml:space="preserve">= </w:t>
+            </w:r>
+            <w:r>
+              <w:rPr>
+                <w:rFonts w:ascii="Courier New" w:hAnsi="Courier New" w:cs="Courier New"/>
+                <w:b/>
+                <w:color w:val="FF0000"/>
+              </w:rPr>
+              <w:t>Just</w:t>
+            </w:r>
+            <w:r>
+              <w:rPr>
+                <w:rFonts w:ascii="Courier New" w:hAnsi="Courier New" w:cs="Courier New"/>
+                <w:b/>
+                <w:color w:val="FF0000"/>
+              </w:rPr>
+              <w:t xml:space="preserve"> </w:t>
+            </w:r>
+            <w:r>
+              <w:rPr>
+                <w:rFonts w:ascii="Courier New" w:hAnsi="Courier New" w:cs="Courier New"/>
+                <w:b/>
+              </w:rPr>
+              <w:t>x</w:t>
+            </w:r>
+          </w:p>
+          <w:p>
+            <w:pPr>
+              <w:rPr>
+                <w:rFonts w:ascii="Courier New" w:hAnsi="Courier New" w:cs="Courier New"/>
+                <w:b/>
+              </w:rPr>
+            </w:pPr>
+            <w:r>
+              <w:rPr>
+                <w:rFonts w:ascii="Courier New" w:hAnsi="Courier New" w:cs="Courier New"/>
+                <w:b/>
+              </w:rPr>
+              <w:t xml:space="preserve">  (&gt;&gt;=) </w:t>
+            </w:r>
+            <w:r>
+              <w:rPr>
+                <w:rFonts w:ascii="Courier New" w:hAnsi="Courier New" w:cs="Courier New"/>
+                <w:b/>
+                <w:color w:val="FF0000"/>
+              </w:rPr>
+              <w:t>Nothing</w:t>
+            </w:r>
+            <w:r>
+              <w:rPr>
+                <w:rFonts w:ascii="Courier New" w:hAnsi="Courier New" w:cs="Courier New"/>
+                <w:b/>
+              </w:rPr>
+              <w:t xml:space="preserve">  _ = </w:t>
+            </w:r>
+            <w:r>
+              <w:rPr>
+                <w:rFonts w:ascii="Courier New" w:hAnsi="Courier New" w:cs="Courier New"/>
+                <w:b/>
+                <w:color w:val="FF0000"/>
+              </w:rPr>
+              <w:t>Nothing</w:t>
+            </w:r>
+          </w:p>
+          <w:p>
+            <w:pPr>
+              <w:rPr>
+                <w:rFonts w:ascii="Courier New" w:hAnsi="Courier New" w:cs="Courier New"/>
+                <w:b/>
+              </w:rPr>
+            </w:pPr>
+            <w:r>
+              <w:rPr>
+                <w:rFonts w:ascii="Courier New" w:hAnsi="Courier New" w:cs="Courier New"/>
+                <w:b/>
+              </w:rPr>
+              <w:t xml:space="preserve">  </w:t>
+            </w:r>
+            <w:r>
+              <w:rPr>
+                <w:rFonts w:ascii="Courier New" w:hAnsi="Courier New" w:cs="Courier New"/>
+                <w:b/>
+                <w:color w:val="00B050"/>
+              </w:rPr>
+              <w:t>(</w:t>
+            </w:r>
+            <w:r>
+              <w:rPr>
+                <w:rFonts w:ascii="Courier New" w:hAnsi="Courier New" w:cs="Courier New"/>
+                <w:b/>
+                <w:color w:val="00B050"/>
+              </w:rPr>
+              <w:t>&gt;&gt;=</w:t>
+            </w:r>
+            <w:r>
+              <w:rPr>
+                <w:rFonts w:ascii="Courier New" w:hAnsi="Courier New" w:cs="Courier New"/>
+                <w:b/>
+                <w:color w:val="00B050"/>
+              </w:rPr>
+              <w:t>)</w:t>
+            </w:r>
+            <w:r>
+              <w:rPr>
+                <w:rFonts w:ascii="Courier New" w:hAnsi="Courier New" w:cs="Courier New"/>
+                <w:b/>
+              </w:rPr>
+              <w:t xml:space="preserve"> </w:t>
+            </w:r>
+            <w:r>
+              <w:rPr>
+                <w:rFonts w:ascii="Courier New" w:hAnsi="Courier New" w:cs="Courier New"/>
+                <w:b/>
+              </w:rPr>
+              <w:t>(</w:t>
+            </w:r>
+            <w:r>
+              <w:rPr>
+                <w:rFonts w:ascii="Courier New" w:hAnsi="Courier New" w:cs="Courier New"/>
+                <w:b/>
+                <w:color w:val="FF0000"/>
+              </w:rPr>
+              <w:t>Just</w:t>
+            </w:r>
+            <w:r>
+              <w:rPr>
+                <w:rFonts w:ascii="Courier New" w:hAnsi="Courier New" w:cs="Courier New"/>
+                <w:b/>
+              </w:rPr>
+              <w:t xml:space="preserve"> </w:t>
+            </w:r>
+            <w:r>
+              <w:rPr>
+                <w:rFonts w:ascii="Courier New" w:hAnsi="Courier New" w:cs="Courier New"/>
+                <w:b/>
+              </w:rPr>
+              <w:t>x</w:t>
+            </w:r>
+            <w:r>
+              <w:rPr>
+                <w:rFonts w:ascii="Courier New" w:hAnsi="Courier New" w:cs="Courier New"/>
+                <w:b/>
+              </w:rPr>
+              <w:t>)</w:t>
+            </w:r>
+            <w:r>
+              <w:rPr>
+                <w:rFonts w:ascii="Courier New" w:hAnsi="Courier New" w:cs="Courier New"/>
+                <w:b/>
+              </w:rPr>
+              <w:t xml:space="preserve"> </w:t>
+            </w:r>
+            <w:r>
+              <w:rPr>
+                <w:rFonts w:ascii="Courier New" w:hAnsi="Courier New" w:cs="Courier New"/>
+                <w:b/>
+              </w:rPr>
+              <w:t xml:space="preserve">f </w:t>
+            </w:r>
+            <w:r>
+              <w:rPr>
+                <w:rFonts w:ascii="Courier New" w:hAnsi="Courier New" w:cs="Courier New"/>
+                <w:b/>
+              </w:rPr>
+              <w:t xml:space="preserve">= </w:t>
+            </w:r>
+            <w:r>
+              <w:rPr>
+                <w:rFonts w:ascii="Courier New" w:hAnsi="Courier New" w:cs="Courier New"/>
+                <w:b/>
+              </w:rPr>
+              <w:t>f x</w:t>
+            </w:r>
+          </w:p>
+          <w:p>
+            <w:pPr>
+              <w:rPr>
+                <w:rFonts w:ascii="Courier New" w:hAnsi="Courier New" w:cs="Courier New"/>
+                <w:b/>
+                <w:color w:val="FF0000"/>
+              </w:rPr>
+            </w:pPr>
+            <w:r>
+              <w:rPr>
+                <w:rFonts w:ascii="Courier New" w:hAnsi="Courier New" w:cs="Courier New"/>
+                <w:b/>
+              </w:rPr>
+              <w:t xml:space="preserve">  </w:t>
+            </w:r>
+            <w:r>
+              <w:rPr>
+                <w:rFonts w:ascii="Courier New" w:hAnsi="Courier New" w:cs="Courier New"/>
+                <w:b/>
+                <w:color w:val="00B050"/>
+              </w:rPr>
+              <w:t>fail</w:t>
+            </w:r>
+            <w:r>
+              <w:rPr>
+                <w:rFonts w:ascii="Courier New" w:hAnsi="Courier New" w:cs="Courier New"/>
+                <w:b/>
+              </w:rPr>
+              <w:t xml:space="preserve"> </w:t>
+            </w:r>
+            <w:r>
+              <w:rPr>
+                <w:rFonts w:ascii="Courier New" w:hAnsi="Courier New" w:cs="Courier New"/>
+                <w:b/>
+              </w:rPr>
+              <w:t xml:space="preserve"> </w:t>
+            </w:r>
+            <w:r>
+              <w:rPr>
+                <w:rFonts w:ascii="Courier New" w:hAnsi="Courier New" w:cs="Courier New"/>
+                <w:b/>
+              </w:rPr>
+              <w:t xml:space="preserve">_ </w:t>
+            </w:r>
+            <w:r>
+              <w:rPr>
+                <w:rFonts w:ascii="Courier New" w:hAnsi="Courier New" w:cs="Courier New"/>
+                <w:b/>
+              </w:rPr>
+              <w:t xml:space="preserve">  </w:t>
+            </w:r>
+            <w:r>
+              <w:rPr>
+                <w:rFonts w:ascii="Courier New" w:hAnsi="Courier New" w:cs="Courier New"/>
+                <w:b/>
+              </w:rPr>
+              <w:t xml:space="preserve">= </w:t>
+            </w:r>
+            <w:r>
+              <w:rPr>
+                <w:rFonts w:ascii="Courier New" w:hAnsi="Courier New" w:cs="Courier New"/>
+                <w:b/>
+                <w:color w:val="FF0000"/>
+              </w:rPr>
+              <w:t>Nothing</w:t>
+            </w:r>
+          </w:p>
+        </w:tc>
+        <w:tc>
+          <w:tcPr>
+            <w:tcW w:w="3609" w:type="dxa"/>
+            <w:vAlign w:val="center"/>
+          </w:tcPr>
+          <w:p>
+            <w:pPr>
+              <w:jc w:val="center"/>
+              <w:rPr>
+                <w:rFonts w:ascii="Courier New" w:hAnsi="Courier New" w:cs="Courier New"/>
+                <w:b/>
+                <w:color w:val="E36C0A" w:themeColor="accent6" w:themeShade="BF"/>
+              </w:rPr>
+            </w:pPr>
+            <w:r>
+              <w:rPr>
+                <w:rFonts w:ascii="Courier New" w:hAnsi="Courier New" w:cs="Courier New"/>
+                <w:b/>
+                <w:color w:val="E36C0A" w:themeColor="accent6" w:themeShade="BF"/>
+              </w:rPr>
+              <w:t>IO</w:t>
+            </w:r>
+          </w:p>
+          <w:p>
+            <w:pPr>
+              <w:rPr>
+                <w:rFonts w:ascii="Courier New" w:hAnsi="Courier New" w:cs="Courier New"/>
+                <w:b/>
+              </w:rPr>
+            </w:pPr>
+          </w:p>
+          <w:p>
+            <w:pPr>
+              <w:rPr>
+                <w:rFonts w:ascii="Courier New" w:hAnsi="Courier New" w:cs="Courier New"/>
+                <w:b/>
+              </w:rPr>
+            </w:pPr>
+            <w:r>
+              <w:rPr>
+                <w:rFonts w:ascii="Courier New" w:hAnsi="Courier New" w:cs="Courier New"/>
+                <w:b/>
+                <w:color w:val="0000FF"/>
+              </w:rPr>
+              <w:t>instance</w:t>
+            </w:r>
+            <w:r>
+              <w:rPr>
+                <w:rFonts w:ascii="Courier New" w:hAnsi="Courier New" w:cs="Courier New"/>
+                <w:b/>
+              </w:rPr>
+              <w:t xml:space="preserve"> </w:t>
+            </w:r>
+            <w:r>
+              <w:rPr>
+                <w:rFonts w:ascii="Courier New" w:hAnsi="Courier New" w:cs="Courier New"/>
+                <w:b/>
+              </w:rPr>
+              <w:t>Monad</w:t>
+            </w:r>
+            <w:r>
+              <w:rPr>
+                <w:rFonts w:ascii="Courier New" w:hAnsi="Courier New" w:cs="Courier New"/>
+                <w:b/>
+              </w:rPr>
+              <w:t xml:space="preserve"> IO </w:t>
+            </w:r>
+            <w:r>
+              <w:rPr>
+                <w:rFonts w:ascii="Courier New" w:hAnsi="Courier New" w:cs="Courier New"/>
+                <w:b/>
+                <w:color w:val="0000FF"/>
+              </w:rPr>
+              <w:t>where</w:t>
+            </w:r>
+          </w:p>
+          <w:p>
+            <w:pPr>
+              <w:rPr>
+                <w:rFonts w:ascii="Courier New" w:hAnsi="Courier New" w:cs="Courier New"/>
+                <w:b/>
+              </w:rPr>
+            </w:pPr>
+            <w:r>
+              <w:rPr>
+                <w:rFonts w:ascii="Courier New" w:hAnsi="Courier New" w:cs="Courier New"/>
+                <w:b/>
+              </w:rPr>
+              <w:t xml:space="preserve">   (&gt;&gt;=) </w:t>
+            </w:r>
+            <w:r>
+              <w:rPr>
+                <w:rFonts w:ascii="Courier New" w:hAnsi="Courier New" w:cs="Courier New"/>
+                <w:b/>
+              </w:rPr>
+              <w:t>a</w:t>
+            </w:r>
+            <w:r>
+              <w:rPr>
+                <w:rFonts w:ascii="Courier New" w:hAnsi="Courier New" w:cs="Courier New"/>
+                <w:b/>
+              </w:rPr>
+              <w:t xml:space="preserve"> </w:t>
+            </w:r>
+            <w:r>
+              <w:rPr>
+                <w:rFonts w:ascii="Courier New" w:hAnsi="Courier New" w:cs="Courier New"/>
+                <w:b/>
+              </w:rPr>
+              <w:t xml:space="preserve">f = </w:t>
+            </w:r>
+            <w:r>
+              <w:rPr>
+                <w:rFonts w:ascii="Courier New" w:hAnsi="Courier New" w:cs="Courier New"/>
+                <w:b/>
+              </w:rPr>
+              <w:t>do</w:t>
+            </w:r>
+          </w:p>
+          <w:p>
+            <w:pPr>
+              <w:rPr>
+                <w:rFonts w:ascii="Courier New" w:hAnsi="Courier New" w:cs="Courier New"/>
+                <w:b/>
+              </w:rPr>
+            </w:pPr>
+            <w:r>
+              <w:rPr>
+                <w:rFonts w:ascii="Courier New" w:hAnsi="Courier New" w:cs="Courier New"/>
+                <w:b/>
+              </w:rPr>
+              <w:t xml:space="preserve">               x &lt;- a</w:t>
+            </w:r>
+          </w:p>
+          <w:p>
+            <w:pPr>
+              <w:rPr>
+                <w:rFonts w:ascii="Courier New" w:hAnsi="Courier New" w:cs="Courier New"/>
+                <w:b/>
+              </w:rPr>
+            </w:pPr>
+            <w:r>
+              <w:rPr>
+                <w:rFonts w:ascii="Courier New" w:hAnsi="Courier New" w:cs="Courier New"/>
+                <w:b/>
+              </w:rPr>
+              <w:t xml:space="preserve">               </w:t>
+            </w:r>
+            <w:r>
+              <w:rPr>
+                <w:rFonts w:ascii="Courier New" w:hAnsi="Courier New" w:cs="Courier New"/>
+                <w:b/>
+              </w:rPr>
+              <w:t>f x</w:t>
+            </w:r>
           </w:p>
         </w:tc>
       </w:tr>
@@ -52339,7 +54585,7 @@
       <w:rPr>
         <w:noProof/>
       </w:rPr>
-      <w:t>3</w:t>
+      <w:t>13</w:t>
     </w:r>
     <w:r>
       <w:rPr>
@@ -55158,7 +57404,7 @@
 </file>
 
 <file path=customXml/itemProps1.xml><?xml version="1.0" encoding="utf-8"?>
-<ds:datastoreItem xmlns:ds="http://schemas.openxmlformats.org/officeDocument/2006/customXml" ds:itemID="{F1833999-78C7-4D26-B5D7-52C44298474C}">
+<ds:datastoreItem xmlns:ds="http://schemas.openxmlformats.org/officeDocument/2006/customXml" ds:itemID="{F05190E1-BD6F-485A-BE16-5E723076C5A4}">
   <ds:schemaRefs>
     <ds:schemaRef ds:uri="http://schemas.openxmlformats.org/officeDocument/2006/bibliography"/>
   </ds:schemaRefs>

</xml_diff>

<commit_message>
Uploading more practice code as well as fixes to the exam study guide.
</commit_message>
<xml_diff>
--- a/Exam_Study_Guides/Midterm/CS252_-_Midterm_Study_Guide.docx
+++ b/Exam_Study_Guides/Midterm/CS252_-_Midterm_Study_Guide.docx
@@ -844,7 +844,21 @@
                 <w:b/>
                 <w:color w:val="E36C0A" w:themeColor="accent6" w:themeShade="BF"/>
               </w:rPr>
-              <w:t>Multi-code “explosion”</w:t>
+              <w:t>Multi-co</w:t>
+            </w:r>
+            <w:r>
+              <w:rPr>
+                <w:b/>
+                <w:color w:val="E36C0A" w:themeColor="accent6" w:themeShade="BF"/>
+              </w:rPr>
+              <w:t>r</w:t>
+            </w:r>
+            <w:r>
+              <w:rPr>
+                <w:b/>
+                <w:color w:val="E36C0A" w:themeColor="accent6" w:themeShade="BF"/>
+              </w:rPr>
+              <w:t>e “explosion”</w:t>
             </w:r>
           </w:p>
           <w:p>
@@ -1563,7 +1577,15 @@
               <w:rPr>
                 <w:i/>
               </w:rPr>
-              <w:t>what stuff is</w:t>
+              <w:t xml:space="preserve">what </w:t>
+            </w:r>
+            <w:bookmarkStart w:id="0" w:name="_GoBack"/>
+            <w:bookmarkEnd w:id="0"/>
+            <w:r>
+              <w:rPr>
+                <w:i/>
+              </w:rPr>
+              <w:t>stuff is</w:t>
             </w:r>
             <w:r>
               <w:t>”</w:t>
@@ -1637,7 +1659,20 @@
                 <w:b/>
                 <w:color w:val="FF0000"/>
               </w:rPr>
-              <w:t>An expression can be replaced with its value and nothing will change</w:t>
+              <w:t xml:space="preserve">A </w:t>
+            </w:r>
+            <w:r>
+              <w:rPr>
+                <w:b/>
+              </w:rPr>
+              <w:t>function call</w:t>
+            </w:r>
+            <w:r>
+              <w:rPr>
+                <w:b/>
+                <w:color w:val="FF0000"/>
+              </w:rPr>
+              <w:t xml:space="preserve"> can be replaced with its value and nothing will change</w:t>
             </w:r>
             <w:r>
               <w:rPr>
@@ -2129,6 +2164,7 @@
             <w:proofErr w:type="gramStart"/>
             <w:r>
               <w:rPr>
+                <w:rFonts w:ascii="Courier New" w:hAnsi="Courier New" w:cs="Courier New"/>
                 <w:b/>
                 <w:color w:val="0000FF"/>
               </w:rPr>
@@ -2145,6 +2181,7 @@
             <w:proofErr w:type="gramStart"/>
             <w:r>
               <w:rPr>
+                <w:rFonts w:ascii="Courier New" w:hAnsi="Courier New" w:cs="Courier New"/>
                 <w:b/>
                 <w:color w:val="0000FF"/>
               </w:rPr>
@@ -51878,16 +51915,7 @@
                 <w:b/>
                 <w:color w:val="FF0000"/>
               </w:rPr>
-              <w:t>is syntactic sugar for using lists as mon</w:t>
-            </w:r>
-            <w:bookmarkStart w:id="0" w:name="_GoBack"/>
-            <w:bookmarkEnd w:id="0"/>
-            <w:r>
-              <w:rPr>
-                <w:b/>
-                <w:color w:val="FF0000"/>
-              </w:rPr>
-              <w:t>ads.</w:t>
+              <w:t>is syntactic sugar for using lists as monads.</w:t>
             </w:r>
           </w:p>
         </w:tc>
@@ -54156,7 +54184,22 @@
                 <w:rFonts w:ascii="Courier New" w:hAnsi="Courier New" w:cs="Courier New"/>
                 <w:b/>
               </w:rPr>
-              <w:t xml:space="preserve">  (&gt;&gt;=) </w:t>
+              <w:t xml:space="preserve">  </w:t>
+            </w:r>
+            <w:r>
+              <w:rPr>
+                <w:rFonts w:ascii="Courier New" w:hAnsi="Courier New" w:cs="Courier New"/>
+                <w:b/>
+                <w:color w:val="00B050"/>
+              </w:rPr>
+              <w:t>(&gt;&gt;=)</w:t>
+            </w:r>
+            <w:r>
+              <w:rPr>
+                <w:rFonts w:ascii="Courier New" w:hAnsi="Courier New" w:cs="Courier New"/>
+                <w:b/>
+              </w:rPr>
+              <w:t xml:space="preserve"> </w:t>
             </w:r>
             <w:r>
               <w:rPr>
@@ -54396,6 +54439,7 @@
               <w:rPr>
                 <w:rFonts w:ascii="Courier New" w:hAnsi="Courier New" w:cs="Courier New"/>
                 <w:b/>
+                <w:color w:val="0000FF"/>
               </w:rPr>
             </w:pPr>
             <w:r>
@@ -54448,7 +54492,22 @@
                 <w:rFonts w:ascii="Courier New" w:hAnsi="Courier New" w:cs="Courier New"/>
                 <w:b/>
               </w:rPr>
-              <w:t xml:space="preserve">   (&gt;&gt;=) </w:t>
+              <w:t xml:space="preserve">   </w:t>
+            </w:r>
+            <w:r>
+              <w:rPr>
+                <w:rFonts w:ascii="Courier New" w:hAnsi="Courier New" w:cs="Courier New"/>
+                <w:b/>
+                <w:color w:val="00B050"/>
+              </w:rPr>
+              <w:t>(&gt;&gt;=)</w:t>
+            </w:r>
+            <w:r>
+              <w:rPr>
+                <w:rFonts w:ascii="Courier New" w:hAnsi="Courier New" w:cs="Courier New"/>
+                <w:b/>
+              </w:rPr>
+              <w:t xml:space="preserve"> </w:t>
             </w:r>
             <w:r>
               <w:rPr>
@@ -54514,6 +54573,70 @@
                 <w:b/>
               </w:rPr>
               <w:t>f x</w:t>
+            </w:r>
+          </w:p>
+          <w:p>
+            <w:pPr>
+              <w:rPr>
+                <w:rFonts w:ascii="Courier New" w:hAnsi="Courier New" w:cs="Courier New"/>
+                <w:b/>
+              </w:rPr>
+            </w:pPr>
+            <w:r>
+              <w:rPr>
+                <w:rFonts w:ascii="Courier New" w:hAnsi="Courier New" w:cs="Courier New"/>
+                <w:b/>
+              </w:rPr>
+              <w:t xml:space="preserve">   </w:t>
+            </w:r>
+            <w:r>
+              <w:rPr>
+                <w:rFonts w:ascii="Courier New" w:hAnsi="Courier New" w:cs="Courier New"/>
+                <w:b/>
+                <w:color w:val="00B050"/>
+              </w:rPr>
+              <w:t>fail</w:t>
+            </w:r>
+            <w:r>
+              <w:rPr>
+                <w:rFonts w:ascii="Courier New" w:hAnsi="Courier New" w:cs="Courier New"/>
+                <w:b/>
+              </w:rPr>
+              <w:t xml:space="preserve"> s = </w:t>
+            </w:r>
+            <w:proofErr w:type="spellStart"/>
+            <w:r>
+              <w:rPr>
+                <w:rFonts w:ascii="Courier New" w:hAnsi="Courier New" w:cs="Courier New"/>
+                <w:b/>
+                <w:color w:val="FF0000"/>
+              </w:rPr>
+              <w:t>ioerror</w:t>
+            </w:r>
+            <w:proofErr w:type="spellEnd"/>
+            <w:r>
+              <w:rPr>
+                <w:rFonts w:ascii="Courier New" w:hAnsi="Courier New" w:cs="Courier New"/>
+                <w:b/>
+              </w:rPr>
+              <w:t xml:space="preserve"> (</w:t>
+            </w:r>
+            <w:proofErr w:type="spellStart"/>
+            <w:r>
+              <w:rPr>
+                <w:rFonts w:ascii="Courier New" w:hAnsi="Courier New" w:cs="Courier New"/>
+                <w:b/>
+                <w:color w:val="FF0000"/>
+              </w:rPr>
+              <w:t>userError</w:t>
+            </w:r>
+            <w:proofErr w:type="spellEnd"/>
+            <w:r>
+              <w:rPr>
+                <w:rFonts w:ascii="Courier New" w:hAnsi="Courier New" w:cs="Courier New"/>
+                <w:b/>
+              </w:rPr>
+              <w:t xml:space="preserve"> s)</w:t>
             </w:r>
           </w:p>
         </w:tc>
@@ -54585,7 +54708,7 @@
       <w:rPr>
         <w:noProof/>
       </w:rPr>
-      <w:t>13</w:t>
+      <w:t>2</w:t>
     </w:r>
     <w:r>
       <w:rPr>
@@ -57404,7 +57527,7 @@
 </file>
 
 <file path=customXml/itemProps1.xml><?xml version="1.0" encoding="utf-8"?>
-<ds:datastoreItem xmlns:ds="http://schemas.openxmlformats.org/officeDocument/2006/customXml" ds:itemID="{F05190E1-BD6F-485A-BE16-5E723076C5A4}">
+<ds:datastoreItem xmlns:ds="http://schemas.openxmlformats.org/officeDocument/2006/customXml" ds:itemID="{E126A6FA-AA8C-4CA8-93AB-A4E418619715}">
   <ds:schemaRefs>
     <ds:schemaRef ds:uri="http://schemas.openxmlformats.org/officeDocument/2006/bibliography"/>
   </ds:schemaRefs>

</xml_diff>